<commit_message>
Postavljen use case graf za produkt management
</commit_message>
<xml_diff>
--- a/Diplomski rad.docx
+++ b/Diplomski rad.docx
@@ -3368,14 +3368,8 @@
     </w:p>
     <w:p>
       <w:pPr>
-        <w:rPr>
-          <w:lang w:val="sr-Latn-RS"/>
-        </w:rPr>
-      </w:pPr>
-    </w:p>
-    <w:p>
-      <w:pPr>
         <w:pStyle w:val="Heading1"/>
+        <w:jc w:val="both"/>
         <w:rPr>
           <w:lang w:val="sr-Latn-RS"/>
         </w:rPr>
@@ -3385,7 +3379,82 @@
           <w:lang w:val="sr-Latn-RS"/>
         </w:rPr>
         <w:lastRenderedPageBreak/>
-        <w:t>Specifikacija zahteva</w:t>
+        <w:t>Specifikacija</w:t>
+      </w:r>
+      <w:r>
+        <w:rPr>
+          <w:lang w:val="sr-Latn-RS"/>
+        </w:rPr>
+        <w:t xml:space="preserve"> </w:t>
+      </w:r>
+      <w:r>
+        <w:rPr>
+          <w:lang w:val="sr-Latn-RS"/>
+        </w:rPr>
+        <w:t>zahteva</w:t>
+      </w:r>
+    </w:p>
+    <w:p>
+      <w:pPr>
+        <w:rPr>
+          <w:lang w:val="sr-Latn-RS"/>
+        </w:rPr>
+      </w:pPr>
+      <w:r>
+        <w:rPr>
+          <w:noProof/>
+          <w:lang w:val="sr-Latn-RS"/>
+        </w:rPr>
+        <w:lastRenderedPageBreak/>
+        <w:drawing>
+          <wp:anchor distT="0" distB="0" distL="114300" distR="114300" simplePos="0" relativeHeight="251659264" behindDoc="0" locked="0" layoutInCell="1" allowOverlap="1" wp14:anchorId="2CE3247B" wp14:editId="471D5901">
+            <wp:simplePos x="0" y="0"/>
+            <wp:positionH relativeFrom="margin">
+              <wp:posOffset>500932</wp:posOffset>
+            </wp:positionH>
+            <wp:positionV relativeFrom="paragraph">
+              <wp:posOffset>0</wp:posOffset>
+            </wp:positionV>
+            <wp:extent cx="3505200" cy="7423150"/>
+            <wp:effectExtent l="0" t="0" r="0" b="6350"/>
+            <wp:wrapSquare wrapText="bothSides"/>
+            <wp:docPr id="19757861" name="Picture 3"/>
+            <wp:cNvGraphicFramePr>
+              <a:graphicFrameLocks xmlns:a="http://schemas.openxmlformats.org/drawingml/2006/main" noChangeAspect="1"/>
+            </wp:cNvGraphicFramePr>
+            <a:graphic xmlns:a="http://schemas.openxmlformats.org/drawingml/2006/main">
+              <a:graphicData uri="http://schemas.openxmlformats.org/drawingml/2006/picture">
+                <pic:pic xmlns:pic="http://schemas.openxmlformats.org/drawingml/2006/picture">
+                  <pic:nvPicPr>
+                    <pic:cNvPr id="19757861" name="Picture 19757861"/>
+                    <pic:cNvPicPr/>
+                  </pic:nvPicPr>
+                  <pic:blipFill>
+                    <a:blip r:embed="rId8" cstate="print">
+                      <a:extLst>
+                        <a:ext uri="{28A0092B-C50C-407E-A947-70E740481C1C}">
+                          <a14:useLocalDpi xmlns:a14="http://schemas.microsoft.com/office/drawing/2010/main" val="0"/>
+                        </a:ext>
+                      </a:extLst>
+                    </a:blip>
+                    <a:stretch>
+                      <a:fillRect/>
+                    </a:stretch>
+                  </pic:blipFill>
+                  <pic:spPr>
+                    <a:xfrm>
+                      <a:off x="0" y="0"/>
+                      <a:ext cx="3505200" cy="7423150"/>
+                    </a:xfrm>
+                    <a:prstGeom prst="rect">
+                      <a:avLst/>
+                    </a:prstGeom>
+                  </pic:spPr>
+                </pic:pic>
+              </a:graphicData>
+            </a:graphic>
+          </wp:anchor>
+        </w:drawing>
       </w:r>
     </w:p>
     <w:p>
@@ -3403,6 +3472,56 @@
     </w:sectPr>
   </w:body>
 </w:document>
+</file>
+
+<file path=word/endnotes.xml><?xml version="1.0" encoding="utf-8"?>
+<w:endnotes xmlns:wpc="http://schemas.microsoft.com/office/word/2010/wordprocessingCanvas" xmlns:cx="http://schemas.microsoft.com/office/drawing/2014/chartex" xmlns:cx1="http://schemas.microsoft.com/office/drawing/2015/9/8/chartex" xmlns:cx2="http://schemas.microsoft.com/office/drawing/2015/10/21/chartex" xmlns:cx3="http://schemas.microsoft.com/office/drawing/2016/5/9/chartex" xmlns:cx4="http://schemas.microsoft.com/office/drawing/2016/5/10/chartex" xmlns:cx5="http://schemas.microsoft.com/office/drawing/2016/5/11/chartex" xmlns:cx6="http://schemas.microsoft.com/office/drawing/2016/5/12/chartex" xmlns:cx7="http://schemas.microsoft.com/office/drawing/2016/5/13/chartex" xmlns:cx8="http://schemas.microsoft.com/office/drawing/2016/5/14/chartex" xmlns:mc="http://schemas.openxmlformats.org/markup-compatibility/2006" xmlns:aink="http://schemas.microsoft.com/office/drawing/2016/ink" xmlns:am3d="http://schemas.microsoft.com/office/drawing/2017/model3d" xmlns:o="urn:schemas-microsoft-com:office:office" xmlns:oel="http://schemas.microsoft.com/office/2019/extlst" xmlns:r="http://schemas.openxmlformats.org/officeDocument/2006/relationships" xmlns:m="http://schemas.openxmlformats.org/officeDocument/2006/math" xmlns:v="urn:schemas-microsoft-com:vml" xmlns:wp14="http://schemas.microsoft.com/office/word/2010/wordprocessingDrawing" xmlns:wp="http://schemas.openxmlformats.org/drawingml/2006/wordprocessingDrawing" xmlns:w10="urn:schemas-microsoft-com:office:word" xmlns:w="http://schemas.openxmlformats.org/wordprocessingml/2006/main" xmlns:w14="http://schemas.microsoft.com/office/word/2010/wordml" xmlns:w15="http://schemas.microsoft.com/office/word/2012/wordml" xmlns:w16cex="http://schemas.microsoft.com/office/word/2018/wordml/cex" xmlns:w16cid="http://schemas.microsoft.com/office/word/2016/wordml/cid" xmlns:w16="http://schemas.microsoft.com/office/word/2018/wordml" xmlns:w16sdtdh="http://schemas.microsoft.com/office/word/2020/wordml/sdtdatahash" xmlns:w16se="http://schemas.microsoft.com/office/word/2015/wordml/symex" xmlns:wpg="http://schemas.microsoft.com/office/word/2010/wordprocessingGroup" xmlns:wpi="http://schemas.microsoft.com/office/word/2010/wordprocessingInk" xmlns:wne="http://schemas.microsoft.com/office/word/2006/wordml" xmlns:wps="http://schemas.microsoft.com/office/word/2010/wordprocessingShape" mc:Ignorable="w14 w15 w16se w16cid w16 w16cex w16sdtdh wp14">
+  <w:endnote w:type="separator" w:id="-1">
+    <w:p>
+      <w:pPr>
+        <w:spacing w:before="0" w:after="0" w:line="240" w:lineRule="auto"/>
+      </w:pPr>
+      <w:r>
+        <w:separator/>
+      </w:r>
+    </w:p>
+  </w:endnote>
+  <w:endnote w:type="continuationSeparator" w:id="0">
+    <w:p>
+      <w:pPr>
+        <w:spacing w:before="0" w:after="0" w:line="240" w:lineRule="auto"/>
+      </w:pPr>
+      <w:r>
+        <w:continuationSeparator/>
+      </w:r>
+    </w:p>
+  </w:endnote>
+</w:endnotes>
+</file>
+
+<file path=word/footnotes.xml><?xml version="1.0" encoding="utf-8"?>
+<w:footnotes xmlns:wpc="http://schemas.microsoft.com/office/word/2010/wordprocessingCanvas" xmlns:cx="http://schemas.microsoft.com/office/drawing/2014/chartex" xmlns:cx1="http://schemas.microsoft.com/office/drawing/2015/9/8/chartex" xmlns:cx2="http://schemas.microsoft.com/office/drawing/2015/10/21/chartex" xmlns:cx3="http://schemas.microsoft.com/office/drawing/2016/5/9/chartex" xmlns:cx4="http://schemas.microsoft.com/office/drawing/2016/5/10/chartex" xmlns:cx5="http://schemas.microsoft.com/office/drawing/2016/5/11/chartex" xmlns:cx6="http://schemas.microsoft.com/office/drawing/2016/5/12/chartex" xmlns:cx7="http://schemas.microsoft.com/office/drawing/2016/5/13/chartex" xmlns:cx8="http://schemas.microsoft.com/office/drawing/2016/5/14/chartex" xmlns:mc="http://schemas.openxmlformats.org/markup-compatibility/2006" xmlns:aink="http://schemas.microsoft.com/office/drawing/2016/ink" xmlns:am3d="http://schemas.microsoft.com/office/drawing/2017/model3d" xmlns:o="urn:schemas-microsoft-com:office:office" xmlns:oel="http://schemas.microsoft.com/office/2019/extlst" xmlns:r="http://schemas.openxmlformats.org/officeDocument/2006/relationships" xmlns:m="http://schemas.openxmlformats.org/officeDocument/2006/math" xmlns:v="urn:schemas-microsoft-com:vml" xmlns:wp14="http://schemas.microsoft.com/office/word/2010/wordprocessingDrawing" xmlns:wp="http://schemas.openxmlformats.org/drawingml/2006/wordprocessingDrawing" xmlns:w10="urn:schemas-microsoft-com:office:word" xmlns:w="http://schemas.openxmlformats.org/wordprocessingml/2006/main" xmlns:w14="http://schemas.microsoft.com/office/word/2010/wordml" xmlns:w15="http://schemas.microsoft.com/office/word/2012/wordml" xmlns:w16cex="http://schemas.microsoft.com/office/word/2018/wordml/cex" xmlns:w16cid="http://schemas.microsoft.com/office/word/2016/wordml/cid" xmlns:w16="http://schemas.microsoft.com/office/word/2018/wordml" xmlns:w16sdtdh="http://schemas.microsoft.com/office/word/2020/wordml/sdtdatahash" xmlns:w16se="http://schemas.microsoft.com/office/word/2015/wordml/symex" xmlns:wpg="http://schemas.microsoft.com/office/word/2010/wordprocessingGroup" xmlns:wpi="http://schemas.microsoft.com/office/word/2010/wordprocessingInk" xmlns:wne="http://schemas.microsoft.com/office/word/2006/wordml" xmlns:wps="http://schemas.microsoft.com/office/word/2010/wordprocessingShape" mc:Ignorable="w14 w15 w16se w16cid w16 w16cex w16sdtdh wp14">
+  <w:footnote w:type="separator" w:id="-1">
+    <w:p>
+      <w:pPr>
+        <w:spacing w:before="0" w:after="0" w:line="240" w:lineRule="auto"/>
+      </w:pPr>
+      <w:r>
+        <w:separator/>
+      </w:r>
+    </w:p>
+  </w:footnote>
+  <w:footnote w:type="continuationSeparator" w:id="0">
+    <w:p>
+      <w:pPr>
+        <w:spacing w:before="0" w:after="0" w:line="240" w:lineRule="auto"/>
+      </w:pPr>
+      <w:r>
+        <w:continuationSeparator/>
+      </w:r>
+    </w:p>
+  </w:footnote>
+</w:footnotes>
 </file>
 
 <file path=word/numbering.xml><?xml version="1.0" encoding="utf-8"?>
@@ -5800,6 +5919,58 @@
       <w:szCs w:val="56"/>
     </w:rPr>
   </w:style>
+  <w:style w:type="paragraph" w:styleId="Header">
+    <w:name w:val="header"/>
+    <w:basedOn w:val="Normal"/>
+    <w:link w:val="HeaderChar"/>
+    <w:uiPriority w:val="99"/>
+    <w:unhideWhenUsed/>
+    <w:rsid w:val="006762AC"/>
+    <w:pPr>
+      <w:tabs>
+        <w:tab w:val="center" w:pos="4680"/>
+        <w:tab w:val="right" w:pos="9360"/>
+      </w:tabs>
+      <w:spacing w:before="0" w:after="0" w:line="240" w:lineRule="auto"/>
+    </w:pPr>
+  </w:style>
+  <w:style w:type="character" w:customStyle="1" w:styleId="HeaderChar">
+    <w:name w:val="Header Char"/>
+    <w:basedOn w:val="DefaultParagraphFont"/>
+    <w:link w:val="Header"/>
+    <w:uiPriority w:val="99"/>
+    <w:rsid w:val="006762AC"/>
+    <w:rPr>
+      <w:rFonts w:asciiTheme="majorHAnsi" w:hAnsiTheme="majorHAnsi"/>
+      <w:sz w:val="24"/>
+    </w:rPr>
+  </w:style>
+  <w:style w:type="paragraph" w:styleId="Footer">
+    <w:name w:val="footer"/>
+    <w:basedOn w:val="Normal"/>
+    <w:link w:val="FooterChar"/>
+    <w:uiPriority w:val="99"/>
+    <w:unhideWhenUsed/>
+    <w:rsid w:val="006762AC"/>
+    <w:pPr>
+      <w:tabs>
+        <w:tab w:val="center" w:pos="4680"/>
+        <w:tab w:val="right" w:pos="9360"/>
+      </w:tabs>
+      <w:spacing w:before="0" w:after="0" w:line="240" w:lineRule="auto"/>
+    </w:pPr>
+  </w:style>
+  <w:style w:type="character" w:customStyle="1" w:styleId="FooterChar">
+    <w:name w:val="Footer Char"/>
+    <w:basedOn w:val="DefaultParagraphFont"/>
+    <w:link w:val="Footer"/>
+    <w:uiPriority w:val="99"/>
+    <w:rsid w:val="006762AC"/>
+    <w:rPr>
+      <w:rFonts w:asciiTheme="majorHAnsi" w:hAnsiTheme="majorHAnsi"/>
+      <w:sz w:val="24"/>
+    </w:rPr>
+  </w:style>
 </w:styles>
 </file>
 

</xml_diff>

<commit_message>
Postavljeno za slucaje koriscenja ostali mikrofrontendi
</commit_message>
<xml_diff>
--- a/Diplomski rad.docx
+++ b/Diplomski rad.docx
@@ -2568,8 +2568,12 @@
           <w:tcPr>
             <w:cnfStyle w:val="001000000000" w:firstRow="0" w:lastRow="0" w:firstColumn="1" w:lastColumn="0" w:oddVBand="0" w:evenVBand="0" w:oddHBand="0" w:evenHBand="0" w:firstRowFirstColumn="0" w:firstRowLastColumn="0" w:lastRowFirstColumn="0" w:lastRowLastColumn="0"/>
             <w:tcW w:w="1838" w:type="dxa"/>
-          </w:tcPr>
-          <w:p>
+            <w:vAlign w:val="center"/>
+          </w:tcPr>
+          <w:p>
+            <w:pPr>
+              <w:jc w:val="center"/>
+            </w:pPr>
             <w:proofErr w:type="spellStart"/>
             <w:r>
               <w:t>Use-Case</w:t>
@@ -2684,13 +2688,7 @@
               <w:cnfStyle w:val="000000000000" w:firstRow="0" w:lastRow="0" w:firstColumn="0" w:lastColumn="0" w:oddVBand="0" w:evenVBand="0" w:oddHBand="0" w:evenHBand="0" w:firstRowFirstColumn="0" w:firstRowLastColumn="0" w:lastRowFirstColumn="0" w:lastRowLastColumn="0"/>
             </w:pPr>
             <w:r>
-              <w:t xml:space="preserve">Ova greška se pojavljuje kada uneta lozinka od strane ne registrovanog korisnika ne ispunjava pravila </w:t>
-            </w:r>
-            <w:r>
-              <w:t>( lozinka mora biti barem dužine 5 karaktera, mora imati broj i specijalan karakter )</w:t>
-            </w:r>
-            <w:r>
-              <w:t>.</w:t>
+              <w:t>Ova greška se pojavljuje kada uneta lozinka od strane ne registrovanog korisnika ne ispunjava pravila ( lozinka mora biti barem dužine 5 karaktera, mora imati broj i specijalan karakter ).</w:t>
             </w:r>
           </w:p>
         </w:tc>
@@ -2865,10 +2863,7 @@
             </w:r>
             <w:proofErr w:type="spellStart"/>
             <w:r>
-              <w:t>Eprodavnic</w:t>
-            </w:r>
-            <w:r>
-              <w:t>i</w:t>
+              <w:t>Eprodavnici</w:t>
             </w:r>
             <w:proofErr w:type="spellEnd"/>
             <w:r>
@@ -3325,7 +3320,7 @@
         </w:rPr>
         <w:lastRenderedPageBreak/>
         <w:drawing>
-          <wp:anchor distT="0" distB="0" distL="114300" distR="114300" simplePos="0" relativeHeight="251659264" behindDoc="0" locked="0" layoutInCell="1" allowOverlap="1" wp14:anchorId="0B15BE6A" wp14:editId="1E9EC4BA">
+          <wp:anchor distT="0" distB="0" distL="114300" distR="114300" simplePos="0" relativeHeight="251657216" behindDoc="0" locked="0" layoutInCell="1" allowOverlap="1" wp14:anchorId="0B15BE6A" wp14:editId="67AF102B">
             <wp:simplePos x="0" y="0"/>
             <wp:positionH relativeFrom="margin">
               <wp:align>right</wp:align>
@@ -3377,11 +3372,2915 @@
     </w:p>
     <w:p>
       <w:pPr>
+        <w:pStyle w:val="Heading2"/>
+      </w:pPr>
+      <w:proofErr w:type="spellStart"/>
+      <w:r>
+        <w:lastRenderedPageBreak/>
+        <w:t>Dashboard</w:t>
+      </w:r>
+      <w:proofErr w:type="spellEnd"/>
+      <w:r>
+        <w:t xml:space="preserve"> </w:t>
+      </w:r>
+      <w:proofErr w:type="spellStart"/>
+      <w:r>
+        <w:t>Mikrofrontend</w:t>
+      </w:r>
+      <w:proofErr w:type="spellEnd"/>
+    </w:p>
+    <w:tbl>
+      <w:tblPr>
+        <w:tblStyle w:val="GridTable1Light"/>
+        <w:tblW w:w="0" w:type="auto"/>
+        <w:tblLook w:val="04A0" w:firstRow="1" w:lastRow="0" w:firstColumn="1" w:lastColumn="0" w:noHBand="0" w:noVBand="1"/>
+      </w:tblPr>
+      <w:tblGrid>
+        <w:gridCol w:w="3714"/>
+        <w:gridCol w:w="3714"/>
+      </w:tblGrid>
+      <w:tr>
+        <w:trPr>
+          <w:cnfStyle w:val="100000000000" w:firstRow="1" w:lastRow="0" w:firstColumn="0" w:lastColumn="0" w:oddVBand="0" w:evenVBand="0" w:oddHBand="0" w:evenHBand="0" w:firstRowFirstColumn="0" w:firstRowLastColumn="0" w:lastRowFirstColumn="0" w:lastRowLastColumn="0"/>
+        </w:trPr>
+        <w:tc>
+          <w:tcPr>
+            <w:cnfStyle w:val="001000000000" w:firstRow="0" w:lastRow="0" w:firstColumn="1" w:lastColumn="0" w:oddVBand="0" w:evenVBand="0" w:oddHBand="0" w:evenHBand="0" w:firstRowFirstColumn="0" w:firstRowLastColumn="0" w:lastRowFirstColumn="0" w:lastRowLastColumn="0"/>
+            <w:tcW w:w="3714" w:type="dxa"/>
+            <w:vAlign w:val="center"/>
+          </w:tcPr>
+          <w:p>
+            <w:pPr>
+              <w:jc w:val="center"/>
+            </w:pPr>
+            <w:proofErr w:type="spellStart"/>
+            <w:r>
+              <w:t>Use-Case</w:t>
+            </w:r>
+            <w:proofErr w:type="spellEnd"/>
+          </w:p>
+        </w:tc>
+        <w:tc>
+          <w:tcPr>
+            <w:tcW w:w="3714" w:type="dxa"/>
+          </w:tcPr>
+          <w:p>
+            <w:pPr>
+              <w:cnfStyle w:val="100000000000" w:firstRow="1" w:lastRow="0" w:firstColumn="0" w:lastColumn="0" w:oddVBand="0" w:evenVBand="0" w:oddHBand="0" w:evenHBand="0" w:firstRowFirstColumn="0" w:firstRowLastColumn="0" w:lastRowFirstColumn="0" w:lastRowLastColumn="0"/>
+            </w:pPr>
+            <w:r>
+              <w:t>Deskripcija</w:t>
+            </w:r>
+          </w:p>
+        </w:tc>
+      </w:tr>
+      <w:tr>
+        <w:tc>
+          <w:tcPr>
+            <w:cnfStyle w:val="001000000000" w:firstRow="0" w:lastRow="0" w:firstColumn="1" w:lastColumn="0" w:oddVBand="0" w:evenVBand="0" w:oddHBand="0" w:evenHBand="0" w:firstRowFirstColumn="0" w:firstRowLastColumn="0" w:lastRowFirstColumn="0" w:lastRowLastColumn="0"/>
+            <w:tcW w:w="3714" w:type="dxa"/>
+            <w:vAlign w:val="center"/>
+          </w:tcPr>
+          <w:p>
+            <w:pPr>
+              <w:jc w:val="center"/>
+            </w:pPr>
+            <w:r>
+              <w:t>Pregled svih produkata</w:t>
+            </w:r>
+          </w:p>
+        </w:tc>
+        <w:tc>
+          <w:tcPr>
+            <w:tcW w:w="3714" w:type="dxa"/>
+          </w:tcPr>
+          <w:p>
+            <w:pPr>
+              <w:cnfStyle w:val="000000000000" w:firstRow="0" w:lastRow="0" w:firstColumn="0" w:lastColumn="0" w:oddVBand="0" w:evenVBand="0" w:oddHBand="0" w:evenHBand="0" w:firstRowFirstColumn="0" w:firstRowLastColumn="0" w:lastRowFirstColumn="0" w:lastRowLastColumn="0"/>
+            </w:pPr>
+            <w:r>
+              <w:t>N</w:t>
+            </w:r>
+            <w:r>
+              <w:t>a glavnoj stranici</w:t>
+            </w:r>
+            <w:r>
+              <w:t xml:space="preserve"> svi korisnici imaju pregled svih produkata koji nisu povučeni </w:t>
+            </w:r>
+            <w:r>
+              <w:t>.</w:t>
+            </w:r>
+          </w:p>
+        </w:tc>
+      </w:tr>
+      <w:tr>
+        <w:tc>
+          <w:tcPr>
+            <w:cnfStyle w:val="001000000000" w:firstRow="0" w:lastRow="0" w:firstColumn="1" w:lastColumn="0" w:oddVBand="0" w:evenVBand="0" w:oddHBand="0" w:evenHBand="0" w:firstRowFirstColumn="0" w:firstRowLastColumn="0" w:lastRowFirstColumn="0" w:lastRowLastColumn="0"/>
+            <w:tcW w:w="3714" w:type="dxa"/>
+            <w:vAlign w:val="center"/>
+          </w:tcPr>
+          <w:p>
+            <w:pPr>
+              <w:jc w:val="center"/>
+            </w:pPr>
+            <w:r>
+              <w:t>Filtriranje produkata</w:t>
+            </w:r>
+          </w:p>
+        </w:tc>
+        <w:tc>
+          <w:tcPr>
+            <w:tcW w:w="3714" w:type="dxa"/>
+          </w:tcPr>
+          <w:p>
+            <w:pPr>
+              <w:cnfStyle w:val="000000000000" w:firstRow="0" w:lastRow="0" w:firstColumn="0" w:lastColumn="0" w:oddVBand="0" w:evenVBand="0" w:oddHBand="0" w:evenHBand="0" w:firstRowFirstColumn="0" w:firstRowLastColumn="0" w:lastRowFirstColumn="0" w:lastRowLastColumn="0"/>
+            </w:pPr>
+            <w:r>
+              <w:t>Na glavnoj stranici svi korisnici mogu da filtriraju sve produkte koji nisu povučeni. Filtrira se po : nazivu, ceni, kategorijama, ocenama</w:t>
+            </w:r>
+            <w:r>
+              <w:t>.</w:t>
+            </w:r>
+          </w:p>
+        </w:tc>
+      </w:tr>
+      <w:tr>
+        <w:tc>
+          <w:tcPr>
+            <w:cnfStyle w:val="001000000000" w:firstRow="0" w:lastRow="0" w:firstColumn="1" w:lastColumn="0" w:oddVBand="0" w:evenVBand="0" w:oddHBand="0" w:evenHBand="0" w:firstRowFirstColumn="0" w:firstRowLastColumn="0" w:lastRowFirstColumn="0" w:lastRowLastColumn="0"/>
+            <w:tcW w:w="3714" w:type="dxa"/>
+            <w:vAlign w:val="center"/>
+          </w:tcPr>
+          <w:p>
+            <w:pPr>
+              <w:jc w:val="center"/>
+            </w:pPr>
+            <w:proofErr w:type="spellStart"/>
+            <w:r>
+              <w:t>Resetovanje</w:t>
+            </w:r>
+            <w:proofErr w:type="spellEnd"/>
+            <w:r>
+              <w:t xml:space="preserve"> filtracije</w:t>
+            </w:r>
+          </w:p>
+        </w:tc>
+        <w:tc>
+          <w:tcPr>
+            <w:tcW w:w="3714" w:type="dxa"/>
+          </w:tcPr>
+          <w:p>
+            <w:pPr>
+              <w:cnfStyle w:val="000000000000" w:firstRow="0" w:lastRow="0" w:firstColumn="0" w:lastColumn="0" w:oddVBand="0" w:evenVBand="0" w:oddHBand="0" w:evenHBand="0" w:firstRowFirstColumn="0" w:firstRowLastColumn="0" w:lastRowFirstColumn="0" w:lastRowLastColumn="0"/>
+            </w:pPr>
+            <w:r>
+              <w:t>Na glavnoj stranici svi korisnici mogu da resetuju filtraciju produkata. Kada</w:t>
+            </w:r>
+            <w:r>
+              <w:t xml:space="preserve"> se</w:t>
+            </w:r>
+            <w:r>
+              <w:t xml:space="preserve"> resetuj</w:t>
+            </w:r>
+            <w:r>
+              <w:t>e,</w:t>
+            </w:r>
+            <w:r>
+              <w:t xml:space="preserve"> svi produkti će se vratiti a polja za filtraciju će biti prazna.</w:t>
+            </w:r>
+          </w:p>
+        </w:tc>
+      </w:tr>
+    </w:tbl>
+    <w:p>
+      <w:r>
+        <w:rPr>
+          <w:noProof/>
+        </w:rPr>
+        <w:drawing>
+          <wp:anchor distT="0" distB="0" distL="114300" distR="114300" simplePos="0" relativeHeight="251658240" behindDoc="0" locked="0" layoutInCell="1" allowOverlap="1" wp14:anchorId="3FBCFBDD" wp14:editId="420C293F">
+            <wp:simplePos x="0" y="0"/>
+            <wp:positionH relativeFrom="column">
+              <wp:posOffset>0</wp:posOffset>
+            </wp:positionH>
+            <wp:positionV relativeFrom="paragraph">
+              <wp:posOffset>381000</wp:posOffset>
+            </wp:positionV>
+            <wp:extent cx="4723130" cy="3246755"/>
+            <wp:effectExtent l="0" t="0" r="1270" b="0"/>
+            <wp:wrapTopAndBottom/>
+            <wp:docPr id="1256012070" name="Picture 1"/>
+            <wp:cNvGraphicFramePr>
+              <a:graphicFrameLocks xmlns:a="http://schemas.openxmlformats.org/drawingml/2006/main" noChangeAspect="1"/>
+            </wp:cNvGraphicFramePr>
+            <a:graphic xmlns:a="http://schemas.openxmlformats.org/drawingml/2006/main">
+              <a:graphicData uri="http://schemas.openxmlformats.org/drawingml/2006/picture">
+                <pic:pic xmlns:pic="http://schemas.openxmlformats.org/drawingml/2006/picture">
+                  <pic:nvPicPr>
+                    <pic:cNvPr id="1256012070" name="Picture 1256012070"/>
+                    <pic:cNvPicPr/>
+                  </pic:nvPicPr>
+                  <pic:blipFill>
+                    <a:blip r:embed="rId9">
+                      <a:extLst>
+                        <a:ext uri="{28A0092B-C50C-407E-A947-70E740481C1C}">
+                          <a14:useLocalDpi xmlns:a14="http://schemas.microsoft.com/office/drawing/2010/main" val="0"/>
+                        </a:ext>
+                      </a:extLst>
+                    </a:blip>
+                    <a:stretch>
+                      <a:fillRect/>
+                    </a:stretch>
+                  </pic:blipFill>
+                  <pic:spPr>
+                    <a:xfrm>
+                      <a:off x="0" y="0"/>
+                      <a:ext cx="4723130" cy="3246755"/>
+                    </a:xfrm>
+                    <a:prstGeom prst="rect">
+                      <a:avLst/>
+                    </a:prstGeom>
+                  </pic:spPr>
+                </pic:pic>
+              </a:graphicData>
+            </a:graphic>
+          </wp:anchor>
+        </w:drawing>
+      </w:r>
+    </w:p>
+    <w:p/>
+    <w:p/>
+    <w:p>
+      <w:pPr>
+        <w:pStyle w:val="Heading2"/>
+      </w:pPr>
+      <w:proofErr w:type="spellStart"/>
+      <w:r>
+        <w:lastRenderedPageBreak/>
+        <w:t>Product</w:t>
+      </w:r>
+      <w:proofErr w:type="spellEnd"/>
+      <w:r>
+        <w:t xml:space="preserve"> Management </w:t>
+      </w:r>
+      <w:proofErr w:type="spellStart"/>
+      <w:r>
+        <w:t>Mikrofrontend</w:t>
+      </w:r>
+      <w:proofErr w:type="spellEnd"/>
+    </w:p>
+    <w:tbl>
+      <w:tblPr>
+        <w:tblStyle w:val="GridTable1Light"/>
+        <w:tblW w:w="0" w:type="auto"/>
+        <w:tblLook w:val="04A0" w:firstRow="1" w:lastRow="0" w:firstColumn="1" w:lastColumn="0" w:noHBand="0" w:noVBand="1"/>
+      </w:tblPr>
+      <w:tblGrid>
+        <w:gridCol w:w="3714"/>
+        <w:gridCol w:w="3714"/>
+      </w:tblGrid>
+      <w:tr>
+        <w:trPr>
+          <w:cnfStyle w:val="100000000000" w:firstRow="1" w:lastRow="0" w:firstColumn="0" w:lastColumn="0" w:oddVBand="0" w:evenVBand="0" w:oddHBand="0" w:evenHBand="0" w:firstRowFirstColumn="0" w:firstRowLastColumn="0" w:lastRowFirstColumn="0" w:lastRowLastColumn="0"/>
+        </w:trPr>
+        <w:tc>
+          <w:tcPr>
+            <w:cnfStyle w:val="001000000000" w:firstRow="0" w:lastRow="0" w:firstColumn="1" w:lastColumn="0" w:oddVBand="0" w:evenVBand="0" w:oddHBand="0" w:evenHBand="0" w:firstRowFirstColumn="0" w:firstRowLastColumn="0" w:lastRowFirstColumn="0" w:lastRowLastColumn="0"/>
+            <w:tcW w:w="3714" w:type="dxa"/>
+            <w:vAlign w:val="center"/>
+          </w:tcPr>
+          <w:p>
+            <w:pPr>
+              <w:jc w:val="center"/>
+            </w:pPr>
+            <w:proofErr w:type="spellStart"/>
+            <w:r>
+              <w:t>Use-Case</w:t>
+            </w:r>
+            <w:proofErr w:type="spellEnd"/>
+          </w:p>
+        </w:tc>
+        <w:tc>
+          <w:tcPr>
+            <w:tcW w:w="3714" w:type="dxa"/>
+          </w:tcPr>
+          <w:p>
+            <w:pPr>
+              <w:cnfStyle w:val="100000000000" w:firstRow="1" w:lastRow="0" w:firstColumn="0" w:lastColumn="0" w:oddVBand="0" w:evenVBand="0" w:oddHBand="0" w:evenHBand="0" w:firstRowFirstColumn="0" w:firstRowLastColumn="0" w:lastRowFirstColumn="0" w:lastRowLastColumn="0"/>
+            </w:pPr>
+            <w:r>
+              <w:t>Deskripcija</w:t>
+            </w:r>
+          </w:p>
+        </w:tc>
+      </w:tr>
+      <w:tr>
+        <w:tc>
+          <w:tcPr>
+            <w:cnfStyle w:val="001000000000" w:firstRow="0" w:lastRow="0" w:firstColumn="1" w:lastColumn="0" w:oddVBand="0" w:evenVBand="0" w:oddHBand="0" w:evenHBand="0" w:firstRowFirstColumn="0" w:firstRowLastColumn="0" w:lastRowFirstColumn="0" w:lastRowLastColumn="0"/>
+            <w:tcW w:w="3714" w:type="dxa"/>
+            <w:vAlign w:val="center"/>
+          </w:tcPr>
+          <w:p>
+            <w:pPr>
+              <w:jc w:val="center"/>
+            </w:pPr>
+            <w:r>
+              <w:t>Pregled produkta detaljno</w:t>
+            </w:r>
+          </w:p>
+        </w:tc>
+        <w:tc>
+          <w:tcPr>
+            <w:tcW w:w="3714" w:type="dxa"/>
+          </w:tcPr>
+          <w:p>
+            <w:pPr>
+              <w:cnfStyle w:val="000000000000" w:firstRow="0" w:lastRow="0" w:firstColumn="0" w:lastColumn="0" w:oddVBand="0" w:evenVBand="0" w:oddHBand="0" w:evenHBand="0" w:firstRowFirstColumn="0" w:firstRowLastColumn="0" w:lastRowFirstColumn="0" w:lastRowLastColumn="0"/>
+            </w:pPr>
+          </w:p>
+        </w:tc>
+      </w:tr>
+      <w:tr>
+        <w:tc>
+          <w:tcPr>
+            <w:cnfStyle w:val="001000000000" w:firstRow="0" w:lastRow="0" w:firstColumn="1" w:lastColumn="0" w:oddVBand="0" w:evenVBand="0" w:oddHBand="0" w:evenHBand="0" w:firstRowFirstColumn="0" w:firstRowLastColumn="0" w:lastRowFirstColumn="0" w:lastRowLastColumn="0"/>
+            <w:tcW w:w="3714" w:type="dxa"/>
+            <w:vAlign w:val="center"/>
+          </w:tcPr>
+          <w:p>
+            <w:pPr>
+              <w:jc w:val="center"/>
+            </w:pPr>
+            <w:r>
+              <w:t xml:space="preserve">Pregled svih recenzija vezano za </w:t>
+            </w:r>
+            <w:proofErr w:type="spellStart"/>
+            <w:r>
+              <w:t>produk</w:t>
+            </w:r>
+            <w:proofErr w:type="spellEnd"/>
+          </w:p>
+        </w:tc>
+        <w:tc>
+          <w:tcPr>
+            <w:tcW w:w="3714" w:type="dxa"/>
+          </w:tcPr>
+          <w:p>
+            <w:pPr>
+              <w:cnfStyle w:val="000000000000" w:firstRow="0" w:lastRow="0" w:firstColumn="0" w:lastColumn="0" w:oddVBand="0" w:evenVBand="0" w:oddHBand="0" w:evenHBand="0" w:firstRowFirstColumn="0" w:firstRowLastColumn="0" w:lastRowFirstColumn="0" w:lastRowLastColumn="0"/>
+            </w:pPr>
+          </w:p>
+        </w:tc>
+      </w:tr>
+      <w:tr>
+        <w:tc>
+          <w:tcPr>
+            <w:cnfStyle w:val="001000000000" w:firstRow="0" w:lastRow="0" w:firstColumn="1" w:lastColumn="0" w:oddVBand="0" w:evenVBand="0" w:oddHBand="0" w:evenHBand="0" w:firstRowFirstColumn="0" w:firstRowLastColumn="0" w:lastRowFirstColumn="0" w:lastRowLastColumn="0"/>
+            <w:tcW w:w="3714" w:type="dxa"/>
+            <w:vAlign w:val="center"/>
+          </w:tcPr>
+          <w:p>
+            <w:pPr>
+              <w:jc w:val="center"/>
+            </w:pPr>
+            <w:r>
+              <w:t>Filtriranje recenzija vezano za produkt</w:t>
+            </w:r>
+          </w:p>
+        </w:tc>
+        <w:tc>
+          <w:tcPr>
+            <w:tcW w:w="3714" w:type="dxa"/>
+          </w:tcPr>
+          <w:p>
+            <w:pPr>
+              <w:cnfStyle w:val="000000000000" w:firstRow="0" w:lastRow="0" w:firstColumn="0" w:lastColumn="0" w:oddVBand="0" w:evenVBand="0" w:oddHBand="0" w:evenHBand="0" w:firstRowFirstColumn="0" w:firstRowLastColumn="0" w:lastRowFirstColumn="0" w:lastRowLastColumn="0"/>
+            </w:pPr>
+          </w:p>
+        </w:tc>
+      </w:tr>
+      <w:tr>
+        <w:tc>
+          <w:tcPr>
+            <w:cnfStyle w:val="001000000000" w:firstRow="0" w:lastRow="0" w:firstColumn="1" w:lastColumn="0" w:oddVBand="0" w:evenVBand="0" w:oddHBand="0" w:evenHBand="0" w:firstRowFirstColumn="0" w:firstRowLastColumn="0" w:lastRowFirstColumn="0" w:lastRowLastColumn="0"/>
+            <w:tcW w:w="3714" w:type="dxa"/>
+            <w:vAlign w:val="center"/>
+          </w:tcPr>
+          <w:p>
+            <w:pPr>
+              <w:jc w:val="center"/>
+            </w:pPr>
+            <w:proofErr w:type="spellStart"/>
+            <w:r>
+              <w:t>Resetovanje</w:t>
+            </w:r>
+            <w:proofErr w:type="spellEnd"/>
+            <w:r>
+              <w:t xml:space="preserve"> filtriranja recenzija vezano za produkt</w:t>
+            </w:r>
+          </w:p>
+        </w:tc>
+        <w:tc>
+          <w:tcPr>
+            <w:tcW w:w="3714" w:type="dxa"/>
+          </w:tcPr>
+          <w:p>
+            <w:pPr>
+              <w:cnfStyle w:val="000000000000" w:firstRow="0" w:lastRow="0" w:firstColumn="0" w:lastColumn="0" w:oddVBand="0" w:evenVBand="0" w:oddHBand="0" w:evenHBand="0" w:firstRowFirstColumn="0" w:firstRowLastColumn="0" w:lastRowFirstColumn="0" w:lastRowLastColumn="0"/>
+            </w:pPr>
+          </w:p>
+        </w:tc>
+      </w:tr>
+      <w:tr>
+        <w:tc>
+          <w:tcPr>
+            <w:cnfStyle w:val="001000000000" w:firstRow="0" w:lastRow="0" w:firstColumn="1" w:lastColumn="0" w:oddVBand="0" w:evenVBand="0" w:oddHBand="0" w:evenHBand="0" w:firstRowFirstColumn="0" w:firstRowLastColumn="0" w:lastRowFirstColumn="0" w:lastRowLastColumn="0"/>
+            <w:tcW w:w="3714" w:type="dxa"/>
+            <w:vAlign w:val="center"/>
+          </w:tcPr>
+          <w:p>
+            <w:pPr>
+              <w:jc w:val="center"/>
+            </w:pPr>
+            <w:r>
+              <w:t>Dodaj u korpu</w:t>
+            </w:r>
+          </w:p>
+        </w:tc>
+        <w:tc>
+          <w:tcPr>
+            <w:tcW w:w="3714" w:type="dxa"/>
+          </w:tcPr>
+          <w:p>
+            <w:pPr>
+              <w:cnfStyle w:val="000000000000" w:firstRow="0" w:lastRow="0" w:firstColumn="0" w:lastColumn="0" w:oddVBand="0" w:evenVBand="0" w:oddHBand="0" w:evenHBand="0" w:firstRowFirstColumn="0" w:firstRowLastColumn="0" w:lastRowFirstColumn="0" w:lastRowLastColumn="0"/>
+            </w:pPr>
+          </w:p>
+        </w:tc>
+      </w:tr>
+      <w:tr>
+        <w:tc>
+          <w:tcPr>
+            <w:cnfStyle w:val="001000000000" w:firstRow="0" w:lastRow="0" w:firstColumn="1" w:lastColumn="0" w:oddVBand="0" w:evenVBand="0" w:oddHBand="0" w:evenHBand="0" w:firstRowFirstColumn="0" w:firstRowLastColumn="0" w:lastRowFirstColumn="0" w:lastRowLastColumn="0"/>
+            <w:tcW w:w="3714" w:type="dxa"/>
+            <w:vAlign w:val="center"/>
+          </w:tcPr>
+          <w:p>
+            <w:pPr>
+              <w:jc w:val="center"/>
+            </w:pPr>
+            <w:r>
+              <w:t>Unese se željena količina produkta</w:t>
+            </w:r>
+          </w:p>
+        </w:tc>
+        <w:tc>
+          <w:tcPr>
+            <w:tcW w:w="3714" w:type="dxa"/>
+          </w:tcPr>
+          <w:p>
+            <w:pPr>
+              <w:cnfStyle w:val="000000000000" w:firstRow="0" w:lastRow="0" w:firstColumn="0" w:lastColumn="0" w:oddVBand="0" w:evenVBand="0" w:oddHBand="0" w:evenHBand="0" w:firstRowFirstColumn="0" w:firstRowLastColumn="0" w:lastRowFirstColumn="0" w:lastRowLastColumn="0"/>
+            </w:pPr>
+          </w:p>
+        </w:tc>
+      </w:tr>
+      <w:tr>
+        <w:tc>
+          <w:tcPr>
+            <w:cnfStyle w:val="001000000000" w:firstRow="0" w:lastRow="0" w:firstColumn="1" w:lastColumn="0" w:oddVBand="0" w:evenVBand="0" w:oddHBand="0" w:evenHBand="0" w:firstRowFirstColumn="0" w:firstRowLastColumn="0" w:lastRowFirstColumn="0" w:lastRowLastColumn="0"/>
+            <w:tcW w:w="3714" w:type="dxa"/>
+            <w:vAlign w:val="center"/>
+          </w:tcPr>
+          <w:p>
+            <w:pPr>
+              <w:jc w:val="center"/>
+            </w:pPr>
+            <w:r>
+              <w:t>Verifikacija količine</w:t>
+            </w:r>
+          </w:p>
+        </w:tc>
+        <w:tc>
+          <w:tcPr>
+            <w:tcW w:w="3714" w:type="dxa"/>
+          </w:tcPr>
+          <w:p>
+            <w:pPr>
+              <w:cnfStyle w:val="000000000000" w:firstRow="0" w:lastRow="0" w:firstColumn="0" w:lastColumn="0" w:oddVBand="0" w:evenVBand="0" w:oddHBand="0" w:evenHBand="0" w:firstRowFirstColumn="0" w:firstRowLastColumn="0" w:lastRowFirstColumn="0" w:lastRowLastColumn="0"/>
+            </w:pPr>
+          </w:p>
+        </w:tc>
+      </w:tr>
+      <w:tr>
+        <w:tc>
+          <w:tcPr>
+            <w:cnfStyle w:val="001000000000" w:firstRow="0" w:lastRow="0" w:firstColumn="1" w:lastColumn="0" w:oddVBand="0" w:evenVBand="0" w:oddHBand="0" w:evenHBand="0" w:firstRowFirstColumn="0" w:firstRowLastColumn="0" w:lastRowFirstColumn="0" w:lastRowLastColumn="0"/>
+            <w:tcW w:w="3714" w:type="dxa"/>
+            <w:vAlign w:val="center"/>
+          </w:tcPr>
+          <w:p>
+            <w:pPr>
+              <w:jc w:val="center"/>
+            </w:pPr>
+            <w:r>
+              <w:t>Greška za unetu količinu</w:t>
+            </w:r>
+          </w:p>
+        </w:tc>
+        <w:tc>
+          <w:tcPr>
+            <w:tcW w:w="3714" w:type="dxa"/>
+          </w:tcPr>
+          <w:p>
+            <w:pPr>
+              <w:cnfStyle w:val="000000000000" w:firstRow="0" w:lastRow="0" w:firstColumn="0" w:lastColumn="0" w:oddVBand="0" w:evenVBand="0" w:oddHBand="0" w:evenHBand="0" w:firstRowFirstColumn="0" w:firstRowLastColumn="0" w:lastRowFirstColumn="0" w:lastRowLastColumn="0"/>
+            </w:pPr>
+          </w:p>
+        </w:tc>
+      </w:tr>
+      <w:tr>
+        <w:tc>
+          <w:tcPr>
+            <w:cnfStyle w:val="001000000000" w:firstRow="0" w:lastRow="0" w:firstColumn="1" w:lastColumn="0" w:oddVBand="0" w:evenVBand="0" w:oddHBand="0" w:evenHBand="0" w:firstRowFirstColumn="0" w:firstRowLastColumn="0" w:lastRowFirstColumn="0" w:lastRowLastColumn="0"/>
+            <w:tcW w:w="3714" w:type="dxa"/>
+            <w:vAlign w:val="center"/>
+          </w:tcPr>
+          <w:p>
+            <w:pPr>
+              <w:jc w:val="center"/>
+            </w:pPr>
+            <w:r>
+              <w:t xml:space="preserve">Dodaj u </w:t>
+            </w:r>
+            <w:proofErr w:type="spellStart"/>
+            <w:r>
+              <w:t>wishlist</w:t>
+            </w:r>
+            <w:proofErr w:type="spellEnd"/>
+          </w:p>
+        </w:tc>
+        <w:tc>
+          <w:tcPr>
+            <w:tcW w:w="3714" w:type="dxa"/>
+          </w:tcPr>
+          <w:p>
+            <w:pPr>
+              <w:cnfStyle w:val="000000000000" w:firstRow="0" w:lastRow="0" w:firstColumn="0" w:lastColumn="0" w:oddVBand="0" w:evenVBand="0" w:oddHBand="0" w:evenHBand="0" w:firstRowFirstColumn="0" w:firstRowLastColumn="0" w:lastRowFirstColumn="0" w:lastRowLastColumn="0"/>
+            </w:pPr>
+          </w:p>
+        </w:tc>
+      </w:tr>
+      <w:tr>
+        <w:tc>
+          <w:tcPr>
+            <w:cnfStyle w:val="001000000000" w:firstRow="0" w:lastRow="0" w:firstColumn="1" w:lastColumn="0" w:oddVBand="0" w:evenVBand="0" w:oddHBand="0" w:evenHBand="0" w:firstRowFirstColumn="0" w:firstRowLastColumn="0" w:lastRowFirstColumn="0" w:lastRowLastColumn="0"/>
+            <w:tcW w:w="3714" w:type="dxa"/>
+            <w:vAlign w:val="center"/>
+          </w:tcPr>
+          <w:p>
+            <w:pPr>
+              <w:jc w:val="center"/>
+            </w:pPr>
+            <w:r>
+              <w:t xml:space="preserve">Ukloni iz </w:t>
+            </w:r>
+            <w:proofErr w:type="spellStart"/>
+            <w:r>
+              <w:t>wishlist</w:t>
+            </w:r>
+            <w:proofErr w:type="spellEnd"/>
+            <w:r>
+              <w:t>-a</w:t>
+            </w:r>
+          </w:p>
+        </w:tc>
+        <w:tc>
+          <w:tcPr>
+            <w:tcW w:w="3714" w:type="dxa"/>
+          </w:tcPr>
+          <w:p>
+            <w:pPr>
+              <w:cnfStyle w:val="000000000000" w:firstRow="0" w:lastRow="0" w:firstColumn="0" w:lastColumn="0" w:oddVBand="0" w:evenVBand="0" w:oddHBand="0" w:evenHBand="0" w:firstRowFirstColumn="0" w:firstRowLastColumn="0" w:lastRowFirstColumn="0" w:lastRowLastColumn="0"/>
+            </w:pPr>
+          </w:p>
+        </w:tc>
+      </w:tr>
+      <w:tr>
+        <w:tc>
+          <w:tcPr>
+            <w:cnfStyle w:val="001000000000" w:firstRow="0" w:lastRow="0" w:firstColumn="1" w:lastColumn="0" w:oddVBand="0" w:evenVBand="0" w:oddHBand="0" w:evenHBand="0" w:firstRowFirstColumn="0" w:firstRowLastColumn="0" w:lastRowFirstColumn="0" w:lastRowLastColumn="0"/>
+            <w:tcW w:w="3714" w:type="dxa"/>
+            <w:vAlign w:val="center"/>
+          </w:tcPr>
+          <w:p>
+            <w:pPr>
+              <w:jc w:val="center"/>
+            </w:pPr>
+            <w:r>
+              <w:t>Napravi recenziju</w:t>
+            </w:r>
+          </w:p>
+        </w:tc>
+        <w:tc>
+          <w:tcPr>
+            <w:tcW w:w="3714" w:type="dxa"/>
+          </w:tcPr>
+          <w:p>
+            <w:pPr>
+              <w:cnfStyle w:val="000000000000" w:firstRow="0" w:lastRow="0" w:firstColumn="0" w:lastColumn="0" w:oddVBand="0" w:evenVBand="0" w:oddHBand="0" w:evenHBand="0" w:firstRowFirstColumn="0" w:firstRowLastColumn="0" w:lastRowFirstColumn="0" w:lastRowLastColumn="0"/>
+            </w:pPr>
+          </w:p>
+        </w:tc>
+      </w:tr>
+      <w:tr>
+        <w:tc>
+          <w:tcPr>
+            <w:cnfStyle w:val="001000000000" w:firstRow="0" w:lastRow="0" w:firstColumn="1" w:lastColumn="0" w:oddVBand="0" w:evenVBand="0" w:oddHBand="0" w:evenHBand="0" w:firstRowFirstColumn="0" w:firstRowLastColumn="0" w:lastRowFirstColumn="0" w:lastRowLastColumn="0"/>
+            <w:tcW w:w="3714" w:type="dxa"/>
+            <w:vAlign w:val="center"/>
+          </w:tcPr>
+          <w:p>
+            <w:pPr>
+              <w:jc w:val="center"/>
+            </w:pPr>
+            <w:proofErr w:type="spellStart"/>
+            <w:r>
+              <w:t>Edituj</w:t>
+            </w:r>
+            <w:proofErr w:type="spellEnd"/>
+            <w:r>
+              <w:t xml:space="preserve"> recenziju</w:t>
+            </w:r>
+          </w:p>
+        </w:tc>
+        <w:tc>
+          <w:tcPr>
+            <w:tcW w:w="3714" w:type="dxa"/>
+          </w:tcPr>
+          <w:p>
+            <w:pPr>
+              <w:cnfStyle w:val="000000000000" w:firstRow="0" w:lastRow="0" w:firstColumn="0" w:lastColumn="0" w:oddVBand="0" w:evenVBand="0" w:oddHBand="0" w:evenHBand="0" w:firstRowFirstColumn="0" w:firstRowLastColumn="0" w:lastRowFirstColumn="0" w:lastRowLastColumn="0"/>
+            </w:pPr>
+          </w:p>
+        </w:tc>
+      </w:tr>
+      <w:tr>
+        <w:tc>
+          <w:tcPr>
+            <w:cnfStyle w:val="001000000000" w:firstRow="0" w:lastRow="0" w:firstColumn="1" w:lastColumn="0" w:oddVBand="0" w:evenVBand="0" w:oddHBand="0" w:evenHBand="0" w:firstRowFirstColumn="0" w:firstRowLastColumn="0" w:lastRowFirstColumn="0" w:lastRowLastColumn="0"/>
+            <w:tcW w:w="3714" w:type="dxa"/>
+            <w:vAlign w:val="center"/>
+          </w:tcPr>
+          <w:p>
+            <w:pPr>
+              <w:jc w:val="center"/>
+            </w:pPr>
+            <w:r>
+              <w:t>Pregled istorije kupovine</w:t>
+            </w:r>
+          </w:p>
+        </w:tc>
+        <w:tc>
+          <w:tcPr>
+            <w:tcW w:w="3714" w:type="dxa"/>
+          </w:tcPr>
+          <w:p>
+            <w:pPr>
+              <w:cnfStyle w:val="000000000000" w:firstRow="0" w:lastRow="0" w:firstColumn="0" w:lastColumn="0" w:oddVBand="0" w:evenVBand="0" w:oddHBand="0" w:evenHBand="0" w:firstRowFirstColumn="0" w:firstRowLastColumn="0" w:lastRowFirstColumn="0" w:lastRowLastColumn="0"/>
+            </w:pPr>
+          </w:p>
+        </w:tc>
+      </w:tr>
+      <w:tr>
+        <w:tc>
+          <w:tcPr>
+            <w:cnfStyle w:val="001000000000" w:firstRow="0" w:lastRow="0" w:firstColumn="1" w:lastColumn="0" w:oddVBand="0" w:evenVBand="0" w:oddHBand="0" w:evenHBand="0" w:firstRowFirstColumn="0" w:firstRowLastColumn="0" w:lastRowFirstColumn="0" w:lastRowLastColumn="0"/>
+            <w:tcW w:w="3714" w:type="dxa"/>
+            <w:vAlign w:val="center"/>
+          </w:tcPr>
+          <w:p>
+            <w:pPr>
+              <w:jc w:val="center"/>
+            </w:pPr>
+            <w:r>
+              <w:t xml:space="preserve">Pregled </w:t>
+            </w:r>
+            <w:proofErr w:type="spellStart"/>
+            <w:r>
+              <w:t>wishlist</w:t>
+            </w:r>
+            <w:proofErr w:type="spellEnd"/>
+            <w:r>
+              <w:t>-a</w:t>
+            </w:r>
+          </w:p>
+        </w:tc>
+        <w:tc>
+          <w:tcPr>
+            <w:tcW w:w="3714" w:type="dxa"/>
+          </w:tcPr>
+          <w:p>
+            <w:pPr>
+              <w:cnfStyle w:val="000000000000" w:firstRow="0" w:lastRow="0" w:firstColumn="0" w:lastColumn="0" w:oddVBand="0" w:evenVBand="0" w:oddHBand="0" w:evenHBand="0" w:firstRowFirstColumn="0" w:firstRowLastColumn="0" w:lastRowFirstColumn="0" w:lastRowLastColumn="0"/>
+            </w:pPr>
+          </w:p>
+        </w:tc>
+      </w:tr>
+      <w:tr>
+        <w:tc>
+          <w:tcPr>
+            <w:cnfStyle w:val="001000000000" w:firstRow="0" w:lastRow="0" w:firstColumn="1" w:lastColumn="0" w:oddVBand="0" w:evenVBand="0" w:oddHBand="0" w:evenHBand="0" w:firstRowFirstColumn="0" w:firstRowLastColumn="0" w:lastRowFirstColumn="0" w:lastRowLastColumn="0"/>
+            <w:tcW w:w="3714" w:type="dxa"/>
+            <w:vAlign w:val="center"/>
+          </w:tcPr>
+          <w:p>
+            <w:pPr>
+              <w:jc w:val="center"/>
+            </w:pPr>
+            <w:r>
+              <w:t>Filtriranje produkata</w:t>
+            </w:r>
+          </w:p>
+        </w:tc>
+        <w:tc>
+          <w:tcPr>
+            <w:tcW w:w="3714" w:type="dxa"/>
+          </w:tcPr>
+          <w:p>
+            <w:pPr>
+              <w:cnfStyle w:val="000000000000" w:firstRow="0" w:lastRow="0" w:firstColumn="0" w:lastColumn="0" w:oddVBand="0" w:evenVBand="0" w:oddHBand="0" w:evenHBand="0" w:firstRowFirstColumn="0" w:firstRowLastColumn="0" w:lastRowFirstColumn="0" w:lastRowLastColumn="0"/>
+            </w:pPr>
+          </w:p>
+        </w:tc>
+      </w:tr>
+      <w:tr>
+        <w:tc>
+          <w:tcPr>
+            <w:cnfStyle w:val="001000000000" w:firstRow="0" w:lastRow="0" w:firstColumn="1" w:lastColumn="0" w:oddVBand="0" w:evenVBand="0" w:oddHBand="0" w:evenHBand="0" w:firstRowFirstColumn="0" w:firstRowLastColumn="0" w:lastRowFirstColumn="0" w:lastRowLastColumn="0"/>
+            <w:tcW w:w="3714" w:type="dxa"/>
+            <w:vAlign w:val="center"/>
+          </w:tcPr>
+          <w:p>
+            <w:pPr>
+              <w:jc w:val="center"/>
+            </w:pPr>
+            <w:proofErr w:type="spellStart"/>
+            <w:r>
+              <w:t>Resetovanje</w:t>
+            </w:r>
+            <w:proofErr w:type="spellEnd"/>
+            <w:r>
+              <w:t xml:space="preserve"> filtriranja produkata</w:t>
+            </w:r>
+          </w:p>
+        </w:tc>
+        <w:tc>
+          <w:tcPr>
+            <w:tcW w:w="3714" w:type="dxa"/>
+          </w:tcPr>
+          <w:p>
+            <w:pPr>
+              <w:cnfStyle w:val="000000000000" w:firstRow="0" w:lastRow="0" w:firstColumn="0" w:lastColumn="0" w:oddVBand="0" w:evenVBand="0" w:oddHBand="0" w:evenHBand="0" w:firstRowFirstColumn="0" w:firstRowLastColumn="0" w:lastRowFirstColumn="0" w:lastRowLastColumn="0"/>
+            </w:pPr>
+          </w:p>
+        </w:tc>
+      </w:tr>
+      <w:tr>
+        <w:tc>
+          <w:tcPr>
+            <w:cnfStyle w:val="001000000000" w:firstRow="0" w:lastRow="0" w:firstColumn="1" w:lastColumn="0" w:oddVBand="0" w:evenVBand="0" w:oddHBand="0" w:evenHBand="0" w:firstRowFirstColumn="0" w:firstRowLastColumn="0" w:lastRowFirstColumn="0" w:lastRowLastColumn="0"/>
+            <w:tcW w:w="3714" w:type="dxa"/>
+            <w:vAlign w:val="center"/>
+          </w:tcPr>
+          <w:p>
+            <w:pPr>
+              <w:jc w:val="center"/>
+            </w:pPr>
+            <w:proofErr w:type="spellStart"/>
+            <w:r>
+              <w:t>Edit</w:t>
+            </w:r>
+            <w:proofErr w:type="spellEnd"/>
+            <w:r>
+              <w:t xml:space="preserve"> produkta</w:t>
+            </w:r>
+          </w:p>
+        </w:tc>
+        <w:tc>
+          <w:tcPr>
+            <w:tcW w:w="3714" w:type="dxa"/>
+          </w:tcPr>
+          <w:p>
+            <w:pPr>
+              <w:cnfStyle w:val="000000000000" w:firstRow="0" w:lastRow="0" w:firstColumn="0" w:lastColumn="0" w:oddVBand="0" w:evenVBand="0" w:oddHBand="0" w:evenHBand="0" w:firstRowFirstColumn="0" w:firstRowLastColumn="0" w:lastRowFirstColumn="0" w:lastRowLastColumn="0"/>
+            </w:pPr>
+          </w:p>
+        </w:tc>
+      </w:tr>
+      <w:tr>
+        <w:tc>
+          <w:tcPr>
+            <w:cnfStyle w:val="001000000000" w:firstRow="0" w:lastRow="0" w:firstColumn="1" w:lastColumn="0" w:oddVBand="0" w:evenVBand="0" w:oddHBand="0" w:evenHBand="0" w:firstRowFirstColumn="0" w:firstRowLastColumn="0" w:lastRowFirstColumn="0" w:lastRowLastColumn="0"/>
+            <w:tcW w:w="3714" w:type="dxa"/>
+            <w:vAlign w:val="center"/>
+          </w:tcPr>
+          <w:p>
+            <w:pPr>
+              <w:jc w:val="center"/>
+            </w:pPr>
+            <w:r>
+              <w:t>Dodavanje produkta</w:t>
+            </w:r>
+          </w:p>
+        </w:tc>
+        <w:tc>
+          <w:tcPr>
+            <w:tcW w:w="3714" w:type="dxa"/>
+          </w:tcPr>
+          <w:p>
+            <w:pPr>
+              <w:cnfStyle w:val="000000000000" w:firstRow="0" w:lastRow="0" w:firstColumn="0" w:lastColumn="0" w:oddVBand="0" w:evenVBand="0" w:oddHBand="0" w:evenHBand="0" w:firstRowFirstColumn="0" w:firstRowLastColumn="0" w:lastRowFirstColumn="0" w:lastRowLastColumn="0"/>
+            </w:pPr>
+          </w:p>
+        </w:tc>
+      </w:tr>
+      <w:tr>
+        <w:tc>
+          <w:tcPr>
+            <w:cnfStyle w:val="001000000000" w:firstRow="0" w:lastRow="0" w:firstColumn="1" w:lastColumn="0" w:oddVBand="0" w:evenVBand="0" w:oddHBand="0" w:evenHBand="0" w:firstRowFirstColumn="0" w:firstRowLastColumn="0" w:lastRowFirstColumn="0" w:lastRowLastColumn="0"/>
+            <w:tcW w:w="3714" w:type="dxa"/>
+            <w:vAlign w:val="center"/>
+          </w:tcPr>
+          <w:p>
+            <w:pPr>
+              <w:jc w:val="center"/>
+            </w:pPr>
+            <w:r>
+              <w:t>Verifikacija unetih podataka za produkt</w:t>
+            </w:r>
+          </w:p>
+        </w:tc>
+        <w:tc>
+          <w:tcPr>
+            <w:tcW w:w="3714" w:type="dxa"/>
+          </w:tcPr>
+          <w:p>
+            <w:pPr>
+              <w:cnfStyle w:val="000000000000" w:firstRow="0" w:lastRow="0" w:firstColumn="0" w:lastColumn="0" w:oddVBand="0" w:evenVBand="0" w:oddHBand="0" w:evenHBand="0" w:firstRowFirstColumn="0" w:firstRowLastColumn="0" w:lastRowFirstColumn="0" w:lastRowLastColumn="0"/>
+            </w:pPr>
+          </w:p>
+        </w:tc>
+      </w:tr>
+      <w:tr>
+        <w:tc>
+          <w:tcPr>
+            <w:cnfStyle w:val="001000000000" w:firstRow="0" w:lastRow="0" w:firstColumn="1" w:lastColumn="0" w:oddVBand="0" w:evenVBand="0" w:oddHBand="0" w:evenHBand="0" w:firstRowFirstColumn="0" w:firstRowLastColumn="0" w:lastRowFirstColumn="0" w:lastRowLastColumn="0"/>
+            <w:tcW w:w="3714" w:type="dxa"/>
+            <w:vAlign w:val="center"/>
+          </w:tcPr>
+          <w:p>
+            <w:pPr>
+              <w:jc w:val="center"/>
+            </w:pPr>
+            <w:r>
+              <w:t>Greška sa unetim podacima za produkt</w:t>
+            </w:r>
+          </w:p>
+        </w:tc>
+        <w:tc>
+          <w:tcPr>
+            <w:tcW w:w="3714" w:type="dxa"/>
+          </w:tcPr>
+          <w:p>
+            <w:pPr>
+              <w:cnfStyle w:val="000000000000" w:firstRow="0" w:lastRow="0" w:firstColumn="0" w:lastColumn="0" w:oddVBand="0" w:evenVBand="0" w:oddHBand="0" w:evenHBand="0" w:firstRowFirstColumn="0" w:firstRowLastColumn="0" w:lastRowFirstColumn="0" w:lastRowLastColumn="0"/>
+            </w:pPr>
+          </w:p>
+        </w:tc>
+      </w:tr>
+      <w:tr>
+        <w:tc>
+          <w:tcPr>
+            <w:cnfStyle w:val="001000000000" w:firstRow="0" w:lastRow="0" w:firstColumn="1" w:lastColumn="0" w:oddVBand="0" w:evenVBand="0" w:oddHBand="0" w:evenHBand="0" w:firstRowFirstColumn="0" w:firstRowLastColumn="0" w:lastRowFirstColumn="0" w:lastRowLastColumn="0"/>
+            <w:tcW w:w="3714" w:type="dxa"/>
+            <w:vAlign w:val="center"/>
+          </w:tcPr>
+          <w:p>
+            <w:pPr>
+              <w:jc w:val="center"/>
+            </w:pPr>
+            <w:r>
+              <w:t>Postavljanje akcije</w:t>
+            </w:r>
+          </w:p>
+        </w:tc>
+        <w:tc>
+          <w:tcPr>
+            <w:tcW w:w="3714" w:type="dxa"/>
+          </w:tcPr>
+          <w:p>
+            <w:pPr>
+              <w:cnfStyle w:val="000000000000" w:firstRow="0" w:lastRow="0" w:firstColumn="0" w:lastColumn="0" w:oddVBand="0" w:evenVBand="0" w:oddHBand="0" w:evenHBand="0" w:firstRowFirstColumn="0" w:firstRowLastColumn="0" w:lastRowFirstColumn="0" w:lastRowLastColumn="0"/>
+            </w:pPr>
+          </w:p>
+        </w:tc>
+      </w:tr>
+      <w:tr>
+        <w:tc>
+          <w:tcPr>
+            <w:cnfStyle w:val="001000000000" w:firstRow="0" w:lastRow="0" w:firstColumn="1" w:lastColumn="0" w:oddVBand="0" w:evenVBand="0" w:oddHBand="0" w:evenHBand="0" w:firstRowFirstColumn="0" w:firstRowLastColumn="0" w:lastRowFirstColumn="0" w:lastRowLastColumn="0"/>
+            <w:tcW w:w="3714" w:type="dxa"/>
+            <w:vAlign w:val="center"/>
+          </w:tcPr>
+          <w:p>
+            <w:pPr>
+              <w:jc w:val="center"/>
+            </w:pPr>
+            <w:r>
+              <w:lastRenderedPageBreak/>
+              <w:t>Verifikacija unetih podataka za akciju</w:t>
+            </w:r>
+          </w:p>
+        </w:tc>
+        <w:tc>
+          <w:tcPr>
+            <w:tcW w:w="3714" w:type="dxa"/>
+          </w:tcPr>
+          <w:p>
+            <w:pPr>
+              <w:cnfStyle w:val="000000000000" w:firstRow="0" w:lastRow="0" w:firstColumn="0" w:lastColumn="0" w:oddVBand="0" w:evenVBand="0" w:oddHBand="0" w:evenHBand="0" w:firstRowFirstColumn="0" w:firstRowLastColumn="0" w:lastRowFirstColumn="0" w:lastRowLastColumn="0"/>
+            </w:pPr>
+          </w:p>
+        </w:tc>
+      </w:tr>
+      <w:tr>
+        <w:tc>
+          <w:tcPr>
+            <w:cnfStyle w:val="001000000000" w:firstRow="0" w:lastRow="0" w:firstColumn="1" w:lastColumn="0" w:oddVBand="0" w:evenVBand="0" w:oddHBand="0" w:evenHBand="0" w:firstRowFirstColumn="0" w:firstRowLastColumn="0" w:lastRowFirstColumn="0" w:lastRowLastColumn="0"/>
+            <w:tcW w:w="3714" w:type="dxa"/>
+            <w:vAlign w:val="center"/>
+          </w:tcPr>
+          <w:p>
+            <w:pPr>
+              <w:jc w:val="center"/>
+            </w:pPr>
+            <w:r>
+              <w:t>Greška sa unetim podacima za akciju</w:t>
+            </w:r>
+          </w:p>
+        </w:tc>
+        <w:tc>
+          <w:tcPr>
+            <w:tcW w:w="3714" w:type="dxa"/>
+          </w:tcPr>
+          <w:p>
+            <w:pPr>
+              <w:cnfStyle w:val="000000000000" w:firstRow="0" w:lastRow="0" w:firstColumn="0" w:lastColumn="0" w:oddVBand="0" w:evenVBand="0" w:oddHBand="0" w:evenHBand="0" w:firstRowFirstColumn="0" w:firstRowLastColumn="0" w:lastRowFirstColumn="0" w:lastRowLastColumn="0"/>
+            </w:pPr>
+          </w:p>
+        </w:tc>
+      </w:tr>
+      <w:tr>
+        <w:tc>
+          <w:tcPr>
+            <w:cnfStyle w:val="001000000000" w:firstRow="0" w:lastRow="0" w:firstColumn="1" w:lastColumn="0" w:oddVBand="0" w:evenVBand="0" w:oddHBand="0" w:evenHBand="0" w:firstRowFirstColumn="0" w:firstRowLastColumn="0" w:lastRowFirstColumn="0" w:lastRowLastColumn="0"/>
+            <w:tcW w:w="3714" w:type="dxa"/>
+            <w:vAlign w:val="center"/>
+          </w:tcPr>
+          <w:p>
+            <w:pPr>
+              <w:jc w:val="center"/>
+            </w:pPr>
+            <w:r>
+              <w:t>Povlačenje produkta</w:t>
+            </w:r>
+          </w:p>
+        </w:tc>
+        <w:tc>
+          <w:tcPr>
+            <w:tcW w:w="3714" w:type="dxa"/>
+          </w:tcPr>
+          <w:p>
+            <w:pPr>
+              <w:cnfStyle w:val="000000000000" w:firstRow="0" w:lastRow="0" w:firstColumn="0" w:lastColumn="0" w:oddVBand="0" w:evenVBand="0" w:oddHBand="0" w:evenHBand="0" w:firstRowFirstColumn="0" w:firstRowLastColumn="0" w:lastRowFirstColumn="0" w:lastRowLastColumn="0"/>
+            </w:pPr>
+          </w:p>
+        </w:tc>
+      </w:tr>
+      <w:tr>
+        <w:tc>
+          <w:tcPr>
+            <w:cnfStyle w:val="001000000000" w:firstRow="0" w:lastRow="0" w:firstColumn="1" w:lastColumn="0" w:oddVBand="0" w:evenVBand="0" w:oddHBand="0" w:evenHBand="0" w:firstRowFirstColumn="0" w:firstRowLastColumn="0" w:lastRowFirstColumn="0" w:lastRowLastColumn="0"/>
+            <w:tcW w:w="3714" w:type="dxa"/>
+            <w:vAlign w:val="center"/>
+          </w:tcPr>
+          <w:p>
+            <w:pPr>
+              <w:jc w:val="center"/>
+            </w:pPr>
+            <w:r>
+              <w:t xml:space="preserve">Slanje na mejl svim mušterijama koji su </w:t>
+            </w:r>
+            <w:proofErr w:type="spellStart"/>
+            <w:r>
+              <w:t>wishlist</w:t>
+            </w:r>
+            <w:proofErr w:type="spellEnd"/>
+            <w:r>
+              <w:t>-ovali produkt</w:t>
+            </w:r>
+          </w:p>
+        </w:tc>
+        <w:tc>
+          <w:tcPr>
+            <w:tcW w:w="3714" w:type="dxa"/>
+          </w:tcPr>
+          <w:p>
+            <w:pPr>
+              <w:cnfStyle w:val="000000000000" w:firstRow="0" w:lastRow="0" w:firstColumn="0" w:lastColumn="0" w:oddVBand="0" w:evenVBand="0" w:oddHBand="0" w:evenHBand="0" w:firstRowFirstColumn="0" w:firstRowLastColumn="0" w:lastRowFirstColumn="0" w:lastRowLastColumn="0"/>
+            </w:pPr>
+          </w:p>
+        </w:tc>
+      </w:tr>
+      <w:tr>
+        <w:tc>
+          <w:tcPr>
+            <w:cnfStyle w:val="001000000000" w:firstRow="0" w:lastRow="0" w:firstColumn="1" w:lastColumn="0" w:oddVBand="0" w:evenVBand="0" w:oddHBand="0" w:evenHBand="0" w:firstRowFirstColumn="0" w:firstRowLastColumn="0" w:lastRowFirstColumn="0" w:lastRowLastColumn="0"/>
+            <w:tcW w:w="3714" w:type="dxa"/>
+            <w:vAlign w:val="center"/>
+          </w:tcPr>
+          <w:p>
+            <w:pPr>
+              <w:jc w:val="center"/>
+            </w:pPr>
+            <w:r>
+              <w:t>Pregled produkata prodavca</w:t>
+            </w:r>
+          </w:p>
+        </w:tc>
+        <w:tc>
+          <w:tcPr>
+            <w:tcW w:w="3714" w:type="dxa"/>
+          </w:tcPr>
+          <w:p>
+            <w:pPr>
+              <w:cnfStyle w:val="000000000000" w:firstRow="0" w:lastRow="0" w:firstColumn="0" w:lastColumn="0" w:oddVBand="0" w:evenVBand="0" w:oddHBand="0" w:evenHBand="0" w:firstRowFirstColumn="0" w:firstRowLastColumn="0" w:lastRowFirstColumn="0" w:lastRowLastColumn="0"/>
+            </w:pPr>
+          </w:p>
+        </w:tc>
+      </w:tr>
+      <w:tr>
+        <w:tc>
+          <w:tcPr>
+            <w:cnfStyle w:val="001000000000" w:firstRow="0" w:lastRow="0" w:firstColumn="1" w:lastColumn="0" w:oddVBand="0" w:evenVBand="0" w:oddHBand="0" w:evenHBand="0" w:firstRowFirstColumn="0" w:firstRowLastColumn="0" w:lastRowFirstColumn="0" w:lastRowLastColumn="0"/>
+            <w:tcW w:w="3714" w:type="dxa"/>
+            <w:vAlign w:val="center"/>
+          </w:tcPr>
+          <w:p>
+            <w:pPr>
+              <w:jc w:val="center"/>
+            </w:pPr>
+            <w:r>
+              <w:t>Filtriranje produkata prodavca</w:t>
+            </w:r>
+          </w:p>
+        </w:tc>
+        <w:tc>
+          <w:tcPr>
+            <w:tcW w:w="3714" w:type="dxa"/>
+          </w:tcPr>
+          <w:p>
+            <w:pPr>
+              <w:cnfStyle w:val="000000000000" w:firstRow="0" w:lastRow="0" w:firstColumn="0" w:lastColumn="0" w:oddVBand="0" w:evenVBand="0" w:oddHBand="0" w:evenHBand="0" w:firstRowFirstColumn="0" w:firstRowLastColumn="0" w:lastRowFirstColumn="0" w:lastRowLastColumn="0"/>
+            </w:pPr>
+          </w:p>
+        </w:tc>
+      </w:tr>
+      <w:tr>
+        <w:tc>
+          <w:tcPr>
+            <w:cnfStyle w:val="001000000000" w:firstRow="0" w:lastRow="0" w:firstColumn="1" w:lastColumn="0" w:oddVBand="0" w:evenVBand="0" w:oddHBand="0" w:evenHBand="0" w:firstRowFirstColumn="0" w:firstRowLastColumn="0" w:lastRowFirstColumn="0" w:lastRowLastColumn="0"/>
+            <w:tcW w:w="3714" w:type="dxa"/>
+            <w:vAlign w:val="center"/>
+          </w:tcPr>
+          <w:p>
+            <w:pPr>
+              <w:jc w:val="center"/>
+            </w:pPr>
+            <w:proofErr w:type="spellStart"/>
+            <w:r>
+              <w:t>Resetovanje</w:t>
+            </w:r>
+            <w:proofErr w:type="spellEnd"/>
+            <w:r>
+              <w:t xml:space="preserve"> filtriranja produkata prodavca</w:t>
+            </w:r>
+          </w:p>
+        </w:tc>
+        <w:tc>
+          <w:tcPr>
+            <w:tcW w:w="3714" w:type="dxa"/>
+          </w:tcPr>
+          <w:p>
+            <w:pPr>
+              <w:cnfStyle w:val="000000000000" w:firstRow="0" w:lastRow="0" w:firstColumn="0" w:lastColumn="0" w:oddVBand="0" w:evenVBand="0" w:oddHBand="0" w:evenHBand="0" w:firstRowFirstColumn="0" w:firstRowLastColumn="0" w:lastRowFirstColumn="0" w:lastRowLastColumn="0"/>
+            </w:pPr>
+          </w:p>
+        </w:tc>
+      </w:tr>
+      <w:tr>
+        <w:tc>
+          <w:tcPr>
+            <w:cnfStyle w:val="001000000000" w:firstRow="0" w:lastRow="0" w:firstColumn="1" w:lastColumn="0" w:oddVBand="0" w:evenVBand="0" w:oddHBand="0" w:evenHBand="0" w:firstRowFirstColumn="0" w:firstRowLastColumn="0" w:lastRowFirstColumn="0" w:lastRowLastColumn="0"/>
+            <w:tcW w:w="3714" w:type="dxa"/>
+            <w:vAlign w:val="center"/>
+          </w:tcPr>
+          <w:p>
+            <w:pPr>
+              <w:jc w:val="center"/>
+            </w:pPr>
+            <w:r>
+              <w:t>Pregled svih produkata</w:t>
+            </w:r>
+          </w:p>
+        </w:tc>
+        <w:tc>
+          <w:tcPr>
+            <w:tcW w:w="3714" w:type="dxa"/>
+          </w:tcPr>
+          <w:p>
+            <w:pPr>
+              <w:cnfStyle w:val="000000000000" w:firstRow="0" w:lastRow="0" w:firstColumn="0" w:lastColumn="0" w:oddVBand="0" w:evenVBand="0" w:oddHBand="0" w:evenHBand="0" w:firstRowFirstColumn="0" w:firstRowLastColumn="0" w:lastRowFirstColumn="0" w:lastRowLastColumn="0"/>
+            </w:pPr>
+          </w:p>
+        </w:tc>
+      </w:tr>
+      <w:tr>
+        <w:tc>
+          <w:tcPr>
+            <w:cnfStyle w:val="001000000000" w:firstRow="0" w:lastRow="0" w:firstColumn="1" w:lastColumn="0" w:oddVBand="0" w:evenVBand="0" w:oddHBand="0" w:evenHBand="0" w:firstRowFirstColumn="0" w:firstRowLastColumn="0" w:lastRowFirstColumn="0" w:lastRowLastColumn="0"/>
+            <w:tcW w:w="3714" w:type="dxa"/>
+            <w:vAlign w:val="center"/>
+          </w:tcPr>
+          <w:p>
+            <w:pPr>
+              <w:jc w:val="center"/>
+            </w:pPr>
+            <w:r>
+              <w:t>Filtriranje svih produkata</w:t>
+            </w:r>
+          </w:p>
+        </w:tc>
+        <w:tc>
+          <w:tcPr>
+            <w:tcW w:w="3714" w:type="dxa"/>
+          </w:tcPr>
+          <w:p>
+            <w:pPr>
+              <w:cnfStyle w:val="000000000000" w:firstRow="0" w:lastRow="0" w:firstColumn="0" w:lastColumn="0" w:oddVBand="0" w:evenVBand="0" w:oddHBand="0" w:evenHBand="0" w:firstRowFirstColumn="0" w:firstRowLastColumn="0" w:lastRowFirstColumn="0" w:lastRowLastColumn="0"/>
+            </w:pPr>
+          </w:p>
+        </w:tc>
+      </w:tr>
+      <w:tr>
+        <w:tc>
+          <w:tcPr>
+            <w:cnfStyle w:val="001000000000" w:firstRow="0" w:lastRow="0" w:firstColumn="1" w:lastColumn="0" w:oddVBand="0" w:evenVBand="0" w:oddHBand="0" w:evenHBand="0" w:firstRowFirstColumn="0" w:firstRowLastColumn="0" w:lastRowFirstColumn="0" w:lastRowLastColumn="0"/>
+            <w:tcW w:w="3714" w:type="dxa"/>
+            <w:vAlign w:val="center"/>
+          </w:tcPr>
+          <w:p>
+            <w:pPr>
+              <w:jc w:val="center"/>
+            </w:pPr>
+            <w:proofErr w:type="spellStart"/>
+            <w:r>
+              <w:t>Resetovanje</w:t>
+            </w:r>
+            <w:proofErr w:type="spellEnd"/>
+            <w:r>
+              <w:t xml:space="preserve"> filtriranja svih produkata</w:t>
+            </w:r>
+          </w:p>
+        </w:tc>
+        <w:tc>
+          <w:tcPr>
+            <w:tcW w:w="3714" w:type="dxa"/>
+          </w:tcPr>
+          <w:p>
+            <w:pPr>
+              <w:cnfStyle w:val="000000000000" w:firstRow="0" w:lastRow="0" w:firstColumn="0" w:lastColumn="0" w:oddVBand="0" w:evenVBand="0" w:oddHBand="0" w:evenHBand="0" w:firstRowFirstColumn="0" w:firstRowLastColumn="0" w:lastRowFirstColumn="0" w:lastRowLastColumn="0"/>
+            </w:pPr>
+          </w:p>
+        </w:tc>
+      </w:tr>
+    </w:tbl>
+    <w:p/>
+    <w:p>
+      <w:pPr>
         <w:spacing w:before="0"/>
         <w:jc w:val="left"/>
       </w:pPr>
+      <w:r>
+        <w:br w:type="page"/>
+      </w:r>
+    </w:p>
+    <w:p>
+      <w:r>
+        <w:rPr>
+          <w:noProof/>
+        </w:rPr>
+        <w:lastRenderedPageBreak/>
+        <w:drawing>
+          <wp:anchor distT="0" distB="0" distL="114300" distR="114300" simplePos="0" relativeHeight="251659264" behindDoc="0" locked="0" layoutInCell="1" allowOverlap="1" wp14:anchorId="30D04704" wp14:editId="679737BE">
+            <wp:simplePos x="0" y="0"/>
+            <wp:positionH relativeFrom="margin">
+              <wp:align>center</wp:align>
+            </wp:positionH>
+            <wp:positionV relativeFrom="paragraph">
+              <wp:posOffset>0</wp:posOffset>
+            </wp:positionV>
+            <wp:extent cx="4109085" cy="7423150"/>
+            <wp:effectExtent l="0" t="0" r="5715" b="6350"/>
+            <wp:wrapTopAndBottom/>
+            <wp:docPr id="233608672" name="Picture 2"/>
+            <wp:cNvGraphicFramePr>
+              <a:graphicFrameLocks xmlns:a="http://schemas.openxmlformats.org/drawingml/2006/main" noChangeAspect="1"/>
+            </wp:cNvGraphicFramePr>
+            <a:graphic xmlns:a="http://schemas.openxmlformats.org/drawingml/2006/main">
+              <a:graphicData uri="http://schemas.openxmlformats.org/drawingml/2006/picture">
+                <pic:pic xmlns:pic="http://schemas.openxmlformats.org/drawingml/2006/picture">
+                  <pic:nvPicPr>
+                    <pic:cNvPr id="233608672" name="Picture 233608672"/>
+                    <pic:cNvPicPr/>
+                  </pic:nvPicPr>
+                  <pic:blipFill>
+                    <a:blip r:embed="rId10" cstate="print">
+                      <a:extLst>
+                        <a:ext uri="{28A0092B-C50C-407E-A947-70E740481C1C}">
+                          <a14:useLocalDpi xmlns:a14="http://schemas.microsoft.com/office/drawing/2010/main" val="0"/>
+                        </a:ext>
+                      </a:extLst>
+                    </a:blip>
+                    <a:stretch>
+                      <a:fillRect/>
+                    </a:stretch>
+                  </pic:blipFill>
+                  <pic:spPr>
+                    <a:xfrm>
+                      <a:off x="0" y="0"/>
+                      <a:ext cx="4109085" cy="7423150"/>
+                    </a:xfrm>
+                    <a:prstGeom prst="rect">
+                      <a:avLst/>
+                    </a:prstGeom>
+                  </pic:spPr>
+                </pic:pic>
+              </a:graphicData>
+            </a:graphic>
+          </wp:anchor>
+        </w:drawing>
+      </w:r>
+    </w:p>
+    <w:p>
+      <w:pPr>
+        <w:pStyle w:val="Heading2"/>
+      </w:pPr>
+      <w:proofErr w:type="spellStart"/>
+      <w:r>
+        <w:lastRenderedPageBreak/>
+        <w:t>Category</w:t>
+      </w:r>
+      <w:proofErr w:type="spellEnd"/>
+      <w:r>
+        <w:t xml:space="preserve"> Management </w:t>
+      </w:r>
+      <w:proofErr w:type="spellStart"/>
+      <w:r>
+        <w:t>Mikrofrontend</w:t>
+      </w:r>
+      <w:proofErr w:type="spellEnd"/>
+      <w:r>
+        <w:t xml:space="preserve"> </w:t>
+      </w:r>
+    </w:p>
+    <w:tbl>
+      <w:tblPr>
+        <w:tblStyle w:val="GridTable1Light"/>
+        <w:tblW w:w="0" w:type="auto"/>
+        <w:tblLook w:val="04A0" w:firstRow="1" w:lastRow="0" w:firstColumn="1" w:lastColumn="0" w:noHBand="0" w:noVBand="1"/>
+      </w:tblPr>
+      <w:tblGrid>
+        <w:gridCol w:w="3714"/>
+        <w:gridCol w:w="3714"/>
+      </w:tblGrid>
+      <w:tr>
+        <w:trPr>
+          <w:cnfStyle w:val="100000000000" w:firstRow="1" w:lastRow="0" w:firstColumn="0" w:lastColumn="0" w:oddVBand="0" w:evenVBand="0" w:oddHBand="0" w:evenHBand="0" w:firstRowFirstColumn="0" w:firstRowLastColumn="0" w:lastRowFirstColumn="0" w:lastRowLastColumn="0"/>
+        </w:trPr>
+        <w:tc>
+          <w:tcPr>
+            <w:cnfStyle w:val="001000000000" w:firstRow="0" w:lastRow="0" w:firstColumn="1" w:lastColumn="0" w:oddVBand="0" w:evenVBand="0" w:oddHBand="0" w:evenHBand="0" w:firstRowFirstColumn="0" w:firstRowLastColumn="0" w:lastRowFirstColumn="0" w:lastRowLastColumn="0"/>
+            <w:tcW w:w="3714" w:type="dxa"/>
+            <w:vAlign w:val="center"/>
+          </w:tcPr>
+          <w:p>
+            <w:pPr>
+              <w:jc w:val="center"/>
+            </w:pPr>
+            <w:proofErr w:type="spellStart"/>
+            <w:r>
+              <w:t>Use-Case</w:t>
+            </w:r>
+            <w:proofErr w:type="spellEnd"/>
+          </w:p>
+        </w:tc>
+        <w:tc>
+          <w:tcPr>
+            <w:tcW w:w="3714" w:type="dxa"/>
+          </w:tcPr>
+          <w:p>
+            <w:pPr>
+              <w:cnfStyle w:val="100000000000" w:firstRow="1" w:lastRow="0" w:firstColumn="0" w:lastColumn="0" w:oddVBand="0" w:evenVBand="0" w:oddHBand="0" w:evenHBand="0" w:firstRowFirstColumn="0" w:firstRowLastColumn="0" w:lastRowFirstColumn="0" w:lastRowLastColumn="0"/>
+            </w:pPr>
+            <w:r>
+              <w:t>Deskripcija</w:t>
+            </w:r>
+          </w:p>
+        </w:tc>
+      </w:tr>
+      <w:tr>
+        <w:tc>
+          <w:tcPr>
+            <w:cnfStyle w:val="001000000000" w:firstRow="0" w:lastRow="0" w:firstColumn="1" w:lastColumn="0" w:oddVBand="0" w:evenVBand="0" w:oddHBand="0" w:evenHBand="0" w:firstRowFirstColumn="0" w:firstRowLastColumn="0" w:lastRowFirstColumn="0" w:lastRowLastColumn="0"/>
+            <w:tcW w:w="3714" w:type="dxa"/>
+            <w:vAlign w:val="center"/>
+          </w:tcPr>
+          <w:p>
+            <w:pPr>
+              <w:jc w:val="center"/>
+            </w:pPr>
+            <w:r>
+              <w:t>Pregled svih kategorija</w:t>
+            </w:r>
+          </w:p>
+        </w:tc>
+        <w:tc>
+          <w:tcPr>
+            <w:tcW w:w="3714" w:type="dxa"/>
+          </w:tcPr>
+          <w:p>
+            <w:pPr>
+              <w:cnfStyle w:val="000000000000" w:firstRow="0" w:lastRow="0" w:firstColumn="0" w:lastColumn="0" w:oddVBand="0" w:evenVBand="0" w:oddHBand="0" w:evenHBand="0" w:firstRowFirstColumn="0" w:firstRowLastColumn="0" w:lastRowFirstColumn="0" w:lastRowLastColumn="0"/>
+            </w:pPr>
+          </w:p>
+        </w:tc>
+      </w:tr>
+      <w:tr>
+        <w:tc>
+          <w:tcPr>
+            <w:cnfStyle w:val="001000000000" w:firstRow="0" w:lastRow="0" w:firstColumn="1" w:lastColumn="0" w:oddVBand="0" w:evenVBand="0" w:oddHBand="0" w:evenHBand="0" w:firstRowFirstColumn="0" w:firstRowLastColumn="0" w:lastRowFirstColumn="0" w:lastRowLastColumn="0"/>
+            <w:tcW w:w="3714" w:type="dxa"/>
+            <w:vAlign w:val="center"/>
+          </w:tcPr>
+          <w:p>
+            <w:pPr>
+              <w:jc w:val="center"/>
+            </w:pPr>
+            <w:r>
+              <w:t>Filtriranje kategorija</w:t>
+            </w:r>
+          </w:p>
+        </w:tc>
+        <w:tc>
+          <w:tcPr>
+            <w:tcW w:w="3714" w:type="dxa"/>
+          </w:tcPr>
+          <w:p>
+            <w:pPr>
+              <w:cnfStyle w:val="000000000000" w:firstRow="0" w:lastRow="0" w:firstColumn="0" w:lastColumn="0" w:oddVBand="0" w:evenVBand="0" w:oddHBand="0" w:evenHBand="0" w:firstRowFirstColumn="0" w:firstRowLastColumn="0" w:lastRowFirstColumn="0" w:lastRowLastColumn="0"/>
+            </w:pPr>
+          </w:p>
+        </w:tc>
+      </w:tr>
+      <w:tr>
+        <w:tc>
+          <w:tcPr>
+            <w:cnfStyle w:val="001000000000" w:firstRow="0" w:lastRow="0" w:firstColumn="1" w:lastColumn="0" w:oddVBand="0" w:evenVBand="0" w:oddHBand="0" w:evenHBand="0" w:firstRowFirstColumn="0" w:firstRowLastColumn="0" w:lastRowFirstColumn="0" w:lastRowLastColumn="0"/>
+            <w:tcW w:w="3714" w:type="dxa"/>
+            <w:vAlign w:val="center"/>
+          </w:tcPr>
+          <w:p>
+            <w:pPr>
+              <w:jc w:val="center"/>
+            </w:pPr>
+            <w:proofErr w:type="spellStart"/>
+            <w:r>
+              <w:t>Resetovanje</w:t>
+            </w:r>
+            <w:proofErr w:type="spellEnd"/>
+            <w:r>
+              <w:t xml:space="preserve"> filtriranja kategorija</w:t>
+            </w:r>
+          </w:p>
+        </w:tc>
+        <w:tc>
+          <w:tcPr>
+            <w:tcW w:w="3714" w:type="dxa"/>
+          </w:tcPr>
+          <w:p>
+            <w:pPr>
+              <w:cnfStyle w:val="000000000000" w:firstRow="0" w:lastRow="0" w:firstColumn="0" w:lastColumn="0" w:oddVBand="0" w:evenVBand="0" w:oddHBand="0" w:evenHBand="0" w:firstRowFirstColumn="0" w:firstRowLastColumn="0" w:lastRowFirstColumn="0" w:lastRowLastColumn="0"/>
+            </w:pPr>
+          </w:p>
+        </w:tc>
+      </w:tr>
+      <w:tr>
+        <w:tc>
+          <w:tcPr>
+            <w:cnfStyle w:val="001000000000" w:firstRow="0" w:lastRow="0" w:firstColumn="1" w:lastColumn="0" w:oddVBand="0" w:evenVBand="0" w:oddHBand="0" w:evenHBand="0" w:firstRowFirstColumn="0" w:firstRowLastColumn="0" w:lastRowFirstColumn="0" w:lastRowLastColumn="0"/>
+            <w:tcW w:w="3714" w:type="dxa"/>
+            <w:vAlign w:val="center"/>
+          </w:tcPr>
+          <w:p>
+            <w:pPr>
+              <w:jc w:val="center"/>
+            </w:pPr>
+            <w:r>
+              <w:t>Izmena kategorije</w:t>
+            </w:r>
+          </w:p>
+        </w:tc>
+        <w:tc>
+          <w:tcPr>
+            <w:tcW w:w="3714" w:type="dxa"/>
+          </w:tcPr>
+          <w:p>
+            <w:pPr>
+              <w:cnfStyle w:val="000000000000" w:firstRow="0" w:lastRow="0" w:firstColumn="0" w:lastColumn="0" w:oddVBand="0" w:evenVBand="0" w:oddHBand="0" w:evenHBand="0" w:firstRowFirstColumn="0" w:firstRowLastColumn="0" w:lastRowFirstColumn="0" w:lastRowLastColumn="0"/>
+            </w:pPr>
+          </w:p>
+        </w:tc>
+      </w:tr>
+      <w:tr>
+        <w:tc>
+          <w:tcPr>
+            <w:cnfStyle w:val="001000000000" w:firstRow="0" w:lastRow="0" w:firstColumn="1" w:lastColumn="0" w:oddVBand="0" w:evenVBand="0" w:oddHBand="0" w:evenHBand="0" w:firstRowFirstColumn="0" w:firstRowLastColumn="0" w:lastRowFirstColumn="0" w:lastRowLastColumn="0"/>
+            <w:tcW w:w="3714" w:type="dxa"/>
+            <w:vAlign w:val="center"/>
+          </w:tcPr>
+          <w:p>
+            <w:pPr>
+              <w:jc w:val="center"/>
+            </w:pPr>
+            <w:r>
+              <w:t>Napravi se nova kategorija</w:t>
+            </w:r>
+          </w:p>
+        </w:tc>
+        <w:tc>
+          <w:tcPr>
+            <w:tcW w:w="3714" w:type="dxa"/>
+          </w:tcPr>
+          <w:p>
+            <w:pPr>
+              <w:cnfStyle w:val="000000000000" w:firstRow="0" w:lastRow="0" w:firstColumn="0" w:lastColumn="0" w:oddVBand="0" w:evenVBand="0" w:oddHBand="0" w:evenHBand="0" w:firstRowFirstColumn="0" w:firstRowLastColumn="0" w:lastRowFirstColumn="0" w:lastRowLastColumn="0"/>
+            </w:pPr>
+          </w:p>
+        </w:tc>
+      </w:tr>
+    </w:tbl>
+    <w:p>
+      <w:r>
+        <w:rPr>
+          <w:noProof/>
+        </w:rPr>
+        <w:drawing>
+          <wp:anchor distT="0" distB="0" distL="114300" distR="114300" simplePos="0" relativeHeight="251660288" behindDoc="0" locked="0" layoutInCell="1" allowOverlap="1" wp14:anchorId="7868ED78" wp14:editId="2F425668">
+            <wp:simplePos x="0" y="0"/>
+            <wp:positionH relativeFrom="margin">
+              <wp:align>right</wp:align>
+            </wp:positionH>
+            <wp:positionV relativeFrom="paragraph">
+              <wp:posOffset>362585</wp:posOffset>
+            </wp:positionV>
+            <wp:extent cx="4723130" cy="3309620"/>
+            <wp:effectExtent l="0" t="0" r="1270" b="5080"/>
+            <wp:wrapTopAndBottom/>
+            <wp:docPr id="1743781738" name="Picture 3"/>
+            <wp:cNvGraphicFramePr>
+              <a:graphicFrameLocks xmlns:a="http://schemas.openxmlformats.org/drawingml/2006/main" noChangeAspect="1"/>
+            </wp:cNvGraphicFramePr>
+            <a:graphic xmlns:a="http://schemas.openxmlformats.org/drawingml/2006/main">
+              <a:graphicData uri="http://schemas.openxmlformats.org/drawingml/2006/picture">
+                <pic:pic xmlns:pic="http://schemas.openxmlformats.org/drawingml/2006/picture">
+                  <pic:nvPicPr>
+                    <pic:cNvPr id="1743781738" name="Picture 1743781738"/>
+                    <pic:cNvPicPr/>
+                  </pic:nvPicPr>
+                  <pic:blipFill>
+                    <a:blip r:embed="rId11">
+                      <a:extLst>
+                        <a:ext uri="{28A0092B-C50C-407E-A947-70E740481C1C}">
+                          <a14:useLocalDpi xmlns:a14="http://schemas.microsoft.com/office/drawing/2010/main" val="0"/>
+                        </a:ext>
+                      </a:extLst>
+                    </a:blip>
+                    <a:stretch>
+                      <a:fillRect/>
+                    </a:stretch>
+                  </pic:blipFill>
+                  <pic:spPr>
+                    <a:xfrm>
+                      <a:off x="0" y="0"/>
+                      <a:ext cx="4723130" cy="3309620"/>
+                    </a:xfrm>
+                    <a:prstGeom prst="rect">
+                      <a:avLst/>
+                    </a:prstGeom>
+                  </pic:spPr>
+                </pic:pic>
+              </a:graphicData>
+            </a:graphic>
+          </wp:anchor>
+        </w:drawing>
+      </w:r>
     </w:p>
     <w:p/>
+    <w:p/>
+    <w:p/>
+    <w:p/>
+    <w:p/>
+    <w:p>
+      <w:pPr>
+        <w:pStyle w:val="Heading2"/>
+      </w:pPr>
+      <w:proofErr w:type="spellStart"/>
+      <w:r>
+        <w:lastRenderedPageBreak/>
+        <w:t>Bill</w:t>
+      </w:r>
+      <w:proofErr w:type="spellEnd"/>
+      <w:r>
+        <w:t xml:space="preserve"> Management </w:t>
+      </w:r>
+      <w:proofErr w:type="spellStart"/>
+      <w:r>
+        <w:t>Mikrofrontend</w:t>
+      </w:r>
+      <w:proofErr w:type="spellEnd"/>
+    </w:p>
+    <w:tbl>
+      <w:tblPr>
+        <w:tblStyle w:val="GridTable1Light"/>
+        <w:tblW w:w="0" w:type="auto"/>
+        <w:tblLook w:val="04A0" w:firstRow="1" w:lastRow="0" w:firstColumn="1" w:lastColumn="0" w:noHBand="0" w:noVBand="1"/>
+      </w:tblPr>
+      <w:tblGrid>
+        <w:gridCol w:w="3714"/>
+        <w:gridCol w:w="3714"/>
+      </w:tblGrid>
+      <w:tr>
+        <w:trPr>
+          <w:cnfStyle w:val="100000000000" w:firstRow="1" w:lastRow="0" w:firstColumn="0" w:lastColumn="0" w:oddVBand="0" w:evenVBand="0" w:oddHBand="0" w:evenHBand="0" w:firstRowFirstColumn="0" w:firstRowLastColumn="0" w:lastRowFirstColumn="0" w:lastRowLastColumn="0"/>
+        </w:trPr>
+        <w:tc>
+          <w:tcPr>
+            <w:cnfStyle w:val="001000000000" w:firstRow="0" w:lastRow="0" w:firstColumn="1" w:lastColumn="0" w:oddVBand="0" w:evenVBand="0" w:oddHBand="0" w:evenHBand="0" w:firstRowFirstColumn="0" w:firstRowLastColumn="0" w:lastRowFirstColumn="0" w:lastRowLastColumn="0"/>
+            <w:tcW w:w="3714" w:type="dxa"/>
+            <w:vAlign w:val="center"/>
+          </w:tcPr>
+          <w:p>
+            <w:pPr>
+              <w:jc w:val="center"/>
+            </w:pPr>
+            <w:proofErr w:type="spellStart"/>
+            <w:r>
+              <w:t>Use-Case</w:t>
+            </w:r>
+            <w:proofErr w:type="spellEnd"/>
+          </w:p>
+        </w:tc>
+        <w:tc>
+          <w:tcPr>
+            <w:tcW w:w="3714" w:type="dxa"/>
+          </w:tcPr>
+          <w:p>
+            <w:pPr>
+              <w:cnfStyle w:val="100000000000" w:firstRow="1" w:lastRow="0" w:firstColumn="0" w:lastColumn="0" w:oddVBand="0" w:evenVBand="0" w:oddHBand="0" w:evenHBand="0" w:firstRowFirstColumn="0" w:firstRowLastColumn="0" w:lastRowFirstColumn="0" w:lastRowLastColumn="0"/>
+            </w:pPr>
+            <w:r>
+              <w:t>Deskripcija</w:t>
+            </w:r>
+          </w:p>
+        </w:tc>
+      </w:tr>
+      <w:tr>
+        <w:tc>
+          <w:tcPr>
+            <w:cnfStyle w:val="001000000000" w:firstRow="0" w:lastRow="0" w:firstColumn="1" w:lastColumn="0" w:oddVBand="0" w:evenVBand="0" w:oddHBand="0" w:evenHBand="0" w:firstRowFirstColumn="0" w:firstRowLastColumn="0" w:lastRowFirstColumn="0" w:lastRowLastColumn="0"/>
+            <w:tcW w:w="3714" w:type="dxa"/>
+            <w:vAlign w:val="center"/>
+          </w:tcPr>
+          <w:p>
+            <w:pPr>
+              <w:jc w:val="center"/>
+            </w:pPr>
+            <w:r>
+              <w:t>Pregled korpe</w:t>
+            </w:r>
+          </w:p>
+        </w:tc>
+        <w:tc>
+          <w:tcPr>
+            <w:tcW w:w="3714" w:type="dxa"/>
+          </w:tcPr>
+          <w:p>
+            <w:pPr>
+              <w:cnfStyle w:val="000000000000" w:firstRow="0" w:lastRow="0" w:firstColumn="0" w:lastColumn="0" w:oddVBand="0" w:evenVBand="0" w:oddHBand="0" w:evenHBand="0" w:firstRowFirstColumn="0" w:firstRowLastColumn="0" w:lastRowFirstColumn="0" w:lastRowLastColumn="0"/>
+            </w:pPr>
+          </w:p>
+        </w:tc>
+      </w:tr>
+      <w:tr>
+        <w:tc>
+          <w:tcPr>
+            <w:cnfStyle w:val="001000000000" w:firstRow="0" w:lastRow="0" w:firstColumn="1" w:lastColumn="0" w:oddVBand="0" w:evenVBand="0" w:oddHBand="0" w:evenHBand="0" w:firstRowFirstColumn="0" w:firstRowLastColumn="0" w:lastRowFirstColumn="0" w:lastRowLastColumn="0"/>
+            <w:tcW w:w="3714" w:type="dxa"/>
+            <w:vAlign w:val="center"/>
+          </w:tcPr>
+          <w:p>
+            <w:pPr>
+              <w:jc w:val="center"/>
+            </w:pPr>
+            <w:r>
+              <w:t xml:space="preserve">Brisanje artikla iz </w:t>
+            </w:r>
+            <w:proofErr w:type="spellStart"/>
+            <w:r>
+              <w:t>korpse</w:t>
+            </w:r>
+            <w:proofErr w:type="spellEnd"/>
+          </w:p>
+        </w:tc>
+        <w:tc>
+          <w:tcPr>
+            <w:tcW w:w="3714" w:type="dxa"/>
+          </w:tcPr>
+          <w:p>
+            <w:pPr>
+              <w:cnfStyle w:val="000000000000" w:firstRow="0" w:lastRow="0" w:firstColumn="0" w:lastColumn="0" w:oddVBand="0" w:evenVBand="0" w:oddHBand="0" w:evenHBand="0" w:firstRowFirstColumn="0" w:firstRowLastColumn="0" w:lastRowFirstColumn="0" w:lastRowLastColumn="0"/>
+            </w:pPr>
+          </w:p>
+        </w:tc>
+      </w:tr>
+      <w:tr>
+        <w:tc>
+          <w:tcPr>
+            <w:cnfStyle w:val="001000000000" w:firstRow="0" w:lastRow="0" w:firstColumn="1" w:lastColumn="0" w:oddVBand="0" w:evenVBand="0" w:oddHBand="0" w:evenHBand="0" w:firstRowFirstColumn="0" w:firstRowLastColumn="0" w:lastRowFirstColumn="0" w:lastRowLastColumn="0"/>
+            <w:tcW w:w="3714" w:type="dxa"/>
+            <w:vAlign w:val="center"/>
+          </w:tcPr>
+          <w:p>
+            <w:pPr>
+              <w:jc w:val="center"/>
+            </w:pPr>
+            <w:r>
+              <w:t>Plaćanje</w:t>
+            </w:r>
+          </w:p>
+        </w:tc>
+        <w:tc>
+          <w:tcPr>
+            <w:tcW w:w="3714" w:type="dxa"/>
+          </w:tcPr>
+          <w:p>
+            <w:pPr>
+              <w:cnfStyle w:val="000000000000" w:firstRow="0" w:lastRow="0" w:firstColumn="0" w:lastColumn="0" w:oddVBand="0" w:evenVBand="0" w:oddHBand="0" w:evenHBand="0" w:firstRowFirstColumn="0" w:firstRowLastColumn="0" w:lastRowFirstColumn="0" w:lastRowLastColumn="0"/>
+            </w:pPr>
+          </w:p>
+        </w:tc>
+      </w:tr>
+      <w:tr>
+        <w:tc>
+          <w:tcPr>
+            <w:cnfStyle w:val="001000000000" w:firstRow="0" w:lastRow="0" w:firstColumn="1" w:lastColumn="0" w:oddVBand="0" w:evenVBand="0" w:oddHBand="0" w:evenHBand="0" w:firstRowFirstColumn="0" w:firstRowLastColumn="0" w:lastRowFirstColumn="0" w:lastRowLastColumn="0"/>
+            <w:tcW w:w="3714" w:type="dxa"/>
+            <w:vAlign w:val="center"/>
+          </w:tcPr>
+          <w:p>
+            <w:pPr>
+              <w:jc w:val="center"/>
+            </w:pPr>
+            <w:r>
+              <w:t>Slanje računa na mejl</w:t>
+            </w:r>
+          </w:p>
+        </w:tc>
+        <w:tc>
+          <w:tcPr>
+            <w:tcW w:w="3714" w:type="dxa"/>
+          </w:tcPr>
+          <w:p>
+            <w:pPr>
+              <w:cnfStyle w:val="000000000000" w:firstRow="0" w:lastRow="0" w:firstColumn="0" w:lastColumn="0" w:oddVBand="0" w:evenVBand="0" w:oddHBand="0" w:evenHBand="0" w:firstRowFirstColumn="0" w:firstRowLastColumn="0" w:lastRowFirstColumn="0" w:lastRowLastColumn="0"/>
+            </w:pPr>
+          </w:p>
+        </w:tc>
+      </w:tr>
+      <w:tr>
+        <w:tc>
+          <w:tcPr>
+            <w:cnfStyle w:val="001000000000" w:firstRow="0" w:lastRow="0" w:firstColumn="1" w:lastColumn="0" w:oddVBand="0" w:evenVBand="0" w:oddHBand="0" w:evenHBand="0" w:firstRowFirstColumn="0" w:firstRowLastColumn="0" w:lastRowFirstColumn="0" w:lastRowLastColumn="0"/>
+            <w:tcW w:w="3714" w:type="dxa"/>
+            <w:vAlign w:val="center"/>
+          </w:tcPr>
+          <w:p>
+            <w:pPr>
+              <w:jc w:val="center"/>
+            </w:pPr>
+            <w:r>
+              <w:t>Pregled računa mušterije</w:t>
+            </w:r>
+          </w:p>
+        </w:tc>
+        <w:tc>
+          <w:tcPr>
+            <w:tcW w:w="3714" w:type="dxa"/>
+          </w:tcPr>
+          <w:p>
+            <w:pPr>
+              <w:cnfStyle w:val="000000000000" w:firstRow="0" w:lastRow="0" w:firstColumn="0" w:lastColumn="0" w:oddVBand="0" w:evenVBand="0" w:oddHBand="0" w:evenHBand="0" w:firstRowFirstColumn="0" w:firstRowLastColumn="0" w:lastRowFirstColumn="0" w:lastRowLastColumn="0"/>
+            </w:pPr>
+          </w:p>
+        </w:tc>
+      </w:tr>
+      <w:tr>
+        <w:tc>
+          <w:tcPr>
+            <w:cnfStyle w:val="001000000000" w:firstRow="0" w:lastRow="0" w:firstColumn="1" w:lastColumn="0" w:oddVBand="0" w:evenVBand="0" w:oddHBand="0" w:evenHBand="0" w:firstRowFirstColumn="0" w:firstRowLastColumn="0" w:lastRowFirstColumn="0" w:lastRowLastColumn="0"/>
+            <w:tcW w:w="3714" w:type="dxa"/>
+            <w:vAlign w:val="center"/>
+          </w:tcPr>
+          <w:p>
+            <w:pPr>
+              <w:jc w:val="center"/>
+            </w:pPr>
+            <w:r>
+              <w:t>Pregled računa</w:t>
+            </w:r>
+          </w:p>
+        </w:tc>
+        <w:tc>
+          <w:tcPr>
+            <w:tcW w:w="3714" w:type="dxa"/>
+          </w:tcPr>
+          <w:p>
+            <w:pPr>
+              <w:cnfStyle w:val="000000000000" w:firstRow="0" w:lastRow="0" w:firstColumn="0" w:lastColumn="0" w:oddVBand="0" w:evenVBand="0" w:oddHBand="0" w:evenHBand="0" w:firstRowFirstColumn="0" w:firstRowLastColumn="0" w:lastRowFirstColumn="0" w:lastRowLastColumn="0"/>
+            </w:pPr>
+          </w:p>
+        </w:tc>
+      </w:tr>
+      <w:tr>
+        <w:tc>
+          <w:tcPr>
+            <w:cnfStyle w:val="001000000000" w:firstRow="0" w:lastRow="0" w:firstColumn="1" w:lastColumn="0" w:oddVBand="0" w:evenVBand="0" w:oddHBand="0" w:evenHBand="0" w:firstRowFirstColumn="0" w:firstRowLastColumn="0" w:lastRowFirstColumn="0" w:lastRowLastColumn="0"/>
+            <w:tcW w:w="3714" w:type="dxa"/>
+            <w:vAlign w:val="center"/>
+          </w:tcPr>
+          <w:p>
+            <w:pPr>
+              <w:jc w:val="center"/>
+            </w:pPr>
+            <w:r>
+              <w:t>Pregled svih računa</w:t>
+            </w:r>
+          </w:p>
+        </w:tc>
+        <w:tc>
+          <w:tcPr>
+            <w:tcW w:w="3714" w:type="dxa"/>
+          </w:tcPr>
+          <w:p>
+            <w:pPr>
+              <w:cnfStyle w:val="000000000000" w:firstRow="0" w:lastRow="0" w:firstColumn="0" w:lastColumn="0" w:oddVBand="0" w:evenVBand="0" w:oddHBand="0" w:evenHBand="0" w:firstRowFirstColumn="0" w:firstRowLastColumn="0" w:lastRowFirstColumn="0" w:lastRowLastColumn="0"/>
+            </w:pPr>
+          </w:p>
+        </w:tc>
+      </w:tr>
+    </w:tbl>
+    <w:p>
+      <w:r>
+        <w:rPr>
+          <w:noProof/>
+        </w:rPr>
+        <mc:AlternateContent>
+          <mc:Choice Requires="wpg">
+            <w:drawing>
+              <wp:anchor distT="0" distB="0" distL="114300" distR="114300" simplePos="0" relativeHeight="251663360" behindDoc="0" locked="0" layoutInCell="1" allowOverlap="1" wp14:anchorId="1365C2CE" wp14:editId="1EF99A37">
+                <wp:simplePos x="0" y="0"/>
+                <wp:positionH relativeFrom="column">
+                  <wp:posOffset>0</wp:posOffset>
+                </wp:positionH>
+                <wp:positionV relativeFrom="paragraph">
+                  <wp:posOffset>314325</wp:posOffset>
+                </wp:positionV>
+                <wp:extent cx="4723130" cy="3291840"/>
+                <wp:effectExtent l="0" t="0" r="20320" b="3810"/>
+                <wp:wrapTopAndBottom/>
+                <wp:docPr id="351966828" name="Group 7"/>
+                <wp:cNvGraphicFramePr/>
+                <a:graphic xmlns:a="http://schemas.openxmlformats.org/drawingml/2006/main">
+                  <a:graphicData uri="http://schemas.microsoft.com/office/word/2010/wordprocessingGroup">
+                    <wpg:wgp>
+                      <wpg:cNvGrpSpPr/>
+                      <wpg:grpSpPr>
+                        <a:xfrm>
+                          <a:off x="0" y="0"/>
+                          <a:ext cx="4723130" cy="3291840"/>
+                          <a:chOff x="0" y="0"/>
+                          <a:chExt cx="4723130" cy="3291840"/>
+                        </a:xfrm>
+                      </wpg:grpSpPr>
+                      <pic:pic xmlns:pic="http://schemas.openxmlformats.org/drawingml/2006/picture">
+                        <pic:nvPicPr>
+                          <pic:cNvPr id="1469491922" name="Picture 5"/>
+                          <pic:cNvPicPr>
+                            <a:picLocks noChangeAspect="1"/>
+                          </pic:cNvPicPr>
+                        </pic:nvPicPr>
+                        <pic:blipFill>
+                          <a:blip r:embed="rId12">
+                            <a:extLst>
+                              <a:ext uri="{28A0092B-C50C-407E-A947-70E740481C1C}">
+                                <a14:useLocalDpi xmlns:a14="http://schemas.microsoft.com/office/drawing/2010/main" val="0"/>
+                              </a:ext>
+                            </a:extLst>
+                          </a:blip>
+                          <a:stretch>
+                            <a:fillRect/>
+                          </a:stretch>
+                        </pic:blipFill>
+                        <pic:spPr>
+                          <a:xfrm>
+                            <a:off x="0" y="0"/>
+                            <a:ext cx="4723130" cy="3291840"/>
+                          </a:xfrm>
+                          <a:prstGeom prst="rect">
+                            <a:avLst/>
+                          </a:prstGeom>
+                        </pic:spPr>
+                      </pic:pic>
+                      <wps:wsp>
+                        <wps:cNvPr id="1221991170" name="Straight Connector 6"/>
+                        <wps:cNvCnPr/>
+                        <wps:spPr>
+                          <a:xfrm>
+                            <a:off x="4705350" y="6350"/>
+                            <a:ext cx="6350" cy="3270250"/>
+                          </a:xfrm>
+                          <a:prstGeom prst="line">
+                            <a:avLst/>
+                          </a:prstGeom>
+                        </wps:spPr>
+                        <wps:style>
+                          <a:lnRef idx="1">
+                            <a:schemeClr val="dk1"/>
+                          </a:lnRef>
+                          <a:fillRef idx="0">
+                            <a:schemeClr val="dk1"/>
+                          </a:fillRef>
+                          <a:effectRef idx="0">
+                            <a:schemeClr val="dk1"/>
+                          </a:effectRef>
+                          <a:fontRef idx="minor">
+                            <a:schemeClr val="tx1"/>
+                          </a:fontRef>
+                        </wps:style>
+                        <wps:bodyPr/>
+                      </wps:wsp>
+                    </wpg:wgp>
+                  </a:graphicData>
+                </a:graphic>
+              </wp:anchor>
+            </w:drawing>
+          </mc:Choice>
+          <mc:Fallback>
+            <w:pict>
+              <v:group w14:anchorId="1A1E7A2D" id="Group 7" o:spid="_x0000_s1026" style="position:absolute;margin-left:0;margin-top:24.75pt;width:371.9pt;height:259.2pt;z-index:251663360" coordsize="47231,32918" o:gfxdata="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">
+                <v:shapetype id="_x0000_t75" coordsize="21600,21600" o:spt="75" o:preferrelative="t" path="m@4@5l@4@11@9@11@9@5xe" filled="f" stroked="f">
+                  <v:stroke joinstyle="miter"/>
+                  <v:formulas>
+                    <v:f eqn="if lineDrawn pixelLineWidth 0"/>
+                    <v:f eqn="sum @0 1 0"/>
+                    <v:f eqn="sum 0 0 @1"/>
+                    <v:f eqn="prod @2 1 2"/>
+                    <v:f eqn="prod @3 21600 pixelWidth"/>
+                    <v:f eqn="prod @3 21600 pixelHeight"/>
+                    <v:f eqn="sum @0 0 1"/>
+                    <v:f eqn="prod @6 1 2"/>
+                    <v:f eqn="prod @7 21600 pixelWidth"/>
+                    <v:f eqn="sum @8 21600 0"/>
+                    <v:f eqn="prod @7 21600 pixelHeight"/>
+                    <v:f eqn="sum @10 21600 0"/>
+                  </v:formulas>
+                  <v:path o:extrusionok="f" gradientshapeok="t" o:connecttype="rect"/>
+                  <o:lock v:ext="edit" aspectratio="t"/>
+                </v:shapetype>
+                <v:shape id="Picture 5" o:spid="_x0000_s1027" type="#_x0000_t75" style="position:absolute;width:47231;height:32918;visibility:visible;mso-wrap-style:square" o:gfxdata="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">
+                  <v:imagedata r:id="rId13" o:title=""/>
+                </v:shape>
+                <v:line id="Straight Connector 6" o:spid="_x0000_s1028" style="position:absolute;visibility:visible;mso-wrap-style:square" from="47053,63" to="47117,32766" o:connectortype="straight" o:gfxdata="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" strokecolor="black [3200]" strokeweight=".5pt">
+                  <v:stroke joinstyle="miter"/>
+                </v:line>
+                <w10:wrap type="topAndBottom"/>
+              </v:group>
+            </w:pict>
+          </mc:Fallback>
+        </mc:AlternateContent>
+      </w:r>
+    </w:p>
+    <w:p/>
+    <w:p/>
+    <w:p/>
+    <w:p/>
+    <w:p>
+      <w:pPr>
+        <w:pStyle w:val="Heading2"/>
+      </w:pPr>
+      <w:r>
+        <w:rPr>
+          <w:noProof/>
+        </w:rPr>
+        <w:lastRenderedPageBreak/>
+        <mc:AlternateContent>
+          <mc:Choice Requires="wpg">
+            <w:drawing>
+              <wp:anchor distT="0" distB="0" distL="114300" distR="114300" simplePos="0" relativeHeight="251666432" behindDoc="0" locked="0" layoutInCell="1" allowOverlap="1" wp14:anchorId="7F357509" wp14:editId="0AD99FDC">
+                <wp:simplePos x="0" y="0"/>
+                <wp:positionH relativeFrom="column">
+                  <wp:posOffset>0</wp:posOffset>
+                </wp:positionH>
+                <wp:positionV relativeFrom="paragraph">
+                  <wp:posOffset>2847975</wp:posOffset>
+                </wp:positionV>
+                <wp:extent cx="4723130" cy="4539615"/>
+                <wp:effectExtent l="0" t="0" r="20320" b="32385"/>
+                <wp:wrapTopAndBottom/>
+                <wp:docPr id="572639209" name="Group 10"/>
+                <wp:cNvGraphicFramePr/>
+                <a:graphic xmlns:a="http://schemas.openxmlformats.org/drawingml/2006/main">
+                  <a:graphicData uri="http://schemas.microsoft.com/office/word/2010/wordprocessingGroup">
+                    <wpg:wgp>
+                      <wpg:cNvGrpSpPr/>
+                      <wpg:grpSpPr>
+                        <a:xfrm>
+                          <a:off x="0" y="0"/>
+                          <a:ext cx="4723130" cy="4539615"/>
+                          <a:chOff x="0" y="0"/>
+                          <a:chExt cx="4723130" cy="4539615"/>
+                        </a:xfrm>
+                      </wpg:grpSpPr>
+                      <pic:pic xmlns:pic="http://schemas.openxmlformats.org/drawingml/2006/picture">
+                        <pic:nvPicPr>
+                          <pic:cNvPr id="1298466191" name="Picture 8"/>
+                          <pic:cNvPicPr>
+                            <a:picLocks noChangeAspect="1"/>
+                          </pic:cNvPicPr>
+                        </pic:nvPicPr>
+                        <pic:blipFill>
+                          <a:blip r:embed="rId14">
+                            <a:extLst>
+                              <a:ext uri="{28A0092B-C50C-407E-A947-70E740481C1C}">
+                                <a14:useLocalDpi xmlns:a14="http://schemas.microsoft.com/office/drawing/2010/main" val="0"/>
+                              </a:ext>
+                            </a:extLst>
+                          </a:blip>
+                          <a:stretch>
+                            <a:fillRect/>
+                          </a:stretch>
+                        </pic:blipFill>
+                        <pic:spPr>
+                          <a:xfrm>
+                            <a:off x="0" y="0"/>
+                            <a:ext cx="4723130" cy="4539615"/>
+                          </a:xfrm>
+                          <a:prstGeom prst="rect">
+                            <a:avLst/>
+                          </a:prstGeom>
+                        </pic:spPr>
+                      </pic:pic>
+                      <wps:wsp>
+                        <wps:cNvPr id="334728855" name="Straight Connector 9"/>
+                        <wps:cNvCnPr/>
+                        <wps:spPr>
+                          <a:xfrm>
+                            <a:off x="4705350" y="0"/>
+                            <a:ext cx="6350" cy="4539615"/>
+                          </a:xfrm>
+                          <a:prstGeom prst="line">
+                            <a:avLst/>
+                          </a:prstGeom>
+                        </wps:spPr>
+                        <wps:style>
+                          <a:lnRef idx="1">
+                            <a:schemeClr val="dk1"/>
+                          </a:lnRef>
+                          <a:fillRef idx="0">
+                            <a:schemeClr val="dk1"/>
+                          </a:fillRef>
+                          <a:effectRef idx="0">
+                            <a:schemeClr val="dk1"/>
+                          </a:effectRef>
+                          <a:fontRef idx="minor">
+                            <a:schemeClr val="tx1"/>
+                          </a:fontRef>
+                        </wps:style>
+                        <wps:bodyPr/>
+                      </wps:wsp>
+                    </wpg:wgp>
+                  </a:graphicData>
+                </a:graphic>
+              </wp:anchor>
+            </w:drawing>
+          </mc:Choice>
+          <mc:Fallback>
+            <w:pict>
+              <v:group w14:anchorId="0F6DC881" id="Group 10" o:spid="_x0000_s1026" style="position:absolute;margin-left:0;margin-top:224.25pt;width:371.9pt;height:357.45pt;z-index:251666432" coordsize="47231,45396" o:gfxdata="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">
+                <v:shape id="Picture 8" o:spid="_x0000_s1027" type="#_x0000_t75" style="position:absolute;width:47231;height:45396;visibility:visible;mso-wrap-style:square" o:gfxdata="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">
+                  <v:imagedata r:id="rId15" o:title=""/>
+                </v:shape>
+                <v:line id="Straight Connector 9" o:spid="_x0000_s1028" style="position:absolute;visibility:visible;mso-wrap-style:square" from="47053,0" to="47117,45396" o:connectortype="straight" o:gfxdata="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" strokecolor="black [3200]" strokeweight=".5pt">
+                  <v:stroke joinstyle="miter"/>
+                </v:line>
+                <w10:wrap type="topAndBottom"/>
+              </v:group>
+            </w:pict>
+          </mc:Fallback>
+        </mc:AlternateContent>
+      </w:r>
+      <w:proofErr w:type="spellStart"/>
+      <w:r>
+        <w:t>Review</w:t>
+      </w:r>
+      <w:proofErr w:type="spellEnd"/>
+      <w:r>
+        <w:t xml:space="preserve"> Management </w:t>
+      </w:r>
+      <w:proofErr w:type="spellStart"/>
+      <w:r>
+        <w:t>Mikrofrontend</w:t>
+      </w:r>
+      <w:proofErr w:type="spellEnd"/>
+    </w:p>
+    <w:tbl>
+      <w:tblPr>
+        <w:tblStyle w:val="GridTable1Light"/>
+        <w:tblW w:w="0" w:type="auto"/>
+        <w:tblLook w:val="04A0" w:firstRow="1" w:lastRow="0" w:firstColumn="1" w:lastColumn="0" w:noHBand="0" w:noVBand="1"/>
+      </w:tblPr>
+      <w:tblGrid>
+        <w:gridCol w:w="3714"/>
+        <w:gridCol w:w="3714"/>
+      </w:tblGrid>
+      <w:tr>
+        <w:trPr>
+          <w:cnfStyle w:val="100000000000" w:firstRow="1" w:lastRow="0" w:firstColumn="0" w:lastColumn="0" w:oddVBand="0" w:evenVBand="0" w:oddHBand="0" w:evenHBand="0" w:firstRowFirstColumn="0" w:firstRowLastColumn="0" w:lastRowFirstColumn="0" w:lastRowLastColumn="0"/>
+        </w:trPr>
+        <w:tc>
+          <w:tcPr>
+            <w:cnfStyle w:val="001000000000" w:firstRow="0" w:lastRow="0" w:firstColumn="1" w:lastColumn="0" w:oddVBand="0" w:evenVBand="0" w:oddHBand="0" w:evenHBand="0" w:firstRowFirstColumn="0" w:firstRowLastColumn="0" w:lastRowFirstColumn="0" w:lastRowLastColumn="0"/>
+            <w:tcW w:w="3714" w:type="dxa"/>
+            <w:vAlign w:val="center"/>
+          </w:tcPr>
+          <w:p>
+            <w:pPr>
+              <w:jc w:val="center"/>
+            </w:pPr>
+            <w:proofErr w:type="spellStart"/>
+            <w:r>
+              <w:t>Use-Case</w:t>
+            </w:r>
+            <w:proofErr w:type="spellEnd"/>
+          </w:p>
+        </w:tc>
+        <w:tc>
+          <w:tcPr>
+            <w:tcW w:w="3714" w:type="dxa"/>
+          </w:tcPr>
+          <w:p>
+            <w:pPr>
+              <w:cnfStyle w:val="100000000000" w:firstRow="1" w:lastRow="0" w:firstColumn="0" w:lastColumn="0" w:oddVBand="0" w:evenVBand="0" w:oddHBand="0" w:evenHBand="0" w:firstRowFirstColumn="0" w:firstRowLastColumn="0" w:lastRowFirstColumn="0" w:lastRowLastColumn="0"/>
+            </w:pPr>
+            <w:r>
+              <w:t>Deskripcija</w:t>
+            </w:r>
+          </w:p>
+        </w:tc>
+      </w:tr>
+      <w:tr>
+        <w:tc>
+          <w:tcPr>
+            <w:cnfStyle w:val="001000000000" w:firstRow="0" w:lastRow="0" w:firstColumn="1" w:lastColumn="0" w:oddVBand="0" w:evenVBand="0" w:oddHBand="0" w:evenHBand="0" w:firstRowFirstColumn="0" w:firstRowLastColumn="0" w:lastRowFirstColumn="0" w:lastRowLastColumn="0"/>
+            <w:tcW w:w="3714" w:type="dxa"/>
+            <w:vAlign w:val="center"/>
+          </w:tcPr>
+          <w:p>
+            <w:pPr>
+              <w:jc w:val="center"/>
+            </w:pPr>
+            <w:r>
+              <w:t>Pregled recenzija mušterije</w:t>
+            </w:r>
+          </w:p>
+        </w:tc>
+        <w:tc>
+          <w:tcPr>
+            <w:tcW w:w="3714" w:type="dxa"/>
+          </w:tcPr>
+          <w:p>
+            <w:pPr>
+              <w:cnfStyle w:val="000000000000" w:firstRow="0" w:lastRow="0" w:firstColumn="0" w:lastColumn="0" w:oddVBand="0" w:evenVBand="0" w:oddHBand="0" w:evenHBand="0" w:firstRowFirstColumn="0" w:firstRowLastColumn="0" w:lastRowFirstColumn="0" w:lastRowLastColumn="0"/>
+            </w:pPr>
+          </w:p>
+        </w:tc>
+      </w:tr>
+      <w:tr>
+        <w:tc>
+          <w:tcPr>
+            <w:cnfStyle w:val="001000000000" w:firstRow="0" w:lastRow="0" w:firstColumn="1" w:lastColumn="0" w:oddVBand="0" w:evenVBand="0" w:oddHBand="0" w:evenHBand="0" w:firstRowFirstColumn="0" w:firstRowLastColumn="0" w:lastRowFirstColumn="0" w:lastRowLastColumn="0"/>
+            <w:tcW w:w="3714" w:type="dxa"/>
+            <w:vAlign w:val="center"/>
+          </w:tcPr>
+          <w:p>
+            <w:pPr>
+              <w:jc w:val="center"/>
+            </w:pPr>
+            <w:r>
+              <w:t>Filtriranje recenzija mušterije</w:t>
+            </w:r>
+          </w:p>
+        </w:tc>
+        <w:tc>
+          <w:tcPr>
+            <w:tcW w:w="3714" w:type="dxa"/>
+          </w:tcPr>
+          <w:p>
+            <w:pPr>
+              <w:cnfStyle w:val="000000000000" w:firstRow="0" w:lastRow="0" w:firstColumn="0" w:lastColumn="0" w:oddVBand="0" w:evenVBand="0" w:oddHBand="0" w:evenHBand="0" w:firstRowFirstColumn="0" w:firstRowLastColumn="0" w:lastRowFirstColumn="0" w:lastRowLastColumn="0"/>
+            </w:pPr>
+          </w:p>
+        </w:tc>
+      </w:tr>
+      <w:tr>
+        <w:tc>
+          <w:tcPr>
+            <w:cnfStyle w:val="001000000000" w:firstRow="0" w:lastRow="0" w:firstColumn="1" w:lastColumn="0" w:oddVBand="0" w:evenVBand="0" w:oddHBand="0" w:evenHBand="0" w:firstRowFirstColumn="0" w:firstRowLastColumn="0" w:lastRowFirstColumn="0" w:lastRowLastColumn="0"/>
+            <w:tcW w:w="3714" w:type="dxa"/>
+            <w:vAlign w:val="center"/>
+          </w:tcPr>
+          <w:p>
+            <w:pPr>
+              <w:jc w:val="center"/>
+            </w:pPr>
+            <w:r>
+              <w:t>Promena recenzije</w:t>
+            </w:r>
+          </w:p>
+        </w:tc>
+        <w:tc>
+          <w:tcPr>
+            <w:tcW w:w="3714" w:type="dxa"/>
+          </w:tcPr>
+          <w:p>
+            <w:pPr>
+              <w:cnfStyle w:val="000000000000" w:firstRow="0" w:lastRow="0" w:firstColumn="0" w:lastColumn="0" w:oddVBand="0" w:evenVBand="0" w:oddHBand="0" w:evenHBand="0" w:firstRowFirstColumn="0" w:firstRowLastColumn="0" w:lastRowFirstColumn="0" w:lastRowLastColumn="0"/>
+            </w:pPr>
+          </w:p>
+        </w:tc>
+      </w:tr>
+      <w:tr>
+        <w:tc>
+          <w:tcPr>
+            <w:cnfStyle w:val="001000000000" w:firstRow="0" w:lastRow="0" w:firstColumn="1" w:lastColumn="0" w:oddVBand="0" w:evenVBand="0" w:oddHBand="0" w:evenHBand="0" w:firstRowFirstColumn="0" w:firstRowLastColumn="0" w:lastRowFirstColumn="0" w:lastRowLastColumn="0"/>
+            <w:tcW w:w="3714" w:type="dxa"/>
+            <w:vAlign w:val="center"/>
+          </w:tcPr>
+          <w:p>
+            <w:pPr>
+              <w:jc w:val="center"/>
+            </w:pPr>
+            <w:r>
+              <w:t>Brisanje recenzije</w:t>
+            </w:r>
+          </w:p>
+        </w:tc>
+        <w:tc>
+          <w:tcPr>
+            <w:tcW w:w="3714" w:type="dxa"/>
+          </w:tcPr>
+          <w:p>
+            <w:pPr>
+              <w:cnfStyle w:val="000000000000" w:firstRow="0" w:lastRow="0" w:firstColumn="0" w:lastColumn="0" w:oddVBand="0" w:evenVBand="0" w:oddHBand="0" w:evenHBand="0" w:firstRowFirstColumn="0" w:firstRowLastColumn="0" w:lastRowFirstColumn="0" w:lastRowLastColumn="0"/>
+            </w:pPr>
+          </w:p>
+        </w:tc>
+      </w:tr>
+      <w:tr>
+        <w:tc>
+          <w:tcPr>
+            <w:cnfStyle w:val="001000000000" w:firstRow="0" w:lastRow="0" w:firstColumn="1" w:lastColumn="0" w:oddVBand="0" w:evenVBand="0" w:oddHBand="0" w:evenHBand="0" w:firstRowFirstColumn="0" w:firstRowLastColumn="0" w:lastRowFirstColumn="0" w:lastRowLastColumn="0"/>
+            <w:tcW w:w="3714" w:type="dxa"/>
+            <w:vAlign w:val="center"/>
+          </w:tcPr>
+          <w:p>
+            <w:pPr>
+              <w:jc w:val="center"/>
+            </w:pPr>
+            <w:r>
+              <w:t>Pregled svih recenzija</w:t>
+            </w:r>
+          </w:p>
+        </w:tc>
+        <w:tc>
+          <w:tcPr>
+            <w:tcW w:w="3714" w:type="dxa"/>
+          </w:tcPr>
+          <w:p>
+            <w:pPr>
+              <w:cnfStyle w:val="000000000000" w:firstRow="0" w:lastRow="0" w:firstColumn="0" w:lastColumn="0" w:oddVBand="0" w:evenVBand="0" w:oddHBand="0" w:evenHBand="0" w:firstRowFirstColumn="0" w:firstRowLastColumn="0" w:lastRowFirstColumn="0" w:lastRowLastColumn="0"/>
+            </w:pPr>
+          </w:p>
+        </w:tc>
+      </w:tr>
+      <w:tr>
+        <w:tc>
+          <w:tcPr>
+            <w:cnfStyle w:val="001000000000" w:firstRow="0" w:lastRow="0" w:firstColumn="1" w:lastColumn="0" w:oddVBand="0" w:evenVBand="0" w:oddHBand="0" w:evenHBand="0" w:firstRowFirstColumn="0" w:firstRowLastColumn="0" w:lastRowFirstColumn="0" w:lastRowLastColumn="0"/>
+            <w:tcW w:w="3714" w:type="dxa"/>
+            <w:vAlign w:val="center"/>
+          </w:tcPr>
+          <w:p>
+            <w:pPr>
+              <w:jc w:val="center"/>
+            </w:pPr>
+            <w:proofErr w:type="spellStart"/>
+            <w:r>
+              <w:t>Resetovanje</w:t>
+            </w:r>
+            <w:proofErr w:type="spellEnd"/>
+            <w:r>
+              <w:t xml:space="preserve"> filtriranja</w:t>
+            </w:r>
+          </w:p>
+        </w:tc>
+        <w:tc>
+          <w:tcPr>
+            <w:tcW w:w="3714" w:type="dxa"/>
+          </w:tcPr>
+          <w:p>
+            <w:pPr>
+              <w:cnfStyle w:val="000000000000" w:firstRow="0" w:lastRow="0" w:firstColumn="0" w:lastColumn="0" w:oddVBand="0" w:evenVBand="0" w:oddHBand="0" w:evenHBand="0" w:firstRowFirstColumn="0" w:firstRowLastColumn="0" w:lastRowFirstColumn="0" w:lastRowLastColumn="0"/>
+            </w:pPr>
+          </w:p>
+        </w:tc>
+      </w:tr>
+      <w:tr>
+        <w:tc>
+          <w:tcPr>
+            <w:cnfStyle w:val="001000000000" w:firstRow="0" w:lastRow="0" w:firstColumn="1" w:lastColumn="0" w:oddVBand="0" w:evenVBand="0" w:oddHBand="0" w:evenHBand="0" w:firstRowFirstColumn="0" w:firstRowLastColumn="0" w:lastRowFirstColumn="0" w:lastRowLastColumn="0"/>
+            <w:tcW w:w="3714" w:type="dxa"/>
+            <w:vAlign w:val="center"/>
+          </w:tcPr>
+          <w:p>
+            <w:pPr>
+              <w:jc w:val="center"/>
+            </w:pPr>
+            <w:r>
+              <w:t>Filtriranje svih recenzija</w:t>
+            </w:r>
+          </w:p>
+        </w:tc>
+        <w:tc>
+          <w:tcPr>
+            <w:tcW w:w="3714" w:type="dxa"/>
+          </w:tcPr>
+          <w:p>
+            <w:pPr>
+              <w:cnfStyle w:val="000000000000" w:firstRow="0" w:lastRow="0" w:firstColumn="0" w:lastColumn="0" w:oddVBand="0" w:evenVBand="0" w:oddHBand="0" w:evenHBand="0" w:firstRowFirstColumn="0" w:firstRowLastColumn="0" w:lastRowFirstColumn="0" w:lastRowLastColumn="0"/>
+            </w:pPr>
+          </w:p>
+        </w:tc>
+      </w:tr>
+    </w:tbl>
+    <w:p>
+      <w:pPr>
+        <w:pStyle w:val="Heading2"/>
+      </w:pPr>
+      <w:proofErr w:type="spellStart"/>
+      <w:r>
+        <w:lastRenderedPageBreak/>
+        <w:t>User</w:t>
+      </w:r>
+      <w:proofErr w:type="spellEnd"/>
+      <w:r>
+        <w:t xml:space="preserve"> Management </w:t>
+      </w:r>
+      <w:proofErr w:type="spellStart"/>
+      <w:r>
+        <w:t>Mikrofrontend</w:t>
+      </w:r>
+      <w:proofErr w:type="spellEnd"/>
+    </w:p>
+    <w:tbl>
+      <w:tblPr>
+        <w:tblStyle w:val="GridTable1Light"/>
+        <w:tblW w:w="0" w:type="auto"/>
+        <w:tblLook w:val="04A0" w:firstRow="1" w:lastRow="0" w:firstColumn="1" w:lastColumn="0" w:noHBand="0" w:noVBand="1"/>
+      </w:tblPr>
+      <w:tblGrid>
+        <w:gridCol w:w="3714"/>
+        <w:gridCol w:w="3714"/>
+      </w:tblGrid>
+      <w:tr>
+        <w:trPr>
+          <w:cnfStyle w:val="100000000000" w:firstRow="1" w:lastRow="0" w:firstColumn="0" w:lastColumn="0" w:oddVBand="0" w:evenVBand="0" w:oddHBand="0" w:evenHBand="0" w:firstRowFirstColumn="0" w:firstRowLastColumn="0" w:lastRowFirstColumn="0" w:lastRowLastColumn="0"/>
+        </w:trPr>
+        <w:tc>
+          <w:tcPr>
+            <w:cnfStyle w:val="001000000000" w:firstRow="0" w:lastRow="0" w:firstColumn="1" w:lastColumn="0" w:oddVBand="0" w:evenVBand="0" w:oddHBand="0" w:evenHBand="0" w:firstRowFirstColumn="0" w:firstRowLastColumn="0" w:lastRowFirstColumn="0" w:lastRowLastColumn="0"/>
+            <w:tcW w:w="3714" w:type="dxa"/>
+            <w:vAlign w:val="center"/>
+          </w:tcPr>
+          <w:p>
+            <w:pPr>
+              <w:jc w:val="center"/>
+            </w:pPr>
+            <w:proofErr w:type="spellStart"/>
+            <w:r>
+              <w:t>Use-Case</w:t>
+            </w:r>
+            <w:proofErr w:type="spellEnd"/>
+          </w:p>
+        </w:tc>
+        <w:tc>
+          <w:tcPr>
+            <w:tcW w:w="3714" w:type="dxa"/>
+          </w:tcPr>
+          <w:p>
+            <w:pPr>
+              <w:cnfStyle w:val="100000000000" w:firstRow="1" w:lastRow="0" w:firstColumn="0" w:lastColumn="0" w:oddVBand="0" w:evenVBand="0" w:oddHBand="0" w:evenHBand="0" w:firstRowFirstColumn="0" w:firstRowLastColumn="0" w:lastRowFirstColumn="0" w:lastRowLastColumn="0"/>
+            </w:pPr>
+            <w:r>
+              <w:t>Deskripcija</w:t>
+            </w:r>
+          </w:p>
+        </w:tc>
+      </w:tr>
+      <w:tr>
+        <w:tc>
+          <w:tcPr>
+            <w:cnfStyle w:val="001000000000" w:firstRow="0" w:lastRow="0" w:firstColumn="1" w:lastColumn="0" w:oddVBand="0" w:evenVBand="0" w:oddHBand="0" w:evenHBand="0" w:firstRowFirstColumn="0" w:firstRowLastColumn="0" w:lastRowFirstColumn="0" w:lastRowLastColumn="0"/>
+            <w:tcW w:w="3714" w:type="dxa"/>
+            <w:vAlign w:val="center"/>
+          </w:tcPr>
+          <w:p>
+            <w:pPr>
+              <w:jc w:val="center"/>
+            </w:pPr>
+            <w:r>
+              <w:t>Promena ličnih informacija</w:t>
+            </w:r>
+          </w:p>
+        </w:tc>
+        <w:tc>
+          <w:tcPr>
+            <w:tcW w:w="3714" w:type="dxa"/>
+          </w:tcPr>
+          <w:p>
+            <w:pPr>
+              <w:cnfStyle w:val="000000000000" w:firstRow="0" w:lastRow="0" w:firstColumn="0" w:lastColumn="0" w:oddVBand="0" w:evenVBand="0" w:oddHBand="0" w:evenHBand="0" w:firstRowFirstColumn="0" w:firstRowLastColumn="0" w:lastRowFirstColumn="0" w:lastRowLastColumn="0"/>
+            </w:pPr>
+          </w:p>
+        </w:tc>
+      </w:tr>
+      <w:tr>
+        <w:tc>
+          <w:tcPr>
+            <w:cnfStyle w:val="001000000000" w:firstRow="0" w:lastRow="0" w:firstColumn="1" w:lastColumn="0" w:oddVBand="0" w:evenVBand="0" w:oddHBand="0" w:evenHBand="0" w:firstRowFirstColumn="0" w:firstRowLastColumn="0" w:lastRowFirstColumn="0" w:lastRowLastColumn="0"/>
+            <w:tcW w:w="3714" w:type="dxa"/>
+            <w:vAlign w:val="center"/>
+          </w:tcPr>
+          <w:p>
+            <w:pPr>
+              <w:jc w:val="center"/>
+            </w:pPr>
+            <w:r>
+              <w:t>Verifikacija unetih vrednosti</w:t>
+            </w:r>
+          </w:p>
+        </w:tc>
+        <w:tc>
+          <w:tcPr>
+            <w:tcW w:w="3714" w:type="dxa"/>
+          </w:tcPr>
+          <w:p>
+            <w:pPr>
+              <w:cnfStyle w:val="000000000000" w:firstRow="0" w:lastRow="0" w:firstColumn="0" w:lastColumn="0" w:oddVBand="0" w:evenVBand="0" w:oddHBand="0" w:evenHBand="0" w:firstRowFirstColumn="0" w:firstRowLastColumn="0" w:lastRowFirstColumn="0" w:lastRowLastColumn="0"/>
+            </w:pPr>
+          </w:p>
+        </w:tc>
+      </w:tr>
+      <w:tr>
+        <w:tc>
+          <w:tcPr>
+            <w:cnfStyle w:val="001000000000" w:firstRow="0" w:lastRow="0" w:firstColumn="1" w:lastColumn="0" w:oddVBand="0" w:evenVBand="0" w:oddHBand="0" w:evenHBand="0" w:firstRowFirstColumn="0" w:firstRowLastColumn="0" w:lastRowFirstColumn="0" w:lastRowLastColumn="0"/>
+            <w:tcW w:w="3714" w:type="dxa"/>
+            <w:vAlign w:val="center"/>
+          </w:tcPr>
+          <w:p>
+            <w:pPr>
+              <w:jc w:val="center"/>
+            </w:pPr>
+            <w:r>
+              <w:t>Prikaži grešku za pogrešne informacije</w:t>
+            </w:r>
+          </w:p>
+        </w:tc>
+        <w:tc>
+          <w:tcPr>
+            <w:tcW w:w="3714" w:type="dxa"/>
+          </w:tcPr>
+          <w:p>
+            <w:pPr>
+              <w:cnfStyle w:val="000000000000" w:firstRow="0" w:lastRow="0" w:firstColumn="0" w:lastColumn="0" w:oddVBand="0" w:evenVBand="0" w:oddHBand="0" w:evenHBand="0" w:firstRowFirstColumn="0" w:firstRowLastColumn="0" w:lastRowFirstColumn="0" w:lastRowLastColumn="0"/>
+            </w:pPr>
+          </w:p>
+        </w:tc>
+      </w:tr>
+      <w:tr>
+        <w:tc>
+          <w:tcPr>
+            <w:cnfStyle w:val="001000000000" w:firstRow="0" w:lastRow="0" w:firstColumn="1" w:lastColumn="0" w:oddVBand="0" w:evenVBand="0" w:oddHBand="0" w:evenHBand="0" w:firstRowFirstColumn="0" w:firstRowLastColumn="0" w:lastRowFirstColumn="0" w:lastRowLastColumn="0"/>
+            <w:tcW w:w="3714" w:type="dxa"/>
+            <w:vAlign w:val="center"/>
+          </w:tcPr>
+          <w:p>
+            <w:pPr>
+              <w:jc w:val="center"/>
+            </w:pPr>
+            <w:r>
+              <w:t>Pregled svih mušterija</w:t>
+            </w:r>
+          </w:p>
+        </w:tc>
+        <w:tc>
+          <w:tcPr>
+            <w:tcW w:w="3714" w:type="dxa"/>
+          </w:tcPr>
+          <w:p>
+            <w:pPr>
+              <w:cnfStyle w:val="000000000000" w:firstRow="0" w:lastRow="0" w:firstColumn="0" w:lastColumn="0" w:oddVBand="0" w:evenVBand="0" w:oddHBand="0" w:evenHBand="0" w:firstRowFirstColumn="0" w:firstRowLastColumn="0" w:lastRowFirstColumn="0" w:lastRowLastColumn="0"/>
+            </w:pPr>
+          </w:p>
+        </w:tc>
+      </w:tr>
+      <w:tr>
+        <w:tc>
+          <w:tcPr>
+            <w:cnfStyle w:val="001000000000" w:firstRow="0" w:lastRow="0" w:firstColumn="1" w:lastColumn="0" w:oddVBand="0" w:evenVBand="0" w:oddHBand="0" w:evenHBand="0" w:firstRowFirstColumn="0" w:firstRowLastColumn="0" w:lastRowFirstColumn="0" w:lastRowLastColumn="0"/>
+            <w:tcW w:w="3714" w:type="dxa"/>
+            <w:vAlign w:val="center"/>
+          </w:tcPr>
+          <w:p>
+            <w:pPr>
+              <w:jc w:val="center"/>
+            </w:pPr>
+            <w:r>
+              <w:t>Pregled svih prodavaca</w:t>
+            </w:r>
+          </w:p>
+        </w:tc>
+        <w:tc>
+          <w:tcPr>
+            <w:tcW w:w="3714" w:type="dxa"/>
+          </w:tcPr>
+          <w:p>
+            <w:pPr>
+              <w:cnfStyle w:val="000000000000" w:firstRow="0" w:lastRow="0" w:firstColumn="0" w:lastColumn="0" w:oddVBand="0" w:evenVBand="0" w:oddHBand="0" w:evenHBand="0" w:firstRowFirstColumn="0" w:firstRowLastColumn="0" w:lastRowFirstColumn="0" w:lastRowLastColumn="0"/>
+            </w:pPr>
+          </w:p>
+        </w:tc>
+      </w:tr>
+      <w:tr>
+        <w:tc>
+          <w:tcPr>
+            <w:cnfStyle w:val="001000000000" w:firstRow="0" w:lastRow="0" w:firstColumn="1" w:lastColumn="0" w:oddVBand="0" w:evenVBand="0" w:oddHBand="0" w:evenHBand="0" w:firstRowFirstColumn="0" w:firstRowLastColumn="0" w:lastRowFirstColumn="0" w:lastRowLastColumn="0"/>
+            <w:tcW w:w="3714" w:type="dxa"/>
+            <w:vAlign w:val="center"/>
+          </w:tcPr>
+          <w:p>
+            <w:pPr>
+              <w:jc w:val="center"/>
+            </w:pPr>
+            <w:r>
+              <w:t>Povlačenje mušterije</w:t>
+            </w:r>
+          </w:p>
+        </w:tc>
+        <w:tc>
+          <w:tcPr>
+            <w:tcW w:w="3714" w:type="dxa"/>
+          </w:tcPr>
+          <w:p>
+            <w:pPr>
+              <w:cnfStyle w:val="000000000000" w:firstRow="0" w:lastRow="0" w:firstColumn="0" w:lastColumn="0" w:oddVBand="0" w:evenVBand="0" w:oddHBand="0" w:evenHBand="0" w:firstRowFirstColumn="0" w:firstRowLastColumn="0" w:lastRowFirstColumn="0" w:lastRowLastColumn="0"/>
+            </w:pPr>
+          </w:p>
+        </w:tc>
+      </w:tr>
+      <w:tr>
+        <w:tc>
+          <w:tcPr>
+            <w:cnfStyle w:val="001000000000" w:firstRow="0" w:lastRow="0" w:firstColumn="1" w:lastColumn="0" w:oddVBand="0" w:evenVBand="0" w:oddHBand="0" w:evenHBand="0" w:firstRowFirstColumn="0" w:firstRowLastColumn="0" w:lastRowFirstColumn="0" w:lastRowLastColumn="0"/>
+            <w:tcW w:w="3714" w:type="dxa"/>
+            <w:vAlign w:val="center"/>
+          </w:tcPr>
+          <w:p>
+            <w:pPr>
+              <w:jc w:val="center"/>
+            </w:pPr>
+            <w:r>
+              <w:t>Povlačenje prodavca</w:t>
+            </w:r>
+          </w:p>
+        </w:tc>
+        <w:tc>
+          <w:tcPr>
+            <w:tcW w:w="3714" w:type="dxa"/>
+          </w:tcPr>
+          <w:p>
+            <w:pPr>
+              <w:cnfStyle w:val="000000000000" w:firstRow="0" w:lastRow="0" w:firstColumn="0" w:lastColumn="0" w:oddVBand="0" w:evenVBand="0" w:oddHBand="0" w:evenHBand="0" w:firstRowFirstColumn="0" w:firstRowLastColumn="0" w:lastRowFirstColumn="0" w:lastRowLastColumn="0"/>
+            </w:pPr>
+          </w:p>
+        </w:tc>
+      </w:tr>
+      <w:tr>
+        <w:tc>
+          <w:tcPr>
+            <w:cnfStyle w:val="001000000000" w:firstRow="0" w:lastRow="0" w:firstColumn="1" w:lastColumn="0" w:oddVBand="0" w:evenVBand="0" w:oddHBand="0" w:evenHBand="0" w:firstRowFirstColumn="0" w:firstRowLastColumn="0" w:lastRowFirstColumn="0" w:lastRowLastColumn="0"/>
+            <w:tcW w:w="3714" w:type="dxa"/>
+            <w:vAlign w:val="center"/>
+          </w:tcPr>
+          <w:p>
+            <w:pPr>
+              <w:jc w:val="center"/>
+            </w:pPr>
+            <w:r>
+              <w:t xml:space="preserve">Povlačenje </w:t>
+            </w:r>
+            <w:proofErr w:type="spellStart"/>
+            <w:r>
+              <w:t>admina</w:t>
+            </w:r>
+            <w:proofErr w:type="spellEnd"/>
+          </w:p>
+        </w:tc>
+        <w:tc>
+          <w:tcPr>
+            <w:tcW w:w="3714" w:type="dxa"/>
+          </w:tcPr>
+          <w:p>
+            <w:pPr>
+              <w:cnfStyle w:val="000000000000" w:firstRow="0" w:lastRow="0" w:firstColumn="0" w:lastColumn="0" w:oddVBand="0" w:evenVBand="0" w:oddHBand="0" w:evenHBand="0" w:firstRowFirstColumn="0" w:firstRowLastColumn="0" w:lastRowFirstColumn="0" w:lastRowLastColumn="0"/>
+            </w:pPr>
+          </w:p>
+        </w:tc>
+      </w:tr>
+      <w:tr>
+        <w:tc>
+          <w:tcPr>
+            <w:cnfStyle w:val="001000000000" w:firstRow="0" w:lastRow="0" w:firstColumn="1" w:lastColumn="0" w:oddVBand="0" w:evenVBand="0" w:oddHBand="0" w:evenHBand="0" w:firstRowFirstColumn="0" w:firstRowLastColumn="0" w:lastRowFirstColumn="0" w:lastRowLastColumn="0"/>
+            <w:tcW w:w="3714" w:type="dxa"/>
+            <w:vAlign w:val="center"/>
+          </w:tcPr>
+          <w:p>
+            <w:pPr>
+              <w:jc w:val="center"/>
+            </w:pPr>
+            <w:r>
+              <w:t xml:space="preserve">Slanje obaveštenja na mejl za povlačenje </w:t>
+            </w:r>
+            <w:proofErr w:type="spellStart"/>
+            <w:r>
+              <w:t>akaunta</w:t>
+            </w:r>
+            <w:proofErr w:type="spellEnd"/>
+          </w:p>
+        </w:tc>
+        <w:tc>
+          <w:tcPr>
+            <w:tcW w:w="3714" w:type="dxa"/>
+          </w:tcPr>
+          <w:p>
+            <w:pPr>
+              <w:cnfStyle w:val="000000000000" w:firstRow="0" w:lastRow="0" w:firstColumn="0" w:lastColumn="0" w:oddVBand="0" w:evenVBand="0" w:oddHBand="0" w:evenHBand="0" w:firstRowFirstColumn="0" w:firstRowLastColumn="0" w:lastRowFirstColumn="0" w:lastRowLastColumn="0"/>
+            </w:pPr>
+          </w:p>
+        </w:tc>
+      </w:tr>
+      <w:tr>
+        <w:tc>
+          <w:tcPr>
+            <w:cnfStyle w:val="001000000000" w:firstRow="0" w:lastRow="0" w:firstColumn="1" w:lastColumn="0" w:oddVBand="0" w:evenVBand="0" w:oddHBand="0" w:evenHBand="0" w:firstRowFirstColumn="0" w:firstRowLastColumn="0" w:lastRowFirstColumn="0" w:lastRowLastColumn="0"/>
+            <w:tcW w:w="3714" w:type="dxa"/>
+            <w:vAlign w:val="center"/>
+          </w:tcPr>
+          <w:p>
+            <w:pPr>
+              <w:jc w:val="center"/>
+            </w:pPr>
+            <w:r>
+              <w:t xml:space="preserve">Pregled svih </w:t>
+            </w:r>
+            <w:proofErr w:type="spellStart"/>
+            <w:r>
+              <w:t>admina</w:t>
+            </w:r>
+            <w:proofErr w:type="spellEnd"/>
+          </w:p>
+        </w:tc>
+        <w:tc>
+          <w:tcPr>
+            <w:tcW w:w="3714" w:type="dxa"/>
+          </w:tcPr>
+          <w:p>
+            <w:pPr>
+              <w:cnfStyle w:val="000000000000" w:firstRow="0" w:lastRow="0" w:firstColumn="0" w:lastColumn="0" w:oddVBand="0" w:evenVBand="0" w:oddHBand="0" w:evenHBand="0" w:firstRowFirstColumn="0" w:firstRowLastColumn="0" w:lastRowFirstColumn="0" w:lastRowLastColumn="0"/>
+            </w:pPr>
+          </w:p>
+        </w:tc>
+      </w:tr>
+      <w:tr>
+        <w:tc>
+          <w:tcPr>
+            <w:cnfStyle w:val="001000000000" w:firstRow="0" w:lastRow="0" w:firstColumn="1" w:lastColumn="0" w:oddVBand="0" w:evenVBand="0" w:oddHBand="0" w:evenHBand="0" w:firstRowFirstColumn="0" w:firstRowLastColumn="0" w:lastRowFirstColumn="0" w:lastRowLastColumn="0"/>
+            <w:tcW w:w="3714" w:type="dxa"/>
+            <w:vAlign w:val="center"/>
+          </w:tcPr>
+          <w:p>
+            <w:pPr>
+              <w:jc w:val="center"/>
+            </w:pPr>
+            <w:r>
+              <w:t xml:space="preserve">Pravljenje </w:t>
+            </w:r>
+            <w:proofErr w:type="spellStart"/>
+            <w:r>
+              <w:t>admina</w:t>
+            </w:r>
+            <w:proofErr w:type="spellEnd"/>
+          </w:p>
+        </w:tc>
+        <w:tc>
+          <w:tcPr>
+            <w:tcW w:w="3714" w:type="dxa"/>
+          </w:tcPr>
+          <w:p>
+            <w:pPr>
+              <w:cnfStyle w:val="000000000000" w:firstRow="0" w:lastRow="0" w:firstColumn="0" w:lastColumn="0" w:oddVBand="0" w:evenVBand="0" w:oddHBand="0" w:evenHBand="0" w:firstRowFirstColumn="0" w:firstRowLastColumn="0" w:lastRowFirstColumn="0" w:lastRowLastColumn="0"/>
+            </w:pPr>
+          </w:p>
+        </w:tc>
+      </w:tr>
+      <w:tr>
+        <w:tc>
+          <w:tcPr>
+            <w:cnfStyle w:val="001000000000" w:firstRow="0" w:lastRow="0" w:firstColumn="1" w:lastColumn="0" w:oddVBand="0" w:evenVBand="0" w:oddHBand="0" w:evenHBand="0" w:firstRowFirstColumn="0" w:firstRowLastColumn="0" w:lastRowFirstColumn="0" w:lastRowLastColumn="0"/>
+            <w:tcW w:w="3714" w:type="dxa"/>
+            <w:vAlign w:val="center"/>
+          </w:tcPr>
+          <w:p>
+            <w:pPr>
+              <w:jc w:val="center"/>
+            </w:pPr>
+            <w:r>
+              <w:t xml:space="preserve">Slanje potvrde za pravljenje </w:t>
+            </w:r>
+            <w:proofErr w:type="spellStart"/>
+            <w:r>
+              <w:t>akaunta</w:t>
+            </w:r>
+            <w:proofErr w:type="spellEnd"/>
+          </w:p>
+        </w:tc>
+        <w:tc>
+          <w:tcPr>
+            <w:tcW w:w="3714" w:type="dxa"/>
+          </w:tcPr>
+          <w:p>
+            <w:pPr>
+              <w:cnfStyle w:val="000000000000" w:firstRow="0" w:lastRow="0" w:firstColumn="0" w:lastColumn="0" w:oddVBand="0" w:evenVBand="0" w:oddHBand="0" w:evenHBand="0" w:firstRowFirstColumn="0" w:firstRowLastColumn="0" w:lastRowFirstColumn="0" w:lastRowLastColumn="0"/>
+            </w:pPr>
+          </w:p>
+        </w:tc>
+      </w:tr>
+      <w:tr>
+        <w:tc>
+          <w:tcPr>
+            <w:cnfStyle w:val="001000000000" w:firstRow="0" w:lastRow="0" w:firstColumn="1" w:lastColumn="0" w:oddVBand="0" w:evenVBand="0" w:oddHBand="0" w:evenHBand="0" w:firstRowFirstColumn="0" w:firstRowLastColumn="0" w:lastRowFirstColumn="0" w:lastRowLastColumn="0"/>
+            <w:tcW w:w="3714" w:type="dxa"/>
+            <w:vAlign w:val="center"/>
+          </w:tcPr>
+          <w:p>
+            <w:pPr>
+              <w:jc w:val="center"/>
+            </w:pPr>
+            <w:r>
+              <w:t xml:space="preserve">Verifikacija </w:t>
+            </w:r>
+            <w:proofErr w:type="spellStart"/>
+            <w:r>
+              <w:t>admin</w:t>
+            </w:r>
+            <w:proofErr w:type="spellEnd"/>
+            <w:r>
+              <w:t xml:space="preserve"> vrednosti</w:t>
+            </w:r>
+          </w:p>
+        </w:tc>
+        <w:tc>
+          <w:tcPr>
+            <w:tcW w:w="3714" w:type="dxa"/>
+          </w:tcPr>
+          <w:p>
+            <w:pPr>
+              <w:cnfStyle w:val="000000000000" w:firstRow="0" w:lastRow="0" w:firstColumn="0" w:lastColumn="0" w:oddVBand="0" w:evenVBand="0" w:oddHBand="0" w:evenHBand="0" w:firstRowFirstColumn="0" w:firstRowLastColumn="0" w:lastRowFirstColumn="0" w:lastRowLastColumn="0"/>
+            </w:pPr>
+          </w:p>
+        </w:tc>
+      </w:tr>
+      <w:tr>
+        <w:tc>
+          <w:tcPr>
+            <w:cnfStyle w:val="001000000000" w:firstRow="0" w:lastRow="0" w:firstColumn="1" w:lastColumn="0" w:oddVBand="0" w:evenVBand="0" w:oddHBand="0" w:evenHBand="0" w:firstRowFirstColumn="0" w:firstRowLastColumn="0" w:lastRowFirstColumn="0" w:lastRowLastColumn="0"/>
+            <w:tcW w:w="3714" w:type="dxa"/>
+            <w:vAlign w:val="center"/>
+          </w:tcPr>
+          <w:p>
+            <w:pPr>
+              <w:jc w:val="center"/>
+            </w:pPr>
+            <w:r>
+              <w:t xml:space="preserve">Slanje potvrde za pravljenje </w:t>
+            </w:r>
+            <w:proofErr w:type="spellStart"/>
+            <w:r>
+              <w:t>akaunta</w:t>
+            </w:r>
+            <w:proofErr w:type="spellEnd"/>
+          </w:p>
+        </w:tc>
+        <w:tc>
+          <w:tcPr>
+            <w:tcW w:w="3714" w:type="dxa"/>
+          </w:tcPr>
+          <w:p>
+            <w:pPr>
+              <w:cnfStyle w:val="000000000000" w:firstRow="0" w:lastRow="0" w:firstColumn="0" w:lastColumn="0" w:oddVBand="0" w:evenVBand="0" w:oddHBand="0" w:evenHBand="0" w:firstRowFirstColumn="0" w:firstRowLastColumn="0" w:lastRowFirstColumn="0" w:lastRowLastColumn="0"/>
+            </w:pPr>
+          </w:p>
+        </w:tc>
+      </w:tr>
+      <w:tr>
+        <w:tc>
+          <w:tcPr>
+            <w:cnfStyle w:val="001000000000" w:firstRow="0" w:lastRow="0" w:firstColumn="1" w:lastColumn="0" w:oddVBand="0" w:evenVBand="0" w:oddHBand="0" w:evenHBand="0" w:firstRowFirstColumn="0" w:firstRowLastColumn="0" w:lastRowFirstColumn="0" w:lastRowLastColumn="0"/>
+            <w:tcW w:w="3714" w:type="dxa"/>
+            <w:vAlign w:val="center"/>
+          </w:tcPr>
+          <w:p>
+            <w:pPr>
+              <w:jc w:val="center"/>
+            </w:pPr>
+            <w:r>
+              <w:t xml:space="preserve">Prikaz greške pravljenja </w:t>
+            </w:r>
+            <w:proofErr w:type="spellStart"/>
+            <w:r>
+              <w:t>admina</w:t>
+            </w:r>
+            <w:proofErr w:type="spellEnd"/>
+          </w:p>
+        </w:tc>
+        <w:tc>
+          <w:tcPr>
+            <w:tcW w:w="3714" w:type="dxa"/>
+          </w:tcPr>
+          <w:p>
+            <w:pPr>
+              <w:cnfStyle w:val="000000000000" w:firstRow="0" w:lastRow="0" w:firstColumn="0" w:lastColumn="0" w:oddVBand="0" w:evenVBand="0" w:oddHBand="0" w:evenHBand="0" w:firstRowFirstColumn="0" w:firstRowLastColumn="0" w:lastRowFirstColumn="0" w:lastRowLastColumn="0"/>
+            </w:pPr>
+          </w:p>
+        </w:tc>
+      </w:tr>
+      <w:tr>
+        <w:tc>
+          <w:tcPr>
+            <w:cnfStyle w:val="001000000000" w:firstRow="0" w:lastRow="0" w:firstColumn="1" w:lastColumn="0" w:oddVBand="0" w:evenVBand="0" w:oddHBand="0" w:evenHBand="0" w:firstRowFirstColumn="0" w:firstRowLastColumn="0" w:lastRowFirstColumn="0" w:lastRowLastColumn="0"/>
+            <w:tcW w:w="3714" w:type="dxa"/>
+            <w:vAlign w:val="center"/>
+          </w:tcPr>
+          <w:p>
+            <w:pPr>
+              <w:jc w:val="center"/>
+            </w:pPr>
+            <w:r>
+              <w:t>Prikaz greške za lozinku</w:t>
+            </w:r>
+          </w:p>
+        </w:tc>
+        <w:tc>
+          <w:tcPr>
+            <w:tcW w:w="3714" w:type="dxa"/>
+          </w:tcPr>
+          <w:p>
+            <w:pPr>
+              <w:cnfStyle w:val="000000000000" w:firstRow="0" w:lastRow="0" w:firstColumn="0" w:lastColumn="0" w:oddVBand="0" w:evenVBand="0" w:oddHBand="0" w:evenHBand="0" w:firstRowFirstColumn="0" w:firstRowLastColumn="0" w:lastRowFirstColumn="0" w:lastRowLastColumn="0"/>
+            </w:pPr>
+          </w:p>
+        </w:tc>
+      </w:tr>
+    </w:tbl>
+    <w:p/>
+    <w:p/>
+    <w:p/>
+    <w:p/>
+    <w:p/>
+    <w:p/>
+    <w:p>
+      <w:r>
+        <w:rPr>
+          <w:noProof/>
+        </w:rPr>
+        <w:lastRenderedPageBreak/>
+        <w:drawing>
+          <wp:anchor distT="0" distB="0" distL="114300" distR="114300" simplePos="0" relativeHeight="251667456" behindDoc="0" locked="0" layoutInCell="1" allowOverlap="1" wp14:anchorId="2A262032" wp14:editId="5329EA18">
+            <wp:simplePos x="0" y="0"/>
+            <wp:positionH relativeFrom="margin">
+              <wp:align>right</wp:align>
+            </wp:positionH>
+            <wp:positionV relativeFrom="paragraph">
+              <wp:posOffset>0</wp:posOffset>
+            </wp:positionV>
+            <wp:extent cx="4723130" cy="6177915"/>
+            <wp:effectExtent l="0" t="0" r="1270" b="0"/>
+            <wp:wrapTopAndBottom/>
+            <wp:docPr id="985366737" name="Picture 11"/>
+            <wp:cNvGraphicFramePr>
+              <a:graphicFrameLocks xmlns:a="http://schemas.openxmlformats.org/drawingml/2006/main" noChangeAspect="1"/>
+            </wp:cNvGraphicFramePr>
+            <a:graphic xmlns:a="http://schemas.openxmlformats.org/drawingml/2006/main">
+              <a:graphicData uri="http://schemas.openxmlformats.org/drawingml/2006/picture">
+                <pic:pic xmlns:pic="http://schemas.openxmlformats.org/drawingml/2006/picture">
+                  <pic:nvPicPr>
+                    <pic:cNvPr id="985366737" name="Picture 985366737"/>
+                    <pic:cNvPicPr/>
+                  </pic:nvPicPr>
+                  <pic:blipFill>
+                    <a:blip r:embed="rId16">
+                      <a:extLst>
+                        <a:ext uri="{28A0092B-C50C-407E-A947-70E740481C1C}">
+                          <a14:useLocalDpi xmlns:a14="http://schemas.microsoft.com/office/drawing/2010/main" val="0"/>
+                        </a:ext>
+                      </a:extLst>
+                    </a:blip>
+                    <a:stretch>
+                      <a:fillRect/>
+                    </a:stretch>
+                  </pic:blipFill>
+                  <pic:spPr>
+                    <a:xfrm>
+                      <a:off x="0" y="0"/>
+                      <a:ext cx="4723130" cy="6177915"/>
+                    </a:xfrm>
+                    <a:prstGeom prst="rect">
+                      <a:avLst/>
+                    </a:prstGeom>
+                  </pic:spPr>
+                </pic:pic>
+              </a:graphicData>
+            </a:graphic>
+          </wp:anchor>
+        </w:drawing>
+      </w:r>
+    </w:p>
     <w:sectPr>
       <w:pgSz w:w="10318" w:h="14570" w:code="13"/>
       <w:pgMar w:top="1440" w:right="1440" w:bottom="1440" w:left="1440" w:header="708" w:footer="708" w:gutter="0"/>
@@ -5683,7 +8582,7 @@
     <w:uiPriority w:val="9"/>
     <w:unhideWhenUsed/>
     <w:qFormat/>
-    <w:rsid w:val="0016188A"/>
+    <w:rsid w:val="00A01B57"/>
     <w:pPr>
       <w:keepNext/>
       <w:keepLines/>
@@ -5765,7 +8664,7 @@
     <w:basedOn w:val="DefaultParagraphFont"/>
     <w:link w:val="Heading2"/>
     <w:uiPriority w:val="9"/>
-    <w:rsid w:val="0016188A"/>
+    <w:rsid w:val="00A01B57"/>
     <w:rPr>
       <w:rFonts w:asciiTheme="majorHAnsi" w:eastAsiaTheme="majorEastAsia" w:hAnsiTheme="majorHAnsi" w:cstheme="majorBidi"/>
       <w:b/>

</xml_diff>

<commit_message>
Dodato jos tabela slucaja koriscenja
Bill management, Review management, Category management
</commit_message>
<xml_diff>
--- a/Diplomski rad.docx
+++ b/Diplomski rad.docx
@@ -2523,6 +2523,32 @@
       </w:r>
       <w:r>
         <w:t xml:space="preserve"> </w:t>
+      </w:r>
+    </w:p>
+    <w:p>
+      <w:r>
+        <w:t>Paginacija je postupak razdvajanja ili raspoređivanja sadržaja na više stranica kako bi se olakšala navigacija i poboljšala preglednost. Ovo se često koristi u kontekstu veb stranica, aplikacija i baza podataka kako bi se omogućilo korisnicima da pregledaju velike količine informacija bez pretrpanosti na jednoj stranici.</w:t>
+      </w:r>
+      <w:r>
+        <w:t xml:space="preserve"> U ovoj aplikaciji prikaz svih elemenata kao i rezultat filtriranja elemenata će se prikazivati preko paginacije.</w:t>
+      </w:r>
+    </w:p>
+    <w:p>
+      <w:pPr>
+        <w:rPr>
+          <w:b/>
+        </w:rPr>
+      </w:pPr>
+      <w:r>
+        <w:t xml:space="preserve">U narednom delu prvo će se prikazivati tabela slučaja korišćenja pa onda </w:t>
+      </w:r>
+      <w:proofErr w:type="spellStart"/>
+      <w:r>
+        <w:t>graf</w:t>
+      </w:r>
+      <w:proofErr w:type="spellEnd"/>
+      <w:r>
+        <w:t xml:space="preserve"> slučaja korišćenja.</w:t>
       </w:r>
     </w:p>
     <w:p>
@@ -2675,6 +2701,7 @@
               <w:jc w:val="center"/>
             </w:pPr>
             <w:r>
+              <w:lastRenderedPageBreak/>
               <w:t>Prikaži grešku za lozinku</w:t>
             </w:r>
           </w:p>
@@ -2785,8 +2812,336 @@
               <w:jc w:val="center"/>
             </w:pPr>
             <w:r>
+              <w:t>Prikaz obaveštenja da je verifikacija potrebna</w:t>
+            </w:r>
+          </w:p>
+        </w:tc>
+        <w:tc>
+          <w:tcPr>
+            <w:tcW w:w="5590" w:type="dxa"/>
+          </w:tcPr>
+          <w:p>
+            <w:pPr>
+              <w:cnfStyle w:val="000000000000" w:firstRow="0" w:lastRow="0" w:firstColumn="0" w:lastColumn="0" w:oddVBand="0" w:evenVBand="0" w:oddHBand="0" w:evenHBand="0" w:firstRowFirstColumn="0" w:firstRowLastColumn="0" w:lastRowFirstColumn="0" w:lastRowLastColumn="0"/>
+            </w:pPr>
+            <w:r>
+              <w:t>U slučaju da je sve uredu prikazuje se obaveštenje da je potrebna mejl potvrda</w:t>
+            </w:r>
+          </w:p>
+        </w:tc>
+      </w:tr>
+      <w:tr>
+        <w:tc>
+          <w:tcPr>
+            <w:cnfStyle w:val="001000000000" w:firstRow="0" w:lastRow="0" w:firstColumn="1" w:lastColumn="0" w:oddVBand="0" w:evenVBand="0" w:oddHBand="0" w:evenHBand="0" w:firstRowFirstColumn="0" w:firstRowLastColumn="0" w:lastRowFirstColumn="0" w:lastRowLastColumn="0"/>
+            <w:tcW w:w="1838" w:type="dxa"/>
+            <w:vAlign w:val="center"/>
+          </w:tcPr>
+          <w:p>
+            <w:pPr>
+              <w:jc w:val="center"/>
+            </w:pPr>
+            <w:r>
+              <w:t>Potvrdi registraciju</w:t>
+            </w:r>
+          </w:p>
+        </w:tc>
+        <w:tc>
+          <w:tcPr>
+            <w:tcW w:w="5590" w:type="dxa"/>
+          </w:tcPr>
+          <w:p>
+            <w:pPr>
+              <w:cnfStyle w:val="000000000000" w:firstRow="0" w:lastRow="0" w:firstColumn="0" w:lastColumn="0" w:oddVBand="0" w:evenVBand="0" w:oddHBand="0" w:evenHBand="0" w:firstRowFirstColumn="0" w:firstRowLastColumn="0" w:lastRowFirstColumn="0" w:lastRowLastColumn="0"/>
+            </w:pPr>
+            <w:r>
+              <w:t>Na ovo ne registrovani korisnik dolazi preko linka koji je dobio na mejl za potvrdu. Koda potvrdi mejl, korisnik će moći da se uloguje.</w:t>
+            </w:r>
+          </w:p>
+        </w:tc>
+      </w:tr>
+      <w:tr>
+        <w:tc>
+          <w:tcPr>
+            <w:cnfStyle w:val="001000000000" w:firstRow="0" w:lastRow="0" w:firstColumn="1" w:lastColumn="0" w:oddVBand="0" w:evenVBand="0" w:oddHBand="0" w:evenHBand="0" w:firstRowFirstColumn="0" w:firstRowLastColumn="0" w:lastRowFirstColumn="0" w:lastRowLastColumn="0"/>
+            <w:tcW w:w="1838" w:type="dxa"/>
+            <w:vAlign w:val="center"/>
+          </w:tcPr>
+          <w:p>
+            <w:pPr>
+              <w:jc w:val="center"/>
+            </w:pPr>
+            <w:r>
+              <w:t>Login</w:t>
+            </w:r>
+          </w:p>
+        </w:tc>
+        <w:tc>
+          <w:tcPr>
+            <w:tcW w:w="5590" w:type="dxa"/>
+          </w:tcPr>
+          <w:p>
+            <w:pPr>
+              <w:cnfStyle w:val="000000000000" w:firstRow="0" w:lastRow="0" w:firstColumn="0" w:lastColumn="0" w:oddVBand="0" w:evenVBand="0" w:oddHBand="0" w:evenHBand="0" w:firstRowFirstColumn="0" w:firstRowLastColumn="0" w:lastRowFirstColumn="0" w:lastRowLastColumn="0"/>
+            </w:pPr>
+            <w:r>
+              <w:t xml:space="preserve">Ne ulogovani korisnik se uloguje. Pošalje informacije </w:t>
+            </w:r>
+            <w:proofErr w:type="spellStart"/>
+            <w:r>
+              <w:t>Eprodavnici</w:t>
+            </w:r>
+            <w:proofErr w:type="spellEnd"/>
+            <w:r>
+              <w:t xml:space="preserve"> </w:t>
+            </w:r>
+            <w:r>
+              <w:t xml:space="preserve">a </w:t>
+            </w:r>
+            <w:proofErr w:type="spellStart"/>
+            <w:r>
+              <w:t>Eprodavnica</w:t>
+            </w:r>
+            <w:proofErr w:type="spellEnd"/>
+            <w:r>
+              <w:t xml:space="preserve"> </w:t>
+            </w:r>
+            <w:r>
+              <w:t xml:space="preserve">mu vrati </w:t>
+            </w:r>
+            <w:proofErr w:type="spellStart"/>
+            <w:r>
+              <w:t>token</w:t>
+            </w:r>
+            <w:proofErr w:type="spellEnd"/>
+            <w:r>
+              <w:t xml:space="preserve"> zajedno sa </w:t>
+            </w:r>
+            <w:proofErr w:type="spellStart"/>
+            <w:r>
+              <w:t>fingerprint</w:t>
+            </w:r>
+            <w:proofErr w:type="spellEnd"/>
+            <w:r>
+              <w:t xml:space="preserve">-om koji će trajati 30 min. Kada taj period istekne, moraće da se </w:t>
+            </w:r>
+            <w:proofErr w:type="spellStart"/>
+            <w:r>
+              <w:t>izloguje</w:t>
+            </w:r>
+            <w:proofErr w:type="spellEnd"/>
+            <w:r>
+              <w:t xml:space="preserve"> pa ponovo uloguje.</w:t>
+            </w:r>
+          </w:p>
+        </w:tc>
+      </w:tr>
+      <w:tr>
+        <w:tc>
+          <w:tcPr>
+            <w:cnfStyle w:val="001000000000" w:firstRow="0" w:lastRow="0" w:firstColumn="1" w:lastColumn="0" w:oddVBand="0" w:evenVBand="0" w:oddHBand="0" w:evenHBand="0" w:firstRowFirstColumn="0" w:firstRowLastColumn="0" w:lastRowFirstColumn="0" w:lastRowLastColumn="0"/>
+            <w:tcW w:w="1838" w:type="dxa"/>
+            <w:vAlign w:val="center"/>
+          </w:tcPr>
+          <w:p>
+            <w:pPr>
+              <w:jc w:val="center"/>
+            </w:pPr>
+            <w:r>
+              <w:t>Verifikacija lozinke i mejla</w:t>
+            </w:r>
+          </w:p>
+        </w:tc>
+        <w:tc>
+          <w:tcPr>
+            <w:tcW w:w="5590" w:type="dxa"/>
+          </w:tcPr>
+          <w:p>
+            <w:pPr>
+              <w:cnfStyle w:val="000000000000" w:firstRow="0" w:lastRow="0" w:firstColumn="0" w:lastColumn="0" w:oddVBand="0" w:evenVBand="0" w:oddHBand="0" w:evenHBand="0" w:firstRowFirstColumn="0" w:firstRowLastColumn="0" w:lastRowFirstColumn="0" w:lastRowLastColumn="0"/>
+            </w:pPr>
+            <w:r>
+              <w:t>Provera da li su polja za email i lozinku prazna i provera da li email polje sadrži majmunsko a.</w:t>
+            </w:r>
+          </w:p>
+        </w:tc>
+      </w:tr>
+      <w:tr>
+        <w:tc>
+          <w:tcPr>
+            <w:cnfStyle w:val="001000000000" w:firstRow="0" w:lastRow="0" w:firstColumn="1" w:lastColumn="0" w:oddVBand="0" w:evenVBand="0" w:oddHBand="0" w:evenHBand="0" w:firstRowFirstColumn="0" w:firstRowLastColumn="0" w:lastRowFirstColumn="0" w:lastRowLastColumn="0"/>
+            <w:tcW w:w="1838" w:type="dxa"/>
+            <w:vAlign w:val="center"/>
+          </w:tcPr>
+          <w:p>
+            <w:pPr>
+              <w:jc w:val="center"/>
+            </w:pPr>
+            <w:r>
+              <w:t>Prikaz login greške</w:t>
+            </w:r>
+          </w:p>
+        </w:tc>
+        <w:tc>
+          <w:tcPr>
+            <w:tcW w:w="5590" w:type="dxa"/>
+          </w:tcPr>
+          <w:p>
+            <w:pPr>
+              <w:cnfStyle w:val="000000000000" w:firstRow="0" w:lastRow="0" w:firstColumn="0" w:lastColumn="0" w:oddVBand="0" w:evenVBand="0" w:oddHBand="0" w:evenHBand="0" w:firstRowFirstColumn="0" w:firstRowLastColumn="0" w:lastRowFirstColumn="0" w:lastRowLastColumn="0"/>
+            </w:pPr>
+            <w:r>
+              <w:t>Ako su polja za email ili lozinku prazna ili ako u email polju fali majmunsko a prikazaće grešku.</w:t>
+            </w:r>
+          </w:p>
+        </w:tc>
+      </w:tr>
+      <w:tr>
+        <w:tc>
+          <w:tcPr>
+            <w:cnfStyle w:val="001000000000" w:firstRow="0" w:lastRow="0" w:firstColumn="1" w:lastColumn="0" w:oddVBand="0" w:evenVBand="0" w:oddHBand="0" w:evenHBand="0" w:firstRowFirstColumn="0" w:firstRowLastColumn="0" w:lastRowFirstColumn="0" w:lastRowLastColumn="0"/>
+            <w:tcW w:w="1838" w:type="dxa"/>
+            <w:vAlign w:val="center"/>
+          </w:tcPr>
+          <w:p>
+            <w:pPr>
+              <w:jc w:val="center"/>
+            </w:pPr>
+            <w:r>
+              <w:t>Prikaz obaveštenja da je ulogovan</w:t>
+            </w:r>
+          </w:p>
+        </w:tc>
+        <w:tc>
+          <w:tcPr>
+            <w:tcW w:w="5590" w:type="dxa"/>
+          </w:tcPr>
+          <w:p>
+            <w:pPr>
+              <w:cnfStyle w:val="000000000000" w:firstRow="0" w:lastRow="0" w:firstColumn="0" w:lastColumn="0" w:oddVBand="0" w:evenVBand="0" w:oddHBand="0" w:evenHBand="0" w:firstRowFirstColumn="0" w:firstRowLastColumn="0" w:lastRowFirstColumn="0" w:lastRowLastColumn="0"/>
+            </w:pPr>
+            <w:r>
+              <w:t>Posle uspešnog logovanja prikazaće obaveštenje da je uspešno ulogovan.</w:t>
+            </w:r>
+          </w:p>
+        </w:tc>
+      </w:tr>
+      <w:tr>
+        <w:tc>
+          <w:tcPr>
+            <w:cnfStyle w:val="001000000000" w:firstRow="0" w:lastRow="0" w:firstColumn="1" w:lastColumn="0" w:oddVBand="0" w:evenVBand="0" w:oddHBand="0" w:evenHBand="0" w:firstRowFirstColumn="0" w:firstRowLastColumn="0" w:lastRowFirstColumn="0" w:lastRowLastColumn="0"/>
+            <w:tcW w:w="1838" w:type="dxa"/>
+            <w:vAlign w:val="center"/>
+          </w:tcPr>
+          <w:p>
+            <w:pPr>
+              <w:jc w:val="center"/>
+            </w:pPr>
+            <w:r>
+              <w:t>Slanje zahteva za zaboravljenu lozinku</w:t>
+            </w:r>
+          </w:p>
+        </w:tc>
+        <w:tc>
+          <w:tcPr>
+            <w:tcW w:w="5590" w:type="dxa"/>
+          </w:tcPr>
+          <w:p>
+            <w:pPr>
+              <w:cnfStyle w:val="000000000000" w:firstRow="0" w:lastRow="0" w:firstColumn="0" w:lastColumn="0" w:oddVBand="0" w:evenVBand="0" w:oddHBand="0" w:evenHBand="0" w:firstRowFirstColumn="0" w:firstRowLastColumn="0" w:lastRowFirstColumn="0" w:lastRowLastColumn="0"/>
+            </w:pPr>
+            <w:r>
+              <w:t>U slučaju da je</w:t>
+            </w:r>
+            <w:r>
+              <w:t xml:space="preserve"> ne ulogovani</w:t>
+            </w:r>
+            <w:r>
+              <w:t xml:space="preserve"> korisnik zaboravio lozinku ili želi da promeni lozinku, on šalje svoj mejl za promenu lozinke. </w:t>
+            </w:r>
+          </w:p>
+        </w:tc>
+      </w:tr>
+      <w:tr>
+        <w:tc>
+          <w:tcPr>
+            <w:cnfStyle w:val="001000000000" w:firstRow="0" w:lastRow="0" w:firstColumn="1" w:lastColumn="0" w:oddVBand="0" w:evenVBand="0" w:oddHBand="0" w:evenHBand="0" w:firstRowFirstColumn="0" w:firstRowLastColumn="0" w:lastRowFirstColumn="0" w:lastRowLastColumn="0"/>
+            <w:tcW w:w="1838" w:type="dxa"/>
+            <w:vAlign w:val="center"/>
+          </w:tcPr>
+          <w:p>
+            <w:pPr>
+              <w:jc w:val="center"/>
+            </w:pPr>
+            <w:r>
+              <w:t>Verifikacija mejla</w:t>
+            </w:r>
+          </w:p>
+        </w:tc>
+        <w:tc>
+          <w:tcPr>
+            <w:tcW w:w="5590" w:type="dxa"/>
+          </w:tcPr>
+          <w:p>
+            <w:pPr>
+              <w:cnfStyle w:val="000000000000" w:firstRow="0" w:lastRow="0" w:firstColumn="0" w:lastColumn="0" w:oddVBand="0" w:evenVBand="0" w:oddHBand="0" w:evenHBand="0" w:firstRowFirstColumn="0" w:firstRowLastColumn="0" w:lastRowFirstColumn="0" w:lastRowLastColumn="0"/>
+            </w:pPr>
+            <w:r>
+              <w:t>Provera da li je dobro unet mejl</w:t>
+            </w:r>
+            <w:r>
+              <w:t>.</w:t>
+            </w:r>
+          </w:p>
+        </w:tc>
+      </w:tr>
+      <w:tr>
+        <w:tc>
+          <w:tcPr>
+            <w:cnfStyle w:val="001000000000" w:firstRow="0" w:lastRow="0" w:firstColumn="1" w:lastColumn="0" w:oddVBand="0" w:evenVBand="0" w:oddHBand="0" w:evenHBand="0" w:firstRowFirstColumn="0" w:firstRowLastColumn="0" w:lastRowFirstColumn="0" w:lastRowLastColumn="0"/>
+            <w:tcW w:w="1838" w:type="dxa"/>
+            <w:vAlign w:val="center"/>
+          </w:tcPr>
+          <w:p>
+            <w:pPr>
+              <w:jc w:val="center"/>
+            </w:pPr>
+            <w:r>
+              <w:t>Prikaz greške za loše unet mejl</w:t>
+            </w:r>
+          </w:p>
+        </w:tc>
+        <w:tc>
+          <w:tcPr>
+            <w:tcW w:w="5590" w:type="dxa"/>
+          </w:tcPr>
+          <w:p>
+            <w:pPr>
+              <w:cnfStyle w:val="000000000000" w:firstRow="0" w:lastRow="0" w:firstColumn="0" w:lastColumn="0" w:oddVBand="0" w:evenVBand="0" w:oddHBand="0" w:evenHBand="0" w:firstRowFirstColumn="0" w:firstRowLastColumn="0" w:lastRowFirstColumn="0" w:lastRowLastColumn="0"/>
+            </w:pPr>
+            <w:r>
+              <w:t>Ako je polje za mejl prazno ili nema majmunsko a ova greška će se pojaviti</w:t>
+            </w:r>
+            <w:r>
+              <w:t>.</w:t>
+            </w:r>
+          </w:p>
+        </w:tc>
+      </w:tr>
+      <w:tr>
+        <w:tc>
+          <w:tcPr>
+            <w:cnfStyle w:val="001000000000" w:firstRow="0" w:lastRow="0" w:firstColumn="1" w:lastColumn="0" w:oddVBand="0" w:evenVBand="0" w:oddHBand="0" w:evenHBand="0" w:firstRowFirstColumn="0" w:firstRowLastColumn="0" w:lastRowFirstColumn="0" w:lastRowLastColumn="0"/>
+            <w:tcW w:w="1838" w:type="dxa"/>
+            <w:vAlign w:val="center"/>
+          </w:tcPr>
+          <w:p>
+            <w:pPr>
+              <w:jc w:val="center"/>
+            </w:pPr>
+            <w:r>
               <w:lastRenderedPageBreak/>
-              <w:t>Prikaz obaveštenja da je verifikacija potrebna</w:t>
+              <w:t>Slanje linka za promenu lozinke na email</w:t>
             </w:r>
           </w:p>
         </w:tc>
@@ -2799,7 +3154,21 @@
               <w:cnfStyle w:val="000000000000" w:firstRow="0" w:lastRow="0" w:firstColumn="0" w:lastColumn="0" w:oddVBand="0" w:evenVBand="0" w:oddHBand="0" w:evenHBand="0" w:firstRowFirstColumn="0" w:firstRowLastColumn="0" w:lastRowFirstColumn="0" w:lastRowLastColumn="0"/>
             </w:pPr>
             <w:r>
-              <w:t>U slučaju da je sve uredu prikazuje se obaveštenje da je potrebna mejl potvrda</w:t>
+              <w:t xml:space="preserve">U slučaju da je sve uredu. </w:t>
+            </w:r>
+            <w:proofErr w:type="spellStart"/>
+            <w:r>
+              <w:t>Eprodavnica</w:t>
+            </w:r>
+            <w:proofErr w:type="spellEnd"/>
+            <w:r>
+              <w:t xml:space="preserve"> šalje link</w:t>
+            </w:r>
+            <w:r>
+              <w:t xml:space="preserve"> na mejl</w:t>
+            </w:r>
+            <w:r>
+              <w:t xml:space="preserve"> za promenu lozinke.</w:t>
             </w:r>
           </w:p>
         </w:tc>
@@ -2816,7 +3185,7 @@
               <w:jc w:val="center"/>
             </w:pPr>
             <w:r>
-              <w:t>Potvrdi registraciju</w:t>
+              <w:t>Promena lozinke</w:t>
             </w:r>
           </w:p>
         </w:tc>
@@ -2829,7 +3198,15 @@
               <w:cnfStyle w:val="000000000000" w:firstRow="0" w:lastRow="0" w:firstColumn="0" w:lastColumn="0" w:oddVBand="0" w:evenVBand="0" w:oddHBand="0" w:evenHBand="0" w:firstRowFirstColumn="0" w:firstRowLastColumn="0" w:lastRowFirstColumn="0" w:lastRowLastColumn="0"/>
             </w:pPr>
             <w:r>
-              <w:t>Na ovo ne registrovani korisnik dolazi preko linka koji je dobio na mejl za potvrdu. Koda potvrdi mejl, korisnik će moći da se uloguje.</w:t>
+              <w:t xml:space="preserve">Korisnik dolazi na ovaj deo preko linka koji je dobio na mejlu. Ima dva polja koja mora uneti a to su lozinka i ponovo uneta lozinka. Ako je sve uredu onda </w:t>
+            </w:r>
+            <w:proofErr w:type="spellStart"/>
+            <w:r>
+              <w:t>Eprodavnica</w:t>
+            </w:r>
+            <w:proofErr w:type="spellEnd"/>
+            <w:r>
+              <w:t xml:space="preserve"> menja lozinku.</w:t>
             </w:r>
           </w:p>
         </w:tc>
@@ -2846,7 +3223,7 @@
               <w:jc w:val="center"/>
             </w:pPr>
             <w:r>
-              <w:t>Login</w:t>
+              <w:t>Verifikacija unete lozinke</w:t>
             </w:r>
           </w:p>
         </w:tc>
@@ -2859,53 +3236,7 @@
               <w:cnfStyle w:val="000000000000" w:firstRow="0" w:lastRow="0" w:firstColumn="0" w:lastColumn="0" w:oddVBand="0" w:evenVBand="0" w:oddHBand="0" w:evenHBand="0" w:firstRowFirstColumn="0" w:firstRowLastColumn="0" w:lastRowFirstColumn="0" w:lastRowLastColumn="0"/>
             </w:pPr>
             <w:r>
-              <w:t xml:space="preserve">Ne ulogovani korisnik se uloguje. Pošalje informacije </w:t>
-            </w:r>
-            <w:proofErr w:type="spellStart"/>
-            <w:r>
-              <w:t>Eprodavnici</w:t>
-            </w:r>
-            <w:proofErr w:type="spellEnd"/>
-            <w:r>
-              <w:t xml:space="preserve"> </w:t>
-            </w:r>
-            <w:r>
-              <w:t xml:space="preserve">a </w:t>
-            </w:r>
-            <w:proofErr w:type="spellStart"/>
-            <w:r>
-              <w:t>Eprodavnica</w:t>
-            </w:r>
-            <w:proofErr w:type="spellEnd"/>
-            <w:r>
-              <w:t xml:space="preserve"> </w:t>
-            </w:r>
-            <w:r>
-              <w:t xml:space="preserve">mu vrati </w:t>
-            </w:r>
-            <w:proofErr w:type="spellStart"/>
-            <w:r>
-              <w:t>token</w:t>
-            </w:r>
-            <w:proofErr w:type="spellEnd"/>
-            <w:r>
-              <w:t xml:space="preserve"> zajedno sa </w:t>
-            </w:r>
-            <w:proofErr w:type="spellStart"/>
-            <w:r>
-              <w:t>fingerprint</w:t>
-            </w:r>
-            <w:proofErr w:type="spellEnd"/>
-            <w:r>
-              <w:t xml:space="preserve">-om koji će trajati 30 min. Kada taj period istekne, moraće da se </w:t>
-            </w:r>
-            <w:proofErr w:type="spellStart"/>
-            <w:r>
-              <w:t>izloguje</w:t>
-            </w:r>
-            <w:proofErr w:type="spellEnd"/>
-            <w:r>
-              <w:t xml:space="preserve"> pa ponovo uloguje.</w:t>
+              <w:t>Provera da li su polja za lozinku i ponovo unetu lozinku iste, da li sadrži broj i specijalan karakter.</w:t>
             </w:r>
           </w:p>
         </w:tc>
@@ -2922,311 +3253,6 @@
               <w:jc w:val="center"/>
             </w:pPr>
             <w:r>
-              <w:t>Verifikacija lozinke i mejla</w:t>
-            </w:r>
-          </w:p>
-        </w:tc>
-        <w:tc>
-          <w:tcPr>
-            <w:tcW w:w="5590" w:type="dxa"/>
-          </w:tcPr>
-          <w:p>
-            <w:pPr>
-              <w:cnfStyle w:val="000000000000" w:firstRow="0" w:lastRow="0" w:firstColumn="0" w:lastColumn="0" w:oddVBand="0" w:evenVBand="0" w:oddHBand="0" w:evenHBand="0" w:firstRowFirstColumn="0" w:firstRowLastColumn="0" w:lastRowFirstColumn="0" w:lastRowLastColumn="0"/>
-            </w:pPr>
-            <w:r>
-              <w:t>Provera da li su polja za email i lozinku prazna i provera da li email polje sadrži majmunsko a.</w:t>
-            </w:r>
-          </w:p>
-        </w:tc>
-      </w:tr>
-      <w:tr>
-        <w:tc>
-          <w:tcPr>
-            <w:cnfStyle w:val="001000000000" w:firstRow="0" w:lastRow="0" w:firstColumn="1" w:lastColumn="0" w:oddVBand="0" w:evenVBand="0" w:oddHBand="0" w:evenHBand="0" w:firstRowFirstColumn="0" w:firstRowLastColumn="0" w:lastRowFirstColumn="0" w:lastRowLastColumn="0"/>
-            <w:tcW w:w="1838" w:type="dxa"/>
-            <w:vAlign w:val="center"/>
-          </w:tcPr>
-          <w:p>
-            <w:pPr>
-              <w:jc w:val="center"/>
-            </w:pPr>
-            <w:r>
-              <w:t>Prikaz login greške</w:t>
-            </w:r>
-          </w:p>
-        </w:tc>
-        <w:tc>
-          <w:tcPr>
-            <w:tcW w:w="5590" w:type="dxa"/>
-          </w:tcPr>
-          <w:p>
-            <w:pPr>
-              <w:cnfStyle w:val="000000000000" w:firstRow="0" w:lastRow="0" w:firstColumn="0" w:lastColumn="0" w:oddVBand="0" w:evenVBand="0" w:oddHBand="0" w:evenHBand="0" w:firstRowFirstColumn="0" w:firstRowLastColumn="0" w:lastRowFirstColumn="0" w:lastRowLastColumn="0"/>
-            </w:pPr>
-            <w:r>
-              <w:t>Ako su polja za email ili lozinku prazna ili ako u email polju fali majmunsko a prikazaće grešku.</w:t>
-            </w:r>
-          </w:p>
-        </w:tc>
-      </w:tr>
-      <w:tr>
-        <w:tc>
-          <w:tcPr>
-            <w:cnfStyle w:val="001000000000" w:firstRow="0" w:lastRow="0" w:firstColumn="1" w:lastColumn="0" w:oddVBand="0" w:evenVBand="0" w:oddHBand="0" w:evenHBand="0" w:firstRowFirstColumn="0" w:firstRowLastColumn="0" w:lastRowFirstColumn="0" w:lastRowLastColumn="0"/>
-            <w:tcW w:w="1838" w:type="dxa"/>
-            <w:vAlign w:val="center"/>
-          </w:tcPr>
-          <w:p>
-            <w:pPr>
-              <w:jc w:val="center"/>
-            </w:pPr>
-            <w:r>
-              <w:t>Prikaz obaveštenja da je ulogovan</w:t>
-            </w:r>
-          </w:p>
-        </w:tc>
-        <w:tc>
-          <w:tcPr>
-            <w:tcW w:w="5590" w:type="dxa"/>
-          </w:tcPr>
-          <w:p>
-            <w:pPr>
-              <w:cnfStyle w:val="000000000000" w:firstRow="0" w:lastRow="0" w:firstColumn="0" w:lastColumn="0" w:oddVBand="0" w:evenVBand="0" w:oddHBand="0" w:evenHBand="0" w:firstRowFirstColumn="0" w:firstRowLastColumn="0" w:lastRowFirstColumn="0" w:lastRowLastColumn="0"/>
-            </w:pPr>
-            <w:r>
-              <w:t>Posle uspešnog logovanja prikazaće obaveštenje da je uspešno ulogovan.</w:t>
-            </w:r>
-          </w:p>
-        </w:tc>
-      </w:tr>
-      <w:tr>
-        <w:tc>
-          <w:tcPr>
-            <w:cnfStyle w:val="001000000000" w:firstRow="0" w:lastRow="0" w:firstColumn="1" w:lastColumn="0" w:oddVBand="0" w:evenVBand="0" w:oddHBand="0" w:evenHBand="0" w:firstRowFirstColumn="0" w:firstRowLastColumn="0" w:lastRowFirstColumn="0" w:lastRowLastColumn="0"/>
-            <w:tcW w:w="1838" w:type="dxa"/>
-            <w:vAlign w:val="center"/>
-          </w:tcPr>
-          <w:p>
-            <w:pPr>
-              <w:jc w:val="center"/>
-            </w:pPr>
-            <w:r>
-              <w:t>Slanje zahteva za zaboravljenu lozinku</w:t>
-            </w:r>
-          </w:p>
-        </w:tc>
-        <w:tc>
-          <w:tcPr>
-            <w:tcW w:w="5590" w:type="dxa"/>
-          </w:tcPr>
-          <w:p>
-            <w:pPr>
-              <w:cnfStyle w:val="000000000000" w:firstRow="0" w:lastRow="0" w:firstColumn="0" w:lastColumn="0" w:oddVBand="0" w:evenVBand="0" w:oddHBand="0" w:evenHBand="0" w:firstRowFirstColumn="0" w:firstRowLastColumn="0" w:lastRowFirstColumn="0" w:lastRowLastColumn="0"/>
-            </w:pPr>
-            <w:r>
-              <w:t>U slučaju da je</w:t>
-            </w:r>
-            <w:r>
-              <w:t xml:space="preserve"> ne ulogovani</w:t>
-            </w:r>
-            <w:r>
-              <w:t xml:space="preserve"> korisnik zaboravio lozinku ili želi da promeni lozinku, on šalje svoj mejl za promenu lozinke. </w:t>
-            </w:r>
-          </w:p>
-        </w:tc>
-      </w:tr>
-      <w:tr>
-        <w:tc>
-          <w:tcPr>
-            <w:cnfStyle w:val="001000000000" w:firstRow="0" w:lastRow="0" w:firstColumn="1" w:lastColumn="0" w:oddVBand="0" w:evenVBand="0" w:oddHBand="0" w:evenHBand="0" w:firstRowFirstColumn="0" w:firstRowLastColumn="0" w:lastRowFirstColumn="0" w:lastRowLastColumn="0"/>
-            <w:tcW w:w="1838" w:type="dxa"/>
-            <w:vAlign w:val="center"/>
-          </w:tcPr>
-          <w:p>
-            <w:pPr>
-              <w:jc w:val="center"/>
-            </w:pPr>
-            <w:r>
-              <w:t>Verifikacija mejla</w:t>
-            </w:r>
-          </w:p>
-        </w:tc>
-        <w:tc>
-          <w:tcPr>
-            <w:tcW w:w="5590" w:type="dxa"/>
-          </w:tcPr>
-          <w:p>
-            <w:pPr>
-              <w:cnfStyle w:val="000000000000" w:firstRow="0" w:lastRow="0" w:firstColumn="0" w:lastColumn="0" w:oddVBand="0" w:evenVBand="0" w:oddHBand="0" w:evenHBand="0" w:firstRowFirstColumn="0" w:firstRowLastColumn="0" w:lastRowFirstColumn="0" w:lastRowLastColumn="0"/>
-            </w:pPr>
-            <w:r>
-              <w:t>Provera da li je dobro unet mejl</w:t>
-            </w:r>
-            <w:r>
-              <w:t>.</w:t>
-            </w:r>
-          </w:p>
-        </w:tc>
-      </w:tr>
-      <w:tr>
-        <w:tc>
-          <w:tcPr>
-            <w:cnfStyle w:val="001000000000" w:firstRow="0" w:lastRow="0" w:firstColumn="1" w:lastColumn="0" w:oddVBand="0" w:evenVBand="0" w:oddHBand="0" w:evenHBand="0" w:firstRowFirstColumn="0" w:firstRowLastColumn="0" w:lastRowFirstColumn="0" w:lastRowLastColumn="0"/>
-            <w:tcW w:w="1838" w:type="dxa"/>
-            <w:vAlign w:val="center"/>
-          </w:tcPr>
-          <w:p>
-            <w:pPr>
-              <w:jc w:val="center"/>
-            </w:pPr>
-            <w:r>
-              <w:t>Prikaz greške za loše unet mejl</w:t>
-            </w:r>
-          </w:p>
-        </w:tc>
-        <w:tc>
-          <w:tcPr>
-            <w:tcW w:w="5590" w:type="dxa"/>
-          </w:tcPr>
-          <w:p>
-            <w:pPr>
-              <w:cnfStyle w:val="000000000000" w:firstRow="0" w:lastRow="0" w:firstColumn="0" w:lastColumn="0" w:oddVBand="0" w:evenVBand="0" w:oddHBand="0" w:evenHBand="0" w:firstRowFirstColumn="0" w:firstRowLastColumn="0" w:lastRowFirstColumn="0" w:lastRowLastColumn="0"/>
-            </w:pPr>
-            <w:r>
-              <w:t>Ako je polje za mejl prazno ili nema majmunsko a ova greška će se pojaviti</w:t>
-            </w:r>
-            <w:r>
-              <w:t>.</w:t>
-            </w:r>
-          </w:p>
-        </w:tc>
-      </w:tr>
-      <w:tr>
-        <w:tc>
-          <w:tcPr>
-            <w:cnfStyle w:val="001000000000" w:firstRow="0" w:lastRow="0" w:firstColumn="1" w:lastColumn="0" w:oddVBand="0" w:evenVBand="0" w:oddHBand="0" w:evenHBand="0" w:firstRowFirstColumn="0" w:firstRowLastColumn="0" w:lastRowFirstColumn="0" w:lastRowLastColumn="0"/>
-            <w:tcW w:w="1838" w:type="dxa"/>
-            <w:vAlign w:val="center"/>
-          </w:tcPr>
-          <w:p>
-            <w:pPr>
-              <w:jc w:val="center"/>
-            </w:pPr>
-            <w:r>
-              <w:t>Slanje linka za promenu lozinke na email</w:t>
-            </w:r>
-          </w:p>
-        </w:tc>
-        <w:tc>
-          <w:tcPr>
-            <w:tcW w:w="5590" w:type="dxa"/>
-          </w:tcPr>
-          <w:p>
-            <w:pPr>
-              <w:cnfStyle w:val="000000000000" w:firstRow="0" w:lastRow="0" w:firstColumn="0" w:lastColumn="0" w:oddVBand="0" w:evenVBand="0" w:oddHBand="0" w:evenHBand="0" w:firstRowFirstColumn="0" w:firstRowLastColumn="0" w:lastRowFirstColumn="0" w:lastRowLastColumn="0"/>
-            </w:pPr>
-            <w:r>
-              <w:t xml:space="preserve">U slučaju da je sve uredu. </w:t>
-            </w:r>
-            <w:proofErr w:type="spellStart"/>
-            <w:r>
-              <w:t>Eprodavnica</w:t>
-            </w:r>
-            <w:proofErr w:type="spellEnd"/>
-            <w:r>
-              <w:t xml:space="preserve"> šalje link</w:t>
-            </w:r>
-            <w:r>
-              <w:t xml:space="preserve"> na mejl</w:t>
-            </w:r>
-            <w:r>
-              <w:t xml:space="preserve"> za promenu lozinke.</w:t>
-            </w:r>
-          </w:p>
-        </w:tc>
-      </w:tr>
-      <w:tr>
-        <w:tc>
-          <w:tcPr>
-            <w:cnfStyle w:val="001000000000" w:firstRow="0" w:lastRow="0" w:firstColumn="1" w:lastColumn="0" w:oddVBand="0" w:evenVBand="0" w:oddHBand="0" w:evenHBand="0" w:firstRowFirstColumn="0" w:firstRowLastColumn="0" w:lastRowFirstColumn="0" w:lastRowLastColumn="0"/>
-            <w:tcW w:w="1838" w:type="dxa"/>
-            <w:vAlign w:val="center"/>
-          </w:tcPr>
-          <w:p>
-            <w:pPr>
-              <w:jc w:val="center"/>
-            </w:pPr>
-            <w:r>
-              <w:t>Promena lozinke</w:t>
-            </w:r>
-          </w:p>
-        </w:tc>
-        <w:tc>
-          <w:tcPr>
-            <w:tcW w:w="5590" w:type="dxa"/>
-          </w:tcPr>
-          <w:p>
-            <w:pPr>
-              <w:cnfStyle w:val="000000000000" w:firstRow="0" w:lastRow="0" w:firstColumn="0" w:lastColumn="0" w:oddVBand="0" w:evenVBand="0" w:oddHBand="0" w:evenHBand="0" w:firstRowFirstColumn="0" w:firstRowLastColumn="0" w:lastRowFirstColumn="0" w:lastRowLastColumn="0"/>
-            </w:pPr>
-            <w:r>
-              <w:t xml:space="preserve">Korisnik dolazi na ovaj deo preko linka koji je dobio na mejlu. Ima dva polja koja mora uneti a to su lozinka i ponovo uneta lozinka. Ako je sve uredu onda </w:t>
-            </w:r>
-            <w:proofErr w:type="spellStart"/>
-            <w:r>
-              <w:t>Eprodavnica</w:t>
-            </w:r>
-            <w:proofErr w:type="spellEnd"/>
-            <w:r>
-              <w:t xml:space="preserve"> menja lozinku.</w:t>
-            </w:r>
-          </w:p>
-        </w:tc>
-      </w:tr>
-      <w:tr>
-        <w:tc>
-          <w:tcPr>
-            <w:cnfStyle w:val="001000000000" w:firstRow="0" w:lastRow="0" w:firstColumn="1" w:lastColumn="0" w:oddVBand="0" w:evenVBand="0" w:oddHBand="0" w:evenHBand="0" w:firstRowFirstColumn="0" w:firstRowLastColumn="0" w:lastRowFirstColumn="0" w:lastRowLastColumn="0"/>
-            <w:tcW w:w="1838" w:type="dxa"/>
-            <w:vAlign w:val="center"/>
-          </w:tcPr>
-          <w:p>
-            <w:pPr>
-              <w:jc w:val="center"/>
-            </w:pPr>
-            <w:r>
-              <w:t>Verifikacija unete lozinke</w:t>
-            </w:r>
-          </w:p>
-        </w:tc>
-        <w:tc>
-          <w:tcPr>
-            <w:tcW w:w="5590" w:type="dxa"/>
-          </w:tcPr>
-          <w:p>
-            <w:pPr>
-              <w:cnfStyle w:val="000000000000" w:firstRow="0" w:lastRow="0" w:firstColumn="0" w:lastColumn="0" w:oddVBand="0" w:evenVBand="0" w:oddHBand="0" w:evenHBand="0" w:firstRowFirstColumn="0" w:firstRowLastColumn="0" w:lastRowFirstColumn="0" w:lastRowLastColumn="0"/>
-            </w:pPr>
-            <w:r>
-              <w:t>Provera da li su polja za lozinku i ponovo unetu lozinku iste, da li sadrži broj i specijalan karakter.</w:t>
-            </w:r>
-          </w:p>
-        </w:tc>
-      </w:tr>
-      <w:tr>
-        <w:tc>
-          <w:tcPr>
-            <w:cnfStyle w:val="001000000000" w:firstRow="0" w:lastRow="0" w:firstColumn="1" w:lastColumn="0" w:oddVBand="0" w:evenVBand="0" w:oddHBand="0" w:evenHBand="0" w:firstRowFirstColumn="0" w:firstRowLastColumn="0" w:lastRowFirstColumn="0" w:lastRowLastColumn="0"/>
-            <w:tcW w:w="1838" w:type="dxa"/>
-            <w:vAlign w:val="center"/>
-          </w:tcPr>
-          <w:p>
-            <w:pPr>
-              <w:jc w:val="center"/>
-            </w:pPr>
-            <w:r>
-              <w:lastRenderedPageBreak/>
               <w:t>Prikaz greške za unos</w:t>
             </w:r>
           </w:p>
@@ -3320,7 +3346,7 @@
         </w:rPr>
         <w:lastRenderedPageBreak/>
         <w:drawing>
-          <wp:anchor distT="0" distB="0" distL="114300" distR="114300" simplePos="0" relativeHeight="251657216" behindDoc="0" locked="0" layoutInCell="1" allowOverlap="1" wp14:anchorId="0B15BE6A" wp14:editId="67AF102B">
+          <wp:anchor distT="0" distB="0" distL="114300" distR="114300" simplePos="0" relativeHeight="251656192" behindDoc="0" locked="0" layoutInCell="1" allowOverlap="1" wp14:anchorId="0B15BE6A" wp14:editId="27CEF73C">
             <wp:simplePos x="0" y="0"/>
             <wp:positionH relativeFrom="margin">
               <wp:align>right</wp:align>
@@ -3459,13 +3485,7 @@
               <w:cnfStyle w:val="000000000000" w:firstRow="0" w:lastRow="0" w:firstColumn="0" w:lastColumn="0" w:oddVBand="0" w:evenVBand="0" w:oddHBand="0" w:evenHBand="0" w:firstRowFirstColumn="0" w:firstRowLastColumn="0" w:lastRowFirstColumn="0" w:lastRowLastColumn="0"/>
             </w:pPr>
             <w:r>
-              <w:t>N</w:t>
-            </w:r>
-            <w:r>
-              <w:t>a glavnoj stranici</w:t>
-            </w:r>
-            <w:r>
-              <w:t xml:space="preserve"> svi korisnici imaju pregled svih produkata koji nisu povučeni </w:t>
+              <w:t xml:space="preserve">Na glavnoj stranici svi korisnici imaju pregled svih produkata koji nisu povučeni </w:t>
             </w:r>
             <w:r>
               <w:t>.</w:t>
@@ -3560,7 +3580,7 @@
           <w:noProof/>
         </w:rPr>
         <w:drawing>
-          <wp:anchor distT="0" distB="0" distL="114300" distR="114300" simplePos="0" relativeHeight="251658240" behindDoc="0" locked="0" layoutInCell="1" allowOverlap="1" wp14:anchorId="3FBCFBDD" wp14:editId="420C293F">
+          <wp:anchor distT="0" distB="0" distL="114300" distR="114300" simplePos="0" relativeHeight="251657216" behindDoc="0" locked="0" layoutInCell="1" allowOverlap="1" wp14:anchorId="3FBCFBDD" wp14:editId="49EF81DA">
             <wp:simplePos x="0" y="0"/>
             <wp:positionH relativeFrom="column">
               <wp:posOffset>0</wp:posOffset>
@@ -4596,7 +4616,7 @@
         </w:rPr>
         <w:lastRenderedPageBreak/>
         <w:drawing>
-          <wp:anchor distT="0" distB="0" distL="114300" distR="114300" simplePos="0" relativeHeight="251659264" behindDoc="0" locked="0" layoutInCell="1" allowOverlap="1" wp14:anchorId="30D04704" wp14:editId="679737BE">
+          <wp:anchor distT="0" distB="0" distL="114300" distR="114300" simplePos="0" relativeHeight="251658240" behindDoc="0" locked="0" layoutInCell="1" allowOverlap="1" wp14:anchorId="30D04704" wp14:editId="045565DC">
             <wp:simplePos x="0" y="0"/>
             <wp:positionH relativeFrom="margin">
               <wp:align>center</wp:align>
@@ -4737,6 +4757,17 @@
             <w:pPr>
               <w:cnfStyle w:val="000000000000" w:firstRow="0" w:lastRow="0" w:firstColumn="0" w:lastColumn="0" w:oddVBand="0" w:evenVBand="0" w:oddHBand="0" w:evenHBand="0" w:firstRowFirstColumn="0" w:firstRowLastColumn="0" w:lastRowFirstColumn="0" w:lastRowLastColumn="0"/>
             </w:pPr>
+            <w:proofErr w:type="spellStart"/>
+            <w:r>
+              <w:t>Admin</w:t>
+            </w:r>
+            <w:proofErr w:type="spellEnd"/>
+            <w:r>
+              <w:t xml:space="preserve"> ima pregled svih kategorija ( tipova )</w:t>
+            </w:r>
+            <w:r>
+              <w:t>. Kategorije se prikazuju preko paginacije. Maksimalan broj prikazivanja kategorije na jednoj strani je 12.</w:t>
+            </w:r>
           </w:p>
         </w:tc>
       </w:tr>
@@ -4764,22 +4795,33 @@
             <w:pPr>
               <w:cnfStyle w:val="000000000000" w:firstRow="0" w:lastRow="0" w:firstColumn="0" w:lastColumn="0" w:oddVBand="0" w:evenVBand="0" w:oddHBand="0" w:evenHBand="0" w:firstRowFirstColumn="0" w:firstRowLastColumn="0" w:lastRowFirstColumn="0" w:lastRowLastColumn="0"/>
             </w:pPr>
-          </w:p>
-        </w:tc>
-      </w:tr>
-      <w:tr>
-        <w:tc>
-          <w:tcPr>
-            <w:cnfStyle w:val="001000000000" w:firstRow="0" w:lastRow="0" w:firstColumn="1" w:lastColumn="0" w:oddVBand="0" w:evenVBand="0" w:oddHBand="0" w:evenHBand="0" w:firstRowFirstColumn="0" w:firstRowLastColumn="0" w:lastRowFirstColumn="0" w:lastRowLastColumn="0"/>
-            <w:tcW w:w="3714" w:type="dxa"/>
-            <w:vAlign w:val="center"/>
-          </w:tcPr>
-          <w:p>
-            <w:pPr>
-              <w:jc w:val="center"/>
-            </w:pPr>
             <w:proofErr w:type="spellStart"/>
             <w:r>
+              <w:t>Admin</w:t>
+            </w:r>
+            <w:proofErr w:type="spellEnd"/>
+            <w:r>
+              <w:t xml:space="preserve"> može da filtrira kategorije po nazivu</w:t>
+            </w:r>
+            <w:r>
+              <w:t>. Rezultat se prikazuje preko paginacije.</w:t>
+            </w:r>
+          </w:p>
+        </w:tc>
+      </w:tr>
+      <w:tr>
+        <w:tc>
+          <w:tcPr>
+            <w:cnfStyle w:val="001000000000" w:firstRow="0" w:lastRow="0" w:firstColumn="1" w:lastColumn="0" w:oddVBand="0" w:evenVBand="0" w:oddHBand="0" w:evenHBand="0" w:firstRowFirstColumn="0" w:firstRowLastColumn="0" w:lastRowFirstColumn="0" w:lastRowLastColumn="0"/>
+            <w:tcW w:w="3714" w:type="dxa"/>
+            <w:vAlign w:val="center"/>
+          </w:tcPr>
+          <w:p>
+            <w:pPr>
+              <w:jc w:val="center"/>
+            </w:pPr>
+            <w:proofErr w:type="spellStart"/>
+            <w:r>
               <w:t>Resetovanje</w:t>
             </w:r>
             <w:proofErr w:type="spellEnd"/>
@@ -4796,6 +4838,17 @@
             <w:pPr>
               <w:cnfStyle w:val="000000000000" w:firstRow="0" w:lastRow="0" w:firstColumn="0" w:lastColumn="0" w:oddVBand="0" w:evenVBand="0" w:oddHBand="0" w:evenHBand="0" w:firstRowFirstColumn="0" w:firstRowLastColumn="0" w:lastRowFirstColumn="0" w:lastRowLastColumn="0"/>
             </w:pPr>
+            <w:proofErr w:type="spellStart"/>
+            <w:r>
+              <w:t>Admin</w:t>
+            </w:r>
+            <w:proofErr w:type="spellEnd"/>
+            <w:r>
+              <w:t xml:space="preserve"> posle filtriranja ima mogućnost da resetuje prikaz kategorija tj. ponovo će se prikazivati sve kategorije a polje za unos naziva će biti prazno</w:t>
+            </w:r>
+            <w:r>
+              <w:t>.</w:t>
+            </w:r>
           </w:p>
         </w:tc>
       </w:tr>
@@ -4823,6 +4876,14 @@
             <w:pPr>
               <w:cnfStyle w:val="000000000000" w:firstRow="0" w:lastRow="0" w:firstColumn="0" w:lastColumn="0" w:oddVBand="0" w:evenVBand="0" w:oddHBand="0" w:evenHBand="0" w:firstRowFirstColumn="0" w:firstRowLastColumn="0" w:lastRowFirstColumn="0" w:lastRowLastColumn="0"/>
             </w:pPr>
+            <w:proofErr w:type="spellStart"/>
+            <w:r>
+              <w:t>Admin</w:t>
+            </w:r>
+            <w:proofErr w:type="spellEnd"/>
+            <w:r>
+              <w:t xml:space="preserve"> menja naziv kategorije.</w:t>
+            </w:r>
           </w:p>
         </w:tc>
       </w:tr>
@@ -4850,6 +4911,91 @@
             <w:pPr>
               <w:cnfStyle w:val="000000000000" w:firstRow="0" w:lastRow="0" w:firstColumn="0" w:lastColumn="0" w:oddVBand="0" w:evenVBand="0" w:oddHBand="0" w:evenHBand="0" w:firstRowFirstColumn="0" w:firstRowLastColumn="0" w:lastRowFirstColumn="0" w:lastRowLastColumn="0"/>
             </w:pPr>
+            <w:proofErr w:type="spellStart"/>
+            <w:r>
+              <w:t>Admin</w:t>
+            </w:r>
+            <w:proofErr w:type="spellEnd"/>
+            <w:r>
+              <w:t xml:space="preserve"> pravi novu kategoriju</w:t>
+            </w:r>
+            <w:r>
+              <w:t>.</w:t>
+            </w:r>
+          </w:p>
+        </w:tc>
+      </w:tr>
+      <w:tr>
+        <w:tc>
+          <w:tcPr>
+            <w:cnfStyle w:val="001000000000" w:firstRow="0" w:lastRow="0" w:firstColumn="1" w:lastColumn="0" w:oddVBand="0" w:evenVBand="0" w:oddHBand="0" w:evenHBand="0" w:firstRowFirstColumn="0" w:firstRowLastColumn="0" w:lastRowFirstColumn="0" w:lastRowLastColumn="0"/>
+            <w:tcW w:w="3714" w:type="dxa"/>
+            <w:vAlign w:val="center"/>
+          </w:tcPr>
+          <w:p>
+            <w:pPr>
+              <w:jc w:val="center"/>
+            </w:pPr>
+            <w:r>
+              <w:t>Verifikacija naziva</w:t>
+            </w:r>
+          </w:p>
+        </w:tc>
+        <w:tc>
+          <w:tcPr>
+            <w:tcW w:w="3714" w:type="dxa"/>
+          </w:tcPr>
+          <w:p>
+            <w:pPr>
+              <w:cnfStyle w:val="000000000000" w:firstRow="0" w:lastRow="0" w:firstColumn="0" w:lastColumn="0" w:oddVBand="0" w:evenVBand="0" w:oddHBand="0" w:evenHBand="0" w:firstRowFirstColumn="0" w:firstRowLastColumn="0" w:lastRowFirstColumn="0" w:lastRowLastColumn="0"/>
+            </w:pPr>
+            <w:r>
+              <w:t xml:space="preserve">Kada </w:t>
+            </w:r>
+            <w:proofErr w:type="spellStart"/>
+            <w:r>
+              <w:t>admin</w:t>
+            </w:r>
+            <w:proofErr w:type="spellEnd"/>
+            <w:r>
+              <w:t xml:space="preserve"> unese naziv kategorije, doći će do provere da li se taj naziv već koristi</w:t>
+            </w:r>
+            <w:r>
+              <w:t xml:space="preserve"> i da li je polje za unos naziva kategorije prazno.</w:t>
+            </w:r>
+          </w:p>
+        </w:tc>
+      </w:tr>
+      <w:tr>
+        <w:tc>
+          <w:tcPr>
+            <w:cnfStyle w:val="001000000000" w:firstRow="0" w:lastRow="0" w:firstColumn="1" w:lastColumn="0" w:oddVBand="0" w:evenVBand="0" w:oddHBand="0" w:evenHBand="0" w:firstRowFirstColumn="0" w:firstRowLastColumn="0" w:lastRowFirstColumn="0" w:lastRowLastColumn="0"/>
+            <w:tcW w:w="3714" w:type="dxa"/>
+            <w:vAlign w:val="center"/>
+          </w:tcPr>
+          <w:p>
+            <w:pPr>
+              <w:jc w:val="center"/>
+            </w:pPr>
+            <w:r>
+              <w:t>Prikaz greške</w:t>
+            </w:r>
+          </w:p>
+        </w:tc>
+        <w:tc>
+          <w:tcPr>
+            <w:tcW w:w="3714" w:type="dxa"/>
+          </w:tcPr>
+          <w:p>
+            <w:pPr>
+              <w:cnfStyle w:val="000000000000" w:firstRow="0" w:lastRow="0" w:firstColumn="0" w:lastColumn="0" w:oddVBand="0" w:evenVBand="0" w:oddHBand="0" w:evenHBand="0" w:firstRowFirstColumn="0" w:firstRowLastColumn="0" w:lastRowFirstColumn="0" w:lastRowLastColumn="0"/>
+            </w:pPr>
+            <w:r>
+              <w:t>Prikazaće se greška ako unet naziv kategorije već postoji</w:t>
+            </w:r>
+            <w:r>
+              <w:t xml:space="preserve"> ili ako je polje za unos naziva kategorije prazno.</w:t>
+            </w:r>
           </w:p>
         </w:tc>
       </w:tr>
@@ -4859,19 +5005,20 @@
         <w:rPr>
           <w:noProof/>
         </w:rPr>
+        <w:lastRenderedPageBreak/>
         <w:drawing>
-          <wp:anchor distT="0" distB="0" distL="114300" distR="114300" simplePos="0" relativeHeight="251660288" behindDoc="0" locked="0" layoutInCell="1" allowOverlap="1" wp14:anchorId="7868ED78" wp14:editId="2F425668">
+          <wp:anchor distT="0" distB="0" distL="114300" distR="114300" simplePos="0" relativeHeight="251667456" behindDoc="0" locked="0" layoutInCell="1" allowOverlap="1" wp14:anchorId="49092D2B" wp14:editId="020E281F">
             <wp:simplePos x="0" y="0"/>
             <wp:positionH relativeFrom="margin">
               <wp:align>right</wp:align>
             </wp:positionH>
             <wp:positionV relativeFrom="paragraph">
-              <wp:posOffset>362585</wp:posOffset>
+              <wp:posOffset>0</wp:posOffset>
             </wp:positionV>
-            <wp:extent cx="4723130" cy="3309620"/>
-            <wp:effectExtent l="0" t="0" r="1270" b="5080"/>
+            <wp:extent cx="4723130" cy="4009390"/>
+            <wp:effectExtent l="0" t="0" r="1270" b="0"/>
             <wp:wrapTopAndBottom/>
-            <wp:docPr id="1743781738" name="Picture 3"/>
+            <wp:docPr id="968936425" name="Picture 1"/>
             <wp:cNvGraphicFramePr>
               <a:graphicFrameLocks xmlns:a="http://schemas.openxmlformats.org/drawingml/2006/main" noChangeAspect="1"/>
             </wp:cNvGraphicFramePr>
@@ -4879,7 +5026,7 @@
               <a:graphicData uri="http://schemas.openxmlformats.org/drawingml/2006/picture">
                 <pic:pic xmlns:pic="http://schemas.openxmlformats.org/drawingml/2006/picture">
                   <pic:nvPicPr>
-                    <pic:cNvPr id="1743781738" name="Picture 1743781738"/>
+                    <pic:cNvPr id="968936425" name="Picture 968936425"/>
                     <pic:cNvPicPr/>
                   </pic:nvPicPr>
                   <pic:blipFill>
@@ -4897,7 +5044,7 @@
                   <pic:spPr>
                     <a:xfrm>
                       <a:off x="0" y="0"/>
-                      <a:ext cx="4723130" cy="3309620"/>
+                      <a:ext cx="4723130" cy="4009390"/>
                     </a:xfrm>
                     <a:prstGeom prst="rect">
                       <a:avLst/>
@@ -4910,18 +5057,12 @@
         </w:drawing>
       </w:r>
     </w:p>
-    <w:p/>
-    <w:p/>
-    <w:p/>
-    <w:p/>
-    <w:p/>
     <w:p>
       <w:pPr>
         <w:pStyle w:val="Heading2"/>
       </w:pPr>
       <w:proofErr w:type="spellStart"/>
       <w:r>
-        <w:lastRenderedPageBreak/>
         <w:t>Bill</w:t>
       </w:r>
       <w:proofErr w:type="spellEnd"/>
@@ -5003,92 +5144,123 @@
             <w:pPr>
               <w:cnfStyle w:val="000000000000" w:firstRow="0" w:lastRow="0" w:firstColumn="0" w:lastColumn="0" w:oddVBand="0" w:evenVBand="0" w:oddHBand="0" w:evenHBand="0" w:firstRowFirstColumn="0" w:firstRowLastColumn="0" w:lastRowFirstColumn="0" w:lastRowLastColumn="0"/>
             </w:pPr>
-          </w:p>
-        </w:tc>
-      </w:tr>
-      <w:tr>
-        <w:tc>
-          <w:tcPr>
-            <w:cnfStyle w:val="001000000000" w:firstRow="0" w:lastRow="0" w:firstColumn="1" w:lastColumn="0" w:oddVBand="0" w:evenVBand="0" w:oddHBand="0" w:evenHBand="0" w:firstRowFirstColumn="0" w:firstRowLastColumn="0" w:lastRowFirstColumn="0" w:lastRowLastColumn="0"/>
-            <w:tcW w:w="3714" w:type="dxa"/>
-            <w:vAlign w:val="center"/>
-          </w:tcPr>
-          <w:p>
-            <w:pPr>
-              <w:jc w:val="center"/>
-            </w:pPr>
-            <w:r>
-              <w:t xml:space="preserve">Brisanje artikla iz </w:t>
+            <w:r>
+              <w:t xml:space="preserve">Mušterija </w:t>
+            </w:r>
+            <w:r>
+              <w:t xml:space="preserve">ima pregled svih </w:t>
+            </w:r>
+            <w:r>
+              <w:t>artikala ( produkti zajedno sa količinom )</w:t>
+            </w:r>
+            <w:r>
+              <w:t xml:space="preserve"> koje je stavila u korpu.</w:t>
+            </w:r>
+            <w:r>
+              <w:t xml:space="preserve"> Artikli se prikazuju preko paginacije. Jedna strana prikazuje 12 artikala.</w:t>
+            </w:r>
+          </w:p>
+        </w:tc>
+      </w:tr>
+      <w:tr>
+        <w:tc>
+          <w:tcPr>
+            <w:cnfStyle w:val="001000000000" w:firstRow="0" w:lastRow="0" w:firstColumn="1" w:lastColumn="0" w:oddVBand="0" w:evenVBand="0" w:oddHBand="0" w:evenHBand="0" w:firstRowFirstColumn="0" w:firstRowLastColumn="0" w:lastRowFirstColumn="0" w:lastRowLastColumn="0"/>
+            <w:tcW w:w="3714" w:type="dxa"/>
+            <w:vAlign w:val="center"/>
+          </w:tcPr>
+          <w:p>
+            <w:pPr>
+              <w:jc w:val="center"/>
+            </w:pPr>
+            <w:r>
+              <w:t>Brisanje artikla iz korpe</w:t>
+            </w:r>
+          </w:p>
+        </w:tc>
+        <w:tc>
+          <w:tcPr>
+            <w:tcW w:w="3714" w:type="dxa"/>
+          </w:tcPr>
+          <w:p>
+            <w:pPr>
+              <w:cnfStyle w:val="000000000000" w:firstRow="0" w:lastRow="0" w:firstColumn="0" w:lastColumn="0" w:oddVBand="0" w:evenVBand="0" w:oddHBand="0" w:evenHBand="0" w:firstRowFirstColumn="0" w:firstRowLastColumn="0" w:lastRowFirstColumn="0" w:lastRowLastColumn="0"/>
+            </w:pPr>
+            <w:r>
+              <w:t>Mušterije briše artikal iz korpe. Kada klikne na izbriši artikal će nestati iz tabele.</w:t>
+            </w:r>
+          </w:p>
+        </w:tc>
+      </w:tr>
+      <w:tr>
+        <w:tc>
+          <w:tcPr>
+            <w:cnfStyle w:val="001000000000" w:firstRow="0" w:lastRow="0" w:firstColumn="1" w:lastColumn="0" w:oddVBand="0" w:evenVBand="0" w:oddHBand="0" w:evenHBand="0" w:firstRowFirstColumn="0" w:firstRowLastColumn="0" w:lastRowFirstColumn="0" w:lastRowLastColumn="0"/>
+            <w:tcW w:w="3714" w:type="dxa"/>
+            <w:vAlign w:val="center"/>
+          </w:tcPr>
+          <w:p>
+            <w:pPr>
+              <w:jc w:val="center"/>
+            </w:pPr>
+            <w:r>
+              <w:t>Plaćanje</w:t>
+            </w:r>
+          </w:p>
+        </w:tc>
+        <w:tc>
+          <w:tcPr>
+            <w:tcW w:w="3714" w:type="dxa"/>
+          </w:tcPr>
+          <w:p>
+            <w:pPr>
+              <w:cnfStyle w:val="000000000000" w:firstRow="0" w:lastRow="0" w:firstColumn="0" w:lastColumn="0" w:oddVBand="0" w:evenVBand="0" w:oddHBand="0" w:evenHBand="0" w:firstRowFirstColumn="0" w:firstRowLastColumn="0" w:lastRowFirstColumn="0" w:lastRowLastColumn="0"/>
+            </w:pPr>
+            <w:r>
+              <w:t>Mušterija plaća ukupnu sumu korpe.</w:t>
+            </w:r>
+          </w:p>
+        </w:tc>
+      </w:tr>
+      <w:tr>
+        <w:tc>
+          <w:tcPr>
+            <w:cnfStyle w:val="001000000000" w:firstRow="0" w:lastRow="0" w:firstColumn="1" w:lastColumn="0" w:oddVBand="0" w:evenVBand="0" w:oddHBand="0" w:evenHBand="0" w:firstRowFirstColumn="0" w:firstRowLastColumn="0" w:lastRowFirstColumn="0" w:lastRowLastColumn="0"/>
+            <w:tcW w:w="3714" w:type="dxa"/>
+            <w:vAlign w:val="center"/>
+          </w:tcPr>
+          <w:p>
+            <w:pPr>
+              <w:jc w:val="center"/>
+            </w:pPr>
+            <w:r>
+              <w:lastRenderedPageBreak/>
+              <w:t>Slanje računa na mejl</w:t>
+            </w:r>
+          </w:p>
+        </w:tc>
+        <w:tc>
+          <w:tcPr>
+            <w:tcW w:w="3714" w:type="dxa"/>
+          </w:tcPr>
+          <w:p>
+            <w:pPr>
+              <w:cnfStyle w:val="000000000000" w:firstRow="0" w:lastRow="0" w:firstColumn="0" w:lastColumn="0" w:oddVBand="0" w:evenVBand="0" w:oddHBand="0" w:evenHBand="0" w:firstRowFirstColumn="0" w:firstRowLastColumn="0" w:lastRowFirstColumn="0" w:lastRowLastColumn="0"/>
+            </w:pPr>
+            <w:r>
+              <w:t xml:space="preserve">Posle plaćanja, </w:t>
             </w:r>
             <w:proofErr w:type="spellStart"/>
             <w:r>
-              <w:t>korpse</w:t>
+              <w:t>Eprodavnica</w:t>
             </w:r>
             <w:proofErr w:type="spellEnd"/>
-          </w:p>
-        </w:tc>
-        <w:tc>
-          <w:tcPr>
-            <w:tcW w:w="3714" w:type="dxa"/>
-          </w:tcPr>
-          <w:p>
-            <w:pPr>
-              <w:cnfStyle w:val="000000000000" w:firstRow="0" w:lastRow="0" w:firstColumn="0" w:lastColumn="0" w:oddVBand="0" w:evenVBand="0" w:oddHBand="0" w:evenHBand="0" w:firstRowFirstColumn="0" w:firstRowLastColumn="0" w:lastRowFirstColumn="0" w:lastRowLastColumn="0"/>
-            </w:pPr>
-          </w:p>
-        </w:tc>
-      </w:tr>
-      <w:tr>
-        <w:tc>
-          <w:tcPr>
-            <w:cnfStyle w:val="001000000000" w:firstRow="0" w:lastRow="0" w:firstColumn="1" w:lastColumn="0" w:oddVBand="0" w:evenVBand="0" w:oddHBand="0" w:evenHBand="0" w:firstRowFirstColumn="0" w:firstRowLastColumn="0" w:lastRowFirstColumn="0" w:lastRowLastColumn="0"/>
-            <w:tcW w:w="3714" w:type="dxa"/>
-            <w:vAlign w:val="center"/>
-          </w:tcPr>
-          <w:p>
-            <w:pPr>
-              <w:jc w:val="center"/>
-            </w:pPr>
-            <w:r>
-              <w:t>Plaćanje</w:t>
-            </w:r>
-          </w:p>
-        </w:tc>
-        <w:tc>
-          <w:tcPr>
-            <w:tcW w:w="3714" w:type="dxa"/>
-          </w:tcPr>
-          <w:p>
-            <w:pPr>
-              <w:cnfStyle w:val="000000000000" w:firstRow="0" w:lastRow="0" w:firstColumn="0" w:lastColumn="0" w:oddVBand="0" w:evenVBand="0" w:oddHBand="0" w:evenHBand="0" w:firstRowFirstColumn="0" w:firstRowLastColumn="0" w:lastRowFirstColumn="0" w:lastRowLastColumn="0"/>
-            </w:pPr>
-          </w:p>
-        </w:tc>
-      </w:tr>
-      <w:tr>
-        <w:tc>
-          <w:tcPr>
-            <w:cnfStyle w:val="001000000000" w:firstRow="0" w:lastRow="0" w:firstColumn="1" w:lastColumn="0" w:oddVBand="0" w:evenVBand="0" w:oddHBand="0" w:evenHBand="0" w:firstRowFirstColumn="0" w:firstRowLastColumn="0" w:lastRowFirstColumn="0" w:lastRowLastColumn="0"/>
-            <w:tcW w:w="3714" w:type="dxa"/>
-            <w:vAlign w:val="center"/>
-          </w:tcPr>
-          <w:p>
-            <w:pPr>
-              <w:jc w:val="center"/>
-            </w:pPr>
-            <w:r>
-              <w:t>Slanje računa na mejl</w:t>
-            </w:r>
-          </w:p>
-        </w:tc>
-        <w:tc>
-          <w:tcPr>
-            <w:tcW w:w="3714" w:type="dxa"/>
-          </w:tcPr>
-          <w:p>
-            <w:pPr>
-              <w:cnfStyle w:val="000000000000" w:firstRow="0" w:lastRow="0" w:firstColumn="0" w:lastColumn="0" w:oddVBand="0" w:evenVBand="0" w:oddHBand="0" w:evenHBand="0" w:firstRowFirstColumn="0" w:firstRowLastColumn="0" w:lastRowFirstColumn="0" w:lastRowLastColumn="0"/>
-            </w:pPr>
+            <w:r>
+              <w:t xml:space="preserve"> šalje na mejl mušteriji račun u kojem će biti sadržaj korpe</w:t>
+            </w:r>
+            <w:r>
+              <w:t xml:space="preserve"> zajedno sa datumom kada je plaćeno.</w:t>
+            </w:r>
           </w:p>
         </w:tc>
       </w:tr>
@@ -5116,6 +5288,9 @@
             <w:pPr>
               <w:cnfStyle w:val="000000000000" w:firstRow="0" w:lastRow="0" w:firstColumn="0" w:lastColumn="0" w:oddVBand="0" w:evenVBand="0" w:oddHBand="0" w:evenHBand="0" w:firstRowFirstColumn="0" w:firstRowLastColumn="0" w:lastRowFirstColumn="0" w:lastRowLastColumn="0"/>
             </w:pPr>
+            <w:r>
+              <w:t>Mušterija ima pregled svih svojih računa. Računi se prikazuju preko paginacije. Jedna strana prikazuje 12 računa.</w:t>
+            </w:r>
           </w:p>
         </w:tc>
       </w:tr>
@@ -5143,6 +5318,17 @@
             <w:pPr>
               <w:cnfStyle w:val="000000000000" w:firstRow="0" w:lastRow="0" w:firstColumn="0" w:lastColumn="0" w:oddVBand="0" w:evenVBand="0" w:oddHBand="0" w:evenHBand="0" w:firstRowFirstColumn="0" w:firstRowLastColumn="0" w:lastRowFirstColumn="0" w:lastRowLastColumn="0"/>
             </w:pPr>
+            <w:r>
+              <w:t xml:space="preserve">Mušterija i </w:t>
+            </w:r>
+            <w:proofErr w:type="spellStart"/>
+            <w:r>
+              <w:t>admin</w:t>
+            </w:r>
+            <w:proofErr w:type="spellEnd"/>
+            <w:r>
+              <w:t xml:space="preserve"> imaju detaljan pregled računa. Artikli se prikazuju preko paginacije. Jedna strana prikazuje 12 artikala.</w:t>
+            </w:r>
           </w:p>
         </w:tc>
       </w:tr>
@@ -5170,6 +5356,22 @@
             <w:pPr>
               <w:cnfStyle w:val="000000000000" w:firstRow="0" w:lastRow="0" w:firstColumn="0" w:lastColumn="0" w:oddVBand="0" w:evenVBand="0" w:oddHBand="0" w:evenHBand="0" w:firstRowFirstColumn="0" w:firstRowLastColumn="0" w:lastRowFirstColumn="0" w:lastRowLastColumn="0"/>
             </w:pPr>
+            <w:proofErr w:type="spellStart"/>
+            <w:r>
+              <w:t>Admin</w:t>
+            </w:r>
+            <w:proofErr w:type="spellEnd"/>
+            <w:r>
+              <w:t xml:space="preserve"> ima pregled svih računa koji su ikada napravljeni u </w:t>
+            </w:r>
+            <w:proofErr w:type="spellStart"/>
+            <w:r>
+              <w:t>Eprodavnici</w:t>
+            </w:r>
+            <w:proofErr w:type="spellEnd"/>
+            <w:r>
+              <w:t>. Računi se prikazuju preko paginacije. Jedna strana prikazuje 12 računa.</w:t>
+            </w:r>
           </w:p>
         </w:tc>
       </w:tr>
@@ -5182,18 +5384,18 @@
         <mc:AlternateContent>
           <mc:Choice Requires="wpg">
             <w:drawing>
-              <wp:anchor distT="0" distB="0" distL="114300" distR="114300" simplePos="0" relativeHeight="251663360" behindDoc="0" locked="0" layoutInCell="1" allowOverlap="1" wp14:anchorId="1365C2CE" wp14:editId="1EF99A37">
+              <wp:anchor distT="0" distB="0" distL="114300" distR="114300" simplePos="0" relativeHeight="251670528" behindDoc="0" locked="0" layoutInCell="1" allowOverlap="1" wp14:anchorId="4601DCD4" wp14:editId="2CF12184">
                 <wp:simplePos x="0" y="0"/>
-                <wp:positionH relativeFrom="column">
-                  <wp:posOffset>0</wp:posOffset>
+                <wp:positionH relativeFrom="margin">
+                  <wp:align>left</wp:align>
                 </wp:positionH>
                 <wp:positionV relativeFrom="paragraph">
-                  <wp:posOffset>314325</wp:posOffset>
+                  <wp:posOffset>539087</wp:posOffset>
                 </wp:positionV>
                 <wp:extent cx="4723130" cy="3291840"/>
                 <wp:effectExtent l="0" t="0" r="20320" b="3810"/>
                 <wp:wrapTopAndBottom/>
-                <wp:docPr id="351966828" name="Group 7"/>
+                <wp:docPr id="1522584945" name="Group 4"/>
                 <wp:cNvGraphicFramePr/>
                 <a:graphic xmlns:a="http://schemas.openxmlformats.org/drawingml/2006/main">
                   <a:graphicData uri="http://schemas.microsoft.com/office/word/2010/wordprocessingGroup">
@@ -5209,7 +5411,7 @@
                       </wpg:grpSpPr>
                       <pic:pic xmlns:pic="http://schemas.openxmlformats.org/drawingml/2006/picture">
                         <pic:nvPicPr>
-                          <pic:cNvPr id="1469491922" name="Picture 5"/>
+                          <pic:cNvPr id="820282025" name="Picture 2"/>
                           <pic:cNvPicPr>
                             <a:picLocks noChangeAspect="1"/>
                           </pic:cNvPicPr>
@@ -5237,12 +5439,12 @@
                         </pic:spPr>
                       </pic:pic>
                       <wps:wsp>
-                        <wps:cNvPr id="1221991170" name="Straight Connector 6"/>
+                        <wps:cNvPr id="1458653106" name="Straight Connector 3"/>
                         <wps:cNvCnPr/>
                         <wps:spPr>
-                          <a:xfrm>
-                            <a:off x="4705350" y="6350"/>
-                            <a:ext cx="6350" cy="3270250"/>
+                          <a:xfrm flipH="1">
+                            <a:off x="4699000" y="0"/>
+                            <a:ext cx="12700" cy="3270250"/>
                           </a:xfrm>
                           <a:prstGeom prst="line">
                             <a:avLst/>
@@ -5272,7 +5474,7 @@
           </mc:Choice>
           <mc:Fallback>
             <w:pict>
-              <v:group w14:anchorId="1A1E7A2D" id="Group 7" o:spid="_x0000_s1026" style="position:absolute;margin-left:0;margin-top:24.75pt;width:371.9pt;height:259.2pt;z-index:251663360" coordsize="47231,32918" o:gfxdata="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">
+              <v:group w14:anchorId="75E76A7B" id="Group 4" o:spid="_x0000_s1026" style="position:absolute;margin-left:0;margin-top:42.45pt;width:371.9pt;height:259.2pt;z-index:251670528;mso-position-horizontal:left;mso-position-horizontal-relative:margin" coordsize="47231,32918" o:gfxdata="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">
                 <v:shapetype id="_x0000_t75" coordsize="21600,21600" o:spt="75" o:preferrelative="t" path="m@4@5l@4@11@9@11@9@5xe" filled="f" stroked="f">
                   <v:stroke joinstyle="miter"/>
                   <v:formulas>
@@ -5292,140 +5494,26 @@
                   <v:path o:extrusionok="f" gradientshapeok="t" o:connecttype="rect"/>
                   <o:lock v:ext="edit" aspectratio="t"/>
                 </v:shapetype>
-                <v:shape id="Picture 5" o:spid="_x0000_s1027" type="#_x0000_t75" style="position:absolute;width:47231;height:32918;visibility:visible;mso-wrap-style:square" o:gfxdata="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">
+                <v:shape id="Picture 2" o:spid="_x0000_s1027" type="#_x0000_t75" style="position:absolute;width:47231;height:32918;visibility:visible;mso-wrap-style:square" o:gfxdata="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">
                   <v:imagedata r:id="rId13" o:title=""/>
                 </v:shape>
-                <v:line id="Straight Connector 6" o:spid="_x0000_s1028" style="position:absolute;visibility:visible;mso-wrap-style:square" from="47053,63" to="47117,32766" o:connectortype="straight" o:gfxdata="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" strokecolor="black [3200]" strokeweight=".5pt">
+                <v:line id="Straight Connector 3" o:spid="_x0000_s1028" style="position:absolute;flip:x;visibility:visible;mso-wrap-style:square" from="46990,0" to="47117,32702" o:connectortype="straight" o:gfxdata="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" strokecolor="black [3200]" strokeweight=".5pt">
                   <v:stroke joinstyle="miter"/>
                 </v:line>
-                <w10:wrap type="topAndBottom"/>
+                <w10:wrap type="topAndBottom" anchorx="margin"/>
               </v:group>
             </w:pict>
           </mc:Fallback>
         </mc:AlternateContent>
       </w:r>
     </w:p>
-    <w:p/>
-    <w:p/>
-    <w:p/>
-    <w:p/>
     <w:p>
       <w:pPr>
         <w:pStyle w:val="Heading2"/>
       </w:pPr>
-      <w:r>
-        <w:rPr>
-          <w:noProof/>
-        </w:rPr>
+      <w:proofErr w:type="spellStart"/>
+      <w:r>
         <w:lastRenderedPageBreak/>
-        <mc:AlternateContent>
-          <mc:Choice Requires="wpg">
-            <w:drawing>
-              <wp:anchor distT="0" distB="0" distL="114300" distR="114300" simplePos="0" relativeHeight="251666432" behindDoc="0" locked="0" layoutInCell="1" allowOverlap="1" wp14:anchorId="7F357509" wp14:editId="0AD99FDC">
-                <wp:simplePos x="0" y="0"/>
-                <wp:positionH relativeFrom="column">
-                  <wp:posOffset>0</wp:posOffset>
-                </wp:positionH>
-                <wp:positionV relativeFrom="paragraph">
-                  <wp:posOffset>2847975</wp:posOffset>
-                </wp:positionV>
-                <wp:extent cx="4723130" cy="4539615"/>
-                <wp:effectExtent l="0" t="0" r="20320" b="32385"/>
-                <wp:wrapTopAndBottom/>
-                <wp:docPr id="572639209" name="Group 10"/>
-                <wp:cNvGraphicFramePr/>
-                <a:graphic xmlns:a="http://schemas.openxmlformats.org/drawingml/2006/main">
-                  <a:graphicData uri="http://schemas.microsoft.com/office/word/2010/wordprocessingGroup">
-                    <wpg:wgp>
-                      <wpg:cNvGrpSpPr/>
-                      <wpg:grpSpPr>
-                        <a:xfrm>
-                          <a:off x="0" y="0"/>
-                          <a:ext cx="4723130" cy="4539615"/>
-                          <a:chOff x="0" y="0"/>
-                          <a:chExt cx="4723130" cy="4539615"/>
-                        </a:xfrm>
-                      </wpg:grpSpPr>
-                      <pic:pic xmlns:pic="http://schemas.openxmlformats.org/drawingml/2006/picture">
-                        <pic:nvPicPr>
-                          <pic:cNvPr id="1298466191" name="Picture 8"/>
-                          <pic:cNvPicPr>
-                            <a:picLocks noChangeAspect="1"/>
-                          </pic:cNvPicPr>
-                        </pic:nvPicPr>
-                        <pic:blipFill>
-                          <a:blip r:embed="rId14">
-                            <a:extLst>
-                              <a:ext uri="{28A0092B-C50C-407E-A947-70E740481C1C}">
-                                <a14:useLocalDpi xmlns:a14="http://schemas.microsoft.com/office/drawing/2010/main" val="0"/>
-                              </a:ext>
-                            </a:extLst>
-                          </a:blip>
-                          <a:stretch>
-                            <a:fillRect/>
-                          </a:stretch>
-                        </pic:blipFill>
-                        <pic:spPr>
-                          <a:xfrm>
-                            <a:off x="0" y="0"/>
-                            <a:ext cx="4723130" cy="4539615"/>
-                          </a:xfrm>
-                          <a:prstGeom prst="rect">
-                            <a:avLst/>
-                          </a:prstGeom>
-                        </pic:spPr>
-                      </pic:pic>
-                      <wps:wsp>
-                        <wps:cNvPr id="334728855" name="Straight Connector 9"/>
-                        <wps:cNvCnPr/>
-                        <wps:spPr>
-                          <a:xfrm>
-                            <a:off x="4705350" y="0"/>
-                            <a:ext cx="6350" cy="4539615"/>
-                          </a:xfrm>
-                          <a:prstGeom prst="line">
-                            <a:avLst/>
-                          </a:prstGeom>
-                        </wps:spPr>
-                        <wps:style>
-                          <a:lnRef idx="1">
-                            <a:schemeClr val="dk1"/>
-                          </a:lnRef>
-                          <a:fillRef idx="0">
-                            <a:schemeClr val="dk1"/>
-                          </a:fillRef>
-                          <a:effectRef idx="0">
-                            <a:schemeClr val="dk1"/>
-                          </a:effectRef>
-                          <a:fontRef idx="minor">
-                            <a:schemeClr val="tx1"/>
-                          </a:fontRef>
-                        </wps:style>
-                        <wps:bodyPr/>
-                      </wps:wsp>
-                    </wpg:wgp>
-                  </a:graphicData>
-                </a:graphic>
-              </wp:anchor>
-            </w:drawing>
-          </mc:Choice>
-          <mc:Fallback>
-            <w:pict>
-              <v:group w14:anchorId="0F6DC881" id="Group 10" o:spid="_x0000_s1026" style="position:absolute;margin-left:0;margin-top:224.25pt;width:371.9pt;height:357.45pt;z-index:251666432" coordsize="47231,45396" o:gfxdata="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">
-                <v:shape id="Picture 8" o:spid="_x0000_s1027" type="#_x0000_t75" style="position:absolute;width:47231;height:45396;visibility:visible;mso-wrap-style:square" o:gfxdata="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">
-                  <v:imagedata r:id="rId15" o:title=""/>
-                </v:shape>
-                <v:line id="Straight Connector 9" o:spid="_x0000_s1028" style="position:absolute;visibility:visible;mso-wrap-style:square" from="47053,0" to="47117,45396" o:connectortype="straight" o:gfxdata="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" strokecolor="black [3200]" strokeweight=".5pt">
-                  <v:stroke joinstyle="miter"/>
-                </v:line>
-                <w10:wrap type="topAndBottom"/>
-              </v:group>
-            </w:pict>
-          </mc:Fallback>
-        </mc:AlternateContent>
-      </w:r>
-      <w:proofErr w:type="spellStart"/>
-      <w:r>
         <w:t>Review</w:t>
       </w:r>
       <w:proofErr w:type="spellEnd"/>
@@ -5507,6 +5595,15 @@
             <w:pPr>
               <w:cnfStyle w:val="000000000000" w:firstRow="0" w:lastRow="0" w:firstColumn="0" w:lastColumn="0" w:oddVBand="0" w:evenVBand="0" w:oddHBand="0" w:evenHBand="0" w:firstRowFirstColumn="0" w:firstRowLastColumn="0" w:lastRowFirstColumn="0" w:lastRowLastColumn="0"/>
             </w:pPr>
+            <w:r>
+              <w:t>Mušteriji se prikazuju sve recenzije</w:t>
+            </w:r>
+            <w:r>
+              <w:t xml:space="preserve"> koje pripadaju njoj</w:t>
+            </w:r>
+            <w:r>
+              <w:t>. Prikazuju se preko paginacije. Jedna strana sadrži 6 recenzija.</w:t>
+            </w:r>
           </w:p>
         </w:tc>
       </w:tr>
@@ -5534,6 +5631,56 @@
             <w:pPr>
               <w:cnfStyle w:val="000000000000" w:firstRow="0" w:lastRow="0" w:firstColumn="0" w:lastColumn="0" w:oddVBand="0" w:evenVBand="0" w:oddHBand="0" w:evenHBand="0" w:firstRowFirstColumn="0" w:firstRowLastColumn="0" w:lastRowFirstColumn="0" w:lastRowLastColumn="0"/>
             </w:pPr>
+            <w:r>
+              <w:t>Mušterija filtrira</w:t>
+            </w:r>
+            <w:r>
+              <w:t xml:space="preserve"> njene</w:t>
+            </w:r>
+            <w:r>
+              <w:t xml:space="preserve"> recenzije preko ocena i datuma. Rezultat se prikazuje preko paginacije. Jedna strana sadrži 6 recenzija.</w:t>
+            </w:r>
+          </w:p>
+        </w:tc>
+      </w:tr>
+      <w:tr>
+        <w:tc>
+          <w:tcPr>
+            <w:cnfStyle w:val="001000000000" w:firstRow="0" w:lastRow="0" w:firstColumn="1" w:lastColumn="0" w:oddVBand="0" w:evenVBand="0" w:oddHBand="0" w:evenHBand="0" w:firstRowFirstColumn="0" w:firstRowLastColumn="0" w:lastRowFirstColumn="0" w:lastRowLastColumn="0"/>
+            <w:tcW w:w="3714" w:type="dxa"/>
+            <w:vAlign w:val="center"/>
+          </w:tcPr>
+          <w:p>
+            <w:pPr>
+              <w:jc w:val="center"/>
+            </w:pPr>
+            <w:proofErr w:type="spellStart"/>
+            <w:r>
+              <w:t>Resetovanje</w:t>
+            </w:r>
+            <w:proofErr w:type="spellEnd"/>
+            <w:r>
+              <w:t xml:space="preserve"> filtriranja recenzija mušterije</w:t>
+            </w:r>
+          </w:p>
+        </w:tc>
+        <w:tc>
+          <w:tcPr>
+            <w:tcW w:w="3714" w:type="dxa"/>
+          </w:tcPr>
+          <w:p>
+            <w:pPr>
+              <w:cnfStyle w:val="000000000000" w:firstRow="0" w:lastRow="0" w:firstColumn="0" w:lastColumn="0" w:oddVBand="0" w:evenVBand="0" w:oddHBand="0" w:evenHBand="0" w:firstRowFirstColumn="0" w:firstRowLastColumn="0" w:lastRowFirstColumn="0" w:lastRowLastColumn="0"/>
+            </w:pPr>
+            <w:r>
+              <w:t>Mušterija resetuje rezultat filtriranja što dovodi do ponovnog prikazivanja svih recenzija</w:t>
+            </w:r>
+            <w:r>
+              <w:t xml:space="preserve"> koje pripadaju mušteriji</w:t>
+            </w:r>
+            <w:r>
+              <w:t>. Polja za datume i ocene postaju prazna ako već nisu bila.</w:t>
+            </w:r>
           </w:p>
         </w:tc>
       </w:tr>
@@ -5561,6 +5708,112 @@
             <w:pPr>
               <w:cnfStyle w:val="000000000000" w:firstRow="0" w:lastRow="0" w:firstColumn="0" w:lastColumn="0" w:oddVBand="0" w:evenVBand="0" w:oddHBand="0" w:evenHBand="0" w:firstRowFirstColumn="0" w:firstRowLastColumn="0" w:lastRowFirstColumn="0" w:lastRowLastColumn="0"/>
             </w:pPr>
+            <w:proofErr w:type="spellStart"/>
+            <w:r>
+              <w:t>Admin</w:t>
+            </w:r>
+            <w:proofErr w:type="spellEnd"/>
+            <w:r>
+              <w:t xml:space="preserve"> i mušterija menjaju recenziju. </w:t>
+            </w:r>
+          </w:p>
+        </w:tc>
+      </w:tr>
+      <w:tr>
+        <w:tc>
+          <w:tcPr>
+            <w:cnfStyle w:val="001000000000" w:firstRow="0" w:lastRow="0" w:firstColumn="1" w:lastColumn="0" w:oddVBand="0" w:evenVBand="0" w:oddHBand="0" w:evenHBand="0" w:firstRowFirstColumn="0" w:firstRowLastColumn="0" w:lastRowFirstColumn="0" w:lastRowLastColumn="0"/>
+            <w:tcW w:w="3714" w:type="dxa"/>
+            <w:vAlign w:val="center"/>
+          </w:tcPr>
+          <w:p>
+            <w:pPr>
+              <w:jc w:val="center"/>
+            </w:pPr>
+            <w:r>
+              <w:t>Prikaz obaveštenja o promeni recenzije</w:t>
+            </w:r>
+          </w:p>
+        </w:tc>
+        <w:tc>
+          <w:tcPr>
+            <w:tcW w:w="3714" w:type="dxa"/>
+          </w:tcPr>
+          <w:p>
+            <w:pPr>
+              <w:cnfStyle w:val="000000000000" w:firstRow="0" w:lastRow="0" w:firstColumn="0" w:lastColumn="0" w:oddVBand="0" w:evenVBand="0" w:oddHBand="0" w:evenHBand="0" w:firstRowFirstColumn="0" w:firstRowLastColumn="0" w:lastRowFirstColumn="0" w:lastRowLastColumn="0"/>
+            </w:pPr>
+            <w:r>
+              <w:t xml:space="preserve">Posle promene recenzije , </w:t>
+            </w:r>
+            <w:proofErr w:type="spellStart"/>
+            <w:r>
+              <w:t>adminu</w:t>
+            </w:r>
+            <w:proofErr w:type="spellEnd"/>
+            <w:r>
+              <w:t xml:space="preserve"> i mušteriji se prikazuje obaveštenje o promeni recenzije.</w:t>
+            </w:r>
+          </w:p>
+        </w:tc>
+      </w:tr>
+      <w:tr>
+        <w:tc>
+          <w:tcPr>
+            <w:cnfStyle w:val="001000000000" w:firstRow="0" w:lastRow="0" w:firstColumn="1" w:lastColumn="0" w:oddVBand="0" w:evenVBand="0" w:oddHBand="0" w:evenHBand="0" w:firstRowFirstColumn="0" w:firstRowLastColumn="0" w:lastRowFirstColumn="0" w:lastRowLastColumn="0"/>
+            <w:tcW w:w="3714" w:type="dxa"/>
+            <w:vAlign w:val="center"/>
+          </w:tcPr>
+          <w:p>
+            <w:pPr>
+              <w:jc w:val="center"/>
+            </w:pPr>
+            <w:r>
+              <w:t>Prikaz greške za komentar polje</w:t>
+            </w:r>
+          </w:p>
+        </w:tc>
+        <w:tc>
+          <w:tcPr>
+            <w:tcW w:w="3714" w:type="dxa"/>
+          </w:tcPr>
+          <w:p>
+            <w:pPr>
+              <w:cnfStyle w:val="000000000000" w:firstRow="0" w:lastRow="0" w:firstColumn="0" w:lastColumn="0" w:oddVBand="0" w:evenVBand="0" w:oddHBand="0" w:evenHBand="0" w:firstRowFirstColumn="0" w:firstRowLastColumn="0" w:lastRowFirstColumn="0" w:lastRowLastColumn="0"/>
+            </w:pPr>
+            <w:r>
+              <w:t>Ako je polje za komentar prazno, postaće crveno . Dugme za promenu će biti zaključano.</w:t>
+            </w:r>
+          </w:p>
+        </w:tc>
+      </w:tr>
+      <w:tr>
+        <w:tc>
+          <w:tcPr>
+            <w:cnfStyle w:val="001000000000" w:firstRow="0" w:lastRow="0" w:firstColumn="1" w:lastColumn="0" w:oddVBand="0" w:evenVBand="0" w:oddHBand="0" w:evenHBand="0" w:firstRowFirstColumn="0" w:firstRowLastColumn="0" w:lastRowFirstColumn="0" w:lastRowLastColumn="0"/>
+            <w:tcW w:w="3714" w:type="dxa"/>
+            <w:vAlign w:val="center"/>
+          </w:tcPr>
+          <w:p>
+            <w:pPr>
+              <w:jc w:val="center"/>
+            </w:pPr>
+            <w:r>
+              <w:t>Verifikacija komentar polja</w:t>
+            </w:r>
+          </w:p>
+        </w:tc>
+        <w:tc>
+          <w:tcPr>
+            <w:tcW w:w="3714" w:type="dxa"/>
+          </w:tcPr>
+          <w:p>
+            <w:pPr>
+              <w:cnfStyle w:val="000000000000" w:firstRow="0" w:lastRow="0" w:firstColumn="0" w:lastColumn="0" w:oddVBand="0" w:evenVBand="0" w:oddHBand="0" w:evenHBand="0" w:firstRowFirstColumn="0" w:firstRowLastColumn="0" w:lastRowFirstColumn="0" w:lastRowLastColumn="0"/>
+            </w:pPr>
+            <w:r>
+              <w:t>Provera da li je polje komentar prazno.</w:t>
+            </w:r>
           </w:p>
         </w:tc>
       </w:tr>
@@ -5588,21 +5841,106 @@
             <w:pPr>
               <w:cnfStyle w:val="000000000000" w:firstRow="0" w:lastRow="0" w:firstColumn="0" w:lastColumn="0" w:oddVBand="0" w:evenVBand="0" w:oddHBand="0" w:evenHBand="0" w:firstRowFirstColumn="0" w:firstRowLastColumn="0" w:lastRowFirstColumn="0" w:lastRowLastColumn="0"/>
             </w:pPr>
-          </w:p>
-        </w:tc>
-      </w:tr>
-      <w:tr>
-        <w:tc>
-          <w:tcPr>
-            <w:cnfStyle w:val="001000000000" w:firstRow="0" w:lastRow="0" w:firstColumn="1" w:lastColumn="0" w:oddVBand="0" w:evenVBand="0" w:oddHBand="0" w:evenHBand="0" w:firstRowFirstColumn="0" w:firstRowLastColumn="0" w:lastRowFirstColumn="0" w:lastRowLastColumn="0"/>
-            <w:tcW w:w="3714" w:type="dxa"/>
-            <w:vAlign w:val="center"/>
-          </w:tcPr>
-          <w:p>
-            <w:pPr>
-              <w:jc w:val="center"/>
-            </w:pPr>
-            <w:r>
+            <w:proofErr w:type="spellStart"/>
+            <w:r>
+              <w:t>Admin</w:t>
+            </w:r>
+            <w:proofErr w:type="spellEnd"/>
+            <w:r>
+              <w:t xml:space="preserve"> i mušterija brišu recenziju. </w:t>
+            </w:r>
+          </w:p>
+        </w:tc>
+      </w:tr>
+      <w:tr>
+        <w:tc>
+          <w:tcPr>
+            <w:cnfStyle w:val="001000000000" w:firstRow="0" w:lastRow="0" w:firstColumn="1" w:lastColumn="0" w:oddVBand="0" w:evenVBand="0" w:oddHBand="0" w:evenHBand="0" w:firstRowFirstColumn="0" w:firstRowLastColumn="0" w:lastRowFirstColumn="0" w:lastRowLastColumn="0"/>
+            <w:tcW w:w="3714" w:type="dxa"/>
+            <w:vAlign w:val="center"/>
+          </w:tcPr>
+          <w:p>
+            <w:pPr>
+              <w:jc w:val="center"/>
+            </w:pPr>
+            <w:r>
+              <w:t>Prikaz obaveštenja o brisanju recenzije</w:t>
+            </w:r>
+          </w:p>
+        </w:tc>
+        <w:tc>
+          <w:tcPr>
+            <w:tcW w:w="3714" w:type="dxa"/>
+          </w:tcPr>
+          <w:p>
+            <w:pPr>
+              <w:cnfStyle w:val="000000000000" w:firstRow="0" w:lastRow="0" w:firstColumn="0" w:lastColumn="0" w:oddVBand="0" w:evenVBand="0" w:oddHBand="0" w:evenHBand="0" w:firstRowFirstColumn="0" w:firstRowLastColumn="0" w:lastRowFirstColumn="0" w:lastRowLastColumn="0"/>
+            </w:pPr>
+            <w:r>
+              <w:t>Posle uspešnog brisanja recenzije prikazuje se obaveštenje da je recenzija obrisana.</w:t>
+            </w:r>
+          </w:p>
+        </w:tc>
+      </w:tr>
+      <w:tr>
+        <w:tc>
+          <w:tcPr>
+            <w:cnfStyle w:val="001000000000" w:firstRow="0" w:lastRow="0" w:firstColumn="1" w:lastColumn="0" w:oddVBand="0" w:evenVBand="0" w:oddHBand="0" w:evenHBand="0" w:firstRowFirstColumn="0" w:firstRowLastColumn="0" w:lastRowFirstColumn="0" w:lastRowLastColumn="0"/>
+            <w:tcW w:w="3714" w:type="dxa"/>
+            <w:vAlign w:val="center"/>
+          </w:tcPr>
+          <w:p>
+            <w:pPr>
+              <w:jc w:val="center"/>
+            </w:pPr>
+            <w:r>
+              <w:t>Izračunavanje srednje vrednosti ocene produkta</w:t>
+            </w:r>
+          </w:p>
+        </w:tc>
+        <w:tc>
+          <w:tcPr>
+            <w:tcW w:w="3714" w:type="dxa"/>
+          </w:tcPr>
+          <w:p>
+            <w:pPr>
+              <w:cnfStyle w:val="000000000000" w:firstRow="0" w:lastRow="0" w:firstColumn="0" w:lastColumn="0" w:oddVBand="0" w:evenVBand="0" w:oddHBand="0" w:evenHBand="0" w:firstRowFirstColumn="0" w:firstRowLastColumn="0" w:lastRowFirstColumn="0" w:lastRowLastColumn="0"/>
+            </w:pPr>
+            <w:r>
+              <w:t xml:space="preserve">Posle brisanja ili promene od strane mušterije ili </w:t>
+            </w:r>
+            <w:proofErr w:type="spellStart"/>
+            <w:r>
+              <w:t>admina</w:t>
+            </w:r>
+            <w:proofErr w:type="spellEnd"/>
+            <w:r>
+              <w:t xml:space="preserve"> </w:t>
+            </w:r>
+            <w:proofErr w:type="spellStart"/>
+            <w:r>
+              <w:t>Eprodavnica</w:t>
+            </w:r>
+            <w:proofErr w:type="spellEnd"/>
+            <w:r>
+              <w:t xml:space="preserve"> ponovo izračunava srednju vrednost produkta.</w:t>
+            </w:r>
+          </w:p>
+        </w:tc>
+      </w:tr>
+      <w:tr>
+        <w:tc>
+          <w:tcPr>
+            <w:cnfStyle w:val="001000000000" w:firstRow="0" w:lastRow="0" w:firstColumn="1" w:lastColumn="0" w:oddVBand="0" w:evenVBand="0" w:oddHBand="0" w:evenHBand="0" w:firstRowFirstColumn="0" w:firstRowLastColumn="0" w:lastRowFirstColumn="0" w:lastRowLastColumn="0"/>
+            <w:tcW w:w="3714" w:type="dxa"/>
+            <w:vAlign w:val="center"/>
+          </w:tcPr>
+          <w:p>
+            <w:pPr>
+              <w:jc w:val="center"/>
+            </w:pPr>
+            <w:r>
+              <w:lastRenderedPageBreak/>
               <w:t>Pregled svih recenzija</w:t>
             </w:r>
           </w:p>
@@ -5615,38 +5953,54 @@
             <w:pPr>
               <w:cnfStyle w:val="000000000000" w:firstRow="0" w:lastRow="0" w:firstColumn="0" w:lastColumn="0" w:oddVBand="0" w:evenVBand="0" w:oddHBand="0" w:evenHBand="0" w:firstRowFirstColumn="0" w:firstRowLastColumn="0" w:lastRowFirstColumn="0" w:lastRowLastColumn="0"/>
             </w:pPr>
-          </w:p>
-        </w:tc>
-      </w:tr>
-      <w:tr>
-        <w:tc>
-          <w:tcPr>
-            <w:cnfStyle w:val="001000000000" w:firstRow="0" w:lastRow="0" w:firstColumn="1" w:lastColumn="0" w:oddVBand="0" w:evenVBand="0" w:oddHBand="0" w:evenHBand="0" w:firstRowFirstColumn="0" w:firstRowLastColumn="0" w:lastRowFirstColumn="0" w:lastRowLastColumn="0"/>
-            <w:tcW w:w="3714" w:type="dxa"/>
-            <w:vAlign w:val="center"/>
-          </w:tcPr>
-          <w:p>
-            <w:pPr>
-              <w:jc w:val="center"/>
-            </w:pPr>
             <w:proofErr w:type="spellStart"/>
             <w:r>
+              <w:t>Adminu</w:t>
+            </w:r>
+            <w:proofErr w:type="spellEnd"/>
+            <w:r>
+              <w:t xml:space="preserve"> se prikazuje sve recenzije preko paginacije. Jedna strana je 6 recenzija.</w:t>
+            </w:r>
+          </w:p>
+        </w:tc>
+      </w:tr>
+      <w:tr>
+        <w:tc>
+          <w:tcPr>
+            <w:cnfStyle w:val="001000000000" w:firstRow="0" w:lastRow="0" w:firstColumn="1" w:lastColumn="0" w:oddVBand="0" w:evenVBand="0" w:oddHBand="0" w:evenHBand="0" w:firstRowFirstColumn="0" w:firstRowLastColumn="0" w:lastRowFirstColumn="0" w:lastRowLastColumn="0"/>
+            <w:tcW w:w="3714" w:type="dxa"/>
+            <w:vAlign w:val="center"/>
+          </w:tcPr>
+          <w:p>
+            <w:pPr>
+              <w:jc w:val="center"/>
+            </w:pPr>
+            <w:proofErr w:type="spellStart"/>
+            <w:r>
               <w:t>Resetovanje</w:t>
             </w:r>
             <w:proofErr w:type="spellEnd"/>
             <w:r>
-              <w:t xml:space="preserve"> filtriranja</w:t>
-            </w:r>
-          </w:p>
-        </w:tc>
-        <w:tc>
-          <w:tcPr>
-            <w:tcW w:w="3714" w:type="dxa"/>
-          </w:tcPr>
-          <w:p>
-            <w:pPr>
-              <w:cnfStyle w:val="000000000000" w:firstRow="0" w:lastRow="0" w:firstColumn="0" w:lastColumn="0" w:oddVBand="0" w:evenVBand="0" w:oddHBand="0" w:evenHBand="0" w:firstRowFirstColumn="0" w:firstRowLastColumn="0" w:lastRowFirstColumn="0" w:lastRowLastColumn="0"/>
-            </w:pPr>
+              <w:t xml:space="preserve"> filtriranja svih recenzija</w:t>
+            </w:r>
+          </w:p>
+        </w:tc>
+        <w:tc>
+          <w:tcPr>
+            <w:tcW w:w="3714" w:type="dxa"/>
+          </w:tcPr>
+          <w:p>
+            <w:pPr>
+              <w:cnfStyle w:val="000000000000" w:firstRow="0" w:lastRow="0" w:firstColumn="0" w:lastColumn="0" w:oddVBand="0" w:evenVBand="0" w:oddHBand="0" w:evenHBand="0" w:firstRowFirstColumn="0" w:firstRowLastColumn="0" w:lastRowFirstColumn="0" w:lastRowLastColumn="0"/>
+            </w:pPr>
+            <w:proofErr w:type="spellStart"/>
+            <w:r>
+              <w:t>Admin</w:t>
+            </w:r>
+            <w:proofErr w:type="spellEnd"/>
+            <w:r>
+              <w:t xml:space="preserve"> resetuje rezultat filtriranja što dovodi do ponovnog prikaza svih recenzije. Polja za datume i ocene postaju prazna ako već nisu bila.</w:t>
+            </w:r>
           </w:p>
         </w:tc>
       </w:tr>
@@ -5674,546 +6028,14 @@
             <w:pPr>
               <w:cnfStyle w:val="000000000000" w:firstRow="0" w:lastRow="0" w:firstColumn="0" w:lastColumn="0" w:oddVBand="0" w:evenVBand="0" w:oddHBand="0" w:evenHBand="0" w:firstRowFirstColumn="0" w:firstRowLastColumn="0" w:lastRowFirstColumn="0" w:lastRowLastColumn="0"/>
             </w:pPr>
-          </w:p>
-        </w:tc>
-      </w:tr>
-    </w:tbl>
-    <w:p>
-      <w:pPr>
-        <w:pStyle w:val="Heading2"/>
-      </w:pPr>
-      <w:proofErr w:type="spellStart"/>
-      <w:r>
-        <w:lastRenderedPageBreak/>
-        <w:t>User</w:t>
-      </w:r>
-      <w:proofErr w:type="spellEnd"/>
-      <w:r>
-        <w:t xml:space="preserve"> Management </w:t>
-      </w:r>
-      <w:proofErr w:type="spellStart"/>
-      <w:r>
-        <w:t>Mikrofrontend</w:t>
-      </w:r>
-      <w:proofErr w:type="spellEnd"/>
-    </w:p>
-    <w:tbl>
-      <w:tblPr>
-        <w:tblStyle w:val="GridTable1Light"/>
-        <w:tblW w:w="0" w:type="auto"/>
-        <w:tblLook w:val="04A0" w:firstRow="1" w:lastRow="0" w:firstColumn="1" w:lastColumn="0" w:noHBand="0" w:noVBand="1"/>
-      </w:tblPr>
-      <w:tblGrid>
-        <w:gridCol w:w="3714"/>
-        <w:gridCol w:w="3714"/>
-      </w:tblGrid>
-      <w:tr>
-        <w:trPr>
-          <w:cnfStyle w:val="100000000000" w:firstRow="1" w:lastRow="0" w:firstColumn="0" w:lastColumn="0" w:oddVBand="0" w:evenVBand="0" w:oddHBand="0" w:evenHBand="0" w:firstRowFirstColumn="0" w:firstRowLastColumn="0" w:lastRowFirstColumn="0" w:lastRowLastColumn="0"/>
-        </w:trPr>
-        <w:tc>
-          <w:tcPr>
-            <w:cnfStyle w:val="001000000000" w:firstRow="0" w:lastRow="0" w:firstColumn="1" w:lastColumn="0" w:oddVBand="0" w:evenVBand="0" w:oddHBand="0" w:evenHBand="0" w:firstRowFirstColumn="0" w:firstRowLastColumn="0" w:lastRowFirstColumn="0" w:lastRowLastColumn="0"/>
-            <w:tcW w:w="3714" w:type="dxa"/>
-            <w:vAlign w:val="center"/>
-          </w:tcPr>
-          <w:p>
-            <w:pPr>
-              <w:jc w:val="center"/>
-            </w:pPr>
             <w:proofErr w:type="spellStart"/>
             <w:r>
-              <w:t>Use-Case</w:t>
+              <w:t>Admin</w:t>
             </w:r>
             <w:proofErr w:type="spellEnd"/>
-          </w:p>
-        </w:tc>
-        <w:tc>
-          <w:tcPr>
-            <w:tcW w:w="3714" w:type="dxa"/>
-          </w:tcPr>
-          <w:p>
-            <w:pPr>
-              <w:cnfStyle w:val="100000000000" w:firstRow="1" w:lastRow="0" w:firstColumn="0" w:lastColumn="0" w:oddVBand="0" w:evenVBand="0" w:oddHBand="0" w:evenHBand="0" w:firstRowFirstColumn="0" w:firstRowLastColumn="0" w:lastRowFirstColumn="0" w:lastRowLastColumn="0"/>
-            </w:pPr>
-            <w:r>
-              <w:t>Deskripcija</w:t>
-            </w:r>
-          </w:p>
-        </w:tc>
-      </w:tr>
-      <w:tr>
-        <w:tc>
-          <w:tcPr>
-            <w:cnfStyle w:val="001000000000" w:firstRow="0" w:lastRow="0" w:firstColumn="1" w:lastColumn="0" w:oddVBand="0" w:evenVBand="0" w:oddHBand="0" w:evenHBand="0" w:firstRowFirstColumn="0" w:firstRowLastColumn="0" w:lastRowFirstColumn="0" w:lastRowLastColumn="0"/>
-            <w:tcW w:w="3714" w:type="dxa"/>
-            <w:vAlign w:val="center"/>
-          </w:tcPr>
-          <w:p>
-            <w:pPr>
-              <w:jc w:val="center"/>
-            </w:pPr>
-            <w:r>
-              <w:t>Promena ličnih informacija</w:t>
-            </w:r>
-          </w:p>
-        </w:tc>
-        <w:tc>
-          <w:tcPr>
-            <w:tcW w:w="3714" w:type="dxa"/>
-          </w:tcPr>
-          <w:p>
-            <w:pPr>
-              <w:cnfStyle w:val="000000000000" w:firstRow="0" w:lastRow="0" w:firstColumn="0" w:lastColumn="0" w:oddVBand="0" w:evenVBand="0" w:oddHBand="0" w:evenHBand="0" w:firstRowFirstColumn="0" w:firstRowLastColumn="0" w:lastRowFirstColumn="0" w:lastRowLastColumn="0"/>
-            </w:pPr>
-          </w:p>
-        </w:tc>
-      </w:tr>
-      <w:tr>
-        <w:tc>
-          <w:tcPr>
-            <w:cnfStyle w:val="001000000000" w:firstRow="0" w:lastRow="0" w:firstColumn="1" w:lastColumn="0" w:oddVBand="0" w:evenVBand="0" w:oddHBand="0" w:evenHBand="0" w:firstRowFirstColumn="0" w:firstRowLastColumn="0" w:lastRowFirstColumn="0" w:lastRowLastColumn="0"/>
-            <w:tcW w:w="3714" w:type="dxa"/>
-            <w:vAlign w:val="center"/>
-          </w:tcPr>
-          <w:p>
-            <w:pPr>
-              <w:jc w:val="center"/>
-            </w:pPr>
-            <w:r>
-              <w:t>Verifikacija unetih vrednosti</w:t>
-            </w:r>
-          </w:p>
-        </w:tc>
-        <w:tc>
-          <w:tcPr>
-            <w:tcW w:w="3714" w:type="dxa"/>
-          </w:tcPr>
-          <w:p>
-            <w:pPr>
-              <w:cnfStyle w:val="000000000000" w:firstRow="0" w:lastRow="0" w:firstColumn="0" w:lastColumn="0" w:oddVBand="0" w:evenVBand="0" w:oddHBand="0" w:evenHBand="0" w:firstRowFirstColumn="0" w:firstRowLastColumn="0" w:lastRowFirstColumn="0" w:lastRowLastColumn="0"/>
-            </w:pPr>
-          </w:p>
-        </w:tc>
-      </w:tr>
-      <w:tr>
-        <w:tc>
-          <w:tcPr>
-            <w:cnfStyle w:val="001000000000" w:firstRow="0" w:lastRow="0" w:firstColumn="1" w:lastColumn="0" w:oddVBand="0" w:evenVBand="0" w:oddHBand="0" w:evenHBand="0" w:firstRowFirstColumn="0" w:firstRowLastColumn="0" w:lastRowFirstColumn="0" w:lastRowLastColumn="0"/>
-            <w:tcW w:w="3714" w:type="dxa"/>
-            <w:vAlign w:val="center"/>
-          </w:tcPr>
-          <w:p>
-            <w:pPr>
-              <w:jc w:val="center"/>
-            </w:pPr>
-            <w:r>
-              <w:t>Prikaži grešku za pogrešne informacije</w:t>
-            </w:r>
-          </w:p>
-        </w:tc>
-        <w:tc>
-          <w:tcPr>
-            <w:tcW w:w="3714" w:type="dxa"/>
-          </w:tcPr>
-          <w:p>
-            <w:pPr>
-              <w:cnfStyle w:val="000000000000" w:firstRow="0" w:lastRow="0" w:firstColumn="0" w:lastColumn="0" w:oddVBand="0" w:evenVBand="0" w:oddHBand="0" w:evenHBand="0" w:firstRowFirstColumn="0" w:firstRowLastColumn="0" w:lastRowFirstColumn="0" w:lastRowLastColumn="0"/>
-            </w:pPr>
-          </w:p>
-        </w:tc>
-      </w:tr>
-      <w:tr>
-        <w:tc>
-          <w:tcPr>
-            <w:cnfStyle w:val="001000000000" w:firstRow="0" w:lastRow="0" w:firstColumn="1" w:lastColumn="0" w:oddVBand="0" w:evenVBand="0" w:oddHBand="0" w:evenHBand="0" w:firstRowFirstColumn="0" w:firstRowLastColumn="0" w:lastRowFirstColumn="0" w:lastRowLastColumn="0"/>
-            <w:tcW w:w="3714" w:type="dxa"/>
-            <w:vAlign w:val="center"/>
-          </w:tcPr>
-          <w:p>
-            <w:pPr>
-              <w:jc w:val="center"/>
-            </w:pPr>
-            <w:r>
-              <w:t>Pregled svih mušterija</w:t>
-            </w:r>
-          </w:p>
-        </w:tc>
-        <w:tc>
-          <w:tcPr>
-            <w:tcW w:w="3714" w:type="dxa"/>
-          </w:tcPr>
-          <w:p>
-            <w:pPr>
-              <w:cnfStyle w:val="000000000000" w:firstRow="0" w:lastRow="0" w:firstColumn="0" w:lastColumn="0" w:oddVBand="0" w:evenVBand="0" w:oddHBand="0" w:evenHBand="0" w:firstRowFirstColumn="0" w:firstRowLastColumn="0" w:lastRowFirstColumn="0" w:lastRowLastColumn="0"/>
-            </w:pPr>
-          </w:p>
-        </w:tc>
-      </w:tr>
-      <w:tr>
-        <w:tc>
-          <w:tcPr>
-            <w:cnfStyle w:val="001000000000" w:firstRow="0" w:lastRow="0" w:firstColumn="1" w:lastColumn="0" w:oddVBand="0" w:evenVBand="0" w:oddHBand="0" w:evenHBand="0" w:firstRowFirstColumn="0" w:firstRowLastColumn="0" w:lastRowFirstColumn="0" w:lastRowLastColumn="0"/>
-            <w:tcW w:w="3714" w:type="dxa"/>
-            <w:vAlign w:val="center"/>
-          </w:tcPr>
-          <w:p>
-            <w:pPr>
-              <w:jc w:val="center"/>
-            </w:pPr>
-            <w:r>
-              <w:t>Pregled svih prodavaca</w:t>
-            </w:r>
-          </w:p>
-        </w:tc>
-        <w:tc>
-          <w:tcPr>
-            <w:tcW w:w="3714" w:type="dxa"/>
-          </w:tcPr>
-          <w:p>
-            <w:pPr>
-              <w:cnfStyle w:val="000000000000" w:firstRow="0" w:lastRow="0" w:firstColumn="0" w:lastColumn="0" w:oddVBand="0" w:evenVBand="0" w:oddHBand="0" w:evenHBand="0" w:firstRowFirstColumn="0" w:firstRowLastColumn="0" w:lastRowFirstColumn="0" w:lastRowLastColumn="0"/>
-            </w:pPr>
-          </w:p>
-        </w:tc>
-      </w:tr>
-      <w:tr>
-        <w:tc>
-          <w:tcPr>
-            <w:cnfStyle w:val="001000000000" w:firstRow="0" w:lastRow="0" w:firstColumn="1" w:lastColumn="0" w:oddVBand="0" w:evenVBand="0" w:oddHBand="0" w:evenHBand="0" w:firstRowFirstColumn="0" w:firstRowLastColumn="0" w:lastRowFirstColumn="0" w:lastRowLastColumn="0"/>
-            <w:tcW w:w="3714" w:type="dxa"/>
-            <w:vAlign w:val="center"/>
-          </w:tcPr>
-          <w:p>
-            <w:pPr>
-              <w:jc w:val="center"/>
-            </w:pPr>
-            <w:r>
-              <w:t>Povlačenje mušterije</w:t>
-            </w:r>
-          </w:p>
-        </w:tc>
-        <w:tc>
-          <w:tcPr>
-            <w:tcW w:w="3714" w:type="dxa"/>
-          </w:tcPr>
-          <w:p>
-            <w:pPr>
-              <w:cnfStyle w:val="000000000000" w:firstRow="0" w:lastRow="0" w:firstColumn="0" w:lastColumn="0" w:oddVBand="0" w:evenVBand="0" w:oddHBand="0" w:evenHBand="0" w:firstRowFirstColumn="0" w:firstRowLastColumn="0" w:lastRowFirstColumn="0" w:lastRowLastColumn="0"/>
-            </w:pPr>
-          </w:p>
-        </w:tc>
-      </w:tr>
-      <w:tr>
-        <w:tc>
-          <w:tcPr>
-            <w:cnfStyle w:val="001000000000" w:firstRow="0" w:lastRow="0" w:firstColumn="1" w:lastColumn="0" w:oddVBand="0" w:evenVBand="0" w:oddHBand="0" w:evenHBand="0" w:firstRowFirstColumn="0" w:firstRowLastColumn="0" w:lastRowFirstColumn="0" w:lastRowLastColumn="0"/>
-            <w:tcW w:w="3714" w:type="dxa"/>
-            <w:vAlign w:val="center"/>
-          </w:tcPr>
-          <w:p>
-            <w:pPr>
-              <w:jc w:val="center"/>
-            </w:pPr>
-            <w:r>
-              <w:t>Povlačenje prodavca</w:t>
-            </w:r>
-          </w:p>
-        </w:tc>
-        <w:tc>
-          <w:tcPr>
-            <w:tcW w:w="3714" w:type="dxa"/>
-          </w:tcPr>
-          <w:p>
-            <w:pPr>
-              <w:cnfStyle w:val="000000000000" w:firstRow="0" w:lastRow="0" w:firstColumn="0" w:lastColumn="0" w:oddVBand="0" w:evenVBand="0" w:oddHBand="0" w:evenHBand="0" w:firstRowFirstColumn="0" w:firstRowLastColumn="0" w:lastRowFirstColumn="0" w:lastRowLastColumn="0"/>
-            </w:pPr>
-          </w:p>
-        </w:tc>
-      </w:tr>
-      <w:tr>
-        <w:tc>
-          <w:tcPr>
-            <w:cnfStyle w:val="001000000000" w:firstRow="0" w:lastRow="0" w:firstColumn="1" w:lastColumn="0" w:oddVBand="0" w:evenVBand="0" w:oddHBand="0" w:evenHBand="0" w:firstRowFirstColumn="0" w:firstRowLastColumn="0" w:lastRowFirstColumn="0" w:lastRowLastColumn="0"/>
-            <w:tcW w:w="3714" w:type="dxa"/>
-            <w:vAlign w:val="center"/>
-          </w:tcPr>
-          <w:p>
-            <w:pPr>
-              <w:jc w:val="center"/>
-            </w:pPr>
-            <w:r>
-              <w:t xml:space="preserve">Povlačenje </w:t>
-            </w:r>
-            <w:proofErr w:type="spellStart"/>
-            <w:r>
-              <w:t>admina</w:t>
-            </w:r>
-            <w:proofErr w:type="spellEnd"/>
-          </w:p>
-        </w:tc>
-        <w:tc>
-          <w:tcPr>
-            <w:tcW w:w="3714" w:type="dxa"/>
-          </w:tcPr>
-          <w:p>
-            <w:pPr>
-              <w:cnfStyle w:val="000000000000" w:firstRow="0" w:lastRow="0" w:firstColumn="0" w:lastColumn="0" w:oddVBand="0" w:evenVBand="0" w:oddHBand="0" w:evenHBand="0" w:firstRowFirstColumn="0" w:firstRowLastColumn="0" w:lastRowFirstColumn="0" w:lastRowLastColumn="0"/>
-            </w:pPr>
-          </w:p>
-        </w:tc>
-      </w:tr>
-      <w:tr>
-        <w:tc>
-          <w:tcPr>
-            <w:cnfStyle w:val="001000000000" w:firstRow="0" w:lastRow="0" w:firstColumn="1" w:lastColumn="0" w:oddVBand="0" w:evenVBand="0" w:oddHBand="0" w:evenHBand="0" w:firstRowFirstColumn="0" w:firstRowLastColumn="0" w:lastRowFirstColumn="0" w:lastRowLastColumn="0"/>
-            <w:tcW w:w="3714" w:type="dxa"/>
-            <w:vAlign w:val="center"/>
-          </w:tcPr>
-          <w:p>
-            <w:pPr>
-              <w:jc w:val="center"/>
-            </w:pPr>
-            <w:r>
-              <w:t xml:space="preserve">Slanje obaveštenja na mejl za povlačenje </w:t>
-            </w:r>
-            <w:proofErr w:type="spellStart"/>
-            <w:r>
-              <w:t>akaunta</w:t>
-            </w:r>
-            <w:proofErr w:type="spellEnd"/>
-          </w:p>
-        </w:tc>
-        <w:tc>
-          <w:tcPr>
-            <w:tcW w:w="3714" w:type="dxa"/>
-          </w:tcPr>
-          <w:p>
-            <w:pPr>
-              <w:cnfStyle w:val="000000000000" w:firstRow="0" w:lastRow="0" w:firstColumn="0" w:lastColumn="0" w:oddVBand="0" w:evenVBand="0" w:oddHBand="0" w:evenHBand="0" w:firstRowFirstColumn="0" w:firstRowLastColumn="0" w:lastRowFirstColumn="0" w:lastRowLastColumn="0"/>
-            </w:pPr>
-          </w:p>
-        </w:tc>
-      </w:tr>
-      <w:tr>
-        <w:tc>
-          <w:tcPr>
-            <w:cnfStyle w:val="001000000000" w:firstRow="0" w:lastRow="0" w:firstColumn="1" w:lastColumn="0" w:oddVBand="0" w:evenVBand="0" w:oddHBand="0" w:evenHBand="0" w:firstRowFirstColumn="0" w:firstRowLastColumn="0" w:lastRowFirstColumn="0" w:lastRowLastColumn="0"/>
-            <w:tcW w:w="3714" w:type="dxa"/>
-            <w:vAlign w:val="center"/>
-          </w:tcPr>
-          <w:p>
-            <w:pPr>
-              <w:jc w:val="center"/>
-            </w:pPr>
-            <w:r>
-              <w:t xml:space="preserve">Pregled svih </w:t>
-            </w:r>
-            <w:proofErr w:type="spellStart"/>
-            <w:r>
-              <w:t>admina</w:t>
-            </w:r>
-            <w:proofErr w:type="spellEnd"/>
-          </w:p>
-        </w:tc>
-        <w:tc>
-          <w:tcPr>
-            <w:tcW w:w="3714" w:type="dxa"/>
-          </w:tcPr>
-          <w:p>
-            <w:pPr>
-              <w:cnfStyle w:val="000000000000" w:firstRow="0" w:lastRow="0" w:firstColumn="0" w:lastColumn="0" w:oddVBand="0" w:evenVBand="0" w:oddHBand="0" w:evenHBand="0" w:firstRowFirstColumn="0" w:firstRowLastColumn="0" w:lastRowFirstColumn="0" w:lastRowLastColumn="0"/>
-            </w:pPr>
-          </w:p>
-        </w:tc>
-      </w:tr>
-      <w:tr>
-        <w:tc>
-          <w:tcPr>
-            <w:cnfStyle w:val="001000000000" w:firstRow="0" w:lastRow="0" w:firstColumn="1" w:lastColumn="0" w:oddVBand="0" w:evenVBand="0" w:oddHBand="0" w:evenHBand="0" w:firstRowFirstColumn="0" w:firstRowLastColumn="0" w:lastRowFirstColumn="0" w:lastRowLastColumn="0"/>
-            <w:tcW w:w="3714" w:type="dxa"/>
-            <w:vAlign w:val="center"/>
-          </w:tcPr>
-          <w:p>
-            <w:pPr>
-              <w:jc w:val="center"/>
-            </w:pPr>
-            <w:r>
-              <w:t xml:space="preserve">Pravljenje </w:t>
-            </w:r>
-            <w:proofErr w:type="spellStart"/>
-            <w:r>
-              <w:t>admina</w:t>
-            </w:r>
-            <w:proofErr w:type="spellEnd"/>
-          </w:p>
-        </w:tc>
-        <w:tc>
-          <w:tcPr>
-            <w:tcW w:w="3714" w:type="dxa"/>
-          </w:tcPr>
-          <w:p>
-            <w:pPr>
-              <w:cnfStyle w:val="000000000000" w:firstRow="0" w:lastRow="0" w:firstColumn="0" w:lastColumn="0" w:oddVBand="0" w:evenVBand="0" w:oddHBand="0" w:evenHBand="0" w:firstRowFirstColumn="0" w:firstRowLastColumn="0" w:lastRowFirstColumn="0" w:lastRowLastColumn="0"/>
-            </w:pPr>
-          </w:p>
-        </w:tc>
-      </w:tr>
-      <w:tr>
-        <w:tc>
-          <w:tcPr>
-            <w:cnfStyle w:val="001000000000" w:firstRow="0" w:lastRow="0" w:firstColumn="1" w:lastColumn="0" w:oddVBand="0" w:evenVBand="0" w:oddHBand="0" w:evenHBand="0" w:firstRowFirstColumn="0" w:firstRowLastColumn="0" w:lastRowFirstColumn="0" w:lastRowLastColumn="0"/>
-            <w:tcW w:w="3714" w:type="dxa"/>
-            <w:vAlign w:val="center"/>
-          </w:tcPr>
-          <w:p>
-            <w:pPr>
-              <w:jc w:val="center"/>
-            </w:pPr>
-            <w:r>
-              <w:t xml:space="preserve">Slanje potvrde za pravljenje </w:t>
-            </w:r>
-            <w:proofErr w:type="spellStart"/>
-            <w:r>
-              <w:t>akaunta</w:t>
-            </w:r>
-            <w:proofErr w:type="spellEnd"/>
-          </w:p>
-        </w:tc>
-        <w:tc>
-          <w:tcPr>
-            <w:tcW w:w="3714" w:type="dxa"/>
-          </w:tcPr>
-          <w:p>
-            <w:pPr>
-              <w:cnfStyle w:val="000000000000" w:firstRow="0" w:lastRow="0" w:firstColumn="0" w:lastColumn="0" w:oddVBand="0" w:evenVBand="0" w:oddHBand="0" w:evenHBand="0" w:firstRowFirstColumn="0" w:firstRowLastColumn="0" w:lastRowFirstColumn="0" w:lastRowLastColumn="0"/>
-            </w:pPr>
-          </w:p>
-        </w:tc>
-      </w:tr>
-      <w:tr>
-        <w:tc>
-          <w:tcPr>
-            <w:cnfStyle w:val="001000000000" w:firstRow="0" w:lastRow="0" w:firstColumn="1" w:lastColumn="0" w:oddVBand="0" w:evenVBand="0" w:oddHBand="0" w:evenHBand="0" w:firstRowFirstColumn="0" w:firstRowLastColumn="0" w:lastRowFirstColumn="0" w:lastRowLastColumn="0"/>
-            <w:tcW w:w="3714" w:type="dxa"/>
-            <w:vAlign w:val="center"/>
-          </w:tcPr>
-          <w:p>
-            <w:pPr>
-              <w:jc w:val="center"/>
-            </w:pPr>
-            <w:r>
-              <w:t xml:space="preserve">Verifikacija </w:t>
-            </w:r>
-            <w:proofErr w:type="spellStart"/>
-            <w:r>
-              <w:t>admin</w:t>
-            </w:r>
-            <w:proofErr w:type="spellEnd"/>
-            <w:r>
-              <w:t xml:space="preserve"> vrednosti</w:t>
-            </w:r>
-          </w:p>
-        </w:tc>
-        <w:tc>
-          <w:tcPr>
-            <w:tcW w:w="3714" w:type="dxa"/>
-          </w:tcPr>
-          <w:p>
-            <w:pPr>
-              <w:cnfStyle w:val="000000000000" w:firstRow="0" w:lastRow="0" w:firstColumn="0" w:lastColumn="0" w:oddVBand="0" w:evenVBand="0" w:oddHBand="0" w:evenHBand="0" w:firstRowFirstColumn="0" w:firstRowLastColumn="0" w:lastRowFirstColumn="0" w:lastRowLastColumn="0"/>
-            </w:pPr>
-          </w:p>
-        </w:tc>
-      </w:tr>
-      <w:tr>
-        <w:tc>
-          <w:tcPr>
-            <w:cnfStyle w:val="001000000000" w:firstRow="0" w:lastRow="0" w:firstColumn="1" w:lastColumn="0" w:oddVBand="0" w:evenVBand="0" w:oddHBand="0" w:evenHBand="0" w:firstRowFirstColumn="0" w:firstRowLastColumn="0" w:lastRowFirstColumn="0" w:lastRowLastColumn="0"/>
-            <w:tcW w:w="3714" w:type="dxa"/>
-            <w:vAlign w:val="center"/>
-          </w:tcPr>
-          <w:p>
-            <w:pPr>
-              <w:jc w:val="center"/>
-            </w:pPr>
-            <w:r>
-              <w:t xml:space="preserve">Slanje potvrde za pravljenje </w:t>
-            </w:r>
-            <w:proofErr w:type="spellStart"/>
-            <w:r>
-              <w:t>akaunta</w:t>
-            </w:r>
-            <w:proofErr w:type="spellEnd"/>
-          </w:p>
-        </w:tc>
-        <w:tc>
-          <w:tcPr>
-            <w:tcW w:w="3714" w:type="dxa"/>
-          </w:tcPr>
-          <w:p>
-            <w:pPr>
-              <w:cnfStyle w:val="000000000000" w:firstRow="0" w:lastRow="0" w:firstColumn="0" w:lastColumn="0" w:oddVBand="0" w:evenVBand="0" w:oddHBand="0" w:evenHBand="0" w:firstRowFirstColumn="0" w:firstRowLastColumn="0" w:lastRowFirstColumn="0" w:lastRowLastColumn="0"/>
-            </w:pPr>
-          </w:p>
-        </w:tc>
-      </w:tr>
-      <w:tr>
-        <w:tc>
-          <w:tcPr>
-            <w:cnfStyle w:val="001000000000" w:firstRow="0" w:lastRow="0" w:firstColumn="1" w:lastColumn="0" w:oddVBand="0" w:evenVBand="0" w:oddHBand="0" w:evenHBand="0" w:firstRowFirstColumn="0" w:firstRowLastColumn="0" w:lastRowFirstColumn="0" w:lastRowLastColumn="0"/>
-            <w:tcW w:w="3714" w:type="dxa"/>
-            <w:vAlign w:val="center"/>
-          </w:tcPr>
-          <w:p>
-            <w:pPr>
-              <w:jc w:val="center"/>
-            </w:pPr>
-            <w:r>
-              <w:t xml:space="preserve">Prikaz greške pravljenja </w:t>
-            </w:r>
-            <w:proofErr w:type="spellStart"/>
-            <w:r>
-              <w:t>admina</w:t>
-            </w:r>
-            <w:proofErr w:type="spellEnd"/>
-          </w:p>
-        </w:tc>
-        <w:tc>
-          <w:tcPr>
-            <w:tcW w:w="3714" w:type="dxa"/>
-          </w:tcPr>
-          <w:p>
-            <w:pPr>
-              <w:cnfStyle w:val="000000000000" w:firstRow="0" w:lastRow="0" w:firstColumn="0" w:lastColumn="0" w:oddVBand="0" w:evenVBand="0" w:oddHBand="0" w:evenHBand="0" w:firstRowFirstColumn="0" w:firstRowLastColumn="0" w:lastRowFirstColumn="0" w:lastRowLastColumn="0"/>
-            </w:pPr>
-          </w:p>
-        </w:tc>
-      </w:tr>
-      <w:tr>
-        <w:tc>
-          <w:tcPr>
-            <w:cnfStyle w:val="001000000000" w:firstRow="0" w:lastRow="0" w:firstColumn="1" w:lastColumn="0" w:oddVBand="0" w:evenVBand="0" w:oddHBand="0" w:evenHBand="0" w:firstRowFirstColumn="0" w:firstRowLastColumn="0" w:lastRowFirstColumn="0" w:lastRowLastColumn="0"/>
-            <w:tcW w:w="3714" w:type="dxa"/>
-            <w:vAlign w:val="center"/>
-          </w:tcPr>
-          <w:p>
-            <w:pPr>
-              <w:jc w:val="center"/>
-            </w:pPr>
-            <w:r>
-              <w:t>Prikaz greške za lozinku</w:t>
-            </w:r>
-          </w:p>
-        </w:tc>
-        <w:tc>
-          <w:tcPr>
-            <w:tcW w:w="3714" w:type="dxa"/>
-          </w:tcPr>
-          <w:p>
-            <w:pPr>
-              <w:cnfStyle w:val="000000000000" w:firstRow="0" w:lastRow="0" w:firstColumn="0" w:lastColumn="0" w:oddVBand="0" w:evenVBand="0" w:oddHBand="0" w:evenHBand="0" w:firstRowFirstColumn="0" w:firstRowLastColumn="0" w:lastRowFirstColumn="0" w:lastRowLastColumn="0"/>
-            </w:pPr>
+            <w:r>
+              <w:t xml:space="preserve"> filtrira recenzije po datumima i ocenama. Rezultat se prikazuje preko paginacije. Jedna strana je 6 recenzija.</w:t>
+            </w:r>
           </w:p>
         </w:tc>
       </w:tr>
@@ -6222,8 +6044,6 @@
     <w:p/>
     <w:p/>
     <w:p/>
-    <w:p/>
-    <w:p/>
     <w:p>
       <w:r>
         <w:rPr>
@@ -6231,18 +6051,18 @@
         </w:rPr>
         <w:lastRenderedPageBreak/>
         <w:drawing>
-          <wp:anchor distT="0" distB="0" distL="114300" distR="114300" simplePos="0" relativeHeight="251667456" behindDoc="0" locked="0" layoutInCell="1" allowOverlap="1" wp14:anchorId="2A262032" wp14:editId="5329EA18">
+          <wp:anchor distT="0" distB="0" distL="114300" distR="114300" simplePos="0" relativeHeight="251671552" behindDoc="0" locked="0" layoutInCell="1" allowOverlap="1" wp14:anchorId="685474C4" wp14:editId="6BFAC624">
             <wp:simplePos x="0" y="0"/>
             <wp:positionH relativeFrom="margin">
               <wp:align>right</wp:align>
             </wp:positionH>
             <wp:positionV relativeFrom="paragraph">
-              <wp:posOffset>0</wp:posOffset>
+              <wp:posOffset>455</wp:posOffset>
             </wp:positionV>
-            <wp:extent cx="4723130" cy="6177915"/>
-            <wp:effectExtent l="0" t="0" r="1270" b="0"/>
+            <wp:extent cx="4723130" cy="5614035"/>
+            <wp:effectExtent l="0" t="0" r="1270" b="5715"/>
             <wp:wrapTopAndBottom/>
-            <wp:docPr id="985366737" name="Picture 11"/>
+            <wp:docPr id="1128258362" name="Picture 5"/>
             <wp:cNvGraphicFramePr>
               <a:graphicFrameLocks xmlns:a="http://schemas.openxmlformats.org/drawingml/2006/main" noChangeAspect="1"/>
             </wp:cNvGraphicFramePr>
@@ -6250,11 +6070,11 @@
               <a:graphicData uri="http://schemas.openxmlformats.org/drawingml/2006/picture">
                 <pic:pic xmlns:pic="http://schemas.openxmlformats.org/drawingml/2006/picture">
                   <pic:nvPicPr>
-                    <pic:cNvPr id="985366737" name="Picture 985366737"/>
+                    <pic:cNvPr id="1128258362" name="Picture 1128258362"/>
                     <pic:cNvPicPr/>
                   </pic:nvPicPr>
                   <pic:blipFill>
-                    <a:blip r:embed="rId16">
+                    <a:blip r:embed="rId14">
                       <a:extLst>
                         <a:ext uri="{28A0092B-C50C-407E-A947-70E740481C1C}">
                           <a14:useLocalDpi xmlns:a14="http://schemas.microsoft.com/office/drawing/2010/main" val="0"/>
@@ -6268,7 +6088,7 @@
                   <pic:spPr>
                     <a:xfrm>
                       <a:off x="0" y="0"/>
-                      <a:ext cx="4723130" cy="6177915"/>
+                      <a:ext cx="4723130" cy="5614035"/>
                     </a:xfrm>
                     <a:prstGeom prst="rect">
                       <a:avLst/>
@@ -6281,6 +6101,626 @@
         </w:drawing>
       </w:r>
     </w:p>
+    <w:p/>
+    <w:p/>
+    <w:p/>
+    <w:p/>
+    <w:p/>
+    <w:p>
+      <w:pPr>
+        <w:pStyle w:val="Heading2"/>
+      </w:pPr>
+      <w:proofErr w:type="spellStart"/>
+      <w:r>
+        <w:lastRenderedPageBreak/>
+        <w:t>U</w:t>
+      </w:r>
+      <w:r>
+        <w:t>ser</w:t>
+      </w:r>
+      <w:proofErr w:type="spellEnd"/>
+      <w:r>
+        <w:t xml:space="preserve"> Management </w:t>
+      </w:r>
+      <w:proofErr w:type="spellStart"/>
+      <w:r>
+        <w:t>Mikrofrontend</w:t>
+      </w:r>
+      <w:proofErr w:type="spellEnd"/>
+    </w:p>
+    <w:tbl>
+      <w:tblPr>
+        <w:tblStyle w:val="GridTable1Light"/>
+        <w:tblW w:w="0" w:type="auto"/>
+        <w:tblLook w:val="04A0" w:firstRow="1" w:lastRow="0" w:firstColumn="1" w:lastColumn="0" w:noHBand="0" w:noVBand="1"/>
+      </w:tblPr>
+      <w:tblGrid>
+        <w:gridCol w:w="3714"/>
+        <w:gridCol w:w="3714"/>
+      </w:tblGrid>
+      <w:tr>
+        <w:trPr>
+          <w:cnfStyle w:val="100000000000" w:firstRow="1" w:lastRow="0" w:firstColumn="0" w:lastColumn="0" w:oddVBand="0" w:evenVBand="0" w:oddHBand="0" w:evenHBand="0" w:firstRowFirstColumn="0" w:firstRowLastColumn="0" w:lastRowFirstColumn="0" w:lastRowLastColumn="0"/>
+        </w:trPr>
+        <w:tc>
+          <w:tcPr>
+            <w:cnfStyle w:val="001000000000" w:firstRow="0" w:lastRow="0" w:firstColumn="1" w:lastColumn="0" w:oddVBand="0" w:evenVBand="0" w:oddHBand="0" w:evenHBand="0" w:firstRowFirstColumn="0" w:firstRowLastColumn="0" w:lastRowFirstColumn="0" w:lastRowLastColumn="0"/>
+            <w:tcW w:w="3714" w:type="dxa"/>
+            <w:vAlign w:val="center"/>
+          </w:tcPr>
+          <w:p>
+            <w:pPr>
+              <w:jc w:val="center"/>
+            </w:pPr>
+            <w:proofErr w:type="spellStart"/>
+            <w:r>
+              <w:t>Use-Case</w:t>
+            </w:r>
+            <w:proofErr w:type="spellEnd"/>
+          </w:p>
+        </w:tc>
+        <w:tc>
+          <w:tcPr>
+            <w:tcW w:w="3714" w:type="dxa"/>
+          </w:tcPr>
+          <w:p>
+            <w:pPr>
+              <w:cnfStyle w:val="100000000000" w:firstRow="1" w:lastRow="0" w:firstColumn="0" w:lastColumn="0" w:oddVBand="0" w:evenVBand="0" w:oddHBand="0" w:evenHBand="0" w:firstRowFirstColumn="0" w:firstRowLastColumn="0" w:lastRowFirstColumn="0" w:lastRowLastColumn="0"/>
+            </w:pPr>
+            <w:r>
+              <w:t>Deskripcija</w:t>
+            </w:r>
+          </w:p>
+        </w:tc>
+      </w:tr>
+      <w:tr>
+        <w:tc>
+          <w:tcPr>
+            <w:cnfStyle w:val="001000000000" w:firstRow="0" w:lastRow="0" w:firstColumn="1" w:lastColumn="0" w:oddVBand="0" w:evenVBand="0" w:oddHBand="0" w:evenHBand="0" w:firstRowFirstColumn="0" w:firstRowLastColumn="0" w:lastRowFirstColumn="0" w:lastRowLastColumn="0"/>
+            <w:tcW w:w="3714" w:type="dxa"/>
+            <w:vAlign w:val="center"/>
+          </w:tcPr>
+          <w:p>
+            <w:pPr>
+              <w:jc w:val="center"/>
+            </w:pPr>
+            <w:r>
+              <w:t>Promena ličnih informacija</w:t>
+            </w:r>
+          </w:p>
+        </w:tc>
+        <w:tc>
+          <w:tcPr>
+            <w:tcW w:w="3714" w:type="dxa"/>
+          </w:tcPr>
+          <w:p>
+            <w:pPr>
+              <w:cnfStyle w:val="000000000000" w:firstRow="0" w:lastRow="0" w:firstColumn="0" w:lastColumn="0" w:oddVBand="0" w:evenVBand="0" w:oddHBand="0" w:evenHBand="0" w:firstRowFirstColumn="0" w:firstRowLastColumn="0" w:lastRowFirstColumn="0" w:lastRowLastColumn="0"/>
+            </w:pPr>
+          </w:p>
+        </w:tc>
+      </w:tr>
+      <w:tr>
+        <w:tc>
+          <w:tcPr>
+            <w:cnfStyle w:val="001000000000" w:firstRow="0" w:lastRow="0" w:firstColumn="1" w:lastColumn="0" w:oddVBand="0" w:evenVBand="0" w:oddHBand="0" w:evenHBand="0" w:firstRowFirstColumn="0" w:firstRowLastColumn="0" w:lastRowFirstColumn="0" w:lastRowLastColumn="0"/>
+            <w:tcW w:w="3714" w:type="dxa"/>
+            <w:vAlign w:val="center"/>
+          </w:tcPr>
+          <w:p>
+            <w:pPr>
+              <w:jc w:val="center"/>
+            </w:pPr>
+            <w:r>
+              <w:t>Verifikacija unetih vrednosti</w:t>
+            </w:r>
+          </w:p>
+        </w:tc>
+        <w:tc>
+          <w:tcPr>
+            <w:tcW w:w="3714" w:type="dxa"/>
+          </w:tcPr>
+          <w:p>
+            <w:pPr>
+              <w:cnfStyle w:val="000000000000" w:firstRow="0" w:lastRow="0" w:firstColumn="0" w:lastColumn="0" w:oddVBand="0" w:evenVBand="0" w:oddHBand="0" w:evenHBand="0" w:firstRowFirstColumn="0" w:firstRowLastColumn="0" w:lastRowFirstColumn="0" w:lastRowLastColumn="0"/>
+            </w:pPr>
+          </w:p>
+        </w:tc>
+      </w:tr>
+      <w:tr>
+        <w:tc>
+          <w:tcPr>
+            <w:cnfStyle w:val="001000000000" w:firstRow="0" w:lastRow="0" w:firstColumn="1" w:lastColumn="0" w:oddVBand="0" w:evenVBand="0" w:oddHBand="0" w:evenHBand="0" w:firstRowFirstColumn="0" w:firstRowLastColumn="0" w:lastRowFirstColumn="0" w:lastRowLastColumn="0"/>
+            <w:tcW w:w="3714" w:type="dxa"/>
+            <w:vAlign w:val="center"/>
+          </w:tcPr>
+          <w:p>
+            <w:pPr>
+              <w:jc w:val="center"/>
+            </w:pPr>
+            <w:r>
+              <w:t>Prikaži grešku za pogrešne informacije</w:t>
+            </w:r>
+          </w:p>
+        </w:tc>
+        <w:tc>
+          <w:tcPr>
+            <w:tcW w:w="3714" w:type="dxa"/>
+          </w:tcPr>
+          <w:p>
+            <w:pPr>
+              <w:cnfStyle w:val="000000000000" w:firstRow="0" w:lastRow="0" w:firstColumn="0" w:lastColumn="0" w:oddVBand="0" w:evenVBand="0" w:oddHBand="0" w:evenHBand="0" w:firstRowFirstColumn="0" w:firstRowLastColumn="0" w:lastRowFirstColumn="0" w:lastRowLastColumn="0"/>
+            </w:pPr>
+          </w:p>
+        </w:tc>
+      </w:tr>
+      <w:tr>
+        <w:tc>
+          <w:tcPr>
+            <w:cnfStyle w:val="001000000000" w:firstRow="0" w:lastRow="0" w:firstColumn="1" w:lastColumn="0" w:oddVBand="0" w:evenVBand="0" w:oddHBand="0" w:evenHBand="0" w:firstRowFirstColumn="0" w:firstRowLastColumn="0" w:lastRowFirstColumn="0" w:lastRowLastColumn="0"/>
+            <w:tcW w:w="3714" w:type="dxa"/>
+            <w:vAlign w:val="center"/>
+          </w:tcPr>
+          <w:p>
+            <w:pPr>
+              <w:jc w:val="center"/>
+            </w:pPr>
+            <w:r>
+              <w:t>Prikaz obaveštenja za promenu ličnih informacija</w:t>
+            </w:r>
+          </w:p>
+        </w:tc>
+        <w:tc>
+          <w:tcPr>
+            <w:tcW w:w="3714" w:type="dxa"/>
+          </w:tcPr>
+          <w:p>
+            <w:pPr>
+              <w:cnfStyle w:val="000000000000" w:firstRow="0" w:lastRow="0" w:firstColumn="0" w:lastColumn="0" w:oddVBand="0" w:evenVBand="0" w:oddHBand="0" w:evenHBand="0" w:firstRowFirstColumn="0" w:firstRowLastColumn="0" w:lastRowFirstColumn="0" w:lastRowLastColumn="0"/>
+            </w:pPr>
+          </w:p>
+        </w:tc>
+      </w:tr>
+      <w:tr>
+        <w:tc>
+          <w:tcPr>
+            <w:cnfStyle w:val="001000000000" w:firstRow="0" w:lastRow="0" w:firstColumn="1" w:lastColumn="0" w:oddVBand="0" w:evenVBand="0" w:oddHBand="0" w:evenHBand="0" w:firstRowFirstColumn="0" w:firstRowLastColumn="0" w:lastRowFirstColumn="0" w:lastRowLastColumn="0"/>
+            <w:tcW w:w="3714" w:type="dxa"/>
+            <w:vAlign w:val="center"/>
+          </w:tcPr>
+          <w:p>
+            <w:pPr>
+              <w:jc w:val="center"/>
+            </w:pPr>
+            <w:r>
+              <w:t>Pregled svih mušterija</w:t>
+            </w:r>
+          </w:p>
+        </w:tc>
+        <w:tc>
+          <w:tcPr>
+            <w:tcW w:w="3714" w:type="dxa"/>
+          </w:tcPr>
+          <w:p>
+            <w:pPr>
+              <w:cnfStyle w:val="000000000000" w:firstRow="0" w:lastRow="0" w:firstColumn="0" w:lastColumn="0" w:oddVBand="0" w:evenVBand="0" w:oddHBand="0" w:evenHBand="0" w:firstRowFirstColumn="0" w:firstRowLastColumn="0" w:lastRowFirstColumn="0" w:lastRowLastColumn="0"/>
+            </w:pPr>
+          </w:p>
+        </w:tc>
+      </w:tr>
+      <w:tr>
+        <w:tc>
+          <w:tcPr>
+            <w:cnfStyle w:val="001000000000" w:firstRow="0" w:lastRow="0" w:firstColumn="1" w:lastColumn="0" w:oddVBand="0" w:evenVBand="0" w:oddHBand="0" w:evenHBand="0" w:firstRowFirstColumn="0" w:firstRowLastColumn="0" w:lastRowFirstColumn="0" w:lastRowLastColumn="0"/>
+            <w:tcW w:w="3714" w:type="dxa"/>
+            <w:vAlign w:val="center"/>
+          </w:tcPr>
+          <w:p>
+            <w:pPr>
+              <w:jc w:val="center"/>
+            </w:pPr>
+            <w:r>
+              <w:t>Pregled svih prodavaca</w:t>
+            </w:r>
+          </w:p>
+        </w:tc>
+        <w:tc>
+          <w:tcPr>
+            <w:tcW w:w="3714" w:type="dxa"/>
+          </w:tcPr>
+          <w:p>
+            <w:pPr>
+              <w:cnfStyle w:val="000000000000" w:firstRow="0" w:lastRow="0" w:firstColumn="0" w:lastColumn="0" w:oddVBand="0" w:evenVBand="0" w:oddHBand="0" w:evenHBand="0" w:firstRowFirstColumn="0" w:firstRowLastColumn="0" w:lastRowFirstColumn="0" w:lastRowLastColumn="0"/>
+            </w:pPr>
+          </w:p>
+        </w:tc>
+      </w:tr>
+      <w:tr>
+        <w:tc>
+          <w:tcPr>
+            <w:cnfStyle w:val="001000000000" w:firstRow="0" w:lastRow="0" w:firstColumn="1" w:lastColumn="0" w:oddVBand="0" w:evenVBand="0" w:oddHBand="0" w:evenHBand="0" w:firstRowFirstColumn="0" w:firstRowLastColumn="0" w:lastRowFirstColumn="0" w:lastRowLastColumn="0"/>
+            <w:tcW w:w="3714" w:type="dxa"/>
+            <w:vAlign w:val="center"/>
+          </w:tcPr>
+          <w:p>
+            <w:pPr>
+              <w:jc w:val="center"/>
+            </w:pPr>
+            <w:r>
+              <w:t>Povlačenje mušterije</w:t>
+            </w:r>
+          </w:p>
+        </w:tc>
+        <w:tc>
+          <w:tcPr>
+            <w:tcW w:w="3714" w:type="dxa"/>
+          </w:tcPr>
+          <w:p>
+            <w:pPr>
+              <w:cnfStyle w:val="000000000000" w:firstRow="0" w:lastRow="0" w:firstColumn="0" w:lastColumn="0" w:oddVBand="0" w:evenVBand="0" w:oddHBand="0" w:evenHBand="0" w:firstRowFirstColumn="0" w:firstRowLastColumn="0" w:lastRowFirstColumn="0" w:lastRowLastColumn="0"/>
+            </w:pPr>
+          </w:p>
+        </w:tc>
+      </w:tr>
+      <w:tr>
+        <w:tc>
+          <w:tcPr>
+            <w:cnfStyle w:val="001000000000" w:firstRow="0" w:lastRow="0" w:firstColumn="1" w:lastColumn="0" w:oddVBand="0" w:evenVBand="0" w:oddHBand="0" w:evenHBand="0" w:firstRowFirstColumn="0" w:firstRowLastColumn="0" w:lastRowFirstColumn="0" w:lastRowLastColumn="0"/>
+            <w:tcW w:w="3714" w:type="dxa"/>
+            <w:vAlign w:val="center"/>
+          </w:tcPr>
+          <w:p>
+            <w:pPr>
+              <w:jc w:val="center"/>
+            </w:pPr>
+            <w:r>
+              <w:t>Povlačenje prodavca</w:t>
+            </w:r>
+          </w:p>
+        </w:tc>
+        <w:tc>
+          <w:tcPr>
+            <w:tcW w:w="3714" w:type="dxa"/>
+          </w:tcPr>
+          <w:p>
+            <w:pPr>
+              <w:cnfStyle w:val="000000000000" w:firstRow="0" w:lastRow="0" w:firstColumn="0" w:lastColumn="0" w:oddVBand="0" w:evenVBand="0" w:oddHBand="0" w:evenHBand="0" w:firstRowFirstColumn="0" w:firstRowLastColumn="0" w:lastRowFirstColumn="0" w:lastRowLastColumn="0"/>
+            </w:pPr>
+          </w:p>
+        </w:tc>
+      </w:tr>
+      <w:tr>
+        <w:tc>
+          <w:tcPr>
+            <w:cnfStyle w:val="001000000000" w:firstRow="0" w:lastRow="0" w:firstColumn="1" w:lastColumn="0" w:oddVBand="0" w:evenVBand="0" w:oddHBand="0" w:evenHBand="0" w:firstRowFirstColumn="0" w:firstRowLastColumn="0" w:lastRowFirstColumn="0" w:lastRowLastColumn="0"/>
+            <w:tcW w:w="3714" w:type="dxa"/>
+            <w:vAlign w:val="center"/>
+          </w:tcPr>
+          <w:p>
+            <w:pPr>
+              <w:jc w:val="center"/>
+            </w:pPr>
+            <w:r>
+              <w:t xml:space="preserve">Povlačenje </w:t>
+            </w:r>
+            <w:proofErr w:type="spellStart"/>
+            <w:r>
+              <w:t>admina</w:t>
+            </w:r>
+            <w:proofErr w:type="spellEnd"/>
+          </w:p>
+        </w:tc>
+        <w:tc>
+          <w:tcPr>
+            <w:tcW w:w="3714" w:type="dxa"/>
+          </w:tcPr>
+          <w:p>
+            <w:pPr>
+              <w:cnfStyle w:val="000000000000" w:firstRow="0" w:lastRow="0" w:firstColumn="0" w:lastColumn="0" w:oddVBand="0" w:evenVBand="0" w:oddHBand="0" w:evenHBand="0" w:firstRowFirstColumn="0" w:firstRowLastColumn="0" w:lastRowFirstColumn="0" w:lastRowLastColumn="0"/>
+            </w:pPr>
+          </w:p>
+        </w:tc>
+      </w:tr>
+      <w:tr>
+        <w:tc>
+          <w:tcPr>
+            <w:cnfStyle w:val="001000000000" w:firstRow="0" w:lastRow="0" w:firstColumn="1" w:lastColumn="0" w:oddVBand="0" w:evenVBand="0" w:oddHBand="0" w:evenHBand="0" w:firstRowFirstColumn="0" w:firstRowLastColumn="0" w:lastRowFirstColumn="0" w:lastRowLastColumn="0"/>
+            <w:tcW w:w="3714" w:type="dxa"/>
+            <w:vAlign w:val="center"/>
+          </w:tcPr>
+          <w:p>
+            <w:pPr>
+              <w:jc w:val="center"/>
+            </w:pPr>
+            <w:r>
+              <w:t xml:space="preserve">Slanje obaveštenja na mejl za povlačenje </w:t>
+            </w:r>
+            <w:proofErr w:type="spellStart"/>
+            <w:r>
+              <w:t>akaunta</w:t>
+            </w:r>
+            <w:proofErr w:type="spellEnd"/>
+          </w:p>
+        </w:tc>
+        <w:tc>
+          <w:tcPr>
+            <w:tcW w:w="3714" w:type="dxa"/>
+          </w:tcPr>
+          <w:p>
+            <w:pPr>
+              <w:cnfStyle w:val="000000000000" w:firstRow="0" w:lastRow="0" w:firstColumn="0" w:lastColumn="0" w:oddVBand="0" w:evenVBand="0" w:oddHBand="0" w:evenHBand="0" w:firstRowFirstColumn="0" w:firstRowLastColumn="0" w:lastRowFirstColumn="0" w:lastRowLastColumn="0"/>
+            </w:pPr>
+          </w:p>
+        </w:tc>
+      </w:tr>
+      <w:tr>
+        <w:tc>
+          <w:tcPr>
+            <w:cnfStyle w:val="001000000000" w:firstRow="0" w:lastRow="0" w:firstColumn="1" w:lastColumn="0" w:oddVBand="0" w:evenVBand="0" w:oddHBand="0" w:evenHBand="0" w:firstRowFirstColumn="0" w:firstRowLastColumn="0" w:lastRowFirstColumn="0" w:lastRowLastColumn="0"/>
+            <w:tcW w:w="3714" w:type="dxa"/>
+            <w:vAlign w:val="center"/>
+          </w:tcPr>
+          <w:p>
+            <w:pPr>
+              <w:jc w:val="center"/>
+            </w:pPr>
+            <w:r>
+              <w:t xml:space="preserve">Prikaz obaveštenja da je </w:t>
+            </w:r>
+            <w:proofErr w:type="spellStart"/>
+            <w:r>
+              <w:t>akaunt</w:t>
+            </w:r>
+            <w:proofErr w:type="spellEnd"/>
+            <w:r>
+              <w:t xml:space="preserve"> povučen</w:t>
+            </w:r>
+          </w:p>
+        </w:tc>
+        <w:tc>
+          <w:tcPr>
+            <w:tcW w:w="3714" w:type="dxa"/>
+          </w:tcPr>
+          <w:p>
+            <w:pPr>
+              <w:cnfStyle w:val="000000000000" w:firstRow="0" w:lastRow="0" w:firstColumn="0" w:lastColumn="0" w:oddVBand="0" w:evenVBand="0" w:oddHBand="0" w:evenHBand="0" w:firstRowFirstColumn="0" w:firstRowLastColumn="0" w:lastRowFirstColumn="0" w:lastRowLastColumn="0"/>
+            </w:pPr>
+          </w:p>
+        </w:tc>
+      </w:tr>
+      <w:tr>
+        <w:tc>
+          <w:tcPr>
+            <w:cnfStyle w:val="001000000000" w:firstRow="0" w:lastRow="0" w:firstColumn="1" w:lastColumn="0" w:oddVBand="0" w:evenVBand="0" w:oddHBand="0" w:evenHBand="0" w:firstRowFirstColumn="0" w:firstRowLastColumn="0" w:lastRowFirstColumn="0" w:lastRowLastColumn="0"/>
+            <w:tcW w:w="3714" w:type="dxa"/>
+            <w:vAlign w:val="center"/>
+          </w:tcPr>
+          <w:p>
+            <w:pPr>
+              <w:jc w:val="center"/>
+            </w:pPr>
+            <w:r>
+              <w:t xml:space="preserve">Pregled svih </w:t>
+            </w:r>
+            <w:proofErr w:type="spellStart"/>
+            <w:r>
+              <w:t>admina</w:t>
+            </w:r>
+            <w:proofErr w:type="spellEnd"/>
+          </w:p>
+        </w:tc>
+        <w:tc>
+          <w:tcPr>
+            <w:tcW w:w="3714" w:type="dxa"/>
+          </w:tcPr>
+          <w:p>
+            <w:pPr>
+              <w:cnfStyle w:val="000000000000" w:firstRow="0" w:lastRow="0" w:firstColumn="0" w:lastColumn="0" w:oddVBand="0" w:evenVBand="0" w:oddHBand="0" w:evenHBand="0" w:firstRowFirstColumn="0" w:firstRowLastColumn="0" w:lastRowFirstColumn="0" w:lastRowLastColumn="0"/>
+            </w:pPr>
+          </w:p>
+        </w:tc>
+      </w:tr>
+      <w:tr>
+        <w:tc>
+          <w:tcPr>
+            <w:cnfStyle w:val="001000000000" w:firstRow="0" w:lastRow="0" w:firstColumn="1" w:lastColumn="0" w:oddVBand="0" w:evenVBand="0" w:oddHBand="0" w:evenHBand="0" w:firstRowFirstColumn="0" w:firstRowLastColumn="0" w:lastRowFirstColumn="0" w:lastRowLastColumn="0"/>
+            <w:tcW w:w="3714" w:type="dxa"/>
+            <w:vAlign w:val="center"/>
+          </w:tcPr>
+          <w:p>
+            <w:pPr>
+              <w:jc w:val="center"/>
+            </w:pPr>
+            <w:r>
+              <w:t xml:space="preserve">Pravljenje </w:t>
+            </w:r>
+            <w:proofErr w:type="spellStart"/>
+            <w:r>
+              <w:t>admina</w:t>
+            </w:r>
+            <w:proofErr w:type="spellEnd"/>
+          </w:p>
+        </w:tc>
+        <w:tc>
+          <w:tcPr>
+            <w:tcW w:w="3714" w:type="dxa"/>
+          </w:tcPr>
+          <w:p>
+            <w:pPr>
+              <w:cnfStyle w:val="000000000000" w:firstRow="0" w:lastRow="0" w:firstColumn="0" w:lastColumn="0" w:oddVBand="0" w:evenVBand="0" w:oddHBand="0" w:evenHBand="0" w:firstRowFirstColumn="0" w:firstRowLastColumn="0" w:lastRowFirstColumn="0" w:lastRowLastColumn="0"/>
+            </w:pPr>
+          </w:p>
+        </w:tc>
+      </w:tr>
+      <w:tr>
+        <w:tc>
+          <w:tcPr>
+            <w:cnfStyle w:val="001000000000" w:firstRow="0" w:lastRow="0" w:firstColumn="1" w:lastColumn="0" w:oddVBand="0" w:evenVBand="0" w:oddHBand="0" w:evenHBand="0" w:firstRowFirstColumn="0" w:firstRowLastColumn="0" w:lastRowFirstColumn="0" w:lastRowLastColumn="0"/>
+            <w:tcW w:w="3714" w:type="dxa"/>
+            <w:vAlign w:val="center"/>
+          </w:tcPr>
+          <w:p>
+            <w:pPr>
+              <w:jc w:val="center"/>
+            </w:pPr>
+            <w:r>
+              <w:t xml:space="preserve">Verifikacija </w:t>
+            </w:r>
+            <w:proofErr w:type="spellStart"/>
+            <w:r>
+              <w:t>admin</w:t>
+            </w:r>
+            <w:proofErr w:type="spellEnd"/>
+            <w:r>
+              <w:t xml:space="preserve"> vrednosti</w:t>
+            </w:r>
+          </w:p>
+        </w:tc>
+        <w:tc>
+          <w:tcPr>
+            <w:tcW w:w="3714" w:type="dxa"/>
+          </w:tcPr>
+          <w:p>
+            <w:pPr>
+              <w:cnfStyle w:val="000000000000" w:firstRow="0" w:lastRow="0" w:firstColumn="0" w:lastColumn="0" w:oddVBand="0" w:evenVBand="0" w:oddHBand="0" w:evenHBand="0" w:firstRowFirstColumn="0" w:firstRowLastColumn="0" w:lastRowFirstColumn="0" w:lastRowLastColumn="0"/>
+            </w:pPr>
+          </w:p>
+        </w:tc>
+      </w:tr>
+      <w:tr>
+        <w:tc>
+          <w:tcPr>
+            <w:cnfStyle w:val="001000000000" w:firstRow="0" w:lastRow="0" w:firstColumn="1" w:lastColumn="0" w:oddVBand="0" w:evenVBand="0" w:oddHBand="0" w:evenHBand="0" w:firstRowFirstColumn="0" w:firstRowLastColumn="0" w:lastRowFirstColumn="0" w:lastRowLastColumn="0"/>
+            <w:tcW w:w="3714" w:type="dxa"/>
+            <w:vAlign w:val="center"/>
+          </w:tcPr>
+          <w:p>
+            <w:pPr>
+              <w:jc w:val="center"/>
+            </w:pPr>
+            <w:r>
+              <w:t xml:space="preserve">Slanje potvrde za pravljenje </w:t>
+            </w:r>
+            <w:proofErr w:type="spellStart"/>
+            <w:r>
+              <w:t>akaunta</w:t>
+            </w:r>
+            <w:proofErr w:type="spellEnd"/>
+          </w:p>
+        </w:tc>
+        <w:tc>
+          <w:tcPr>
+            <w:tcW w:w="3714" w:type="dxa"/>
+          </w:tcPr>
+          <w:p>
+            <w:pPr>
+              <w:cnfStyle w:val="000000000000" w:firstRow="0" w:lastRow="0" w:firstColumn="0" w:lastColumn="0" w:oddVBand="0" w:evenVBand="0" w:oddHBand="0" w:evenHBand="0" w:firstRowFirstColumn="0" w:firstRowLastColumn="0" w:lastRowFirstColumn="0" w:lastRowLastColumn="0"/>
+            </w:pPr>
+          </w:p>
+        </w:tc>
+      </w:tr>
+      <w:tr>
+        <w:tc>
+          <w:tcPr>
+            <w:cnfStyle w:val="001000000000" w:firstRow="0" w:lastRow="0" w:firstColumn="1" w:lastColumn="0" w:oddVBand="0" w:evenVBand="0" w:oddHBand="0" w:evenHBand="0" w:firstRowFirstColumn="0" w:firstRowLastColumn="0" w:lastRowFirstColumn="0" w:lastRowLastColumn="0"/>
+            <w:tcW w:w="3714" w:type="dxa"/>
+            <w:vAlign w:val="center"/>
+          </w:tcPr>
+          <w:p>
+            <w:pPr>
+              <w:jc w:val="center"/>
+            </w:pPr>
+            <w:r>
+              <w:t xml:space="preserve">Prikaz greške pravljenja </w:t>
+            </w:r>
+            <w:proofErr w:type="spellStart"/>
+            <w:r>
+              <w:t>admina</w:t>
+            </w:r>
+            <w:proofErr w:type="spellEnd"/>
+          </w:p>
+        </w:tc>
+        <w:tc>
+          <w:tcPr>
+            <w:tcW w:w="3714" w:type="dxa"/>
+          </w:tcPr>
+          <w:p>
+            <w:pPr>
+              <w:cnfStyle w:val="000000000000" w:firstRow="0" w:lastRow="0" w:firstColumn="0" w:lastColumn="0" w:oddVBand="0" w:evenVBand="0" w:oddHBand="0" w:evenHBand="0" w:firstRowFirstColumn="0" w:firstRowLastColumn="0" w:lastRowFirstColumn="0" w:lastRowLastColumn="0"/>
+            </w:pPr>
+          </w:p>
+        </w:tc>
+      </w:tr>
+      <w:tr>
+        <w:tc>
+          <w:tcPr>
+            <w:cnfStyle w:val="001000000000" w:firstRow="0" w:lastRow="0" w:firstColumn="1" w:lastColumn="0" w:oddVBand="0" w:evenVBand="0" w:oddHBand="0" w:evenHBand="0" w:firstRowFirstColumn="0" w:firstRowLastColumn="0" w:lastRowFirstColumn="0" w:lastRowLastColumn="0"/>
+            <w:tcW w:w="3714" w:type="dxa"/>
+            <w:vAlign w:val="center"/>
+          </w:tcPr>
+          <w:p>
+            <w:pPr>
+              <w:jc w:val="center"/>
+            </w:pPr>
+            <w:r>
+              <w:t>Prikaz greške za lozinku</w:t>
+            </w:r>
+          </w:p>
+        </w:tc>
+        <w:tc>
+          <w:tcPr>
+            <w:tcW w:w="3714" w:type="dxa"/>
+          </w:tcPr>
+          <w:p>
+            <w:pPr>
+              <w:cnfStyle w:val="000000000000" w:firstRow="0" w:lastRow="0" w:firstColumn="0" w:lastColumn="0" w:oddVBand="0" w:evenVBand="0" w:oddHBand="0" w:evenHBand="0" w:firstRowFirstColumn="0" w:firstRowLastColumn="0" w:lastRowFirstColumn="0" w:lastRowLastColumn="0"/>
+            </w:pPr>
+          </w:p>
+        </w:tc>
+      </w:tr>
+      <w:tr>
+        <w:tc>
+          <w:tcPr>
+            <w:cnfStyle w:val="001000000000" w:firstRow="0" w:lastRow="0" w:firstColumn="1" w:lastColumn="0" w:oddVBand="0" w:evenVBand="0" w:oddHBand="0" w:evenHBand="0" w:firstRowFirstColumn="0" w:firstRowLastColumn="0" w:lastRowFirstColumn="0" w:lastRowLastColumn="0"/>
+            <w:tcW w:w="3714" w:type="dxa"/>
+            <w:vAlign w:val="center"/>
+          </w:tcPr>
+          <w:p>
+            <w:pPr>
+              <w:jc w:val="center"/>
+            </w:pPr>
+            <w:r>
+              <w:t xml:space="preserve">Prikaz obaveštenja da je </w:t>
+            </w:r>
+            <w:proofErr w:type="spellStart"/>
+            <w:r>
+              <w:t>admin</w:t>
+            </w:r>
+            <w:proofErr w:type="spellEnd"/>
+            <w:r>
+              <w:t xml:space="preserve"> napravljen</w:t>
+            </w:r>
+          </w:p>
+        </w:tc>
+        <w:tc>
+          <w:tcPr>
+            <w:tcW w:w="3714" w:type="dxa"/>
+          </w:tcPr>
+          <w:p>
+            <w:pPr>
+              <w:cnfStyle w:val="000000000000" w:firstRow="0" w:lastRow="0" w:firstColumn="0" w:lastColumn="0" w:oddVBand="0" w:evenVBand="0" w:oddHBand="0" w:evenHBand="0" w:firstRowFirstColumn="0" w:firstRowLastColumn="0" w:lastRowFirstColumn="0" w:lastRowLastColumn="0"/>
+            </w:pPr>
+          </w:p>
+        </w:tc>
+      </w:tr>
+    </w:tbl>
+    <w:p/>
+    <w:p/>
+    <w:p/>
+    <w:p/>
+    <w:p/>
+    <w:p/>
+    <w:p/>
     <w:sectPr>
       <w:pgSz w:w="10318" w:h="14570" w:code="13"/>
       <w:pgMar w:top="1440" w:right="1440" w:bottom="1440" w:left="1440" w:header="708" w:footer="708" w:gutter="0"/>

</xml_diff>

<commit_message>
Uradjeno za produkt management
</commit_message>
<xml_diff>
--- a/Diplomski rad.docx
+++ b/Diplomski rad.docx
@@ -14,13 +14,8 @@
       <w:pPr>
         <w:pStyle w:val="Heading2"/>
       </w:pPr>
-      <w:proofErr w:type="spellStart"/>
-      <w:r>
-        <w:t>Frontend</w:t>
-      </w:r>
-      <w:proofErr w:type="spellEnd"/>
-      <w:r>
-        <w:t xml:space="preserve"> programiranje</w:t>
+      <w:r>
+        <w:t>Frontend programiranje</w:t>
       </w:r>
     </w:p>
     <w:p>
@@ -46,7 +41,6 @@
       <w:r>
         <w:t xml:space="preserve"> aplikacija, mobilnih aplikacija ili drugih vrsta softvera. Ovo uključuje sve što se prikazuje u veb </w:t>
       </w:r>
-      <w:proofErr w:type="spellStart"/>
       <w:r>
         <w:rPr>
           <w:i/>
@@ -54,13 +48,11 @@
         </w:rPr>
         <w:t>browser</w:t>
       </w:r>
-      <w:proofErr w:type="spellEnd"/>
       <w:r>
         <w:t>-u ili na ekranu mobilnog uređaja, uključujući tekst, slike, forme za unos podataka, dugmad, menije i druge elemente.</w:t>
       </w:r>
     </w:p>
     <w:p>
-      <w:proofErr w:type="spellStart"/>
       <w:r>
         <w:rPr>
           <w:i/>
@@ -68,11 +60,9 @@
         </w:rPr>
         <w:t>Frontend</w:t>
       </w:r>
-      <w:proofErr w:type="spellEnd"/>
       <w:r>
         <w:t xml:space="preserve"> programeri koriste jezike kao što su HTML (</w:t>
       </w:r>
-      <w:proofErr w:type="spellStart"/>
       <w:r>
         <w:rPr>
           <w:i/>
@@ -80,11 +70,9 @@
         </w:rPr>
         <w:t>HyperText</w:t>
       </w:r>
-      <w:proofErr w:type="spellEnd"/>
       <w:r>
         <w:t xml:space="preserve"> </w:t>
       </w:r>
-      <w:proofErr w:type="spellStart"/>
       <w:r>
         <w:rPr>
           <w:i/>
@@ -92,11 +80,9 @@
         </w:rPr>
         <w:t>Markup</w:t>
       </w:r>
-      <w:proofErr w:type="spellEnd"/>
       <w:r>
         <w:t xml:space="preserve"> </w:t>
       </w:r>
-      <w:proofErr w:type="spellStart"/>
       <w:r>
         <w:rPr>
           <w:i/>
@@ -104,11 +90,9 @@
         </w:rPr>
         <w:t>Language</w:t>
       </w:r>
-      <w:proofErr w:type="spellEnd"/>
       <w:r>
         <w:t>) za strukturu veb stranice, CSS (</w:t>
       </w:r>
-      <w:proofErr w:type="spellStart"/>
       <w:r>
         <w:rPr>
           <w:i/>
@@ -116,11 +100,9 @@
         </w:rPr>
         <w:t>Cascading</w:t>
       </w:r>
-      <w:proofErr w:type="spellEnd"/>
       <w:r>
         <w:t xml:space="preserve"> </w:t>
       </w:r>
-      <w:proofErr w:type="spellStart"/>
       <w:r>
         <w:rPr>
           <w:i/>
@@ -128,11 +110,9 @@
         </w:rPr>
         <w:t>Style</w:t>
       </w:r>
-      <w:proofErr w:type="spellEnd"/>
       <w:r>
         <w:t xml:space="preserve"> </w:t>
       </w:r>
-      <w:proofErr w:type="spellStart"/>
       <w:r>
         <w:rPr>
           <w:i/>
@@ -140,24 +120,14 @@
         </w:rPr>
         <w:t>Sheets</w:t>
       </w:r>
-      <w:proofErr w:type="spellEnd"/>
-      <w:r>
-        <w:t xml:space="preserve">) za stilizovanje i izgled stranice, i </w:t>
-      </w:r>
-      <w:proofErr w:type="spellStart"/>
-      <w:r>
-        <w:t>JavaScript</w:t>
-      </w:r>
-      <w:proofErr w:type="spellEnd"/>
-      <w:r>
-        <w:t xml:space="preserve"> za interaktivnost i dinamičnost. Ovi jezici rade zajedno kako bi kreirali funkcionalne i estetski prijatne korisničke interfejse.</w:t>
+      <w:r>
+        <w:t>) za stilizovanje i izgled stranice, i JavaScript za interaktivnost i dinamičnost. Ovi jezici rade zajedno kako bi kreirali funkcionalne i estetski prijatne korisničke interfejse.</w:t>
       </w:r>
     </w:p>
     <w:p>
       <w:r>
         <w:t xml:space="preserve">Takođe, </w:t>
       </w:r>
-      <w:proofErr w:type="spellStart"/>
       <w:r>
         <w:rPr>
           <w:i/>
@@ -165,32 +135,14 @@
         </w:rPr>
         <w:t>frontend</w:t>
       </w:r>
-      <w:proofErr w:type="spellEnd"/>
-      <w:r>
-        <w:t xml:space="preserve"> programiranje uključuje rad sa različitim alatima i okvirima (npr. </w:t>
-      </w:r>
-      <w:proofErr w:type="spellStart"/>
-      <w:r>
-        <w:t>React</w:t>
-      </w:r>
-      <w:proofErr w:type="spellEnd"/>
-      <w:r>
-        <w:t xml:space="preserve">, </w:t>
-      </w:r>
-      <w:proofErr w:type="spellStart"/>
-      <w:r>
-        <w:t>Angular</w:t>
-      </w:r>
-      <w:proofErr w:type="spellEnd"/>
-      <w:r>
-        <w:t>, Vue.js) koji olakšavaju razvoj kompleksnih korisničkih interfejsa i omogućavaju bolje upravljanje stanjem aplikacije.</w:t>
+      <w:r>
+        <w:t xml:space="preserve"> programiranje uključuje rad sa različitim alatima i okvirima (npr. React, Angular, Vue.js) koji olakšavaju razvoj kompleksnih korisničkih interfejsa i omogućavaju bolje upravljanje stanjem aplikacije.</w:t>
       </w:r>
     </w:p>
     <w:p>
       <w:r>
         <w:t xml:space="preserve">Kroz </w:t>
       </w:r>
-      <w:proofErr w:type="spellStart"/>
       <w:r>
         <w:rPr>
           <w:i/>
@@ -198,17 +150,8 @@
         </w:rPr>
         <w:t>frontend</w:t>
       </w:r>
-      <w:proofErr w:type="spellEnd"/>
-      <w:r>
-        <w:t xml:space="preserve"> programiranje, programeri se fokusiraju na obezbeđivanje pozitivnog korisničkog iskustva tako što pravilno organizuju informacije, olakšavaju navigaciju i osiguravaju da aplikacija bude </w:t>
-      </w:r>
-      <w:proofErr w:type="spellStart"/>
-      <w:r>
-        <w:t>odzivna</w:t>
-      </w:r>
-      <w:proofErr w:type="spellEnd"/>
-      <w:r>
-        <w:t xml:space="preserve"> i brza.</w:t>
+      <w:r>
+        <w:t xml:space="preserve"> programiranje, programeri se fokusiraju na obezbeđivanje pozitivnog korisničkog iskustva tako što pravilno organizuju informacije, olakšavaju navigaciju i osiguravaju da aplikacija bude odzivna i brza.</w:t>
       </w:r>
     </w:p>
     <w:p>
@@ -216,31 +159,7 @@
         <w:pStyle w:val="Heading2"/>
       </w:pPr>
       <w:r>
-        <w:t>HTML (</w:t>
-      </w:r>
-      <w:proofErr w:type="spellStart"/>
-      <w:r>
-        <w:t>HyperText</w:t>
-      </w:r>
-      <w:proofErr w:type="spellEnd"/>
-      <w:r>
-        <w:t xml:space="preserve"> </w:t>
-      </w:r>
-      <w:proofErr w:type="spellStart"/>
-      <w:r>
-        <w:t>Markup</w:t>
-      </w:r>
-      <w:proofErr w:type="spellEnd"/>
-      <w:r>
-        <w:t xml:space="preserve"> </w:t>
-      </w:r>
-      <w:proofErr w:type="spellStart"/>
-      <w:r>
-        <w:t>Language</w:t>
-      </w:r>
-      <w:proofErr w:type="spellEnd"/>
-      <w:r>
-        <w:t>)</w:t>
+        <w:t>HTML (HyperText Markup Language)</w:t>
       </w:r>
     </w:p>
     <w:p>
@@ -253,45 +172,12 @@
     </w:p>
     <w:p>
       <w:r>
-        <w:t xml:space="preserve">HTML koristi "oznake" ili "tagove" da označi različite delove teksta i elemenata na stranici. Oznake se obično sastoje od </w:t>
-      </w:r>
-      <w:proofErr w:type="spellStart"/>
-      <w:r>
-        <w:t>otvarajućeg</w:t>
-      </w:r>
-      <w:proofErr w:type="spellEnd"/>
-      <w:r>
-        <w:t xml:space="preserve"> i </w:t>
-      </w:r>
-      <w:proofErr w:type="spellStart"/>
-      <w:r>
-        <w:t>zatvarajućeg</w:t>
-      </w:r>
-      <w:proofErr w:type="spellEnd"/>
-      <w:r>
-        <w:t xml:space="preserve"> dela, gde </w:t>
-      </w:r>
-      <w:proofErr w:type="spellStart"/>
-      <w:r>
-        <w:t>otvarajuća</w:t>
-      </w:r>
-      <w:proofErr w:type="spellEnd"/>
-      <w:r>
-        <w:t xml:space="preserve"> oznaka označava početak elementa, dok </w:t>
-      </w:r>
-      <w:proofErr w:type="spellStart"/>
-      <w:r>
-        <w:t>zatvarajuća</w:t>
-      </w:r>
-      <w:proofErr w:type="spellEnd"/>
-      <w:r>
-        <w:t xml:space="preserve"> označava kraj. </w:t>
+        <w:t xml:space="preserve">HTML koristi "oznake" ili "tagove" da označi različite delove teksta i elemenata na stranici. Oznake se obično sastoje od otvarajućeg i zatvarajućeg dela, gde otvarajuća oznaka označava početak elementa, dok zatvarajuća označava kraj. </w:t>
       </w:r>
       <w:r>
         <w:lastRenderedPageBreak/>
         <w:t>Na primer, &lt;h1&gt; označava početak naslova prvog nivoa (</w:t>
       </w:r>
-      <w:proofErr w:type="spellStart"/>
       <w:r>
         <w:rPr>
           <w:i/>
@@ -299,11 +185,9 @@
         </w:rPr>
         <w:t>heading</w:t>
       </w:r>
-      <w:proofErr w:type="spellEnd"/>
       <w:r>
         <w:t xml:space="preserve"> </w:t>
       </w:r>
-      <w:proofErr w:type="spellStart"/>
       <w:r>
         <w:rPr>
           <w:i/>
@@ -311,11 +195,9 @@
         </w:rPr>
         <w:t>level</w:t>
       </w:r>
-      <w:proofErr w:type="spellEnd"/>
       <w:r>
         <w:t xml:space="preserve"> 1), a &lt;/h1&gt; označava kraj tog naslova. Pravilno strukturiran HTML je ključan za pravilno prikazivanje veb stranica na različitim uređajima i veb </w:t>
       </w:r>
-      <w:proofErr w:type="spellStart"/>
       <w:r>
         <w:rPr>
           <w:i/>
@@ -323,7 +205,6 @@
         </w:rPr>
         <w:t>browser</w:t>
       </w:r>
-      <w:proofErr w:type="spellEnd"/>
       <w:r>
         <w:t>-ima</w:t>
       </w:r>
@@ -336,31 +217,7 @@
         <w:pStyle w:val="Heading2"/>
       </w:pPr>
       <w:r>
-        <w:t>CSS (</w:t>
-      </w:r>
-      <w:proofErr w:type="spellStart"/>
-      <w:r>
-        <w:t>Cascading</w:t>
-      </w:r>
-      <w:proofErr w:type="spellEnd"/>
-      <w:r>
-        <w:t xml:space="preserve"> </w:t>
-      </w:r>
-      <w:proofErr w:type="spellStart"/>
-      <w:r>
-        <w:t>Style</w:t>
-      </w:r>
-      <w:proofErr w:type="spellEnd"/>
-      <w:r>
-        <w:t xml:space="preserve"> </w:t>
-      </w:r>
-      <w:proofErr w:type="spellStart"/>
-      <w:r>
-        <w:t>Sheets</w:t>
-      </w:r>
-      <w:proofErr w:type="spellEnd"/>
-      <w:r>
-        <w:t>)</w:t>
+        <w:t>CSS (Cascading Style Sheets)</w:t>
       </w:r>
     </w:p>
     <w:p>
@@ -374,15 +231,7 @@
         <w:t xml:space="preserve">( boje, fontovi, raspored, veličine i druge vizuelne karakteristike ) </w:t>
       </w:r>
       <w:r>
-        <w:t xml:space="preserve">koje smo </w:t>
-      </w:r>
-      <w:proofErr w:type="spellStart"/>
-      <w:r>
-        <w:t>strukturirali</w:t>
-      </w:r>
-      <w:proofErr w:type="spellEnd"/>
-      <w:r>
-        <w:t xml:space="preserve"> koristeći HTML. </w:t>
+        <w:t xml:space="preserve">koje smo strukturirali koristeći HTML. </w:t>
       </w:r>
     </w:p>
     <w:p>
@@ -397,7 +246,6 @@
       <w:r>
         <w:t>Princip "kaskadnog" (</w:t>
       </w:r>
-      <w:proofErr w:type="spellStart"/>
       <w:r>
         <w:rPr>
           <w:i/>
@@ -405,22 +253,13 @@
         </w:rPr>
         <w:t>Cascading</w:t>
       </w:r>
-      <w:proofErr w:type="spellEnd"/>
       <w:r>
         <w:t>) u CSS-u se odnosi na to da stilovi mogu biti nasleđeni od roditeljskih elemenata, ali ih takođe možemo izmeniti ili nadjačati specifičnim stilovima za određene elemente.</w:t>
       </w:r>
     </w:p>
     <w:p>
       <w:r>
-        <w:t xml:space="preserve">CSS takođe omogućava prilagodljivost i </w:t>
-      </w:r>
-      <w:proofErr w:type="spellStart"/>
-      <w:r>
-        <w:t>odzivnost</w:t>
-      </w:r>
-      <w:proofErr w:type="spellEnd"/>
-      <w:r>
-        <w:t xml:space="preserve"> veb stranica na različite uređaje i veličine ekrana, što je ključno za kreiranje korisničkih interfejsa koji su funkcionalni i lepo izgledaju na svim platformama.</w:t>
+        <w:t>CSS takođe omogućava prilagodljivost i odzivnost veb stranica na različite uređaje i veličine ekrana, što je ključno za kreiranje korisničkih interfejsa koji su funkcionalni i lepo izgledaju na svim platformama.</w:t>
       </w:r>
     </w:p>
     <w:p>
@@ -432,11 +271,9 @@
       <w:pPr>
         <w:pStyle w:val="Heading2"/>
       </w:pPr>
-      <w:proofErr w:type="spellStart"/>
       <w:r>
         <w:t>JavaScript</w:t>
       </w:r>
-      <w:proofErr w:type="spellEnd"/>
     </w:p>
     <w:p>
       <w:r>
@@ -445,7 +282,6 @@
       <w:r>
         <w:t xml:space="preserve">rogramski jezik koji se često koristi za razvoj dinamičkih i interaktivnih veb stranica. To je jezik koji se izvodi na klijentskoj strani (u veb </w:t>
       </w:r>
-      <w:proofErr w:type="spellStart"/>
       <w:r>
         <w:rPr>
           <w:i/>
@@ -453,7 +289,6 @@
         </w:rPr>
         <w:t>browser</w:t>
       </w:r>
-      <w:proofErr w:type="spellEnd"/>
       <w:r>
         <w:t>-ima</w:t>
       </w:r>
@@ -470,30 +305,13 @@
       </w:r>
       <w:r>
         <w:lastRenderedPageBreak/>
-        <w:t xml:space="preserve">stranice. Takođe se koristi za </w:t>
-      </w:r>
-      <w:proofErr w:type="spellStart"/>
-      <w:r>
-        <w:t>validaciju</w:t>
-      </w:r>
-      <w:proofErr w:type="spellEnd"/>
-      <w:r>
-        <w:t xml:space="preserve"> podataka unetih u forme, manipulaciju dokumentima i animaciju elemenata.</w:t>
-      </w:r>
-    </w:p>
-    <w:p>
-      <w:r>
-        <w:t xml:space="preserve">Pored toga, </w:t>
-      </w:r>
-      <w:proofErr w:type="spellStart"/>
-      <w:r>
-        <w:t>JavaScript</w:t>
-      </w:r>
-      <w:proofErr w:type="spellEnd"/>
-      <w:r>
-        <w:t xml:space="preserve"> je često korišćen i izvan veb </w:t>
-      </w:r>
-      <w:proofErr w:type="spellStart"/>
+        <w:t>stranice. Takođe se koristi za validaciju podataka unetih u forme, manipulaciju dokumentima i animaciju elemenata.</w:t>
+      </w:r>
+    </w:p>
+    <w:p>
+      <w:r>
+        <w:t xml:space="preserve">Pored toga, JavaScript je često korišćen i izvan veb </w:t>
+      </w:r>
       <w:r>
         <w:rPr>
           <w:i/>
@@ -501,109 +319,42 @@
         </w:rPr>
         <w:t>browser</w:t>
       </w:r>
-      <w:proofErr w:type="spellEnd"/>
       <w:r>
         <w:t>-a</w:t>
       </w:r>
       <w:r>
-        <w:t xml:space="preserve">, kao što je u razvoju mobilnih aplikacija koristeći okvire kao što su </w:t>
-      </w:r>
-      <w:proofErr w:type="spellStart"/>
-      <w:r>
-        <w:t>React</w:t>
-      </w:r>
-      <w:proofErr w:type="spellEnd"/>
-      <w:r>
-        <w:t xml:space="preserve"> </w:t>
-      </w:r>
-      <w:proofErr w:type="spellStart"/>
-      <w:r>
-        <w:t>Native</w:t>
-      </w:r>
-      <w:proofErr w:type="spellEnd"/>
-      <w:r>
-        <w:t xml:space="preserve"> ili u razvoju serverske aplikacije koristeći Node.js.</w:t>
-      </w:r>
-    </w:p>
-    <w:p>
-      <w:r>
-        <w:t xml:space="preserve">U suštini, </w:t>
-      </w:r>
-      <w:proofErr w:type="spellStart"/>
-      <w:r>
-        <w:t>JavaScript</w:t>
-      </w:r>
-      <w:proofErr w:type="spellEnd"/>
-      <w:r>
-        <w:t xml:space="preserve"> je snažan alat koji omogućava interaktivnost, dinamiku i kompleksne funkcionalnosti na veb stranicama i u drugim vrstama softvera.</w:t>
+        <w:t>, kao što je u razvoju mobilnih aplikacija koristeći okvire kao što su React Native ili u razvoju serverske aplikacije koristeći Node.js.</w:t>
+      </w:r>
+    </w:p>
+    <w:p>
+      <w:r>
+        <w:t>U suštini, JavaScript je snažan alat koji omogućava interaktivnost, dinamiku i kompleksne funkcionalnosti na veb stranicama i u drugim vrstama softvera.</w:t>
       </w:r>
     </w:p>
     <w:p>
       <w:pPr>
         <w:pStyle w:val="Heading2"/>
       </w:pPr>
-      <w:proofErr w:type="spellStart"/>
       <w:r>
         <w:t>TypeScript</w:t>
       </w:r>
-      <w:proofErr w:type="spellEnd"/>
     </w:p>
     <w:p>
       <w:r>
         <w:t>J</w:t>
       </w:r>
       <w:r>
-        <w:t xml:space="preserve">ezik za programiranje koji proširuje funkcionalnosti </w:t>
-      </w:r>
-      <w:proofErr w:type="spellStart"/>
-      <w:r>
-        <w:t>JavaScript</w:t>
-      </w:r>
-      <w:proofErr w:type="spellEnd"/>
-      <w:r>
-        <w:t>-a dodavanjem statičkog tipovanja. To znači da programeri mogu definisati tipove podataka (kao što su brojevi, stringovi, objekti, itd.) i koristiti ih u kodu, čime se pomaže u detekciji i sprečavanju potencijalnih grešaka prilikom razvoja softvera.</w:t>
-      </w:r>
-    </w:p>
-    <w:p>
-      <w:r>
-        <w:t xml:space="preserve">Osnovni cilj </w:t>
-      </w:r>
-      <w:proofErr w:type="spellStart"/>
-      <w:r>
-        <w:t>TypeScript</w:t>
-      </w:r>
-      <w:proofErr w:type="spellEnd"/>
-      <w:r>
-        <w:t xml:space="preserve">-a je da obezbedi bolju strukturu i čitljivost koda, kao i veću sigurnost u pogledu tipova podataka. Programeri mogu definisati tipove za promenljive, funkcije, klase i druge </w:t>
-      </w:r>
-      <w:proofErr w:type="spellStart"/>
-      <w:r>
-        <w:t>konstrukte</w:t>
-      </w:r>
-      <w:proofErr w:type="spellEnd"/>
-      <w:r>
-        <w:t xml:space="preserve">, a zatim </w:t>
-      </w:r>
-      <w:proofErr w:type="spellStart"/>
-      <w:r>
-        <w:t>TypeScript</w:t>
-      </w:r>
-      <w:proofErr w:type="spellEnd"/>
-      <w:r>
-        <w:t xml:space="preserve"> proverava da li se tipovi koriste na ispravan način u toku kompilacije.</w:t>
-      </w:r>
-    </w:p>
-    <w:p>
-      <w:r>
-        <w:t xml:space="preserve">Evo nekoliko ključnih karakteristika </w:t>
-      </w:r>
-      <w:proofErr w:type="spellStart"/>
-      <w:r>
-        <w:t>TypeScript</w:t>
-      </w:r>
-      <w:proofErr w:type="spellEnd"/>
-      <w:r>
-        <w:t>-a:</w:t>
+        <w:t>ezik za programiranje koji proširuje funkcionalnosti JavaScript-a dodavanjem statičkog tipovanja. To znači da programeri mogu definisati tipove podataka (kao što su brojevi, stringovi, objekti, itd.) i koristiti ih u kodu, čime se pomaže u detekciji i sprečavanju potencijalnih grešaka prilikom razvoja softvera.</w:t>
+      </w:r>
+    </w:p>
+    <w:p>
+      <w:r>
+        <w:t>Osnovni cilj TypeScript-a je da obezbedi bolju strukturu i čitljivost koda, kao i veću sigurnost u pogledu tipova podataka. Programeri mogu definisati tipove za promenljive, funkcije, klase i druge konstrukte, a zatim TypeScript proverava da li se tipovi koriste na ispravan način u toku kompilacije.</w:t>
+      </w:r>
+    </w:p>
+    <w:p>
+      <w:r>
+        <w:t>Evo nekoliko ključnih karakteristika TypeScript-a:</w:t>
       </w:r>
     </w:p>
     <w:p>
@@ -618,42 +369,16 @@
       <w:pPr>
         <w:pStyle w:val="ListParagraph"/>
       </w:pPr>
-      <w:proofErr w:type="spellStart"/>
-      <w:r>
-        <w:t>Objektno</w:t>
-      </w:r>
-      <w:proofErr w:type="spellEnd"/>
-      <w:r>
-        <w:t xml:space="preserve">-orijentisano programiranje: </w:t>
-      </w:r>
-      <w:proofErr w:type="spellStart"/>
-      <w:r>
-        <w:t>TypeScript</w:t>
-      </w:r>
-      <w:proofErr w:type="spellEnd"/>
-      <w:r>
-        <w:t xml:space="preserve"> podržava koncepte </w:t>
-      </w:r>
-      <w:proofErr w:type="spellStart"/>
-      <w:r>
-        <w:t>objektno</w:t>
-      </w:r>
-      <w:proofErr w:type="spellEnd"/>
-      <w:r>
-        <w:t>-orijentisanog programiranja kao što su klase, nasleđivanje, interfejsi i apstraktne klase.</w:t>
+      <w:r>
+        <w:t>Objektno-orijentisano programiranje: TypeScript podržava koncepte objektno-orijentisanog programiranja kao što su klase, nasleđivanje, interfejsi i apstraktne klase.</w:t>
       </w:r>
     </w:p>
     <w:p>
       <w:pPr>
         <w:pStyle w:val="ListParagraph"/>
       </w:pPr>
-      <w:proofErr w:type="spellStart"/>
-      <w:r>
-        <w:t>Modularnost</w:t>
-      </w:r>
-      <w:proofErr w:type="spellEnd"/>
-      <w:r>
-        <w:t>: Omogućava organizaciju koda u module, čime se olakšava ponovna upotreba i održavanje koda.</w:t>
+      <w:r>
+        <w:t>Modularnost: Omogućava organizaciju koda u module, čime se olakšava ponovna upotreba i održavanje koda.</w:t>
       </w:r>
     </w:p>
     <w:p>
@@ -661,55 +386,7 @@
         <w:pStyle w:val="ListParagraph"/>
       </w:pPr>
       <w:r>
-        <w:t xml:space="preserve">Kompatibilnost sa </w:t>
-      </w:r>
-      <w:proofErr w:type="spellStart"/>
-      <w:r>
-        <w:t>JavaScript</w:t>
-      </w:r>
-      <w:proofErr w:type="spellEnd"/>
-      <w:r>
-        <w:t xml:space="preserve">-om: </w:t>
-      </w:r>
-      <w:proofErr w:type="spellStart"/>
-      <w:r>
-        <w:t>TypeScript</w:t>
-      </w:r>
-      <w:proofErr w:type="spellEnd"/>
-      <w:r>
-        <w:t xml:space="preserve"> je </w:t>
-      </w:r>
-      <w:proofErr w:type="spellStart"/>
-      <w:r>
-        <w:t>nadskup</w:t>
-      </w:r>
-      <w:proofErr w:type="spellEnd"/>
-      <w:r>
-        <w:t xml:space="preserve"> </w:t>
-      </w:r>
-      <w:proofErr w:type="spellStart"/>
-      <w:r>
-        <w:t>JavaScript</w:t>
-      </w:r>
-      <w:proofErr w:type="spellEnd"/>
-      <w:r>
-        <w:t xml:space="preserve">-a, što znači da je moguće koristiti većinu postojećeg </w:t>
-      </w:r>
-      <w:proofErr w:type="spellStart"/>
-      <w:r>
-        <w:t>JavaScript</w:t>
-      </w:r>
-      <w:proofErr w:type="spellEnd"/>
-      <w:r>
-        <w:t xml:space="preserve"> koda u </w:t>
-      </w:r>
-      <w:proofErr w:type="spellStart"/>
-      <w:r>
-        <w:t>TypeScript</w:t>
-      </w:r>
-      <w:proofErr w:type="spellEnd"/>
-      <w:r>
-        <w:t xml:space="preserve"> aplikacijama.</w:t>
+        <w:t>Kompatibilnost sa JavaScript-om: TypeScript je nadskup JavaScript-a, što znači da je moguće koristiti većinu postojećeg JavaScript koda u TypeScript aplikacijama.</w:t>
       </w:r>
     </w:p>
     <w:p>
@@ -722,41 +399,25 @@
       </w:r>
     </w:p>
     <w:p>
-      <w:proofErr w:type="spellStart"/>
-      <w:r>
-        <w:t>TypeScript</w:t>
-      </w:r>
-      <w:proofErr w:type="spellEnd"/>
-      <w:r>
-        <w:t xml:space="preserve"> je postao popularan u razvoju veb i serverskih aplikacija, posebno u velikim projektima gde je važna stabilnost i sigurnost tipova podataka.</w:t>
+      <w:r>
+        <w:t>TypeScript je postao popularan u razvoju veb i serverskih aplikacija, posebno u velikim projektima gde je važna stabilnost i sigurnost tipova podataka.</w:t>
       </w:r>
     </w:p>
     <w:p>
       <w:pPr>
         <w:pStyle w:val="Heading2"/>
       </w:pPr>
-      <w:proofErr w:type="spellStart"/>
       <w:r>
         <w:t>Angular</w:t>
       </w:r>
-      <w:proofErr w:type="spellEnd"/>
     </w:p>
     <w:p>
       <w:r>
         <w:t>P</w:t>
       </w:r>
       <w:r>
-        <w:t xml:space="preserve">opularan </w:t>
-      </w:r>
-      <w:proofErr w:type="spellStart"/>
-      <w:r>
-        <w:t>open-source</w:t>
-      </w:r>
-      <w:proofErr w:type="spellEnd"/>
-      <w:r>
-        <w:t xml:space="preserve"> okvir (</w:t>
-      </w:r>
-      <w:proofErr w:type="spellStart"/>
+        <w:t>opularan open-source okvir (</w:t>
+      </w:r>
       <w:r>
         <w:rPr>
           <w:i/>
@@ -764,11 +425,9 @@
         </w:rPr>
         <w:t>framework</w:t>
       </w:r>
-      <w:proofErr w:type="spellEnd"/>
       <w:r>
         <w:t>) za razvoj veb aplikacija. Razvila ga je kompanija Google i predstavlja moćan alat koji olakšava kreiranje dinamičkih, interaktivnih i skalabilnih veb aplikacija. To je klijentski (</w:t>
       </w:r>
-      <w:proofErr w:type="spellStart"/>
       <w:r>
         <w:rPr>
           <w:i/>
@@ -776,11 +435,9 @@
         </w:rPr>
         <w:t>frontend</w:t>
       </w:r>
-      <w:proofErr w:type="spellEnd"/>
       <w:r>
         <w:t xml:space="preserve">) okvir koji se koristi za izgradnju modernih veb aplikacija koje mogu da rade u veb </w:t>
       </w:r>
-      <w:proofErr w:type="spellStart"/>
       <w:r>
         <w:rPr>
           <w:i/>
@@ -788,7 +445,6 @@
         </w:rPr>
         <w:t>browser</w:t>
       </w:r>
-      <w:proofErr w:type="spellEnd"/>
       <w:r>
         <w:t>-ima</w:t>
       </w:r>
@@ -798,36 +454,15 @@
     </w:p>
     <w:p>
       <w:r>
-        <w:t xml:space="preserve">Glavne karakteristike </w:t>
-      </w:r>
-      <w:proofErr w:type="spellStart"/>
-      <w:r>
-        <w:t>Angular</w:t>
-      </w:r>
-      <w:proofErr w:type="spellEnd"/>
-      <w:r>
-        <w:t>-a uključuju:</w:t>
+        <w:t>Glavne karakteristike Angular-a uključuju:</w:t>
       </w:r>
     </w:p>
     <w:p>
       <w:pPr>
         <w:pStyle w:val="ListParagraph"/>
       </w:pPr>
-      <w:proofErr w:type="spellStart"/>
-      <w:r>
-        <w:t>Komponentna</w:t>
-      </w:r>
-      <w:proofErr w:type="spellEnd"/>
-      <w:r>
-        <w:t xml:space="preserve"> arhitektura: </w:t>
-      </w:r>
-      <w:proofErr w:type="spellStart"/>
-      <w:r>
-        <w:t>Angular</w:t>
-      </w:r>
-      <w:proofErr w:type="spellEnd"/>
-      <w:r>
-        <w:t xml:space="preserve"> se bazira na komponentama, koje su nezavisne, ponovno upotrebljive i samostalne delove korisničkog interfejsa. Ovo olakšava organizaciju i upravljanje kodom.</w:t>
+      <w:r>
+        <w:t>Komponentna arhitektura: Angular se bazira na komponentama, koje su nezavisne, ponovno upotrebljive i samostalne delove korisničkog interfejsa. Ovo olakšava organizaciju i upravljanje kodom.</w:t>
       </w:r>
     </w:p>
     <w:p>
@@ -835,15 +470,7 @@
         <w:pStyle w:val="ListParagraph"/>
       </w:pPr>
       <w:r>
-        <w:t xml:space="preserve">Dvosmerna veza podataka: </w:t>
-      </w:r>
-      <w:proofErr w:type="spellStart"/>
-      <w:r>
-        <w:t>Angular</w:t>
-      </w:r>
-      <w:proofErr w:type="spellEnd"/>
-      <w:r>
-        <w:t xml:space="preserve"> omogućava automatsko ažuriranje korisničkog interfejsa kada se podaci u modelu promene, i obrnuto. To olakšava praćenje i upravljanje podacima.</w:t>
+        <w:t>Dvosmerna veza podataka: Angular omogućava automatsko ažuriranje korisničkog interfejsa kada se podaci u modelu promene, i obrnuto. To olakšava praćenje i upravljanje podacima.</w:t>
       </w:r>
     </w:p>
     <w:p>
@@ -851,28 +478,15 @@
         <w:pStyle w:val="ListParagraph"/>
       </w:pPr>
       <w:r>
-        <w:t xml:space="preserve">Injekcija zavisnosti: </w:t>
-      </w:r>
-      <w:proofErr w:type="spellStart"/>
-      <w:r>
-        <w:t>Angular</w:t>
-      </w:r>
-      <w:proofErr w:type="spellEnd"/>
-      <w:r>
-        <w:t xml:space="preserve"> koristi koncept injekcije zavisnosti kako bi se omogućila bolja kontrola i organizacija komponenata i servisa.</w:t>
+        <w:t>Injekcija zavisnosti: Angular koristi koncept injekcije zavisnosti kako bi se omogućila bolja kontrola i organizacija komponenata i servisa.</w:t>
       </w:r>
     </w:p>
     <w:p>
       <w:pPr>
         <w:pStyle w:val="ListParagraph"/>
       </w:pPr>
-      <w:proofErr w:type="spellStart"/>
-      <w:r>
-        <w:t>Modularnost</w:t>
-      </w:r>
-      <w:proofErr w:type="spellEnd"/>
-      <w:r>
-        <w:t>: Kod se organizuje u module, što doprinosi boljoj organizaciji i skalabilnosti aplikacije.</w:t>
+      <w:r>
+        <w:t>Modularnost: Kod se organizuje u module, što doprinosi boljoj organizaciji i skalabilnosti aplikacije.</w:t>
       </w:r>
     </w:p>
     <w:p>
@@ -880,15 +494,7 @@
         <w:pStyle w:val="ListParagraph"/>
       </w:pPr>
       <w:r>
-        <w:t xml:space="preserve">Rute i navigacija: </w:t>
-      </w:r>
-      <w:proofErr w:type="spellStart"/>
-      <w:r>
-        <w:t>Angular</w:t>
-      </w:r>
-      <w:proofErr w:type="spellEnd"/>
-      <w:r>
-        <w:t xml:space="preserve"> pruža mehanizam za definisanje ruta i navigaciju unutar aplikacije, omogućavajući korisnicima da prelaze između različitih delova aplikacije.</w:t>
+        <w:t>Rute i navigacija: Angular pruža mehanizam za definisanje ruta i navigaciju unutar aplikacije, omogućavajući korisnicima da prelaze između različitih delova aplikacije.</w:t>
       </w:r>
     </w:p>
     <w:p>
@@ -896,25 +502,12 @@
         <w:pStyle w:val="ListParagraph"/>
       </w:pPr>
       <w:r>
-        <w:t xml:space="preserve">Testiranje: </w:t>
-      </w:r>
-      <w:proofErr w:type="spellStart"/>
-      <w:r>
-        <w:t>Angular</w:t>
-      </w:r>
-      <w:proofErr w:type="spellEnd"/>
-      <w:r>
-        <w:t xml:space="preserve"> ima ugrađene alate za jednostavno testiranje koda, što doprinosi kvalitetu aplikacije.</w:t>
-      </w:r>
-    </w:p>
-    <w:p>
-      <w:proofErr w:type="spellStart"/>
-      <w:r>
-        <w:t>Angular</w:t>
-      </w:r>
-      <w:proofErr w:type="spellEnd"/>
-      <w:r>
-        <w:t xml:space="preserve"> omogućava razvoj složenih aplikacija kao što su veb aplikacije, progresivne veb aplikacije (PWA) i veb stranice visokih performansi. Kroz svoje </w:t>
+        <w:t>Testiranje: Angular ima ugrađene alate za jednostavno testiranje koda, što doprinosi kvalitetu aplikacije.</w:t>
+      </w:r>
+    </w:p>
+    <w:p>
+      <w:r>
+        <w:t xml:space="preserve">Angular omogućava razvoj složenih aplikacija kao što su veb aplikacije, progresivne veb aplikacije (PWA) i veb stranice visokih performansi. Kroz svoje </w:t>
       </w:r>
       <w:r>
         <w:lastRenderedPageBreak/>
@@ -931,60 +524,26 @@
       <w:pPr>
         <w:pStyle w:val="Heading2"/>
       </w:pPr>
-      <w:proofErr w:type="spellStart"/>
       <w:r>
         <w:t>Mikrofrontend</w:t>
       </w:r>
-      <w:proofErr w:type="spellEnd"/>
     </w:p>
     <w:p>
       <w:r>
         <w:t>A</w:t>
       </w:r>
       <w:r>
-        <w:t>rhitektonski pristup u razvoju veb aplikacija gde se aplikacija dekomponuje na manje, autonomne delove (</w:t>
-      </w:r>
-      <w:proofErr w:type="spellStart"/>
-      <w:r>
-        <w:t>mikrofrontendi</w:t>
-      </w:r>
-      <w:proofErr w:type="spellEnd"/>
-      <w:r>
-        <w:t xml:space="preserve">) koji mogu da se razvijaju, testiraju, implementiraju i održavaju nezavisno. Ovi </w:t>
-      </w:r>
-      <w:proofErr w:type="spellStart"/>
-      <w:r>
-        <w:t>mikrofrontendi</w:t>
-      </w:r>
-      <w:proofErr w:type="spellEnd"/>
-      <w:r>
-        <w:t xml:space="preserve"> predstavljaju manje delove korisničkog interfejsa koji rade zajedno kako bi činili celinu aplikacije.</w:t>
-      </w:r>
-    </w:p>
-    <w:p>
-      <w:r>
-        <w:t xml:space="preserve">Svaki </w:t>
-      </w:r>
-      <w:proofErr w:type="spellStart"/>
-      <w:r>
-        <w:t>mikrofrontend</w:t>
-      </w:r>
-      <w:proofErr w:type="spellEnd"/>
-      <w:r>
-        <w:t xml:space="preserve"> je samostalan modul ili aplikacija koji je fokusiran na specifičnu funkcionalnost ili deo korisničkog interfejsa. Oni mogu biti razvijani od strane različitih timova ili pojedinaca, a zatim integrisani u glavnu aplikaciju. Ovaj pristup omogućava agilnost u razvoju, ubrzava implementaciju novih funkcionalnosti i olakšava održavanje kompleksnih veb aplikacija.</w:t>
-      </w:r>
-    </w:p>
-    <w:p>
-      <w:r>
-        <w:t xml:space="preserve">Prednosti </w:t>
-      </w:r>
-      <w:proofErr w:type="spellStart"/>
-      <w:r>
-        <w:t>mikrofrontend</w:t>
-      </w:r>
-      <w:proofErr w:type="spellEnd"/>
-      <w:r>
-        <w:t xml:space="preserve"> arhitekture uključuju:</w:t>
+        <w:t>rhitektonski pristup u razvoju veb aplikacija gde se aplikacija dekomponuje na manje, autonomne delove (mikrofrontendi) koji mogu da se razvijaju, testiraju, implementiraju i održavaju nezavisno. Ovi mikrofrontendi predstavljaju manje delove korisničkog interfejsa koji rade zajedno kako bi činili celinu aplikacije.</w:t>
+      </w:r>
+    </w:p>
+    <w:p>
+      <w:r>
+        <w:t>Svaki mikrofrontend je samostalan modul ili aplikacija koji je fokusiran na specifičnu funkcionalnost ili deo korisničkog interfejsa. Oni mogu biti razvijani od strane različitih timova ili pojedinaca, a zatim integrisani u glavnu aplikaciju. Ovaj pristup omogućava agilnost u razvoju, ubrzava implementaciju novih funkcionalnosti i olakšava održavanje kompleksnih veb aplikacija.</w:t>
+      </w:r>
+    </w:p>
+    <w:p>
+      <w:r>
+        <w:t>Prednosti mikrofrontend arhitekture uključuju:</w:t>
       </w:r>
     </w:p>
     <w:p>
@@ -996,15 +555,7 @@
         </w:numPr>
       </w:pPr>
       <w:r>
-        <w:t xml:space="preserve">Svaki </w:t>
-      </w:r>
-      <w:proofErr w:type="spellStart"/>
-      <w:r>
-        <w:t>mikrofrontend</w:t>
-      </w:r>
-      <w:proofErr w:type="spellEnd"/>
-      <w:r>
-        <w:t xml:space="preserve"> može da bude razvijan od strane nezavisn</w:t>
+        <w:t>Svaki mikrofrontend može da bude razvijan od strane nezavisn</w:t>
       </w:r>
       <w:r>
         <w:t>og</w:t>
@@ -1028,15 +579,7 @@
         </w:numPr>
       </w:pPr>
       <w:r>
-        <w:t xml:space="preserve">Svaki </w:t>
-      </w:r>
-      <w:proofErr w:type="spellStart"/>
-      <w:r>
-        <w:t>mikrofrontend</w:t>
-      </w:r>
-      <w:proofErr w:type="spellEnd"/>
-      <w:r>
-        <w:t xml:space="preserve"> može da se implementira, testira i održava nezavisno, što olakšava upravljanje kodom i brže isporučivanje promena.</w:t>
+        <w:t>Svaki mikrofrontend može da se implementira, testira i održava nezavisno, što olakšava upravljanje kodom i brže isporučivanje promena.</w:t>
       </w:r>
     </w:p>
     <w:p>
@@ -1059,13 +602,8 @@
           <w:numId w:val="13"/>
         </w:numPr>
       </w:pPr>
-      <w:proofErr w:type="spellStart"/>
-      <w:r>
-        <w:t>Mikrofrontendi</w:t>
-      </w:r>
-      <w:proofErr w:type="spellEnd"/>
-      <w:r>
-        <w:t xml:space="preserve"> su modularni i mogu se koristiti u različitim delovima aplikacije ili u različitim aplikacijama, što doprinosi ponovnoj upotrebi koda.</w:t>
+      <w:r>
+        <w:t>Mikrofrontendi su modularni i mogu se koristiti u različitim delovima aplikacije ili u različitim aplikacijama, što doprinosi ponovnoj upotrebi koda.</w:t>
       </w:r>
     </w:p>
     <w:p>
@@ -1077,71 +615,26 @@
         </w:numPr>
       </w:pPr>
       <w:r>
-        <w:t xml:space="preserve">Moguće je optimizovati učitavanje stranica, jer se samo potrebni </w:t>
-      </w:r>
-      <w:proofErr w:type="spellStart"/>
-      <w:r>
-        <w:t>mikrofrontendi</w:t>
-      </w:r>
-      <w:proofErr w:type="spellEnd"/>
-      <w:r>
-        <w:t xml:space="preserve"> učitavaju za određenu stranicu.</w:t>
-      </w:r>
-    </w:p>
-    <w:p>
-      <w:r>
-        <w:t xml:space="preserve">Važno je naglasiti da, iako </w:t>
-      </w:r>
-      <w:proofErr w:type="spellStart"/>
-      <w:r>
-        <w:t>mikrofrontendi</w:t>
-      </w:r>
-      <w:proofErr w:type="spellEnd"/>
-      <w:r>
-        <w:t xml:space="preserve"> donose brojne prednosti, njihova implementacija zahteva pažljivo planiranje, upravljanje stanjem aplikacije i pravilno upravljanje komunikacijom između </w:t>
-      </w:r>
-      <w:proofErr w:type="spellStart"/>
-      <w:r>
-        <w:t>mikrofrontenda</w:t>
-      </w:r>
-      <w:proofErr w:type="spellEnd"/>
-      <w:r>
-        <w:t xml:space="preserve"> i glavne aplikacije.</w:t>
+        <w:t>Moguće je optimizovati učitavanje stranica, jer se samo potrebni mikrofrontendi učitavaju za određenu stranicu.</w:t>
+      </w:r>
+    </w:p>
+    <w:p>
+      <w:r>
+        <w:t>Važno je naglasiti da, iako mikrofrontendi donose brojne prednosti, njihova implementacija zahteva pažljivo planiranje, upravljanje stanjem aplikacije i pravilno upravljanje komunikacijom između mikrofrontenda i glavne aplikacije.</w:t>
       </w:r>
     </w:p>
     <w:p>
       <w:pPr>
         <w:pStyle w:val="Heading2"/>
       </w:pPr>
-      <w:proofErr w:type="spellStart"/>
       <w:r>
         <w:lastRenderedPageBreak/>
-        <w:t>Mikrofrontend</w:t>
-      </w:r>
-      <w:proofErr w:type="spellEnd"/>
-      <w:r>
-        <w:t xml:space="preserve"> </w:t>
-      </w:r>
-      <w:proofErr w:type="spellStart"/>
-      <w:r>
-        <w:t>vs</w:t>
-      </w:r>
-      <w:proofErr w:type="spellEnd"/>
-      <w:r>
-        <w:t>. Standardni program</w:t>
-      </w:r>
-    </w:p>
-    <w:p>
-      <w:r>
-        <w:t xml:space="preserve">Razlika između </w:t>
-      </w:r>
-      <w:proofErr w:type="spellStart"/>
-      <w:r>
-        <w:t>mikrofrontend</w:t>
-      </w:r>
-      <w:proofErr w:type="spellEnd"/>
-      <w:r>
-        <w:t xml:space="preserve"> i standardnog (monolitnog) pristupa programiranju leži u tome kako se veb aplikacije razvijaju, organizuju i održavaju. Evo nekoliko ključnih tačaka koje ilustruju razlike između ovih dva pristupa:</w:t>
+        <w:t>Mikrofrontend vs. Standardni program</w:t>
+      </w:r>
+    </w:p>
+    <w:p>
+      <w:r>
+        <w:t>Razlika između mikrofrontend i standardnog (monolitnog) pristupa programiranju leži u tome kako se veb aplikacije razvijaju, organizuju i održavaju. Evo nekoliko ključnih tačaka koje ilustruju razlike između ovih dva pristupa:</w:t>
       </w:r>
     </w:p>
     <w:p>
@@ -1160,29 +653,8 @@
       <w:pPr>
         <w:pStyle w:val="ListParagraph"/>
       </w:pPr>
-      <w:proofErr w:type="spellStart"/>
-      <w:r>
-        <w:t>Mikrofrontend</w:t>
-      </w:r>
-      <w:proofErr w:type="spellEnd"/>
-      <w:r>
-        <w:t xml:space="preserve"> arhitektura se zasniva na dekompoziciji aplikacije na manje, autonomne </w:t>
-      </w:r>
-      <w:proofErr w:type="spellStart"/>
-      <w:r>
-        <w:t>mikrofrontende</w:t>
-      </w:r>
-      <w:proofErr w:type="spellEnd"/>
-      <w:r>
-        <w:t xml:space="preserve">. Svaki </w:t>
-      </w:r>
-      <w:proofErr w:type="spellStart"/>
-      <w:r>
-        <w:t>mikrofrontend</w:t>
-      </w:r>
-      <w:proofErr w:type="spellEnd"/>
-      <w:r>
-        <w:t xml:space="preserve"> je nezavisan modul ili aplikacija koji može da se razvija, testira i implementira nezavisno. Ovo omogućava paralelni razvoj i bržu implementaciju novih funkcionalnosti.</w:t>
+      <w:r>
+        <w:t>Mikrofrontend arhitektura se zasniva na dekompoziciji aplikacije na manje, autonomne mikrofrontende. Svaki mikrofrontend je nezavisan modul ili aplikacija koji može da se razvija, testira i implementira nezavisno. Ovo omogućava paralelni razvoj i bržu implementaciju novih funkcionalnosti.</w:t>
       </w:r>
     </w:p>
     <w:p>
@@ -1213,21 +685,8 @@
           <w:numId w:val="15"/>
         </w:numPr>
       </w:pPr>
-      <w:proofErr w:type="spellStart"/>
-      <w:r>
-        <w:t>Mikrofrontendi</w:t>
-      </w:r>
-      <w:proofErr w:type="spellEnd"/>
-      <w:r>
-        <w:t xml:space="preserve"> su nezavisni i mogu koristiti različite tehnologije, okvire ili biblioteke. To omogućava različitim timovima da rade na različitim </w:t>
-      </w:r>
-      <w:proofErr w:type="spellStart"/>
-      <w:r>
-        <w:t>mikrofrontendima</w:t>
-      </w:r>
-      <w:proofErr w:type="spellEnd"/>
-      <w:r>
-        <w:t xml:space="preserve"> sa svojim preferiranim tehnologijama.</w:t>
+      <w:r>
+        <w:t>Mikrofrontendi su nezavisni i mogu koristiti različite tehnologije, okvire ili biblioteke. To omogućava različitim timovima da rade na različitim mikrofrontendima sa svojim preferiranim tehnologijama.</w:t>
       </w:r>
     </w:p>
     <w:p>
@@ -1239,15 +698,7 @@
         </w:numPr>
       </w:pPr>
       <w:r>
-        <w:t xml:space="preserve">U monolitnoj arhitekturi, svi delovi aplikacije dele isti tehnološki </w:t>
-      </w:r>
-      <w:proofErr w:type="spellStart"/>
-      <w:r>
-        <w:t>stek</w:t>
-      </w:r>
-      <w:proofErr w:type="spellEnd"/>
-      <w:r>
-        <w:t>, što može ograničiti izbor tehnologija i otežati rad različitim timovima.</w:t>
+        <w:t>U monolitnoj arhitekturi, svi delovi aplikacije dele isti tehnološki stek, što može ograničiti izbor tehnologija i otežati rad različitim timovima.</w:t>
       </w:r>
     </w:p>
     <w:p>
@@ -1270,21 +721,8 @@
           <w:numId w:val="16"/>
         </w:numPr>
       </w:pPr>
-      <w:proofErr w:type="spellStart"/>
-      <w:r>
-        <w:t>Mikrofrontendi</w:t>
-      </w:r>
-      <w:proofErr w:type="spellEnd"/>
-      <w:r>
-        <w:t xml:space="preserve"> omogućavaju skalabilnost na nivou komponenata. Možete </w:t>
-      </w:r>
-      <w:proofErr w:type="spellStart"/>
-      <w:r>
-        <w:t>skalirati</w:t>
-      </w:r>
-      <w:proofErr w:type="spellEnd"/>
-      <w:r>
-        <w:t xml:space="preserve"> samo određene delove aplikacije koji zahtevaju više resursa ili brže odzive.</w:t>
+      <w:r>
+        <w:t>Mikrofrontendi omogućavaju skalabilnost na nivou komponenata. Možete skalirati samo određene delove aplikacije koji zahtevaju više resursa ili brže odzive.</w:t>
       </w:r>
     </w:p>
     <w:p>
@@ -1296,23 +734,7 @@
         </w:numPr>
       </w:pPr>
       <w:r>
-        <w:t xml:space="preserve">U monolitnoj arhitekturi, </w:t>
-      </w:r>
-      <w:proofErr w:type="spellStart"/>
-      <w:r>
-        <w:t>skaliranje</w:t>
-      </w:r>
-      <w:proofErr w:type="spellEnd"/>
-      <w:r>
-        <w:t xml:space="preserve"> znači </w:t>
-      </w:r>
-      <w:proofErr w:type="spellStart"/>
-      <w:r>
-        <w:t>skaliranje</w:t>
-      </w:r>
-      <w:proofErr w:type="spellEnd"/>
-      <w:r>
-        <w:t xml:space="preserve"> cele aplikacije, čak iako neki delovi ne zahtevaju dodatne resurse.</w:t>
+        <w:t>U monolitnoj arhitekturi, skaliranje znači skaliranje cele aplikacije, čak iako neki delovi ne zahtevaju dodatne resurse.</w:t>
       </w:r>
     </w:p>
     <w:p>
@@ -1335,14 +757,9 @@
           <w:numId w:val="17"/>
         </w:numPr>
       </w:pPr>
-      <w:proofErr w:type="spellStart"/>
       <w:r>
         <w:lastRenderedPageBreak/>
-        <w:t>Mikrofrontendi</w:t>
-      </w:r>
-      <w:proofErr w:type="spellEnd"/>
-      <w:r>
-        <w:t xml:space="preserve"> omogućavaju dinamičko učitavanje samo onih delova aplikacije koji su potrebni za određenu stranicu ili funkcionalnost, što može poboljšati performanse i brzinu učitavanja.</w:t>
+        <w:t>Mikrofrontendi omogućavaju dinamičko učitavanje samo onih delova aplikacije koji su potrebni za određenu stranicu ili funkcionalnost, što može poboljšati performanse i brzinu učitavanja.</w:t>
       </w:r>
     </w:p>
     <w:p>
@@ -1374,23 +791,7 @@
         <w:pStyle w:val="ListParagraph"/>
       </w:pPr>
       <w:r>
-        <w:t xml:space="preserve">Održavanje </w:t>
-      </w:r>
-      <w:proofErr w:type="spellStart"/>
-      <w:r>
-        <w:t>mikrofrontend</w:t>
-      </w:r>
-      <w:proofErr w:type="spellEnd"/>
-      <w:r>
-        <w:t xml:space="preserve"> aplikacije je olakšano jer se svaki </w:t>
-      </w:r>
-      <w:proofErr w:type="spellStart"/>
-      <w:r>
-        <w:t>mikrofrontend</w:t>
-      </w:r>
-      <w:proofErr w:type="spellEnd"/>
-      <w:r>
-        <w:t xml:space="preserve"> može ažurirati nezavisno. Ovo smanjuje rizik od narušavanja funkcionalnosti drugih delova aplikacije.</w:t>
+        <w:t>Održavanje mikrofrontend aplikacije je olakšano jer se svaki mikrofrontend može ažurirati nezavisno. Ovo smanjuje rizik od narušavanja funkcionalnosti drugih delova aplikacije.</w:t>
       </w:r>
     </w:p>
     <w:p>
@@ -1403,15 +804,7 @@
     </w:p>
     <w:p>
       <w:r>
-        <w:t xml:space="preserve">Izbor između </w:t>
-      </w:r>
-      <w:proofErr w:type="spellStart"/>
-      <w:r>
-        <w:t>mikrofrontend</w:t>
-      </w:r>
-      <w:proofErr w:type="spellEnd"/>
-      <w:r>
-        <w:t xml:space="preserve"> i standardnog programa zavisi od specifičnih zahteva projekta, kompleksnosti aplikacije i razvojnog tima. Svaki pristup ima svoje prednosti i nedostatke, i važno je pažljivo razmotriti koji će odgovarati konkretnom projektu.</w:t>
+        <w:t>Izbor između mikrofrontend i standardnog programa zavisi od specifičnih zahteva projekta, kompleksnosti aplikacije i razvojnog tima. Svaki pristup ima svoje prednosti i nedostatke, i važno je pažljivo razmotriti koji će odgovarati konkretnom projektu.</w:t>
       </w:r>
     </w:p>
     <w:p>
@@ -1419,24 +812,13 @@
         <w:pStyle w:val="Heading2"/>
       </w:pPr>
       <w:r>
-        <w:t>Single-</w:t>
-      </w:r>
-      <w:proofErr w:type="spellStart"/>
-      <w:r>
-        <w:t>spa</w:t>
-      </w:r>
-      <w:proofErr w:type="spellEnd"/>
-    </w:p>
-    <w:p>
-      <w:proofErr w:type="spellStart"/>
-      <w:r>
-        <w:t>JavaScript</w:t>
-      </w:r>
-      <w:proofErr w:type="spellEnd"/>
-      <w:r>
-        <w:t xml:space="preserve"> okvir (</w:t>
-      </w:r>
-      <w:proofErr w:type="spellStart"/>
+        <w:t>Single-spa</w:t>
+      </w:r>
+    </w:p>
+    <w:p>
+      <w:r>
+        <w:t>JavaScript okvir (</w:t>
+      </w:r>
       <w:r>
         <w:rPr>
           <w:i/>
@@ -1444,75 +826,18 @@
         </w:rPr>
         <w:t>framework</w:t>
       </w:r>
-      <w:proofErr w:type="spellEnd"/>
-      <w:r>
-        <w:t xml:space="preserve">) otvorenog koda koji omogućava razvoj </w:t>
-      </w:r>
-      <w:proofErr w:type="spellStart"/>
-      <w:r>
-        <w:t>mikrofrontend</w:t>
-      </w:r>
-      <w:proofErr w:type="spellEnd"/>
-      <w:r>
-        <w:t xml:space="preserve"> arhitekture. Ovaj okvir omogućava integraciju različitih </w:t>
-      </w:r>
-      <w:proofErr w:type="spellStart"/>
-      <w:r>
-        <w:t>mikrofrontenda</w:t>
-      </w:r>
-      <w:proofErr w:type="spellEnd"/>
-      <w:r>
-        <w:t xml:space="preserve"> u jednu koherentnu veb aplikaciju, omogućavajući im da rade zajedno kao deo istog korisničkog interfejsa.</w:t>
-      </w:r>
-    </w:p>
-    <w:p>
-      <w:r>
-        <w:t xml:space="preserve">Koncept Single </w:t>
-      </w:r>
-      <w:proofErr w:type="spellStart"/>
-      <w:r>
-        <w:t>Spa</w:t>
-      </w:r>
-      <w:proofErr w:type="spellEnd"/>
-      <w:r>
-        <w:t xml:space="preserve">-a se fokusira na to da svaki </w:t>
-      </w:r>
-      <w:proofErr w:type="spellStart"/>
-      <w:r>
-        <w:t>mikrofrontend</w:t>
-      </w:r>
-      <w:proofErr w:type="spellEnd"/>
-      <w:r>
-        <w:t xml:space="preserve"> može biti razvijen nezavisno, koristeći različite tehnologije i okvire, i da se integriše u glavnu aplikaciju bez međusobnih konflikata. Single </w:t>
-      </w:r>
-      <w:proofErr w:type="spellStart"/>
-      <w:r>
-        <w:t>Spa</w:t>
-      </w:r>
-      <w:proofErr w:type="spellEnd"/>
-      <w:r>
-        <w:t xml:space="preserve"> omogućava dinamičko učitavanje </w:t>
-      </w:r>
-      <w:proofErr w:type="spellStart"/>
-      <w:r>
-        <w:t>mikrofrontenda</w:t>
-      </w:r>
-      <w:proofErr w:type="spellEnd"/>
-      <w:r>
-        <w:t xml:space="preserve"> samo kada su potrebni, čime se smanjuje početno vreme učitavanja aplikacije i poboljšava performanse.</w:t>
-      </w:r>
-    </w:p>
-    <w:p>
-      <w:r>
-        <w:t xml:space="preserve">Ključne funkcionalnosti Single </w:t>
-      </w:r>
-      <w:proofErr w:type="spellStart"/>
-      <w:r>
-        <w:t>Spa</w:t>
-      </w:r>
-      <w:proofErr w:type="spellEnd"/>
-      <w:r>
-        <w:t>-a uključuju:</w:t>
+      <w:r>
+        <w:t>) otvorenog koda koji omogućava razvoj mikrofrontend arhitekture. Ovaj okvir omogućava integraciju različitih mikrofrontenda u jednu koherentnu veb aplikaciju, omogućavajući im da rade zajedno kao deo istog korisničkog interfejsa.</w:t>
+      </w:r>
+    </w:p>
+    <w:p>
+      <w:r>
+        <w:t>Koncept Single Spa-a se fokusira na to da svaki mikrofrontend može biti razvijen nezavisno, koristeći različite tehnologije i okvire, i da se integriše u glavnu aplikaciju bez međusobnih konflikata. Single Spa omogućava dinamičko učitavanje mikrofrontenda samo kada su potrebni, čime se smanjuje početno vreme učitavanja aplikacije i poboljšava performanse.</w:t>
+      </w:r>
+    </w:p>
+    <w:p>
+      <w:r>
+        <w:t>Ključne funkcionalnosti Single Spa-a uključuju:</w:t>
       </w:r>
     </w:p>
     <w:p>
@@ -1520,23 +845,7 @@
         <w:pStyle w:val="ListParagraph"/>
       </w:pPr>
       <w:r>
-        <w:t xml:space="preserve">Omogućava integrisanje </w:t>
-      </w:r>
-      <w:proofErr w:type="spellStart"/>
-      <w:r>
-        <w:t>mikrofrontenda</w:t>
-      </w:r>
-      <w:proofErr w:type="spellEnd"/>
-      <w:r>
-        <w:t xml:space="preserve"> u glavnu aplikaciju, bez obzira na to koji je tehnološki </w:t>
-      </w:r>
-      <w:proofErr w:type="spellStart"/>
-      <w:r>
-        <w:t>stek</w:t>
-      </w:r>
-      <w:proofErr w:type="spellEnd"/>
-      <w:r>
-        <w:t xml:space="preserve"> koristio svaki od njih.</w:t>
+        <w:t>Omogućava integrisanje mikrofrontenda u glavnu aplikaciju, bez obzira na to koji je tehnološki stek koristio svaki od njih.</w:t>
       </w:r>
     </w:p>
     <w:p>
@@ -1545,15 +854,7 @@
       </w:pPr>
       <w:r>
         <w:lastRenderedPageBreak/>
-        <w:t xml:space="preserve">Mogućnost dinamičkog učitavanja </w:t>
-      </w:r>
-      <w:proofErr w:type="spellStart"/>
-      <w:r>
-        <w:t>mikrofrontenda</w:t>
-      </w:r>
-      <w:proofErr w:type="spellEnd"/>
-      <w:r>
-        <w:t xml:space="preserve"> prema potrebi, što doprinosi efikasnosti i brzini učitavanja.</w:t>
+        <w:t>Mogućnost dinamičkog učitavanja mikrofrontenda prema potrebi, što doprinosi efikasnosti i brzini učitavanja.</w:t>
       </w:r>
     </w:p>
     <w:p>
@@ -1561,15 +862,7 @@
         <w:pStyle w:val="ListParagraph"/>
       </w:pPr>
       <w:r>
-        <w:t xml:space="preserve">Pruža mehanizam za upravljanje rutama i navigacijom unutar aplikacije kroz različite </w:t>
-      </w:r>
-      <w:proofErr w:type="spellStart"/>
-      <w:r>
-        <w:t>mikrofrontend</w:t>
-      </w:r>
-      <w:proofErr w:type="spellEnd"/>
-      <w:r>
-        <w:t xml:space="preserve"> delove.</w:t>
+        <w:t>Pruža mehanizam za upravljanje rutama i navigacijom unutar aplikacije kroz različite mikrofrontend delove.</w:t>
       </w:r>
     </w:p>
     <w:p>
@@ -1577,15 +870,7 @@
         <w:pStyle w:val="ListParagraph"/>
       </w:pPr>
       <w:r>
-        <w:t xml:space="preserve">Omogućava deljenje globalnog stanja između </w:t>
-      </w:r>
-      <w:proofErr w:type="spellStart"/>
-      <w:r>
-        <w:t>mikrofrontenda</w:t>
-      </w:r>
-      <w:proofErr w:type="spellEnd"/>
-      <w:r>
-        <w:t xml:space="preserve"> kako bi se sačuvala koherentnost aplikacije.</w:t>
+        <w:t>Omogućava deljenje globalnog stanja između mikrofrontenda kako bi se sačuvala koherentnost aplikacije.</w:t>
       </w:r>
     </w:p>
     <w:p>
@@ -1598,31 +883,7 @@
     </w:p>
     <w:p>
       <w:r>
-        <w:t xml:space="preserve">Single </w:t>
-      </w:r>
-      <w:proofErr w:type="spellStart"/>
-      <w:r>
-        <w:t>Spa</w:t>
-      </w:r>
-      <w:proofErr w:type="spellEnd"/>
-      <w:r>
-        <w:t xml:space="preserve"> je popularan alat u svetu razvoja </w:t>
-      </w:r>
-      <w:proofErr w:type="spellStart"/>
-      <w:r>
-        <w:t>mikrofrontend</w:t>
-      </w:r>
-      <w:proofErr w:type="spellEnd"/>
-      <w:r>
-        <w:t xml:space="preserve"> arhitekture jer omogućava organizaciju i integraciju više </w:t>
-      </w:r>
-      <w:proofErr w:type="spellStart"/>
-      <w:r>
-        <w:t>mikrofrontenda</w:t>
-      </w:r>
-      <w:proofErr w:type="spellEnd"/>
-      <w:r>
-        <w:t xml:space="preserve"> u jednu aplikaciju sa minimalnim naporima i smanjenjem kompleksnosti.</w:t>
+        <w:t>Single Spa je popularan alat u svetu razvoja mikrofrontend arhitekture jer omogućava organizaciju i integraciju više mikrofrontenda u jednu aplikaciju sa minimalnim naporima i smanjenjem kompleksnosti.</w:t>
       </w:r>
     </w:p>
     <w:p>
@@ -1633,31 +894,7 @@
         <w:t>R</w:t>
       </w:r>
       <w:r>
-        <w:t>ole-</w:t>
-      </w:r>
-      <w:proofErr w:type="spellStart"/>
-      <w:r>
-        <w:t>based</w:t>
-      </w:r>
-      <w:proofErr w:type="spellEnd"/>
-      <w:r>
-        <w:t xml:space="preserve"> </w:t>
-      </w:r>
-      <w:proofErr w:type="spellStart"/>
-      <w:r>
-        <w:t>access</w:t>
-      </w:r>
-      <w:proofErr w:type="spellEnd"/>
-      <w:r>
-        <w:t xml:space="preserve"> </w:t>
-      </w:r>
-      <w:proofErr w:type="spellStart"/>
-      <w:r>
-        <w:t>control</w:t>
-      </w:r>
-      <w:proofErr w:type="spellEnd"/>
-      <w:r>
-        <w:t xml:space="preserve"> (RBAC)</w:t>
+        <w:t>ole-based access control (RBAC)</w:t>
       </w:r>
     </w:p>
     <w:p>
@@ -1726,23 +963,7 @@
         <w:pStyle w:val="Heading2"/>
       </w:pPr>
       <w:r>
-        <w:t>HTTP (</w:t>
-      </w:r>
-      <w:proofErr w:type="spellStart"/>
-      <w:r>
-        <w:t>Hypertext</w:t>
-      </w:r>
-      <w:proofErr w:type="spellEnd"/>
-      <w:r>
-        <w:t xml:space="preserve"> Transfer </w:t>
-      </w:r>
-      <w:proofErr w:type="spellStart"/>
-      <w:r>
-        <w:t>Protocol</w:t>
-      </w:r>
-      <w:proofErr w:type="spellEnd"/>
-      <w:r>
-        <w:t>)</w:t>
+        <w:t>HTTP (Hypertext Transfer Protocol)</w:t>
       </w:r>
     </w:p>
     <w:p>
@@ -1758,47 +979,13 @@
       <w:r>
         <w:t xml:space="preserve"> na </w:t>
       </w:r>
-      <w:proofErr w:type="spellStart"/>
       <w:r>
         <w:rPr>
           <w:i/>
           <w:iCs/>
         </w:rPr>
-        <w:t>World</w:t>
-      </w:r>
-      <w:proofErr w:type="spellEnd"/>
-      <w:r>
-        <w:rPr>
-          <w:i/>
-          <w:iCs/>
-        </w:rPr>
-        <w:t xml:space="preserve"> </w:t>
-      </w:r>
-      <w:proofErr w:type="spellStart"/>
-      <w:r>
-        <w:rPr>
-          <w:i/>
-          <w:iCs/>
-        </w:rPr>
-        <w:t>Wide</w:t>
-      </w:r>
-      <w:proofErr w:type="spellEnd"/>
-      <w:r>
-        <w:rPr>
-          <w:i/>
-          <w:iCs/>
-        </w:rPr>
-        <w:t xml:space="preserve"> </w:t>
-      </w:r>
-      <w:proofErr w:type="spellStart"/>
-      <w:r>
-        <w:rPr>
-          <w:i/>
-          <w:iCs/>
-        </w:rPr>
-        <w:t>Webu</w:t>
-      </w:r>
-      <w:proofErr w:type="spellEnd"/>
+        <w:t>World Wide Webu</w:t>
+      </w:r>
       <w:r>
         <w:t xml:space="preserve"> (</w:t>
       </w:r>
@@ -1820,7 +1007,6 @@
       <w:r>
         <w:t>unkcioniše na osnovu klijent-server arhitekture, gde klijent šalje HTTP zahteve (</w:t>
       </w:r>
-      <w:proofErr w:type="spellStart"/>
       <w:r>
         <w:rPr>
           <w:i/>
@@ -1828,7 +1014,6 @@
         </w:rPr>
         <w:t>request</w:t>
       </w:r>
-      <w:proofErr w:type="spellEnd"/>
       <w:r>
         <w:t>) serveru, a server odgovara na te zahteve. Zahtevi uključuju različite metode, kao što su GET, POST, PUT, DELETE, koje definišu željenu akciju nad resursima na serveru.</w:t>
       </w:r>
@@ -1845,7 +1030,6 @@
       <w:r>
         <w:t xml:space="preserve">HTTP je </w:t>
       </w:r>
-      <w:proofErr w:type="spellStart"/>
       <w:r>
         <w:rPr>
           <w:i/>
@@ -1853,7 +1037,6 @@
         </w:rPr>
         <w:t>stateless</w:t>
       </w:r>
-      <w:proofErr w:type="spellEnd"/>
       <w:r>
         <w:t>, što znači da svaki zahtev koji klijent šalje serveru sadrži sve potrebne informacije i ne zavisi od prethodnih zahteva. Ovo pojednostavljuje proces obrade zahteva na serveru.</w:t>
       </w:r>
@@ -1865,7 +1048,6 @@
       <w:r>
         <w:t>Klijenti šalju HTTP zahteve (</w:t>
       </w:r>
-      <w:proofErr w:type="spellStart"/>
       <w:r>
         <w:rPr>
           <w:i/>
@@ -1873,11 +1055,9 @@
         </w:rPr>
         <w:t>request</w:t>
       </w:r>
-      <w:proofErr w:type="spellEnd"/>
       <w:r>
         <w:t>) serveru, a server odgovara na te zahteve HTTP odgovorima (</w:t>
       </w:r>
-      <w:proofErr w:type="spellStart"/>
       <w:r>
         <w:rPr>
           <w:i/>
@@ -1885,7 +1065,6 @@
         </w:rPr>
         <w:t>response</w:t>
       </w:r>
-      <w:proofErr w:type="spellEnd"/>
       <w:r>
         <w:t>), koji sadrže informacije ili tražene resurse.</w:t>
       </w:r>
@@ -1908,47 +1087,13 @@
       <w:r>
         <w:t xml:space="preserve"> (</w:t>
       </w:r>
-      <w:proofErr w:type="spellStart"/>
       <w:r>
         <w:rPr>
           <w:i/>
           <w:iCs/>
         </w:rPr>
-        <w:t>Uniform</w:t>
-      </w:r>
-      <w:proofErr w:type="spellEnd"/>
-      <w:r>
-        <w:rPr>
-          <w:i/>
-          <w:iCs/>
-        </w:rPr>
-        <w:t xml:space="preserve"> </w:t>
-      </w:r>
-      <w:proofErr w:type="spellStart"/>
-      <w:r>
-        <w:rPr>
-          <w:i/>
-          <w:iCs/>
-        </w:rPr>
-        <w:t>Resource</w:t>
-      </w:r>
-      <w:proofErr w:type="spellEnd"/>
-      <w:r>
-        <w:rPr>
-          <w:i/>
-          <w:iCs/>
-        </w:rPr>
-        <w:t xml:space="preserve"> </w:t>
-      </w:r>
-      <w:proofErr w:type="spellStart"/>
-      <w:r>
-        <w:rPr>
-          <w:i/>
-          <w:iCs/>
-        </w:rPr>
-        <w:t>Identifier</w:t>
-      </w:r>
-      <w:proofErr w:type="spellEnd"/>
+        <w:t>Uniform Resource Identifier</w:t>
+      </w:r>
       <w:r>
         <w:t>)</w:t>
       </w:r>
@@ -1963,7 +1108,6 @@
       <w:r>
         <w:t>HTTP zaglavlja (</w:t>
       </w:r>
-      <w:proofErr w:type="spellStart"/>
       <w:r>
         <w:rPr>
           <w:i/>
@@ -1971,7 +1115,6 @@
         </w:rPr>
         <w:t>headers</w:t>
       </w:r>
-      <w:proofErr w:type="spellEnd"/>
       <w:r>
         <w:t>) omogućavaju prenos dodatnih informacija između klijenta i servera, kao što su informacije o tipu sadržaja, sesiji, kolačići i druge relevantne informacije.</w:t>
       </w:r>
@@ -1980,47 +1123,13 @@
       <w:r>
         <w:t xml:space="preserve">HTTP je osnova za komunikaciju na internetu i omogućava pristup veb sadržaju, slanje podataka na servere, preuzimanje resursa i obavljanje različitih interakcija na </w:t>
       </w:r>
-      <w:proofErr w:type="spellStart"/>
       <w:r>
         <w:rPr>
           <w:i/>
           <w:iCs/>
         </w:rPr>
-        <w:t>World</w:t>
-      </w:r>
-      <w:proofErr w:type="spellEnd"/>
-      <w:r>
-        <w:rPr>
-          <w:i/>
-          <w:iCs/>
-        </w:rPr>
-        <w:t xml:space="preserve"> </w:t>
-      </w:r>
-      <w:proofErr w:type="spellStart"/>
-      <w:r>
-        <w:rPr>
-          <w:i/>
-          <w:iCs/>
-        </w:rPr>
-        <w:t>Wide</w:t>
-      </w:r>
-      <w:proofErr w:type="spellEnd"/>
-      <w:r>
-        <w:rPr>
-          <w:i/>
-          <w:iCs/>
-        </w:rPr>
-        <w:t xml:space="preserve"> </w:t>
-      </w:r>
-      <w:proofErr w:type="spellStart"/>
-      <w:r>
-        <w:rPr>
-          <w:i/>
-          <w:iCs/>
-        </w:rPr>
-        <w:t>Webu</w:t>
-      </w:r>
-      <w:proofErr w:type="spellEnd"/>
+        <w:t>World Wide Webu</w:t>
+      </w:r>
       <w:r>
         <w:t>.</w:t>
       </w:r>
@@ -2031,23 +1140,7 @@
       </w:pPr>
       <w:r>
         <w:lastRenderedPageBreak/>
-        <w:t>REST (</w:t>
-      </w:r>
-      <w:proofErr w:type="spellStart"/>
-      <w:r>
-        <w:t>Representational</w:t>
-      </w:r>
-      <w:proofErr w:type="spellEnd"/>
-      <w:r>
-        <w:t xml:space="preserve"> </w:t>
-      </w:r>
-      <w:proofErr w:type="spellStart"/>
-      <w:r>
-        <w:t>State</w:t>
-      </w:r>
-      <w:proofErr w:type="spellEnd"/>
-      <w:r>
-        <w:t xml:space="preserve"> Transfer)</w:t>
+        <w:t>REST (Representational State Transfer)</w:t>
       </w:r>
     </w:p>
     <w:p>
@@ -2070,7 +1163,6 @@
       <w:r>
         <w:t>Resursi (</w:t>
       </w:r>
-      <w:proofErr w:type="spellStart"/>
       <w:r>
         <w:rPr>
           <w:i/>
@@ -2078,51 +1170,16 @@
         </w:rPr>
         <w:t>Resources</w:t>
       </w:r>
-      <w:proofErr w:type="spellEnd"/>
       <w:r>
         <w:t>): predstavljaju ključne koncepte u REST arhitekturi. Svaki resurs je identifikovan jedinstvenim URI (</w:t>
       </w:r>
-      <w:proofErr w:type="spellStart"/>
       <w:r>
         <w:rPr>
           <w:i/>
           <w:iCs/>
         </w:rPr>
-        <w:t>Uniform</w:t>
-      </w:r>
-      <w:proofErr w:type="spellEnd"/>
-      <w:r>
-        <w:rPr>
-          <w:i/>
-          <w:iCs/>
-        </w:rPr>
-        <w:t xml:space="preserve"> </w:t>
-      </w:r>
-      <w:proofErr w:type="spellStart"/>
-      <w:r>
-        <w:rPr>
-          <w:i/>
-          <w:iCs/>
-        </w:rPr>
-        <w:t>Resource</w:t>
-      </w:r>
-      <w:proofErr w:type="spellEnd"/>
-      <w:r>
-        <w:rPr>
-          <w:i/>
-          <w:iCs/>
-        </w:rPr>
-        <w:t xml:space="preserve"> </w:t>
-      </w:r>
-      <w:proofErr w:type="spellStart"/>
-      <w:r>
-        <w:rPr>
-          <w:i/>
-          <w:iCs/>
-        </w:rPr>
-        <w:t>Identifier</w:t>
-      </w:r>
-      <w:proofErr w:type="spellEnd"/>
+        <w:t>Uniform Resource Identifier</w:t>
+      </w:r>
       <w:r>
         <w:t>). Na primer, u veb razvoju, resursi mogu biti entiteti kao što su korisnici, proizvodi ili narudžbine.</w:t>
       </w:r>
@@ -2134,7 +1191,6 @@
       <w:r>
         <w:t>HTTP Metode (</w:t>
       </w:r>
-      <w:proofErr w:type="spellStart"/>
       <w:r>
         <w:rPr>
           <w:i/>
@@ -2142,7 +1198,6 @@
         </w:rPr>
         <w:t>Methods</w:t>
       </w:r>
-      <w:proofErr w:type="spellEnd"/>
       <w:r>
         <w:t>):</w:t>
       </w:r>
@@ -2160,7 +1215,6 @@
       <w:r>
         <w:t>Reprezentacija (</w:t>
       </w:r>
-      <w:proofErr w:type="spellStart"/>
       <w:r>
         <w:rPr>
           <w:i/>
@@ -2168,7 +1222,6 @@
         </w:rPr>
         <w:t>Representation</w:t>
       </w:r>
-      <w:proofErr w:type="spellEnd"/>
       <w:r>
         <w:t>): Resursi se mogu predstaviti u različitim formatima, kao što su JSON, XML ili HTML, u zavisnosti od potreba aplikacije i klijenta.</w:t>
       </w:r>
@@ -2180,7 +1233,6 @@
       <w:r>
         <w:t>Bez stanja (</w:t>
       </w:r>
-      <w:proofErr w:type="spellStart"/>
       <w:r>
         <w:rPr>
           <w:i/>
@@ -2188,11 +1240,9 @@
         </w:rPr>
         <w:t>Statelessness</w:t>
       </w:r>
-      <w:proofErr w:type="spellEnd"/>
       <w:r>
         <w:t xml:space="preserve">): REST je </w:t>
       </w:r>
-      <w:proofErr w:type="spellStart"/>
       <w:r>
         <w:rPr>
           <w:i/>
@@ -2200,7 +1250,6 @@
         </w:rPr>
         <w:t>stateless</w:t>
       </w:r>
-      <w:proofErr w:type="spellEnd"/>
       <w:r>
         <w:t xml:space="preserve"> što znači da svaki zahtev od klijenta serveru mora sadržati sve potrebne informacije za obradu tog zahteva, bez oslanjanja na prethodne zahteve.</w:t>
       </w:r>
@@ -2212,41 +1261,15 @@
       <w:r>
         <w:t>Jednostavan interfejs (</w:t>
       </w:r>
-      <w:proofErr w:type="spellStart"/>
       <w:r>
         <w:rPr>
           <w:i/>
           <w:iCs/>
         </w:rPr>
-        <w:t>Uniform</w:t>
-      </w:r>
-      <w:proofErr w:type="spellEnd"/>
-      <w:r>
-        <w:rPr>
-          <w:i/>
-          <w:iCs/>
-        </w:rPr>
-        <w:t xml:space="preserve"> </w:t>
-      </w:r>
-      <w:proofErr w:type="spellStart"/>
-      <w:r>
-        <w:rPr>
-          <w:i/>
-          <w:iCs/>
-        </w:rPr>
-        <w:t>Interface</w:t>
-      </w:r>
-      <w:proofErr w:type="spellEnd"/>
-      <w:r>
-        <w:t xml:space="preserve">): REST ima jednostavan i konzistentan interfejs između klijenta i servera, što olakšava razvoj, održavanje i </w:t>
-      </w:r>
-      <w:proofErr w:type="spellStart"/>
-      <w:r>
-        <w:t>skaliranje</w:t>
-      </w:r>
-      <w:proofErr w:type="spellEnd"/>
-      <w:r>
-        <w:t xml:space="preserve"> aplikacija.</w:t>
+        <w:t>Uniform Interface</w:t>
+      </w:r>
+      <w:r>
+        <w:t>): REST ima jednostavan i konzistentan interfejs između klijenta i servera, što olakšava razvoj, održavanje i skaliranje aplikacija.</w:t>
       </w:r>
     </w:p>
     <w:p>
@@ -2256,7 +1279,6 @@
       <w:r>
         <w:t>Hipermediji (</w:t>
       </w:r>
-      <w:proofErr w:type="spellStart"/>
       <w:r>
         <w:rPr>
           <w:i/>
@@ -2264,7 +1286,6 @@
         </w:rPr>
         <w:t>Hypermedia</w:t>
       </w:r>
-      <w:proofErr w:type="spellEnd"/>
       <w:r>
         <w:t>): REST može da koristi hipermediji (npr. linkovi) da omogući navigaciju kroz aplikaciju i informacije o resursima.</w:t>
       </w:r>
@@ -2273,47 +1294,13 @@
       <w:r>
         <w:t>REST se često koristi za izradu API-ja (</w:t>
       </w:r>
-      <w:proofErr w:type="spellStart"/>
       <w:r>
         <w:rPr>
           <w:i/>
           <w:iCs/>
         </w:rPr>
-        <w:t>Application</w:t>
-      </w:r>
-      <w:proofErr w:type="spellEnd"/>
-      <w:r>
-        <w:rPr>
-          <w:i/>
-          <w:iCs/>
-        </w:rPr>
-        <w:t xml:space="preserve"> </w:t>
-      </w:r>
-      <w:proofErr w:type="spellStart"/>
-      <w:r>
-        <w:rPr>
-          <w:i/>
-          <w:iCs/>
-        </w:rPr>
-        <w:t>Programming</w:t>
-      </w:r>
-      <w:proofErr w:type="spellEnd"/>
-      <w:r>
-        <w:rPr>
-          <w:i/>
-          <w:iCs/>
-        </w:rPr>
-        <w:t xml:space="preserve"> </w:t>
-      </w:r>
-      <w:proofErr w:type="spellStart"/>
-      <w:r>
-        <w:rPr>
-          <w:i/>
-          <w:iCs/>
-        </w:rPr>
-        <w:t>Interface</w:t>
-      </w:r>
-      <w:proofErr w:type="spellEnd"/>
+        <w:t>Application Programming Interface</w:t>
+      </w:r>
       <w:r>
         <w:t xml:space="preserve">) koji omogućava komunikaciju između različitih sistema i servisa na internetu. </w:t>
       </w:r>
@@ -2321,15 +1308,7 @@
         <w:t>Ovo</w:t>
       </w:r>
       <w:r>
-        <w:t xml:space="preserve"> je popularan pristup u veb razvoju zbog svoje jednostavnosti, skalabilnosti i široke </w:t>
-      </w:r>
-      <w:proofErr w:type="spellStart"/>
-      <w:r>
-        <w:t>primenljivosti</w:t>
-      </w:r>
-      <w:proofErr w:type="spellEnd"/>
-      <w:r>
-        <w:t>.</w:t>
+        <w:t xml:space="preserve"> je popularan pristup u veb razvoju zbog svoje jednostavnosti, skalabilnosti i široke primenljivosti.</w:t>
       </w:r>
     </w:p>
     <w:p>
@@ -2349,177 +1328,43 @@
       </w:r>
     </w:p>
     <w:p>
-      <w:proofErr w:type="spellStart"/>
-      <w:r>
-        <w:t>Frontend</w:t>
-      </w:r>
-      <w:proofErr w:type="spellEnd"/>
-      <w:r>
-        <w:t xml:space="preserve"> se sastoji od nekoliko </w:t>
-      </w:r>
-      <w:proofErr w:type="spellStart"/>
-      <w:r>
-        <w:t>mikrofr</w:t>
+      <w:r>
+        <w:t>Frontend se sastoji od nekoliko mikrofr</w:t>
       </w:r>
       <w:r>
         <w:t>o</w:t>
       </w:r>
       <w:r>
-        <w:t>ntend</w:t>
-      </w:r>
-      <w:proofErr w:type="spellEnd"/>
-      <w:r>
-        <w:t xml:space="preserve">-a. Oni su : </w:t>
-      </w:r>
-      <w:proofErr w:type="spellStart"/>
-      <w:r>
-        <w:t>Authentication</w:t>
-      </w:r>
-      <w:proofErr w:type="spellEnd"/>
-      <w:r>
-        <w:t xml:space="preserve"> </w:t>
-      </w:r>
-      <w:proofErr w:type="spellStart"/>
-      <w:r>
-        <w:t>Mikrofrontend</w:t>
-      </w:r>
-      <w:proofErr w:type="spellEnd"/>
-      <w:r>
-        <w:t xml:space="preserve">, </w:t>
-      </w:r>
-      <w:proofErr w:type="spellStart"/>
-      <w:r>
-        <w:t>Dashboard</w:t>
-      </w:r>
-      <w:proofErr w:type="spellEnd"/>
-      <w:r>
-        <w:t xml:space="preserve"> </w:t>
-      </w:r>
-      <w:proofErr w:type="spellStart"/>
-      <w:r>
-        <w:t>Mikrofrontend</w:t>
-      </w:r>
-      <w:proofErr w:type="spellEnd"/>
-      <w:r>
-        <w:t xml:space="preserve">, </w:t>
-      </w:r>
-      <w:proofErr w:type="spellStart"/>
-      <w:r>
-        <w:t>Product</w:t>
-      </w:r>
-      <w:proofErr w:type="spellEnd"/>
-      <w:r>
-        <w:t xml:space="preserve"> Management </w:t>
-      </w:r>
-      <w:proofErr w:type="spellStart"/>
-      <w:r>
-        <w:t>Mikrofrontend</w:t>
-      </w:r>
-      <w:proofErr w:type="spellEnd"/>
-      <w:r>
-        <w:t xml:space="preserve">, </w:t>
-      </w:r>
-      <w:proofErr w:type="spellStart"/>
-      <w:r>
-        <w:t>Category</w:t>
-      </w:r>
-      <w:proofErr w:type="spellEnd"/>
-      <w:r>
-        <w:t xml:space="preserve"> Management </w:t>
-      </w:r>
-      <w:proofErr w:type="spellStart"/>
-      <w:r>
-        <w:t>Mikrofrontend</w:t>
-      </w:r>
-      <w:proofErr w:type="spellEnd"/>
-      <w:r>
-        <w:t xml:space="preserve">, </w:t>
-      </w:r>
-      <w:proofErr w:type="spellStart"/>
-      <w:r>
-        <w:t>Bill</w:t>
-      </w:r>
-      <w:proofErr w:type="spellEnd"/>
-      <w:r>
-        <w:t xml:space="preserve"> Management </w:t>
-      </w:r>
-      <w:proofErr w:type="spellStart"/>
-      <w:r>
-        <w:t>Mikrofrontend</w:t>
-      </w:r>
-      <w:proofErr w:type="spellEnd"/>
-      <w:r>
-        <w:t xml:space="preserve">, </w:t>
-      </w:r>
-      <w:proofErr w:type="spellStart"/>
-      <w:r>
-        <w:t>Review</w:t>
-      </w:r>
-      <w:proofErr w:type="spellEnd"/>
-      <w:r>
-        <w:t xml:space="preserve"> Management </w:t>
-      </w:r>
-      <w:proofErr w:type="spellStart"/>
-      <w:r>
-        <w:t>Mikrofrontend</w:t>
-      </w:r>
-      <w:proofErr w:type="spellEnd"/>
-      <w:r>
-        <w:t xml:space="preserve">, </w:t>
-      </w:r>
-      <w:proofErr w:type="spellStart"/>
-      <w:r>
-        <w:t>User</w:t>
-      </w:r>
-      <w:proofErr w:type="spellEnd"/>
-      <w:r>
-        <w:t xml:space="preserve"> Management </w:t>
-      </w:r>
-      <w:proofErr w:type="spellStart"/>
-      <w:r>
-        <w:t>Mikrofrontend</w:t>
-      </w:r>
-      <w:proofErr w:type="spellEnd"/>
-      <w:r>
-        <w:t>.</w:t>
-      </w:r>
-    </w:p>
-    <w:p>
-      <w:r>
-        <w:t xml:space="preserve">Za svaki </w:t>
-      </w:r>
-      <w:proofErr w:type="spellStart"/>
-      <w:r>
-        <w:t>mikrofr</w:t>
+        <w:t xml:space="preserve">ntend-a. Oni su : Authentication Mikrofrontend, Dashboard Mikrofrontend, </w:t>
+      </w:r>
+      <w:r>
+        <w:t>Product Management Mikrofrontend</w:t>
+      </w:r>
+      <w:r>
+        <w:t xml:space="preserve">, Category Management Mikrofrontend, </w:t>
+      </w:r>
+      <w:r>
+        <w:t>Bill Management Mikrofrontend</w:t>
+      </w:r>
+      <w:r>
+        <w:t>, Review Management Mikrofrontend</w:t>
+      </w:r>
+      <w:r>
+        <w:t>, User Management Mikrofrontend.</w:t>
+      </w:r>
+    </w:p>
+    <w:p>
+      <w:r>
+        <w:t>Za svaki mikrofr</w:t>
       </w:r>
       <w:r>
         <w:t>o</w:t>
       </w:r>
       <w:r>
-        <w:t>ntend</w:t>
-      </w:r>
-      <w:proofErr w:type="spellEnd"/>
-      <w:r>
-        <w:t xml:space="preserve"> je napravljen poseban </w:t>
-      </w:r>
-      <w:proofErr w:type="spellStart"/>
-      <w:r>
-        <w:t>Use-Case</w:t>
-      </w:r>
-      <w:proofErr w:type="spellEnd"/>
-      <w:r>
-        <w:t xml:space="preserve"> dijagram</w:t>
-      </w:r>
-      <w:r>
-        <w:t xml:space="preserve">. </w:t>
-      </w:r>
-      <w:proofErr w:type="spellStart"/>
-      <w:r>
-        <w:t>Actor</w:t>
-      </w:r>
-      <w:proofErr w:type="spellEnd"/>
-      <w:r>
-        <w:t>-i će biti predstavljeni preko svojih uloga. Npr. ako piše da je Mušterija to znači da je korisnik ulogovan sa ulogom mušterije.</w:t>
+        <w:t>ntend je napravljen poseban Use-Case dijagram</w:t>
+      </w:r>
+      <w:r>
+        <w:t>. Actor-i će biti predstavljeni preko svojih uloga. Npr. ako piše da je Mušterija to znači da je korisnik ulogovan sa ulogom mušterije.</w:t>
       </w:r>
       <w:r>
         <w:t xml:space="preserve"> </w:t>
@@ -2540,34 +1385,19 @@
         </w:rPr>
       </w:pPr>
       <w:r>
-        <w:t xml:space="preserve">U narednom delu prvo će se prikazivati tabela slučaja korišćenja pa onda </w:t>
-      </w:r>
-      <w:proofErr w:type="spellStart"/>
-      <w:r>
-        <w:t>graf</w:t>
-      </w:r>
-      <w:proofErr w:type="spellEnd"/>
-      <w:r>
-        <w:t xml:space="preserve"> slučaja korišćenja.</w:t>
+        <w:t>U narednom delu prvo će se prikazivati tabela slučaja korišćenja pa onda graf slučaja korišćenja.</w:t>
       </w:r>
     </w:p>
     <w:p>
       <w:pPr>
         <w:pStyle w:val="Heading2"/>
       </w:pPr>
-      <w:proofErr w:type="spellStart"/>
-      <w:r>
-        <w:t>Authentication</w:t>
-      </w:r>
-      <w:proofErr w:type="spellEnd"/>
-      <w:r>
-        <w:t xml:space="preserve"> </w:t>
-      </w:r>
-      <w:proofErr w:type="spellStart"/>
+      <w:r>
+        <w:t xml:space="preserve">Authentication </w:t>
+      </w:r>
       <w:r>
         <w:t>Mikrofrontend</w:t>
       </w:r>
-      <w:proofErr w:type="spellEnd"/>
     </w:p>
     <w:p>
       <w:pPr>
@@ -2600,11 +1430,9 @@
             <w:pPr>
               <w:jc w:val="center"/>
             </w:pPr>
-            <w:proofErr w:type="spellStart"/>
             <w:r>
               <w:t>Use-Case</w:t>
             </w:r>
-            <w:proofErr w:type="spellEnd"/>
           </w:p>
         </w:tc>
         <w:tc>
@@ -2648,11 +1476,9 @@
             <w:r>
               <w:t xml:space="preserve">Ne registrovana mušterija/prodavac žele da se registruju. Kliknu na dugme da se registruju i unesu informacije za email, lozinku, ime, prezime i izaberu ulogu ( Mušterija ili Prodavac ). Zatim kliknu na dugme da se registruju. </w:t>
             </w:r>
-            <w:proofErr w:type="spellStart"/>
             <w:r>
               <w:t>Eprodavnica</w:t>
             </w:r>
-            <w:proofErr w:type="spellEnd"/>
             <w:r>
               <w:t xml:space="preserve"> prima informacije i pravi novog korisnika.</w:t>
             </w:r>
@@ -2778,13 +1604,8 @@
               <w:t>U slučaju da je sve uredu,</w:t>
             </w:r>
             <w:r>
-              <w:t xml:space="preserve"> </w:t>
-            </w:r>
-            <w:proofErr w:type="spellStart"/>
-            <w:r>
-              <w:t>Eprodavnica</w:t>
-            </w:r>
-            <w:proofErr w:type="spellEnd"/>
+              <w:t xml:space="preserve"> Eprodavnica</w:t>
+            </w:r>
             <w:r>
               <w:t xml:space="preserve"> š</w:t>
             </w:r>
@@ -2887,51 +1708,17 @@
             <w:r>
               <w:t xml:space="preserve">Ne ulogovani korisnik se uloguje. Pošalje informacije </w:t>
             </w:r>
-            <w:proofErr w:type="spellStart"/>
-            <w:r>
-              <w:t>Eprodavnici</w:t>
-            </w:r>
-            <w:proofErr w:type="spellEnd"/>
-            <w:r>
-              <w:t xml:space="preserve"> </w:t>
+            <w:r>
+              <w:t xml:space="preserve">Eprodavnici </w:t>
             </w:r>
             <w:r>
               <w:t xml:space="preserve">a </w:t>
             </w:r>
-            <w:proofErr w:type="spellStart"/>
-            <w:r>
-              <w:t>Eprodavnica</w:t>
-            </w:r>
-            <w:proofErr w:type="spellEnd"/>
-            <w:r>
-              <w:t xml:space="preserve"> </w:t>
-            </w:r>
-            <w:r>
-              <w:t xml:space="preserve">mu vrati </w:t>
-            </w:r>
-            <w:proofErr w:type="spellStart"/>
-            <w:r>
-              <w:t>token</w:t>
-            </w:r>
-            <w:proofErr w:type="spellEnd"/>
-            <w:r>
-              <w:t xml:space="preserve"> zajedno sa </w:t>
-            </w:r>
-            <w:proofErr w:type="spellStart"/>
-            <w:r>
-              <w:t>fingerprint</w:t>
-            </w:r>
-            <w:proofErr w:type="spellEnd"/>
-            <w:r>
-              <w:t xml:space="preserve">-om koji će trajati 30 min. Kada taj period istekne, moraće da se </w:t>
-            </w:r>
-            <w:proofErr w:type="spellStart"/>
-            <w:r>
-              <w:t>izloguje</w:t>
-            </w:r>
-            <w:proofErr w:type="spellEnd"/>
-            <w:r>
-              <w:t xml:space="preserve"> pa ponovo uloguje.</w:t>
+            <w:r>
+              <w:t xml:space="preserve">Eprodavnica </w:t>
+            </w:r>
+            <w:r>
+              <w:t>mu vrati token zajedno sa fingerprint-om koji će trajati 30 min. Kada taj period istekne, moraće da se izloguje pa ponovo uloguje.</w:t>
             </w:r>
           </w:p>
         </w:tc>
@@ -3154,15 +1941,7 @@
               <w:cnfStyle w:val="000000000000" w:firstRow="0" w:lastRow="0" w:firstColumn="0" w:lastColumn="0" w:oddVBand="0" w:evenVBand="0" w:oddHBand="0" w:evenHBand="0" w:firstRowFirstColumn="0" w:firstRowLastColumn="0" w:lastRowFirstColumn="0" w:lastRowLastColumn="0"/>
             </w:pPr>
             <w:r>
-              <w:t xml:space="preserve">U slučaju da je sve uredu. </w:t>
-            </w:r>
-            <w:proofErr w:type="spellStart"/>
-            <w:r>
-              <w:t>Eprodavnica</w:t>
-            </w:r>
-            <w:proofErr w:type="spellEnd"/>
-            <w:r>
-              <w:t xml:space="preserve"> šalje link</w:t>
+              <w:t>U slučaju da je sve uredu. Eprodavnica šalje link</w:t>
             </w:r>
             <w:r>
               <w:t xml:space="preserve"> na mejl</w:t>
@@ -3198,15 +1977,7 @@
               <w:cnfStyle w:val="000000000000" w:firstRow="0" w:lastRow="0" w:firstColumn="0" w:lastColumn="0" w:oddVBand="0" w:evenVBand="0" w:oddHBand="0" w:evenHBand="0" w:firstRowFirstColumn="0" w:firstRowLastColumn="0" w:lastRowFirstColumn="0" w:lastRowLastColumn="0"/>
             </w:pPr>
             <w:r>
-              <w:t xml:space="preserve">Korisnik dolazi na ovaj deo preko linka koji je dobio na mejlu. Ima dva polja koja mora uneti a to su lozinka i ponovo uneta lozinka. Ako je sve uredu onda </w:t>
-            </w:r>
-            <w:proofErr w:type="spellStart"/>
-            <w:r>
-              <w:t>Eprodavnica</w:t>
-            </w:r>
-            <w:proofErr w:type="spellEnd"/>
-            <w:r>
-              <w:t xml:space="preserve"> menja lozinku.</w:t>
+              <w:t>Korisnik dolazi na ovaj deo preko linka koji je dobio na mejlu. Ima dva polja koja mora uneti a to su lozinka i ponovo uneta lozinka. Ako je sve uredu onda Eprodavnica menja lozinku.</w:t>
             </w:r>
           </w:p>
         </w:tc>
@@ -3283,21 +2054,8 @@
               <w:jc w:val="center"/>
             </w:pPr>
             <w:r>
-              <w:t xml:space="preserve">Potvrda </w:t>
-            </w:r>
-            <w:proofErr w:type="spellStart"/>
-            <w:r>
-              <w:t>admin</w:t>
-            </w:r>
-            <w:proofErr w:type="spellEnd"/>
-            <w:r>
-              <w:t xml:space="preserve"> </w:t>
-            </w:r>
-            <w:proofErr w:type="spellStart"/>
-            <w:r>
-              <w:t>akaunta</w:t>
-            </w:r>
-            <w:proofErr w:type="spellEnd"/>
+              <w:t>Potvrda admin akaunta</w:t>
+            </w:r>
           </w:p>
         </w:tc>
         <w:tc>
@@ -3309,15 +2067,7 @@
               <w:cnfStyle w:val="000000000000" w:firstRow="0" w:lastRow="0" w:firstColumn="0" w:lastColumn="0" w:oddVBand="0" w:evenVBand="0" w:oddHBand="0" w:evenHBand="0" w:firstRowFirstColumn="0" w:firstRowLastColumn="0" w:lastRowFirstColumn="0" w:lastRowLastColumn="0"/>
             </w:pPr>
             <w:r>
-              <w:t xml:space="preserve">Kao i za mušteriju i prodavca, </w:t>
-            </w:r>
-            <w:proofErr w:type="spellStart"/>
-            <w:r>
-              <w:t>admin</w:t>
-            </w:r>
-            <w:proofErr w:type="spellEnd"/>
-            <w:r>
-              <w:t xml:space="preserve"> mora da potvrdi svoj mejl. Posle potvrde moći će da se uloguje na taj </w:t>
+              <w:t xml:space="preserve">Kao i za mušteriju i prodavca, admin mora da potvrdi svoj mejl. Posle potvrde moći će da se uloguje na taj </w:t>
             </w:r>
             <w:r>
               <w:t xml:space="preserve">korisnički </w:t>
@@ -3400,20 +2150,10 @@
       <w:pPr>
         <w:pStyle w:val="Heading2"/>
       </w:pPr>
-      <w:proofErr w:type="spellStart"/>
       <w:r>
         <w:lastRenderedPageBreak/>
-        <w:t>Dashboard</w:t>
-      </w:r>
-      <w:proofErr w:type="spellEnd"/>
-      <w:r>
-        <w:t xml:space="preserve"> </w:t>
-      </w:r>
-      <w:proofErr w:type="spellStart"/>
-      <w:r>
-        <w:t>Mikrofrontend</w:t>
-      </w:r>
-      <w:proofErr w:type="spellEnd"/>
+        <w:t>Dashboard Mikrofrontend</w:t>
+      </w:r>
     </w:p>
     <w:tbl>
       <w:tblPr>
@@ -3439,11 +2179,9 @@
             <w:pPr>
               <w:jc w:val="center"/>
             </w:pPr>
-            <w:proofErr w:type="spellStart"/>
             <w:r>
               <w:t>Use-Case</w:t>
             </w:r>
-            <w:proofErr w:type="spellEnd"/>
           </w:p>
         </w:tc>
         <w:tc>
@@ -3537,13 +2275,8 @@
             <w:pPr>
               <w:jc w:val="center"/>
             </w:pPr>
-            <w:proofErr w:type="spellStart"/>
-            <w:r>
-              <w:t>Resetovanje</w:t>
-            </w:r>
-            <w:proofErr w:type="spellEnd"/>
-            <w:r>
-              <w:t xml:space="preserve"> filtracije</w:t>
+            <w:r>
+              <w:t>Resetovanje filtracije</w:t>
             </w:r>
           </w:p>
         </w:tc>
@@ -3636,20 +2369,10 @@
       <w:pPr>
         <w:pStyle w:val="Heading2"/>
       </w:pPr>
-      <w:proofErr w:type="spellStart"/>
       <w:r>
         <w:lastRenderedPageBreak/>
-        <w:t>Product</w:t>
-      </w:r>
-      <w:proofErr w:type="spellEnd"/>
-      <w:r>
-        <w:t xml:space="preserve"> Management </w:t>
-      </w:r>
-      <w:proofErr w:type="spellStart"/>
-      <w:r>
-        <w:t>Mikrofrontend</w:t>
-      </w:r>
-      <w:proofErr w:type="spellEnd"/>
+        <w:t>Product Management Mikrofrontend</w:t>
+      </w:r>
     </w:p>
     <w:tbl>
       <w:tblPr>
@@ -3675,11 +2398,9 @@
             <w:pPr>
               <w:jc w:val="center"/>
             </w:pPr>
-            <w:proofErr w:type="spellStart"/>
             <w:r>
               <w:t>Use-Case</w:t>
             </w:r>
-            <w:proofErr w:type="spellEnd"/>
           </w:p>
         </w:tc>
         <w:tc>
@@ -3720,38 +2441,42 @@
             <w:pPr>
               <w:cnfStyle w:val="000000000000" w:firstRow="0" w:lastRow="0" w:firstColumn="0" w:lastColumn="0" w:oddVBand="0" w:evenVBand="0" w:oddHBand="0" w:evenHBand="0" w:firstRowFirstColumn="0" w:firstRowLastColumn="0" w:lastRowFirstColumn="0" w:lastRowLastColumn="0"/>
             </w:pPr>
-          </w:p>
-        </w:tc>
-      </w:tr>
-      <w:tr>
-        <w:tc>
-          <w:tcPr>
-            <w:cnfStyle w:val="001000000000" w:firstRow="0" w:lastRow="0" w:firstColumn="1" w:lastColumn="0" w:oddVBand="0" w:evenVBand="0" w:oddHBand="0" w:evenHBand="0" w:firstRowFirstColumn="0" w:firstRowLastColumn="0" w:lastRowFirstColumn="0" w:lastRowLastColumn="0"/>
-            <w:tcW w:w="3714" w:type="dxa"/>
-            <w:vAlign w:val="center"/>
-          </w:tcPr>
-          <w:p>
-            <w:pPr>
-              <w:jc w:val="center"/>
-            </w:pPr>
-            <w:r>
-              <w:t xml:space="preserve">Pregled svih recenzija vezano za </w:t>
-            </w:r>
-            <w:proofErr w:type="spellStart"/>
-            <w:r>
-              <w:t>produk</w:t>
-            </w:r>
-            <w:proofErr w:type="spellEnd"/>
-          </w:p>
-        </w:tc>
-        <w:tc>
-          <w:tcPr>
-            <w:tcW w:w="3714" w:type="dxa"/>
-          </w:tcPr>
-          <w:p>
-            <w:pPr>
-              <w:cnfStyle w:val="000000000000" w:firstRow="0" w:lastRow="0" w:firstColumn="0" w:lastColumn="0" w:oddVBand="0" w:evenVBand="0" w:oddHBand="0" w:evenHBand="0" w:firstRowFirstColumn="0" w:firstRowLastColumn="0" w:lastRowFirstColumn="0" w:lastRowLastColumn="0"/>
-            </w:pPr>
+            <w:r>
+              <w:t>Svi korisnici pregledaju produkt detaljno. Na stranici se prikazuju : kategorije kojima produkt pripada, slika, ocena, cena, deskripcija i sve recenzije vezane za produkt. Recenzije se prikazuju preko paginacije. Jedna strana sadrži 4 recenzije.</w:t>
+            </w:r>
+          </w:p>
+        </w:tc>
+      </w:tr>
+      <w:tr>
+        <w:tc>
+          <w:tcPr>
+            <w:cnfStyle w:val="001000000000" w:firstRow="0" w:lastRow="0" w:firstColumn="1" w:lastColumn="0" w:oddVBand="0" w:evenVBand="0" w:oddHBand="0" w:evenHBand="0" w:firstRowFirstColumn="0" w:firstRowLastColumn="0" w:lastRowFirstColumn="0" w:lastRowLastColumn="0"/>
+            <w:tcW w:w="3714" w:type="dxa"/>
+            <w:vAlign w:val="center"/>
+          </w:tcPr>
+          <w:p>
+            <w:pPr>
+              <w:jc w:val="center"/>
+            </w:pPr>
+            <w:r>
+              <w:t>Pregled svih recenzija vezano za produk</w:t>
+            </w:r>
+          </w:p>
+        </w:tc>
+        <w:tc>
+          <w:tcPr>
+            <w:tcW w:w="3714" w:type="dxa"/>
+          </w:tcPr>
+          <w:p>
+            <w:pPr>
+              <w:cnfStyle w:val="000000000000" w:firstRow="0" w:lastRow="0" w:firstColumn="0" w:lastColumn="0" w:oddVBand="0" w:evenVBand="0" w:oddHBand="0" w:evenHBand="0" w:firstRowFirstColumn="0" w:firstRowLastColumn="0" w:lastRowFirstColumn="0" w:lastRowLastColumn="0"/>
+            </w:pPr>
+            <w:r>
+              <w:t xml:space="preserve">Svi korisnici vide recenzije. </w:t>
+            </w:r>
+            <w:r>
+              <w:t>Recenzije se prikazuju preko paginacije. Jedna strana sadrži 4 recenzije.</w:t>
+            </w:r>
           </w:p>
         </w:tc>
       </w:tr>
@@ -3779,38 +2504,39 @@
             <w:pPr>
               <w:cnfStyle w:val="000000000000" w:firstRow="0" w:lastRow="0" w:firstColumn="0" w:lastColumn="0" w:oddVBand="0" w:evenVBand="0" w:oddHBand="0" w:evenHBand="0" w:firstRowFirstColumn="0" w:firstRowLastColumn="0" w:lastRowFirstColumn="0" w:lastRowLastColumn="0"/>
             </w:pPr>
-          </w:p>
-        </w:tc>
-      </w:tr>
-      <w:tr>
-        <w:tc>
-          <w:tcPr>
-            <w:cnfStyle w:val="001000000000" w:firstRow="0" w:lastRow="0" w:firstColumn="1" w:lastColumn="0" w:oddVBand="0" w:evenVBand="0" w:oddHBand="0" w:evenHBand="0" w:firstRowFirstColumn="0" w:firstRowLastColumn="0" w:lastRowFirstColumn="0" w:lastRowLastColumn="0"/>
-            <w:tcW w:w="3714" w:type="dxa"/>
-            <w:vAlign w:val="center"/>
-          </w:tcPr>
-          <w:p>
-            <w:pPr>
-              <w:jc w:val="center"/>
-            </w:pPr>
-            <w:proofErr w:type="spellStart"/>
-            <w:r>
-              <w:t>Resetovanje</w:t>
-            </w:r>
-            <w:proofErr w:type="spellEnd"/>
-            <w:r>
-              <w:t xml:space="preserve"> filtriranja recenzija vezano za produkt</w:t>
-            </w:r>
-          </w:p>
-        </w:tc>
-        <w:tc>
-          <w:tcPr>
-            <w:tcW w:w="3714" w:type="dxa"/>
-          </w:tcPr>
-          <w:p>
-            <w:pPr>
-              <w:cnfStyle w:val="000000000000" w:firstRow="0" w:lastRow="0" w:firstColumn="0" w:lastColumn="0" w:oddVBand="0" w:evenVBand="0" w:oddHBand="0" w:evenHBand="0" w:firstRowFirstColumn="0" w:firstRowLastColumn="0" w:lastRowFirstColumn="0" w:lastRowLastColumn="0"/>
-            </w:pPr>
+            <w:r>
+              <w:t>Svi korisnici filtriraju recenzije preko ocena. Rezultat se prikazuje preko paginacije.</w:t>
+            </w:r>
+          </w:p>
+        </w:tc>
+      </w:tr>
+      <w:tr>
+        <w:tc>
+          <w:tcPr>
+            <w:cnfStyle w:val="001000000000" w:firstRow="0" w:lastRow="0" w:firstColumn="1" w:lastColumn="0" w:oddVBand="0" w:evenVBand="0" w:oddHBand="0" w:evenHBand="0" w:firstRowFirstColumn="0" w:firstRowLastColumn="0" w:lastRowFirstColumn="0" w:lastRowLastColumn="0"/>
+            <w:tcW w:w="3714" w:type="dxa"/>
+            <w:vAlign w:val="center"/>
+          </w:tcPr>
+          <w:p>
+            <w:pPr>
+              <w:jc w:val="center"/>
+            </w:pPr>
+            <w:r>
+              <w:t>Resetovanje filtriranja recenzija vezano za produkt</w:t>
+            </w:r>
+          </w:p>
+        </w:tc>
+        <w:tc>
+          <w:tcPr>
+            <w:tcW w:w="3714" w:type="dxa"/>
+          </w:tcPr>
+          <w:p>
+            <w:pPr>
+              <w:cnfStyle w:val="000000000000" w:firstRow="0" w:lastRow="0" w:firstColumn="0" w:lastColumn="0" w:oddVBand="0" w:evenVBand="0" w:oddHBand="0" w:evenHBand="0" w:firstRowFirstColumn="0" w:firstRowLastColumn="0" w:lastRowFirstColumn="0" w:lastRowLastColumn="0"/>
+            </w:pPr>
+            <w:r>
+              <w:t>Svi korisnici resetuju rezultat filtriranja recenzije što dovodi do ponovnog prikaza svih recenzija.</w:t>
+            </w:r>
           </w:p>
         </w:tc>
       </w:tr>
@@ -3838,6 +2564,12 @@
             <w:pPr>
               <w:cnfStyle w:val="000000000000" w:firstRow="0" w:lastRow="0" w:firstColumn="0" w:lastColumn="0" w:oddVBand="0" w:evenVBand="0" w:oddHBand="0" w:evenHBand="0" w:firstRowFirstColumn="0" w:firstRowLastColumn="0" w:lastRowFirstColumn="0" w:lastRowLastColumn="0"/>
             </w:pPr>
+            <w:r>
+              <w:t>Mušterija dodaje u korpu produkt. Ako je korpa bila prazna Eprodavnica pravi novi račun i dodaje artikal sa produktom. Ako korpa nije prazna onda Eprodavnica samo dodaje artikal sa produktom.</w:t>
+            </w:r>
+            <w:r>
+              <w:t xml:space="preserve"> Zatim Eprodavnica prikazuje obaveštenje da je produkt dodat u korpu.</w:t>
+            </w:r>
           </w:p>
         </w:tc>
       </w:tr>
@@ -3865,6 +2597,9 @@
             <w:pPr>
               <w:cnfStyle w:val="000000000000" w:firstRow="0" w:lastRow="0" w:firstColumn="0" w:lastColumn="0" w:oddVBand="0" w:evenVBand="0" w:oddHBand="0" w:evenHBand="0" w:firstRowFirstColumn="0" w:firstRowLastColumn="0" w:lastRowFirstColumn="0" w:lastRowLastColumn="0"/>
             </w:pPr>
+            <w:r>
+              <w:t>Pre nego što mušterija doda produkt u korpu, upisuje količinu željenog produkta.</w:t>
+            </w:r>
           </w:p>
         </w:tc>
       </w:tr>
@@ -3892,6 +2627,9 @@
             <w:pPr>
               <w:cnfStyle w:val="000000000000" w:firstRow="0" w:lastRow="0" w:firstColumn="0" w:lastColumn="0" w:oddVBand="0" w:evenVBand="0" w:oddHBand="0" w:evenHBand="0" w:firstRowFirstColumn="0" w:firstRowLastColumn="0" w:lastRowFirstColumn="0" w:lastRowLastColumn="0"/>
             </w:pPr>
+            <w:r>
+              <w:t>Proverava se da li je polje za količinu prazno i da li je manje od 1.</w:t>
+            </w:r>
           </w:p>
         </w:tc>
       </w:tr>
@@ -3919,73 +2657,70 @@
             <w:pPr>
               <w:cnfStyle w:val="000000000000" w:firstRow="0" w:lastRow="0" w:firstColumn="0" w:lastColumn="0" w:oddVBand="0" w:evenVBand="0" w:oddHBand="0" w:evenHBand="0" w:firstRowFirstColumn="0" w:firstRowLastColumn="0" w:lastRowFirstColumn="0" w:lastRowLastColumn="0"/>
             </w:pPr>
-          </w:p>
-        </w:tc>
-      </w:tr>
-      <w:tr>
-        <w:tc>
-          <w:tcPr>
-            <w:cnfStyle w:val="001000000000" w:firstRow="0" w:lastRow="0" w:firstColumn="1" w:lastColumn="0" w:oddVBand="0" w:evenVBand="0" w:oddHBand="0" w:evenHBand="0" w:firstRowFirstColumn="0" w:firstRowLastColumn="0" w:lastRowFirstColumn="0" w:lastRowLastColumn="0"/>
-            <w:tcW w:w="3714" w:type="dxa"/>
-            <w:vAlign w:val="center"/>
-          </w:tcPr>
-          <w:p>
-            <w:pPr>
-              <w:jc w:val="center"/>
-            </w:pPr>
-            <w:r>
-              <w:t xml:space="preserve">Dodaj u </w:t>
-            </w:r>
-            <w:proofErr w:type="spellStart"/>
-            <w:r>
-              <w:t>wishlist</w:t>
-            </w:r>
-            <w:proofErr w:type="spellEnd"/>
-          </w:p>
-        </w:tc>
-        <w:tc>
-          <w:tcPr>
-            <w:tcW w:w="3714" w:type="dxa"/>
-          </w:tcPr>
-          <w:p>
-            <w:pPr>
-              <w:cnfStyle w:val="000000000000" w:firstRow="0" w:lastRow="0" w:firstColumn="0" w:lastColumn="0" w:oddVBand="0" w:evenVBand="0" w:oddHBand="0" w:evenHBand="0" w:firstRowFirstColumn="0" w:firstRowLastColumn="0" w:lastRowFirstColumn="0" w:lastRowLastColumn="0"/>
-            </w:pPr>
-          </w:p>
-        </w:tc>
-      </w:tr>
-      <w:tr>
-        <w:tc>
-          <w:tcPr>
-            <w:cnfStyle w:val="001000000000" w:firstRow="0" w:lastRow="0" w:firstColumn="1" w:lastColumn="0" w:oddVBand="0" w:evenVBand="0" w:oddHBand="0" w:evenHBand="0" w:firstRowFirstColumn="0" w:firstRowLastColumn="0" w:lastRowFirstColumn="0" w:lastRowLastColumn="0"/>
-            <w:tcW w:w="3714" w:type="dxa"/>
-            <w:vAlign w:val="center"/>
-          </w:tcPr>
-          <w:p>
-            <w:pPr>
-              <w:jc w:val="center"/>
-            </w:pPr>
-            <w:r>
-              <w:t xml:space="preserve">Ukloni iz </w:t>
-            </w:r>
-            <w:proofErr w:type="spellStart"/>
-            <w:r>
-              <w:t>wishlist</w:t>
-            </w:r>
-            <w:proofErr w:type="spellEnd"/>
-            <w:r>
-              <w:t>-a</w:t>
-            </w:r>
-          </w:p>
-        </w:tc>
-        <w:tc>
-          <w:tcPr>
-            <w:tcW w:w="3714" w:type="dxa"/>
-          </w:tcPr>
-          <w:p>
-            <w:pPr>
-              <w:cnfStyle w:val="000000000000" w:firstRow="0" w:lastRow="0" w:firstColumn="0" w:lastColumn="0" w:oddVBand="0" w:evenVBand="0" w:oddHBand="0" w:evenHBand="0" w:firstRowFirstColumn="0" w:firstRowLastColumn="0" w:lastRowFirstColumn="0" w:lastRowLastColumn="0"/>
-            </w:pPr>
+            <w:r>
+              <w:t>Ako je polje prazno ili je količina manja od 1 prikazuje se greška.</w:t>
+            </w:r>
+          </w:p>
+        </w:tc>
+      </w:tr>
+      <w:tr>
+        <w:tc>
+          <w:tcPr>
+            <w:cnfStyle w:val="001000000000" w:firstRow="0" w:lastRow="0" w:firstColumn="1" w:lastColumn="0" w:oddVBand="0" w:evenVBand="0" w:oddHBand="0" w:evenHBand="0" w:firstRowFirstColumn="0" w:firstRowLastColumn="0" w:lastRowFirstColumn="0" w:lastRowLastColumn="0"/>
+            <w:tcW w:w="3714" w:type="dxa"/>
+            <w:vAlign w:val="center"/>
+          </w:tcPr>
+          <w:p>
+            <w:pPr>
+              <w:jc w:val="center"/>
+            </w:pPr>
+            <w:r>
+              <w:lastRenderedPageBreak/>
+              <w:t>Dodaj u wishlist</w:t>
+            </w:r>
+          </w:p>
+        </w:tc>
+        <w:tc>
+          <w:tcPr>
+            <w:tcW w:w="3714" w:type="dxa"/>
+          </w:tcPr>
+          <w:p>
+            <w:pPr>
+              <w:cnfStyle w:val="000000000000" w:firstRow="0" w:lastRow="0" w:firstColumn="0" w:lastColumn="0" w:oddVBand="0" w:evenVBand="0" w:oddHBand="0" w:evenHBand="0" w:firstRowFirstColumn="0" w:firstRowLastColumn="0" w:lastRowFirstColumn="0" w:lastRowLastColumn="0"/>
+            </w:pPr>
+            <w:r>
+              <w:t>Mušterija dodaje produkt u wishlist. Wishlist je lista produkata za koje je mušterija zainteresovana. Preko nje prati kada je produkt na akciji.</w:t>
+            </w:r>
+          </w:p>
+        </w:tc>
+      </w:tr>
+      <w:tr>
+        <w:tc>
+          <w:tcPr>
+            <w:cnfStyle w:val="001000000000" w:firstRow="0" w:lastRow="0" w:firstColumn="1" w:lastColumn="0" w:oddVBand="0" w:evenVBand="0" w:oddHBand="0" w:evenHBand="0" w:firstRowFirstColumn="0" w:firstRowLastColumn="0" w:lastRowFirstColumn="0" w:lastRowLastColumn="0"/>
+            <w:tcW w:w="3714" w:type="dxa"/>
+            <w:vAlign w:val="center"/>
+          </w:tcPr>
+          <w:p>
+            <w:pPr>
+              <w:jc w:val="center"/>
+            </w:pPr>
+            <w:r>
+              <w:t>Ukloni iz wishlist-a</w:t>
+            </w:r>
+          </w:p>
+        </w:tc>
+        <w:tc>
+          <w:tcPr>
+            <w:tcW w:w="3714" w:type="dxa"/>
+          </w:tcPr>
+          <w:p>
+            <w:pPr>
+              <w:cnfStyle w:val="000000000000" w:firstRow="0" w:lastRow="0" w:firstColumn="0" w:lastColumn="0" w:oddVBand="0" w:evenVBand="0" w:oddHBand="0" w:evenHBand="0" w:firstRowFirstColumn="0" w:firstRowLastColumn="0" w:lastRowFirstColumn="0" w:lastRowLastColumn="0"/>
+            </w:pPr>
+            <w:r>
+              <w:t>Mušterija uklanja produkt iz  wishlist-a</w:t>
+            </w:r>
           </w:p>
         </w:tc>
       </w:tr>
@@ -4013,38 +2748,48 @@
             <w:pPr>
               <w:cnfStyle w:val="000000000000" w:firstRow="0" w:lastRow="0" w:firstColumn="0" w:lastColumn="0" w:oddVBand="0" w:evenVBand="0" w:oddHBand="0" w:evenHBand="0" w:firstRowFirstColumn="0" w:firstRowLastColumn="0" w:lastRowFirstColumn="0" w:lastRowLastColumn="0"/>
             </w:pPr>
-          </w:p>
-        </w:tc>
-      </w:tr>
-      <w:tr>
-        <w:tc>
-          <w:tcPr>
-            <w:cnfStyle w:val="001000000000" w:firstRow="0" w:lastRow="0" w:firstColumn="1" w:lastColumn="0" w:oddVBand="0" w:evenVBand="0" w:oddHBand="0" w:evenHBand="0" w:firstRowFirstColumn="0" w:firstRowLastColumn="0" w:lastRowFirstColumn="0" w:lastRowLastColumn="0"/>
-            <w:tcW w:w="3714" w:type="dxa"/>
-            <w:vAlign w:val="center"/>
-          </w:tcPr>
-          <w:p>
-            <w:pPr>
-              <w:jc w:val="center"/>
-            </w:pPr>
-            <w:proofErr w:type="spellStart"/>
-            <w:r>
-              <w:t>Edituj</w:t>
-            </w:r>
-            <w:proofErr w:type="spellEnd"/>
-            <w:r>
-              <w:t xml:space="preserve"> recenziju</w:t>
-            </w:r>
-          </w:p>
-        </w:tc>
-        <w:tc>
-          <w:tcPr>
-            <w:tcW w:w="3714" w:type="dxa"/>
-          </w:tcPr>
-          <w:p>
-            <w:pPr>
-              <w:cnfStyle w:val="000000000000" w:firstRow="0" w:lastRow="0" w:firstColumn="0" w:lastColumn="0" w:oddVBand="0" w:evenVBand="0" w:oddHBand="0" w:evenHBand="0" w:firstRowFirstColumn="0" w:firstRowLastColumn="0" w:lastRowFirstColumn="0" w:lastRowLastColumn="0"/>
-            </w:pPr>
+            <w:r>
+              <w:t xml:space="preserve">Mušterija </w:t>
+            </w:r>
+            <w:r>
+              <w:t>pravi recenziju. U njoj ostavlja ocenu i komentar za dati produkt.</w:t>
+            </w:r>
+            <w:r>
+              <w:t xml:space="preserve"> Muže da uradi ovu operaciju a</w:t>
+            </w:r>
+            <w:r>
+              <w:t>ko je kupila produkt,</w:t>
+            </w:r>
+          </w:p>
+        </w:tc>
+      </w:tr>
+      <w:tr>
+        <w:tc>
+          <w:tcPr>
+            <w:cnfStyle w:val="001000000000" w:firstRow="0" w:lastRow="0" w:firstColumn="1" w:lastColumn="0" w:oddVBand="0" w:evenVBand="0" w:oddHBand="0" w:evenHBand="0" w:firstRowFirstColumn="0" w:firstRowLastColumn="0" w:lastRowFirstColumn="0" w:lastRowLastColumn="0"/>
+            <w:tcW w:w="3714" w:type="dxa"/>
+            <w:vAlign w:val="center"/>
+          </w:tcPr>
+          <w:p>
+            <w:pPr>
+              <w:jc w:val="center"/>
+            </w:pPr>
+            <w:r>
+              <w:t>Edituj recenziju</w:t>
+            </w:r>
+          </w:p>
+        </w:tc>
+        <w:tc>
+          <w:tcPr>
+            <w:tcW w:w="3714" w:type="dxa"/>
+          </w:tcPr>
+          <w:p>
+            <w:pPr>
+              <w:cnfStyle w:val="000000000000" w:firstRow="0" w:lastRow="0" w:firstColumn="0" w:lastColumn="0" w:oddVBand="0" w:evenVBand="0" w:oddHBand="0" w:evenHBand="0" w:firstRowFirstColumn="0" w:firstRowLastColumn="0" w:lastRowFirstColumn="0" w:lastRowLastColumn="0"/>
+            </w:pPr>
+            <w:r>
+              <w:t>Mušterija menja sadržaj recenzije.</w:t>
+            </w:r>
           </w:p>
         </w:tc>
       </w:tr>
@@ -4072,41 +2817,45 @@
             <w:pPr>
               <w:cnfStyle w:val="000000000000" w:firstRow="0" w:lastRow="0" w:firstColumn="0" w:lastColumn="0" w:oddVBand="0" w:evenVBand="0" w:oddHBand="0" w:evenHBand="0" w:firstRowFirstColumn="0" w:firstRowLastColumn="0" w:lastRowFirstColumn="0" w:lastRowLastColumn="0"/>
             </w:pPr>
-          </w:p>
-        </w:tc>
-      </w:tr>
-      <w:tr>
-        <w:tc>
-          <w:tcPr>
-            <w:cnfStyle w:val="001000000000" w:firstRow="0" w:lastRow="0" w:firstColumn="1" w:lastColumn="0" w:oddVBand="0" w:evenVBand="0" w:oddHBand="0" w:evenHBand="0" w:firstRowFirstColumn="0" w:firstRowLastColumn="0" w:lastRowFirstColumn="0" w:lastRowLastColumn="0"/>
-            <w:tcW w:w="3714" w:type="dxa"/>
-            <w:vAlign w:val="center"/>
-          </w:tcPr>
-          <w:p>
-            <w:pPr>
-              <w:jc w:val="center"/>
-            </w:pPr>
-            <w:r>
-              <w:t xml:space="preserve">Pregled </w:t>
-            </w:r>
-            <w:proofErr w:type="spellStart"/>
-            <w:r>
-              <w:t>wishlist</w:t>
-            </w:r>
-            <w:proofErr w:type="spellEnd"/>
-            <w:r>
-              <w:t>-a</w:t>
-            </w:r>
-          </w:p>
-        </w:tc>
-        <w:tc>
-          <w:tcPr>
-            <w:tcW w:w="3714" w:type="dxa"/>
-          </w:tcPr>
-          <w:p>
-            <w:pPr>
-              <w:cnfStyle w:val="000000000000" w:firstRow="0" w:lastRow="0" w:firstColumn="0" w:lastColumn="0" w:oddVBand="0" w:evenVBand="0" w:oddHBand="0" w:evenHBand="0" w:firstRowFirstColumn="0" w:firstRowLastColumn="0" w:lastRowFirstColumn="0" w:lastRowLastColumn="0"/>
-            </w:pPr>
+            <w:r>
+              <w:t>Mušterija pregleda sve produkte koje je kupovao u prošlosti. Produkti se prikazuju preko paginacije. Jedna stanica prikazuje 9 produkata.</w:t>
+            </w:r>
+          </w:p>
+        </w:tc>
+      </w:tr>
+      <w:tr>
+        <w:tc>
+          <w:tcPr>
+            <w:cnfStyle w:val="001000000000" w:firstRow="0" w:lastRow="0" w:firstColumn="1" w:lastColumn="0" w:oddVBand="0" w:evenVBand="0" w:oddHBand="0" w:evenHBand="0" w:firstRowFirstColumn="0" w:firstRowLastColumn="0" w:lastRowFirstColumn="0" w:lastRowLastColumn="0"/>
+            <w:tcW w:w="3714" w:type="dxa"/>
+            <w:vAlign w:val="center"/>
+          </w:tcPr>
+          <w:p>
+            <w:pPr>
+              <w:jc w:val="center"/>
+            </w:pPr>
+            <w:r>
+              <w:t>Pregled wishlist-a</w:t>
+            </w:r>
+          </w:p>
+        </w:tc>
+        <w:tc>
+          <w:tcPr>
+            <w:tcW w:w="3714" w:type="dxa"/>
+          </w:tcPr>
+          <w:p>
+            <w:pPr>
+              <w:cnfStyle w:val="000000000000" w:firstRow="0" w:lastRow="0" w:firstColumn="0" w:lastColumn="0" w:oddVBand="0" w:evenVBand="0" w:oddHBand="0" w:evenHBand="0" w:firstRowFirstColumn="0" w:firstRowLastColumn="0" w:lastRowFirstColumn="0" w:lastRowLastColumn="0"/>
+            </w:pPr>
+            <w:r>
+              <w:t xml:space="preserve">Mušterija pregleda sve produkte koje je stavio u wishlist. </w:t>
+            </w:r>
+            <w:r>
+              <w:t>Wishlist je lista produkata za koje je mušterija zainteresovana.</w:t>
+            </w:r>
+            <w:r>
+              <w:t xml:space="preserve"> Produkti se prikazuju preko paginacije. Jedna stanica sadrži 9 produkata.</w:t>
+            </w:r>
           </w:p>
         </w:tc>
       </w:tr>
@@ -4134,70 +2883,78 @@
             <w:pPr>
               <w:cnfStyle w:val="000000000000" w:firstRow="0" w:lastRow="0" w:firstColumn="0" w:lastColumn="0" w:oddVBand="0" w:evenVBand="0" w:oddHBand="0" w:evenHBand="0" w:firstRowFirstColumn="0" w:firstRowLastColumn="0" w:lastRowFirstColumn="0" w:lastRowLastColumn="0"/>
             </w:pPr>
-          </w:p>
-        </w:tc>
-      </w:tr>
-      <w:tr>
-        <w:tc>
-          <w:tcPr>
-            <w:cnfStyle w:val="001000000000" w:firstRow="0" w:lastRow="0" w:firstColumn="1" w:lastColumn="0" w:oddVBand="0" w:evenVBand="0" w:oddHBand="0" w:evenHBand="0" w:firstRowFirstColumn="0" w:firstRowLastColumn="0" w:lastRowFirstColumn="0" w:lastRowLastColumn="0"/>
-            <w:tcW w:w="3714" w:type="dxa"/>
-            <w:vAlign w:val="center"/>
-          </w:tcPr>
-          <w:p>
-            <w:pPr>
-              <w:jc w:val="center"/>
-            </w:pPr>
-            <w:proofErr w:type="spellStart"/>
-            <w:r>
-              <w:t>Resetovanje</w:t>
-            </w:r>
-            <w:proofErr w:type="spellEnd"/>
-            <w:r>
-              <w:t xml:space="preserve"> filtriranja produkata</w:t>
-            </w:r>
-          </w:p>
-        </w:tc>
-        <w:tc>
-          <w:tcPr>
-            <w:tcW w:w="3714" w:type="dxa"/>
-          </w:tcPr>
-          <w:p>
-            <w:pPr>
-              <w:cnfStyle w:val="000000000000" w:firstRow="0" w:lastRow="0" w:firstColumn="0" w:lastColumn="0" w:oddVBand="0" w:evenVBand="0" w:oddHBand="0" w:evenHBand="0" w:firstRowFirstColumn="0" w:firstRowLastColumn="0" w:lastRowFirstColumn="0" w:lastRowLastColumn="0"/>
-            </w:pPr>
-          </w:p>
-        </w:tc>
-      </w:tr>
-      <w:tr>
-        <w:tc>
-          <w:tcPr>
-            <w:cnfStyle w:val="001000000000" w:firstRow="0" w:lastRow="0" w:firstColumn="1" w:lastColumn="0" w:oddVBand="0" w:evenVBand="0" w:oddHBand="0" w:evenHBand="0" w:firstRowFirstColumn="0" w:firstRowLastColumn="0" w:lastRowFirstColumn="0" w:lastRowLastColumn="0"/>
-            <w:tcW w:w="3714" w:type="dxa"/>
-            <w:vAlign w:val="center"/>
-          </w:tcPr>
-          <w:p>
-            <w:pPr>
-              <w:jc w:val="center"/>
-            </w:pPr>
-            <w:proofErr w:type="spellStart"/>
-            <w:r>
-              <w:t>Edit</w:t>
-            </w:r>
-            <w:proofErr w:type="spellEnd"/>
-            <w:r>
-              <w:t xml:space="preserve"> produkta</w:t>
-            </w:r>
-          </w:p>
-        </w:tc>
-        <w:tc>
-          <w:tcPr>
-            <w:tcW w:w="3714" w:type="dxa"/>
-          </w:tcPr>
-          <w:p>
-            <w:pPr>
-              <w:cnfStyle w:val="000000000000" w:firstRow="0" w:lastRow="0" w:firstColumn="0" w:lastColumn="0" w:oddVBand="0" w:evenVBand="0" w:oddHBand="0" w:evenHBand="0" w:firstRowFirstColumn="0" w:firstRowLastColumn="0" w:lastRowFirstColumn="0" w:lastRowLastColumn="0"/>
-            </w:pPr>
+            <w:r>
+              <w:t>Mušterija filtrira podatke iz wishlist-a i istorije kupovine. Filtrira se po : nazivu, ceni, kategoriji (tipovima), ocenama.</w:t>
+            </w:r>
+          </w:p>
+        </w:tc>
+      </w:tr>
+      <w:tr>
+        <w:tc>
+          <w:tcPr>
+            <w:cnfStyle w:val="001000000000" w:firstRow="0" w:lastRow="0" w:firstColumn="1" w:lastColumn="0" w:oddVBand="0" w:evenVBand="0" w:oddHBand="0" w:evenHBand="0" w:firstRowFirstColumn="0" w:firstRowLastColumn="0" w:lastRowFirstColumn="0" w:lastRowLastColumn="0"/>
+            <w:tcW w:w="3714" w:type="dxa"/>
+            <w:vAlign w:val="center"/>
+          </w:tcPr>
+          <w:p>
+            <w:pPr>
+              <w:jc w:val="center"/>
+            </w:pPr>
+            <w:r>
+              <w:t>Resetovanje filtriranja produkata</w:t>
+            </w:r>
+          </w:p>
+        </w:tc>
+        <w:tc>
+          <w:tcPr>
+            <w:tcW w:w="3714" w:type="dxa"/>
+          </w:tcPr>
+          <w:p>
+            <w:pPr>
+              <w:cnfStyle w:val="000000000000" w:firstRow="0" w:lastRow="0" w:firstColumn="0" w:lastColumn="0" w:oddVBand="0" w:evenVBand="0" w:oddHBand="0" w:evenHBand="0" w:firstRowFirstColumn="0" w:firstRowLastColumn="0" w:lastRowFirstColumn="0" w:lastRowLastColumn="0"/>
+            </w:pPr>
+            <w:r>
+              <w:t>Mušterija resetuje rezultat filtriranja što dovodi do ponovnog prikaza svih produkata</w:t>
+            </w:r>
+            <w:r>
+              <w:t xml:space="preserve"> </w:t>
+            </w:r>
+            <w:r>
+              <w:t>a polja za kriterijume filtriranja su prazna</w:t>
+            </w:r>
+            <w:r>
+              <w:t>.</w:t>
+            </w:r>
+          </w:p>
+        </w:tc>
+      </w:tr>
+      <w:tr>
+        <w:tc>
+          <w:tcPr>
+            <w:cnfStyle w:val="001000000000" w:firstRow="0" w:lastRow="0" w:firstColumn="1" w:lastColumn="0" w:oddVBand="0" w:evenVBand="0" w:oddHBand="0" w:evenHBand="0" w:firstRowFirstColumn="0" w:firstRowLastColumn="0" w:lastRowFirstColumn="0" w:lastRowLastColumn="0"/>
+            <w:tcW w:w="3714" w:type="dxa"/>
+            <w:vAlign w:val="center"/>
+          </w:tcPr>
+          <w:p>
+            <w:pPr>
+              <w:jc w:val="center"/>
+            </w:pPr>
+            <w:r>
+              <w:t>Edit produkta</w:t>
+            </w:r>
+          </w:p>
+        </w:tc>
+        <w:tc>
+          <w:tcPr>
+            <w:tcW w:w="3714" w:type="dxa"/>
+          </w:tcPr>
+          <w:p>
+            <w:pPr>
+              <w:cnfStyle w:val="000000000000" w:firstRow="0" w:lastRow="0" w:firstColumn="0" w:lastColumn="0" w:oddVBand="0" w:evenVBand="0" w:oddHBand="0" w:evenHBand="0" w:firstRowFirstColumn="0" w:firstRowLastColumn="0" w:lastRowFirstColumn="0" w:lastRowLastColumn="0"/>
+            </w:pPr>
+            <w:r>
+              <w:t>Prodavac menja vrednosti za produkt. Menja se slika, naziv, deskripcija, cena i akcija.</w:t>
+            </w:r>
           </w:p>
         </w:tc>
       </w:tr>
@@ -4225,21 +2982,25 @@
             <w:pPr>
               <w:cnfStyle w:val="000000000000" w:firstRow="0" w:lastRow="0" w:firstColumn="0" w:lastColumn="0" w:oddVBand="0" w:evenVBand="0" w:oddHBand="0" w:evenHBand="0" w:firstRowFirstColumn="0" w:firstRowLastColumn="0" w:lastRowFirstColumn="0" w:lastRowLastColumn="0"/>
             </w:pPr>
-          </w:p>
-        </w:tc>
-      </w:tr>
-      <w:tr>
-        <w:tc>
-          <w:tcPr>
-            <w:cnfStyle w:val="001000000000" w:firstRow="0" w:lastRow="0" w:firstColumn="1" w:lastColumn="0" w:oddVBand="0" w:evenVBand="0" w:oddHBand="0" w:evenHBand="0" w:firstRowFirstColumn="0" w:firstRowLastColumn="0" w:lastRowFirstColumn="0" w:lastRowLastColumn="0"/>
-            <w:tcW w:w="3714" w:type="dxa"/>
-            <w:vAlign w:val="center"/>
-          </w:tcPr>
-          <w:p>
-            <w:pPr>
-              <w:jc w:val="center"/>
-            </w:pPr>
-            <w:r>
+            <w:r>
+              <w:t>Prodavac dodaje produkt u Eprodavnicu. Postavlja sliku (opciono),  naziv, deskripciju, cenu.</w:t>
+            </w:r>
+          </w:p>
+        </w:tc>
+      </w:tr>
+      <w:tr>
+        <w:tc>
+          <w:tcPr>
+            <w:cnfStyle w:val="001000000000" w:firstRow="0" w:lastRow="0" w:firstColumn="1" w:lastColumn="0" w:oddVBand="0" w:evenVBand="0" w:oddHBand="0" w:evenHBand="0" w:firstRowFirstColumn="0" w:firstRowLastColumn="0" w:lastRowFirstColumn="0" w:lastRowLastColumn="0"/>
+            <w:tcW w:w="3714" w:type="dxa"/>
+            <w:vAlign w:val="center"/>
+          </w:tcPr>
+          <w:p>
+            <w:pPr>
+              <w:jc w:val="center"/>
+            </w:pPr>
+            <w:r>
+              <w:lastRenderedPageBreak/>
               <w:t>Verifikacija unetih podataka za produkt</w:t>
             </w:r>
           </w:p>
@@ -4252,6 +3013,9 @@
             <w:pPr>
               <w:cnfStyle w:val="000000000000" w:firstRow="0" w:lastRow="0" w:firstColumn="0" w:lastColumn="0" w:oddVBand="0" w:evenVBand="0" w:oddHBand="0" w:evenHBand="0" w:firstRowFirstColumn="0" w:firstRowLastColumn="0" w:lastRowFirstColumn="0" w:lastRowLastColumn="0"/>
             </w:pPr>
+            <w:r>
+              <w:t>Kod pravljenja i menjanja vrednosti produkta se proveravaju sva polja za unos.</w:t>
+            </w:r>
           </w:p>
         </w:tc>
       </w:tr>
@@ -4279,6 +3043,9 @@
             <w:pPr>
               <w:cnfStyle w:val="000000000000" w:firstRow="0" w:lastRow="0" w:firstColumn="0" w:lastColumn="0" w:oddVBand="0" w:evenVBand="0" w:oddHBand="0" w:evenHBand="0" w:firstRowFirstColumn="0" w:firstRowLastColumn="0" w:lastRowFirstColumn="0" w:lastRowLastColumn="0"/>
             </w:pPr>
+            <w:r>
+              <w:t>Kod pravljenja i menjanja vrednosti produkta se javlja greška ako su polja prazna, cena je manja od 1 i akcija manja od 0 ili veća od 100.</w:t>
+            </w:r>
           </w:p>
         </w:tc>
       </w:tr>
@@ -4306,6 +3073,222 @@
             <w:pPr>
               <w:cnfStyle w:val="000000000000" w:firstRow="0" w:lastRow="0" w:firstColumn="0" w:lastColumn="0" w:oddVBand="0" w:evenVBand="0" w:oddHBand="0" w:evenHBand="0" w:firstRowFirstColumn="0" w:firstRowLastColumn="0" w:lastRowFirstColumn="0" w:lastRowLastColumn="0"/>
             </w:pPr>
+            <w:r>
+              <w:t>Prodavac postavlja akciju za produkt. Svaki put kada se prikazuje produkt Eprodavnica će izračunati cenu sa akcijom.</w:t>
+            </w:r>
+          </w:p>
+        </w:tc>
+      </w:tr>
+      <w:tr>
+        <w:tc>
+          <w:tcPr>
+            <w:cnfStyle w:val="001000000000" w:firstRow="0" w:lastRow="0" w:firstColumn="1" w:lastColumn="0" w:oddVBand="0" w:evenVBand="0" w:oddHBand="0" w:evenHBand="0" w:firstRowFirstColumn="0" w:firstRowLastColumn="0" w:lastRowFirstColumn="0" w:lastRowLastColumn="0"/>
+            <w:tcW w:w="3714" w:type="dxa"/>
+            <w:vAlign w:val="center"/>
+          </w:tcPr>
+          <w:p>
+            <w:pPr>
+              <w:jc w:val="center"/>
+            </w:pPr>
+            <w:r>
+              <w:t>Verifikacija unetih podataka za akciju</w:t>
+            </w:r>
+          </w:p>
+        </w:tc>
+        <w:tc>
+          <w:tcPr>
+            <w:tcW w:w="3714" w:type="dxa"/>
+          </w:tcPr>
+          <w:p>
+            <w:pPr>
+              <w:cnfStyle w:val="000000000000" w:firstRow="0" w:lastRow="0" w:firstColumn="0" w:lastColumn="0" w:oddVBand="0" w:evenVBand="0" w:oddHBand="0" w:evenHBand="0" w:firstRowFirstColumn="0" w:firstRowLastColumn="0" w:lastRowFirstColumn="0" w:lastRowLastColumn="0"/>
+            </w:pPr>
+            <w:r>
+              <w:t>Provera da li je polje za akciju prazno.</w:t>
+            </w:r>
+          </w:p>
+        </w:tc>
+      </w:tr>
+      <w:tr>
+        <w:tc>
+          <w:tcPr>
+            <w:cnfStyle w:val="001000000000" w:firstRow="0" w:lastRow="0" w:firstColumn="1" w:lastColumn="0" w:oddVBand="0" w:evenVBand="0" w:oddHBand="0" w:evenHBand="0" w:firstRowFirstColumn="0" w:firstRowLastColumn="0" w:lastRowFirstColumn="0" w:lastRowLastColumn="0"/>
+            <w:tcW w:w="3714" w:type="dxa"/>
+            <w:vAlign w:val="center"/>
+          </w:tcPr>
+          <w:p>
+            <w:pPr>
+              <w:jc w:val="center"/>
+            </w:pPr>
+            <w:r>
+              <w:t>Greška sa unetim podacima za akciju</w:t>
+            </w:r>
+          </w:p>
+        </w:tc>
+        <w:tc>
+          <w:tcPr>
+            <w:tcW w:w="3714" w:type="dxa"/>
+          </w:tcPr>
+          <w:p>
+            <w:pPr>
+              <w:cnfStyle w:val="000000000000" w:firstRow="0" w:lastRow="0" w:firstColumn="0" w:lastColumn="0" w:oddVBand="0" w:evenVBand="0" w:oddHBand="0" w:evenHBand="0" w:firstRowFirstColumn="0" w:firstRowLastColumn="0" w:lastRowFirstColumn="0" w:lastRowLastColumn="0"/>
+            </w:pPr>
+            <w:r>
+              <w:t>Ako je polje za unos akcije prazno, prikazaće grešku.</w:t>
+            </w:r>
+          </w:p>
+        </w:tc>
+      </w:tr>
+      <w:tr>
+        <w:tc>
+          <w:tcPr>
+            <w:cnfStyle w:val="001000000000" w:firstRow="0" w:lastRow="0" w:firstColumn="1" w:lastColumn="0" w:oddVBand="0" w:evenVBand="0" w:oddHBand="0" w:evenHBand="0" w:firstRowFirstColumn="0" w:firstRowLastColumn="0" w:lastRowFirstColumn="0" w:lastRowLastColumn="0"/>
+            <w:tcW w:w="3714" w:type="dxa"/>
+            <w:vAlign w:val="center"/>
+          </w:tcPr>
+          <w:p>
+            <w:pPr>
+              <w:jc w:val="center"/>
+            </w:pPr>
+            <w:r>
+              <w:t>Povlačenje produkta</w:t>
+            </w:r>
+          </w:p>
+        </w:tc>
+        <w:tc>
+          <w:tcPr>
+            <w:tcW w:w="3714" w:type="dxa"/>
+          </w:tcPr>
+          <w:p>
+            <w:pPr>
+              <w:cnfStyle w:val="000000000000" w:firstRow="0" w:lastRow="0" w:firstColumn="0" w:lastColumn="0" w:oddVBand="0" w:evenVBand="0" w:oddHBand="0" w:evenHBand="0" w:firstRowFirstColumn="0" w:firstRowLastColumn="0" w:lastRowFirstColumn="0" w:lastRowLastColumn="0"/>
+            </w:pPr>
+            <w:r>
+              <w:t>Admin i prodavac povlače produkt. Više se ne može kupovati. Povlačenje je posebno za admina i prodavca tj. da bi se produkt kupovao mora biti odobren i od admina i od prodavca.</w:t>
+            </w:r>
+          </w:p>
+        </w:tc>
+      </w:tr>
+      <w:tr>
+        <w:tc>
+          <w:tcPr>
+            <w:cnfStyle w:val="001000000000" w:firstRow="0" w:lastRow="0" w:firstColumn="1" w:lastColumn="0" w:oddVBand="0" w:evenVBand="0" w:oddHBand="0" w:evenHBand="0" w:firstRowFirstColumn="0" w:firstRowLastColumn="0" w:lastRowFirstColumn="0" w:lastRowLastColumn="0"/>
+            <w:tcW w:w="3714" w:type="dxa"/>
+            <w:vAlign w:val="center"/>
+          </w:tcPr>
+          <w:p>
+            <w:pPr>
+              <w:jc w:val="center"/>
+            </w:pPr>
+            <w:r>
+              <w:t>Slanje na mejl svim mušterijama koji su wishlist-ovali produkt</w:t>
+            </w:r>
+          </w:p>
+        </w:tc>
+        <w:tc>
+          <w:tcPr>
+            <w:tcW w:w="3714" w:type="dxa"/>
+          </w:tcPr>
+          <w:p>
+            <w:pPr>
+              <w:cnfStyle w:val="000000000000" w:firstRow="0" w:lastRow="0" w:firstColumn="0" w:lastColumn="0" w:oddVBand="0" w:evenVBand="0" w:oddHBand="0" w:evenHBand="0" w:firstRowFirstColumn="0" w:firstRowLastColumn="0" w:lastRowFirstColumn="0" w:lastRowLastColumn="0"/>
+            </w:pPr>
+            <w:r>
+              <w:t>Kada se produkt povuče ili se postavi akcija sve mušterije koje su stavile produkt na wishlist biće obaveštene.</w:t>
+            </w:r>
+          </w:p>
+        </w:tc>
+      </w:tr>
+      <w:tr>
+        <w:tc>
+          <w:tcPr>
+            <w:cnfStyle w:val="001000000000" w:firstRow="0" w:lastRow="0" w:firstColumn="1" w:lastColumn="0" w:oddVBand="0" w:evenVBand="0" w:oddHBand="0" w:evenHBand="0" w:firstRowFirstColumn="0" w:firstRowLastColumn="0" w:lastRowFirstColumn="0" w:lastRowLastColumn="0"/>
+            <w:tcW w:w="3714" w:type="dxa"/>
+            <w:vAlign w:val="center"/>
+          </w:tcPr>
+          <w:p>
+            <w:pPr>
+              <w:jc w:val="center"/>
+            </w:pPr>
+            <w:r>
+              <w:t>Pregled produkata prodavca</w:t>
+            </w:r>
+          </w:p>
+        </w:tc>
+        <w:tc>
+          <w:tcPr>
+            <w:tcW w:w="3714" w:type="dxa"/>
+          </w:tcPr>
+          <w:p>
+            <w:pPr>
+              <w:cnfStyle w:val="000000000000" w:firstRow="0" w:lastRow="0" w:firstColumn="0" w:lastColumn="0" w:oddVBand="0" w:evenVBand="0" w:oddHBand="0" w:evenHBand="0" w:firstRowFirstColumn="0" w:firstRowLastColumn="0" w:lastRowFirstColumn="0" w:lastRowLastColumn="0"/>
+            </w:pPr>
+            <w:r>
+              <w:t>Prodavac pregleda sve svoje produkte. Oni se priakzuju preko paginacije. Jedna stranica sadrži 9 produkata.</w:t>
+            </w:r>
+          </w:p>
+        </w:tc>
+      </w:tr>
+      <w:tr>
+        <w:tc>
+          <w:tcPr>
+            <w:cnfStyle w:val="001000000000" w:firstRow="0" w:lastRow="0" w:firstColumn="1" w:lastColumn="0" w:oddVBand="0" w:evenVBand="0" w:oddHBand="0" w:evenHBand="0" w:firstRowFirstColumn="0" w:firstRowLastColumn="0" w:lastRowFirstColumn="0" w:lastRowLastColumn="0"/>
+            <w:tcW w:w="3714" w:type="dxa"/>
+            <w:vAlign w:val="center"/>
+          </w:tcPr>
+          <w:p>
+            <w:pPr>
+              <w:jc w:val="center"/>
+            </w:pPr>
+            <w:r>
+              <w:t>Filtriranje produkata prodavca</w:t>
+            </w:r>
+          </w:p>
+        </w:tc>
+        <w:tc>
+          <w:tcPr>
+            <w:tcW w:w="3714" w:type="dxa"/>
+          </w:tcPr>
+          <w:p>
+            <w:pPr>
+              <w:cnfStyle w:val="000000000000" w:firstRow="0" w:lastRow="0" w:firstColumn="0" w:lastColumn="0" w:oddVBand="0" w:evenVBand="0" w:oddHBand="0" w:evenHBand="0" w:firstRowFirstColumn="0" w:firstRowLastColumn="0" w:lastRowFirstColumn="0" w:lastRowLastColumn="0"/>
+            </w:pPr>
+            <w:r>
+              <w:t>Prodavac filtrira svoje produkte preko naziva, cene, kategorija (tipova) i ocena.</w:t>
+            </w:r>
+          </w:p>
+        </w:tc>
+      </w:tr>
+      <w:tr>
+        <w:tc>
+          <w:tcPr>
+            <w:cnfStyle w:val="001000000000" w:firstRow="0" w:lastRow="0" w:firstColumn="1" w:lastColumn="0" w:oddVBand="0" w:evenVBand="0" w:oddHBand="0" w:evenHBand="0" w:firstRowFirstColumn="0" w:firstRowLastColumn="0" w:lastRowFirstColumn="0" w:lastRowLastColumn="0"/>
+            <w:tcW w:w="3714" w:type="dxa"/>
+            <w:vAlign w:val="center"/>
+          </w:tcPr>
+          <w:p>
+            <w:pPr>
+              <w:jc w:val="center"/>
+            </w:pPr>
+            <w:r>
+              <w:t>Resetovanje filtriranja produkata prodavca</w:t>
+            </w:r>
+          </w:p>
+        </w:tc>
+        <w:tc>
+          <w:tcPr>
+            <w:tcW w:w="3714" w:type="dxa"/>
+          </w:tcPr>
+          <w:p>
+            <w:pPr>
+              <w:cnfStyle w:val="000000000000" w:firstRow="0" w:lastRow="0" w:firstColumn="0" w:lastColumn="0" w:oddVBand="0" w:evenVBand="0" w:oddHBand="0" w:evenHBand="0" w:firstRowFirstColumn="0" w:firstRowLastColumn="0" w:lastRowFirstColumn="0" w:lastRowLastColumn="0"/>
+            </w:pPr>
+            <w:r>
+              <w:t xml:space="preserve">Prodavac resetuje rezultat filtriranja svojih produkata čime se ponovo prikazuju svi a polja za </w:t>
+            </w:r>
+            <w:r>
+              <w:t>kriterijume filtriranja su prazna.</w:t>
+            </w:r>
           </w:p>
         </w:tc>
       </w:tr>
@@ -4322,208 +3305,6 @@
             </w:pPr>
             <w:r>
               <w:lastRenderedPageBreak/>
-              <w:t>Verifikacija unetih podataka za akciju</w:t>
-            </w:r>
-          </w:p>
-        </w:tc>
-        <w:tc>
-          <w:tcPr>
-            <w:tcW w:w="3714" w:type="dxa"/>
-          </w:tcPr>
-          <w:p>
-            <w:pPr>
-              <w:cnfStyle w:val="000000000000" w:firstRow="0" w:lastRow="0" w:firstColumn="0" w:lastColumn="0" w:oddVBand="0" w:evenVBand="0" w:oddHBand="0" w:evenHBand="0" w:firstRowFirstColumn="0" w:firstRowLastColumn="0" w:lastRowFirstColumn="0" w:lastRowLastColumn="0"/>
-            </w:pPr>
-          </w:p>
-        </w:tc>
-      </w:tr>
-      <w:tr>
-        <w:tc>
-          <w:tcPr>
-            <w:cnfStyle w:val="001000000000" w:firstRow="0" w:lastRow="0" w:firstColumn="1" w:lastColumn="0" w:oddVBand="0" w:evenVBand="0" w:oddHBand="0" w:evenHBand="0" w:firstRowFirstColumn="0" w:firstRowLastColumn="0" w:lastRowFirstColumn="0" w:lastRowLastColumn="0"/>
-            <w:tcW w:w="3714" w:type="dxa"/>
-            <w:vAlign w:val="center"/>
-          </w:tcPr>
-          <w:p>
-            <w:pPr>
-              <w:jc w:val="center"/>
-            </w:pPr>
-            <w:r>
-              <w:t>Greška sa unetim podacima za akciju</w:t>
-            </w:r>
-          </w:p>
-        </w:tc>
-        <w:tc>
-          <w:tcPr>
-            <w:tcW w:w="3714" w:type="dxa"/>
-          </w:tcPr>
-          <w:p>
-            <w:pPr>
-              <w:cnfStyle w:val="000000000000" w:firstRow="0" w:lastRow="0" w:firstColumn="0" w:lastColumn="0" w:oddVBand="0" w:evenVBand="0" w:oddHBand="0" w:evenHBand="0" w:firstRowFirstColumn="0" w:firstRowLastColumn="0" w:lastRowFirstColumn="0" w:lastRowLastColumn="0"/>
-            </w:pPr>
-          </w:p>
-        </w:tc>
-      </w:tr>
-      <w:tr>
-        <w:tc>
-          <w:tcPr>
-            <w:cnfStyle w:val="001000000000" w:firstRow="0" w:lastRow="0" w:firstColumn="1" w:lastColumn="0" w:oddVBand="0" w:evenVBand="0" w:oddHBand="0" w:evenHBand="0" w:firstRowFirstColumn="0" w:firstRowLastColumn="0" w:lastRowFirstColumn="0" w:lastRowLastColumn="0"/>
-            <w:tcW w:w="3714" w:type="dxa"/>
-            <w:vAlign w:val="center"/>
-          </w:tcPr>
-          <w:p>
-            <w:pPr>
-              <w:jc w:val="center"/>
-            </w:pPr>
-            <w:r>
-              <w:t>Povlačenje produkta</w:t>
-            </w:r>
-          </w:p>
-        </w:tc>
-        <w:tc>
-          <w:tcPr>
-            <w:tcW w:w="3714" w:type="dxa"/>
-          </w:tcPr>
-          <w:p>
-            <w:pPr>
-              <w:cnfStyle w:val="000000000000" w:firstRow="0" w:lastRow="0" w:firstColumn="0" w:lastColumn="0" w:oddVBand="0" w:evenVBand="0" w:oddHBand="0" w:evenHBand="0" w:firstRowFirstColumn="0" w:firstRowLastColumn="0" w:lastRowFirstColumn="0" w:lastRowLastColumn="0"/>
-            </w:pPr>
-          </w:p>
-        </w:tc>
-      </w:tr>
-      <w:tr>
-        <w:tc>
-          <w:tcPr>
-            <w:cnfStyle w:val="001000000000" w:firstRow="0" w:lastRow="0" w:firstColumn="1" w:lastColumn="0" w:oddVBand="0" w:evenVBand="0" w:oddHBand="0" w:evenHBand="0" w:firstRowFirstColumn="0" w:firstRowLastColumn="0" w:lastRowFirstColumn="0" w:lastRowLastColumn="0"/>
-            <w:tcW w:w="3714" w:type="dxa"/>
-            <w:vAlign w:val="center"/>
-          </w:tcPr>
-          <w:p>
-            <w:pPr>
-              <w:jc w:val="center"/>
-            </w:pPr>
-            <w:r>
-              <w:t xml:space="preserve">Slanje na mejl svim mušterijama koji su </w:t>
-            </w:r>
-            <w:proofErr w:type="spellStart"/>
-            <w:r>
-              <w:t>wishlist</w:t>
-            </w:r>
-            <w:proofErr w:type="spellEnd"/>
-            <w:r>
-              <w:t>-ovali produkt</w:t>
-            </w:r>
-          </w:p>
-        </w:tc>
-        <w:tc>
-          <w:tcPr>
-            <w:tcW w:w="3714" w:type="dxa"/>
-          </w:tcPr>
-          <w:p>
-            <w:pPr>
-              <w:cnfStyle w:val="000000000000" w:firstRow="0" w:lastRow="0" w:firstColumn="0" w:lastColumn="0" w:oddVBand="0" w:evenVBand="0" w:oddHBand="0" w:evenHBand="0" w:firstRowFirstColumn="0" w:firstRowLastColumn="0" w:lastRowFirstColumn="0" w:lastRowLastColumn="0"/>
-            </w:pPr>
-          </w:p>
-        </w:tc>
-      </w:tr>
-      <w:tr>
-        <w:tc>
-          <w:tcPr>
-            <w:cnfStyle w:val="001000000000" w:firstRow="0" w:lastRow="0" w:firstColumn="1" w:lastColumn="0" w:oddVBand="0" w:evenVBand="0" w:oddHBand="0" w:evenHBand="0" w:firstRowFirstColumn="0" w:firstRowLastColumn="0" w:lastRowFirstColumn="0" w:lastRowLastColumn="0"/>
-            <w:tcW w:w="3714" w:type="dxa"/>
-            <w:vAlign w:val="center"/>
-          </w:tcPr>
-          <w:p>
-            <w:pPr>
-              <w:jc w:val="center"/>
-            </w:pPr>
-            <w:r>
-              <w:t>Pregled produkata prodavca</w:t>
-            </w:r>
-          </w:p>
-        </w:tc>
-        <w:tc>
-          <w:tcPr>
-            <w:tcW w:w="3714" w:type="dxa"/>
-          </w:tcPr>
-          <w:p>
-            <w:pPr>
-              <w:cnfStyle w:val="000000000000" w:firstRow="0" w:lastRow="0" w:firstColumn="0" w:lastColumn="0" w:oddVBand="0" w:evenVBand="0" w:oddHBand="0" w:evenHBand="0" w:firstRowFirstColumn="0" w:firstRowLastColumn="0" w:lastRowFirstColumn="0" w:lastRowLastColumn="0"/>
-            </w:pPr>
-          </w:p>
-        </w:tc>
-      </w:tr>
-      <w:tr>
-        <w:tc>
-          <w:tcPr>
-            <w:cnfStyle w:val="001000000000" w:firstRow="0" w:lastRow="0" w:firstColumn="1" w:lastColumn="0" w:oddVBand="0" w:evenVBand="0" w:oddHBand="0" w:evenHBand="0" w:firstRowFirstColumn="0" w:firstRowLastColumn="0" w:lastRowFirstColumn="0" w:lastRowLastColumn="0"/>
-            <w:tcW w:w="3714" w:type="dxa"/>
-            <w:vAlign w:val="center"/>
-          </w:tcPr>
-          <w:p>
-            <w:pPr>
-              <w:jc w:val="center"/>
-            </w:pPr>
-            <w:r>
-              <w:t>Filtriranje produkata prodavca</w:t>
-            </w:r>
-          </w:p>
-        </w:tc>
-        <w:tc>
-          <w:tcPr>
-            <w:tcW w:w="3714" w:type="dxa"/>
-          </w:tcPr>
-          <w:p>
-            <w:pPr>
-              <w:cnfStyle w:val="000000000000" w:firstRow="0" w:lastRow="0" w:firstColumn="0" w:lastColumn="0" w:oddVBand="0" w:evenVBand="0" w:oddHBand="0" w:evenHBand="0" w:firstRowFirstColumn="0" w:firstRowLastColumn="0" w:lastRowFirstColumn="0" w:lastRowLastColumn="0"/>
-            </w:pPr>
-          </w:p>
-        </w:tc>
-      </w:tr>
-      <w:tr>
-        <w:tc>
-          <w:tcPr>
-            <w:cnfStyle w:val="001000000000" w:firstRow="0" w:lastRow="0" w:firstColumn="1" w:lastColumn="0" w:oddVBand="0" w:evenVBand="0" w:oddHBand="0" w:evenHBand="0" w:firstRowFirstColumn="0" w:firstRowLastColumn="0" w:lastRowFirstColumn="0" w:lastRowLastColumn="0"/>
-            <w:tcW w:w="3714" w:type="dxa"/>
-            <w:vAlign w:val="center"/>
-          </w:tcPr>
-          <w:p>
-            <w:pPr>
-              <w:jc w:val="center"/>
-            </w:pPr>
-            <w:proofErr w:type="spellStart"/>
-            <w:r>
-              <w:t>Resetovanje</w:t>
-            </w:r>
-            <w:proofErr w:type="spellEnd"/>
-            <w:r>
-              <w:t xml:space="preserve"> filtriranja produkata prodavca</w:t>
-            </w:r>
-          </w:p>
-        </w:tc>
-        <w:tc>
-          <w:tcPr>
-            <w:tcW w:w="3714" w:type="dxa"/>
-          </w:tcPr>
-          <w:p>
-            <w:pPr>
-              <w:cnfStyle w:val="000000000000" w:firstRow="0" w:lastRow="0" w:firstColumn="0" w:lastColumn="0" w:oddVBand="0" w:evenVBand="0" w:oddHBand="0" w:evenHBand="0" w:firstRowFirstColumn="0" w:firstRowLastColumn="0" w:lastRowFirstColumn="0" w:lastRowLastColumn="0"/>
-            </w:pPr>
-          </w:p>
-        </w:tc>
-      </w:tr>
-      <w:tr>
-        <w:tc>
-          <w:tcPr>
-            <w:cnfStyle w:val="001000000000" w:firstRow="0" w:lastRow="0" w:firstColumn="1" w:lastColumn="0" w:oddVBand="0" w:evenVBand="0" w:oddHBand="0" w:evenHBand="0" w:firstRowFirstColumn="0" w:firstRowLastColumn="0" w:lastRowFirstColumn="0" w:lastRowLastColumn="0"/>
-            <w:tcW w:w="3714" w:type="dxa"/>
-            <w:vAlign w:val="center"/>
-          </w:tcPr>
-          <w:p>
-            <w:pPr>
-              <w:jc w:val="center"/>
-            </w:pPr>
-            <w:r>
               <w:t>Pregled svih produkata</w:t>
             </w:r>
           </w:p>
@@ -4536,6 +3317,9 @@
             <w:pPr>
               <w:cnfStyle w:val="000000000000" w:firstRow="0" w:lastRow="0" w:firstColumn="0" w:lastColumn="0" w:oddVBand="0" w:evenVBand="0" w:oddHBand="0" w:evenHBand="0" w:firstRowFirstColumn="0" w:firstRowLastColumn="0" w:lastRowFirstColumn="0" w:lastRowLastColumn="0"/>
             </w:pPr>
+            <w:r>
+              <w:t>Admin pregleda sve produkte na Eprodavnici. Produkti se prikazuju preko paginacije. Jedna stranica prikazuje 9 produkata.</w:t>
+            </w:r>
           </w:p>
         </w:tc>
       </w:tr>
@@ -4563,38 +3347,51 @@
             <w:pPr>
               <w:cnfStyle w:val="000000000000" w:firstRow="0" w:lastRow="0" w:firstColumn="0" w:lastColumn="0" w:oddVBand="0" w:evenVBand="0" w:oddHBand="0" w:evenHBand="0" w:firstRowFirstColumn="0" w:firstRowLastColumn="0" w:lastRowFirstColumn="0" w:lastRowLastColumn="0"/>
             </w:pPr>
-          </w:p>
-        </w:tc>
-      </w:tr>
-      <w:tr>
-        <w:tc>
-          <w:tcPr>
-            <w:cnfStyle w:val="001000000000" w:firstRow="0" w:lastRow="0" w:firstColumn="1" w:lastColumn="0" w:oddVBand="0" w:evenVBand="0" w:oddHBand="0" w:evenHBand="0" w:firstRowFirstColumn="0" w:firstRowLastColumn="0" w:lastRowFirstColumn="0" w:lastRowLastColumn="0"/>
-            <w:tcW w:w="3714" w:type="dxa"/>
-            <w:vAlign w:val="center"/>
-          </w:tcPr>
-          <w:p>
-            <w:pPr>
-              <w:jc w:val="center"/>
-            </w:pPr>
-            <w:proofErr w:type="spellStart"/>
-            <w:r>
-              <w:t>Resetovanje</w:t>
-            </w:r>
-            <w:proofErr w:type="spellEnd"/>
-            <w:r>
-              <w:t xml:space="preserve"> filtriranja svih produkata</w:t>
-            </w:r>
-          </w:p>
-        </w:tc>
-        <w:tc>
-          <w:tcPr>
-            <w:tcW w:w="3714" w:type="dxa"/>
-          </w:tcPr>
-          <w:p>
-            <w:pPr>
-              <w:cnfStyle w:val="000000000000" w:firstRow="0" w:lastRow="0" w:firstColumn="0" w:lastColumn="0" w:oddVBand="0" w:evenVBand="0" w:oddHBand="0" w:evenHBand="0" w:firstRowFirstColumn="0" w:firstRowLastColumn="0" w:lastRowFirstColumn="0" w:lastRowLastColumn="0"/>
-            </w:pPr>
+            <w:r>
+              <w:t xml:space="preserve">Admin filtrira prikaz svih produkata na Eprodavnici preko </w:t>
+            </w:r>
+            <w:r>
+              <w:t>naziva, cene, kategorija (tipova) i ocena.</w:t>
+            </w:r>
+          </w:p>
+        </w:tc>
+      </w:tr>
+      <w:tr>
+        <w:tc>
+          <w:tcPr>
+            <w:cnfStyle w:val="001000000000" w:firstRow="0" w:lastRow="0" w:firstColumn="1" w:lastColumn="0" w:oddVBand="0" w:evenVBand="0" w:oddHBand="0" w:evenHBand="0" w:firstRowFirstColumn="0" w:firstRowLastColumn="0" w:lastRowFirstColumn="0" w:lastRowLastColumn="0"/>
+            <w:tcW w:w="3714" w:type="dxa"/>
+            <w:vAlign w:val="center"/>
+          </w:tcPr>
+          <w:p>
+            <w:pPr>
+              <w:jc w:val="center"/>
+            </w:pPr>
+            <w:r>
+              <w:t>Resetovanje filtriranja svih produkata</w:t>
+            </w:r>
+          </w:p>
+        </w:tc>
+        <w:tc>
+          <w:tcPr>
+            <w:tcW w:w="3714" w:type="dxa"/>
+          </w:tcPr>
+          <w:p>
+            <w:pPr>
+              <w:cnfStyle w:val="000000000000" w:firstRow="0" w:lastRow="0" w:firstColumn="0" w:lastColumn="0" w:oddVBand="0" w:evenVBand="0" w:oddHBand="0" w:evenHBand="0" w:firstRowFirstColumn="0" w:firstRowLastColumn="0" w:lastRowFirstColumn="0" w:lastRowLastColumn="0"/>
+            </w:pPr>
+            <w:r>
+              <w:t>Admin</w:t>
+            </w:r>
+            <w:r>
+              <w:t xml:space="preserve"> resetuje rezultat filtriranja </w:t>
+            </w:r>
+            <w:r>
+              <w:t>svih</w:t>
+            </w:r>
+            <w:r>
+              <w:t xml:space="preserve"> produkata čime se ponovo prikazuju svi a polja za kriterijume filtriranja su prazna.</w:t>
+            </w:r>
           </w:p>
         </w:tc>
       </w:tr>
@@ -4616,7 +3413,7 @@
         </w:rPr>
         <w:lastRenderedPageBreak/>
         <w:drawing>
-          <wp:anchor distT="0" distB="0" distL="114300" distR="114300" simplePos="0" relativeHeight="251658240" behindDoc="0" locked="0" layoutInCell="1" allowOverlap="1" wp14:anchorId="30D04704" wp14:editId="5F6F4ABA">
+          <wp:anchor distT="0" distB="0" distL="114300" distR="114300" simplePos="0" relativeHeight="251658240" behindDoc="0" locked="0" layoutInCell="1" allowOverlap="1" wp14:anchorId="30D04704" wp14:editId="0814313E">
             <wp:simplePos x="0" y="0"/>
             <wp:positionH relativeFrom="margin">
               <wp:align>center</wp:align>
@@ -4670,22 +3467,9 @@
       <w:pPr>
         <w:pStyle w:val="Heading2"/>
       </w:pPr>
-      <w:proofErr w:type="spellStart"/>
       <w:r>
         <w:lastRenderedPageBreak/>
-        <w:t>Category</w:t>
-      </w:r>
-      <w:proofErr w:type="spellEnd"/>
-      <w:r>
-        <w:t xml:space="preserve"> Management </w:t>
-      </w:r>
-      <w:proofErr w:type="spellStart"/>
-      <w:r>
-        <w:t>Mikrofrontend</w:t>
-      </w:r>
-      <w:proofErr w:type="spellEnd"/>
-      <w:r>
-        <w:t xml:space="preserve"> </w:t>
+        <w:t xml:space="preserve">Category Management Mikrofrontend </w:t>
       </w:r>
     </w:p>
     <w:tbl>
@@ -4712,11 +3496,9 @@
             <w:pPr>
               <w:jc w:val="center"/>
             </w:pPr>
-            <w:proofErr w:type="spellStart"/>
             <w:r>
               <w:t>Use-Case</w:t>
             </w:r>
-            <w:proofErr w:type="spellEnd"/>
           </w:p>
         </w:tc>
         <w:tc>
@@ -4757,13 +3539,8 @@
             <w:pPr>
               <w:cnfStyle w:val="000000000000" w:firstRow="0" w:lastRow="0" w:firstColumn="0" w:lastColumn="0" w:oddVBand="0" w:evenVBand="0" w:oddHBand="0" w:evenHBand="0" w:firstRowFirstColumn="0" w:firstRowLastColumn="0" w:lastRowFirstColumn="0" w:lastRowLastColumn="0"/>
             </w:pPr>
-            <w:proofErr w:type="spellStart"/>
-            <w:r>
-              <w:t>Admin</w:t>
-            </w:r>
-            <w:proofErr w:type="spellEnd"/>
-            <w:r>
-              <w:t xml:space="preserve"> ima pregled svih kategorija ( tipova )</w:t>
+            <w:r>
+              <w:t>Admin ima pregled svih kategorija ( tipova )</w:t>
             </w:r>
             <w:r>
               <w:t>. Kategorije se prikazuju preko paginacije. Maksimalan broj prikazivanja kategorije na jednoj strani je 12.</w:t>
@@ -4795,13 +3572,8 @@
             <w:pPr>
               <w:cnfStyle w:val="000000000000" w:firstRow="0" w:lastRow="0" w:firstColumn="0" w:lastColumn="0" w:oddVBand="0" w:evenVBand="0" w:oddHBand="0" w:evenHBand="0" w:firstRowFirstColumn="0" w:firstRowLastColumn="0" w:lastRowFirstColumn="0" w:lastRowLastColumn="0"/>
             </w:pPr>
-            <w:proofErr w:type="spellStart"/>
-            <w:r>
-              <w:t>Admin</w:t>
-            </w:r>
-            <w:proofErr w:type="spellEnd"/>
-            <w:r>
-              <w:t xml:space="preserve"> može da filtrira kategorije po nazivu</w:t>
+            <w:r>
+              <w:t>Admin može da filtrira kategorije po nazivu</w:t>
             </w:r>
             <w:r>
               <w:t>. Rezultat se prikazuje preko paginacije.</w:t>
@@ -4820,31 +3592,21 @@
             <w:pPr>
               <w:jc w:val="center"/>
             </w:pPr>
-            <w:proofErr w:type="spellStart"/>
-            <w:r>
-              <w:t>Resetovanje</w:t>
-            </w:r>
-            <w:proofErr w:type="spellEnd"/>
-            <w:r>
-              <w:t xml:space="preserve"> filtriranja kategorija</w:t>
-            </w:r>
-          </w:p>
-        </w:tc>
-        <w:tc>
-          <w:tcPr>
-            <w:tcW w:w="3714" w:type="dxa"/>
-          </w:tcPr>
-          <w:p>
-            <w:pPr>
-              <w:cnfStyle w:val="000000000000" w:firstRow="0" w:lastRow="0" w:firstColumn="0" w:lastColumn="0" w:oddVBand="0" w:evenVBand="0" w:oddHBand="0" w:evenHBand="0" w:firstRowFirstColumn="0" w:firstRowLastColumn="0" w:lastRowFirstColumn="0" w:lastRowLastColumn="0"/>
-            </w:pPr>
-            <w:proofErr w:type="spellStart"/>
-            <w:r>
-              <w:t>Admin</w:t>
-            </w:r>
-            <w:proofErr w:type="spellEnd"/>
-            <w:r>
-              <w:t xml:space="preserve"> posle filtriranja ima mogućnost da resetuje prikaz kategorija tj. ponovo će se prikazivati sve kategorije a polje za unos naziva će biti prazno</w:t>
+            <w:r>
+              <w:t>Resetovanje filtriranja kategorija</w:t>
+            </w:r>
+          </w:p>
+        </w:tc>
+        <w:tc>
+          <w:tcPr>
+            <w:tcW w:w="3714" w:type="dxa"/>
+          </w:tcPr>
+          <w:p>
+            <w:pPr>
+              <w:cnfStyle w:val="000000000000" w:firstRow="0" w:lastRow="0" w:firstColumn="0" w:lastColumn="0" w:oddVBand="0" w:evenVBand="0" w:oddHBand="0" w:evenHBand="0" w:firstRowFirstColumn="0" w:firstRowLastColumn="0" w:lastRowFirstColumn="0" w:lastRowLastColumn="0"/>
+            </w:pPr>
+            <w:r>
+              <w:t>Admin posle filtriranja ima mogućnost da resetuje prikaz kategorija tj. ponovo će se prikazivati sve kategorije a polje za unos naziva će biti prazno</w:t>
             </w:r>
             <w:r>
               <w:t>.</w:t>
@@ -4876,13 +3638,8 @@
             <w:pPr>
               <w:cnfStyle w:val="000000000000" w:firstRow="0" w:lastRow="0" w:firstColumn="0" w:lastColumn="0" w:oddVBand="0" w:evenVBand="0" w:oddHBand="0" w:evenHBand="0" w:firstRowFirstColumn="0" w:firstRowLastColumn="0" w:lastRowFirstColumn="0" w:lastRowLastColumn="0"/>
             </w:pPr>
-            <w:proofErr w:type="spellStart"/>
-            <w:r>
-              <w:t>Admin</w:t>
-            </w:r>
-            <w:proofErr w:type="spellEnd"/>
-            <w:r>
-              <w:t xml:space="preserve"> menja naziv kategorije.</w:t>
+            <w:r>
+              <w:t>Admin menja naziv kategorije.</w:t>
             </w:r>
           </w:p>
         </w:tc>
@@ -4911,13 +3668,8 @@
             <w:pPr>
               <w:cnfStyle w:val="000000000000" w:firstRow="0" w:lastRow="0" w:firstColumn="0" w:lastColumn="0" w:oddVBand="0" w:evenVBand="0" w:oddHBand="0" w:evenHBand="0" w:firstRowFirstColumn="0" w:firstRowLastColumn="0" w:lastRowFirstColumn="0" w:lastRowLastColumn="0"/>
             </w:pPr>
-            <w:proofErr w:type="spellStart"/>
-            <w:r>
-              <w:t>Admin</w:t>
-            </w:r>
-            <w:proofErr w:type="spellEnd"/>
-            <w:r>
-              <w:t xml:space="preserve"> pravi novu kategoriju</w:t>
+            <w:r>
+              <w:t>Admin pravi novu kategoriju</w:t>
             </w:r>
             <w:r>
               <w:t>.</w:t>
@@ -4950,15 +3702,7 @@
               <w:cnfStyle w:val="000000000000" w:firstRow="0" w:lastRow="0" w:firstColumn="0" w:lastColumn="0" w:oddVBand="0" w:evenVBand="0" w:oddHBand="0" w:evenHBand="0" w:firstRowFirstColumn="0" w:firstRowLastColumn="0" w:lastRowFirstColumn="0" w:lastRowLastColumn="0"/>
             </w:pPr>
             <w:r>
-              <w:t xml:space="preserve">Kada </w:t>
-            </w:r>
-            <w:proofErr w:type="spellStart"/>
-            <w:r>
-              <w:t>admin</w:t>
-            </w:r>
-            <w:proofErr w:type="spellEnd"/>
-            <w:r>
-              <w:t xml:space="preserve"> unese naziv kategorije, doći će do provere da li se taj naziv već koristi</w:t>
+              <w:t>Kada admin unese naziv kategorije, doći će do provere da li se taj naziv već koristi</w:t>
             </w:r>
             <w:r>
               <w:t xml:space="preserve"> i da li je polje za unos naziva kategorije prazno.</w:t>
@@ -5061,19 +3805,12 @@
       <w:pPr>
         <w:pStyle w:val="Heading2"/>
       </w:pPr>
-      <w:proofErr w:type="spellStart"/>
-      <w:r>
-        <w:t>Bill</w:t>
-      </w:r>
-      <w:proofErr w:type="spellEnd"/>
-      <w:r>
-        <w:t xml:space="preserve"> Management </w:t>
-      </w:r>
-      <w:proofErr w:type="spellStart"/>
+      <w:r>
+        <w:t xml:space="preserve">Bill Management </w:t>
+      </w:r>
       <w:r>
         <w:t>Mikrofrontend</w:t>
       </w:r>
-      <w:proofErr w:type="spellEnd"/>
     </w:p>
     <w:tbl>
       <w:tblPr>
@@ -5099,11 +3836,9 @@
             <w:pPr>
               <w:jc w:val="center"/>
             </w:pPr>
-            <w:proofErr w:type="spellStart"/>
             <w:r>
               <w:t>Use-Case</w:t>
             </w:r>
-            <w:proofErr w:type="spellEnd"/>
           </w:p>
         </w:tc>
         <w:tc>
@@ -5248,15 +3983,7 @@
               <w:cnfStyle w:val="000000000000" w:firstRow="0" w:lastRow="0" w:firstColumn="0" w:lastColumn="0" w:oddVBand="0" w:evenVBand="0" w:oddHBand="0" w:evenHBand="0" w:firstRowFirstColumn="0" w:firstRowLastColumn="0" w:lastRowFirstColumn="0" w:lastRowLastColumn="0"/>
             </w:pPr>
             <w:r>
-              <w:t xml:space="preserve">Posle plaćanja, </w:t>
-            </w:r>
-            <w:proofErr w:type="spellStart"/>
-            <w:r>
-              <w:t>Eprodavnica</w:t>
-            </w:r>
-            <w:proofErr w:type="spellEnd"/>
-            <w:r>
-              <w:t xml:space="preserve"> šalje na mejl mušteriji račun u kojem će biti sadržaj korpe</w:t>
+              <w:t>Posle plaćanja, Eprodavnica šalje na mejl mušteriji račun u kojem će biti sadržaj korpe</w:t>
             </w:r>
             <w:r>
               <w:t xml:space="preserve"> zajedno sa datumom kada je plaćeno.</w:t>
@@ -5319,15 +4046,7 @@
               <w:cnfStyle w:val="000000000000" w:firstRow="0" w:lastRow="0" w:firstColumn="0" w:lastColumn="0" w:oddVBand="0" w:evenVBand="0" w:oddHBand="0" w:evenHBand="0" w:firstRowFirstColumn="0" w:firstRowLastColumn="0" w:lastRowFirstColumn="0" w:lastRowLastColumn="0"/>
             </w:pPr>
             <w:r>
-              <w:t xml:space="preserve">Mušterija i </w:t>
-            </w:r>
-            <w:proofErr w:type="spellStart"/>
-            <w:r>
-              <w:t>admin</w:t>
-            </w:r>
-            <w:proofErr w:type="spellEnd"/>
-            <w:r>
-              <w:t xml:space="preserve"> imaju detaljan pregled računa. Artikli se prikazuju preko paginacije. Jedna strana prikazuje 12 artikala.</w:t>
+              <w:t>Mušterija i admin imaju detaljan pregled računa. Artikli se prikazuju preko paginacije. Jedna strana prikazuje 12 artikala.</w:t>
             </w:r>
           </w:p>
         </w:tc>
@@ -5356,21 +4075,8 @@
             <w:pPr>
               <w:cnfStyle w:val="000000000000" w:firstRow="0" w:lastRow="0" w:firstColumn="0" w:lastColumn="0" w:oddVBand="0" w:evenVBand="0" w:oddHBand="0" w:evenHBand="0" w:firstRowFirstColumn="0" w:firstRowLastColumn="0" w:lastRowFirstColumn="0" w:lastRowLastColumn="0"/>
             </w:pPr>
-            <w:proofErr w:type="spellStart"/>
-            <w:r>
-              <w:t>Admin</w:t>
-            </w:r>
-            <w:proofErr w:type="spellEnd"/>
-            <w:r>
-              <w:t xml:space="preserve"> ima pregled svih računa koji su ikada napravljeni u </w:t>
-            </w:r>
-            <w:proofErr w:type="spellStart"/>
-            <w:r>
-              <w:t>Eprodavnici</w:t>
-            </w:r>
-            <w:proofErr w:type="spellEnd"/>
-            <w:r>
-              <w:t>. Računi se prikazuju preko paginacije. Jedna strana prikazuje 12 računa.</w:t>
+            <w:r>
+              <w:t>Admin ima pregled svih računa koji su ikada napravljeni u Eprodavnici. Računi se prikazuju preko paginacije. Jedna strana prikazuje 12 računa.</w:t>
             </w:r>
           </w:p>
         </w:tc>
@@ -5511,20 +4217,10 @@
       <w:pPr>
         <w:pStyle w:val="Heading2"/>
       </w:pPr>
-      <w:proofErr w:type="spellStart"/>
       <w:r>
         <w:lastRenderedPageBreak/>
-        <w:t>Review</w:t>
-      </w:r>
-      <w:proofErr w:type="spellEnd"/>
-      <w:r>
-        <w:t xml:space="preserve"> Management </w:t>
-      </w:r>
-      <w:proofErr w:type="spellStart"/>
-      <w:r>
-        <w:t>Mikrofrontend</w:t>
-      </w:r>
-      <w:proofErr w:type="spellEnd"/>
+        <w:t>Review Management Mikrofrontend</w:t>
+      </w:r>
     </w:p>
     <w:tbl>
       <w:tblPr>
@@ -5550,11 +4246,9 @@
             <w:pPr>
               <w:jc w:val="center"/>
             </w:pPr>
-            <w:proofErr w:type="spellStart"/>
             <w:r>
               <w:t>Use-Case</w:t>
             </w:r>
-            <w:proofErr w:type="spellEnd"/>
           </w:p>
         </w:tc>
         <w:tc>
@@ -5654,13 +4348,8 @@
             <w:pPr>
               <w:jc w:val="center"/>
             </w:pPr>
-            <w:proofErr w:type="spellStart"/>
-            <w:r>
-              <w:t>Resetovanje</w:t>
-            </w:r>
-            <w:proofErr w:type="spellEnd"/>
-            <w:r>
-              <w:t xml:space="preserve"> filtriranja recenzija mušterije</w:t>
+            <w:r>
+              <w:t>Resetovanje filtriranja recenzija mušterije</w:t>
             </w:r>
           </w:p>
         </w:tc>
@@ -5708,13 +4397,8 @@
             <w:pPr>
               <w:cnfStyle w:val="000000000000" w:firstRow="0" w:lastRow="0" w:firstColumn="0" w:lastColumn="0" w:oddVBand="0" w:evenVBand="0" w:oddHBand="0" w:evenHBand="0" w:firstRowFirstColumn="0" w:firstRowLastColumn="0" w:lastRowFirstColumn="0" w:lastRowLastColumn="0"/>
             </w:pPr>
-            <w:proofErr w:type="spellStart"/>
-            <w:r>
-              <w:t>Admin</w:t>
-            </w:r>
-            <w:proofErr w:type="spellEnd"/>
-            <w:r>
-              <w:t xml:space="preserve"> i mušterija menjaju recenziju. </w:t>
+            <w:r>
+              <w:t xml:space="preserve">Admin i mušterija menjaju recenziju. </w:t>
             </w:r>
           </w:p>
         </w:tc>
@@ -5744,15 +4428,7 @@
               <w:cnfStyle w:val="000000000000" w:firstRow="0" w:lastRow="0" w:firstColumn="0" w:lastColumn="0" w:oddVBand="0" w:evenVBand="0" w:oddHBand="0" w:evenHBand="0" w:firstRowFirstColumn="0" w:firstRowLastColumn="0" w:lastRowFirstColumn="0" w:lastRowLastColumn="0"/>
             </w:pPr>
             <w:r>
-              <w:t xml:space="preserve">Posle promene recenzije , </w:t>
-            </w:r>
-            <w:proofErr w:type="spellStart"/>
-            <w:r>
-              <w:t>adminu</w:t>
-            </w:r>
-            <w:proofErr w:type="spellEnd"/>
-            <w:r>
-              <w:t xml:space="preserve"> i mušteriji se prikazuje obaveštenje o promeni recenzije.</w:t>
+              <w:t>Posle promene recenzije , adminu i mušteriji se prikazuje obaveštenje o promeni recenzije.</w:t>
             </w:r>
           </w:p>
         </w:tc>
@@ -5841,13 +4517,8 @@
             <w:pPr>
               <w:cnfStyle w:val="000000000000" w:firstRow="0" w:lastRow="0" w:firstColumn="0" w:lastColumn="0" w:oddVBand="0" w:evenVBand="0" w:oddHBand="0" w:evenHBand="0" w:firstRowFirstColumn="0" w:firstRowLastColumn="0" w:lastRowFirstColumn="0" w:lastRowLastColumn="0"/>
             </w:pPr>
-            <w:proofErr w:type="spellStart"/>
-            <w:r>
-              <w:t>Admin</w:t>
-            </w:r>
-            <w:proofErr w:type="spellEnd"/>
-            <w:r>
-              <w:t xml:space="preserve"> i mušterija brišu recenziju. </w:t>
+            <w:r>
+              <w:t xml:space="preserve">Admin i mušterija brišu recenziju. </w:t>
             </w:r>
           </w:p>
         </w:tc>
@@ -5907,23 +4578,7 @@
               <w:cnfStyle w:val="000000000000" w:firstRow="0" w:lastRow="0" w:firstColumn="0" w:lastColumn="0" w:oddVBand="0" w:evenVBand="0" w:oddHBand="0" w:evenHBand="0" w:firstRowFirstColumn="0" w:firstRowLastColumn="0" w:lastRowFirstColumn="0" w:lastRowLastColumn="0"/>
             </w:pPr>
             <w:r>
-              <w:t xml:space="preserve">Posle brisanja ili promene od strane mušterije ili </w:t>
-            </w:r>
-            <w:proofErr w:type="spellStart"/>
-            <w:r>
-              <w:t>admina</w:t>
-            </w:r>
-            <w:proofErr w:type="spellEnd"/>
-            <w:r>
-              <w:t xml:space="preserve"> </w:t>
-            </w:r>
-            <w:proofErr w:type="spellStart"/>
-            <w:r>
-              <w:t>Eprodavnica</w:t>
-            </w:r>
-            <w:proofErr w:type="spellEnd"/>
-            <w:r>
-              <w:t xml:space="preserve"> ponovo izračunava srednju vrednost produkta.</w:t>
+              <w:t>Posle brisanja ili promene od strane mušterije ili admina Eprodavnica ponovo izračunava srednju vrednost produkta.</w:t>
             </w:r>
           </w:p>
         </w:tc>
@@ -5953,53 +4608,38 @@
             <w:pPr>
               <w:cnfStyle w:val="000000000000" w:firstRow="0" w:lastRow="0" w:firstColumn="0" w:lastColumn="0" w:oddVBand="0" w:evenVBand="0" w:oddHBand="0" w:evenHBand="0" w:firstRowFirstColumn="0" w:firstRowLastColumn="0" w:lastRowFirstColumn="0" w:lastRowLastColumn="0"/>
             </w:pPr>
-            <w:proofErr w:type="spellStart"/>
-            <w:r>
-              <w:t>Adminu</w:t>
-            </w:r>
-            <w:proofErr w:type="spellEnd"/>
-            <w:r>
-              <w:t xml:space="preserve"> se prikazuje sve recenzije preko paginacije. Jedna strana je 6 recenzija.</w:t>
-            </w:r>
-          </w:p>
-        </w:tc>
-      </w:tr>
-      <w:tr>
-        <w:tc>
-          <w:tcPr>
-            <w:cnfStyle w:val="001000000000" w:firstRow="0" w:lastRow="0" w:firstColumn="1" w:lastColumn="0" w:oddVBand="0" w:evenVBand="0" w:oddHBand="0" w:evenHBand="0" w:firstRowFirstColumn="0" w:firstRowLastColumn="0" w:lastRowFirstColumn="0" w:lastRowLastColumn="0"/>
-            <w:tcW w:w="3714" w:type="dxa"/>
-            <w:vAlign w:val="center"/>
-          </w:tcPr>
-          <w:p>
-            <w:pPr>
-              <w:jc w:val="center"/>
-            </w:pPr>
-            <w:proofErr w:type="spellStart"/>
-            <w:r>
-              <w:t>Resetovanje</w:t>
-            </w:r>
-            <w:proofErr w:type="spellEnd"/>
-            <w:r>
-              <w:t xml:space="preserve"> filtriranja svih recenzija</w:t>
-            </w:r>
-          </w:p>
-        </w:tc>
-        <w:tc>
-          <w:tcPr>
-            <w:tcW w:w="3714" w:type="dxa"/>
-          </w:tcPr>
-          <w:p>
-            <w:pPr>
-              <w:cnfStyle w:val="000000000000" w:firstRow="0" w:lastRow="0" w:firstColumn="0" w:lastColumn="0" w:oddVBand="0" w:evenVBand="0" w:oddHBand="0" w:evenHBand="0" w:firstRowFirstColumn="0" w:firstRowLastColumn="0" w:lastRowFirstColumn="0" w:lastRowLastColumn="0"/>
-            </w:pPr>
-            <w:proofErr w:type="spellStart"/>
-            <w:r>
-              <w:t>Admin</w:t>
-            </w:r>
-            <w:proofErr w:type="spellEnd"/>
-            <w:r>
-              <w:t xml:space="preserve"> resetuje rezultat filtriranja što dovodi do ponovnog prikaza svih recenzije. Polja za datume i ocene postaju prazna ako već nisu bila.</w:t>
+            <w:r>
+              <w:t>Adminu se prikazuje sve recenzije preko paginacije. Jedna strana je 6 recenzija.</w:t>
+            </w:r>
+          </w:p>
+        </w:tc>
+      </w:tr>
+      <w:tr>
+        <w:tc>
+          <w:tcPr>
+            <w:cnfStyle w:val="001000000000" w:firstRow="0" w:lastRow="0" w:firstColumn="1" w:lastColumn="0" w:oddVBand="0" w:evenVBand="0" w:oddHBand="0" w:evenHBand="0" w:firstRowFirstColumn="0" w:firstRowLastColumn="0" w:lastRowFirstColumn="0" w:lastRowLastColumn="0"/>
+            <w:tcW w:w="3714" w:type="dxa"/>
+            <w:vAlign w:val="center"/>
+          </w:tcPr>
+          <w:p>
+            <w:pPr>
+              <w:jc w:val="center"/>
+            </w:pPr>
+            <w:r>
+              <w:t>Resetovanje filtriranja svih recenzija</w:t>
+            </w:r>
+          </w:p>
+        </w:tc>
+        <w:tc>
+          <w:tcPr>
+            <w:tcW w:w="3714" w:type="dxa"/>
+          </w:tcPr>
+          <w:p>
+            <w:pPr>
+              <w:cnfStyle w:val="000000000000" w:firstRow="0" w:lastRow="0" w:firstColumn="0" w:lastColumn="0" w:oddVBand="0" w:evenVBand="0" w:oddHBand="0" w:evenHBand="0" w:firstRowFirstColumn="0" w:firstRowLastColumn="0" w:lastRowFirstColumn="0" w:lastRowLastColumn="0"/>
+            </w:pPr>
+            <w:r>
+              <w:t>Admin resetuje rezultat filtriranja što dovodi do ponovnog prikaza svih recenzije. Polja za datume i ocene postaju prazna ako već nisu bila.</w:t>
             </w:r>
           </w:p>
         </w:tc>
@@ -6028,13 +4668,8 @@
             <w:pPr>
               <w:cnfStyle w:val="000000000000" w:firstRow="0" w:lastRow="0" w:firstColumn="0" w:lastColumn="0" w:oddVBand="0" w:evenVBand="0" w:oddHBand="0" w:evenHBand="0" w:firstRowFirstColumn="0" w:firstRowLastColumn="0" w:lastRowFirstColumn="0" w:lastRowLastColumn="0"/>
             </w:pPr>
-            <w:proofErr w:type="spellStart"/>
-            <w:r>
-              <w:t>Admin</w:t>
-            </w:r>
-            <w:proofErr w:type="spellEnd"/>
-            <w:r>
-              <w:t xml:space="preserve"> filtrira recenzije po datumima i ocenama. Rezultat se prikazuje preko paginacije. Jedna strana je 6 recenzija.</w:t>
+            <w:r>
+              <w:t>Admin filtrira recenzije po datumima i ocenama. Rezultat se prikazuje preko paginacije. Jedna strana je 6 recenzija.</w:t>
             </w:r>
           </w:p>
         </w:tc>
@@ -6110,23 +4745,13 @@
       <w:pPr>
         <w:pStyle w:val="Heading2"/>
       </w:pPr>
-      <w:proofErr w:type="spellStart"/>
       <w:r>
         <w:lastRenderedPageBreak/>
         <w:t>U</w:t>
       </w:r>
       <w:r>
-        <w:t>ser</w:t>
-      </w:r>
-      <w:proofErr w:type="spellEnd"/>
-      <w:r>
-        <w:t xml:space="preserve"> Management </w:t>
-      </w:r>
-      <w:proofErr w:type="spellStart"/>
-      <w:r>
-        <w:t>Mikrofrontend</w:t>
-      </w:r>
-      <w:proofErr w:type="spellEnd"/>
+        <w:t>ser Management Mikrofrontend</w:t>
+      </w:r>
     </w:p>
     <w:tbl>
       <w:tblPr>
@@ -6152,11 +4777,9 @@
             <w:pPr>
               <w:jc w:val="center"/>
             </w:pPr>
-            <w:proofErr w:type="spellStart"/>
             <w:r>
               <w:t>Use-Case</w:t>
             </w:r>
-            <w:proofErr w:type="spellEnd"/>
           </w:p>
         </w:tc>
         <w:tc>
@@ -6197,13 +4820,8 @@
             <w:pPr>
               <w:cnfStyle w:val="000000000000" w:firstRow="0" w:lastRow="0" w:firstColumn="0" w:lastColumn="0" w:oddVBand="0" w:evenVBand="0" w:oddHBand="0" w:evenHBand="0" w:firstRowFirstColumn="0" w:firstRowLastColumn="0" w:lastRowFirstColumn="0" w:lastRowLastColumn="0"/>
             </w:pPr>
-            <w:proofErr w:type="spellStart"/>
-            <w:r>
-              <w:t>Admin</w:t>
-            </w:r>
-            <w:proofErr w:type="spellEnd"/>
-            <w:r>
-              <w:t>, prodavac ili mušterija menjaju svoje lične informacije.</w:t>
+            <w:r>
+              <w:t>Admin, prodavac ili mušterija menjaju svoje lične informacije.</w:t>
             </w:r>
           </w:p>
         </w:tc>
@@ -6299,15 +4917,7 @@
               <w:cnfStyle w:val="000000000000" w:firstRow="0" w:lastRow="0" w:firstColumn="0" w:lastColumn="0" w:oddVBand="0" w:evenVBand="0" w:oddHBand="0" w:evenHBand="0" w:firstRowFirstColumn="0" w:firstRowLastColumn="0" w:lastRowFirstColumn="0" w:lastRowLastColumn="0"/>
             </w:pPr>
             <w:r>
-              <w:t xml:space="preserve">Pri uspešnoj promeni ličnih informacija </w:t>
-            </w:r>
-            <w:proofErr w:type="spellStart"/>
-            <w:r>
-              <w:t>adminu</w:t>
-            </w:r>
-            <w:proofErr w:type="spellEnd"/>
-            <w:r>
-              <w:t>, mušteriji ili prodavcu prikazaće se obaveštenje da je uspešno obavljena operacija.</w:t>
+              <w:t>Pri uspešnoj promeni ličnih informacija adminu, mušteriji ili prodavcu prikazaće se obaveštenje da je uspešno obavljena operacija.</w:t>
             </w:r>
           </w:p>
         </w:tc>
@@ -6336,13 +4946,8 @@
             <w:pPr>
               <w:cnfStyle w:val="000000000000" w:firstRow="0" w:lastRow="0" w:firstColumn="0" w:lastColumn="0" w:oddVBand="0" w:evenVBand="0" w:oddHBand="0" w:evenHBand="0" w:firstRowFirstColumn="0" w:firstRowLastColumn="0" w:lastRowFirstColumn="0" w:lastRowLastColumn="0"/>
             </w:pPr>
-            <w:proofErr w:type="spellStart"/>
-            <w:r>
-              <w:t>Adminu</w:t>
-            </w:r>
-            <w:proofErr w:type="spellEnd"/>
-            <w:r>
-              <w:t xml:space="preserve"> se prikazuju sve mušterije preko paginacije. Jedna strana sadrži 12 korisnika.</w:t>
+            <w:r>
+              <w:t>Adminu se prikazuju sve mušterije preko paginacije. Jedna strana sadrži 12 korisnika.</w:t>
             </w:r>
           </w:p>
         </w:tc>
@@ -6371,19 +4976,8 @@
             <w:pPr>
               <w:cnfStyle w:val="000000000000" w:firstRow="0" w:lastRow="0" w:firstColumn="0" w:lastColumn="0" w:oddVBand="0" w:evenVBand="0" w:oddHBand="0" w:evenHBand="0" w:firstRowFirstColumn="0" w:firstRowLastColumn="0" w:lastRowFirstColumn="0" w:lastRowLastColumn="0"/>
             </w:pPr>
-            <w:proofErr w:type="spellStart"/>
-            <w:r>
-              <w:t>Adminu</w:t>
-            </w:r>
-            <w:proofErr w:type="spellEnd"/>
-            <w:r>
-              <w:t xml:space="preserve"> se prikazuju sv</w:t>
-            </w:r>
-            <w:r>
-              <w:t xml:space="preserve">i prodavci </w:t>
-            </w:r>
-            <w:r>
-              <w:t>preko paginacije. Jedna strana sadrži 12 korisnika.</w:t>
+            <w:r>
+              <w:t>Adminu se prikazuju svi prodavci preko paginacije. Jedna strana sadrži 12 korisnika.</w:t>
             </w:r>
           </w:p>
         </w:tc>
@@ -6412,13 +5006,8 @@
             <w:pPr>
               <w:cnfStyle w:val="000000000000" w:firstRow="0" w:lastRow="0" w:firstColumn="0" w:lastColumn="0" w:oddVBand="0" w:evenVBand="0" w:oddHBand="0" w:evenHBand="0" w:firstRowFirstColumn="0" w:firstRowLastColumn="0" w:lastRowFirstColumn="0" w:lastRowLastColumn="0"/>
             </w:pPr>
-            <w:proofErr w:type="spellStart"/>
-            <w:r>
-              <w:t>Admin</w:t>
-            </w:r>
-            <w:proofErr w:type="spellEnd"/>
-            <w:r>
-              <w:t xml:space="preserve"> povlači mušteriju. Taj korisnik više nije u stanju da se uloguje.</w:t>
+            <w:r>
+              <w:t>Admin povlači mušteriju. Taj korisnik više nije u stanju da se uloguje.</w:t>
             </w:r>
           </w:p>
         </w:tc>
@@ -6447,93 +5036,56 @@
             <w:pPr>
               <w:cnfStyle w:val="000000000000" w:firstRow="0" w:lastRow="0" w:firstColumn="0" w:lastColumn="0" w:oddVBand="0" w:evenVBand="0" w:oddHBand="0" w:evenHBand="0" w:firstRowFirstColumn="0" w:firstRowLastColumn="0" w:lastRowFirstColumn="0" w:lastRowLastColumn="0"/>
             </w:pPr>
-            <w:proofErr w:type="spellStart"/>
-            <w:r>
-              <w:t>Admin</w:t>
-            </w:r>
-            <w:proofErr w:type="spellEnd"/>
-            <w:r>
-              <w:t xml:space="preserve"> povlači prodavca. </w:t>
-            </w:r>
-            <w:r>
-              <w:t>Taj korisnik više nije u stanju da se uloguje.</w:t>
-            </w:r>
-            <w:r>
-              <w:t xml:space="preserve"> Svi njegovi proizvodi se ne mogu više kupovati.</w:t>
-            </w:r>
-          </w:p>
-        </w:tc>
-      </w:tr>
-      <w:tr>
-        <w:tc>
-          <w:tcPr>
-            <w:cnfStyle w:val="001000000000" w:firstRow="0" w:lastRow="0" w:firstColumn="1" w:lastColumn="0" w:oddVBand="0" w:evenVBand="0" w:oddHBand="0" w:evenHBand="0" w:firstRowFirstColumn="0" w:firstRowLastColumn="0" w:lastRowFirstColumn="0" w:lastRowLastColumn="0"/>
-            <w:tcW w:w="3714" w:type="dxa"/>
-            <w:vAlign w:val="center"/>
-          </w:tcPr>
-          <w:p>
-            <w:pPr>
-              <w:jc w:val="center"/>
-            </w:pPr>
-            <w:r>
-              <w:t xml:space="preserve">Povlačenje </w:t>
-            </w:r>
-            <w:proofErr w:type="spellStart"/>
-            <w:r>
-              <w:t>admina</w:t>
-            </w:r>
-            <w:proofErr w:type="spellEnd"/>
-          </w:p>
-        </w:tc>
-        <w:tc>
-          <w:tcPr>
-            <w:tcW w:w="3714" w:type="dxa"/>
-          </w:tcPr>
-          <w:p>
-            <w:pPr>
-              <w:cnfStyle w:val="000000000000" w:firstRow="0" w:lastRow="0" w:firstColumn="0" w:lastColumn="0" w:oddVBand="0" w:evenVBand="0" w:oddHBand="0" w:evenHBand="0" w:firstRowFirstColumn="0" w:firstRowLastColumn="0" w:lastRowFirstColumn="0" w:lastRowLastColumn="0"/>
-            </w:pPr>
-            <w:proofErr w:type="spellStart"/>
-            <w:r>
-              <w:t>Superadmin</w:t>
-            </w:r>
-            <w:proofErr w:type="spellEnd"/>
-            <w:r>
-              <w:t xml:space="preserve"> povlači </w:t>
-            </w:r>
-            <w:proofErr w:type="spellStart"/>
-            <w:r>
-              <w:t>admina</w:t>
-            </w:r>
-            <w:proofErr w:type="spellEnd"/>
-            <w:r>
-              <w:t xml:space="preserve">. </w:t>
-            </w:r>
-            <w:r>
-              <w:t>Taj korisnik više nije u stanju da se uloguje.</w:t>
-            </w:r>
-          </w:p>
-        </w:tc>
-      </w:tr>
-      <w:tr>
-        <w:tc>
-          <w:tcPr>
-            <w:cnfStyle w:val="001000000000" w:firstRow="0" w:lastRow="0" w:firstColumn="1" w:lastColumn="0" w:oddVBand="0" w:evenVBand="0" w:oddHBand="0" w:evenHBand="0" w:firstRowFirstColumn="0" w:firstRowLastColumn="0" w:lastRowFirstColumn="0" w:lastRowLastColumn="0"/>
-            <w:tcW w:w="3714" w:type="dxa"/>
-            <w:vAlign w:val="center"/>
-          </w:tcPr>
-          <w:p>
-            <w:pPr>
-              <w:jc w:val="center"/>
-            </w:pPr>
-            <w:r>
-              <w:t xml:space="preserve">Slanje obaveštenja na mejl za povlačenje </w:t>
-            </w:r>
-            <w:proofErr w:type="spellStart"/>
-            <w:r>
-              <w:t>akaunta</w:t>
-            </w:r>
-            <w:proofErr w:type="spellEnd"/>
+            <w:r>
+              <w:t>Admin povlači prodavca. Taj korisnik više nije u stanju da se uloguje. Svi njegovi proizvodi se ne mogu više kupovati.</w:t>
+            </w:r>
+          </w:p>
+        </w:tc>
+      </w:tr>
+      <w:tr>
+        <w:tc>
+          <w:tcPr>
+            <w:cnfStyle w:val="001000000000" w:firstRow="0" w:lastRow="0" w:firstColumn="1" w:lastColumn="0" w:oddVBand="0" w:evenVBand="0" w:oddHBand="0" w:evenHBand="0" w:firstRowFirstColumn="0" w:firstRowLastColumn="0" w:lastRowFirstColumn="0" w:lastRowLastColumn="0"/>
+            <w:tcW w:w="3714" w:type="dxa"/>
+            <w:vAlign w:val="center"/>
+          </w:tcPr>
+          <w:p>
+            <w:pPr>
+              <w:jc w:val="center"/>
+            </w:pPr>
+            <w:r>
+              <w:t>Povlačenje admina</w:t>
+            </w:r>
+          </w:p>
+        </w:tc>
+        <w:tc>
+          <w:tcPr>
+            <w:tcW w:w="3714" w:type="dxa"/>
+          </w:tcPr>
+          <w:p>
+            <w:pPr>
+              <w:cnfStyle w:val="000000000000" w:firstRow="0" w:lastRow="0" w:firstColumn="0" w:lastColumn="0" w:oddVBand="0" w:evenVBand="0" w:oddHBand="0" w:evenHBand="0" w:firstRowFirstColumn="0" w:firstRowLastColumn="0" w:lastRowFirstColumn="0" w:lastRowLastColumn="0"/>
+            </w:pPr>
+            <w:r>
+              <w:t>Superadmin povlači admina. Taj korisnik više nije u stanju da se uloguje.</w:t>
+            </w:r>
+          </w:p>
+        </w:tc>
+      </w:tr>
+      <w:tr>
+        <w:tc>
+          <w:tcPr>
+            <w:cnfStyle w:val="001000000000" w:firstRow="0" w:lastRow="0" w:firstColumn="1" w:lastColumn="0" w:oddVBand="0" w:evenVBand="0" w:oddHBand="0" w:evenHBand="0" w:firstRowFirstColumn="0" w:firstRowLastColumn="0" w:lastRowFirstColumn="0" w:lastRowLastColumn="0"/>
+            <w:tcW w:w="3714" w:type="dxa"/>
+            <w:vAlign w:val="center"/>
+          </w:tcPr>
+          <w:p>
+            <w:pPr>
+              <w:jc w:val="center"/>
+            </w:pPr>
+            <w:r>
+              <w:t>Slanje obaveštenja na mejl za povlačenje akaunta</w:t>
+            </w:r>
           </w:p>
         </w:tc>
         <w:tc>
@@ -6548,13 +5100,8 @@
               <w:t>Kada se povuče korisnik,</w:t>
             </w:r>
             <w:r>
-              <w:t xml:space="preserve"> </w:t>
-            </w:r>
-            <w:proofErr w:type="spellStart"/>
-            <w:r>
-              <w:t>Eprodavnica</w:t>
-            </w:r>
-            <w:proofErr w:type="spellEnd"/>
+              <w:t xml:space="preserve"> Eprodavnica</w:t>
+            </w:r>
             <w:r>
               <w:t xml:space="preserve"> šalje na njegov mejl obaveštenje da je povučen.</w:t>
             </w:r>
@@ -6574,15 +5121,7 @@
             </w:pPr>
             <w:r>
               <w:lastRenderedPageBreak/>
-              <w:t xml:space="preserve">Prikaz obaveštenja da je </w:t>
-            </w:r>
-            <w:proofErr w:type="spellStart"/>
-            <w:r>
-              <w:t>akaunt</w:t>
-            </w:r>
-            <w:proofErr w:type="spellEnd"/>
-            <w:r>
-              <w:t xml:space="preserve"> povučen</w:t>
+              <w:t>Prikaz obaveštenja da je akaunt povučen</w:t>
             </w:r>
           </w:p>
         </w:tc>
@@ -6612,111 +5151,67 @@
               <w:jc w:val="center"/>
             </w:pPr>
             <w:r>
-              <w:t xml:space="preserve">Pregled svih </w:t>
-            </w:r>
-            <w:proofErr w:type="spellStart"/>
-            <w:r>
-              <w:t>admina</w:t>
-            </w:r>
-            <w:proofErr w:type="spellEnd"/>
-          </w:p>
-        </w:tc>
-        <w:tc>
-          <w:tcPr>
-            <w:tcW w:w="3714" w:type="dxa"/>
-          </w:tcPr>
-          <w:p>
-            <w:pPr>
-              <w:cnfStyle w:val="000000000000" w:firstRow="0" w:lastRow="0" w:firstColumn="0" w:lastColumn="0" w:oddVBand="0" w:evenVBand="0" w:oddHBand="0" w:evenHBand="0" w:firstRowFirstColumn="0" w:firstRowLastColumn="0" w:lastRowFirstColumn="0" w:lastRowLastColumn="0"/>
-            </w:pPr>
-            <w:proofErr w:type="spellStart"/>
-            <w:r>
-              <w:t>Superadmin</w:t>
-            </w:r>
-            <w:proofErr w:type="spellEnd"/>
-            <w:r>
-              <w:t xml:space="preserve"> ima pregled svih </w:t>
-            </w:r>
-            <w:proofErr w:type="spellStart"/>
-            <w:r>
-              <w:t>admina</w:t>
-            </w:r>
-            <w:proofErr w:type="spellEnd"/>
-            <w:r>
-              <w:t xml:space="preserve"> preko paginacije. Jedna strana sadrži 12 korisnika.</w:t>
-            </w:r>
-          </w:p>
-        </w:tc>
-      </w:tr>
-      <w:tr>
-        <w:tc>
-          <w:tcPr>
-            <w:cnfStyle w:val="001000000000" w:firstRow="0" w:lastRow="0" w:firstColumn="1" w:lastColumn="0" w:oddVBand="0" w:evenVBand="0" w:oddHBand="0" w:evenHBand="0" w:firstRowFirstColumn="0" w:firstRowLastColumn="0" w:lastRowFirstColumn="0" w:lastRowLastColumn="0"/>
-            <w:tcW w:w="3714" w:type="dxa"/>
-            <w:vAlign w:val="center"/>
-          </w:tcPr>
-          <w:p>
-            <w:pPr>
-              <w:jc w:val="center"/>
-            </w:pPr>
-            <w:r>
-              <w:t xml:space="preserve">Pravljenje </w:t>
-            </w:r>
-            <w:proofErr w:type="spellStart"/>
-            <w:r>
-              <w:t>admina</w:t>
-            </w:r>
-            <w:proofErr w:type="spellEnd"/>
-          </w:p>
-        </w:tc>
-        <w:tc>
-          <w:tcPr>
-            <w:tcW w:w="3714" w:type="dxa"/>
-          </w:tcPr>
-          <w:p>
-            <w:pPr>
-              <w:cnfStyle w:val="000000000000" w:firstRow="0" w:lastRow="0" w:firstColumn="0" w:lastColumn="0" w:oddVBand="0" w:evenVBand="0" w:oddHBand="0" w:evenHBand="0" w:firstRowFirstColumn="0" w:firstRowLastColumn="0" w:lastRowFirstColumn="0" w:lastRowLastColumn="0"/>
-            </w:pPr>
-            <w:proofErr w:type="spellStart"/>
-            <w:r>
-              <w:t>Superadmin</w:t>
-            </w:r>
-            <w:proofErr w:type="spellEnd"/>
-            <w:r>
-              <w:t xml:space="preserve"> pravi </w:t>
-            </w:r>
-            <w:proofErr w:type="spellStart"/>
-            <w:r>
-              <w:t>admin</w:t>
-            </w:r>
-            <w:proofErr w:type="spellEnd"/>
-            <w:r>
-              <w:t xml:space="preserve"> nalog.</w:t>
-            </w:r>
-          </w:p>
-        </w:tc>
-      </w:tr>
-      <w:tr>
-        <w:tc>
-          <w:tcPr>
-            <w:cnfStyle w:val="001000000000" w:firstRow="0" w:lastRow="0" w:firstColumn="1" w:lastColumn="0" w:oddVBand="0" w:evenVBand="0" w:oddHBand="0" w:evenHBand="0" w:firstRowFirstColumn="0" w:firstRowLastColumn="0" w:lastRowFirstColumn="0" w:lastRowLastColumn="0"/>
-            <w:tcW w:w="3714" w:type="dxa"/>
-            <w:vAlign w:val="center"/>
-          </w:tcPr>
-          <w:p>
-            <w:pPr>
-              <w:jc w:val="center"/>
-            </w:pPr>
-            <w:r>
-              <w:t xml:space="preserve">Verifikacija </w:t>
-            </w:r>
-            <w:proofErr w:type="spellStart"/>
-            <w:r>
-              <w:t>admin</w:t>
-            </w:r>
-            <w:proofErr w:type="spellEnd"/>
-            <w:r>
-              <w:t xml:space="preserve"> vrednosti</w:t>
+              <w:t>Pregled svih admina</w:t>
+            </w:r>
+          </w:p>
+        </w:tc>
+        <w:tc>
+          <w:tcPr>
+            <w:tcW w:w="3714" w:type="dxa"/>
+          </w:tcPr>
+          <w:p>
+            <w:pPr>
+              <w:cnfStyle w:val="000000000000" w:firstRow="0" w:lastRow="0" w:firstColumn="0" w:lastColumn="0" w:oddVBand="0" w:evenVBand="0" w:oddHBand="0" w:evenHBand="0" w:firstRowFirstColumn="0" w:firstRowLastColumn="0" w:lastRowFirstColumn="0" w:lastRowLastColumn="0"/>
+            </w:pPr>
+            <w:r>
+              <w:t>Superadmin ima pregled svih admina preko paginacije. Jedna strana sadrži 12 korisnika.</w:t>
+            </w:r>
+          </w:p>
+        </w:tc>
+      </w:tr>
+      <w:tr>
+        <w:tc>
+          <w:tcPr>
+            <w:cnfStyle w:val="001000000000" w:firstRow="0" w:lastRow="0" w:firstColumn="1" w:lastColumn="0" w:oddVBand="0" w:evenVBand="0" w:oddHBand="0" w:evenHBand="0" w:firstRowFirstColumn="0" w:firstRowLastColumn="0" w:lastRowFirstColumn="0" w:lastRowLastColumn="0"/>
+            <w:tcW w:w="3714" w:type="dxa"/>
+            <w:vAlign w:val="center"/>
+          </w:tcPr>
+          <w:p>
+            <w:pPr>
+              <w:jc w:val="center"/>
+            </w:pPr>
+            <w:r>
+              <w:t>Pravljenje admina</w:t>
+            </w:r>
+          </w:p>
+        </w:tc>
+        <w:tc>
+          <w:tcPr>
+            <w:tcW w:w="3714" w:type="dxa"/>
+          </w:tcPr>
+          <w:p>
+            <w:pPr>
+              <w:cnfStyle w:val="000000000000" w:firstRow="0" w:lastRow="0" w:firstColumn="0" w:lastColumn="0" w:oddVBand="0" w:evenVBand="0" w:oddHBand="0" w:evenHBand="0" w:firstRowFirstColumn="0" w:firstRowLastColumn="0" w:lastRowFirstColumn="0" w:lastRowLastColumn="0"/>
+            </w:pPr>
+            <w:r>
+              <w:t>Superadmin pravi admin nalog.</w:t>
+            </w:r>
+          </w:p>
+        </w:tc>
+      </w:tr>
+      <w:tr>
+        <w:tc>
+          <w:tcPr>
+            <w:cnfStyle w:val="001000000000" w:firstRow="0" w:lastRow="0" w:firstColumn="1" w:lastColumn="0" w:oddVBand="0" w:evenVBand="0" w:oddHBand="0" w:evenHBand="0" w:firstRowFirstColumn="0" w:firstRowLastColumn="0" w:lastRowFirstColumn="0" w:lastRowLastColumn="0"/>
+            <w:tcW w:w="3714" w:type="dxa"/>
+            <w:vAlign w:val="center"/>
+          </w:tcPr>
+          <w:p>
+            <w:pPr>
+              <w:jc w:val="center"/>
+            </w:pPr>
+            <w:r>
+              <w:t>Verifikacija admin vrednosti</w:t>
             </w:r>
           </w:p>
         </w:tc>
@@ -6746,13 +5241,8 @@
               <w:jc w:val="center"/>
             </w:pPr>
             <w:r>
-              <w:t xml:space="preserve">Slanje potvrde za pravljenje </w:t>
-            </w:r>
-            <w:proofErr w:type="spellStart"/>
-            <w:r>
-              <w:t>akaunta</w:t>
-            </w:r>
-            <w:proofErr w:type="spellEnd"/>
+              <w:t>Slanje potvrde za pravljenje akaunta</w:t>
+            </w:r>
           </w:p>
         </w:tc>
         <w:tc>
@@ -6767,46 +5257,25 @@
               <w:t>Kada</w:t>
             </w:r>
             <w:r>
-              <w:t xml:space="preserve"> se </w:t>
-            </w:r>
-            <w:proofErr w:type="spellStart"/>
-            <w:r>
-              <w:t>admin</w:t>
-            </w:r>
-            <w:proofErr w:type="spellEnd"/>
-            <w:r>
-              <w:t xml:space="preserve"> nalog napravi, potrebno je da se potvrdi mejl. </w:t>
-            </w:r>
-            <w:proofErr w:type="spellStart"/>
-            <w:r>
-              <w:t>Eprodavnica</w:t>
-            </w:r>
-            <w:proofErr w:type="spellEnd"/>
-            <w:r>
-              <w:t xml:space="preserve"> šalje mejl potvrdu na uneti mejl.</w:t>
-            </w:r>
-          </w:p>
-        </w:tc>
-      </w:tr>
-      <w:tr>
-        <w:tc>
-          <w:tcPr>
-            <w:cnfStyle w:val="001000000000" w:firstRow="0" w:lastRow="0" w:firstColumn="1" w:lastColumn="0" w:oddVBand="0" w:evenVBand="0" w:oddHBand="0" w:evenHBand="0" w:firstRowFirstColumn="0" w:firstRowLastColumn="0" w:lastRowFirstColumn="0" w:lastRowLastColumn="0"/>
-            <w:tcW w:w="3714" w:type="dxa"/>
-            <w:vAlign w:val="center"/>
-          </w:tcPr>
-          <w:p>
-            <w:pPr>
-              <w:jc w:val="center"/>
-            </w:pPr>
-            <w:r>
-              <w:t xml:space="preserve">Prikaz greške pravljenja </w:t>
-            </w:r>
-            <w:proofErr w:type="spellStart"/>
-            <w:r>
-              <w:t>admina</w:t>
-            </w:r>
-            <w:proofErr w:type="spellEnd"/>
+              <w:t xml:space="preserve"> se admin nalog napravi, potrebno je da se potvrdi mejl. Eprodavnica šalje mejl potvrdu na uneti mejl.</w:t>
+            </w:r>
+          </w:p>
+        </w:tc>
+      </w:tr>
+      <w:tr>
+        <w:tc>
+          <w:tcPr>
+            <w:cnfStyle w:val="001000000000" w:firstRow="0" w:lastRow="0" w:firstColumn="1" w:lastColumn="0" w:oddVBand="0" w:evenVBand="0" w:oddHBand="0" w:evenHBand="0" w:firstRowFirstColumn="0" w:firstRowLastColumn="0" w:lastRowFirstColumn="0" w:lastRowLastColumn="0"/>
+            <w:tcW w:w="3714" w:type="dxa"/>
+            <w:vAlign w:val="center"/>
+          </w:tcPr>
+          <w:p>
+            <w:pPr>
+              <w:jc w:val="center"/>
+            </w:pPr>
+            <w:r>
+              <w:t>Prikaz greške pravljenja admina</w:t>
+            </w:r>
           </w:p>
         </w:tc>
         <w:tc>
@@ -6868,44 +5337,20 @@
               <w:jc w:val="center"/>
             </w:pPr>
             <w:r>
-              <w:t xml:space="preserve">Prikaz obaveštenja da je </w:t>
-            </w:r>
-            <w:proofErr w:type="spellStart"/>
-            <w:r>
-              <w:t>admin</w:t>
-            </w:r>
-            <w:proofErr w:type="spellEnd"/>
-            <w:r>
-              <w:t xml:space="preserve"> napravljen</w:t>
-            </w:r>
-          </w:p>
-        </w:tc>
-        <w:tc>
-          <w:tcPr>
-            <w:tcW w:w="3714" w:type="dxa"/>
-          </w:tcPr>
-          <w:p>
-            <w:pPr>
-              <w:cnfStyle w:val="000000000000" w:firstRow="0" w:lastRow="0" w:firstColumn="0" w:lastColumn="0" w:oddVBand="0" w:evenVBand="0" w:oddHBand="0" w:evenHBand="0" w:firstRowFirstColumn="0" w:firstRowLastColumn="0" w:lastRowFirstColumn="0" w:lastRowLastColumn="0"/>
-            </w:pPr>
-            <w:r>
-              <w:t xml:space="preserve">Pri uspešnom pravljenju </w:t>
-            </w:r>
-            <w:proofErr w:type="spellStart"/>
-            <w:r>
-              <w:t>admin</w:t>
-            </w:r>
-            <w:proofErr w:type="spellEnd"/>
-            <w:r>
-              <w:t xml:space="preserve"> naloga, </w:t>
-            </w:r>
-            <w:proofErr w:type="spellStart"/>
-            <w:r>
-              <w:t>Eprodavnica</w:t>
-            </w:r>
-            <w:proofErr w:type="spellEnd"/>
-            <w:r>
-              <w:t xml:space="preserve"> prikazuje obaveštenje da je uspešno odrađena operacija.</w:t>
+              <w:t>Prikaz obaveštenja da je admin napravljen</w:t>
+            </w:r>
+          </w:p>
+        </w:tc>
+        <w:tc>
+          <w:tcPr>
+            <w:tcW w:w="3714" w:type="dxa"/>
+          </w:tcPr>
+          <w:p>
+            <w:pPr>
+              <w:cnfStyle w:val="000000000000" w:firstRow="0" w:lastRow="0" w:firstColumn="0" w:lastColumn="0" w:oddVBand="0" w:evenVBand="0" w:oddHBand="0" w:evenHBand="0" w:firstRowFirstColumn="0" w:firstRowLastColumn="0" w:lastRowFirstColumn="0" w:lastRowLastColumn="0"/>
+            </w:pPr>
+            <w:r>
+              <w:t>Pri uspešnom pravljenju admin naloga, Eprodavnica prikazuje obaveštenje da je uspešno odrađena operacija.</w:t>
             </w:r>
           </w:p>
         </w:tc>

</xml_diff>

<commit_message>
kraj za user interface
</commit_message>
<xml_diff>
--- a/Diplomski rad.docx
+++ b/Diplomski rad.docx
@@ -2470,22 +2470,6 @@
       <w:proofErr w:type="spellStart"/>
       <w:r>
         <w:t>User</w:t>
-      </w:r>
-      <w:proofErr w:type="spellEnd"/>
-      <w:r>
-        <w:t xml:space="preserve"> Management </w:t>
-      </w:r>
-      <w:proofErr w:type="spellStart"/>
-      <w:r>
-        <w:t>Mikrofrontend</w:t>
-      </w:r>
-      <w:proofErr w:type="spellEnd"/>
-      <w:r>
-        <w:t xml:space="preserve">, </w:t>
-      </w:r>
-      <w:proofErr w:type="spellStart"/>
-      <w:r>
-        <w:t>Racun</w:t>
       </w:r>
       <w:proofErr w:type="spellEnd"/>
       <w:r>
@@ -8069,22 +8053,6 @@
       </w:r>
       <w:proofErr w:type="spellEnd"/>
       <w:r>
-        <w:t xml:space="preserve">, </w:t>
-      </w:r>
-      <w:proofErr w:type="spellStart"/>
-      <w:r>
-        <w:t>Racun</w:t>
-      </w:r>
-      <w:proofErr w:type="spellEnd"/>
-      <w:r>
-        <w:t xml:space="preserve"> Management </w:t>
-      </w:r>
-      <w:proofErr w:type="spellStart"/>
-      <w:r>
-        <w:t>Mikrofrontend</w:t>
-      </w:r>
-      <w:proofErr w:type="spellEnd"/>
-      <w:r>
         <w:t>.</w:t>
       </w:r>
     </w:p>
@@ -9433,6 +9401,17 @@
       <w:r>
         <w:t>Postavljanje akcije od strane prodavca</w:t>
       </w:r>
+      <w:r>
+        <w:t xml:space="preserve"> </w:t>
+      </w:r>
+      <w:r>
+        <w:t>pop-</w:t>
+      </w:r>
+      <w:proofErr w:type="spellStart"/>
+      <w:r>
+        <w:t>up</w:t>
+      </w:r>
+      <w:proofErr w:type="spellEnd"/>
     </w:p>
     <w:p>
       <w:pPr>
@@ -9776,6 +9755,1231 @@
         <w:br w:type="page"/>
       </w:r>
     </w:p>
+    <w:p>
+      <w:pPr>
+        <w:pStyle w:val="Subtitle"/>
+      </w:pPr>
+      <w:r>
+        <w:rPr>
+          <w:noProof/>
+        </w:rPr>
+        <w:lastRenderedPageBreak/>
+        <w:drawing>
+          <wp:anchor distT="0" distB="0" distL="114300" distR="114300" simplePos="0" relativeHeight="251737088" behindDoc="0" locked="0" layoutInCell="1" allowOverlap="1" wp14:anchorId="6AC97AE3" wp14:editId="77C997A5">
+            <wp:simplePos x="0" y="0"/>
+            <wp:positionH relativeFrom="margin">
+              <wp:align>center</wp:align>
+            </wp:positionH>
+            <wp:positionV relativeFrom="paragraph">
+              <wp:posOffset>2887980</wp:posOffset>
+            </wp:positionV>
+            <wp:extent cx="2305685" cy="1175385"/>
+            <wp:effectExtent l="0" t="0" r="0" b="5715"/>
+            <wp:wrapTopAndBottom/>
+            <wp:docPr id="1146740148" name="Picture 2"/>
+            <wp:cNvGraphicFramePr>
+              <a:graphicFrameLocks xmlns:a="http://schemas.openxmlformats.org/drawingml/2006/main" noChangeAspect="1"/>
+            </wp:cNvGraphicFramePr>
+            <a:graphic xmlns:a="http://schemas.openxmlformats.org/drawingml/2006/main">
+              <a:graphicData uri="http://schemas.openxmlformats.org/drawingml/2006/picture">
+                <pic:pic xmlns:pic="http://schemas.openxmlformats.org/drawingml/2006/picture">
+                  <pic:nvPicPr>
+                    <pic:cNvPr id="1146740148" name="Picture 1146740148"/>
+                    <pic:cNvPicPr/>
+                  </pic:nvPicPr>
+                  <pic:blipFill>
+                    <a:blip r:embed="rId41">
+                      <a:extLst>
+                        <a:ext uri="{28A0092B-C50C-407E-A947-70E740481C1C}">
+                          <a14:useLocalDpi xmlns:a14="http://schemas.microsoft.com/office/drawing/2010/main" val="0"/>
+                        </a:ext>
+                      </a:extLst>
+                    </a:blip>
+                    <a:stretch>
+                      <a:fillRect/>
+                    </a:stretch>
+                  </pic:blipFill>
+                  <pic:spPr>
+                    <a:xfrm>
+                      <a:off x="0" y="0"/>
+                      <a:ext cx="2305685" cy="1175385"/>
+                    </a:xfrm>
+                    <a:prstGeom prst="rect">
+                      <a:avLst/>
+                    </a:prstGeom>
+                  </pic:spPr>
+                </pic:pic>
+              </a:graphicData>
+            </a:graphic>
+            <wp14:sizeRelH relativeFrom="margin">
+              <wp14:pctWidth>0</wp14:pctWidth>
+            </wp14:sizeRelH>
+            <wp14:sizeRelV relativeFrom="margin">
+              <wp14:pctHeight>0</wp14:pctHeight>
+            </wp14:sizeRelV>
+          </wp:anchor>
+        </w:drawing>
+      </w:r>
+      <w:r>
+        <w:rPr>
+          <w:noProof/>
+        </w:rPr>
+        <w:drawing>
+          <wp:anchor distT="0" distB="0" distL="114300" distR="114300" simplePos="0" relativeHeight="251736064" behindDoc="0" locked="0" layoutInCell="1" allowOverlap="1" wp14:anchorId="0BD10310" wp14:editId="39CFD1D6">
+            <wp:simplePos x="0" y="0"/>
+            <wp:positionH relativeFrom="margin">
+              <wp:align>right</wp:align>
+            </wp:positionH>
+            <wp:positionV relativeFrom="paragraph">
+              <wp:posOffset>502</wp:posOffset>
+            </wp:positionV>
+            <wp:extent cx="4723130" cy="2558415"/>
+            <wp:effectExtent l="0" t="0" r="1270" b="0"/>
+            <wp:wrapTopAndBottom/>
+            <wp:docPr id="712912442" name="Picture 1"/>
+            <wp:cNvGraphicFramePr>
+              <a:graphicFrameLocks xmlns:a="http://schemas.openxmlformats.org/drawingml/2006/main" noChangeAspect="1"/>
+            </wp:cNvGraphicFramePr>
+            <a:graphic xmlns:a="http://schemas.openxmlformats.org/drawingml/2006/main">
+              <a:graphicData uri="http://schemas.openxmlformats.org/drawingml/2006/picture">
+                <pic:pic xmlns:pic="http://schemas.openxmlformats.org/drawingml/2006/picture">
+                  <pic:nvPicPr>
+                    <pic:cNvPr id="712912442" name="Picture 712912442"/>
+                    <pic:cNvPicPr/>
+                  </pic:nvPicPr>
+                  <pic:blipFill>
+                    <a:blip r:embed="rId42" cstate="print">
+                      <a:extLst>
+                        <a:ext uri="{28A0092B-C50C-407E-A947-70E740481C1C}">
+                          <a14:useLocalDpi xmlns:a14="http://schemas.microsoft.com/office/drawing/2010/main" val="0"/>
+                        </a:ext>
+                      </a:extLst>
+                    </a:blip>
+                    <a:stretch>
+                      <a:fillRect/>
+                    </a:stretch>
+                  </pic:blipFill>
+                  <pic:spPr>
+                    <a:xfrm>
+                      <a:off x="0" y="0"/>
+                      <a:ext cx="4723130" cy="2558415"/>
+                    </a:xfrm>
+                    <a:prstGeom prst="rect">
+                      <a:avLst/>
+                    </a:prstGeom>
+                  </pic:spPr>
+                </pic:pic>
+              </a:graphicData>
+            </a:graphic>
+          </wp:anchor>
+        </w:drawing>
+      </w:r>
+      <w:r>
+        <w:t>Pregled svih kategorija</w:t>
+      </w:r>
+    </w:p>
+    <w:p>
+      <w:pPr>
+        <w:pStyle w:val="Subtitle"/>
+      </w:pPr>
+      <w:r>
+        <w:rPr>
+          <w:noProof/>
+        </w:rPr>
+        <w:drawing>
+          <wp:anchor distT="0" distB="0" distL="114300" distR="114300" simplePos="0" relativeHeight="251738112" behindDoc="0" locked="0" layoutInCell="1" allowOverlap="1" wp14:anchorId="784E0FD0" wp14:editId="6CFF2676">
+            <wp:simplePos x="0" y="0"/>
+            <wp:positionH relativeFrom="margin">
+              <wp:align>center</wp:align>
+            </wp:positionH>
+            <wp:positionV relativeFrom="paragraph">
+              <wp:posOffset>1571625</wp:posOffset>
+            </wp:positionV>
+            <wp:extent cx="2358390" cy="1185545"/>
+            <wp:effectExtent l="0" t="0" r="3810" b="0"/>
+            <wp:wrapTopAndBottom/>
+            <wp:docPr id="908248552" name="Picture 3"/>
+            <wp:cNvGraphicFramePr>
+              <a:graphicFrameLocks xmlns:a="http://schemas.openxmlformats.org/drawingml/2006/main" noChangeAspect="1"/>
+            </wp:cNvGraphicFramePr>
+            <a:graphic xmlns:a="http://schemas.openxmlformats.org/drawingml/2006/main">
+              <a:graphicData uri="http://schemas.openxmlformats.org/drawingml/2006/picture">
+                <pic:pic xmlns:pic="http://schemas.openxmlformats.org/drawingml/2006/picture">
+                  <pic:nvPicPr>
+                    <pic:cNvPr id="908248552" name="Picture 908248552"/>
+                    <pic:cNvPicPr/>
+                  </pic:nvPicPr>
+                  <pic:blipFill>
+                    <a:blip r:embed="rId43">
+                      <a:extLst>
+                        <a:ext uri="{28A0092B-C50C-407E-A947-70E740481C1C}">
+                          <a14:useLocalDpi xmlns:a14="http://schemas.microsoft.com/office/drawing/2010/main" val="0"/>
+                        </a:ext>
+                      </a:extLst>
+                    </a:blip>
+                    <a:stretch>
+                      <a:fillRect/>
+                    </a:stretch>
+                  </pic:blipFill>
+                  <pic:spPr>
+                    <a:xfrm>
+                      <a:off x="0" y="0"/>
+                      <a:ext cx="2358390" cy="1185545"/>
+                    </a:xfrm>
+                    <a:prstGeom prst="rect">
+                      <a:avLst/>
+                    </a:prstGeom>
+                  </pic:spPr>
+                </pic:pic>
+              </a:graphicData>
+            </a:graphic>
+            <wp14:sizeRelH relativeFrom="margin">
+              <wp14:pctWidth>0</wp14:pctWidth>
+            </wp14:sizeRelH>
+            <wp14:sizeRelV relativeFrom="margin">
+              <wp14:pctHeight>0</wp14:pctHeight>
+            </wp14:sizeRelV>
+          </wp:anchor>
+        </w:drawing>
+      </w:r>
+      <w:r>
+        <w:t>Pravljenje nove kategorije ( tipa )</w:t>
+      </w:r>
+      <w:r>
+        <w:t xml:space="preserve"> </w:t>
+      </w:r>
+      <w:r>
+        <w:t>pop-</w:t>
+      </w:r>
+      <w:proofErr w:type="spellStart"/>
+      <w:r>
+        <w:t>up</w:t>
+      </w:r>
+      <w:proofErr w:type="spellEnd"/>
+    </w:p>
+    <w:p>
+      <w:pPr>
+        <w:pStyle w:val="Subtitle"/>
+      </w:pPr>
+      <w:r>
+        <w:t>Promena naziva kategorije ( tipa )</w:t>
+      </w:r>
+      <w:r>
+        <w:t xml:space="preserve"> pop-</w:t>
+      </w:r>
+      <w:proofErr w:type="spellStart"/>
+      <w:r>
+        <w:t>up</w:t>
+      </w:r>
+      <w:proofErr w:type="spellEnd"/>
+    </w:p>
+    <w:p/>
+    <w:p/>
+    <w:p/>
+    <w:p/>
+    <w:p/>
+    <w:p>
+      <w:pPr>
+        <w:pStyle w:val="Heading3"/>
+      </w:pPr>
+      <w:proofErr w:type="spellStart"/>
+      <w:r>
+        <w:lastRenderedPageBreak/>
+        <w:t>Bill</w:t>
+      </w:r>
+      <w:proofErr w:type="spellEnd"/>
+      <w:r>
+        <w:t xml:space="preserve"> Management </w:t>
+      </w:r>
+      <w:proofErr w:type="spellStart"/>
+      <w:r>
+        <w:t>Mikrofrontend</w:t>
+      </w:r>
+      <w:proofErr w:type="spellEnd"/>
+    </w:p>
+    <w:p>
+      <w:pPr>
+        <w:pStyle w:val="Heading4"/>
+      </w:pPr>
+      <w:r>
+        <w:t>Mušterija</w:t>
+      </w:r>
+    </w:p>
+    <w:p>
+      <w:pPr>
+        <w:pStyle w:val="Subtitle"/>
+      </w:pPr>
+      <w:r>
+        <w:rPr>
+          <w:noProof/>
+        </w:rPr>
+        <w:drawing>
+          <wp:anchor distT="0" distB="0" distL="114300" distR="114300" simplePos="0" relativeHeight="251740160" behindDoc="0" locked="0" layoutInCell="1" allowOverlap="1" wp14:anchorId="3CD998AA" wp14:editId="6AD2AF22">
+            <wp:simplePos x="0" y="0"/>
+            <wp:positionH relativeFrom="margin">
+              <wp:posOffset>-1270</wp:posOffset>
+            </wp:positionH>
+            <wp:positionV relativeFrom="paragraph">
+              <wp:posOffset>3119092</wp:posOffset>
+            </wp:positionV>
+            <wp:extent cx="4723130" cy="2558415"/>
+            <wp:effectExtent l="0" t="0" r="1270" b="0"/>
+            <wp:wrapTopAndBottom/>
+            <wp:docPr id="1308783102" name="Picture 5"/>
+            <wp:cNvGraphicFramePr>
+              <a:graphicFrameLocks xmlns:a="http://schemas.openxmlformats.org/drawingml/2006/main" noChangeAspect="1"/>
+            </wp:cNvGraphicFramePr>
+            <a:graphic xmlns:a="http://schemas.openxmlformats.org/drawingml/2006/main">
+              <a:graphicData uri="http://schemas.openxmlformats.org/drawingml/2006/picture">
+                <pic:pic xmlns:pic="http://schemas.openxmlformats.org/drawingml/2006/picture">
+                  <pic:nvPicPr>
+                    <pic:cNvPr id="1308783102" name="Picture 1308783102"/>
+                    <pic:cNvPicPr/>
+                  </pic:nvPicPr>
+                  <pic:blipFill>
+                    <a:blip r:embed="rId44" cstate="print">
+                      <a:extLst>
+                        <a:ext uri="{28A0092B-C50C-407E-A947-70E740481C1C}">
+                          <a14:useLocalDpi xmlns:a14="http://schemas.microsoft.com/office/drawing/2010/main" val="0"/>
+                        </a:ext>
+                      </a:extLst>
+                    </a:blip>
+                    <a:stretch>
+                      <a:fillRect/>
+                    </a:stretch>
+                  </pic:blipFill>
+                  <pic:spPr>
+                    <a:xfrm>
+                      <a:off x="0" y="0"/>
+                      <a:ext cx="4723130" cy="2558415"/>
+                    </a:xfrm>
+                    <a:prstGeom prst="rect">
+                      <a:avLst/>
+                    </a:prstGeom>
+                  </pic:spPr>
+                </pic:pic>
+              </a:graphicData>
+            </a:graphic>
+          </wp:anchor>
+        </w:drawing>
+      </w:r>
+      <w:r>
+        <w:rPr>
+          <w:noProof/>
+        </w:rPr>
+        <w:drawing>
+          <wp:anchor distT="0" distB="0" distL="114300" distR="114300" simplePos="0" relativeHeight="251739136" behindDoc="0" locked="0" layoutInCell="1" allowOverlap="1" wp14:anchorId="420AAD38" wp14:editId="5B77F0C2">
+            <wp:simplePos x="0" y="0"/>
+            <wp:positionH relativeFrom="margin">
+              <wp:posOffset>-1270</wp:posOffset>
+            </wp:positionH>
+            <wp:positionV relativeFrom="paragraph">
+              <wp:posOffset>220484</wp:posOffset>
+            </wp:positionV>
+            <wp:extent cx="4723130" cy="2558415"/>
+            <wp:effectExtent l="0" t="0" r="1270" b="0"/>
+            <wp:wrapTopAndBottom/>
+            <wp:docPr id="1449883527" name="Picture 4"/>
+            <wp:cNvGraphicFramePr>
+              <a:graphicFrameLocks xmlns:a="http://schemas.openxmlformats.org/drawingml/2006/main" noChangeAspect="1"/>
+            </wp:cNvGraphicFramePr>
+            <a:graphic xmlns:a="http://schemas.openxmlformats.org/drawingml/2006/main">
+              <a:graphicData uri="http://schemas.openxmlformats.org/drawingml/2006/picture">
+                <pic:pic xmlns:pic="http://schemas.openxmlformats.org/drawingml/2006/picture">
+                  <pic:nvPicPr>
+                    <pic:cNvPr id="1449883527" name="Picture 1449883527"/>
+                    <pic:cNvPicPr/>
+                  </pic:nvPicPr>
+                  <pic:blipFill>
+                    <a:blip r:embed="rId45" cstate="print">
+                      <a:extLst>
+                        <a:ext uri="{28A0092B-C50C-407E-A947-70E740481C1C}">
+                          <a14:useLocalDpi xmlns:a14="http://schemas.microsoft.com/office/drawing/2010/main" val="0"/>
+                        </a:ext>
+                      </a:extLst>
+                    </a:blip>
+                    <a:stretch>
+                      <a:fillRect/>
+                    </a:stretch>
+                  </pic:blipFill>
+                  <pic:spPr>
+                    <a:xfrm>
+                      <a:off x="0" y="0"/>
+                      <a:ext cx="4723130" cy="2558415"/>
+                    </a:xfrm>
+                    <a:prstGeom prst="rect">
+                      <a:avLst/>
+                    </a:prstGeom>
+                  </pic:spPr>
+                </pic:pic>
+              </a:graphicData>
+            </a:graphic>
+          </wp:anchor>
+        </w:drawing>
+      </w:r>
+      <w:r>
+        <w:t>Korpa mušterije</w:t>
+      </w:r>
+    </w:p>
+    <w:p>
+      <w:pPr>
+        <w:pStyle w:val="Subtitle"/>
+      </w:pPr>
+      <w:r>
+        <w:t>Istorija računa mušterije</w:t>
+      </w:r>
+    </w:p>
+    <w:p/>
+    <w:p>
+      <w:pPr>
+        <w:spacing w:before="0"/>
+        <w:jc w:val="left"/>
+      </w:pPr>
+      <w:r>
+        <w:br w:type="page"/>
+      </w:r>
+    </w:p>
+    <w:p>
+      <w:pPr>
+        <w:pStyle w:val="Subtitle"/>
+      </w:pPr>
+      <w:r>
+        <w:rPr>
+          <w:noProof/>
+        </w:rPr>
+        <w:lastRenderedPageBreak/>
+        <w:drawing>
+          <wp:anchor distT="0" distB="0" distL="114300" distR="114300" simplePos="0" relativeHeight="251741184" behindDoc="0" locked="0" layoutInCell="1" allowOverlap="1" wp14:anchorId="35AB1E0D" wp14:editId="4CECDDDD">
+            <wp:simplePos x="0" y="0"/>
+            <wp:positionH relativeFrom="margin">
+              <wp:align>right</wp:align>
+            </wp:positionH>
+            <wp:positionV relativeFrom="paragraph">
+              <wp:posOffset>175</wp:posOffset>
+            </wp:positionV>
+            <wp:extent cx="4723130" cy="2558415"/>
+            <wp:effectExtent l="0" t="0" r="1270" b="0"/>
+            <wp:wrapTopAndBottom/>
+            <wp:docPr id="800320129" name="Picture 6"/>
+            <wp:cNvGraphicFramePr>
+              <a:graphicFrameLocks xmlns:a="http://schemas.openxmlformats.org/drawingml/2006/main" noChangeAspect="1"/>
+            </wp:cNvGraphicFramePr>
+            <a:graphic xmlns:a="http://schemas.openxmlformats.org/drawingml/2006/main">
+              <a:graphicData uri="http://schemas.openxmlformats.org/drawingml/2006/picture">
+                <pic:pic xmlns:pic="http://schemas.openxmlformats.org/drawingml/2006/picture">
+                  <pic:nvPicPr>
+                    <pic:cNvPr id="800320129" name="Picture 800320129"/>
+                    <pic:cNvPicPr/>
+                  </pic:nvPicPr>
+                  <pic:blipFill>
+                    <a:blip r:embed="rId46" cstate="print">
+                      <a:extLst>
+                        <a:ext uri="{28A0092B-C50C-407E-A947-70E740481C1C}">
+                          <a14:useLocalDpi xmlns:a14="http://schemas.microsoft.com/office/drawing/2010/main" val="0"/>
+                        </a:ext>
+                      </a:extLst>
+                    </a:blip>
+                    <a:stretch>
+                      <a:fillRect/>
+                    </a:stretch>
+                  </pic:blipFill>
+                  <pic:spPr>
+                    <a:xfrm>
+                      <a:off x="0" y="0"/>
+                      <a:ext cx="4723130" cy="2558415"/>
+                    </a:xfrm>
+                    <a:prstGeom prst="rect">
+                      <a:avLst/>
+                    </a:prstGeom>
+                  </pic:spPr>
+                </pic:pic>
+              </a:graphicData>
+            </a:graphic>
+          </wp:anchor>
+        </w:drawing>
+      </w:r>
+      <w:r>
+        <w:t>Individualni račun</w:t>
+      </w:r>
+      <w:r>
+        <w:t xml:space="preserve"> ( </w:t>
+      </w:r>
+      <w:proofErr w:type="spellStart"/>
+      <w:r>
+        <w:t>admin</w:t>
+      </w:r>
+      <w:proofErr w:type="spellEnd"/>
+      <w:r>
+        <w:t xml:space="preserve"> vidi isto ovako )</w:t>
+      </w:r>
+    </w:p>
+    <w:p>
+      <w:pPr>
+        <w:pStyle w:val="Heading4"/>
+      </w:pPr>
+      <w:r>
+        <w:rPr>
+          <w:noProof/>
+        </w:rPr>
+        <w:drawing>
+          <wp:anchor distT="0" distB="0" distL="114300" distR="114300" simplePos="0" relativeHeight="251742208" behindDoc="0" locked="0" layoutInCell="1" allowOverlap="1" wp14:anchorId="0824ED3E" wp14:editId="62E6D7AC">
+            <wp:simplePos x="0" y="0"/>
+            <wp:positionH relativeFrom="margin">
+              <wp:align>right</wp:align>
+            </wp:positionH>
+            <wp:positionV relativeFrom="paragraph">
+              <wp:posOffset>210555</wp:posOffset>
+            </wp:positionV>
+            <wp:extent cx="4723130" cy="2558415"/>
+            <wp:effectExtent l="0" t="0" r="1270" b="0"/>
+            <wp:wrapTopAndBottom/>
+            <wp:docPr id="695285230" name="Picture 7"/>
+            <wp:cNvGraphicFramePr>
+              <a:graphicFrameLocks xmlns:a="http://schemas.openxmlformats.org/drawingml/2006/main" noChangeAspect="1"/>
+            </wp:cNvGraphicFramePr>
+            <a:graphic xmlns:a="http://schemas.openxmlformats.org/drawingml/2006/main">
+              <a:graphicData uri="http://schemas.openxmlformats.org/drawingml/2006/picture">
+                <pic:pic xmlns:pic="http://schemas.openxmlformats.org/drawingml/2006/picture">
+                  <pic:nvPicPr>
+                    <pic:cNvPr id="695285230" name="Picture 695285230"/>
+                    <pic:cNvPicPr/>
+                  </pic:nvPicPr>
+                  <pic:blipFill>
+                    <a:blip r:embed="rId47" cstate="print">
+                      <a:extLst>
+                        <a:ext uri="{28A0092B-C50C-407E-A947-70E740481C1C}">
+                          <a14:useLocalDpi xmlns:a14="http://schemas.microsoft.com/office/drawing/2010/main" val="0"/>
+                        </a:ext>
+                      </a:extLst>
+                    </a:blip>
+                    <a:stretch>
+                      <a:fillRect/>
+                    </a:stretch>
+                  </pic:blipFill>
+                  <pic:spPr>
+                    <a:xfrm>
+                      <a:off x="0" y="0"/>
+                      <a:ext cx="4723130" cy="2558415"/>
+                    </a:xfrm>
+                    <a:prstGeom prst="rect">
+                      <a:avLst/>
+                    </a:prstGeom>
+                  </pic:spPr>
+                </pic:pic>
+              </a:graphicData>
+            </a:graphic>
+          </wp:anchor>
+        </w:drawing>
+      </w:r>
+      <w:proofErr w:type="spellStart"/>
+      <w:r>
+        <w:t>Admin</w:t>
+      </w:r>
+      <w:proofErr w:type="spellEnd"/>
+    </w:p>
+    <w:p>
+      <w:pPr>
+        <w:pStyle w:val="Subtitle"/>
+      </w:pPr>
+      <w:r>
+        <w:t>Pregled svih računa</w:t>
+      </w:r>
+    </w:p>
+    <w:p/>
+    <w:p/>
+    <w:p/>
+    <w:p/>
+    <w:p/>
+    <w:p>
+      <w:pPr>
+        <w:pStyle w:val="Heading3"/>
+      </w:pPr>
+      <w:proofErr w:type="spellStart"/>
+      <w:r>
+        <w:lastRenderedPageBreak/>
+        <w:t>Review</w:t>
+      </w:r>
+      <w:proofErr w:type="spellEnd"/>
+      <w:r>
+        <w:t xml:space="preserve"> Management </w:t>
+      </w:r>
+      <w:proofErr w:type="spellStart"/>
+      <w:r>
+        <w:t>Mikrofrontend</w:t>
+      </w:r>
+      <w:proofErr w:type="spellEnd"/>
+    </w:p>
+    <w:p>
+      <w:pPr>
+        <w:pStyle w:val="Heading4"/>
+      </w:pPr>
+      <w:r>
+        <w:rPr>
+          <w:noProof/>
+        </w:rPr>
+        <w:drawing>
+          <wp:anchor distT="0" distB="0" distL="114300" distR="114300" simplePos="0" relativeHeight="251743232" behindDoc="0" locked="0" layoutInCell="1" allowOverlap="1" wp14:anchorId="6B4309EC" wp14:editId="51BE64AE">
+            <wp:simplePos x="0" y="0"/>
+            <wp:positionH relativeFrom="margin">
+              <wp:align>right</wp:align>
+            </wp:positionH>
+            <wp:positionV relativeFrom="paragraph">
+              <wp:posOffset>290837</wp:posOffset>
+            </wp:positionV>
+            <wp:extent cx="4723130" cy="2558415"/>
+            <wp:effectExtent l="0" t="0" r="1270" b="0"/>
+            <wp:wrapTopAndBottom/>
+            <wp:docPr id="1014335644" name="Picture 8"/>
+            <wp:cNvGraphicFramePr>
+              <a:graphicFrameLocks xmlns:a="http://schemas.openxmlformats.org/drawingml/2006/main" noChangeAspect="1"/>
+            </wp:cNvGraphicFramePr>
+            <a:graphic xmlns:a="http://schemas.openxmlformats.org/drawingml/2006/main">
+              <a:graphicData uri="http://schemas.openxmlformats.org/drawingml/2006/picture">
+                <pic:pic xmlns:pic="http://schemas.openxmlformats.org/drawingml/2006/picture">
+                  <pic:nvPicPr>
+                    <pic:cNvPr id="1014335644" name="Picture 1014335644"/>
+                    <pic:cNvPicPr/>
+                  </pic:nvPicPr>
+                  <pic:blipFill>
+                    <a:blip r:embed="rId48" cstate="print">
+                      <a:extLst>
+                        <a:ext uri="{28A0092B-C50C-407E-A947-70E740481C1C}">
+                          <a14:useLocalDpi xmlns:a14="http://schemas.microsoft.com/office/drawing/2010/main" val="0"/>
+                        </a:ext>
+                      </a:extLst>
+                    </a:blip>
+                    <a:stretch>
+                      <a:fillRect/>
+                    </a:stretch>
+                  </pic:blipFill>
+                  <pic:spPr>
+                    <a:xfrm>
+                      <a:off x="0" y="0"/>
+                      <a:ext cx="4723130" cy="2558415"/>
+                    </a:xfrm>
+                    <a:prstGeom prst="rect">
+                      <a:avLst/>
+                    </a:prstGeom>
+                  </pic:spPr>
+                </pic:pic>
+              </a:graphicData>
+            </a:graphic>
+          </wp:anchor>
+        </w:drawing>
+      </w:r>
+      <w:r>
+        <w:t>Mušterija</w:t>
+      </w:r>
+      <w:r>
+        <w:t xml:space="preserve">, </w:t>
+      </w:r>
+      <w:proofErr w:type="spellStart"/>
+      <w:r>
+        <w:t>Admin</w:t>
+      </w:r>
+      <w:proofErr w:type="spellEnd"/>
+    </w:p>
+    <w:p/>
+    <w:p>
+      <w:pPr>
+        <w:pStyle w:val="Subtitle"/>
+      </w:pPr>
+      <w:r>
+        <w:rPr>
+          <w:noProof/>
+        </w:rPr>
+        <w:drawing>
+          <wp:anchor distT="0" distB="0" distL="114300" distR="114300" simplePos="0" relativeHeight="251744256" behindDoc="0" locked="0" layoutInCell="1" allowOverlap="1" wp14:anchorId="15BA0BB9" wp14:editId="3A0BD6AE">
+            <wp:simplePos x="0" y="0"/>
+            <wp:positionH relativeFrom="margin">
+              <wp:posOffset>1273810</wp:posOffset>
+            </wp:positionH>
+            <wp:positionV relativeFrom="paragraph">
+              <wp:posOffset>589375</wp:posOffset>
+            </wp:positionV>
+            <wp:extent cx="2174875" cy="1632585"/>
+            <wp:effectExtent l="0" t="0" r="0" b="5715"/>
+            <wp:wrapTopAndBottom/>
+            <wp:docPr id="2049036769" name="Picture 9"/>
+            <wp:cNvGraphicFramePr>
+              <a:graphicFrameLocks xmlns:a="http://schemas.openxmlformats.org/drawingml/2006/main" noChangeAspect="1"/>
+            </wp:cNvGraphicFramePr>
+            <a:graphic xmlns:a="http://schemas.openxmlformats.org/drawingml/2006/main">
+              <a:graphicData uri="http://schemas.openxmlformats.org/drawingml/2006/picture">
+                <pic:pic xmlns:pic="http://schemas.openxmlformats.org/drawingml/2006/picture">
+                  <pic:nvPicPr>
+                    <pic:cNvPr id="2049036769" name="Picture 2049036769"/>
+                    <pic:cNvPicPr/>
+                  </pic:nvPicPr>
+                  <pic:blipFill>
+                    <a:blip r:embed="rId49">
+                      <a:extLst>
+                        <a:ext uri="{28A0092B-C50C-407E-A947-70E740481C1C}">
+                          <a14:useLocalDpi xmlns:a14="http://schemas.microsoft.com/office/drawing/2010/main" val="0"/>
+                        </a:ext>
+                      </a:extLst>
+                    </a:blip>
+                    <a:stretch>
+                      <a:fillRect/>
+                    </a:stretch>
+                  </pic:blipFill>
+                  <pic:spPr>
+                    <a:xfrm>
+                      <a:off x="0" y="0"/>
+                      <a:ext cx="2174875" cy="1632585"/>
+                    </a:xfrm>
+                    <a:prstGeom prst="rect">
+                      <a:avLst/>
+                    </a:prstGeom>
+                  </pic:spPr>
+                </pic:pic>
+              </a:graphicData>
+            </a:graphic>
+            <wp14:sizeRelH relativeFrom="margin">
+              <wp14:pctWidth>0</wp14:pctWidth>
+            </wp14:sizeRelH>
+            <wp14:sizeRelV relativeFrom="margin">
+              <wp14:pctHeight>0</wp14:pctHeight>
+            </wp14:sizeRelV>
+          </wp:anchor>
+        </w:drawing>
+      </w:r>
+      <w:r>
+        <w:t>Sve recenzije</w:t>
+      </w:r>
+      <w:r>
+        <w:t xml:space="preserve"> ( </w:t>
+      </w:r>
+      <w:proofErr w:type="spellStart"/>
+      <w:r>
+        <w:t>Admin</w:t>
+      </w:r>
+      <w:proofErr w:type="spellEnd"/>
+      <w:r>
+        <w:t xml:space="preserve"> će imati sve recenzije koje postoje u </w:t>
+      </w:r>
+      <w:proofErr w:type="spellStart"/>
+      <w:r>
+        <w:t>Eprodavnici</w:t>
+      </w:r>
+      <w:proofErr w:type="spellEnd"/>
+      <w:r>
+        <w:t xml:space="preserve"> dok mušterije će imati samo svoje recenzije )</w:t>
+      </w:r>
+      <w:r>
+        <w:t xml:space="preserve"> </w:t>
+      </w:r>
+    </w:p>
+    <w:p>
+      <w:pPr>
+        <w:pStyle w:val="Subtitle"/>
+      </w:pPr>
+      <w:r>
+        <w:t xml:space="preserve">Pravljenje recenzije </w:t>
+      </w:r>
+      <w:r>
+        <w:t>pop-</w:t>
+      </w:r>
+      <w:proofErr w:type="spellStart"/>
+      <w:r>
+        <w:t>up</w:t>
+      </w:r>
+      <w:proofErr w:type="spellEnd"/>
+    </w:p>
+    <w:p/>
+    <w:p>
+      <w:pPr>
+        <w:spacing w:before="0"/>
+        <w:jc w:val="left"/>
+      </w:pPr>
+      <w:r>
+        <w:br w:type="page"/>
+      </w:r>
+    </w:p>
+    <w:p>
+      <w:pPr>
+        <w:pStyle w:val="Subtitle"/>
+      </w:pPr>
+      <w:r>
+        <w:rPr>
+          <w:noProof/>
+        </w:rPr>
+        <w:lastRenderedPageBreak/>
+        <w:drawing>
+          <wp:anchor distT="0" distB="0" distL="114300" distR="114300" simplePos="0" relativeHeight="251745280" behindDoc="0" locked="0" layoutInCell="1" allowOverlap="1" wp14:anchorId="3CA588A8" wp14:editId="2D781A75">
+            <wp:simplePos x="0" y="0"/>
+            <wp:positionH relativeFrom="margin">
+              <wp:align>center</wp:align>
+            </wp:positionH>
+            <wp:positionV relativeFrom="paragraph">
+              <wp:posOffset>426</wp:posOffset>
+            </wp:positionV>
+            <wp:extent cx="2381250" cy="1793875"/>
+            <wp:effectExtent l="0" t="0" r="0" b="0"/>
+            <wp:wrapTopAndBottom/>
+            <wp:docPr id="1749299831" name="Picture 11"/>
+            <wp:cNvGraphicFramePr>
+              <a:graphicFrameLocks xmlns:a="http://schemas.openxmlformats.org/drawingml/2006/main" noChangeAspect="1"/>
+            </wp:cNvGraphicFramePr>
+            <a:graphic xmlns:a="http://schemas.openxmlformats.org/drawingml/2006/main">
+              <a:graphicData uri="http://schemas.openxmlformats.org/drawingml/2006/picture">
+                <pic:pic xmlns:pic="http://schemas.openxmlformats.org/drawingml/2006/picture">
+                  <pic:nvPicPr>
+                    <pic:cNvPr id="1749299831" name="Picture 1749299831"/>
+                    <pic:cNvPicPr/>
+                  </pic:nvPicPr>
+                  <pic:blipFill>
+                    <a:blip r:embed="rId50">
+                      <a:extLst>
+                        <a:ext uri="{28A0092B-C50C-407E-A947-70E740481C1C}">
+                          <a14:useLocalDpi xmlns:a14="http://schemas.microsoft.com/office/drawing/2010/main" val="0"/>
+                        </a:ext>
+                      </a:extLst>
+                    </a:blip>
+                    <a:stretch>
+                      <a:fillRect/>
+                    </a:stretch>
+                  </pic:blipFill>
+                  <pic:spPr>
+                    <a:xfrm>
+                      <a:off x="0" y="0"/>
+                      <a:ext cx="2381250" cy="1793875"/>
+                    </a:xfrm>
+                    <a:prstGeom prst="rect">
+                      <a:avLst/>
+                    </a:prstGeom>
+                  </pic:spPr>
+                </pic:pic>
+              </a:graphicData>
+            </a:graphic>
+            <wp14:sizeRelH relativeFrom="margin">
+              <wp14:pctWidth>0</wp14:pctWidth>
+            </wp14:sizeRelH>
+            <wp14:sizeRelV relativeFrom="margin">
+              <wp14:pctHeight>0</wp14:pctHeight>
+            </wp14:sizeRelV>
+          </wp:anchor>
+        </w:drawing>
+      </w:r>
+      <w:r>
+        <w:t>Promena recenzije pop-</w:t>
+      </w:r>
+      <w:proofErr w:type="spellStart"/>
+      <w:r>
+        <w:t>up</w:t>
+      </w:r>
+      <w:proofErr w:type="spellEnd"/>
+    </w:p>
+    <w:p>
+      <w:pPr>
+        <w:pStyle w:val="Heading3"/>
+      </w:pPr>
+      <w:proofErr w:type="spellStart"/>
+      <w:r>
+        <w:t>User</w:t>
+      </w:r>
+      <w:proofErr w:type="spellEnd"/>
+      <w:r>
+        <w:t xml:space="preserve"> Management </w:t>
+      </w:r>
+      <w:proofErr w:type="spellStart"/>
+      <w:r>
+        <w:t>Mikrofrontend</w:t>
+      </w:r>
+      <w:proofErr w:type="spellEnd"/>
+    </w:p>
+    <w:p>
+      <w:pPr>
+        <w:pStyle w:val="Heading4"/>
+      </w:pPr>
+      <w:r>
+        <w:rPr>
+          <w:noProof/>
+        </w:rPr>
+        <w:drawing>
+          <wp:anchor distT="0" distB="0" distL="114300" distR="114300" simplePos="0" relativeHeight="251746304" behindDoc="0" locked="0" layoutInCell="1" allowOverlap="1" wp14:anchorId="0A2D2228" wp14:editId="7EC9CB01">
+            <wp:simplePos x="0" y="0"/>
+            <wp:positionH relativeFrom="margin">
+              <wp:align>right</wp:align>
+            </wp:positionH>
+            <wp:positionV relativeFrom="paragraph">
+              <wp:posOffset>288708</wp:posOffset>
+            </wp:positionV>
+            <wp:extent cx="4723130" cy="2558415"/>
+            <wp:effectExtent l="0" t="0" r="1270" b="0"/>
+            <wp:wrapTopAndBottom/>
+            <wp:docPr id="856774857" name="Picture 12"/>
+            <wp:cNvGraphicFramePr>
+              <a:graphicFrameLocks xmlns:a="http://schemas.openxmlformats.org/drawingml/2006/main" noChangeAspect="1"/>
+            </wp:cNvGraphicFramePr>
+            <a:graphic xmlns:a="http://schemas.openxmlformats.org/drawingml/2006/main">
+              <a:graphicData uri="http://schemas.openxmlformats.org/drawingml/2006/picture">
+                <pic:pic xmlns:pic="http://schemas.openxmlformats.org/drawingml/2006/picture">
+                  <pic:nvPicPr>
+                    <pic:cNvPr id="856774857" name="Picture 856774857"/>
+                    <pic:cNvPicPr/>
+                  </pic:nvPicPr>
+                  <pic:blipFill>
+                    <a:blip r:embed="rId51" cstate="print">
+                      <a:extLst>
+                        <a:ext uri="{28A0092B-C50C-407E-A947-70E740481C1C}">
+                          <a14:useLocalDpi xmlns:a14="http://schemas.microsoft.com/office/drawing/2010/main" val="0"/>
+                        </a:ext>
+                      </a:extLst>
+                    </a:blip>
+                    <a:stretch>
+                      <a:fillRect/>
+                    </a:stretch>
+                  </pic:blipFill>
+                  <pic:spPr>
+                    <a:xfrm>
+                      <a:off x="0" y="0"/>
+                      <a:ext cx="4723130" cy="2558415"/>
+                    </a:xfrm>
+                    <a:prstGeom prst="rect">
+                      <a:avLst/>
+                    </a:prstGeom>
+                  </pic:spPr>
+                </pic:pic>
+              </a:graphicData>
+            </a:graphic>
+          </wp:anchor>
+        </w:drawing>
+      </w:r>
+      <w:proofErr w:type="spellStart"/>
+      <w:r>
+        <w:t>Admin</w:t>
+      </w:r>
+      <w:proofErr w:type="spellEnd"/>
+    </w:p>
+    <w:p>
+      <w:pPr>
+        <w:pStyle w:val="Subtitle"/>
+      </w:pPr>
+      <w:r>
+        <w:t>Sve mušterije</w:t>
+      </w:r>
+    </w:p>
+    <w:p/>
+    <w:p>
+      <w:pPr>
+        <w:spacing w:before="0"/>
+        <w:jc w:val="left"/>
+      </w:pPr>
+      <w:r>
+        <w:br w:type="page"/>
+      </w:r>
+    </w:p>
+    <w:p>
+      <w:r>
+        <w:rPr>
+          <w:noProof/>
+        </w:rPr>
+        <w:lastRenderedPageBreak/>
+        <w:drawing>
+          <wp:anchor distT="0" distB="0" distL="114300" distR="114300" simplePos="0" relativeHeight="251747328" behindDoc="0" locked="0" layoutInCell="1" allowOverlap="1" wp14:anchorId="2C59594C" wp14:editId="262F472A">
+            <wp:simplePos x="0" y="0"/>
+            <wp:positionH relativeFrom="margin">
+              <wp:align>right</wp:align>
+            </wp:positionH>
+            <wp:positionV relativeFrom="paragraph">
+              <wp:posOffset>105</wp:posOffset>
+            </wp:positionV>
+            <wp:extent cx="4723130" cy="2558415"/>
+            <wp:effectExtent l="0" t="0" r="1270" b="0"/>
+            <wp:wrapTopAndBottom/>
+            <wp:docPr id="669125106" name="Picture 13"/>
+            <wp:cNvGraphicFramePr>
+              <a:graphicFrameLocks xmlns:a="http://schemas.openxmlformats.org/drawingml/2006/main" noChangeAspect="1"/>
+            </wp:cNvGraphicFramePr>
+            <a:graphic xmlns:a="http://schemas.openxmlformats.org/drawingml/2006/main">
+              <a:graphicData uri="http://schemas.openxmlformats.org/drawingml/2006/picture">
+                <pic:pic xmlns:pic="http://schemas.openxmlformats.org/drawingml/2006/picture">
+                  <pic:nvPicPr>
+                    <pic:cNvPr id="669125106" name="Picture 669125106"/>
+                    <pic:cNvPicPr/>
+                  </pic:nvPicPr>
+                  <pic:blipFill>
+                    <a:blip r:embed="rId52" cstate="print">
+                      <a:extLst>
+                        <a:ext uri="{28A0092B-C50C-407E-A947-70E740481C1C}">
+                          <a14:useLocalDpi xmlns:a14="http://schemas.microsoft.com/office/drawing/2010/main" val="0"/>
+                        </a:ext>
+                      </a:extLst>
+                    </a:blip>
+                    <a:stretch>
+                      <a:fillRect/>
+                    </a:stretch>
+                  </pic:blipFill>
+                  <pic:spPr>
+                    <a:xfrm>
+                      <a:off x="0" y="0"/>
+                      <a:ext cx="4723130" cy="2558415"/>
+                    </a:xfrm>
+                    <a:prstGeom prst="rect">
+                      <a:avLst/>
+                    </a:prstGeom>
+                  </pic:spPr>
+                </pic:pic>
+              </a:graphicData>
+            </a:graphic>
+          </wp:anchor>
+        </w:drawing>
+      </w:r>
+    </w:p>
+    <w:p>
+      <w:pPr>
+        <w:pStyle w:val="Subtitle"/>
+      </w:pPr>
+      <w:r>
+        <w:t>Svi prodavci</w:t>
+      </w:r>
+    </w:p>
+    <w:p>
+      <w:pPr>
+        <w:pStyle w:val="Heading4"/>
+      </w:pPr>
+      <w:r>
+        <w:rPr>
+          <w:noProof/>
+        </w:rPr>
+        <w:drawing>
+          <wp:anchor distT="0" distB="0" distL="114300" distR="114300" simplePos="0" relativeHeight="251748352" behindDoc="0" locked="0" layoutInCell="1" allowOverlap="1" wp14:anchorId="28E9C7B9" wp14:editId="77F6CC71">
+            <wp:simplePos x="0" y="0"/>
+            <wp:positionH relativeFrom="margin">
+              <wp:align>right</wp:align>
+            </wp:positionH>
+            <wp:positionV relativeFrom="paragraph">
+              <wp:posOffset>316637</wp:posOffset>
+            </wp:positionV>
+            <wp:extent cx="4723130" cy="2558415"/>
+            <wp:effectExtent l="0" t="0" r="1270" b="0"/>
+            <wp:wrapTopAndBottom/>
+            <wp:docPr id="1981015242" name="Picture 14"/>
+            <wp:cNvGraphicFramePr>
+              <a:graphicFrameLocks xmlns:a="http://schemas.openxmlformats.org/drawingml/2006/main" noChangeAspect="1"/>
+            </wp:cNvGraphicFramePr>
+            <a:graphic xmlns:a="http://schemas.openxmlformats.org/drawingml/2006/main">
+              <a:graphicData uri="http://schemas.openxmlformats.org/drawingml/2006/picture">
+                <pic:pic xmlns:pic="http://schemas.openxmlformats.org/drawingml/2006/picture">
+                  <pic:nvPicPr>
+                    <pic:cNvPr id="1981015242" name="Picture 1981015242"/>
+                    <pic:cNvPicPr/>
+                  </pic:nvPicPr>
+                  <pic:blipFill>
+                    <a:blip r:embed="rId53" cstate="print">
+                      <a:extLst>
+                        <a:ext uri="{28A0092B-C50C-407E-A947-70E740481C1C}">
+                          <a14:useLocalDpi xmlns:a14="http://schemas.microsoft.com/office/drawing/2010/main" val="0"/>
+                        </a:ext>
+                      </a:extLst>
+                    </a:blip>
+                    <a:stretch>
+                      <a:fillRect/>
+                    </a:stretch>
+                  </pic:blipFill>
+                  <pic:spPr>
+                    <a:xfrm>
+                      <a:off x="0" y="0"/>
+                      <a:ext cx="4723130" cy="2558415"/>
+                    </a:xfrm>
+                    <a:prstGeom prst="rect">
+                      <a:avLst/>
+                    </a:prstGeom>
+                  </pic:spPr>
+                </pic:pic>
+              </a:graphicData>
+            </a:graphic>
+          </wp:anchor>
+        </w:drawing>
+      </w:r>
+      <w:proofErr w:type="spellStart"/>
+      <w:r>
+        <w:t>Superadmin</w:t>
+      </w:r>
+      <w:proofErr w:type="spellEnd"/>
+    </w:p>
+    <w:p>
+      <w:pPr>
+        <w:pStyle w:val="Subtitle"/>
+      </w:pPr>
+      <w:r>
+        <w:t xml:space="preserve">Svi </w:t>
+      </w:r>
+      <w:proofErr w:type="spellStart"/>
+      <w:r>
+        <w:t>admini</w:t>
+      </w:r>
+      <w:proofErr w:type="spellEnd"/>
+    </w:p>
+    <w:p/>
+    <w:p>
+      <w:pPr>
+        <w:spacing w:before="0"/>
+        <w:jc w:val="left"/>
+      </w:pPr>
+      <w:r>
+        <w:br w:type="page"/>
+      </w:r>
+    </w:p>
+    <w:p>
+      <w:pPr>
+        <w:pStyle w:val="Subtitle"/>
+      </w:pPr>
+      <w:r>
+        <w:rPr>
+          <w:noProof/>
+        </w:rPr>
+        <w:lastRenderedPageBreak/>
+        <w:drawing>
+          <wp:anchor distT="0" distB="0" distL="114300" distR="114300" simplePos="0" relativeHeight="251749376" behindDoc="0" locked="0" layoutInCell="1" allowOverlap="1" wp14:anchorId="67BDBEFA" wp14:editId="34A55BC3">
+            <wp:simplePos x="0" y="0"/>
+            <wp:positionH relativeFrom="margin">
+              <wp:align>right</wp:align>
+            </wp:positionH>
+            <wp:positionV relativeFrom="paragraph">
+              <wp:posOffset>105</wp:posOffset>
+            </wp:positionV>
+            <wp:extent cx="4723130" cy="2558415"/>
+            <wp:effectExtent l="0" t="0" r="1270" b="0"/>
+            <wp:wrapTopAndBottom/>
+            <wp:docPr id="446609654" name="Picture 15"/>
+            <wp:cNvGraphicFramePr>
+              <a:graphicFrameLocks xmlns:a="http://schemas.openxmlformats.org/drawingml/2006/main" noChangeAspect="1"/>
+            </wp:cNvGraphicFramePr>
+            <a:graphic xmlns:a="http://schemas.openxmlformats.org/drawingml/2006/main">
+              <a:graphicData uri="http://schemas.openxmlformats.org/drawingml/2006/picture">
+                <pic:pic xmlns:pic="http://schemas.openxmlformats.org/drawingml/2006/picture">
+                  <pic:nvPicPr>
+                    <pic:cNvPr id="446609654" name="Picture 446609654"/>
+                    <pic:cNvPicPr/>
+                  </pic:nvPicPr>
+                  <pic:blipFill>
+                    <a:blip r:embed="rId54" cstate="print">
+                      <a:extLst>
+                        <a:ext uri="{28A0092B-C50C-407E-A947-70E740481C1C}">
+                          <a14:useLocalDpi xmlns:a14="http://schemas.microsoft.com/office/drawing/2010/main" val="0"/>
+                        </a:ext>
+                      </a:extLst>
+                    </a:blip>
+                    <a:stretch>
+                      <a:fillRect/>
+                    </a:stretch>
+                  </pic:blipFill>
+                  <pic:spPr>
+                    <a:xfrm>
+                      <a:off x="0" y="0"/>
+                      <a:ext cx="4723130" cy="2558415"/>
+                    </a:xfrm>
+                    <a:prstGeom prst="rect">
+                      <a:avLst/>
+                    </a:prstGeom>
+                  </pic:spPr>
+                </pic:pic>
+              </a:graphicData>
+            </a:graphic>
+          </wp:anchor>
+        </w:drawing>
+      </w:r>
+      <w:r>
+        <w:t xml:space="preserve">Pravljenje </w:t>
+      </w:r>
+      <w:proofErr w:type="spellStart"/>
+      <w:r>
+        <w:t>admina</w:t>
+      </w:r>
+      <w:proofErr w:type="spellEnd"/>
+      <w:r>
+        <w:t xml:space="preserve"> </w:t>
+      </w:r>
+    </w:p>
+    <w:p>
+      <w:pPr>
+        <w:pStyle w:val="Heading4"/>
+      </w:pPr>
+      <w:r>
+        <w:rPr>
+          <w:noProof/>
+        </w:rPr>
+        <w:drawing>
+          <wp:anchor distT="0" distB="0" distL="114300" distR="114300" simplePos="0" relativeHeight="251750400" behindDoc="0" locked="0" layoutInCell="1" allowOverlap="1" wp14:anchorId="0BF6D079" wp14:editId="0FE54686">
+            <wp:simplePos x="0" y="0"/>
+            <wp:positionH relativeFrom="margin">
+              <wp:align>right</wp:align>
+            </wp:positionH>
+            <wp:positionV relativeFrom="paragraph">
+              <wp:posOffset>383171</wp:posOffset>
+            </wp:positionV>
+            <wp:extent cx="4723130" cy="2182495"/>
+            <wp:effectExtent l="0" t="0" r="1270" b="8255"/>
+            <wp:wrapTopAndBottom/>
+            <wp:docPr id="2062124104" name="Picture 16"/>
+            <wp:cNvGraphicFramePr>
+              <a:graphicFrameLocks xmlns:a="http://schemas.openxmlformats.org/drawingml/2006/main" noChangeAspect="1"/>
+            </wp:cNvGraphicFramePr>
+            <a:graphic xmlns:a="http://schemas.openxmlformats.org/drawingml/2006/main">
+              <a:graphicData uri="http://schemas.openxmlformats.org/drawingml/2006/picture">
+                <pic:pic xmlns:pic="http://schemas.openxmlformats.org/drawingml/2006/picture">
+                  <pic:nvPicPr>
+                    <pic:cNvPr id="2062124104" name="Picture 2062124104"/>
+                    <pic:cNvPicPr/>
+                  </pic:nvPicPr>
+                  <pic:blipFill rotWithShape="1">
+                    <a:blip r:embed="rId55" cstate="print">
+                      <a:extLst>
+                        <a:ext uri="{28A0092B-C50C-407E-A947-70E740481C1C}">
+                          <a14:useLocalDpi xmlns:a14="http://schemas.microsoft.com/office/drawing/2010/main" val="0"/>
+                        </a:ext>
+                      </a:extLst>
+                    </a:blip>
+                    <a:srcRect t="14670"/>
+                    <a:stretch/>
+                  </pic:blipFill>
+                  <pic:spPr bwMode="auto">
+                    <a:xfrm>
+                      <a:off x="0" y="0"/>
+                      <a:ext cx="4723130" cy="2182495"/>
+                    </a:xfrm>
+                    <a:prstGeom prst="rect">
+                      <a:avLst/>
+                    </a:prstGeom>
+                    <a:ln>
+                      <a:noFill/>
+                    </a:ln>
+                    <a:extLst>
+                      <a:ext uri="{53640926-AAD7-44D8-BBD7-CCE9431645EC}">
+                        <a14:shadowObscured xmlns:a14="http://schemas.microsoft.com/office/drawing/2010/main"/>
+                      </a:ext>
+                    </a:extLst>
+                  </pic:spPr>
+                </pic:pic>
+              </a:graphicData>
+            </a:graphic>
+            <wp14:sizeRelV relativeFrom="margin">
+              <wp14:pctHeight>0</wp14:pctHeight>
+            </wp14:sizeRelV>
+          </wp:anchor>
+        </w:drawing>
+      </w:r>
+      <w:r>
+        <w:t xml:space="preserve">Mušterija, Prodavac, </w:t>
+      </w:r>
+      <w:proofErr w:type="spellStart"/>
+      <w:r>
+        <w:t>Admin</w:t>
+      </w:r>
+      <w:proofErr w:type="spellEnd"/>
+    </w:p>
+    <w:p>
+      <w:pPr>
+        <w:pStyle w:val="Subtitle"/>
+      </w:pPr>
+      <w:r>
+        <w:t>Promena ličnih informacija</w:t>
+      </w:r>
+    </w:p>
+    <w:p/>
+    <w:p/>
     <w:p/>
     <w:sectPr>
       <w:pgSz w:w="10318" w:h="14570" w:code="13"/>

</xml_diff>

<commit_message>
popravljen izgled korisnickog interfejsa
</commit_message>
<xml_diff>
--- a/Diplomski rad.docx
+++ b/Diplomski rad.docx
@@ -8082,29 +8082,21 @@
         <w:pStyle w:val="Heading4"/>
       </w:pPr>
       <w:r>
-        <w:t>Ne registrovani korisnik</w:t>
-      </w:r>
-    </w:p>
-    <w:p>
-      <w:pPr>
-        <w:pStyle w:val="Subtitle"/>
-      </w:pPr>
-      <w:r>
         <w:rPr>
           <w:noProof/>
         </w:rPr>
         <w:drawing>
-          <wp:anchor distT="0" distB="0" distL="114300" distR="114300" simplePos="0" relativeHeight="251715584" behindDoc="0" locked="0" layoutInCell="1" allowOverlap="1" wp14:anchorId="74587F8D" wp14:editId="0A5C6916">
+          <wp:anchor distT="0" distB="0" distL="114300" distR="114300" simplePos="0" relativeHeight="251715584" behindDoc="0" locked="0" layoutInCell="1" allowOverlap="1" wp14:anchorId="74587F8D" wp14:editId="56089090">
             <wp:simplePos x="0" y="0"/>
             <wp:positionH relativeFrom="margin">
-              <wp:align>center</wp:align>
+              <wp:align>right</wp:align>
             </wp:positionH>
-            <wp:positionV relativeFrom="paragraph">
-              <wp:posOffset>2239010</wp:posOffset>
+            <wp:positionV relativeFrom="page">
+              <wp:posOffset>3187065</wp:posOffset>
             </wp:positionV>
-            <wp:extent cx="2806700" cy="1583690"/>
+            <wp:extent cx="2466340" cy="1391285"/>
             <wp:effectExtent l="0" t="0" r="0" b="0"/>
-            <wp:wrapTopAndBottom/>
+            <wp:wrapSquare wrapText="bothSides"/>
             <wp:docPr id="1468574421" name="Picture 9"/>
             <wp:cNvGraphicFramePr>
               <a:graphicFrameLocks xmlns:a="http://schemas.openxmlformats.org/drawingml/2006/main" noChangeAspect="1"/>
@@ -8131,7 +8123,7 @@
                   <pic:spPr>
                     <a:xfrm>
                       <a:off x="0" y="0"/>
-                      <a:ext cx="2806700" cy="1583690"/>
+                      <a:ext cx="2466340" cy="1391285"/>
                     </a:xfrm>
                     <a:prstGeom prst="rect">
                       <a:avLst/>
@@ -8154,17 +8146,17 @@
           <w:noProof/>
         </w:rPr>
         <w:drawing>
-          <wp:anchor distT="0" distB="0" distL="114300" distR="114300" simplePos="0" relativeHeight="251714560" behindDoc="0" locked="0" layoutInCell="1" allowOverlap="1" wp14:anchorId="249EB3B7" wp14:editId="13B7D962">
+          <wp:anchor distT="0" distB="0" distL="114300" distR="114300" simplePos="0" relativeHeight="251714560" behindDoc="0" locked="0" layoutInCell="1" allowOverlap="1" wp14:anchorId="249EB3B7" wp14:editId="752C4042">
             <wp:simplePos x="0" y="0"/>
             <wp:positionH relativeFrom="margin">
-              <wp:align>center</wp:align>
+              <wp:align>left</wp:align>
             </wp:positionH>
-            <wp:positionV relativeFrom="paragraph">
-              <wp:posOffset>80010</wp:posOffset>
+            <wp:positionV relativeFrom="page">
+              <wp:posOffset>3157220</wp:posOffset>
             </wp:positionV>
-            <wp:extent cx="2429510" cy="1803400"/>
-            <wp:effectExtent l="0" t="0" r="8890" b="6350"/>
-            <wp:wrapTopAndBottom/>
+            <wp:extent cx="1905000" cy="1413510"/>
+            <wp:effectExtent l="0" t="0" r="0" b="0"/>
+            <wp:wrapSquare wrapText="bothSides"/>
             <wp:docPr id="1280276408" name="Picture 8"/>
             <wp:cNvGraphicFramePr>
               <a:graphicFrameLocks xmlns:a="http://schemas.openxmlformats.org/drawingml/2006/main" noChangeAspect="1"/>
@@ -8177,7 +8169,7 @@
                     <pic:cNvPicPr/>
                   </pic:nvPicPr>
                   <pic:blipFill>
-                    <a:blip r:embed="rId21">
+                    <a:blip r:embed="rId21" cstate="print">
                       <a:extLst>
                         <a:ext uri="{28A0092B-C50C-407E-A947-70E740481C1C}">
                           <a14:useLocalDpi xmlns:a14="http://schemas.microsoft.com/office/drawing/2010/main" val="0"/>
@@ -8191,7 +8183,7 @@
                   <pic:spPr>
                     <a:xfrm>
                       <a:off x="0" y="0"/>
-                      <a:ext cx="2429510" cy="1803400"/>
+                      <a:ext cx="1905000" cy="1413510"/>
                     </a:xfrm>
                     <a:prstGeom prst="rect">
                       <a:avLst/>
@@ -8210,6 +8202,25 @@
         </w:drawing>
       </w:r>
       <w:r>
+        <w:t>Ne registrovani korisnik</w:t>
+      </w:r>
+    </w:p>
+    <w:p>
+      <w:pPr>
+        <w:pStyle w:val="Subtitle"/>
+        <w:sectPr>
+          <w:pgSz w:w="10318" w:h="14570" w:code="13"/>
+          <w:pgMar w:top="1440" w:right="1440" w:bottom="1440" w:left="1440" w:header="708" w:footer="708" w:gutter="0"/>
+          <w:cols w:space="708"/>
+          <w:docGrid w:linePitch="360"/>
+        </w:sectPr>
+      </w:pPr>
+    </w:p>
+    <w:p>
+      <w:pPr>
+        <w:pStyle w:val="Subtitle"/>
+      </w:pPr>
+      <w:r>
         <w:t>Login pop-</w:t>
       </w:r>
       <w:proofErr w:type="spellStart"/>
@@ -8217,6 +8228,9 @@
         <w:t>up</w:t>
       </w:r>
       <w:proofErr w:type="spellEnd"/>
+      <w:r>
+        <w:t xml:space="preserve"> prozor</w:t>
+      </w:r>
     </w:p>
     <w:p>
       <w:pPr>
@@ -8231,11 +8245,29 @@
       </w:r>
       <w:proofErr w:type="spellEnd"/>
       <w:r>
+        <w:t xml:space="preserve"> </w:t>
+      </w:r>
+      <w:r>
+        <w:t>prozor</w:t>
+      </w:r>
+      <w:r>
         <w:t xml:space="preserve"> z</w:t>
       </w:r>
       <w:r>
         <w:t>aboravljena lozinka, slanje linka za promenu lozinke</w:t>
       </w:r>
+    </w:p>
+    <w:p>
+      <w:pPr>
+        <w:pStyle w:val="Subtitle"/>
+        <w:sectPr>
+          <w:type w:val="continuous"/>
+          <w:pgSz w:w="10318" w:h="14570" w:code="13"/>
+          <w:pgMar w:top="1440" w:right="1440" w:bottom="1440" w:left="1440" w:header="708" w:footer="708" w:gutter="0"/>
+          <w:cols w:num="2" w:space="708"/>
+          <w:docGrid w:linePitch="360"/>
+        </w:sectPr>
+      </w:pPr>
     </w:p>
     <w:p>
       <w:pPr>
@@ -8245,19 +8277,18 @@
         <w:rPr>
           <w:noProof/>
         </w:rPr>
-        <w:lastRenderedPageBreak/>
         <w:drawing>
-          <wp:anchor distT="0" distB="0" distL="114300" distR="114300" simplePos="0" relativeHeight="251717632" behindDoc="0" locked="0" layoutInCell="1" allowOverlap="1" wp14:anchorId="4A6FB68E" wp14:editId="1096AD34">
+          <wp:anchor distT="0" distB="0" distL="114300" distR="114300" simplePos="0" relativeHeight="251717632" behindDoc="0" locked="0" layoutInCell="1" allowOverlap="1" wp14:anchorId="4A6FB68E" wp14:editId="4EBA088F">
             <wp:simplePos x="0" y="0"/>
             <wp:positionH relativeFrom="margin">
-              <wp:posOffset>828040</wp:posOffset>
+              <wp:align>right</wp:align>
             </wp:positionH>
-            <wp:positionV relativeFrom="paragraph">
-              <wp:posOffset>2715895</wp:posOffset>
+            <wp:positionV relativeFrom="page">
+              <wp:posOffset>5240655</wp:posOffset>
             </wp:positionV>
-            <wp:extent cx="3065780" cy="3473450"/>
-            <wp:effectExtent l="0" t="0" r="1270" b="0"/>
-            <wp:wrapTopAndBottom/>
+            <wp:extent cx="2320925" cy="2630170"/>
+            <wp:effectExtent l="0" t="0" r="3175" b="0"/>
+            <wp:wrapSquare wrapText="bothSides"/>
             <wp:docPr id="2113886369" name="Picture 11"/>
             <wp:cNvGraphicFramePr>
               <a:graphicFrameLocks xmlns:a="http://schemas.openxmlformats.org/drawingml/2006/main" noChangeAspect="1"/>
@@ -8284,7 +8315,7 @@
                   <pic:spPr>
                     <a:xfrm>
                       <a:off x="0" y="0"/>
-                      <a:ext cx="3065780" cy="3473450"/>
+                      <a:ext cx="2320925" cy="2630170"/>
                     </a:xfrm>
                     <a:prstGeom prst="rect">
                       <a:avLst/>
@@ -8307,17 +8338,17 @@
           <w:noProof/>
         </w:rPr>
         <w:drawing>
-          <wp:anchor distT="0" distB="0" distL="114300" distR="114300" simplePos="0" relativeHeight="251716608" behindDoc="0" locked="0" layoutInCell="1" allowOverlap="1" wp14:anchorId="72431236" wp14:editId="528BA27D">
+          <wp:anchor distT="0" distB="0" distL="114300" distR="114300" simplePos="0" relativeHeight="251716608" behindDoc="0" locked="0" layoutInCell="1" allowOverlap="1" wp14:anchorId="72431236" wp14:editId="15A850B0">
             <wp:simplePos x="0" y="0"/>
             <wp:positionH relativeFrom="margin">
-              <wp:align>center</wp:align>
+              <wp:posOffset>261896</wp:posOffset>
             </wp:positionH>
-            <wp:positionV relativeFrom="paragraph">
-              <wp:posOffset>0</wp:posOffset>
+            <wp:positionV relativeFrom="page">
+              <wp:posOffset>5567045</wp:posOffset>
             </wp:positionV>
-            <wp:extent cx="2075180" cy="2305050"/>
-            <wp:effectExtent l="0" t="0" r="1270" b="0"/>
-            <wp:wrapTopAndBottom/>
+            <wp:extent cx="1692275" cy="1879600"/>
+            <wp:effectExtent l="0" t="0" r="3175" b="6350"/>
+            <wp:wrapSquare wrapText="bothSides"/>
             <wp:docPr id="1405077302" name="Picture 10"/>
             <wp:cNvGraphicFramePr>
               <a:graphicFrameLocks xmlns:a="http://schemas.openxmlformats.org/drawingml/2006/main" noChangeAspect="1"/>
@@ -8344,7 +8375,7 @@
                   <pic:spPr>
                     <a:xfrm>
                       <a:off x="0" y="0"/>
-                      <a:ext cx="2075180" cy="2305050"/>
+                      <a:ext cx="1692275" cy="1879600"/>
                     </a:xfrm>
                     <a:prstGeom prst="rect">
                       <a:avLst/>
@@ -8362,42 +8393,43 @@
           </wp:anchor>
         </w:drawing>
       </w:r>
-      <w:r>
-        <w:t>Promena lozinke</w:t>
-      </w:r>
-      <w:r>
-        <w:t xml:space="preserve"> pop-</w:t>
+    </w:p>
+    <w:p>
+      <w:pPr>
+        <w:pStyle w:val="Subtitle"/>
+      </w:pPr>
+      <w:r>
+        <w:t>Promena lozinke pop-</w:t>
       </w:r>
       <w:proofErr w:type="spellStart"/>
       <w:r>
         <w:t>up</w:t>
       </w:r>
       <w:proofErr w:type="spellEnd"/>
+      <w:r>
+        <w:t xml:space="preserve"> prozor</w:t>
+      </w:r>
     </w:p>
     <w:p>
       <w:pPr>
         <w:pStyle w:val="Subtitle"/>
       </w:pPr>
-      <w:r>
-        <w:t>Registracija</w:t>
-      </w:r>
-      <w:r>
-        <w:t xml:space="preserve"> pop-</w:t>
+    </w:p>
+    <w:p>
+      <w:pPr>
+        <w:pStyle w:val="Subtitle"/>
+        <w:jc w:val="right"/>
+      </w:pPr>
+      <w:r>
+        <w:t>Registracija pop-</w:t>
       </w:r>
       <w:proofErr w:type="spellStart"/>
       <w:r>
         <w:t>up</w:t>
       </w:r>
       <w:proofErr w:type="spellEnd"/>
-    </w:p>
-    <w:p/>
-    <w:p>
-      <w:pPr>
-        <w:spacing w:before="0"/>
-        <w:jc w:val="left"/>
-      </w:pPr>
-      <w:r>
-        <w:br w:type="page"/>
+      <w:r>
+        <w:t xml:space="preserve"> prozor</w:t>
       </w:r>
     </w:p>
     <w:p>
@@ -8410,74 +8442,7 @@
         </w:rPr>
         <w:lastRenderedPageBreak/>
         <w:drawing>
-          <wp:anchor distT="0" distB="0" distL="114300" distR="114300" simplePos="0" relativeHeight="251719680" behindDoc="0" locked="0" layoutInCell="1" allowOverlap="1" wp14:anchorId="3DE3A0D1" wp14:editId="6E73A6A2">
-            <wp:simplePos x="0" y="0"/>
-            <wp:positionH relativeFrom="margin">
-              <wp:align>center</wp:align>
-            </wp:positionH>
-            <wp:positionV relativeFrom="paragraph">
-              <wp:posOffset>1397000</wp:posOffset>
-            </wp:positionV>
-            <wp:extent cx="3130550" cy="998855"/>
-            <wp:effectExtent l="0" t="0" r="0" b="0"/>
-            <wp:wrapTopAndBottom/>
-            <wp:docPr id="2077844969" name="Picture 13"/>
-            <wp:cNvGraphicFramePr>
-              <a:graphicFrameLocks xmlns:a="http://schemas.openxmlformats.org/drawingml/2006/main" noChangeAspect="1"/>
-            </wp:cNvGraphicFramePr>
-            <a:graphic xmlns:a="http://schemas.openxmlformats.org/drawingml/2006/main">
-              <a:graphicData uri="http://schemas.openxmlformats.org/drawingml/2006/picture">
-                <pic:pic xmlns:pic="http://schemas.openxmlformats.org/drawingml/2006/picture">
-                  <pic:nvPicPr>
-                    <pic:cNvPr id="2077844969" name="Picture 2077844969"/>
-                    <pic:cNvPicPr/>
-                  </pic:nvPicPr>
-                  <pic:blipFill rotWithShape="1">
-                    <a:blip r:embed="rId24">
-                      <a:extLst>
-                        <a:ext uri="{28A0092B-C50C-407E-A947-70E740481C1C}">
-                          <a14:useLocalDpi xmlns:a14="http://schemas.microsoft.com/office/drawing/2010/main" val="0"/>
-                        </a:ext>
-                      </a:extLst>
-                    </a:blip>
-                    <a:srcRect r="1452" b="3346"/>
-                    <a:stretch/>
-                  </pic:blipFill>
-                  <pic:spPr bwMode="auto">
-                    <a:xfrm>
-                      <a:off x="0" y="0"/>
-                      <a:ext cx="3130550" cy="998855"/>
-                    </a:xfrm>
-                    <a:prstGeom prst="rect">
-                      <a:avLst/>
-                    </a:prstGeom>
-                    <a:ln>
-                      <a:noFill/>
-                    </a:ln>
-                    <a:extLst>
-                      <a:ext uri="{53640926-AAD7-44D8-BBD7-CCE9431645EC}">
-                        <a14:shadowObscured xmlns:a14="http://schemas.microsoft.com/office/drawing/2010/main"/>
-                      </a:ext>
-                    </a:extLst>
-                  </pic:spPr>
-                </pic:pic>
-              </a:graphicData>
-            </a:graphic>
-            <wp14:sizeRelH relativeFrom="margin">
-              <wp14:pctWidth>0</wp14:pctWidth>
-            </wp14:sizeRelH>
-            <wp14:sizeRelV relativeFrom="margin">
-              <wp14:pctHeight>0</wp14:pctHeight>
-            </wp14:sizeRelV>
-          </wp:anchor>
-        </w:drawing>
-      </w:r>
-      <w:r>
-        <w:rPr>
-          <w:noProof/>
-        </w:rPr>
-        <w:drawing>
-          <wp:anchor distT="0" distB="0" distL="114300" distR="114300" simplePos="0" relativeHeight="251718656" behindDoc="0" locked="0" layoutInCell="1" allowOverlap="1" wp14:anchorId="6B5E7806" wp14:editId="58413937">
+          <wp:anchor distT="0" distB="0" distL="114300" distR="114300" simplePos="0" relativeHeight="251718656" behindDoc="0" locked="0" layoutInCell="1" allowOverlap="1" wp14:anchorId="6B5E7806" wp14:editId="3B8DF6EA">
             <wp:simplePos x="0" y="0"/>
             <wp:positionH relativeFrom="margin">
               <wp:align>center</wp:align>
@@ -8500,7 +8465,7 @@
                     <pic:cNvPicPr/>
                   </pic:nvPicPr>
                   <pic:blipFill>
-                    <a:blip r:embed="rId25">
+                    <a:blip r:embed="rId24">
                       <a:extLst>
                         <a:ext uri="{28A0092B-C50C-407E-A947-70E740481C1C}">
                           <a14:useLocalDpi xmlns:a14="http://schemas.microsoft.com/office/drawing/2010/main" val="0"/>
@@ -8543,13 +8508,14 @@
         <w:t>up</w:t>
       </w:r>
       <w:proofErr w:type="spellEnd"/>
-    </w:p>
-    <w:p>
-      <w:pPr>
-        <w:pStyle w:val="Subtitle"/>
-      </w:pPr>
-      <w:r>
-        <w:t xml:space="preserve">Verifikacija mejla za budućeg </w:t>
+      <w:r>
+        <w:t xml:space="preserve"> prozor</w:t>
+      </w:r>
+      <w:r>
+        <w:t xml:space="preserve"> i v</w:t>
+      </w:r>
+      <w:r>
+        <w:t xml:space="preserve">erifikacija mejla za budućeg </w:t>
       </w:r>
       <w:proofErr w:type="spellStart"/>
       <w:r>
@@ -8564,6 +8530,9 @@
         <w:t>up</w:t>
       </w:r>
       <w:proofErr w:type="spellEnd"/>
+      <w:r>
+        <w:t xml:space="preserve"> prozor</w:t>
+      </w:r>
     </w:p>
     <w:p>
       <w:pPr>
@@ -8592,7 +8561,7 @@
           <w:noProof/>
         </w:rPr>
         <w:drawing>
-          <wp:anchor distT="0" distB="0" distL="114300" distR="114300" simplePos="0" relativeHeight="251720704" behindDoc="0" locked="0" layoutInCell="1" allowOverlap="1" wp14:anchorId="1EBA3AC0" wp14:editId="511F7C5F">
+          <wp:anchor distT="0" distB="0" distL="114300" distR="114300" simplePos="0" relativeHeight="251720704" behindDoc="0" locked="0" layoutInCell="1" allowOverlap="1" wp14:anchorId="1EBA3AC0" wp14:editId="52ADEE5C">
             <wp:simplePos x="0" y="0"/>
             <wp:positionH relativeFrom="margin">
               <wp:posOffset>-1270</wp:posOffset>
@@ -8615,7 +8584,7 @@
                     <pic:cNvPicPr/>
                   </pic:nvPicPr>
                   <pic:blipFill>
-                    <a:blip r:embed="rId26" cstate="print">
+                    <a:blip r:embed="rId25" cstate="print">
                       <a:extLst>
                         <a:ext uri="{28A0092B-C50C-407E-A947-70E740481C1C}">
                           <a14:useLocalDpi xmlns:a14="http://schemas.microsoft.com/office/drawing/2010/main" val="0"/>
@@ -8663,15 +8632,93 @@
         <w:pStyle w:val="Subtitle"/>
       </w:pPr>
       <w:r>
+        <w:rPr>
+          <w:noProof/>
+        </w:rPr>
+        <w:drawing>
+          <wp:anchor distT="0" distB="0" distL="114300" distR="114300" simplePos="0" relativeHeight="251721728" behindDoc="0" locked="0" layoutInCell="1" allowOverlap="1" wp14:anchorId="4399B837" wp14:editId="723C5D14">
+            <wp:simplePos x="0" y="0"/>
+            <wp:positionH relativeFrom="margin">
+              <wp:align>left</wp:align>
+            </wp:positionH>
+            <wp:positionV relativeFrom="paragraph">
+              <wp:posOffset>3111190</wp:posOffset>
+            </wp:positionV>
+            <wp:extent cx="3054350" cy="2035810"/>
+            <wp:effectExtent l="0" t="0" r="0" b="2540"/>
+            <wp:wrapSquare wrapText="bothSides"/>
+            <wp:docPr id="1506260697" name="Picture 15"/>
+            <wp:cNvGraphicFramePr>
+              <a:graphicFrameLocks xmlns:a="http://schemas.openxmlformats.org/drawingml/2006/main" noChangeAspect="1"/>
+            </wp:cNvGraphicFramePr>
+            <a:graphic xmlns:a="http://schemas.openxmlformats.org/drawingml/2006/main">
+              <a:graphicData uri="http://schemas.openxmlformats.org/drawingml/2006/picture">
+                <pic:pic xmlns:pic="http://schemas.openxmlformats.org/drawingml/2006/picture">
+                  <pic:nvPicPr>
+                    <pic:cNvPr id="1506260697" name="Picture 1506260697"/>
+                    <pic:cNvPicPr/>
+                  </pic:nvPicPr>
+                  <pic:blipFill>
+                    <a:blip r:embed="rId26">
+                      <a:extLst>
+                        <a:ext uri="{28A0092B-C50C-407E-A947-70E740481C1C}">
+                          <a14:useLocalDpi xmlns:a14="http://schemas.microsoft.com/office/drawing/2010/main" val="0"/>
+                        </a:ext>
+                      </a:extLst>
+                    </a:blip>
+                    <a:stretch>
+                      <a:fillRect/>
+                    </a:stretch>
+                  </pic:blipFill>
+                  <pic:spPr>
+                    <a:xfrm>
+                      <a:off x="0" y="0"/>
+                      <a:ext cx="3054350" cy="2035810"/>
+                    </a:xfrm>
+                    <a:prstGeom prst="rect">
+                      <a:avLst/>
+                    </a:prstGeom>
+                  </pic:spPr>
+                </pic:pic>
+              </a:graphicData>
+            </a:graphic>
+            <wp14:sizeRelH relativeFrom="margin">
+              <wp14:pctWidth>0</wp14:pctWidth>
+            </wp14:sizeRelH>
+            <wp14:sizeRelV relativeFrom="margin">
+              <wp14:pctHeight>0</wp14:pctHeight>
+            </wp14:sizeRelV>
+          </wp:anchor>
+        </w:drawing>
+      </w:r>
+      <w:r>
         <w:t>Početna strana</w:t>
       </w:r>
     </w:p>
-    <w:p/>
-    <w:p>
-      <w:pPr>
-        <w:spacing w:before="0"/>
-        <w:jc w:val="left"/>
-      </w:pPr>
+    <w:p>
+      <w:pPr>
+        <w:pStyle w:val="Subtitle"/>
+        <w:jc w:val="both"/>
+      </w:pPr>
+    </w:p>
+    <w:p>
+      <w:pPr>
+        <w:pStyle w:val="Subtitle"/>
+      </w:pPr>
+      <w:r>
+        <w:t>Filtriranje po kategorijama ( tipovima ) pop-</w:t>
+      </w:r>
+      <w:proofErr w:type="spellStart"/>
+      <w:r>
+        <w:t>up</w:t>
+      </w:r>
+      <w:proofErr w:type="spellEnd"/>
+      <w:r>
+        <w:t xml:space="preserve"> prozor</w:t>
+      </w:r>
+      <w:r>
+        <w:t xml:space="preserve"> </w:t>
+      </w:r>
       <w:r>
         <w:br w:type="page"/>
       </w:r>
@@ -8686,13 +8733,13 @@
         </w:rPr>
         <w:lastRenderedPageBreak/>
         <w:drawing>
-          <wp:anchor distT="0" distB="0" distL="114300" distR="114300" simplePos="0" relativeHeight="251722752" behindDoc="0" locked="0" layoutInCell="1" allowOverlap="1" wp14:anchorId="5D954BE7" wp14:editId="0217D63B">
+          <wp:anchor distT="0" distB="0" distL="114300" distR="114300" simplePos="0" relativeHeight="251722752" behindDoc="0" locked="0" layoutInCell="1" allowOverlap="1" wp14:anchorId="5D954BE7" wp14:editId="368A4D8F">
             <wp:simplePos x="0" y="0"/>
             <wp:positionH relativeFrom="margin">
               <wp:align>center</wp:align>
             </wp:positionH>
             <wp:positionV relativeFrom="paragraph">
-              <wp:posOffset>2381250</wp:posOffset>
+              <wp:posOffset>103</wp:posOffset>
             </wp:positionV>
             <wp:extent cx="2768600" cy="1167130"/>
             <wp:effectExtent l="0" t="0" r="0" b="0"/>
@@ -8742,121 +8789,51 @@
         </w:drawing>
       </w:r>
       <w:r>
+        <w:t>Filtriranje po ocenama pop-</w:t>
+      </w:r>
+      <w:proofErr w:type="spellStart"/>
+      <w:r>
+        <w:t>up</w:t>
+      </w:r>
+      <w:proofErr w:type="spellEnd"/>
+      <w:r>
+        <w:t xml:space="preserve"> prozor</w:t>
+      </w:r>
+    </w:p>
+    <w:p>
+      <w:pPr>
+        <w:pStyle w:val="Heading3"/>
+      </w:pPr>
+      <w:proofErr w:type="spellStart"/>
+      <w:r>
+        <w:t>Product</w:t>
+      </w:r>
+      <w:proofErr w:type="spellEnd"/>
+      <w:r>
+        <w:t xml:space="preserve"> Management </w:t>
+      </w:r>
+      <w:proofErr w:type="spellStart"/>
+      <w:r>
+        <w:t>Mikrofrontend</w:t>
+      </w:r>
+      <w:proofErr w:type="spellEnd"/>
+    </w:p>
+    <w:p>
+      <w:pPr>
+        <w:pStyle w:val="Heading4"/>
+      </w:pPr>
+      <w:r>
         <w:rPr>
           <w:noProof/>
         </w:rPr>
         <w:drawing>
-          <wp:anchor distT="0" distB="0" distL="114300" distR="114300" simplePos="0" relativeHeight="251721728" behindDoc="0" locked="0" layoutInCell="1" allowOverlap="1" wp14:anchorId="4399B837" wp14:editId="164BF3DF">
+          <wp:anchor distT="0" distB="0" distL="114300" distR="114300" simplePos="0" relativeHeight="251723776" behindDoc="0" locked="0" layoutInCell="1" allowOverlap="1" wp14:anchorId="5E007F07" wp14:editId="6105A600">
             <wp:simplePos x="0" y="0"/>
             <wp:positionH relativeFrom="margin">
-              <wp:align>center</wp:align>
+              <wp:posOffset>-1270</wp:posOffset>
             </wp:positionH>
             <wp:positionV relativeFrom="paragraph">
-              <wp:posOffset>0</wp:posOffset>
-            </wp:positionV>
-            <wp:extent cx="3054350" cy="2035810"/>
-            <wp:effectExtent l="0" t="0" r="0" b="2540"/>
-            <wp:wrapTopAndBottom/>
-            <wp:docPr id="1506260697" name="Picture 15"/>
-            <wp:cNvGraphicFramePr>
-              <a:graphicFrameLocks xmlns:a="http://schemas.openxmlformats.org/drawingml/2006/main" noChangeAspect="1"/>
-            </wp:cNvGraphicFramePr>
-            <a:graphic xmlns:a="http://schemas.openxmlformats.org/drawingml/2006/main">
-              <a:graphicData uri="http://schemas.openxmlformats.org/drawingml/2006/picture">
-                <pic:pic xmlns:pic="http://schemas.openxmlformats.org/drawingml/2006/picture">
-                  <pic:nvPicPr>
-                    <pic:cNvPr id="1506260697" name="Picture 1506260697"/>
-                    <pic:cNvPicPr/>
-                  </pic:nvPicPr>
-                  <pic:blipFill>
-                    <a:blip r:embed="rId28">
-                      <a:extLst>
-                        <a:ext uri="{28A0092B-C50C-407E-A947-70E740481C1C}">
-                          <a14:useLocalDpi xmlns:a14="http://schemas.microsoft.com/office/drawing/2010/main" val="0"/>
-                        </a:ext>
-                      </a:extLst>
-                    </a:blip>
-                    <a:stretch>
-                      <a:fillRect/>
-                    </a:stretch>
-                  </pic:blipFill>
-                  <pic:spPr>
-                    <a:xfrm>
-                      <a:off x="0" y="0"/>
-                      <a:ext cx="3054350" cy="2035810"/>
-                    </a:xfrm>
-                    <a:prstGeom prst="rect">
-                      <a:avLst/>
-                    </a:prstGeom>
-                  </pic:spPr>
-                </pic:pic>
-              </a:graphicData>
-            </a:graphic>
-            <wp14:sizeRelH relativeFrom="margin">
-              <wp14:pctWidth>0</wp14:pctWidth>
-            </wp14:sizeRelH>
-            <wp14:sizeRelV relativeFrom="margin">
-              <wp14:pctHeight>0</wp14:pctHeight>
-            </wp14:sizeRelV>
-          </wp:anchor>
-        </w:drawing>
-      </w:r>
-      <w:r>
-        <w:t>Filtriranje po kategorijama ( tipovima ) pop-</w:t>
-      </w:r>
-      <w:proofErr w:type="spellStart"/>
-      <w:r>
-        <w:t>up</w:t>
-      </w:r>
-      <w:proofErr w:type="spellEnd"/>
-    </w:p>
-    <w:p>
-      <w:pPr>
-        <w:pStyle w:val="Subtitle"/>
-      </w:pPr>
-      <w:r>
-        <w:t>Filtriranje po ocenama pop-</w:t>
-      </w:r>
-      <w:proofErr w:type="spellStart"/>
-      <w:r>
-        <w:t>up</w:t>
-      </w:r>
-      <w:proofErr w:type="spellEnd"/>
-    </w:p>
-    <w:p>
-      <w:pPr>
-        <w:pStyle w:val="Heading3"/>
-      </w:pPr>
-      <w:proofErr w:type="spellStart"/>
-      <w:r>
-        <w:t>Product</w:t>
-      </w:r>
-      <w:proofErr w:type="spellEnd"/>
-      <w:r>
-        <w:t xml:space="preserve"> Management </w:t>
-      </w:r>
-      <w:proofErr w:type="spellStart"/>
-      <w:r>
-        <w:t>Mikrofrontend</w:t>
-      </w:r>
-      <w:proofErr w:type="spellEnd"/>
-    </w:p>
-    <w:p>
-      <w:pPr>
-        <w:pStyle w:val="Heading4"/>
-      </w:pPr>
-      <w:r>
-        <w:rPr>
-          <w:noProof/>
-        </w:rPr>
-        <w:drawing>
-          <wp:anchor distT="0" distB="0" distL="114300" distR="114300" simplePos="0" relativeHeight="251723776" behindDoc="0" locked="0" layoutInCell="1" allowOverlap="1" wp14:anchorId="5E007F07" wp14:editId="0A99FF74">
-            <wp:simplePos x="0" y="0"/>
-            <wp:positionH relativeFrom="margin">
-              <wp:align>right</wp:align>
-            </wp:positionH>
-            <wp:positionV relativeFrom="paragraph">
-              <wp:posOffset>250825</wp:posOffset>
+              <wp:posOffset>229560</wp:posOffset>
             </wp:positionV>
             <wp:extent cx="4723130" cy="2258695"/>
             <wp:effectExtent l="0" t="0" r="1270" b="8255"/>
@@ -8873,7 +8850,7 @@
                     <pic:cNvPicPr/>
                   </pic:nvPicPr>
                   <pic:blipFill rotWithShape="1">
-                    <a:blip r:embed="rId29" cstate="print">
+                    <a:blip r:embed="rId28" cstate="print">
                       <a:extLst>
                         <a:ext uri="{28A0092B-C50C-407E-A947-70E740481C1C}">
                           <a14:useLocalDpi xmlns:a14="http://schemas.microsoft.com/office/drawing/2010/main" val="0"/>
@@ -8886,7 +8863,7 @@
                   <pic:spPr bwMode="auto">
                     <a:xfrm>
                       <a:off x="0" y="0"/>
-                      <a:ext cx="4723130" cy="2258705"/>
+                      <a:ext cx="4723130" cy="2258695"/>
                     </a:xfrm>
                     <a:prstGeom prst="rect">
                       <a:avLst/>
@@ -8934,7 +8911,6 @@
         <w:rPr>
           <w:noProof/>
         </w:rPr>
-        <w:lastRenderedPageBreak/>
         <w:drawing>
           <wp:anchor distT="0" distB="0" distL="114300" distR="114300" simplePos="0" relativeHeight="251724800" behindDoc="0" locked="0" layoutInCell="1" allowOverlap="1" wp14:anchorId="1ACC30A6" wp14:editId="75B43712">
             <wp:simplePos x="0" y="0"/>
@@ -8959,7 +8935,7 @@
                     <pic:cNvPicPr/>
                   </pic:nvPicPr>
                   <pic:blipFill>
-                    <a:blip r:embed="rId30" cstate="print">
+                    <a:blip r:embed="rId29" cstate="print">
                       <a:extLst>
                         <a:ext uri="{28A0092B-C50C-407E-A947-70E740481C1C}">
                           <a14:useLocalDpi xmlns:a14="http://schemas.microsoft.com/office/drawing/2010/main" val="0"/>
@@ -8989,28 +8965,23 @@
         <w:t>Individualni produkt detaljno, sve recenzije</w:t>
       </w:r>
     </w:p>
-    <w:p/>
     <w:p>
       <w:pPr>
         <w:pStyle w:val="Heading4"/>
       </w:pPr>
-      <w:r>
-        <w:t>Mušterija</w:t>
-      </w:r>
-    </w:p>
-    <w:p>
       <w:r>
         <w:rPr>
           <w:noProof/>
         </w:rPr>
+        <w:lastRenderedPageBreak/>
         <w:drawing>
-          <wp:anchor distT="0" distB="0" distL="114300" distR="114300" simplePos="0" relativeHeight="251725824" behindDoc="0" locked="0" layoutInCell="1" allowOverlap="1" wp14:anchorId="2F9AD447" wp14:editId="7FB358C2">
+          <wp:anchor distT="0" distB="0" distL="114300" distR="114300" simplePos="0" relativeHeight="251725824" behindDoc="0" locked="0" layoutInCell="1" allowOverlap="1" wp14:anchorId="2F9AD447" wp14:editId="3FF5EEE2">
             <wp:simplePos x="0" y="0"/>
             <wp:positionH relativeFrom="margin">
               <wp:posOffset>-1270</wp:posOffset>
             </wp:positionH>
             <wp:positionV relativeFrom="paragraph">
-              <wp:posOffset>506730</wp:posOffset>
+              <wp:posOffset>336609</wp:posOffset>
             </wp:positionV>
             <wp:extent cx="4723130" cy="2231390"/>
             <wp:effectExtent l="0" t="0" r="1270" b="0"/>
@@ -9027,7 +8998,7 @@
                     <pic:cNvPicPr/>
                   </pic:nvPicPr>
                   <pic:blipFill rotWithShape="1">
-                    <a:blip r:embed="rId31" cstate="print">
+                    <a:blip r:embed="rId30" cstate="print">
                       <a:extLst>
                         <a:ext uri="{28A0092B-C50C-407E-A947-70E740481C1C}">
                           <a14:useLocalDpi xmlns:a14="http://schemas.microsoft.com/office/drawing/2010/main" val="0"/>
@@ -9063,6 +9034,9 @@
           </wp:anchor>
         </w:drawing>
       </w:r>
+      <w:r>
+        <w:t>Mušterija</w:t>
+      </w:r>
     </w:p>
     <w:p>
       <w:pPr>
@@ -9086,7 +9060,6 @@
         <w:rPr>
           <w:noProof/>
         </w:rPr>
-        <w:lastRenderedPageBreak/>
         <w:drawing>
           <wp:anchor distT="0" distB="0" distL="114300" distR="114300" simplePos="0" relativeHeight="251726848" behindDoc="0" locked="0" layoutInCell="1" allowOverlap="1" wp14:anchorId="51CEB201" wp14:editId="579CF51C">
             <wp:simplePos x="0" y="0"/>
@@ -9108,6 +9081,71 @@
                 <pic:pic xmlns:pic="http://schemas.openxmlformats.org/drawingml/2006/picture">
                   <pic:nvPicPr>
                     <pic:cNvPr id="1495415387" name="Picture 1495415387"/>
+                    <pic:cNvPicPr/>
+                  </pic:nvPicPr>
+                  <pic:blipFill>
+                    <a:blip r:embed="rId31" cstate="print">
+                      <a:extLst>
+                        <a:ext uri="{28A0092B-C50C-407E-A947-70E740481C1C}">
+                          <a14:useLocalDpi xmlns:a14="http://schemas.microsoft.com/office/drawing/2010/main" val="0"/>
+                        </a:ext>
+                      </a:extLst>
+                    </a:blip>
+                    <a:stretch>
+                      <a:fillRect/>
+                    </a:stretch>
+                  </pic:blipFill>
+                  <pic:spPr>
+                    <a:xfrm>
+                      <a:off x="0" y="0"/>
+                      <a:ext cx="4723130" cy="2558415"/>
+                    </a:xfrm>
+                    <a:prstGeom prst="rect">
+                      <a:avLst/>
+                    </a:prstGeom>
+                  </pic:spPr>
+                </pic:pic>
+              </a:graphicData>
+            </a:graphic>
+          </wp:anchor>
+        </w:drawing>
+      </w:r>
+      <w:r>
+        <w:t>Istorija kupovine mušterije</w:t>
+      </w:r>
+    </w:p>
+    <w:p>
+      <w:pPr>
+        <w:pStyle w:val="Subtitle"/>
+      </w:pPr>
+    </w:p>
+    <w:p>
+      <w:r>
+        <w:rPr>
+          <w:noProof/>
+        </w:rPr>
+        <w:lastRenderedPageBreak/>
+        <w:drawing>
+          <wp:anchor distT="0" distB="0" distL="114300" distR="114300" simplePos="0" relativeHeight="251727872" behindDoc="0" locked="0" layoutInCell="1" allowOverlap="1" wp14:anchorId="1CFA7BEC" wp14:editId="5D55CC43">
+            <wp:simplePos x="0" y="0"/>
+            <wp:positionH relativeFrom="margin">
+              <wp:posOffset>-1270</wp:posOffset>
+            </wp:positionH>
+            <wp:positionV relativeFrom="paragraph">
+              <wp:posOffset>242570</wp:posOffset>
+            </wp:positionV>
+            <wp:extent cx="4723130" cy="2558415"/>
+            <wp:effectExtent l="0" t="0" r="1270" b="0"/>
+            <wp:wrapTopAndBottom/>
+            <wp:docPr id="2147278202" name="Picture 6"/>
+            <wp:cNvGraphicFramePr>
+              <a:graphicFrameLocks xmlns:a="http://schemas.openxmlformats.org/drawingml/2006/main" noChangeAspect="1"/>
+            </wp:cNvGraphicFramePr>
+            <a:graphic xmlns:a="http://schemas.openxmlformats.org/drawingml/2006/main">
+              <a:graphicData uri="http://schemas.openxmlformats.org/drawingml/2006/picture">
+                <pic:pic xmlns:pic="http://schemas.openxmlformats.org/drawingml/2006/picture">
+                  <pic:nvPicPr>
+                    <pic:cNvPr id="2147278202" name="Picture 2147278202"/>
                     <pic:cNvPicPr/>
                   </pic:nvPicPr>
                   <pic:blipFill>
@@ -9137,33 +9175,41 @@
           </wp:anchor>
         </w:drawing>
       </w:r>
-      <w:r>
-        <w:t>Istorija kupovine mušterije</w:t>
-      </w:r>
     </w:p>
     <w:p>
       <w:pPr>
         <w:pStyle w:val="Subtitle"/>
       </w:pPr>
-    </w:p>
-    <w:p>
+      <w:proofErr w:type="spellStart"/>
+      <w:r>
+        <w:t>Wishlist</w:t>
+      </w:r>
+      <w:proofErr w:type="spellEnd"/>
+      <w:r>
+        <w:t xml:space="preserve"> mušterije</w:t>
+      </w:r>
+    </w:p>
+    <w:p>
+      <w:pPr>
+        <w:pStyle w:val="Heading4"/>
+      </w:pPr>
       <w:r>
         <w:rPr>
           <w:noProof/>
         </w:rPr>
         <w:drawing>
-          <wp:anchor distT="0" distB="0" distL="114300" distR="114300" simplePos="0" relativeHeight="251727872" behindDoc="0" locked="0" layoutInCell="1" allowOverlap="1" wp14:anchorId="1CFA7BEC" wp14:editId="5D55CC43">
+          <wp:anchor distT="0" distB="0" distL="114300" distR="114300" simplePos="0" relativeHeight="251767808" behindDoc="0" locked="0" layoutInCell="1" allowOverlap="1" wp14:anchorId="76048DA2" wp14:editId="27BA86A6">
             <wp:simplePos x="0" y="0"/>
             <wp:positionH relativeFrom="margin">
-              <wp:posOffset>-1270</wp:posOffset>
+              <wp:align>right</wp:align>
             </wp:positionH>
             <wp:positionV relativeFrom="paragraph">
-              <wp:posOffset>242570</wp:posOffset>
+              <wp:posOffset>308610</wp:posOffset>
             </wp:positionV>
             <wp:extent cx="4723130" cy="2558415"/>
             <wp:effectExtent l="0" t="0" r="1270" b="0"/>
             <wp:wrapTopAndBottom/>
-            <wp:docPr id="2147278202" name="Picture 6"/>
+            <wp:docPr id="256299014" name="Picture 7"/>
             <wp:cNvGraphicFramePr>
               <a:graphicFrameLocks xmlns:a="http://schemas.openxmlformats.org/drawingml/2006/main" noChangeAspect="1"/>
             </wp:cNvGraphicFramePr>
@@ -9171,7 +9217,7 @@
               <a:graphicData uri="http://schemas.openxmlformats.org/drawingml/2006/picture">
                 <pic:pic xmlns:pic="http://schemas.openxmlformats.org/drawingml/2006/picture">
                   <pic:nvPicPr>
-                    <pic:cNvPr id="2147278202" name="Picture 2147278202"/>
+                    <pic:cNvPr id="256299014" name="Picture 256299014"/>
                     <pic:cNvPicPr/>
                   </pic:nvPicPr>
                   <pic:blipFill>
@@ -9201,88 +9247,6 @@
           </wp:anchor>
         </w:drawing>
       </w:r>
-    </w:p>
-    <w:p>
-      <w:pPr>
-        <w:pStyle w:val="Subtitle"/>
-      </w:pPr>
-      <w:proofErr w:type="spellStart"/>
-      <w:r>
-        <w:t>W</w:t>
-      </w:r>
-      <w:r>
-        <w:t>ishlist</w:t>
-      </w:r>
-      <w:proofErr w:type="spellEnd"/>
-      <w:r>
-        <w:t xml:space="preserve"> mušterije</w:t>
-      </w:r>
-    </w:p>
-    <w:p>
-      <w:pPr>
-        <w:spacing w:before="0"/>
-        <w:jc w:val="left"/>
-      </w:pPr>
-    </w:p>
-    <w:p>
-      <w:pPr>
-        <w:pStyle w:val="Heading4"/>
-      </w:pPr>
-      <w:r>
-        <w:rPr>
-          <w:noProof/>
-        </w:rPr>
-        <w:lastRenderedPageBreak/>
-        <w:drawing>
-          <wp:anchor distT="0" distB="0" distL="114300" distR="114300" simplePos="0" relativeHeight="251728896" behindDoc="0" locked="0" layoutInCell="1" allowOverlap="1" wp14:anchorId="2A53060C" wp14:editId="0A253E4D">
-            <wp:simplePos x="0" y="0"/>
-            <wp:positionH relativeFrom="margin">
-              <wp:align>right</wp:align>
-            </wp:positionH>
-            <wp:positionV relativeFrom="paragraph">
-              <wp:posOffset>308610</wp:posOffset>
-            </wp:positionV>
-            <wp:extent cx="4723130" cy="2558415"/>
-            <wp:effectExtent l="0" t="0" r="1270" b="0"/>
-            <wp:wrapTopAndBottom/>
-            <wp:docPr id="256299014" name="Picture 7"/>
-            <wp:cNvGraphicFramePr>
-              <a:graphicFrameLocks xmlns:a="http://schemas.openxmlformats.org/drawingml/2006/main" noChangeAspect="1"/>
-            </wp:cNvGraphicFramePr>
-            <a:graphic xmlns:a="http://schemas.openxmlformats.org/drawingml/2006/main">
-              <a:graphicData uri="http://schemas.openxmlformats.org/drawingml/2006/picture">
-                <pic:pic xmlns:pic="http://schemas.openxmlformats.org/drawingml/2006/picture">
-                  <pic:nvPicPr>
-                    <pic:cNvPr id="256299014" name="Picture 256299014"/>
-                    <pic:cNvPicPr/>
-                  </pic:nvPicPr>
-                  <pic:blipFill>
-                    <a:blip r:embed="rId34" cstate="print">
-                      <a:extLst>
-                        <a:ext uri="{28A0092B-C50C-407E-A947-70E740481C1C}">
-                          <a14:useLocalDpi xmlns:a14="http://schemas.microsoft.com/office/drawing/2010/main" val="0"/>
-                        </a:ext>
-                      </a:extLst>
-                    </a:blip>
-                    <a:stretch>
-                      <a:fillRect/>
-                    </a:stretch>
-                  </pic:blipFill>
-                  <pic:spPr>
-                    <a:xfrm>
-                      <a:off x="0" y="0"/>
-                      <a:ext cx="4723130" cy="2558415"/>
-                    </a:xfrm>
-                    <a:prstGeom prst="rect">
-                      <a:avLst/>
-                    </a:prstGeom>
-                  </pic:spPr>
-                </pic:pic>
-              </a:graphicData>
-            </a:graphic>
-          </wp:anchor>
-        </w:drawing>
-      </w:r>
       <w:r>
         <w:t>Prodavac</w:t>
       </w:r>
@@ -9296,17 +9260,17 @@
           <w:noProof/>
         </w:rPr>
         <w:drawing>
-          <wp:anchor distT="0" distB="0" distL="114300" distR="114300" simplePos="0" relativeHeight="251729920" behindDoc="0" locked="0" layoutInCell="1" allowOverlap="1" wp14:anchorId="5E201D85" wp14:editId="65305C54">
+          <wp:anchor distT="0" distB="0" distL="114300" distR="114300" simplePos="0" relativeHeight="251729920" behindDoc="0" locked="0" layoutInCell="1" allowOverlap="1" wp14:anchorId="5E201D85" wp14:editId="66D34135">
             <wp:simplePos x="0" y="0"/>
             <wp:positionH relativeFrom="margin">
-              <wp:align>center</wp:align>
+              <wp:align>left</wp:align>
             </wp:positionH>
             <wp:positionV relativeFrom="paragraph">
-              <wp:posOffset>3107690</wp:posOffset>
+              <wp:posOffset>2962541</wp:posOffset>
             </wp:positionV>
             <wp:extent cx="2432050" cy="1170305"/>
             <wp:effectExtent l="0" t="0" r="6350" b="0"/>
-            <wp:wrapTopAndBottom/>
+            <wp:wrapSquare wrapText="bothSides"/>
             <wp:docPr id="1342876187" name="Picture 8"/>
             <wp:cNvGraphicFramePr>
               <a:graphicFrameLocks xmlns:a="http://schemas.openxmlformats.org/drawingml/2006/main" noChangeAspect="1"/>
@@ -9319,7 +9283,7 @@
                     <pic:cNvPicPr/>
                   </pic:nvPicPr>
                   <pic:blipFill>
-                    <a:blip r:embed="rId35">
+                    <a:blip r:embed="rId34">
                       <a:extLst>
                         <a:ext uri="{28A0092B-C50C-407E-A947-70E740481C1C}">
                           <a14:useLocalDpi xmlns:a14="http://schemas.microsoft.com/office/drawing/2010/main" val="0"/>
@@ -9355,6 +9319,23 @@
         <w:t>Svi produkti prodavca</w:t>
       </w:r>
     </w:p>
+    <w:p/>
+    <w:p>
+      <w:pPr>
+        <w:pStyle w:val="Subtitle"/>
+      </w:pPr>
+      <w:r>
+        <w:t>Postavljanje akcije od strane prodavca pop-</w:t>
+      </w:r>
+      <w:proofErr w:type="spellStart"/>
+      <w:r>
+        <w:t>up</w:t>
+      </w:r>
+      <w:proofErr w:type="spellEnd"/>
+      <w:r>
+        <w:t xml:space="preserve"> prozor</w:t>
+      </w:r>
+    </w:p>
     <w:p>
       <w:pPr>
         <w:pStyle w:val="Subtitle"/>
@@ -9363,14 +9344,15 @@
         <w:rPr>
           <w:noProof/>
         </w:rPr>
+        <w:lastRenderedPageBreak/>
         <w:drawing>
-          <wp:anchor distT="0" distB="0" distL="114300" distR="114300" simplePos="0" relativeHeight="251730944" behindDoc="0" locked="0" layoutInCell="1" allowOverlap="1" wp14:anchorId="773BD866" wp14:editId="7D3D2670">
+          <wp:anchor distT="0" distB="0" distL="114300" distR="114300" simplePos="0" relativeHeight="251730944" behindDoc="0" locked="0" layoutInCell="1" allowOverlap="1" wp14:anchorId="773BD866" wp14:editId="68E7A219">
             <wp:simplePos x="0" y="0"/>
             <wp:positionH relativeFrom="margin">
-              <wp:posOffset>-38100</wp:posOffset>
+              <wp:align>right</wp:align>
             </wp:positionH>
             <wp:positionV relativeFrom="paragraph">
-              <wp:posOffset>1635125</wp:posOffset>
+              <wp:posOffset>59</wp:posOffset>
             </wp:positionV>
             <wp:extent cx="4723130" cy="1765300"/>
             <wp:effectExtent l="0" t="0" r="1270" b="6350"/>
@@ -9387,7 +9369,7 @@
                     <pic:cNvPicPr/>
                   </pic:nvPicPr>
                   <pic:blipFill rotWithShape="1">
-                    <a:blip r:embed="rId36" cstate="print">
+                    <a:blip r:embed="rId35" cstate="print">
                       <a:extLst>
                         <a:ext uri="{28A0092B-C50C-407E-A947-70E740481C1C}">
                           <a14:useLocalDpi xmlns:a14="http://schemas.microsoft.com/office/drawing/2010/main" val="0"/>
@@ -9424,22 +9406,6 @@
         </w:drawing>
       </w:r>
       <w:r>
-        <w:t>Postavljanje akcije od strane prodavca</w:t>
-      </w:r>
-      <w:r>
-        <w:t xml:space="preserve"> pop-</w:t>
-      </w:r>
-      <w:proofErr w:type="spellStart"/>
-      <w:r>
-        <w:t>up</w:t>
-      </w:r>
-      <w:proofErr w:type="spellEnd"/>
-    </w:p>
-    <w:p>
-      <w:pPr>
-        <w:pStyle w:val="Subtitle"/>
-      </w:pPr>
-      <w:r>
         <w:t xml:space="preserve">Postavljanje produkta na </w:t>
       </w:r>
       <w:proofErr w:type="spellStart"/>
@@ -9451,25 +9417,19 @@
         <w:t xml:space="preserve"> </w:t>
       </w:r>
     </w:p>
-    <w:p/>
-    <w:p/>
-    <w:p>
-      <w:pPr>
-        <w:pStyle w:val="Subtitle"/>
-      </w:pPr>
+    <w:p>
       <w:r>
         <w:rPr>
           <w:noProof/>
         </w:rPr>
-        <w:lastRenderedPageBreak/>
         <w:drawing>
-          <wp:anchor distT="0" distB="0" distL="114300" distR="114300" simplePos="0" relativeHeight="251731968" behindDoc="0" locked="0" layoutInCell="1" allowOverlap="1" wp14:anchorId="1EF38EA0" wp14:editId="1C3BEB33">
+          <wp:anchor distT="0" distB="0" distL="114300" distR="114300" simplePos="0" relativeHeight="251731968" behindDoc="0" locked="0" layoutInCell="1" allowOverlap="1" wp14:anchorId="1EF38EA0" wp14:editId="2890F144">
             <wp:simplePos x="0" y="0"/>
             <wp:positionH relativeFrom="margin">
-              <wp:align>right</wp:align>
+              <wp:posOffset>-1270</wp:posOffset>
             </wp:positionH>
             <wp:positionV relativeFrom="paragraph">
-              <wp:posOffset>0</wp:posOffset>
+              <wp:posOffset>216845</wp:posOffset>
             </wp:positionV>
             <wp:extent cx="4723130" cy="2012950"/>
             <wp:effectExtent l="0" t="0" r="1270" b="6350"/>
@@ -9486,7 +9446,7 @@
                     <pic:cNvPicPr/>
                   </pic:nvPicPr>
                   <pic:blipFill rotWithShape="1">
-                    <a:blip r:embed="rId37" cstate="print">
+                    <a:blip r:embed="rId36" cstate="print">
                       <a:extLst>
                         <a:ext uri="{28A0092B-C50C-407E-A947-70E740481C1C}">
                           <a14:useLocalDpi xmlns:a14="http://schemas.microsoft.com/office/drawing/2010/main" val="0"/>
@@ -9499,7 +9459,7 @@
                   <pic:spPr bwMode="auto">
                     <a:xfrm>
                       <a:off x="0" y="0"/>
-                      <a:ext cx="4723130" cy="2013045"/>
+                      <a:ext cx="4723130" cy="2012950"/>
                     </a:xfrm>
                     <a:prstGeom prst="rect">
                       <a:avLst/>
@@ -9522,20 +9482,6 @@
           </wp:anchor>
         </w:drawing>
       </w:r>
-      <w:r>
-        <w:rPr>
-          <w:noProof/>
-        </w:rPr>
-        <w:t>Ažuriranje</w:t>
-      </w:r>
-      <w:r>
-        <w:t xml:space="preserve"> produkta od strane prodavca</w:t>
-      </w:r>
-    </w:p>
-    <w:p>
-      <w:pPr>
-        <w:pStyle w:val="Subtitle"/>
-      </w:pPr>
     </w:p>
     <w:p>
       <w:pPr>
@@ -9546,13 +9492,13 @@
           <w:noProof/>
         </w:rPr>
         <w:drawing>
-          <wp:anchor distT="0" distB="0" distL="114300" distR="114300" simplePos="0" relativeHeight="251732992" behindDoc="0" locked="0" layoutInCell="1" allowOverlap="1" wp14:anchorId="70774D75" wp14:editId="2A3D4BF8">
+          <wp:anchor distT="0" distB="0" distL="114300" distR="114300" simplePos="0" relativeHeight="251732992" behindDoc="0" locked="0" layoutInCell="1" allowOverlap="1" wp14:anchorId="70774D75" wp14:editId="6038C9A8">
             <wp:simplePos x="0" y="0"/>
             <wp:positionH relativeFrom="margin">
-              <wp:posOffset>-1270</wp:posOffset>
+              <wp:posOffset>-97155</wp:posOffset>
             </wp:positionH>
             <wp:positionV relativeFrom="paragraph">
-              <wp:posOffset>378460</wp:posOffset>
+              <wp:posOffset>2343785</wp:posOffset>
             </wp:positionV>
             <wp:extent cx="4723130" cy="2244725"/>
             <wp:effectExtent l="0" t="0" r="1270" b="3175"/>
@@ -9569,7 +9515,7 @@
                     <pic:cNvPicPr/>
                   </pic:nvPicPr>
                   <pic:blipFill rotWithShape="1">
-                    <a:blip r:embed="rId38" cstate="print">
+                    <a:blip r:embed="rId37" cstate="print">
                       <a:extLst>
                         <a:ext uri="{28A0092B-C50C-407E-A947-70E740481C1C}">
                           <a14:useLocalDpi xmlns:a14="http://schemas.microsoft.com/office/drawing/2010/main" val="0"/>
@@ -9605,29 +9551,29 @@
           </wp:anchor>
         </w:drawing>
       </w:r>
+      <w:r>
+        <w:rPr>
+          <w:noProof/>
+        </w:rPr>
+        <w:t>Ažuriranje</w:t>
+      </w:r>
+      <w:r>
+        <w:t xml:space="preserve"> produkta od strane prodavca</w:t>
+      </w:r>
     </w:p>
     <w:p>
       <w:pPr>
         <w:pStyle w:val="Subtitle"/>
       </w:pPr>
-    </w:p>
-    <w:p>
-      <w:pPr>
-        <w:pStyle w:val="Subtitle"/>
-      </w:pPr>
       <w:r>
         <w:t>Individualni produkt za prodavca</w:t>
       </w:r>
     </w:p>
-    <w:p/>
     <w:p>
       <w:pPr>
         <w:spacing w:before="0"/>
         <w:jc w:val="left"/>
       </w:pPr>
-      <w:r>
-        <w:br w:type="page"/>
-      </w:r>
     </w:p>
     <w:p>
       <w:pPr>
@@ -9669,7 +9615,7 @@
                     <pic:cNvPicPr/>
                   </pic:nvPicPr>
                   <pic:blipFill>
-                    <a:blip r:embed="rId39" cstate="print">
+                    <a:blip r:embed="rId38" cstate="print">
                       <a:extLst>
                         <a:ext uri="{28A0092B-C50C-407E-A947-70E740481C1C}">
                           <a14:useLocalDpi xmlns:a14="http://schemas.microsoft.com/office/drawing/2010/main" val="0"/>
@@ -9728,7 +9674,7 @@
                     <pic:cNvPicPr/>
                   </pic:nvPicPr>
                   <pic:blipFill rotWithShape="1">
-                    <a:blip r:embed="rId40" cstate="print">
+                    <a:blip r:embed="rId39" cstate="print">
                       <a:extLst>
                         <a:ext uri="{28A0092B-C50C-407E-A947-70E740481C1C}">
                           <a14:useLocalDpi xmlns:a14="http://schemas.microsoft.com/office/drawing/2010/main" val="0"/>
@@ -9831,151 +9777,23 @@
     <w:p>
       <w:pPr>
         <w:pStyle w:val="Subtitle"/>
-        <w:jc w:val="both"/>
       </w:pPr>
       <w:r>
         <w:rPr>
           <w:noProof/>
         </w:rPr>
         <w:drawing>
-          <wp:anchor distT="0" distB="0" distL="114300" distR="114300" simplePos="0" relativeHeight="251736064" behindDoc="0" locked="0" layoutInCell="1" allowOverlap="1" wp14:anchorId="0BD10310" wp14:editId="77CD2D1E">
+          <wp:anchor distT="0" distB="0" distL="114300" distR="114300" simplePos="0" relativeHeight="251737088" behindDoc="0" locked="0" layoutInCell="1" allowOverlap="1" wp14:anchorId="6AC97AE3" wp14:editId="0523072D">
             <wp:simplePos x="0" y="0"/>
             <wp:positionH relativeFrom="margin">
-              <wp:posOffset>-1270</wp:posOffset>
+              <wp:align>right</wp:align>
             </wp:positionH>
-            <wp:positionV relativeFrom="paragraph">
-              <wp:posOffset>219075</wp:posOffset>
-            </wp:positionV>
-            <wp:extent cx="4723130" cy="2558415"/>
-            <wp:effectExtent l="0" t="0" r="1270" b="0"/>
-            <wp:wrapTopAndBottom/>
-            <wp:docPr id="712912442" name="Picture 1"/>
-            <wp:cNvGraphicFramePr>
-              <a:graphicFrameLocks xmlns:a="http://schemas.openxmlformats.org/drawingml/2006/main" noChangeAspect="1"/>
-            </wp:cNvGraphicFramePr>
-            <a:graphic xmlns:a="http://schemas.openxmlformats.org/drawingml/2006/main">
-              <a:graphicData uri="http://schemas.openxmlformats.org/drawingml/2006/picture">
-                <pic:pic xmlns:pic="http://schemas.openxmlformats.org/drawingml/2006/picture">
-                  <pic:nvPicPr>
-                    <pic:cNvPr id="712912442" name="Picture 712912442"/>
-                    <pic:cNvPicPr/>
-                  </pic:nvPicPr>
-                  <pic:blipFill>
-                    <a:blip r:embed="rId41" cstate="print">
-                      <a:extLst>
-                        <a:ext uri="{28A0092B-C50C-407E-A947-70E740481C1C}">
-                          <a14:useLocalDpi xmlns:a14="http://schemas.microsoft.com/office/drawing/2010/main" val="0"/>
-                        </a:ext>
-                      </a:extLst>
-                    </a:blip>
-                    <a:stretch>
-                      <a:fillRect/>
-                    </a:stretch>
-                  </pic:blipFill>
-                  <pic:spPr>
-                    <a:xfrm>
-                      <a:off x="0" y="0"/>
-                      <a:ext cx="4723130" cy="2558415"/>
-                    </a:xfrm>
-                    <a:prstGeom prst="rect">
-                      <a:avLst/>
-                    </a:prstGeom>
-                  </pic:spPr>
-                </pic:pic>
-              </a:graphicData>
-            </a:graphic>
-          </wp:anchor>
-        </w:drawing>
-      </w:r>
-    </w:p>
-    <w:p>
-      <w:pPr>
-        <w:pStyle w:val="Subtitle"/>
-      </w:pPr>
-      <w:r>
-        <w:rPr>
-          <w:noProof/>
-        </w:rPr>
-        <w:drawing>
-          <wp:anchor distT="0" distB="0" distL="114300" distR="114300" simplePos="0" relativeHeight="251738112" behindDoc="0" locked="0" layoutInCell="1" allowOverlap="1" wp14:anchorId="784E0FD0" wp14:editId="63C00CA8">
-            <wp:simplePos x="0" y="0"/>
-            <wp:positionH relativeFrom="margin">
-              <wp:align>center</wp:align>
-            </wp:positionH>
-            <wp:positionV relativeFrom="paragraph">
-              <wp:posOffset>300990</wp:posOffset>
-            </wp:positionV>
-            <wp:extent cx="2358390" cy="1185545"/>
-            <wp:effectExtent l="0" t="0" r="3810" b="0"/>
-            <wp:wrapTopAndBottom/>
-            <wp:docPr id="908248552" name="Picture 3"/>
-            <wp:cNvGraphicFramePr>
-              <a:graphicFrameLocks xmlns:a="http://schemas.openxmlformats.org/drawingml/2006/main" noChangeAspect="1"/>
-            </wp:cNvGraphicFramePr>
-            <a:graphic xmlns:a="http://schemas.openxmlformats.org/drawingml/2006/main">
-              <a:graphicData uri="http://schemas.openxmlformats.org/drawingml/2006/picture">
-                <pic:pic xmlns:pic="http://schemas.openxmlformats.org/drawingml/2006/picture">
-                  <pic:nvPicPr>
-                    <pic:cNvPr id="908248552" name="Picture 908248552"/>
-                    <pic:cNvPicPr/>
-                  </pic:nvPicPr>
-                  <pic:blipFill>
-                    <a:blip r:embed="rId42">
-                      <a:extLst>
-                        <a:ext uri="{28A0092B-C50C-407E-A947-70E740481C1C}">
-                          <a14:useLocalDpi xmlns:a14="http://schemas.microsoft.com/office/drawing/2010/main" val="0"/>
-                        </a:ext>
-                      </a:extLst>
-                    </a:blip>
-                    <a:stretch>
-                      <a:fillRect/>
-                    </a:stretch>
-                  </pic:blipFill>
-                  <pic:spPr>
-                    <a:xfrm>
-                      <a:off x="0" y="0"/>
-                      <a:ext cx="2358390" cy="1185545"/>
-                    </a:xfrm>
-                    <a:prstGeom prst="rect">
-                      <a:avLst/>
-                    </a:prstGeom>
-                  </pic:spPr>
-                </pic:pic>
-              </a:graphicData>
-            </a:graphic>
-            <wp14:sizeRelH relativeFrom="margin">
-              <wp14:pctWidth>0</wp14:pctWidth>
-            </wp14:sizeRelH>
-            <wp14:sizeRelV relativeFrom="margin">
-              <wp14:pctHeight>0</wp14:pctHeight>
-            </wp14:sizeRelV>
-          </wp:anchor>
-        </w:drawing>
-      </w:r>
-      <w:r>
-        <w:t>Pregled svih kategorija</w:t>
-      </w:r>
-    </w:p>
-    <w:p>
-      <w:pPr>
-        <w:pStyle w:val="Subtitle"/>
-      </w:pPr>
-      <w:r>
-        <w:rPr>
-          <w:noProof/>
-        </w:rPr>
-        <w:drawing>
-          <wp:anchor distT="0" distB="0" distL="114300" distR="114300" simplePos="0" relativeHeight="251737088" behindDoc="0" locked="0" layoutInCell="1" allowOverlap="1" wp14:anchorId="6AC97AE3" wp14:editId="485E2770">
-            <wp:simplePos x="0" y="0"/>
-            <wp:positionH relativeFrom="margin">
-              <wp:posOffset>1141730</wp:posOffset>
-            </wp:positionH>
-            <wp:positionV relativeFrom="paragraph">
-              <wp:posOffset>1629410</wp:posOffset>
+            <wp:positionV relativeFrom="page">
+              <wp:posOffset>4549805</wp:posOffset>
             </wp:positionV>
             <wp:extent cx="2305685" cy="1175385"/>
             <wp:effectExtent l="0" t="0" r="0" b="5715"/>
-            <wp:wrapTopAndBottom/>
+            <wp:wrapSquare wrapText="bothSides"/>
             <wp:docPr id="1146740148" name="Picture 2"/>
             <wp:cNvGraphicFramePr>
               <a:graphicFrameLocks xmlns:a="http://schemas.openxmlformats.org/drawingml/2006/main" noChangeAspect="1"/>
@@ -9988,7 +9806,7 @@
                     <pic:cNvPicPr/>
                   </pic:nvPicPr>
                   <pic:blipFill>
-                    <a:blip r:embed="rId43">
+                    <a:blip r:embed="rId40">
                       <a:extLst>
                         <a:ext uri="{28A0092B-C50C-407E-A947-70E740481C1C}">
                           <a14:useLocalDpi xmlns:a14="http://schemas.microsoft.com/office/drawing/2010/main" val="0"/>
@@ -10021,66 +9839,405 @@
         </w:drawing>
       </w:r>
       <w:r>
-        <w:t>Promena naziva kategorije ( tipa ) pop-</w:t>
-      </w:r>
-      <w:proofErr w:type="spellStart"/>
-      <w:r>
-        <w:t>u</w:t>
-      </w:r>
-      <w:r>
-        <w:t>p</w:t>
-      </w:r>
-      <w:proofErr w:type="spellEnd"/>
-    </w:p>
-    <w:p>
-      <w:pPr>
-        <w:pStyle w:val="Subtitle"/>
-      </w:pPr>
-      <w:r>
-        <w:t>Pravljenje nove kategorije ( tipa ) pop-</w:t>
-      </w:r>
-      <w:proofErr w:type="spellStart"/>
-      <w:r>
-        <w:t>up</w:t>
-      </w:r>
-      <w:proofErr w:type="spellEnd"/>
-    </w:p>
-    <w:p/>
-    <w:p>
-      <w:pPr>
-        <w:pStyle w:val="Heading3"/>
-      </w:pPr>
-      <w:proofErr w:type="spellStart"/>
-      <w:r>
-        <w:lastRenderedPageBreak/>
-        <w:t>Bill</w:t>
-      </w:r>
-      <w:proofErr w:type="spellEnd"/>
-      <w:r>
-        <w:t xml:space="preserve"> Management </w:t>
-      </w:r>
-      <w:proofErr w:type="spellStart"/>
-      <w:r>
-        <w:t>Mikrofrontend</w:t>
-      </w:r>
-      <w:proofErr w:type="spellEnd"/>
-    </w:p>
-    <w:p>
-      <w:pPr>
-        <w:pStyle w:val="Heading4"/>
-      </w:pPr>
-      <w:r>
         <w:rPr>
           <w:noProof/>
         </w:rPr>
         <w:drawing>
-          <wp:anchor distT="0" distB="0" distL="114300" distR="114300" simplePos="0" relativeHeight="251739136" behindDoc="0" locked="0" layoutInCell="1" allowOverlap="1" wp14:anchorId="420AAD38" wp14:editId="3F034F00">
+          <wp:anchor distT="0" distB="0" distL="114300" distR="114300" simplePos="0" relativeHeight="251738112" behindDoc="0" locked="0" layoutInCell="1" allowOverlap="1" wp14:anchorId="784E0FD0" wp14:editId="306C2159">
             <wp:simplePos x="0" y="0"/>
             <wp:positionH relativeFrom="margin">
-              <wp:posOffset>0</wp:posOffset>
+              <wp:align>left</wp:align>
+            </wp:positionH>
+            <wp:positionV relativeFrom="page">
+              <wp:posOffset>4529189</wp:posOffset>
+            </wp:positionV>
+            <wp:extent cx="2200910" cy="1105535"/>
+            <wp:effectExtent l="0" t="0" r="8890" b="0"/>
+            <wp:wrapSquare wrapText="bothSides"/>
+            <wp:docPr id="908248552" name="Picture 3"/>
+            <wp:cNvGraphicFramePr>
+              <a:graphicFrameLocks xmlns:a="http://schemas.openxmlformats.org/drawingml/2006/main" noChangeAspect="1"/>
+            </wp:cNvGraphicFramePr>
+            <a:graphic xmlns:a="http://schemas.openxmlformats.org/drawingml/2006/main">
+              <a:graphicData uri="http://schemas.openxmlformats.org/drawingml/2006/picture">
+                <pic:pic xmlns:pic="http://schemas.openxmlformats.org/drawingml/2006/picture">
+                  <pic:nvPicPr>
+                    <pic:cNvPr id="908248552" name="Picture 908248552"/>
+                    <pic:cNvPicPr/>
+                  </pic:nvPicPr>
+                  <pic:blipFill>
+                    <a:blip r:embed="rId41">
+                      <a:extLst>
+                        <a:ext uri="{28A0092B-C50C-407E-A947-70E740481C1C}">
+                          <a14:useLocalDpi xmlns:a14="http://schemas.microsoft.com/office/drawing/2010/main" val="0"/>
+                        </a:ext>
+                      </a:extLst>
+                    </a:blip>
+                    <a:stretch>
+                      <a:fillRect/>
+                    </a:stretch>
+                  </pic:blipFill>
+                  <pic:spPr>
+                    <a:xfrm>
+                      <a:off x="0" y="0"/>
+                      <a:ext cx="2200910" cy="1105535"/>
+                    </a:xfrm>
+                    <a:prstGeom prst="rect">
+                      <a:avLst/>
+                    </a:prstGeom>
+                  </pic:spPr>
+                </pic:pic>
+              </a:graphicData>
+            </a:graphic>
+            <wp14:sizeRelH relativeFrom="margin">
+              <wp14:pctWidth>0</wp14:pctWidth>
+            </wp14:sizeRelH>
+            <wp14:sizeRelV relativeFrom="margin">
+              <wp14:pctHeight>0</wp14:pctHeight>
+            </wp14:sizeRelV>
+          </wp:anchor>
+        </w:drawing>
+      </w:r>
+      <w:r>
+        <w:rPr>
+          <w:noProof/>
+        </w:rPr>
+        <w:drawing>
+          <wp:anchor distT="0" distB="0" distL="114300" distR="114300" simplePos="0" relativeHeight="251736064" behindDoc="0" locked="0" layoutInCell="1" allowOverlap="1" wp14:anchorId="0BD10310" wp14:editId="77CD2D1E">
+            <wp:simplePos x="0" y="0"/>
+            <wp:positionH relativeFrom="margin">
+              <wp:posOffset>-1270</wp:posOffset>
             </wp:positionH>
             <wp:positionV relativeFrom="paragraph">
-              <wp:posOffset>419100</wp:posOffset>
+              <wp:posOffset>219075</wp:posOffset>
+            </wp:positionV>
+            <wp:extent cx="4723130" cy="2558415"/>
+            <wp:effectExtent l="0" t="0" r="1270" b="0"/>
+            <wp:wrapTopAndBottom/>
+            <wp:docPr id="712912442" name="Picture 1"/>
+            <wp:cNvGraphicFramePr>
+              <a:graphicFrameLocks xmlns:a="http://schemas.openxmlformats.org/drawingml/2006/main" noChangeAspect="1"/>
+            </wp:cNvGraphicFramePr>
+            <a:graphic xmlns:a="http://schemas.openxmlformats.org/drawingml/2006/main">
+              <a:graphicData uri="http://schemas.openxmlformats.org/drawingml/2006/picture">
+                <pic:pic xmlns:pic="http://schemas.openxmlformats.org/drawingml/2006/picture">
+                  <pic:nvPicPr>
+                    <pic:cNvPr id="712912442" name="Picture 712912442"/>
+                    <pic:cNvPicPr/>
+                  </pic:nvPicPr>
+                  <pic:blipFill>
+                    <a:blip r:embed="rId42" cstate="print">
+                      <a:extLst>
+                        <a:ext uri="{28A0092B-C50C-407E-A947-70E740481C1C}">
+                          <a14:useLocalDpi xmlns:a14="http://schemas.microsoft.com/office/drawing/2010/main" val="0"/>
+                        </a:ext>
+                      </a:extLst>
+                    </a:blip>
+                    <a:stretch>
+                      <a:fillRect/>
+                    </a:stretch>
+                  </pic:blipFill>
+                  <pic:spPr>
+                    <a:xfrm>
+                      <a:off x="0" y="0"/>
+                      <a:ext cx="4723130" cy="2558415"/>
+                    </a:xfrm>
+                    <a:prstGeom prst="rect">
+                      <a:avLst/>
+                    </a:prstGeom>
+                  </pic:spPr>
+                </pic:pic>
+              </a:graphicData>
+            </a:graphic>
+          </wp:anchor>
+        </w:drawing>
+      </w:r>
+      <w:r>
+        <w:t>Pregled svih kategorija</w:t>
+      </w:r>
+    </w:p>
+    <w:p>
+      <w:pPr>
+        <w:pStyle w:val="Subtitle"/>
+        <w:sectPr>
+          <w:type w:val="continuous"/>
+          <w:pgSz w:w="10318" w:h="14570" w:code="13"/>
+          <w:pgMar w:top="1440" w:right="1440" w:bottom="1440" w:left="1440" w:header="708" w:footer="708" w:gutter="0"/>
+          <w:cols w:space="708"/>
+          <w:docGrid w:linePitch="360"/>
+        </w:sectPr>
+      </w:pPr>
+    </w:p>
+    <w:p>
+      <w:pPr>
+        <w:pStyle w:val="Subtitle"/>
+      </w:pPr>
+      <w:r>
+        <w:t>Promena naziva kategorije ( tipa ) pop-</w:t>
+      </w:r>
+      <w:proofErr w:type="spellStart"/>
+      <w:r>
+        <w:t>up</w:t>
+      </w:r>
+      <w:proofErr w:type="spellEnd"/>
+      <w:r>
+        <w:t xml:space="preserve"> prozor</w:t>
+      </w:r>
+    </w:p>
+    <w:p>
+      <w:pPr>
+        <w:pStyle w:val="Subtitle"/>
+      </w:pPr>
+      <w:r>
+        <w:t>Pravljenje nove kategorije ( tipa ) pop-</w:t>
+      </w:r>
+      <w:proofErr w:type="spellStart"/>
+      <w:r>
+        <w:t>up</w:t>
+      </w:r>
+      <w:proofErr w:type="spellEnd"/>
+      <w:r>
+        <w:t xml:space="preserve"> prozor</w:t>
+      </w:r>
+    </w:p>
+    <w:p>
+      <w:pPr>
+        <w:pStyle w:val="Heading3"/>
+        <w:sectPr>
+          <w:type w:val="continuous"/>
+          <w:pgSz w:w="10318" w:h="14570" w:code="13"/>
+          <w:pgMar w:top="1440" w:right="1440" w:bottom="1440" w:left="1440" w:header="708" w:footer="708" w:gutter="0"/>
+          <w:cols w:num="2" w:space="708"/>
+          <w:docGrid w:linePitch="360"/>
+        </w:sectPr>
+      </w:pPr>
+    </w:p>
+    <w:p>
+      <w:pPr>
+        <w:pStyle w:val="Heading3"/>
+      </w:pPr>
+      <w:proofErr w:type="spellStart"/>
+      <w:r>
+        <w:t>Bill</w:t>
+      </w:r>
+      <w:proofErr w:type="spellEnd"/>
+      <w:r>
+        <w:t xml:space="preserve"> Management </w:t>
+      </w:r>
+      <w:proofErr w:type="spellStart"/>
+      <w:r>
+        <w:t>Mikrofrontend</w:t>
+      </w:r>
+      <w:proofErr w:type="spellEnd"/>
+    </w:p>
+    <w:p>
+      <w:pPr>
+        <w:pStyle w:val="Heading3"/>
+      </w:pPr>
+      <w:r>
+        <w:rPr>
+          <w:noProof/>
+        </w:rPr>
+        <w:drawing>
+          <wp:anchor distT="0" distB="0" distL="114300" distR="114300" simplePos="0" relativeHeight="251760640" behindDoc="1" locked="0" layoutInCell="1" allowOverlap="1" wp14:anchorId="4F7CFD93" wp14:editId="2A66F432">
+            <wp:simplePos x="0" y="0"/>
+            <wp:positionH relativeFrom="margin">
+              <wp:posOffset>-1270</wp:posOffset>
+            </wp:positionH>
+            <wp:positionV relativeFrom="paragraph">
+              <wp:posOffset>261885</wp:posOffset>
+            </wp:positionV>
+            <wp:extent cx="4723130" cy="1228090"/>
+            <wp:effectExtent l="0" t="0" r="1270" b="0"/>
+            <wp:wrapNone/>
+            <wp:docPr id="800320129" name="Picture 6"/>
+            <wp:cNvGraphicFramePr>
+              <a:graphicFrameLocks xmlns:a="http://schemas.openxmlformats.org/drawingml/2006/main" noChangeAspect="1"/>
+            </wp:cNvGraphicFramePr>
+            <a:graphic xmlns:a="http://schemas.openxmlformats.org/drawingml/2006/main">
+              <a:graphicData uri="http://schemas.openxmlformats.org/drawingml/2006/picture">
+                <pic:pic xmlns:pic="http://schemas.openxmlformats.org/drawingml/2006/picture">
+                  <pic:nvPicPr>
+                    <pic:cNvPr id="800320129" name="Picture 800320129"/>
+                    <pic:cNvPicPr/>
+                  </pic:nvPicPr>
+                  <pic:blipFill rotWithShape="1">
+                    <a:blip r:embed="rId43" cstate="print">
+                      <a:extLst>
+                        <a:ext uri="{28A0092B-C50C-407E-A947-70E740481C1C}">
+                          <a14:useLocalDpi xmlns:a14="http://schemas.microsoft.com/office/drawing/2010/main" val="0"/>
+                        </a:ext>
+                      </a:extLst>
+                    </a:blip>
+                    <a:srcRect b="51990"/>
+                    <a:stretch/>
+                  </pic:blipFill>
+                  <pic:spPr bwMode="auto">
+                    <a:xfrm>
+                      <a:off x="0" y="0"/>
+                      <a:ext cx="4723130" cy="1228090"/>
+                    </a:xfrm>
+                    <a:prstGeom prst="rect">
+                      <a:avLst/>
+                    </a:prstGeom>
+                    <a:ln>
+                      <a:noFill/>
+                    </a:ln>
+                    <a:extLst>
+                      <a:ext uri="{53640926-AAD7-44D8-BBD7-CCE9431645EC}">
+                        <a14:shadowObscured xmlns:a14="http://schemas.microsoft.com/office/drawing/2010/main"/>
+                      </a:ext>
+                    </a:extLst>
+                  </pic:spPr>
+                </pic:pic>
+              </a:graphicData>
+            </a:graphic>
+            <wp14:sizeRelV relativeFrom="margin">
+              <wp14:pctHeight>0</wp14:pctHeight>
+            </wp14:sizeRelV>
+          </wp:anchor>
+        </w:drawing>
+      </w:r>
+      <w:r>
+        <w:t>Mušterija</w:t>
+      </w:r>
+    </w:p>
+    <w:p/>
+    <w:p>
+      <w:pPr>
+        <w:sectPr>
+          <w:type w:val="continuous"/>
+          <w:pgSz w:w="10318" w:h="14570" w:code="13"/>
+          <w:pgMar w:top="1440" w:right="1440" w:bottom="1440" w:left="1440" w:header="708" w:footer="708" w:gutter="0"/>
+          <w:cols w:space="708"/>
+          <w:docGrid w:linePitch="360"/>
+        </w:sectPr>
+      </w:pPr>
+    </w:p>
+    <w:p>
+      <w:pPr>
+        <w:sectPr>
+          <w:type w:val="continuous"/>
+          <w:pgSz w:w="10318" w:h="14570" w:code="13"/>
+          <w:pgMar w:top="1440" w:right="1440" w:bottom="1440" w:left="1440" w:header="708" w:footer="708" w:gutter="0"/>
+          <w:cols w:space="708"/>
+          <w:docGrid w:linePitch="360"/>
+        </w:sectPr>
+      </w:pPr>
+    </w:p>
+    <w:p>
+      <w:pPr>
+        <w:sectPr>
+          <w:type w:val="continuous"/>
+          <w:pgSz w:w="10318" w:h="14570" w:code="13"/>
+          <w:pgMar w:top="1440" w:right="1440" w:bottom="1440" w:left="1440" w:header="708" w:footer="708" w:gutter="0"/>
+          <w:cols w:space="708"/>
+          <w:docGrid w:linePitch="360"/>
+        </w:sectPr>
+      </w:pPr>
+    </w:p>
+    <w:p>
+      <w:pPr>
+        <w:pStyle w:val="Subtitle"/>
+      </w:pPr>
+    </w:p>
+    <w:p>
+      <w:pPr>
+        <w:pStyle w:val="Subtitle"/>
+      </w:pPr>
+      <w:r>
+        <w:t xml:space="preserve">Individualni račun ( </w:t>
+      </w:r>
+      <w:proofErr w:type="spellStart"/>
+      <w:r>
+        <w:t>admin</w:t>
+      </w:r>
+      <w:proofErr w:type="spellEnd"/>
+      <w:r>
+        <w:t xml:space="preserve"> vidi isto ovako )</w:t>
+      </w:r>
+    </w:p>
+    <w:p>
+      <w:pPr>
+        <w:pStyle w:val="Subtitle"/>
+      </w:pPr>
+      <w:r>
+        <w:rPr>
+          <w:noProof/>
+        </w:rPr>
+        <w:lastRenderedPageBreak/>
+        <w:drawing>
+          <wp:anchor distT="0" distB="0" distL="114300" distR="114300" simplePos="0" relativeHeight="251740160" behindDoc="0" locked="0" layoutInCell="1" allowOverlap="1" wp14:anchorId="3CD998AA" wp14:editId="374FB895">
+            <wp:simplePos x="0" y="0"/>
+            <wp:positionH relativeFrom="margin">
+              <wp:posOffset>-1270</wp:posOffset>
+            </wp:positionH>
+            <wp:positionV relativeFrom="paragraph">
+              <wp:posOffset>1985557</wp:posOffset>
+            </wp:positionV>
+            <wp:extent cx="4723130" cy="2272030"/>
+            <wp:effectExtent l="0" t="0" r="1270" b="0"/>
+            <wp:wrapTopAndBottom/>
+            <wp:docPr id="1308783102" name="Picture 5"/>
+            <wp:cNvGraphicFramePr>
+              <a:graphicFrameLocks xmlns:a="http://schemas.openxmlformats.org/drawingml/2006/main" noChangeAspect="1"/>
+            </wp:cNvGraphicFramePr>
+            <a:graphic xmlns:a="http://schemas.openxmlformats.org/drawingml/2006/main">
+              <a:graphicData uri="http://schemas.openxmlformats.org/drawingml/2006/picture">
+                <pic:pic xmlns:pic="http://schemas.openxmlformats.org/drawingml/2006/picture">
+                  <pic:nvPicPr>
+                    <pic:cNvPr id="1308783102" name="Picture 1308783102"/>
+                    <pic:cNvPicPr/>
+                  </pic:nvPicPr>
+                  <pic:blipFill rotWithShape="1">
+                    <a:blip r:embed="rId44" cstate="print">
+                      <a:extLst>
+                        <a:ext uri="{28A0092B-C50C-407E-A947-70E740481C1C}">
+                          <a14:useLocalDpi xmlns:a14="http://schemas.microsoft.com/office/drawing/2010/main" val="0"/>
+                        </a:ext>
+                      </a:extLst>
+                    </a:blip>
+                    <a:srcRect b="11181"/>
+                    <a:stretch/>
+                  </pic:blipFill>
+                  <pic:spPr bwMode="auto">
+                    <a:xfrm>
+                      <a:off x="0" y="0"/>
+                      <a:ext cx="4723130" cy="2272030"/>
+                    </a:xfrm>
+                    <a:prstGeom prst="rect">
+                      <a:avLst/>
+                    </a:prstGeom>
+                    <a:ln>
+                      <a:noFill/>
+                    </a:ln>
+                    <a:extLst>
+                      <a:ext uri="{53640926-AAD7-44D8-BBD7-CCE9431645EC}">
+                        <a14:shadowObscured xmlns:a14="http://schemas.microsoft.com/office/drawing/2010/main"/>
+                      </a:ext>
+                    </a:extLst>
+                  </pic:spPr>
+                </pic:pic>
+              </a:graphicData>
+            </a:graphic>
+            <wp14:sizeRelV relativeFrom="margin">
+              <wp14:pctHeight>0</wp14:pctHeight>
+            </wp14:sizeRelV>
+          </wp:anchor>
+        </w:drawing>
+      </w:r>
+      <w:r>
+        <w:rPr>
+          <w:noProof/>
+        </w:rPr>
+        <w:drawing>
+          <wp:anchor distT="0" distB="0" distL="114300" distR="114300" simplePos="0" relativeHeight="251739136" behindDoc="0" locked="0" layoutInCell="1" allowOverlap="1" wp14:anchorId="420AAD38" wp14:editId="500F74A9">
+            <wp:simplePos x="0" y="0"/>
+            <wp:positionH relativeFrom="margin">
+              <wp:posOffset>-1270</wp:posOffset>
+            </wp:positionH>
+            <wp:positionV relativeFrom="paragraph">
+              <wp:posOffset>4401</wp:posOffset>
             </wp:positionV>
             <wp:extent cx="4723130" cy="1644015"/>
             <wp:effectExtent l="0" t="0" r="1270" b="0"/>
@@ -10097,7 +10254,7 @@
                     <pic:cNvPicPr/>
                   </pic:nvPicPr>
                   <pic:blipFill rotWithShape="1">
-                    <a:blip r:embed="rId44" cstate="print">
+                    <a:blip r:embed="rId45" cstate="print">
                       <a:extLst>
                         <a:ext uri="{28A0092B-C50C-407E-A947-70E740481C1C}">
                           <a14:useLocalDpi xmlns:a14="http://schemas.microsoft.com/office/drawing/2010/main" val="0"/>
@@ -10134,190 +10291,27 @@
         </w:drawing>
       </w:r>
       <w:r>
-        <w:t>Mušterija</w:t>
+        <w:t>Korpa mušterije</w:t>
       </w:r>
     </w:p>
     <w:p>
       <w:pPr>
         <w:pStyle w:val="Subtitle"/>
+      </w:pPr>
+      <w:r>
+        <w:t>Istorija računa mušterije</w:t>
+      </w:r>
+    </w:p>
+    <w:p>
+      <w:pPr>
+        <w:pStyle w:val="Heading4"/>
       </w:pPr>
       <w:r>
         <w:rPr>
           <w:noProof/>
         </w:rPr>
         <w:drawing>
-          <wp:anchor distT="0" distB="0" distL="114300" distR="114300" simplePos="0" relativeHeight="251740160" behindDoc="0" locked="0" layoutInCell="1" allowOverlap="1" wp14:anchorId="3CD998AA" wp14:editId="69E17387">
-            <wp:simplePos x="0" y="0"/>
-            <wp:positionH relativeFrom="margin">
-              <wp:align>right</wp:align>
-            </wp:positionH>
-            <wp:positionV relativeFrom="paragraph">
-              <wp:posOffset>2272958</wp:posOffset>
-            </wp:positionV>
-            <wp:extent cx="4723130" cy="2272030"/>
-            <wp:effectExtent l="0" t="0" r="1270" b="0"/>
-            <wp:wrapTopAndBottom/>
-            <wp:docPr id="1308783102" name="Picture 5"/>
-            <wp:cNvGraphicFramePr>
-              <a:graphicFrameLocks xmlns:a="http://schemas.openxmlformats.org/drawingml/2006/main" noChangeAspect="1"/>
-            </wp:cNvGraphicFramePr>
-            <a:graphic xmlns:a="http://schemas.openxmlformats.org/drawingml/2006/main">
-              <a:graphicData uri="http://schemas.openxmlformats.org/drawingml/2006/picture">
-                <pic:pic xmlns:pic="http://schemas.openxmlformats.org/drawingml/2006/picture">
-                  <pic:nvPicPr>
-                    <pic:cNvPr id="1308783102" name="Picture 1308783102"/>
-                    <pic:cNvPicPr/>
-                  </pic:nvPicPr>
-                  <pic:blipFill rotWithShape="1">
-                    <a:blip r:embed="rId45" cstate="print">
-                      <a:extLst>
-                        <a:ext uri="{28A0092B-C50C-407E-A947-70E740481C1C}">
-                          <a14:useLocalDpi xmlns:a14="http://schemas.microsoft.com/office/drawing/2010/main" val="0"/>
-                        </a:ext>
-                      </a:extLst>
-                    </a:blip>
-                    <a:srcRect b="11181"/>
-                    <a:stretch/>
-                  </pic:blipFill>
-                  <pic:spPr bwMode="auto">
-                    <a:xfrm>
-                      <a:off x="0" y="0"/>
-                      <a:ext cx="4723130" cy="2272030"/>
-                    </a:xfrm>
-                    <a:prstGeom prst="rect">
-                      <a:avLst/>
-                    </a:prstGeom>
-                    <a:ln>
-                      <a:noFill/>
-                    </a:ln>
-                    <a:extLst>
-                      <a:ext uri="{53640926-AAD7-44D8-BBD7-CCE9431645EC}">
-                        <a14:shadowObscured xmlns:a14="http://schemas.microsoft.com/office/drawing/2010/main"/>
-                      </a:ext>
-                    </a:extLst>
-                  </pic:spPr>
-                </pic:pic>
-              </a:graphicData>
-            </a:graphic>
-            <wp14:sizeRelV relativeFrom="margin">
-              <wp14:pctHeight>0</wp14:pctHeight>
-            </wp14:sizeRelV>
-          </wp:anchor>
-        </w:drawing>
-      </w:r>
-      <w:r>
-        <w:t>Korpa mušterije</w:t>
-      </w:r>
-    </w:p>
-    <w:p>
-      <w:pPr>
-        <w:pStyle w:val="Subtitle"/>
-      </w:pPr>
-      <w:r>
-        <w:rPr>
-          <w:noProof/>
-        </w:rPr>
-        <w:drawing>
-          <wp:anchor distT="0" distB="0" distL="114300" distR="114300" simplePos="0" relativeHeight="251760640" behindDoc="0" locked="0" layoutInCell="1" allowOverlap="1" wp14:anchorId="4F7CFD93" wp14:editId="32C7506A">
-            <wp:simplePos x="0" y="0"/>
-            <wp:positionH relativeFrom="margin">
-              <wp:posOffset>-1270</wp:posOffset>
-            </wp:positionH>
-            <wp:positionV relativeFrom="paragraph">
-              <wp:posOffset>2659203</wp:posOffset>
-            </wp:positionV>
-            <wp:extent cx="4723130" cy="1228090"/>
-            <wp:effectExtent l="0" t="0" r="1270" b="0"/>
-            <wp:wrapTopAndBottom/>
-            <wp:docPr id="800320129" name="Picture 6"/>
-            <wp:cNvGraphicFramePr>
-              <a:graphicFrameLocks xmlns:a="http://schemas.openxmlformats.org/drawingml/2006/main" noChangeAspect="1"/>
-            </wp:cNvGraphicFramePr>
-            <a:graphic xmlns:a="http://schemas.openxmlformats.org/drawingml/2006/main">
-              <a:graphicData uri="http://schemas.openxmlformats.org/drawingml/2006/picture">
-                <pic:pic xmlns:pic="http://schemas.openxmlformats.org/drawingml/2006/picture">
-                  <pic:nvPicPr>
-                    <pic:cNvPr id="800320129" name="Picture 800320129"/>
-                    <pic:cNvPicPr/>
-                  </pic:nvPicPr>
-                  <pic:blipFill rotWithShape="1">
-                    <a:blip r:embed="rId46" cstate="print">
-                      <a:extLst>
-                        <a:ext uri="{28A0092B-C50C-407E-A947-70E740481C1C}">
-                          <a14:useLocalDpi xmlns:a14="http://schemas.microsoft.com/office/drawing/2010/main" val="0"/>
-                        </a:ext>
-                      </a:extLst>
-                    </a:blip>
-                    <a:srcRect b="51990"/>
-                    <a:stretch/>
-                  </pic:blipFill>
-                  <pic:spPr bwMode="auto">
-                    <a:xfrm>
-                      <a:off x="0" y="0"/>
-                      <a:ext cx="4723130" cy="1228090"/>
-                    </a:xfrm>
-                    <a:prstGeom prst="rect">
-                      <a:avLst/>
-                    </a:prstGeom>
-                    <a:ln>
-                      <a:noFill/>
-                    </a:ln>
-                    <a:extLst>
-                      <a:ext uri="{53640926-AAD7-44D8-BBD7-CCE9431645EC}">
-                        <a14:shadowObscured xmlns:a14="http://schemas.microsoft.com/office/drawing/2010/main"/>
-                      </a:ext>
-                    </a:extLst>
-                  </pic:spPr>
-                </pic:pic>
-              </a:graphicData>
-            </a:graphic>
-            <wp14:sizeRelV relativeFrom="margin">
-              <wp14:pctHeight>0</wp14:pctHeight>
-            </wp14:sizeRelV>
-          </wp:anchor>
-        </w:drawing>
-      </w:r>
-      <w:r>
-        <w:t>Istorija računa mušterije</w:t>
-      </w:r>
-    </w:p>
-    <w:p>
-      <w:pPr>
-        <w:pStyle w:val="Subtitle"/>
-      </w:pPr>
-      <w:r>
-        <w:t xml:space="preserve">Individualni račun ( </w:t>
-      </w:r>
-      <w:proofErr w:type="spellStart"/>
-      <w:r>
-        <w:t>admin</w:t>
-      </w:r>
-      <w:proofErr w:type="spellEnd"/>
-      <w:r>
-        <w:t xml:space="preserve"> vidi isto ovako )</w:t>
-      </w:r>
-    </w:p>
-    <w:p/>
-    <w:p>
-      <w:pPr>
-        <w:spacing w:before="0"/>
-        <w:jc w:val="left"/>
-      </w:pPr>
-      <w:r>
-        <w:br w:type="page"/>
-      </w:r>
-    </w:p>
-    <w:p>
-      <w:pPr>
-        <w:pStyle w:val="Heading4"/>
-      </w:pPr>
-      <w:r>
-        <w:rPr>
-          <w:noProof/>
-        </w:rPr>
-        <w:lastRenderedPageBreak/>
-        <w:drawing>
-          <wp:anchor distT="0" distB="0" distL="114300" distR="114300" simplePos="0" relativeHeight="251742208" behindDoc="0" locked="0" layoutInCell="1" allowOverlap="1" wp14:anchorId="0824ED3E" wp14:editId="3A46EC7F">
+          <wp:anchor distT="0" distB="0" distL="114300" distR="114300" simplePos="0" relativeHeight="251769856" behindDoc="0" locked="0" layoutInCell="1" allowOverlap="1" wp14:anchorId="3438B158" wp14:editId="7DF83EC1">
             <wp:simplePos x="0" y="0"/>
             <wp:positionH relativeFrom="margin">
               <wp:align>right</wp:align>
@@ -10340,7 +10334,7 @@
                     <pic:cNvPicPr/>
                   </pic:nvPicPr>
                   <pic:blipFill rotWithShape="1">
-                    <a:blip r:embed="rId47" cstate="print">
+                    <a:blip r:embed="rId46" cstate="print">
                       <a:extLst>
                         <a:ext uri="{28A0092B-C50C-407E-A947-70E740481C1C}">
                           <a14:useLocalDpi xmlns:a14="http://schemas.microsoft.com/office/drawing/2010/main" val="0"/>
@@ -10396,6 +10390,7 @@
       </w:pPr>
       <w:proofErr w:type="spellStart"/>
       <w:r>
+        <w:lastRenderedPageBreak/>
         <w:t>Review</w:t>
       </w:r>
       <w:proofErr w:type="spellEnd"/>
@@ -10440,7 +10435,7 @@
                     <pic:cNvPicPr/>
                   </pic:nvPicPr>
                   <pic:blipFill rotWithShape="1">
-                    <a:blip r:embed="rId48" cstate="print">
+                    <a:blip r:embed="rId47" cstate="print">
                       <a:extLst>
                         <a:ext uri="{28A0092B-C50C-407E-A947-70E740481C1C}">
                           <a14:useLocalDpi xmlns:a14="http://schemas.microsoft.com/office/drawing/2010/main" val="0"/>
@@ -10485,10 +10480,7 @@
         <w:pStyle w:val="Subtitle"/>
       </w:pPr>
       <w:r>
-        <w:t>S</w:t>
-      </w:r>
-      <w:r>
-        <w:t xml:space="preserve">ve recenzije ( </w:t>
+        <w:t xml:space="preserve">Sve recenzije ( </w:t>
       </w:r>
       <w:proofErr w:type="spellStart"/>
       <w:r>
@@ -10510,20 +10502,80 @@
     <w:p>
       <w:pPr>
         <w:pStyle w:val="Subtitle"/>
+        <w:jc w:val="both"/>
       </w:pPr>
       <w:r>
         <w:rPr>
           <w:noProof/>
         </w:rPr>
-        <w:lastRenderedPageBreak/>
         <w:drawing>
-          <wp:anchor distT="0" distB="0" distL="114300" distR="114300" simplePos="0" relativeHeight="251744256" behindDoc="0" locked="0" layoutInCell="1" allowOverlap="1" wp14:anchorId="15BA0BB9" wp14:editId="1C8DD996">
+          <wp:anchor distT="0" distB="0" distL="114300" distR="114300" simplePos="0" relativeHeight="251745280" behindDoc="0" locked="0" layoutInCell="1" allowOverlap="1" wp14:anchorId="3CA588A8" wp14:editId="49F2724C">
             <wp:simplePos x="0" y="0"/>
             <wp:positionH relativeFrom="margin">
-              <wp:align>center</wp:align>
+              <wp:align>right</wp:align>
             </wp:positionH>
             <wp:positionV relativeFrom="paragraph">
-              <wp:posOffset>63068</wp:posOffset>
+              <wp:posOffset>359</wp:posOffset>
+            </wp:positionV>
+            <wp:extent cx="2381250" cy="1793875"/>
+            <wp:effectExtent l="0" t="0" r="0" b="0"/>
+            <wp:wrapTopAndBottom/>
+            <wp:docPr id="1749299831" name="Picture 11"/>
+            <wp:cNvGraphicFramePr>
+              <a:graphicFrameLocks xmlns:a="http://schemas.openxmlformats.org/drawingml/2006/main" noChangeAspect="1"/>
+            </wp:cNvGraphicFramePr>
+            <a:graphic xmlns:a="http://schemas.openxmlformats.org/drawingml/2006/main">
+              <a:graphicData uri="http://schemas.openxmlformats.org/drawingml/2006/picture">
+                <pic:pic xmlns:pic="http://schemas.openxmlformats.org/drawingml/2006/picture">
+                  <pic:nvPicPr>
+                    <pic:cNvPr id="1749299831" name="Picture 1749299831"/>
+                    <pic:cNvPicPr/>
+                  </pic:nvPicPr>
+                  <pic:blipFill>
+                    <a:blip r:embed="rId48">
+                      <a:extLst>
+                        <a:ext uri="{28A0092B-C50C-407E-A947-70E740481C1C}">
+                          <a14:useLocalDpi xmlns:a14="http://schemas.microsoft.com/office/drawing/2010/main" val="0"/>
+                        </a:ext>
+                      </a:extLst>
+                    </a:blip>
+                    <a:stretch>
+                      <a:fillRect/>
+                    </a:stretch>
+                  </pic:blipFill>
+                  <pic:spPr>
+                    <a:xfrm>
+                      <a:off x="0" y="0"/>
+                      <a:ext cx="2381250" cy="1793875"/>
+                    </a:xfrm>
+                    <a:prstGeom prst="rect">
+                      <a:avLst/>
+                    </a:prstGeom>
+                  </pic:spPr>
+                </pic:pic>
+              </a:graphicData>
+            </a:graphic>
+            <wp14:sizeRelH relativeFrom="margin">
+              <wp14:pctWidth>0</wp14:pctWidth>
+            </wp14:sizeRelH>
+            <wp14:sizeRelV relativeFrom="margin">
+              <wp14:pctHeight>0</wp14:pctHeight>
+            </wp14:sizeRelV>
+          </wp:anchor>
+        </w:drawing>
+      </w:r>
+      <w:r>
+        <w:rPr>
+          <w:noProof/>
+        </w:rPr>
+        <w:drawing>
+          <wp:anchor distT="0" distB="0" distL="114300" distR="114300" simplePos="0" relativeHeight="251744256" behindDoc="0" locked="0" layoutInCell="1" allowOverlap="1" wp14:anchorId="15BA0BB9" wp14:editId="52C3F9A4">
+            <wp:simplePos x="0" y="0"/>
+            <wp:positionH relativeFrom="margin">
+              <wp:align>left</wp:align>
+            </wp:positionH>
+            <wp:positionV relativeFrom="paragraph">
+              <wp:posOffset>31060</wp:posOffset>
             </wp:positionV>
             <wp:extent cx="2174875" cy="1632585"/>
             <wp:effectExtent l="0" t="0" r="0" b="5715"/>
@@ -10573,39 +10625,74 @@
         </w:drawing>
       </w:r>
       <w:r>
-        <w:t>P</w:t>
-      </w:r>
-      <w:r>
-        <w:t>ravljenje recenzije pop-</w:t>
+        <w:t>Pravljenje recenzije pop-</w:t>
       </w:r>
       <w:proofErr w:type="spellStart"/>
       <w:r>
         <w:t>up</w:t>
       </w:r>
       <w:proofErr w:type="spellEnd"/>
-    </w:p>
-    <w:p>
-      <w:pPr>
-        <w:spacing w:before="0"/>
-        <w:jc w:val="left"/>
+      <w:r>
+        <w:t xml:space="preserve"> prozor</w:t>
+      </w:r>
+      <w:r>
+        <w:t xml:space="preserve">  </w:t>
+      </w:r>
+      <w:r>
+        <w:t>Promena recenzije pop-</w:t>
+      </w:r>
+      <w:proofErr w:type="spellStart"/>
+      <w:r>
+        <w:t>up</w:t>
+      </w:r>
+      <w:proofErr w:type="spellEnd"/>
+      <w:r>
+        <w:t xml:space="preserve"> prozo</w:t>
+      </w:r>
+      <w:r>
+        <w:t>r</w:t>
+      </w:r>
+    </w:p>
+    <w:p/>
+    <w:p>
+      <w:pPr>
+        <w:pStyle w:val="Heading3"/>
+      </w:pPr>
+      <w:proofErr w:type="spellStart"/>
+      <w:r>
+        <w:t>User</w:t>
+      </w:r>
+      <w:proofErr w:type="spellEnd"/>
+      <w:r>
+        <w:t xml:space="preserve"> Management </w:t>
+      </w:r>
+      <w:proofErr w:type="spellStart"/>
+      <w:r>
+        <w:t>Mikrofrontend</w:t>
+      </w:r>
+      <w:proofErr w:type="spellEnd"/>
+    </w:p>
+    <w:p>
+      <w:pPr>
+        <w:pStyle w:val="Heading4"/>
       </w:pPr>
       <w:r>
         <w:rPr>
           <w:noProof/>
         </w:rPr>
         <w:drawing>
-          <wp:anchor distT="0" distB="0" distL="114300" distR="114300" simplePos="0" relativeHeight="251745280" behindDoc="0" locked="0" layoutInCell="1" allowOverlap="1" wp14:anchorId="3CA588A8" wp14:editId="4332DD86">
+          <wp:anchor distT="0" distB="0" distL="114300" distR="114300" simplePos="0" relativeHeight="251765760" behindDoc="0" locked="0" layoutInCell="1" allowOverlap="1" wp14:anchorId="625DA122" wp14:editId="3CFB829A">
             <wp:simplePos x="0" y="0"/>
             <wp:positionH relativeFrom="margin">
-              <wp:align>center</wp:align>
+              <wp:align>right</wp:align>
             </wp:positionH>
             <wp:positionV relativeFrom="paragraph">
-              <wp:posOffset>215995</wp:posOffset>
+              <wp:posOffset>383171</wp:posOffset>
             </wp:positionV>
-            <wp:extent cx="2381250" cy="1793875"/>
-            <wp:effectExtent l="0" t="0" r="0" b="0"/>
+            <wp:extent cx="4723130" cy="859790"/>
+            <wp:effectExtent l="0" t="0" r="1270" b="0"/>
             <wp:wrapTopAndBottom/>
-            <wp:docPr id="1749299831" name="Picture 11"/>
+            <wp:docPr id="2062124104" name="Picture 16"/>
             <wp:cNvGraphicFramePr>
               <a:graphicFrameLocks xmlns:a="http://schemas.openxmlformats.org/drawingml/2006/main" noChangeAspect="1"/>
             </wp:cNvGraphicFramePr>
@@ -10613,73 +10700,62 @@
               <a:graphicData uri="http://schemas.openxmlformats.org/drawingml/2006/picture">
                 <pic:pic xmlns:pic="http://schemas.openxmlformats.org/drawingml/2006/picture">
                   <pic:nvPicPr>
-                    <pic:cNvPr id="1749299831" name="Picture 1749299831"/>
+                    <pic:cNvPr id="2062124104" name="Picture 2062124104"/>
                     <pic:cNvPicPr/>
                   </pic:nvPicPr>
-                  <pic:blipFill>
-                    <a:blip r:embed="rId50">
+                  <pic:blipFill rotWithShape="1">
+                    <a:blip r:embed="rId50" cstate="print">
                       <a:extLst>
                         <a:ext uri="{28A0092B-C50C-407E-A947-70E740481C1C}">
                           <a14:useLocalDpi xmlns:a14="http://schemas.microsoft.com/office/drawing/2010/main" val="0"/>
                         </a:ext>
                       </a:extLst>
                     </a:blip>
-                    <a:stretch>
-                      <a:fillRect/>
-                    </a:stretch>
+                    <a:srcRect t="14670" b="51714"/>
+                    <a:stretch/>
                   </pic:blipFill>
-                  <pic:spPr>
+                  <pic:spPr bwMode="auto">
                     <a:xfrm>
                       <a:off x="0" y="0"/>
-                      <a:ext cx="2381250" cy="1793875"/>
+                      <a:ext cx="4723130" cy="859809"/>
                     </a:xfrm>
                     <a:prstGeom prst="rect">
                       <a:avLst/>
                     </a:prstGeom>
+                    <a:ln>
+                      <a:noFill/>
+                    </a:ln>
+                    <a:extLst>
+                      <a:ext uri="{53640926-AAD7-44D8-BBD7-CCE9431645EC}">
+                        <a14:shadowObscured xmlns:a14="http://schemas.microsoft.com/office/drawing/2010/main"/>
+                      </a:ext>
+                    </a:extLst>
                   </pic:spPr>
                 </pic:pic>
               </a:graphicData>
             </a:graphic>
-            <wp14:sizeRelH relativeFrom="margin">
-              <wp14:pctWidth>0</wp14:pctWidth>
-            </wp14:sizeRelH>
             <wp14:sizeRelV relativeFrom="margin">
               <wp14:pctHeight>0</wp14:pctHeight>
             </wp14:sizeRelV>
           </wp:anchor>
         </w:drawing>
       </w:r>
+      <w:r>
+        <w:t xml:space="preserve">Mušterija, Prodavac, </w:t>
+      </w:r>
+      <w:proofErr w:type="spellStart"/>
+      <w:r>
+        <w:t>Admin</w:t>
+      </w:r>
+      <w:proofErr w:type="spellEnd"/>
     </w:p>
     <w:p>
       <w:pPr>
         <w:pStyle w:val="Subtitle"/>
       </w:pPr>
       <w:r>
-        <w:t>Promena recenzije pop-</w:t>
-      </w:r>
-      <w:proofErr w:type="spellStart"/>
-      <w:r>
-        <w:t>up</w:t>
-      </w:r>
-      <w:proofErr w:type="spellEnd"/>
-    </w:p>
-    <w:p>
-      <w:pPr>
-        <w:pStyle w:val="Heading3"/>
-      </w:pPr>
-      <w:proofErr w:type="spellStart"/>
-      <w:r>
-        <w:t>User</w:t>
-      </w:r>
-      <w:proofErr w:type="spellEnd"/>
-      <w:r>
-        <w:t xml:space="preserve"> Management </w:t>
-      </w:r>
-      <w:proofErr w:type="spellStart"/>
-      <w:r>
-        <w:t>Mikrofrontend</w:t>
-      </w:r>
-      <w:proofErr w:type="spellEnd"/>
+        <w:t>Promena ličnih informacija</w:t>
+      </w:r>
     </w:p>
     <w:p>
       <w:pPr>
@@ -10689,6 +10765,7 @@
         <w:rPr>
           <w:noProof/>
         </w:rPr>
+        <w:lastRenderedPageBreak/>
         <w:drawing>
           <wp:anchor distT="0" distB="0" distL="114300" distR="114300" simplePos="0" relativeHeight="251746304" behindDoc="0" locked="0" layoutInCell="1" allowOverlap="1" wp14:anchorId="0A2D2228" wp14:editId="69E76CF8">
             <wp:simplePos x="0" y="0"/>
@@ -10763,6 +10840,7 @@
         <w:t>Sve mušterije</w:t>
       </w:r>
     </w:p>
+    <w:p/>
     <w:p>
       <w:pPr>
         <w:pStyle w:val="Subtitle"/>
@@ -10771,9 +10849,8 @@
         <w:rPr>
           <w:noProof/>
         </w:rPr>
-        <w:lastRenderedPageBreak/>
         <w:drawing>
-          <wp:anchor distT="0" distB="0" distL="114300" distR="114300" simplePos="0" relativeHeight="251754496" behindDoc="0" locked="0" layoutInCell="1" allowOverlap="1" wp14:anchorId="4BAE2C32" wp14:editId="50370683">
+          <wp:anchor distT="0" distB="0" distL="114300" distR="114300" simplePos="0" relativeHeight="251763712" behindDoc="0" locked="0" layoutInCell="1" allowOverlap="1" wp14:anchorId="482F0815" wp14:editId="4C79067B">
             <wp:simplePos x="0" y="0"/>
             <wp:positionH relativeFrom="margin">
               <wp:posOffset>-1270</wp:posOffset>
@@ -10836,28 +10913,38 @@
         <w:t>Svi prodavci</w:t>
       </w:r>
     </w:p>
-    <w:p/>
     <w:p>
       <w:pPr>
         <w:pStyle w:val="Heading4"/>
+      </w:pPr>
+      <w:proofErr w:type="spellStart"/>
+      <w:r>
+        <w:lastRenderedPageBreak/>
+        <w:t>Superadmin</w:t>
+      </w:r>
+      <w:proofErr w:type="spellEnd"/>
+    </w:p>
+    <w:p>
+      <w:pPr>
+        <w:pStyle w:val="Subtitle"/>
       </w:pPr>
       <w:r>
         <w:rPr>
           <w:noProof/>
         </w:rPr>
         <w:drawing>
-          <wp:anchor distT="0" distB="0" distL="114300" distR="114300" simplePos="0" relativeHeight="251758592" behindDoc="0" locked="0" layoutInCell="1" allowOverlap="1" wp14:anchorId="079A71D1" wp14:editId="4B0D0AAF">
+          <wp:anchor distT="0" distB="0" distL="114300" distR="114300" simplePos="0" relativeHeight="251761664" behindDoc="0" locked="0" layoutInCell="1" allowOverlap="1" wp14:anchorId="28E9C7B9" wp14:editId="74DD5C93">
             <wp:simplePos x="0" y="0"/>
             <wp:positionH relativeFrom="margin">
               <wp:align>right</wp:align>
             </wp:positionH>
             <wp:positionV relativeFrom="paragraph">
-              <wp:posOffset>383171</wp:posOffset>
+              <wp:posOffset>2053693</wp:posOffset>
             </wp:positionV>
-            <wp:extent cx="4723130" cy="859790"/>
+            <wp:extent cx="4723130" cy="2197100"/>
             <wp:effectExtent l="0" t="0" r="1270" b="0"/>
             <wp:wrapTopAndBottom/>
-            <wp:docPr id="2062124104" name="Picture 16"/>
+            <wp:docPr id="1981015242" name="Picture 14"/>
             <wp:cNvGraphicFramePr>
               <a:graphicFrameLocks xmlns:a="http://schemas.openxmlformats.org/drawingml/2006/main" noChangeAspect="1"/>
             </wp:cNvGraphicFramePr>
@@ -10865,7 +10952,7 @@
               <a:graphicData uri="http://schemas.openxmlformats.org/drawingml/2006/picture">
                 <pic:pic xmlns:pic="http://schemas.openxmlformats.org/drawingml/2006/picture">
                   <pic:nvPicPr>
-                    <pic:cNvPr id="2062124104" name="Picture 2062124104"/>
+                    <pic:cNvPr id="1981015242" name="Picture 1981015242"/>
                     <pic:cNvPicPr/>
                   </pic:nvPicPr>
                   <pic:blipFill rotWithShape="1">
@@ -10876,13 +10963,13 @@
                         </a:ext>
                       </a:extLst>
                     </a:blip>
-                    <a:srcRect t="14670" b="51714"/>
+                    <a:srcRect b="14115"/>
                     <a:stretch/>
                   </pic:blipFill>
                   <pic:spPr bwMode="auto">
                     <a:xfrm>
                       <a:off x="0" y="0"/>
-                      <a:ext cx="4723130" cy="859809"/>
+                      <a:ext cx="4723130" cy="2197100"/>
                     </a:xfrm>
                     <a:prstGeom prst="rect">
                       <a:avLst/>
@@ -10899,53 +10986,15 @@
                 </pic:pic>
               </a:graphicData>
             </a:graphic>
-            <wp14:sizeRelV relativeFrom="margin">
-              <wp14:pctHeight>0</wp14:pctHeight>
-            </wp14:sizeRelV>
           </wp:anchor>
         </w:drawing>
       </w:r>
-      <w:r>
-        <w:t xml:space="preserve">Mušterija, Prodavac, </w:t>
-      </w:r>
-      <w:proofErr w:type="spellStart"/>
-      <w:r>
-        <w:t>Admin</w:t>
-      </w:r>
-      <w:proofErr w:type="spellEnd"/>
-    </w:p>
-    <w:p>
-      <w:pPr>
-        <w:pStyle w:val="Subtitle"/>
-      </w:pPr>
-      <w:r>
-        <w:t>Promena ličnih informacija</w:t>
-      </w:r>
-    </w:p>
-    <w:p>
-      <w:pPr>
-        <w:pStyle w:val="Heading4"/>
-      </w:pPr>
-      <w:proofErr w:type="spellStart"/>
-      <w:r>
-        <w:t>Su</w:t>
-      </w:r>
-      <w:r>
-        <w:t>peradmin</w:t>
-      </w:r>
-      <w:proofErr w:type="spellEnd"/>
-    </w:p>
-    <w:p/>
-    <w:p>
-      <w:pPr>
-        <w:pStyle w:val="Subtitle"/>
-      </w:pPr>
       <w:r>
         <w:rPr>
           <w:noProof/>
         </w:rPr>
         <w:drawing>
-          <wp:anchor distT="0" distB="0" distL="114300" distR="114300" simplePos="0" relativeHeight="251756544" behindDoc="0" locked="0" layoutInCell="1" allowOverlap="1" wp14:anchorId="6C031CDB" wp14:editId="4E76F332">
+          <wp:anchor distT="0" distB="0" distL="114300" distR="114300" simplePos="0" relativeHeight="251756544" behindDoc="0" locked="0" layoutInCell="1" allowOverlap="1" wp14:anchorId="6C031CDB" wp14:editId="41251CCB">
             <wp:simplePos x="0" y="0"/>
             <wp:positionH relativeFrom="margin">
               <wp:align>right</wp:align>
@@ -10981,7 +11030,7 @@
                   <pic:spPr bwMode="auto">
                     <a:xfrm>
                       <a:off x="0" y="0"/>
-                      <a:ext cx="4723130" cy="1726442"/>
+                      <a:ext cx="4723130" cy="1725930"/>
                     </a:xfrm>
                     <a:prstGeom prst="rect">
                       <a:avLst/>
@@ -11016,78 +11065,19 @@
         <w:t xml:space="preserve"> </w:t>
       </w:r>
     </w:p>
-    <w:p/>
     <w:p>
       <w:pPr>
         <w:pStyle w:val="Subtitle"/>
       </w:pPr>
       <w:r>
-        <w:rPr>
-          <w:noProof/>
-        </w:rPr>
-        <w:lastRenderedPageBreak/>
-        <w:drawing>
-          <wp:anchor distT="0" distB="0" distL="114300" distR="114300" simplePos="0" relativeHeight="251761664" behindDoc="0" locked="0" layoutInCell="1" allowOverlap="1" wp14:anchorId="28E9C7B9" wp14:editId="2B0C072F">
-            <wp:simplePos x="0" y="0"/>
-            <wp:positionH relativeFrom="column">
-              <wp:posOffset>0</wp:posOffset>
-            </wp:positionH>
-            <wp:positionV relativeFrom="paragraph">
-              <wp:posOffset>0</wp:posOffset>
-            </wp:positionV>
-            <wp:extent cx="4723130" cy="2197100"/>
-            <wp:effectExtent l="0" t="0" r="1270" b="0"/>
-            <wp:wrapTopAndBottom/>
-            <wp:docPr id="1981015242" name="Picture 14"/>
-            <wp:cNvGraphicFramePr>
-              <a:graphicFrameLocks xmlns:a="http://schemas.openxmlformats.org/drawingml/2006/main" noChangeAspect="1"/>
-            </wp:cNvGraphicFramePr>
-            <a:graphic xmlns:a="http://schemas.openxmlformats.org/drawingml/2006/main">
-              <a:graphicData uri="http://schemas.openxmlformats.org/drawingml/2006/picture">
-                <pic:pic xmlns:pic="http://schemas.openxmlformats.org/drawingml/2006/picture">
-                  <pic:nvPicPr>
-                    <pic:cNvPr id="1981015242" name="Picture 1981015242"/>
-                    <pic:cNvPicPr/>
-                  </pic:nvPicPr>
-                  <pic:blipFill rotWithShape="1">
-                    <a:blip r:embed="rId55" cstate="print">
-                      <a:extLst>
-                        <a:ext uri="{28A0092B-C50C-407E-A947-70E740481C1C}">
-                          <a14:useLocalDpi xmlns:a14="http://schemas.microsoft.com/office/drawing/2010/main" val="0"/>
-                        </a:ext>
-                      </a:extLst>
-                    </a:blip>
-                    <a:srcRect b="14115"/>
-                    <a:stretch/>
-                  </pic:blipFill>
-                  <pic:spPr bwMode="auto">
-                    <a:xfrm>
-                      <a:off x="0" y="0"/>
-                      <a:ext cx="4723130" cy="2197100"/>
-                    </a:xfrm>
-                    <a:prstGeom prst="rect">
-                      <a:avLst/>
-                    </a:prstGeom>
-                    <a:ln>
-                      <a:noFill/>
-                    </a:ln>
-                    <a:extLst>
-                      <a:ext uri="{53640926-AAD7-44D8-BBD7-CCE9431645EC}">
-                        <a14:shadowObscured xmlns:a14="http://schemas.microsoft.com/office/drawing/2010/main"/>
-                      </a:ext>
-                    </a:extLst>
-                  </pic:spPr>
-                </pic:pic>
-              </a:graphicData>
-            </a:graphic>
-          </wp:anchor>
-        </w:drawing>
-      </w:r>
-      <w:r>
-        <w:t>Svi admini</w:t>
-      </w:r>
-    </w:p>
-    <w:p/>
+        <w:t xml:space="preserve">Svi </w:t>
+      </w:r>
+      <w:proofErr w:type="spellStart"/>
+      <w:r>
+        <w:t>admini</w:t>
+      </w:r>
+      <w:proofErr w:type="spellEnd"/>
+    </w:p>
     <w:p>
       <w:pPr>
         <w:spacing w:before="0"/>
@@ -11095,6 +11085,7 @@
       </w:pPr>
     </w:p>
     <w:sectPr>
+      <w:type w:val="continuous"/>
       <w:pgSz w:w="10318" w:h="14570" w:code="13"/>
       <w:pgMar w:top="1440" w:right="1440" w:bottom="1440" w:left="1440" w:header="708" w:footer="708" w:gutter="0"/>
       <w:cols w:space="708"/>

</xml_diff>

<commit_message>
Popravljen izgled grafa product management
</commit_message>
<xml_diff>
--- a/Diplomski rad.docx
+++ b/Diplomski rad.docx
@@ -4880,18 +4880,18 @@
         </w:rPr>
         <w:lastRenderedPageBreak/>
         <w:drawing>
-          <wp:anchor distT="0" distB="0" distL="114300" distR="114300" simplePos="0" relativeHeight="251710464" behindDoc="0" locked="0" layoutInCell="1" allowOverlap="1" wp14:anchorId="156DBF4A" wp14:editId="66270F43">
+          <wp:anchor distT="0" distB="0" distL="114300" distR="114300" simplePos="0" relativeHeight="251773952" behindDoc="0" locked="0" layoutInCell="1" allowOverlap="1" wp14:anchorId="551DA913" wp14:editId="10004C09">
             <wp:simplePos x="0" y="0"/>
             <wp:positionH relativeFrom="margin">
               <wp:align>center</wp:align>
             </wp:positionH>
             <wp:positionV relativeFrom="paragraph">
-              <wp:posOffset>524</wp:posOffset>
+              <wp:posOffset>0</wp:posOffset>
             </wp:positionV>
-            <wp:extent cx="4105275" cy="7423150"/>
-            <wp:effectExtent l="0" t="0" r="9525" b="6350"/>
+            <wp:extent cx="3790950" cy="7423150"/>
+            <wp:effectExtent l="0" t="0" r="0" b="6350"/>
             <wp:wrapTopAndBottom/>
-            <wp:docPr id="1095027394" name="Picture 13"/>
+            <wp:docPr id="1790317852" name="Picture 2"/>
             <wp:cNvGraphicFramePr>
               <a:graphicFrameLocks xmlns:a="http://schemas.openxmlformats.org/drawingml/2006/main" noChangeAspect="1"/>
             </wp:cNvGraphicFramePr>
@@ -4899,7 +4899,7 @@
               <a:graphicData uri="http://schemas.openxmlformats.org/drawingml/2006/picture">
                 <pic:pic xmlns:pic="http://schemas.openxmlformats.org/drawingml/2006/picture">
                   <pic:nvPicPr>
-                    <pic:cNvPr id="0" name="Picture 14"/>
+                    <pic:cNvPr id="0" name="Picture 3"/>
                     <pic:cNvPicPr>
                       <a:picLocks noChangeAspect="1" noChangeArrowheads="1"/>
                     </pic:cNvPicPr>
@@ -4920,7 +4920,7 @@
                   <pic:spPr bwMode="auto">
                     <a:xfrm>
                       <a:off x="0" y="0"/>
-                      <a:ext cx="4105275" cy="7423150"/>
+                      <a:ext cx="3790950" cy="7423150"/>
                     </a:xfrm>
                     <a:prstGeom prst="rect">
                       <a:avLst/>
@@ -8145,7 +8145,7 @@
           <w:noProof/>
         </w:rPr>
         <w:drawing>
-          <wp:anchor distT="0" distB="0" distL="114300" distR="114300" simplePos="0" relativeHeight="251714560" behindDoc="0" locked="0" layoutInCell="1" allowOverlap="1" wp14:anchorId="249EB3B7" wp14:editId="16C40893">
+          <wp:anchor distT="0" distB="0" distL="114300" distR="114300" simplePos="0" relativeHeight="251714560" behindDoc="0" locked="0" layoutInCell="1" allowOverlap="1" wp14:anchorId="249EB3B7" wp14:editId="6F2F0FA9">
             <wp:simplePos x="0" y="0"/>
             <wp:positionH relativeFrom="margin">
               <wp:align>left</wp:align>

</xml_diff>

<commit_message>
Category management i bill management popravljen
</commit_message>
<xml_diff>
--- a/Diplomski rad.docx
+++ b/Diplomski rad.docx
@@ -5284,18 +5284,18 @@
         </w:rPr>
         <w:lastRenderedPageBreak/>
         <w:drawing>
-          <wp:anchor distT="0" distB="0" distL="114300" distR="114300" simplePos="0" relativeHeight="251702272" behindDoc="0" locked="0" layoutInCell="1" allowOverlap="1" wp14:anchorId="5CF56DA7" wp14:editId="23D8FCC5">
+          <wp:anchor distT="0" distB="0" distL="114300" distR="114300" simplePos="0" relativeHeight="251776000" behindDoc="0" locked="0" layoutInCell="1" allowOverlap="1" wp14:anchorId="35991425" wp14:editId="0CFE655B">
             <wp:simplePos x="0" y="0"/>
             <wp:positionH relativeFrom="margin">
               <wp:align>right</wp:align>
             </wp:positionH>
             <wp:positionV relativeFrom="paragraph">
-              <wp:posOffset>282898</wp:posOffset>
+              <wp:posOffset>285917</wp:posOffset>
             </wp:positionV>
-            <wp:extent cx="4723130" cy="4010025"/>
-            <wp:effectExtent l="0" t="0" r="1270" b="9525"/>
+            <wp:extent cx="4723130" cy="4212590"/>
+            <wp:effectExtent l="0" t="0" r="1270" b="0"/>
             <wp:wrapTopAndBottom/>
-            <wp:docPr id="1305567052" name="Picture 8"/>
+            <wp:docPr id="1749477975" name="Picture 1"/>
             <wp:cNvGraphicFramePr>
               <a:graphicFrameLocks xmlns:a="http://schemas.openxmlformats.org/drawingml/2006/main" noChangeAspect="1"/>
             </wp:cNvGraphicFramePr>
@@ -5303,7 +5303,7 @@
               <a:graphicData uri="http://schemas.openxmlformats.org/drawingml/2006/picture">
                 <pic:pic xmlns:pic="http://schemas.openxmlformats.org/drawingml/2006/picture">
                   <pic:nvPicPr>
-                    <pic:cNvPr id="0" name="Picture 9"/>
+                    <pic:cNvPr id="0" name="Picture 2"/>
                     <pic:cNvPicPr>
                       <a:picLocks noChangeAspect="1" noChangeArrowheads="1"/>
                     </pic:cNvPicPr>
@@ -5324,7 +5324,7 @@
                   <pic:spPr bwMode="auto">
                     <a:xfrm>
                       <a:off x="0" y="0"/>
-                      <a:ext cx="4723130" cy="4010025"/>
+                      <a:ext cx="4723130" cy="4212590"/>
                     </a:xfrm>
                     <a:prstGeom prst="rect">
                       <a:avLst/>
@@ -5672,18 +5672,18 @@
           <w:noProof/>
         </w:rPr>
         <w:drawing>
-          <wp:anchor distT="0" distB="0" distL="114300" distR="114300" simplePos="0" relativeHeight="251700224" behindDoc="0" locked="0" layoutInCell="1" allowOverlap="1" wp14:anchorId="4308C48D" wp14:editId="76AC8C72">
+          <wp:anchor distT="0" distB="0" distL="114300" distR="114300" simplePos="0" relativeHeight="251778048" behindDoc="0" locked="0" layoutInCell="1" allowOverlap="1" wp14:anchorId="205C73B3" wp14:editId="6206406C">
             <wp:simplePos x="0" y="0"/>
-            <wp:positionH relativeFrom="margin">
-              <wp:align>right</wp:align>
+            <wp:positionH relativeFrom="column">
+              <wp:posOffset>0</wp:posOffset>
             </wp:positionH>
             <wp:positionV relativeFrom="paragraph">
-              <wp:posOffset>380204</wp:posOffset>
+              <wp:posOffset>381000</wp:posOffset>
             </wp:positionV>
             <wp:extent cx="4723130" cy="3290570"/>
             <wp:effectExtent l="0" t="0" r="1270" b="5080"/>
             <wp:wrapTopAndBottom/>
-            <wp:docPr id="1432144658" name="Picture 7"/>
+            <wp:docPr id="121834965" name="Picture 2"/>
             <wp:cNvGraphicFramePr>
               <a:graphicFrameLocks xmlns:a="http://schemas.openxmlformats.org/drawingml/2006/main" noChangeAspect="1"/>
             </wp:cNvGraphicFramePr>
@@ -5691,7 +5691,7 @@
               <a:graphicData uri="http://schemas.openxmlformats.org/drawingml/2006/picture">
                 <pic:pic xmlns:pic="http://schemas.openxmlformats.org/drawingml/2006/picture">
                   <pic:nvPicPr>
-                    <pic:cNvPr id="0" name="Picture 8"/>
+                    <pic:cNvPr id="0" name="Picture 3"/>
                     <pic:cNvPicPr>
                       <a:picLocks noChangeAspect="1" noChangeArrowheads="1"/>
                     </pic:cNvPicPr>
@@ -8145,7 +8145,7 @@
           <w:noProof/>
         </w:rPr>
         <w:drawing>
-          <wp:anchor distT="0" distB="0" distL="114300" distR="114300" simplePos="0" relativeHeight="251714560" behindDoc="0" locked="0" layoutInCell="1" allowOverlap="1" wp14:anchorId="249EB3B7" wp14:editId="6F2F0FA9">
+          <wp:anchor distT="0" distB="0" distL="114300" distR="114300" simplePos="0" relativeHeight="251714560" behindDoc="0" locked="0" layoutInCell="1" allowOverlap="1" wp14:anchorId="249EB3B7" wp14:editId="720D33B3">
             <wp:simplePos x="0" y="0"/>
             <wp:positionH relativeFrom="margin">
               <wp:align>left</wp:align>

</xml_diff>

<commit_message>
popravljen graf user managementa
</commit_message>
<xml_diff>
--- a/Diplomski rad.docx
+++ b/Diplomski rad.docx
@@ -7150,18 +7150,18 @@
         </w:rPr>
         <w:lastRenderedPageBreak/>
         <w:drawing>
-          <wp:anchor distT="0" distB="0" distL="114300" distR="114300" simplePos="0" relativeHeight="251694080" behindDoc="0" locked="0" layoutInCell="1" allowOverlap="1" wp14:anchorId="6F0D5AAF" wp14:editId="166575C9">
+          <wp:anchor distT="0" distB="0" distL="114300" distR="114300" simplePos="0" relativeHeight="251780096" behindDoc="0" locked="0" layoutInCell="1" allowOverlap="1" wp14:anchorId="55629611" wp14:editId="38D084AB">
             <wp:simplePos x="0" y="0"/>
             <wp:positionH relativeFrom="margin">
-              <wp:align>right</wp:align>
+              <wp:align>center</wp:align>
             </wp:positionH>
             <wp:positionV relativeFrom="paragraph">
-              <wp:posOffset>315907</wp:posOffset>
+              <wp:posOffset>0</wp:posOffset>
             </wp:positionV>
-            <wp:extent cx="4723130" cy="6553835"/>
-            <wp:effectExtent l="0" t="0" r="1270" b="0"/>
+            <wp:extent cx="4056380" cy="7423150"/>
+            <wp:effectExtent l="0" t="0" r="1270" b="6350"/>
             <wp:wrapTopAndBottom/>
-            <wp:docPr id="639867652" name="Picture 3"/>
+            <wp:docPr id="488007103" name="Picture 4"/>
             <wp:cNvGraphicFramePr>
               <a:graphicFrameLocks xmlns:a="http://schemas.openxmlformats.org/drawingml/2006/main" noChangeAspect="1"/>
             </wp:cNvGraphicFramePr>
@@ -7169,7 +7169,7 @@
               <a:graphicData uri="http://schemas.openxmlformats.org/drawingml/2006/picture">
                 <pic:pic xmlns:pic="http://schemas.openxmlformats.org/drawingml/2006/picture">
                   <pic:nvPicPr>
-                    <pic:cNvPr id="0" name="Picture 4"/>
+                    <pic:cNvPr id="0" name="Picture 5"/>
                     <pic:cNvPicPr>
                       <a:picLocks noChangeAspect="1" noChangeArrowheads="1"/>
                     </pic:cNvPicPr>
@@ -7190,7 +7190,7 @@
                   <pic:spPr bwMode="auto">
                     <a:xfrm>
                       <a:off x="0" y="0"/>
-                      <a:ext cx="4723130" cy="6553835"/>
+                      <a:ext cx="4056380" cy="7423150"/>
                     </a:xfrm>
                     <a:prstGeom prst="rect">
                       <a:avLst/>
@@ -8145,7 +8145,7 @@
           <w:noProof/>
         </w:rPr>
         <w:drawing>
-          <wp:anchor distT="0" distB="0" distL="114300" distR="114300" simplePos="0" relativeHeight="251714560" behindDoc="0" locked="0" layoutInCell="1" allowOverlap="1" wp14:anchorId="249EB3B7" wp14:editId="720D33B3">
+          <wp:anchor distT="0" distB="0" distL="114300" distR="114300" simplePos="0" relativeHeight="251714560" behindDoc="0" locked="0" layoutInCell="1" allowOverlap="1" wp14:anchorId="249EB3B7" wp14:editId="327E5636">
             <wp:simplePos x="0" y="0"/>
             <wp:positionH relativeFrom="margin">
               <wp:align>left</wp:align>

</xml_diff>

<commit_message>
Zavrsen diplomski tekstualni deo
</commit_message>
<xml_diff>
--- a/Diplomski rad.docx
+++ b/Diplomski rad.docx
@@ -2638,6 +2638,13 @@
               </w:rPr>
               <w:t>Registracija budućih mušterija i prodavaca</w:t>
             </w:r>
+            <w:r>
+              <w:rPr>
+                <w:rFonts w:asciiTheme="minorHAnsi" w:hAnsiTheme="minorHAnsi"/>
+                <w:szCs w:val="24"/>
+              </w:rPr>
+              <w:t>.</w:t>
+            </w:r>
           </w:p>
         </w:tc>
       </w:tr>
@@ -2774,6 +2781,12 @@
                 <w:rFonts w:asciiTheme="minorHAnsi" w:hAnsiTheme="minorHAnsi"/>
               </w:rPr>
               <w:t>Napravljen je korisnički nalog mušterije ili prodavca</w:t>
+            </w:r>
+            <w:r>
+              <w:rPr>
+                <w:rFonts w:asciiTheme="minorHAnsi" w:hAnsiTheme="minorHAnsi"/>
+              </w:rPr>
+              <w:t>.</w:t>
             </w:r>
           </w:p>
         </w:tc>
@@ -3322,6 +3335,13 @@
               </w:rPr>
               <w:t>Potvrda korisničkog naloga</w:t>
             </w:r>
+            <w:r>
+              <w:rPr>
+                <w:rFonts w:asciiTheme="minorHAnsi" w:hAnsiTheme="minorHAnsi"/>
+                <w:szCs w:val="24"/>
+              </w:rPr>
+              <w:t>.</w:t>
+            </w:r>
           </w:p>
         </w:tc>
       </w:tr>
@@ -3414,6 +3434,13 @@
               </w:rPr>
               <w:t>Napravio se nalog za korisnika i čeka se potvrda</w:t>
             </w:r>
+            <w:r>
+              <w:rPr>
+                <w:rFonts w:asciiTheme="minorHAnsi" w:hAnsiTheme="minorHAnsi"/>
+                <w:szCs w:val="24"/>
+              </w:rPr>
+              <w:t>.</w:t>
+            </w:r>
           </w:p>
         </w:tc>
       </w:tr>
@@ -3461,6 +3488,13 @@
                 <w:szCs w:val="24"/>
               </w:rPr>
               <w:t>Potvrđen je korisnički nalog korisnika</w:t>
+            </w:r>
+            <w:r>
+              <w:rPr>
+                <w:rFonts w:asciiTheme="minorHAnsi" w:hAnsiTheme="minorHAnsi"/>
+                <w:szCs w:val="24"/>
+              </w:rPr>
+              <w:t>.</w:t>
             </w:r>
           </w:p>
         </w:tc>
@@ -3829,6 +3863,13 @@
               </w:rPr>
               <w:t xml:space="preserve"> naloga</w:t>
             </w:r>
+            <w:r>
+              <w:rPr>
+                <w:rFonts w:asciiTheme="minorHAnsi" w:hAnsiTheme="minorHAnsi"/>
+                <w:szCs w:val="24"/>
+              </w:rPr>
+              <w:t>.</w:t>
+            </w:r>
           </w:p>
         </w:tc>
       </w:tr>
@@ -3946,6 +3987,13 @@
               </w:rPr>
               <w:t xml:space="preserve"> i čeka potvrdu</w:t>
             </w:r>
+            <w:r>
+              <w:rPr>
+                <w:rFonts w:asciiTheme="minorHAnsi" w:hAnsiTheme="minorHAnsi"/>
+                <w:szCs w:val="24"/>
+              </w:rPr>
+              <w:t>.</w:t>
+            </w:r>
           </w:p>
         </w:tc>
       </w:tr>
@@ -4009,6 +4057,13 @@
                 <w:szCs w:val="24"/>
               </w:rPr>
               <w:t xml:space="preserve"> nalog </w:t>
+            </w:r>
+            <w:r>
+              <w:rPr>
+                <w:rFonts w:asciiTheme="minorHAnsi" w:hAnsiTheme="minorHAnsi"/>
+                <w:szCs w:val="24"/>
+              </w:rPr>
+              <w:t>.</w:t>
             </w:r>
           </w:p>
         </w:tc>
@@ -4361,6 +4416,13 @@
               </w:rPr>
               <w:t>Ne ulogovani korisnik se uloguje</w:t>
             </w:r>
+            <w:r>
+              <w:rPr>
+                <w:rFonts w:asciiTheme="minorHAnsi" w:hAnsiTheme="minorHAnsi"/>
+                <w:szCs w:val="24"/>
+              </w:rPr>
+              <w:t>.</w:t>
+            </w:r>
           </w:p>
         </w:tc>
       </w:tr>
@@ -4453,6 +4515,13 @@
               </w:rPr>
               <w:t>Korisnik mora da ima korisnički nalog</w:t>
             </w:r>
+            <w:r>
+              <w:rPr>
+                <w:rFonts w:asciiTheme="minorHAnsi" w:hAnsiTheme="minorHAnsi"/>
+                <w:szCs w:val="24"/>
+              </w:rPr>
+              <w:t>.</w:t>
+            </w:r>
           </w:p>
         </w:tc>
       </w:tr>
@@ -4500,6 +4569,13 @@
                 <w:szCs w:val="24"/>
               </w:rPr>
               <w:t>Korisnik je ulogovan</w:t>
+            </w:r>
+            <w:r>
+              <w:rPr>
+                <w:rFonts w:asciiTheme="minorHAnsi" w:hAnsiTheme="minorHAnsi"/>
+                <w:szCs w:val="24"/>
+              </w:rPr>
+              <w:t>.</w:t>
             </w:r>
           </w:p>
         </w:tc>
@@ -4975,6 +5051,13 @@
               </w:rPr>
               <w:t>Ako je korisnik zaboravio lozinku za svoj nalog</w:t>
             </w:r>
+            <w:r>
+              <w:rPr>
+                <w:rFonts w:asciiTheme="minorHAnsi" w:hAnsiTheme="minorHAnsi"/>
+                <w:szCs w:val="24"/>
+              </w:rPr>
+              <w:t>.</w:t>
+            </w:r>
           </w:p>
         </w:tc>
       </w:tr>
@@ -5067,6 +5150,13 @@
               </w:rPr>
               <w:t>Korisnik mora da ima korisnički nalog</w:t>
             </w:r>
+            <w:r>
+              <w:rPr>
+                <w:rFonts w:asciiTheme="minorHAnsi" w:hAnsiTheme="minorHAnsi"/>
+                <w:szCs w:val="24"/>
+              </w:rPr>
+              <w:t>.</w:t>
+            </w:r>
           </w:p>
         </w:tc>
       </w:tr>
@@ -5114,6 +5204,13 @@
                 <w:szCs w:val="24"/>
               </w:rPr>
               <w:t>Slanje linka za promenu lozinke na mejl</w:t>
+            </w:r>
+            <w:r>
+              <w:rPr>
+                <w:rFonts w:asciiTheme="minorHAnsi" w:hAnsiTheme="minorHAnsi"/>
+                <w:szCs w:val="24"/>
+              </w:rPr>
+              <w:t>.</w:t>
             </w:r>
           </w:p>
         </w:tc>
@@ -5260,7 +5357,28 @@
                 <w:rFonts w:asciiTheme="minorHAnsi" w:hAnsiTheme="minorHAnsi"/>
                 <w:szCs w:val="24"/>
               </w:rPr>
-              <w:t xml:space="preserve"> klikne se na dugme zaboravljena lozinka</w:t>
+              <w:t xml:space="preserve"> klikne se na dugme </w:t>
+            </w:r>
+            <w:r>
+              <w:rPr>
+                <w:rFonts w:asciiTheme="minorHAnsi" w:hAnsiTheme="minorHAnsi"/>
+                <w:szCs w:val="24"/>
+              </w:rPr>
+              <w:t>„Z</w:t>
+            </w:r>
+            <w:r>
+              <w:rPr>
+                <w:rFonts w:asciiTheme="minorHAnsi" w:hAnsiTheme="minorHAnsi"/>
+                <w:szCs w:val="24"/>
+              </w:rPr>
+              <w:t>aboravljena lozinka</w:t>
+            </w:r>
+            <w:r>
+              <w:rPr>
+                <w:rFonts w:asciiTheme="minorHAnsi" w:hAnsiTheme="minorHAnsi"/>
+                <w:szCs w:val="24"/>
+              </w:rPr>
+              <w:t>“</w:t>
             </w:r>
           </w:p>
           <w:p>
@@ -5683,6 +5801,13 @@
               </w:rPr>
               <w:t>Dobio link za promenu lozinke na mejlu</w:t>
             </w:r>
+            <w:r>
+              <w:rPr>
+                <w:rFonts w:asciiTheme="minorHAnsi" w:hAnsiTheme="minorHAnsi"/>
+                <w:szCs w:val="24"/>
+              </w:rPr>
+              <w:t>.</w:t>
+            </w:r>
           </w:p>
         </w:tc>
       </w:tr>
@@ -5730,6 +5855,13 @@
                 <w:szCs w:val="24"/>
               </w:rPr>
               <w:t>Korisnik je promenio lozinku za svoj nalog</w:t>
+            </w:r>
+            <w:r>
+              <w:rPr>
+                <w:rFonts w:asciiTheme="minorHAnsi" w:hAnsiTheme="minorHAnsi"/>
+                <w:szCs w:val="24"/>
+              </w:rPr>
+              <w:t>.</w:t>
             </w:r>
           </w:p>
         </w:tc>
@@ -6020,18 +6152,17 @@
         <w:rPr>
           <w:noProof/>
         </w:rPr>
-        <w:lastRenderedPageBreak/>
         <w:drawing>
-          <wp:anchor distT="0" distB="0" distL="114300" distR="114300" simplePos="0" relativeHeight="251713536" behindDoc="0" locked="0" layoutInCell="1" allowOverlap="1" wp14:anchorId="5508B1DB" wp14:editId="73400557">
+          <wp:anchor distT="0" distB="0" distL="114300" distR="114300" simplePos="0" relativeHeight="251713536" behindDoc="0" locked="0" layoutInCell="1" allowOverlap="1" wp14:anchorId="5508B1DB" wp14:editId="49C517EE">
             <wp:simplePos x="0" y="0"/>
             <wp:positionH relativeFrom="margin">
-              <wp:posOffset>-1270</wp:posOffset>
+              <wp:align>center</wp:align>
             </wp:positionH>
             <wp:positionV relativeFrom="paragraph">
-              <wp:posOffset>7308</wp:posOffset>
+              <wp:posOffset>351362</wp:posOffset>
             </wp:positionV>
-            <wp:extent cx="4723130" cy="7412990"/>
-            <wp:effectExtent l="0" t="0" r="1270" b="0"/>
+            <wp:extent cx="4017010" cy="6304915"/>
+            <wp:effectExtent l="0" t="0" r="2540" b="635"/>
             <wp:wrapTopAndBottom/>
             <wp:docPr id="481813290" name="Picture 1"/>
             <wp:cNvGraphicFramePr>
@@ -6062,7 +6193,7 @@
                   <pic:spPr bwMode="auto">
                     <a:xfrm>
                       <a:off x="0" y="0"/>
-                      <a:ext cx="4723130" cy="7412990"/>
+                      <a:ext cx="4017010" cy="6304915"/>
                     </a:xfrm>
                     <a:prstGeom prst="rect">
                       <a:avLst/>
@@ -6270,6 +6401,13 @@
               </w:rPr>
               <w:t xml:space="preserve">Na glavnoj stranici svi korisnici imaju pregled svih produkata koji nisu povučeni </w:t>
             </w:r>
+            <w:r>
+              <w:rPr>
+                <w:rFonts w:asciiTheme="minorHAnsi" w:hAnsiTheme="minorHAnsi"/>
+                <w:szCs w:val="24"/>
+              </w:rPr>
+              <w:t>.</w:t>
+            </w:r>
           </w:p>
         </w:tc>
       </w:tr>
@@ -6409,6 +6547,13 @@
                 <w:szCs w:val="24"/>
               </w:rPr>
               <w:t>Prikaz produkata preko paginacije</w:t>
+            </w:r>
+            <w:r>
+              <w:rPr>
+                <w:rFonts w:asciiTheme="minorHAnsi" w:hAnsiTheme="minorHAnsi"/>
+                <w:szCs w:val="24"/>
+              </w:rPr>
+              <w:t>.</w:t>
             </w:r>
           </w:p>
         </w:tc>
@@ -6763,6 +6908,13 @@
               </w:rPr>
               <w:t>Pregled individualnog produkta detaljno</w:t>
             </w:r>
+            <w:r>
+              <w:rPr>
+                <w:rFonts w:asciiTheme="minorHAnsi" w:hAnsiTheme="minorHAnsi"/>
+                <w:szCs w:val="24"/>
+              </w:rPr>
+              <w:t>.</w:t>
+            </w:r>
           </w:p>
         </w:tc>
       </w:tr>
@@ -6855,6 +7007,13 @@
               </w:rPr>
               <w:t>Produkt mora da postoji u bazi</w:t>
             </w:r>
+            <w:r>
+              <w:rPr>
+                <w:rFonts w:asciiTheme="minorHAnsi" w:hAnsiTheme="minorHAnsi"/>
+                <w:szCs w:val="24"/>
+              </w:rPr>
+              <w:t>.</w:t>
+            </w:r>
           </w:p>
         </w:tc>
       </w:tr>
@@ -6902,6 +7061,13 @@
                 <w:szCs w:val="24"/>
               </w:rPr>
               <w:t>Pregled produkta detaljno zajedno sa recenzijama tog produkta</w:t>
+            </w:r>
+            <w:r>
+              <w:rPr>
+                <w:rFonts w:asciiTheme="minorHAnsi" w:hAnsiTheme="minorHAnsi"/>
+                <w:szCs w:val="24"/>
+              </w:rPr>
+              <w:t>.</w:t>
             </w:r>
           </w:p>
         </w:tc>
@@ -7248,6 +7414,13 @@
               </w:rPr>
               <w:t>Mušterija dodaje u korpu produkt</w:t>
             </w:r>
+            <w:r>
+              <w:rPr>
+                <w:rFonts w:asciiTheme="minorHAnsi" w:hAnsiTheme="minorHAnsi"/>
+                <w:szCs w:val="24"/>
+              </w:rPr>
+              <w:t>.</w:t>
+            </w:r>
           </w:p>
         </w:tc>
       </w:tr>
@@ -7340,6 +7513,13 @@
               </w:rPr>
               <w:t>Produkt ne sme biti povučen. Mušterija je ulogovana</w:t>
             </w:r>
+            <w:r>
+              <w:rPr>
+                <w:rFonts w:asciiTheme="minorHAnsi" w:hAnsiTheme="minorHAnsi"/>
+                <w:szCs w:val="24"/>
+              </w:rPr>
+              <w:t>.</w:t>
+            </w:r>
           </w:p>
         </w:tc>
       </w:tr>
@@ -7387,6 +7567,13 @@
                 <w:szCs w:val="24"/>
               </w:rPr>
               <w:t>Određena količina produkta je dodata u korpu mušterije</w:t>
+            </w:r>
+            <w:r>
+              <w:rPr>
+                <w:rFonts w:asciiTheme="minorHAnsi" w:hAnsiTheme="minorHAnsi"/>
+                <w:szCs w:val="24"/>
+              </w:rPr>
+              <w:t>.</w:t>
             </w:r>
           </w:p>
         </w:tc>
@@ -7978,6 +8165,13 @@
               </w:rPr>
               <w:t>-u mušterije</w:t>
             </w:r>
+            <w:r>
+              <w:rPr>
+                <w:rFonts w:asciiTheme="minorHAnsi" w:hAnsiTheme="minorHAnsi"/>
+                <w:szCs w:val="24"/>
+              </w:rPr>
+              <w:t>.</w:t>
+            </w:r>
           </w:p>
         </w:tc>
       </w:tr>
@@ -8043,6 +8237,13 @@
                 <w:szCs w:val="24"/>
               </w:rPr>
               <w:t>-u mušterije</w:t>
+            </w:r>
+            <w:r>
+              <w:rPr>
+                <w:rFonts w:asciiTheme="minorHAnsi" w:hAnsiTheme="minorHAnsi"/>
+                <w:szCs w:val="24"/>
+              </w:rPr>
+              <w:t>.</w:t>
             </w:r>
           </w:p>
         </w:tc>
@@ -8470,6 +8671,13 @@
               </w:rPr>
               <w:t>-a</w:t>
             </w:r>
+            <w:r>
+              <w:rPr>
+                <w:rFonts w:asciiTheme="minorHAnsi" w:hAnsiTheme="minorHAnsi"/>
+                <w:szCs w:val="24"/>
+              </w:rPr>
+              <w:t>.</w:t>
+            </w:r>
           </w:p>
         </w:tc>
       </w:tr>
@@ -8645,6 +8853,13 @@
                 <w:szCs w:val="24"/>
               </w:rPr>
               <w:t>-a mušterije</w:t>
+            </w:r>
+            <w:r>
+              <w:rPr>
+                <w:rFonts w:asciiTheme="minorHAnsi" w:hAnsiTheme="minorHAnsi"/>
+                <w:szCs w:val="24"/>
+              </w:rPr>
+              <w:t>.</w:t>
             </w:r>
           </w:p>
         </w:tc>
@@ -9647,6 +9862,13 @@
               </w:rPr>
               <w:t>Mušterija menja sadržaj recenzije</w:t>
             </w:r>
+            <w:r>
+              <w:rPr>
+                <w:rFonts w:asciiTheme="minorHAnsi" w:hAnsiTheme="minorHAnsi"/>
+                <w:szCs w:val="24"/>
+              </w:rPr>
+              <w:t>.</w:t>
+            </w:r>
           </w:p>
         </w:tc>
       </w:tr>
@@ -9800,6 +10022,13 @@
                 <w:szCs w:val="24"/>
               </w:rPr>
               <w:t xml:space="preserve"> recenzija za produkt</w:t>
+            </w:r>
+            <w:r>
+              <w:rPr>
+                <w:rFonts w:asciiTheme="minorHAnsi" w:hAnsiTheme="minorHAnsi"/>
+                <w:szCs w:val="24"/>
+              </w:rPr>
+              <w:t>.</w:t>
             </w:r>
           </w:p>
         </w:tc>
@@ -10258,7 +10487,6 @@
                 <w:tab w:val="left" w:pos="1082"/>
               </w:tabs>
               <w:spacing w:before="0"/>
-              <w:jc w:val="center"/>
               <w:rPr>
                 <w:rFonts w:asciiTheme="minorHAnsi" w:hAnsiTheme="minorHAnsi"/>
                 <w:szCs w:val="24"/>
@@ -10277,6 +10505,13 @@
                 <w:szCs w:val="24"/>
               </w:rPr>
               <w:t>ti</w:t>
+            </w:r>
+            <w:r>
+              <w:rPr>
+                <w:rFonts w:asciiTheme="minorHAnsi" w:hAnsiTheme="minorHAnsi"/>
+                <w:szCs w:val="24"/>
+              </w:rPr>
+              <w:t>.</w:t>
             </w:r>
           </w:p>
         </w:tc>
@@ -10417,6 +10652,13 @@
                 <w:szCs w:val="24"/>
               </w:rPr>
               <w:t>Prikaz svih produkata koje je mušterija kupila</w:t>
+            </w:r>
+            <w:r>
+              <w:rPr>
+                <w:rFonts w:asciiTheme="minorHAnsi" w:hAnsiTheme="minorHAnsi"/>
+                <w:szCs w:val="24"/>
+              </w:rPr>
+              <w:t>.</w:t>
             </w:r>
           </w:p>
         </w:tc>
@@ -10541,7 +10783,7 @@
                 <w:rFonts w:asciiTheme="minorHAnsi" w:hAnsiTheme="minorHAnsi"/>
                 <w:szCs w:val="24"/>
               </w:rPr>
-              <w:t xml:space="preserve"> preko paginacije. Jedna strana sadrži 9 produkata.</w:t>
+              <w:t xml:space="preserve"> preko paginacije. Jedna strana sadrži 9 produkata</w:t>
             </w:r>
           </w:p>
         </w:tc>
@@ -10801,6 +11043,15 @@
               <w:t>wishlist</w:t>
             </w:r>
             <w:proofErr w:type="spellEnd"/>
+            <w:r>
+              <w:rPr>
+                <w:rFonts w:asciiTheme="minorHAnsi" w:hAnsiTheme="minorHAnsi"/>
+                <w:i/>
+                <w:iCs/>
+                <w:szCs w:val="24"/>
+              </w:rPr>
+              <w:t>.</w:t>
+            </w:r>
           </w:p>
         </w:tc>
       </w:tr>
@@ -10893,6 +11144,13 @@
               </w:rPr>
               <w:t>Mušterija je ulogovana</w:t>
             </w:r>
+            <w:r>
+              <w:rPr>
+                <w:rFonts w:asciiTheme="minorHAnsi" w:hAnsiTheme="minorHAnsi"/>
+                <w:szCs w:val="24"/>
+              </w:rPr>
+              <w:t>.</w:t>
+            </w:r>
           </w:p>
         </w:tc>
       </w:tr>
@@ -10952,6 +11210,15 @@
               <w:t>wishlist</w:t>
             </w:r>
             <w:proofErr w:type="spellEnd"/>
+            <w:r>
+              <w:rPr>
+                <w:rFonts w:asciiTheme="minorHAnsi" w:hAnsiTheme="minorHAnsi"/>
+                <w:i/>
+                <w:iCs/>
+                <w:szCs w:val="24"/>
+              </w:rPr>
+              <w:t>.</w:t>
+            </w:r>
           </w:p>
         </w:tc>
       </w:tr>
@@ -11130,7 +11397,7 @@
                 <w:rFonts w:asciiTheme="minorHAnsi" w:hAnsiTheme="minorHAnsi"/>
                 <w:szCs w:val="24"/>
               </w:rPr>
-              <w:t xml:space="preserve"> preko paginacije. Jedna strana sadrži 9 produkata.</w:t>
+              <w:t xml:space="preserve"> preko paginacije. Jedna strana sadrži 9 produkata</w:t>
             </w:r>
           </w:p>
         </w:tc>
@@ -11243,7 +11510,6 @@
                 <w:rFonts w:asciiTheme="minorHAnsi" w:hAnsiTheme="minorHAnsi"/>
                 <w:szCs w:val="24"/>
               </w:rPr>
-              <w:lastRenderedPageBreak/>
               <w:t>Izuzeci</w:t>
             </w:r>
           </w:p>
@@ -11390,6 +11656,13 @@
               <w:t>Eprodavnicu</w:t>
             </w:r>
             <w:proofErr w:type="spellEnd"/>
+            <w:r>
+              <w:rPr>
+                <w:rFonts w:asciiTheme="minorHAnsi" w:hAnsiTheme="minorHAnsi"/>
+                <w:szCs w:val="24"/>
+              </w:rPr>
+              <w:t>.</w:t>
+            </w:r>
           </w:p>
         </w:tc>
       </w:tr>
@@ -11482,6 +11755,13 @@
               </w:rPr>
               <w:t>Prodavac je ulogovan</w:t>
             </w:r>
+            <w:r>
+              <w:rPr>
+                <w:rFonts w:asciiTheme="minorHAnsi" w:hAnsiTheme="minorHAnsi"/>
+                <w:szCs w:val="24"/>
+              </w:rPr>
+              <w:t>.</w:t>
+            </w:r>
           </w:p>
         </w:tc>
       </w:tr>
@@ -11539,6 +11819,13 @@
               <w:t>Eprodavnicu</w:t>
             </w:r>
             <w:proofErr w:type="spellEnd"/>
+            <w:r>
+              <w:rPr>
+                <w:rFonts w:asciiTheme="minorHAnsi" w:hAnsiTheme="minorHAnsi"/>
+                <w:szCs w:val="24"/>
+              </w:rPr>
+              <w:t>.</w:t>
+            </w:r>
           </w:p>
         </w:tc>
       </w:tr>
@@ -12030,6 +12317,13 @@
               </w:rPr>
               <w:t>Prodavac je ulogovan</w:t>
             </w:r>
+            <w:r>
+              <w:rPr>
+                <w:rFonts w:asciiTheme="minorHAnsi" w:hAnsiTheme="minorHAnsi"/>
+                <w:szCs w:val="24"/>
+              </w:rPr>
+              <w:t>.</w:t>
+            </w:r>
           </w:p>
         </w:tc>
       </w:tr>
@@ -12077,6 +12371,13 @@
                 <w:szCs w:val="24"/>
               </w:rPr>
               <w:t>Prikaz svih produkata prodavca</w:t>
+            </w:r>
+            <w:r>
+              <w:rPr>
+                <w:rFonts w:asciiTheme="minorHAnsi" w:hAnsiTheme="minorHAnsi"/>
+                <w:szCs w:val="24"/>
+              </w:rPr>
+              <w:t>.</w:t>
             </w:r>
           </w:p>
         </w:tc>
@@ -12127,7 +12428,21 @@
                 <w:rFonts w:asciiTheme="minorHAnsi" w:hAnsiTheme="minorHAnsi"/>
                 <w:szCs w:val="24"/>
               </w:rPr>
-              <w:t xml:space="preserve">Prodavac klikne na </w:t>
+              <w:t>Prodavac klikne na</w:t>
+            </w:r>
+            <w:r>
+              <w:rPr>
+                <w:rFonts w:asciiTheme="minorHAnsi" w:hAnsiTheme="minorHAnsi"/>
+                <w:szCs w:val="24"/>
+              </w:rPr>
+              <w:t xml:space="preserve"> dugme</w:t>
+            </w:r>
+            <w:r>
+              <w:rPr>
+                <w:rFonts w:asciiTheme="minorHAnsi" w:hAnsiTheme="minorHAnsi"/>
+                <w:szCs w:val="24"/>
+              </w:rPr>
+              <w:t xml:space="preserve"> </w:t>
             </w:r>
             <w:r>
               <w:rPr>
@@ -12178,7 +12493,7 @@
                 <w:rFonts w:asciiTheme="minorHAnsi" w:hAnsiTheme="minorHAnsi"/>
                 <w:szCs w:val="24"/>
               </w:rPr>
-              <w:t xml:space="preserve"> prikaže sve produkte prodavca. Oni se prikazuju preko paginacije. Jedna stranica sadrži 9 produkata.</w:t>
+              <w:t xml:space="preserve"> prikaže sve produkte prodavca. Oni se prikazuju preko paginacije. Jedna stranica sadrži 9 produkata</w:t>
             </w:r>
           </w:p>
         </w:tc>
@@ -12563,6 +12878,13 @@
               </w:rPr>
               <w:t xml:space="preserve">Prikaz svih produkata </w:t>
             </w:r>
+            <w:r>
+              <w:rPr>
+                <w:rFonts w:asciiTheme="minorHAnsi" w:hAnsiTheme="minorHAnsi"/>
+                <w:szCs w:val="24"/>
+              </w:rPr>
+              <w:t>.</w:t>
+            </w:r>
           </w:p>
         </w:tc>
       </w:tr>
@@ -12672,7 +12994,7 @@
                 <w:rFonts w:asciiTheme="minorHAnsi" w:hAnsiTheme="minorHAnsi"/>
                 <w:szCs w:val="24"/>
               </w:rPr>
-              <w:t xml:space="preserve"> prikaže sve produkte. Oni se prikazuju preko paginacije. Jedna stranica sadrži 9 produkata.</w:t>
+              <w:t xml:space="preserve"> prikaže sve produkte. Oni se prikazuju preko paginacije. Jedna stranica sadrži 9 produkata</w:t>
             </w:r>
           </w:p>
         </w:tc>
@@ -13100,6 +13422,13 @@
               </w:rPr>
               <w:t>Vrednosti produkta su promenjene</w:t>
             </w:r>
+            <w:r>
+              <w:rPr>
+                <w:rFonts w:asciiTheme="minorHAnsi" w:hAnsiTheme="minorHAnsi"/>
+                <w:szCs w:val="24"/>
+              </w:rPr>
+              <w:t>.</w:t>
+            </w:r>
           </w:p>
         </w:tc>
       </w:tr>
@@ -13328,7 +13657,28 @@
                 <w:rFonts w:asciiTheme="minorHAnsi" w:hAnsiTheme="minorHAnsi"/>
                 <w:szCs w:val="24"/>
               </w:rPr>
-              <w:t>Klikne na dugme Promeni</w:t>
+              <w:t xml:space="preserve">Klikne na dugme </w:t>
+            </w:r>
+            <w:r>
+              <w:rPr>
+                <w:rFonts w:asciiTheme="minorHAnsi" w:hAnsiTheme="minorHAnsi"/>
+                <w:szCs w:val="24"/>
+              </w:rPr>
+              <w:t>„</w:t>
+            </w:r>
+            <w:r>
+              <w:rPr>
+                <w:rFonts w:asciiTheme="minorHAnsi" w:hAnsiTheme="minorHAnsi"/>
+                <w:szCs w:val="24"/>
+              </w:rPr>
+              <w:t>Promeni</w:t>
+            </w:r>
+            <w:r>
+              <w:rPr>
+                <w:rFonts w:asciiTheme="minorHAnsi" w:hAnsiTheme="minorHAnsi"/>
+                <w:szCs w:val="24"/>
+              </w:rPr>
+              <w:t>“</w:t>
             </w:r>
           </w:p>
           <w:p>
@@ -14075,7 +14425,7 @@
                 <w:rFonts w:asciiTheme="minorHAnsi" w:hAnsiTheme="minorHAnsi"/>
                 <w:szCs w:val="24"/>
               </w:rPr>
-              <w:t>-ovali taj produkt.</w:t>
+              <w:t>-ovali taj produkt</w:t>
             </w:r>
           </w:p>
         </w:tc>
@@ -14168,6 +14518,13 @@
                 <w:szCs w:val="24"/>
               </w:rPr>
               <w:t xml:space="preserve">   Kod 5 Ako je polje za unos akcije prazno, prikazaće grešku</w:t>
+            </w:r>
+            <w:r>
+              <w:rPr>
+                <w:rFonts w:asciiTheme="minorHAnsi" w:hAnsiTheme="minorHAnsi"/>
+                <w:szCs w:val="24"/>
+              </w:rPr>
+              <w:t>.</w:t>
             </w:r>
           </w:p>
         </w:tc>
@@ -15955,6 +16312,13 @@
               </w:rPr>
               <w:t>Prikaz svih kategorija</w:t>
             </w:r>
+            <w:r>
+              <w:rPr>
+                <w:rFonts w:asciiTheme="minorHAnsi" w:hAnsiTheme="minorHAnsi"/>
+                <w:szCs w:val="24"/>
+              </w:rPr>
+              <w:t>.</w:t>
+            </w:r>
           </w:p>
         </w:tc>
       </w:tr>
@@ -16078,7 +16442,7 @@
                 <w:rFonts w:asciiTheme="minorHAnsi" w:hAnsiTheme="minorHAnsi"/>
                 <w:szCs w:val="24"/>
               </w:rPr>
-              <w:t>Maksimalan broj prikazivanja kategorije na jednoj strani je 12.</w:t>
+              <w:t>Maksimalan broj prikazivanja kategorije na jednoj strani je 12</w:t>
             </w:r>
           </w:p>
         </w:tc>
@@ -16531,6 +16895,13 @@
               </w:rPr>
               <w:t>Promenjen naziv kategorije</w:t>
             </w:r>
+            <w:r>
+              <w:rPr>
+                <w:rFonts w:asciiTheme="minorHAnsi" w:hAnsiTheme="minorHAnsi"/>
+                <w:szCs w:val="24"/>
+              </w:rPr>
+              <w:t>.</w:t>
+            </w:r>
           </w:p>
         </w:tc>
       </w:tr>
@@ -16640,7 +17011,7 @@
                 <w:rFonts w:asciiTheme="minorHAnsi" w:hAnsiTheme="minorHAnsi"/>
                 <w:szCs w:val="24"/>
               </w:rPr>
-              <w:t xml:space="preserve"> prikaže sve kategorije preko paginacije.</w:t>
+              <w:t xml:space="preserve"> prikaže sve kategorije preko paginacije</w:t>
             </w:r>
           </w:p>
           <w:p>
@@ -16725,7 +17096,7 @@
                 <w:rFonts w:asciiTheme="minorHAnsi" w:hAnsiTheme="minorHAnsi"/>
                 <w:szCs w:val="24"/>
               </w:rPr>
-              <w:t xml:space="preserve"> prozor za promenu naziva.</w:t>
+              <w:t xml:space="preserve"> prozor za promenu naziva</w:t>
             </w:r>
           </w:p>
           <w:p>
@@ -16746,7 +17117,7 @@
                 <w:rFonts w:asciiTheme="minorHAnsi" w:hAnsiTheme="minorHAnsi"/>
                 <w:szCs w:val="24"/>
               </w:rPr>
-              <w:t>Unese se novi naziv kategorije.</w:t>
+              <w:t>Unese se novi naziv kategorije</w:t>
             </w:r>
           </w:p>
           <w:p>
@@ -16848,7 +17219,7 @@
                 <w:rFonts w:asciiTheme="minorHAnsi" w:hAnsiTheme="minorHAnsi"/>
                 <w:szCs w:val="24"/>
               </w:rPr>
-              <w:t xml:space="preserve"> proverava da li već ima kategorija sa tim nazivom.</w:t>
+              <w:t xml:space="preserve"> proverava da li već ima kategorija sa tim nazivom</w:t>
             </w:r>
           </w:p>
           <w:p>
@@ -16878,7 +17249,7 @@
                 <w:rFonts w:asciiTheme="minorHAnsi" w:hAnsiTheme="minorHAnsi"/>
                 <w:szCs w:val="24"/>
               </w:rPr>
-              <w:t xml:space="preserve"> promeni naziv kategorije.</w:t>
+              <w:t xml:space="preserve"> promeni naziv kategorije</w:t>
             </w:r>
           </w:p>
         </w:tc>
@@ -16988,6 +17359,13 @@
                 <w:szCs w:val="24"/>
               </w:rPr>
               <w:t xml:space="preserve">   Kod 7 Prikazaće se greška ako unet naziv kategorije već postoji</w:t>
+            </w:r>
+            <w:r>
+              <w:rPr>
+                <w:rFonts w:asciiTheme="minorHAnsi" w:hAnsiTheme="minorHAnsi"/>
+                <w:szCs w:val="24"/>
+              </w:rPr>
+              <w:t>.</w:t>
             </w:r>
           </w:p>
         </w:tc>
@@ -17263,6 +17641,13 @@
               </w:rPr>
               <w:t>Napravljena nova kategorija</w:t>
             </w:r>
+            <w:r>
+              <w:rPr>
+                <w:rFonts w:asciiTheme="minorHAnsi" w:hAnsiTheme="minorHAnsi"/>
+                <w:szCs w:val="24"/>
+              </w:rPr>
+              <w:t>.</w:t>
+            </w:r>
           </w:p>
         </w:tc>
       </w:tr>
@@ -17372,7 +17757,7 @@
                 <w:rFonts w:asciiTheme="minorHAnsi" w:hAnsiTheme="minorHAnsi"/>
                 <w:szCs w:val="24"/>
               </w:rPr>
-              <w:t xml:space="preserve"> prikaže sve kategorije preko paginacije.</w:t>
+              <w:t xml:space="preserve"> prikaže sve kategorije preko paginacije</w:t>
             </w:r>
           </w:p>
           <w:p>
@@ -17457,7 +17842,7 @@
                 <w:rFonts w:asciiTheme="minorHAnsi" w:hAnsiTheme="minorHAnsi"/>
                 <w:szCs w:val="24"/>
               </w:rPr>
-              <w:t xml:space="preserve"> prozor za pravljenje kategorije.</w:t>
+              <w:t xml:space="preserve"> prozor za pravljenje kategorije</w:t>
             </w:r>
           </w:p>
           <w:p>
@@ -17571,7 +17956,7 @@
                 <w:rFonts w:asciiTheme="minorHAnsi" w:hAnsiTheme="minorHAnsi"/>
                 <w:szCs w:val="24"/>
               </w:rPr>
-              <w:t xml:space="preserve"> proverava da li već ima kategorija sa tim nazivom.</w:t>
+              <w:t xml:space="preserve"> proverava da li već ima kategorija sa tim nazivom</w:t>
             </w:r>
           </w:p>
           <w:p>
@@ -17601,7 +17986,7 @@
                 <w:rFonts w:asciiTheme="minorHAnsi" w:hAnsiTheme="minorHAnsi"/>
                 <w:szCs w:val="24"/>
               </w:rPr>
-              <w:t xml:space="preserve"> pravi novu kategoriju.</w:t>
+              <w:t xml:space="preserve"> pravi novu kategoriju</w:t>
             </w:r>
           </w:p>
         </w:tc>
@@ -17710,6 +18095,13 @@
                 <w:szCs w:val="24"/>
               </w:rPr>
               <w:t xml:space="preserve">   Kod 7 Prikazaće se greška ako unet naziv kategorije već postoji</w:t>
+            </w:r>
+            <w:r>
+              <w:rPr>
+                <w:rFonts w:asciiTheme="minorHAnsi" w:hAnsiTheme="minorHAnsi"/>
+                <w:szCs w:val="24"/>
+              </w:rPr>
+              <w:t>.</w:t>
             </w:r>
           </w:p>
         </w:tc>
@@ -18043,6 +18435,13 @@
               </w:rPr>
               <w:t>Prikaz korpe</w:t>
             </w:r>
+            <w:r>
+              <w:rPr>
+                <w:rFonts w:asciiTheme="minorHAnsi" w:hAnsiTheme="minorHAnsi"/>
+                <w:szCs w:val="24"/>
+              </w:rPr>
+              <w:t>.</w:t>
+            </w:r>
           </w:p>
         </w:tc>
       </w:tr>
@@ -18150,7 +18549,7 @@
                 <w:rFonts w:asciiTheme="minorHAnsi" w:hAnsiTheme="minorHAnsi"/>
                 <w:szCs w:val="24"/>
               </w:rPr>
-              <w:t xml:space="preserve"> prikazuje artikle preko paginacije. Jedna strana prikazuje 12 artikala.</w:t>
+              <w:t xml:space="preserve"> prikazuje artikle preko paginacije. Jedna strana prikazuje 12 artikala</w:t>
             </w:r>
           </w:p>
         </w:tc>
@@ -18543,6 +18942,13 @@
               </w:rPr>
               <w:t>Artikal je izbrisan iz korpe</w:t>
             </w:r>
+            <w:r>
+              <w:rPr>
+                <w:rFonts w:asciiTheme="minorHAnsi" w:hAnsiTheme="minorHAnsi"/>
+                <w:szCs w:val="24"/>
+              </w:rPr>
+              <w:t>.</w:t>
+            </w:r>
           </w:p>
         </w:tc>
       </w:tr>
@@ -18650,7 +19056,7 @@
                 <w:rFonts w:asciiTheme="minorHAnsi" w:hAnsiTheme="minorHAnsi"/>
                 <w:szCs w:val="24"/>
               </w:rPr>
-              <w:t xml:space="preserve"> prikazuje artikle preko paginacije.</w:t>
+              <w:t xml:space="preserve"> prikazuje artikle preko paginacije</w:t>
             </w:r>
           </w:p>
           <w:p>
@@ -18708,13 +19114,6 @@
               </w:rPr>
               <w:t>“</w:t>
             </w:r>
-            <w:r>
-              <w:rPr>
-                <w:rFonts w:asciiTheme="minorHAnsi" w:hAnsiTheme="minorHAnsi"/>
-                <w:szCs w:val="24"/>
-              </w:rPr>
-              <w:t>.</w:t>
-            </w:r>
           </w:p>
           <w:p>
             <w:pPr>
@@ -18743,7 +19142,7 @@
                 <w:rFonts w:asciiTheme="minorHAnsi" w:hAnsiTheme="minorHAnsi"/>
                 <w:szCs w:val="24"/>
               </w:rPr>
-              <w:t xml:space="preserve"> izbriše artikal iz korpe.</w:t>
+              <w:t xml:space="preserve"> izbriše artikal iz korpe</w:t>
             </w:r>
           </w:p>
         </w:tc>
@@ -19226,7 +19625,7 @@
                 <w:rFonts w:asciiTheme="minorHAnsi" w:hAnsiTheme="minorHAnsi"/>
                 <w:szCs w:val="24"/>
               </w:rPr>
-              <w:t xml:space="preserve"> prikazuje artikle preko paginacije.</w:t>
+              <w:t xml:space="preserve"> prikazuje artikle preko paginacije</w:t>
             </w:r>
           </w:p>
           <w:p>
@@ -19298,7 +19697,7 @@
                 <w:rFonts w:asciiTheme="minorHAnsi" w:hAnsiTheme="minorHAnsi"/>
                 <w:szCs w:val="24"/>
               </w:rPr>
-              <w:t xml:space="preserve"> šalje na mejl mušteriji račun u kojem će biti sadržaj korpe zajedno sa datumom kada je plaćeno.</w:t>
+              <w:t xml:space="preserve"> šalje na mejl mušteriji račun u kojem će biti sadržaj korpe zajedno sa datumom kada je plaćeno</w:t>
             </w:r>
           </w:p>
         </w:tc>
@@ -19675,6 +20074,13 @@
               </w:rPr>
               <w:t>Prikaz svih računa mušterije</w:t>
             </w:r>
+            <w:r>
+              <w:rPr>
+                <w:rFonts w:asciiTheme="minorHAnsi" w:hAnsiTheme="minorHAnsi"/>
+                <w:szCs w:val="24"/>
+              </w:rPr>
+              <w:t>.</w:t>
+            </w:r>
           </w:p>
         </w:tc>
       </w:tr>
@@ -19775,7 +20181,7 @@
                 <w:rFonts w:asciiTheme="minorHAnsi" w:hAnsiTheme="minorHAnsi"/>
                 <w:szCs w:val="24"/>
               </w:rPr>
-              <w:t xml:space="preserve"> prikazuje sve račune mušterije. Prikazuju se preko paginacije. Jedna strana prikazuje 12 računa.</w:t>
+              <w:t xml:space="preserve"> prikazuje sve račune mušterije. Prikazuju se preko paginacije. Jedna strana prikazuje 12 računa</w:t>
             </w:r>
           </w:p>
         </w:tc>
@@ -20182,6 +20588,13 @@
               </w:rPr>
               <w:t>Prikaz svih računa ikada napravljenih</w:t>
             </w:r>
+            <w:r>
+              <w:rPr>
+                <w:rFonts w:asciiTheme="minorHAnsi" w:hAnsiTheme="minorHAnsi"/>
+                <w:szCs w:val="24"/>
+              </w:rPr>
+              <w:t>.</w:t>
+            </w:r>
           </w:p>
         </w:tc>
       </w:tr>
@@ -20291,7 +20704,7 @@
                 <w:rFonts w:asciiTheme="minorHAnsi" w:hAnsiTheme="minorHAnsi"/>
                 <w:szCs w:val="24"/>
               </w:rPr>
-              <w:t xml:space="preserve"> prikazuje sve račune. Prikazuju se preko paginacije. Jedna strana prikazuje 12 računa.</w:t>
+              <w:t xml:space="preserve"> prikazuje sve račune. Prikazuju se preko paginacije. Jedna strana prikazuje 12 računa</w:t>
             </w:r>
           </w:p>
         </w:tc>
@@ -20752,6 +21165,13 @@
               </w:rPr>
               <w:t>Detaljan prikaz računa</w:t>
             </w:r>
+            <w:r>
+              <w:rPr>
+                <w:rFonts w:asciiTheme="minorHAnsi" w:hAnsiTheme="minorHAnsi"/>
+                <w:szCs w:val="24"/>
+              </w:rPr>
+              <w:t>.</w:t>
+            </w:r>
           </w:p>
         </w:tc>
       </w:tr>
@@ -20861,7 +21281,7 @@
                 <w:rFonts w:asciiTheme="minorHAnsi" w:hAnsiTheme="minorHAnsi"/>
                 <w:szCs w:val="24"/>
               </w:rPr>
-              <w:t xml:space="preserve"> prikazuje sve račune. Prikazuju se preko paginacije. Jedna strana prikazuje 12 računa.</w:t>
+              <w:t xml:space="preserve"> prikazuje sve račune. Prikazuju se preko paginacije. Jedna strana prikazuje 12 računa</w:t>
             </w:r>
           </w:p>
           <w:p>
@@ -20933,7 +21353,7 @@
                 <w:rFonts w:asciiTheme="minorHAnsi" w:hAnsiTheme="minorHAnsi"/>
                 <w:szCs w:val="24"/>
               </w:rPr>
-              <w:t xml:space="preserve"> prikaže sadržaj računa.</w:t>
+              <w:t xml:space="preserve"> prikaže sadržaj računa</w:t>
             </w:r>
           </w:p>
         </w:tc>
@@ -21403,6 +21823,13 @@
               </w:rPr>
               <w:t>Prikaz svih recenzija mušterije</w:t>
             </w:r>
+            <w:r>
+              <w:rPr>
+                <w:rFonts w:asciiTheme="minorHAnsi" w:hAnsiTheme="minorHAnsi"/>
+                <w:szCs w:val="24"/>
+              </w:rPr>
+              <w:t>.</w:t>
+            </w:r>
           </w:p>
         </w:tc>
       </w:tr>
@@ -21517,7 +21944,7 @@
                 <w:rFonts w:asciiTheme="minorHAnsi" w:hAnsiTheme="minorHAnsi"/>
                 <w:szCs w:val="24"/>
               </w:rPr>
-              <w:t>Prikazuju se preko paginacije. Jedna strana sadrži 6 recenzija.</w:t>
+              <w:t>Prikazuju se preko paginacije. Jedna strana sadrži 6 recenzija</w:t>
             </w:r>
           </w:p>
         </w:tc>
@@ -21931,6 +22358,13 @@
               </w:rPr>
               <w:t>Recenzija je promenjena</w:t>
             </w:r>
+            <w:r>
+              <w:rPr>
+                <w:rFonts w:asciiTheme="minorHAnsi" w:hAnsiTheme="minorHAnsi"/>
+                <w:szCs w:val="24"/>
+              </w:rPr>
+              <w:t>.</w:t>
+            </w:r>
           </w:p>
         </w:tc>
       </w:tr>
@@ -22031,7 +22465,7 @@
                 <w:rFonts w:asciiTheme="minorHAnsi" w:hAnsiTheme="minorHAnsi"/>
                 <w:szCs w:val="24"/>
               </w:rPr>
-              <w:t xml:space="preserve"> prikazuje sve recenzije koje pripadaju njoj.</w:t>
+              <w:t xml:space="preserve"> prikazuje sve recenzije koje pripadaju njoj</w:t>
             </w:r>
           </w:p>
           <w:p>
@@ -22253,7 +22687,6 @@
                 <w:rFonts w:asciiTheme="minorHAnsi" w:hAnsiTheme="minorHAnsi"/>
                 <w:szCs w:val="24"/>
               </w:rPr>
-              <w:lastRenderedPageBreak/>
               <w:t>Alternativni tokovi</w:t>
             </w:r>
           </w:p>
@@ -22369,6 +22802,13 @@
               </w:rPr>
               <w:t xml:space="preserve"> ažurira recenziju i ponovo izračunava srednju vrednost ocene produkta</w:t>
             </w:r>
+            <w:r>
+              <w:rPr>
+                <w:rFonts w:asciiTheme="minorHAnsi" w:hAnsiTheme="minorHAnsi"/>
+                <w:szCs w:val="24"/>
+              </w:rPr>
+              <w:t>.</w:t>
+            </w:r>
           </w:p>
           <w:p>
             <w:pPr>
@@ -22407,6 +22847,13 @@
                 <w:szCs w:val="24"/>
               </w:rPr>
               <w:t xml:space="preserve"> prikaže obaveštenje o promeni recenzije</w:t>
+            </w:r>
+            <w:r>
+              <w:rPr>
+                <w:rFonts w:asciiTheme="minorHAnsi" w:hAnsiTheme="minorHAnsi"/>
+                <w:szCs w:val="24"/>
+              </w:rPr>
+              <w:t>.</w:t>
             </w:r>
           </w:p>
         </w:tc>
@@ -22874,7 +23321,7 @@
                 <w:rFonts w:asciiTheme="minorHAnsi" w:hAnsiTheme="minorHAnsi"/>
                 <w:szCs w:val="24"/>
               </w:rPr>
-              <w:t xml:space="preserve"> prikazuje sve recenzije koje pripadaju njoj.</w:t>
+              <w:t xml:space="preserve"> prikazuje sve recenzije koje pripadaju njoj</w:t>
             </w:r>
           </w:p>
           <w:p>
@@ -22955,7 +23402,7 @@
                 <w:rFonts w:asciiTheme="minorHAnsi" w:hAnsiTheme="minorHAnsi"/>
                 <w:szCs w:val="24"/>
               </w:rPr>
-              <w:t xml:space="preserve"> briše odnos recenzije sa svim objektima pa zatim briše i samu recenziju.</w:t>
+              <w:t xml:space="preserve"> briše odnos recenzije sa svim objektima pa zatim briše i samu recenziju</w:t>
             </w:r>
           </w:p>
           <w:p>
@@ -22985,7 +23432,7 @@
                 <w:rFonts w:asciiTheme="minorHAnsi" w:hAnsiTheme="minorHAnsi"/>
                 <w:szCs w:val="24"/>
               </w:rPr>
-              <w:t xml:space="preserve"> ponovo izračunava srednju vrednost produkta.</w:t>
+              <w:t xml:space="preserve"> ponovo izračunava srednju vrednost produkta</w:t>
             </w:r>
           </w:p>
           <w:p>
@@ -23015,7 +23462,7 @@
                 <w:rFonts w:asciiTheme="minorHAnsi" w:hAnsiTheme="minorHAnsi"/>
                 <w:szCs w:val="24"/>
               </w:rPr>
-              <w:t xml:space="preserve"> prikazuje se obaveštenje da je recenzija obrisana.</w:t>
+              <w:t xml:space="preserve"> prikazuje se obaveštenje da je recenzija obrisana</w:t>
             </w:r>
           </w:p>
         </w:tc>
@@ -23444,6 +23891,13 @@
               </w:rPr>
               <w:t xml:space="preserve">Prikaz svih recenzija </w:t>
             </w:r>
+            <w:r>
+              <w:rPr>
+                <w:rFonts w:asciiTheme="minorHAnsi" w:hAnsiTheme="minorHAnsi"/>
+                <w:szCs w:val="24"/>
+              </w:rPr>
+              <w:t>.</w:t>
+            </w:r>
           </w:p>
         </w:tc>
       </w:tr>
@@ -23567,7 +24021,7 @@
                 <w:rFonts w:asciiTheme="minorHAnsi" w:hAnsiTheme="minorHAnsi"/>
                 <w:szCs w:val="24"/>
               </w:rPr>
-              <w:t>Prikazuju se preko paginacije. Jedna strana sadrži 6 recenzija.</w:t>
+              <w:t>Prikazuju se preko paginacije. Jedna strana sadrži 6 recenzija</w:t>
             </w:r>
           </w:p>
         </w:tc>
@@ -23718,18 +24172,17 @@
         <w:rPr>
           <w:noProof/>
         </w:rPr>
-        <w:lastRenderedPageBreak/>
         <w:drawing>
-          <wp:anchor distT="0" distB="0" distL="114300" distR="114300" simplePos="0" relativeHeight="251698176" behindDoc="0" locked="0" layoutInCell="1" allowOverlap="1" wp14:anchorId="52D2826D" wp14:editId="55F93509">
+          <wp:anchor distT="0" distB="0" distL="114300" distR="114300" simplePos="0" relativeHeight="251698176" behindDoc="0" locked="0" layoutInCell="1" allowOverlap="1" wp14:anchorId="52D2826D" wp14:editId="6D979A82">
             <wp:simplePos x="0" y="0"/>
             <wp:positionH relativeFrom="margin">
-              <wp:align>center</wp:align>
+              <wp:posOffset>232012</wp:posOffset>
             </wp:positionH>
             <wp:positionV relativeFrom="paragraph">
-              <wp:posOffset>304165</wp:posOffset>
+              <wp:posOffset>284858</wp:posOffset>
             </wp:positionV>
-            <wp:extent cx="4252595" cy="5052695"/>
-            <wp:effectExtent l="0" t="0" r="0" b="0"/>
+            <wp:extent cx="4094328" cy="4864745"/>
+            <wp:effectExtent l="0" t="0" r="1905" b="0"/>
             <wp:wrapTopAndBottom/>
             <wp:docPr id="1331860875" name="Picture 6"/>
             <wp:cNvGraphicFramePr>
@@ -23760,7 +24213,7 @@
                   <pic:spPr bwMode="auto">
                     <a:xfrm>
                       <a:off x="0" y="0"/>
-                      <a:ext cx="4252595" cy="5052695"/>
+                      <a:ext cx="4094328" cy="4864745"/>
                     </a:xfrm>
                     <a:prstGeom prst="rect">
                       <a:avLst/>
@@ -23789,6 +24242,7 @@
       </w:pPr>
       <w:proofErr w:type="spellStart"/>
       <w:r>
+        <w:lastRenderedPageBreak/>
         <w:t>U</w:t>
       </w:r>
       <w:r>
@@ -24046,7 +24500,6 @@
                 <w:rFonts w:asciiTheme="minorHAnsi" w:hAnsiTheme="minorHAnsi"/>
                 <w:szCs w:val="24"/>
               </w:rPr>
-              <w:lastRenderedPageBreak/>
               <w:t>Postuslovi</w:t>
             </w:r>
             <w:proofErr w:type="spellEnd"/>
@@ -24070,6 +24523,13 @@
                 <w:szCs w:val="24"/>
               </w:rPr>
               <w:t>Promenjen lične informacije korisnika</w:t>
+            </w:r>
+            <w:r>
+              <w:rPr>
+                <w:rFonts w:asciiTheme="minorHAnsi" w:hAnsiTheme="minorHAnsi"/>
+                <w:szCs w:val="24"/>
+              </w:rPr>
+              <w:t>.</w:t>
             </w:r>
           </w:p>
         </w:tc>
@@ -24298,6 +24758,13 @@
               </w:rPr>
               <w:t>“</w:t>
             </w:r>
+            <w:r>
+              <w:rPr>
+                <w:rFonts w:asciiTheme="minorHAnsi" w:hAnsiTheme="minorHAnsi"/>
+                <w:szCs w:val="24"/>
+              </w:rPr>
+              <w:t>.</w:t>
+            </w:r>
           </w:p>
           <w:p>
             <w:pPr>
@@ -24313,6 +24780,13 @@
                 <w:szCs w:val="24"/>
               </w:rPr>
               <w:t xml:space="preserve">   Kod 4 ako je uspešno prikazuje obaveštenje za promenu ličnih informacija</w:t>
+            </w:r>
+            <w:r>
+              <w:rPr>
+                <w:rFonts w:asciiTheme="minorHAnsi" w:hAnsiTheme="minorHAnsi"/>
+                <w:szCs w:val="24"/>
+              </w:rPr>
+              <w:t>.</w:t>
             </w:r>
           </w:p>
         </w:tc>
@@ -24359,6 +24833,13 @@
                 <w:szCs w:val="24"/>
               </w:rPr>
               <w:t xml:space="preserve">   Kod 3 Greška će biti ako je jedno od polja prazno</w:t>
+            </w:r>
+            <w:r>
+              <w:rPr>
+                <w:rFonts w:asciiTheme="minorHAnsi" w:hAnsiTheme="minorHAnsi"/>
+                <w:szCs w:val="24"/>
+              </w:rPr>
+              <w:t>.</w:t>
             </w:r>
           </w:p>
         </w:tc>
@@ -24483,6 +24964,13 @@
               </w:rPr>
               <w:t xml:space="preserve"> se prikazuju sve mušterije</w:t>
             </w:r>
+            <w:r>
+              <w:rPr>
+                <w:rFonts w:asciiTheme="minorHAnsi" w:hAnsiTheme="minorHAnsi"/>
+                <w:szCs w:val="24"/>
+              </w:rPr>
+              <w:t>.</w:t>
+            </w:r>
           </w:p>
         </w:tc>
       </w:tr>
@@ -24633,6 +25121,13 @@
                 <w:szCs w:val="24"/>
               </w:rPr>
               <w:t>Prikaz svih mušterija</w:t>
+            </w:r>
+            <w:r>
+              <w:rPr>
+                <w:rFonts w:asciiTheme="minorHAnsi" w:hAnsiTheme="minorHAnsi"/>
+                <w:szCs w:val="24"/>
+              </w:rPr>
+              <w:t>.</w:t>
             </w:r>
           </w:p>
         </w:tc>
@@ -24785,7 +25280,7 @@
                 <w:rFonts w:asciiTheme="minorHAnsi" w:hAnsiTheme="minorHAnsi"/>
                 <w:szCs w:val="24"/>
               </w:rPr>
-              <w:t>Jedna strana sadrži 12 korisnika.</w:t>
+              <w:t>Jedna strana sadrži 12 korisnika</w:t>
             </w:r>
           </w:p>
         </w:tc>
@@ -24979,6 +25474,7 @@
                 <w:rFonts w:asciiTheme="minorHAnsi" w:hAnsiTheme="minorHAnsi"/>
                 <w:szCs w:val="24"/>
               </w:rPr>
+              <w:lastRenderedPageBreak/>
               <w:t>Naziv slučaja korišćenja</w:t>
             </w:r>
           </w:p>
@@ -25057,6 +25553,13 @@
               </w:rPr>
               <w:t xml:space="preserve"> se prikazuju svi prodavci</w:t>
             </w:r>
+            <w:r>
+              <w:rPr>
+                <w:rFonts w:asciiTheme="minorHAnsi" w:hAnsiTheme="minorHAnsi"/>
+                <w:szCs w:val="24"/>
+              </w:rPr>
+              <w:t>.</w:t>
+            </w:r>
           </w:p>
         </w:tc>
       </w:tr>
@@ -25207,6 +25710,13 @@
                 <w:szCs w:val="24"/>
               </w:rPr>
               <w:t>Prikaz svih prodavaca</w:t>
+            </w:r>
+            <w:r>
+              <w:rPr>
+                <w:rFonts w:asciiTheme="minorHAnsi" w:hAnsiTheme="minorHAnsi"/>
+                <w:szCs w:val="24"/>
+              </w:rPr>
+              <w:t>.</w:t>
             </w:r>
           </w:p>
         </w:tc>
@@ -25337,7 +25847,6 @@
                 <w:rFonts w:asciiTheme="minorHAnsi" w:hAnsiTheme="minorHAnsi"/>
                 <w:szCs w:val="24"/>
               </w:rPr>
-              <w:lastRenderedPageBreak/>
               <w:t>Eprodavnica</w:t>
             </w:r>
             <w:proofErr w:type="spellEnd"/>
@@ -25360,7 +25869,7 @@
                 <w:rFonts w:asciiTheme="minorHAnsi" w:hAnsiTheme="minorHAnsi"/>
                 <w:szCs w:val="24"/>
               </w:rPr>
-              <w:t>Jedna strana sadrži 12 korisnika.</w:t>
+              <w:t>Jedna strana sadrži 12 korisnika</w:t>
             </w:r>
           </w:p>
         </w:tc>
@@ -25385,7 +25894,6 @@
                 <w:rFonts w:asciiTheme="minorHAnsi" w:hAnsiTheme="minorHAnsi"/>
                 <w:szCs w:val="24"/>
               </w:rPr>
-              <w:lastRenderedPageBreak/>
               <w:t>Alternativni tokovi</w:t>
             </w:r>
           </w:p>
@@ -25651,6 +26159,13 @@
               <w:t>admini</w:t>
             </w:r>
             <w:proofErr w:type="spellEnd"/>
+            <w:r>
+              <w:rPr>
+                <w:rFonts w:asciiTheme="minorHAnsi" w:hAnsiTheme="minorHAnsi"/>
+                <w:szCs w:val="24"/>
+              </w:rPr>
+              <w:t>.</w:t>
+            </w:r>
           </w:p>
         </w:tc>
       </w:tr>
@@ -25811,6 +26326,13 @@
               <w:t>admina</w:t>
             </w:r>
             <w:proofErr w:type="spellEnd"/>
+            <w:r>
+              <w:rPr>
+                <w:rFonts w:asciiTheme="minorHAnsi" w:hAnsiTheme="minorHAnsi"/>
+                <w:szCs w:val="24"/>
+              </w:rPr>
+              <w:t>.</w:t>
+            </w:r>
           </w:p>
         </w:tc>
       </w:tr>
@@ -26003,7 +26525,7 @@
                 <w:rFonts w:asciiTheme="minorHAnsi" w:hAnsiTheme="minorHAnsi"/>
                 <w:szCs w:val="24"/>
               </w:rPr>
-              <w:t>Jedna strana sadrži 12 korisnika.</w:t>
+              <w:t>Jedna strana sadrži 12 korisnika</w:t>
             </w:r>
           </w:p>
         </w:tc>
@@ -26330,6 +26852,7 @@
                 <w:rFonts w:asciiTheme="minorHAnsi" w:hAnsiTheme="minorHAnsi"/>
                 <w:szCs w:val="24"/>
               </w:rPr>
+              <w:lastRenderedPageBreak/>
               <w:t>Akteri</w:t>
             </w:r>
           </w:p>
@@ -26480,6 +27003,13 @@
                 <w:szCs w:val="24"/>
               </w:rPr>
               <w:t>Mušterija je povučena</w:t>
+            </w:r>
+            <w:r>
+              <w:rPr>
+                <w:rFonts w:asciiTheme="minorHAnsi" w:hAnsiTheme="minorHAnsi"/>
+                <w:szCs w:val="24"/>
+              </w:rPr>
+              <w:t>.</w:t>
             </w:r>
           </w:p>
         </w:tc>
@@ -26618,7 +27148,7 @@
                 <w:rFonts w:asciiTheme="minorHAnsi" w:hAnsiTheme="minorHAnsi"/>
                 <w:szCs w:val="24"/>
               </w:rPr>
-              <w:t xml:space="preserve"> prikazuje sve mušterije preko paginacije.</w:t>
+              <w:t xml:space="preserve"> prikazuje sve mušterije preko paginacije</w:t>
             </w:r>
           </w:p>
           <w:p>
@@ -26700,7 +27230,6 @@
                 <w:rFonts w:asciiTheme="minorHAnsi" w:hAnsiTheme="minorHAnsi"/>
                 <w:szCs w:val="24"/>
               </w:rPr>
-              <w:lastRenderedPageBreak/>
               <w:t>Eprodavnica</w:t>
             </w:r>
             <w:proofErr w:type="spellEnd"/>
@@ -26748,7 +27277,7 @@
                 <w:rFonts w:asciiTheme="minorHAnsi" w:hAnsiTheme="minorHAnsi"/>
                 <w:szCs w:val="24"/>
               </w:rPr>
-              <w:t xml:space="preserve"> šalje na mušterijin mejl obaveštenje da je nalog povučen.</w:t>
+              <w:t xml:space="preserve"> šalje na mušterijin mejl obaveštenje da je nalog povučen</w:t>
             </w:r>
           </w:p>
           <w:p>
@@ -26778,7 +27307,7 @@
                 <w:rFonts w:asciiTheme="minorHAnsi" w:hAnsiTheme="minorHAnsi"/>
                 <w:szCs w:val="24"/>
               </w:rPr>
-              <w:t xml:space="preserve"> prikazuje obaveštenje da je uspešno povučen korisnik.</w:t>
+              <w:t xml:space="preserve"> prikazuje obaveštenje da je uspešno povučen korisnik</w:t>
             </w:r>
           </w:p>
         </w:tc>
@@ -26803,7 +27332,6 @@
                 <w:rFonts w:asciiTheme="minorHAnsi" w:hAnsiTheme="minorHAnsi"/>
                 <w:szCs w:val="24"/>
               </w:rPr>
-              <w:lastRenderedPageBreak/>
               <w:t>Alternativni tokovi</w:t>
             </w:r>
           </w:p>
@@ -27170,6 +27698,13 @@
               </w:rPr>
               <w:t>Mušterija nije povučena</w:t>
             </w:r>
+            <w:r>
+              <w:rPr>
+                <w:rFonts w:asciiTheme="minorHAnsi" w:hAnsiTheme="minorHAnsi"/>
+                <w:szCs w:val="24"/>
+              </w:rPr>
+              <w:t>.</w:t>
+            </w:r>
           </w:p>
         </w:tc>
       </w:tr>
@@ -27307,7 +27842,7 @@
                 <w:rFonts w:asciiTheme="minorHAnsi" w:hAnsiTheme="minorHAnsi"/>
                 <w:szCs w:val="24"/>
               </w:rPr>
-              <w:t xml:space="preserve"> prikazuje sve mušterije preko paginacije.</w:t>
+              <w:t xml:space="preserve"> prikazuje sve mušterije preko paginacije</w:t>
             </w:r>
           </w:p>
           <w:p>
@@ -27436,7 +27971,7 @@
                 <w:rFonts w:asciiTheme="minorHAnsi" w:hAnsiTheme="minorHAnsi"/>
                 <w:szCs w:val="24"/>
               </w:rPr>
-              <w:t xml:space="preserve"> šalje na mušterijin mejl obaveštenje da je nalog vraćen.</w:t>
+              <w:t xml:space="preserve"> šalje na mušterijin mejl obaveštenje da je nalog vraćen</w:t>
             </w:r>
           </w:p>
           <w:p>
@@ -27466,7 +28001,7 @@
                 <w:rFonts w:asciiTheme="minorHAnsi" w:hAnsiTheme="minorHAnsi"/>
                 <w:szCs w:val="24"/>
               </w:rPr>
-              <w:t xml:space="preserve"> prikazuje obaveštenje da je uspešno vraćen korisnik.</w:t>
+              <w:t xml:space="preserve"> prikazuje obaveštenje da je uspešno vraćen korisnik</w:t>
             </w:r>
           </w:p>
         </w:tc>
@@ -27605,6 +28140,7 @@
                 <w:rFonts w:asciiTheme="minorHAnsi" w:hAnsiTheme="minorHAnsi"/>
                 <w:szCs w:val="24"/>
               </w:rPr>
+              <w:lastRenderedPageBreak/>
               <w:t>Naziv slučaja korišćenja</w:t>
             </w:r>
           </w:p>
@@ -27833,7 +28369,6 @@
                 <w:rFonts w:asciiTheme="minorHAnsi" w:hAnsiTheme="minorHAnsi"/>
                 <w:szCs w:val="24"/>
               </w:rPr>
-              <w:lastRenderedPageBreak/>
               <w:t>Postuslovi</w:t>
             </w:r>
             <w:proofErr w:type="spellEnd"/>
@@ -27857,6 +28392,13 @@
                 <w:szCs w:val="24"/>
               </w:rPr>
               <w:t>Prodavac je povučen</w:t>
+            </w:r>
+            <w:r>
+              <w:rPr>
+                <w:rFonts w:asciiTheme="minorHAnsi" w:hAnsiTheme="minorHAnsi"/>
+                <w:szCs w:val="24"/>
+              </w:rPr>
+              <w:t>.</w:t>
             </w:r>
           </w:p>
         </w:tc>
@@ -27995,7 +28537,7 @@
                 <w:rFonts w:asciiTheme="minorHAnsi" w:hAnsiTheme="minorHAnsi"/>
                 <w:szCs w:val="24"/>
               </w:rPr>
-              <w:t xml:space="preserve"> prikazuje sve prodavce preko paginacije.</w:t>
+              <w:t xml:space="preserve"> prikazuje sve prodavce preko paginacije</w:t>
             </w:r>
           </w:p>
           <w:p>
@@ -28124,7 +28666,7 @@
                 <w:rFonts w:asciiTheme="minorHAnsi" w:hAnsiTheme="minorHAnsi"/>
                 <w:szCs w:val="24"/>
               </w:rPr>
-              <w:t xml:space="preserve"> šalje na prodavčev mejl obaveštenje da je nalog povučen.</w:t>
+              <w:t xml:space="preserve"> šalje na prodavčev mejl obaveštenje da je nalog povučen</w:t>
             </w:r>
           </w:p>
           <w:p>
@@ -28154,7 +28696,7 @@
                 <w:rFonts w:asciiTheme="minorHAnsi" w:hAnsiTheme="minorHAnsi"/>
                 <w:szCs w:val="24"/>
               </w:rPr>
-              <w:t xml:space="preserve"> prikazuje obaveštenje da je uspešno povučen korisnik.</w:t>
+              <w:t xml:space="preserve"> prikazuje obaveštenje da je uspešno povučen korisnik</w:t>
             </w:r>
           </w:p>
         </w:tc>
@@ -28545,6 +29087,13 @@
               </w:rPr>
               <w:t>Prodavac nije povučen</w:t>
             </w:r>
+            <w:r>
+              <w:rPr>
+                <w:rFonts w:asciiTheme="minorHAnsi" w:hAnsiTheme="minorHAnsi"/>
+                <w:szCs w:val="24"/>
+              </w:rPr>
+              <w:t>.</w:t>
+            </w:r>
           </w:p>
         </w:tc>
       </w:tr>
@@ -28682,7 +29231,7 @@
                 <w:rFonts w:asciiTheme="minorHAnsi" w:hAnsiTheme="minorHAnsi"/>
                 <w:szCs w:val="24"/>
               </w:rPr>
-              <w:t xml:space="preserve"> prikazuje sve prodavce preko paginacije.</w:t>
+              <w:t xml:space="preserve"> prikazuje sve prodavce preko paginacije</w:t>
             </w:r>
           </w:p>
           <w:p>
@@ -28825,7 +29374,7 @@
                 <w:rFonts w:asciiTheme="minorHAnsi" w:hAnsiTheme="minorHAnsi"/>
                 <w:szCs w:val="24"/>
               </w:rPr>
-              <w:t xml:space="preserve"> šalje na prodavčev mejl obaveštenje da je nalog vraćen.</w:t>
+              <w:t xml:space="preserve"> šalje na prodavčev mejl obaveštenje da je nalog vraćen</w:t>
             </w:r>
           </w:p>
           <w:p>
@@ -28855,7 +29404,7 @@
                 <w:rFonts w:asciiTheme="minorHAnsi" w:hAnsiTheme="minorHAnsi"/>
                 <w:szCs w:val="24"/>
               </w:rPr>
-              <w:t xml:space="preserve"> prikazuje obaveštenje da je uspešno vraćen korisnik.</w:t>
+              <w:t xml:space="preserve"> prikazuje obaveštenje da je uspešno vraćen korisnik</w:t>
             </w:r>
           </w:p>
         </w:tc>
@@ -28880,6 +29429,7 @@
                 <w:rFonts w:asciiTheme="minorHAnsi" w:hAnsiTheme="minorHAnsi"/>
                 <w:szCs w:val="24"/>
               </w:rPr>
+              <w:lastRenderedPageBreak/>
               <w:t>Alternativni tokovi</w:t>
             </w:r>
           </w:p>
@@ -29049,7 +29599,6 @@
                 <w:rFonts w:asciiTheme="minorHAnsi" w:hAnsiTheme="minorHAnsi"/>
                 <w:szCs w:val="24"/>
               </w:rPr>
-              <w:lastRenderedPageBreak/>
               <w:t>Opis</w:t>
             </w:r>
           </w:p>
@@ -29289,6 +29838,13 @@
                 <w:szCs w:val="24"/>
               </w:rPr>
               <w:t xml:space="preserve"> je povučen</w:t>
+            </w:r>
+            <w:r>
+              <w:rPr>
+                <w:rFonts w:asciiTheme="minorHAnsi" w:hAnsiTheme="minorHAnsi"/>
+                <w:szCs w:val="24"/>
+              </w:rPr>
+              <w:t>.</w:t>
             </w:r>
           </w:p>
         </w:tc>
@@ -29461,7 +30017,7 @@
                 <w:rFonts w:asciiTheme="minorHAnsi" w:hAnsiTheme="minorHAnsi"/>
                 <w:szCs w:val="24"/>
               </w:rPr>
-              <w:t xml:space="preserve"> preko paginacije.</w:t>
+              <w:t xml:space="preserve"> preko paginacije</w:t>
             </w:r>
           </w:p>
           <w:p>
@@ -29606,7 +30162,7 @@
                 <w:rFonts w:asciiTheme="minorHAnsi" w:hAnsiTheme="minorHAnsi"/>
                 <w:szCs w:val="24"/>
               </w:rPr>
-              <w:t xml:space="preserve"> mejl obaveštenje da je nalog povučen.</w:t>
+              <w:t xml:space="preserve"> mejl obaveštenje da je nalog povučen</w:t>
             </w:r>
           </w:p>
           <w:p>
@@ -29636,7 +30192,7 @@
                 <w:rFonts w:asciiTheme="minorHAnsi" w:hAnsiTheme="minorHAnsi"/>
                 <w:szCs w:val="24"/>
               </w:rPr>
-              <w:t xml:space="preserve"> prikazuje obaveštenje da je uspešno povučen korisnik.</w:t>
+              <w:t xml:space="preserve"> prikazuje obaveštenje da je uspešno povučen korisnik</w:t>
             </w:r>
           </w:p>
         </w:tc>
@@ -30241,7 +30797,7 @@
                 <w:rFonts w:asciiTheme="minorHAnsi" w:hAnsiTheme="minorHAnsi"/>
                 <w:szCs w:val="24"/>
               </w:rPr>
-              <w:t xml:space="preserve"> preko paginacije.</w:t>
+              <w:t xml:space="preserve"> preko paginacije</w:t>
             </w:r>
           </w:p>
           <w:p>
@@ -30323,6 +30879,7 @@
                 <w:rFonts w:asciiTheme="minorHAnsi" w:hAnsiTheme="minorHAnsi"/>
                 <w:szCs w:val="24"/>
               </w:rPr>
+              <w:lastRenderedPageBreak/>
               <w:t>Eprodavnica</w:t>
             </w:r>
             <w:proofErr w:type="spellEnd"/>
@@ -30386,7 +30943,7 @@
                 <w:rFonts w:asciiTheme="minorHAnsi" w:hAnsiTheme="minorHAnsi"/>
                 <w:szCs w:val="24"/>
               </w:rPr>
-              <w:t xml:space="preserve"> mejl obaveštenje da je nalog vraćen.</w:t>
+              <w:t xml:space="preserve"> mejl obaveštenje da je nalog vraćen</w:t>
             </w:r>
           </w:p>
           <w:p>
@@ -30416,7 +30973,7 @@
                 <w:rFonts w:asciiTheme="minorHAnsi" w:hAnsiTheme="minorHAnsi"/>
                 <w:szCs w:val="24"/>
               </w:rPr>
-              <w:t xml:space="preserve"> prikazuje obaveštenje da je uspešno vraćen korisnik.</w:t>
+              <w:t xml:space="preserve"> prikazuje obaveštenje da je uspešno vraćen korisnik</w:t>
             </w:r>
           </w:p>
         </w:tc>
@@ -30487,7 +31044,6 @@
                 <w:rFonts w:asciiTheme="minorHAnsi" w:hAnsiTheme="minorHAnsi"/>
                 <w:szCs w:val="24"/>
               </w:rPr>
-              <w:lastRenderedPageBreak/>
               <w:t>Izuzeci</w:t>
             </w:r>
           </w:p>
@@ -30826,6 +31382,13 @@
               </w:rPr>
               <w:t xml:space="preserve"> nalog, čeka se njegova potvrda preko mejla</w:t>
             </w:r>
+            <w:r>
+              <w:rPr>
+                <w:rFonts w:asciiTheme="minorHAnsi" w:hAnsiTheme="minorHAnsi"/>
+                <w:szCs w:val="24"/>
+              </w:rPr>
+              <w:t>.</w:t>
+            </w:r>
           </w:p>
         </w:tc>
       </w:tr>
@@ -31145,7 +31708,7 @@
                 <w:rFonts w:asciiTheme="minorHAnsi" w:hAnsiTheme="minorHAnsi"/>
                 <w:szCs w:val="24"/>
               </w:rPr>
-              <w:t xml:space="preserve"> šalje mejl potvrdu na uneti mejl.</w:t>
+              <w:t xml:space="preserve"> šalje mejl potvrdu na uneti mejl</w:t>
             </w:r>
           </w:p>
           <w:p>
@@ -31191,7 +31754,7 @@
                 <w:rFonts w:asciiTheme="minorHAnsi" w:hAnsiTheme="minorHAnsi"/>
                 <w:szCs w:val="24"/>
               </w:rPr>
-              <w:t xml:space="preserve"> nalog napravljen.</w:t>
+              <w:t xml:space="preserve"> nalog napravljen</w:t>
             </w:r>
           </w:p>
         </w:tc>
@@ -36190,7 +36753,7 @@
           <w:noProof/>
         </w:rPr>
         <w:drawing>
-          <wp:anchor distT="0" distB="0" distL="114300" distR="114300" simplePos="0" relativeHeight="251714560" behindDoc="0" locked="0" layoutInCell="1" allowOverlap="1" wp14:anchorId="249EB3B7" wp14:editId="34A34B23">
+          <wp:anchor distT="0" distB="0" distL="114300" distR="114300" simplePos="0" relativeHeight="251714560" behindDoc="0" locked="0" layoutInCell="1" allowOverlap="1" wp14:anchorId="249EB3B7" wp14:editId="2945B30E">
             <wp:simplePos x="0" y="0"/>
             <wp:positionH relativeFrom="margin">
               <wp:align>left</wp:align>

</xml_diff>